<commit_message>
Aggiunti scenari al RAD
</commit_message>
<xml_diff>
--- a/Documentazione/GameSquare_RAD_v0.1.docx
+++ b/Documentazione/GameSquare_RAD_v0.1.docx
@@ -98,6 +98,7 @@
           <w:lang w:val="en-US"/>
         </w:rPr>
       </w:pPr>
+      <w:proofErr w:type="spellStart"/>
       <w:r>
         <w:rPr>
           <w:rFonts w:ascii="Garamond" w:hAnsi="Garamond"/>
@@ -108,6 +109,7 @@
         </w:rPr>
         <w:t>GameSquare</w:t>
       </w:r>
+      <w:proofErr w:type="spellEnd"/>
     </w:p>
     <w:p>
       <w:pPr>
@@ -390,6 +392,8 @@
           <w:r>
             <w:t>Sommario</w:t>
           </w:r>
+          <w:bookmarkStart w:id="0" w:name="_GoBack"/>
+          <w:bookmarkEnd w:id="0"/>
         </w:p>
         <w:p>
           <w:pPr>
@@ -412,7 +416,7 @@
           <w:r>
             <w:fldChar w:fldCharType="separate"/>
           </w:r>
-          <w:hyperlink w:anchor="_Toc57980302" w:history="1">
+          <w:hyperlink w:anchor="_Toc58083866" w:history="1">
             <w:r>
               <w:rPr>
                 <w:rStyle w:val="Collegamentoipertestuale"/>
@@ -439,7 +443,7 @@
                 <w:noProof/>
                 <w:webHidden/>
               </w:rPr>
-              <w:instrText xml:space="preserve"> PAGEREF _Toc57980302 \h </w:instrText>
+              <w:instrText xml:space="preserve"> PAGEREF _Toc58083866 \h </w:instrText>
             </w:r>
             <w:r>
               <w:rPr>
@@ -482,7 +486,7 @@
               <w:lang w:eastAsia="it-IT"/>
             </w:rPr>
           </w:pPr>
-          <w:hyperlink w:anchor="_Toc57980303" w:history="1">
+          <w:hyperlink w:anchor="_Toc58083867" w:history="1">
             <w:r>
               <w:rPr>
                 <w:rStyle w:val="Collegamentoipertestuale"/>
@@ -512,7 +516,7 @@
                 <w:noProof/>
                 <w:webHidden/>
               </w:rPr>
-              <w:instrText xml:space="preserve"> PAGEREF _Toc57980303 \h </w:instrText>
+              <w:instrText xml:space="preserve"> PAGEREF _Toc58083867 \h </w:instrText>
             </w:r>
             <w:r>
               <w:rPr>
@@ -555,7 +559,7 @@
               <w:lang w:eastAsia="it-IT"/>
             </w:rPr>
           </w:pPr>
-          <w:hyperlink w:anchor="_Toc57980304" w:history="1">
+          <w:hyperlink w:anchor="_Toc58083868" w:history="1">
             <w:r>
               <w:rPr>
                 <w:rStyle w:val="Collegamentoipertestuale"/>
@@ -585,7 +589,7 @@
                 <w:noProof/>
                 <w:webHidden/>
               </w:rPr>
-              <w:instrText xml:space="preserve"> PAGEREF _Toc57980304 \h </w:instrText>
+              <w:instrText xml:space="preserve"> PAGEREF _Toc58083868 \h </w:instrText>
             </w:r>
             <w:r>
               <w:rPr>
@@ -628,7 +632,7 @@
               <w:lang w:eastAsia="it-IT"/>
             </w:rPr>
           </w:pPr>
-          <w:hyperlink w:anchor="_Toc57980305" w:history="1">
+          <w:hyperlink w:anchor="_Toc58083869" w:history="1">
             <w:r>
               <w:rPr>
                 <w:rStyle w:val="Collegamentoipertestuale"/>
@@ -658,7 +662,7 @@
                 <w:noProof/>
                 <w:webHidden/>
               </w:rPr>
-              <w:instrText xml:space="preserve"> PAGEREF _Toc57980305 \h </w:instrText>
+              <w:instrText xml:space="preserve"> PAGEREF _Toc58083869 \h </w:instrText>
             </w:r>
             <w:r>
               <w:rPr>
@@ -678,7 +682,7 @@
                 <w:noProof/>
                 <w:webHidden/>
               </w:rPr>
-              <w:t>3</w:t>
+              <w:t>4</w:t>
             </w:r>
             <w:r>
               <w:rPr>
@@ -701,7 +705,7 @@
               <w:lang w:eastAsia="it-IT"/>
             </w:rPr>
           </w:pPr>
-          <w:hyperlink w:anchor="_Toc57980306" w:history="1">
+          <w:hyperlink w:anchor="_Toc58083870" w:history="1">
             <w:r>
               <w:rPr>
                 <w:rStyle w:val="Collegamentoipertestuale"/>
@@ -731,7 +735,7 @@
                 <w:noProof/>
                 <w:webHidden/>
               </w:rPr>
-              <w:instrText xml:space="preserve"> PAGEREF _Toc57980306 \h </w:instrText>
+              <w:instrText xml:space="preserve"> PAGEREF _Toc58083870 \h </w:instrText>
             </w:r>
             <w:r>
               <w:rPr>
@@ -774,7 +778,7 @@
               <w:lang w:eastAsia="it-IT"/>
             </w:rPr>
           </w:pPr>
-          <w:hyperlink w:anchor="_Toc57980307" w:history="1">
+          <w:hyperlink w:anchor="_Toc58083871" w:history="1">
             <w:r>
               <w:rPr>
                 <w:rStyle w:val="Collegamentoipertestuale"/>
@@ -803,7 +807,7 @@
                 <w:noProof/>
                 <w:webHidden/>
               </w:rPr>
-              <w:instrText xml:space="preserve"> PAGEREF _Toc57980307 \h </w:instrText>
+              <w:instrText xml:space="preserve"> PAGEREF _Toc58083871 \h </w:instrText>
             </w:r>
             <w:r>
               <w:rPr>
@@ -846,7 +850,7 @@
               <w:lang w:eastAsia="it-IT"/>
             </w:rPr>
           </w:pPr>
-          <w:hyperlink w:anchor="_Toc57980308" w:history="1">
+          <w:hyperlink w:anchor="_Toc58083872" w:history="1">
             <w:r>
               <w:rPr>
                 <w:rStyle w:val="Collegamentoipertestuale"/>
@@ -885,7 +889,7 @@
                 <w:noProof/>
                 <w:webHidden/>
               </w:rPr>
-              <w:instrText xml:space="preserve"> PAGEREF _Toc57980308 \h </w:instrText>
+              <w:instrText xml:space="preserve"> PAGEREF _Toc58083872 \h </w:instrText>
             </w:r>
             <w:r>
               <w:rPr>
@@ -928,7 +932,7 @@
               <w:lang w:eastAsia="it-IT"/>
             </w:rPr>
           </w:pPr>
-          <w:hyperlink w:anchor="_Toc57980309" w:history="1">
+          <w:hyperlink w:anchor="_Toc58083873" w:history="1">
             <w:r>
               <w:rPr>
                 <w:rStyle w:val="Collegamentoipertestuale"/>
@@ -955,7 +959,7 @@
                 <w:noProof/>
                 <w:webHidden/>
               </w:rPr>
-              <w:instrText xml:space="preserve"> PAGEREF _Toc57980309 \h </w:instrText>
+              <w:instrText xml:space="preserve"> PAGEREF _Toc58083873 \h </w:instrText>
             </w:r>
             <w:r>
               <w:rPr>
@@ -975,7 +979,7 @@
                 <w:noProof/>
                 <w:webHidden/>
               </w:rPr>
-              <w:t>4</w:t>
+              <w:t>5</w:t>
             </w:r>
             <w:r>
               <w:rPr>
@@ -998,7 +1002,7 @@
               <w:lang w:eastAsia="it-IT"/>
             </w:rPr>
           </w:pPr>
-          <w:hyperlink w:anchor="_Toc57980310" w:history="1">
+          <w:hyperlink w:anchor="_Toc58083874" w:history="1">
             <w:r>
               <w:rPr>
                 <w:rStyle w:val="Collegamentoipertestuale"/>
@@ -1025,7 +1029,7 @@
                 <w:noProof/>
                 <w:webHidden/>
               </w:rPr>
-              <w:instrText xml:space="preserve"> PAGEREF _Toc57980310 \h </w:instrText>
+              <w:instrText xml:space="preserve"> PAGEREF _Toc58083874 \h </w:instrText>
             </w:r>
             <w:r>
               <w:rPr>
@@ -1045,7 +1049,7 @@
                 <w:noProof/>
                 <w:webHidden/>
               </w:rPr>
-              <w:t>4</w:t>
+              <w:t>5</w:t>
             </w:r>
             <w:r>
               <w:rPr>
@@ -1068,7 +1072,7 @@
               <w:lang w:eastAsia="it-IT"/>
             </w:rPr>
           </w:pPr>
-          <w:hyperlink w:anchor="_Toc57980311" w:history="1">
+          <w:hyperlink w:anchor="_Toc58083875" w:history="1">
             <w:r>
               <w:rPr>
                 <w:rStyle w:val="Collegamentoipertestuale"/>
@@ -1098,7 +1102,7 @@
                 <w:noProof/>
                 <w:webHidden/>
               </w:rPr>
-              <w:instrText xml:space="preserve"> PAGEREF _Toc57980311 \h </w:instrText>
+              <w:instrText xml:space="preserve"> PAGEREF _Toc58083875 \h </w:instrText>
             </w:r>
             <w:r>
               <w:rPr>
@@ -1141,7 +1145,7 @@
               <w:lang w:eastAsia="it-IT"/>
             </w:rPr>
           </w:pPr>
-          <w:hyperlink w:anchor="_Toc57980312" w:history="1">
+          <w:hyperlink w:anchor="_Toc58083876" w:history="1">
             <w:r>
               <w:rPr>
                 <w:rStyle w:val="Collegamentoipertestuale"/>
@@ -1171,7 +1175,7 @@
                 <w:noProof/>
                 <w:webHidden/>
               </w:rPr>
-              <w:instrText xml:space="preserve"> PAGEREF _Toc57980312 \h </w:instrText>
+              <w:instrText xml:space="preserve"> PAGEREF _Toc58083876 \h </w:instrText>
             </w:r>
             <w:r>
               <w:rPr>
@@ -1205,58 +1209,71 @@
         <w:p>
           <w:pPr>
             <w:pStyle w:val="Sommario3"/>
+            <w:tabs>
+              <w:tab w:val="right" w:leader="dot" w:pos="9622"/>
+            </w:tabs>
             <w:rPr>
-              <w:rFonts w:asciiTheme="minorHAnsi" w:eastAsiaTheme="minorEastAsia" w:hAnsiTheme="minorHAnsi"/>
-              <w:b w:val="0"/>
+              <w:rFonts w:eastAsiaTheme="minorEastAsia"/>
+              <w:noProof/>
               <w:sz w:val="22"/>
               <w:szCs w:val="22"/>
               <w:lang w:eastAsia="it-IT"/>
             </w:rPr>
           </w:pPr>
-          <w:hyperlink w:anchor="_Toc57980313" w:history="1">
+          <w:hyperlink w:anchor="_Toc58083877" w:history="1">
             <w:r>
               <w:rPr>
                 <w:rStyle w:val="Collegamentoipertestuale"/>
+                <w:rFonts w:ascii="Garamond" w:hAnsi="Garamond"/>
+                <w:b/>
+                <w:noProof/>
               </w:rPr>
               <w:t>RF_AUT: AUTENTICAZIONE</w:t>
             </w:r>
             <w:r>
               <w:rPr>
+                <w:noProof/>
                 <w:webHidden/>
               </w:rPr>
               <w:tab/>
             </w:r>
             <w:r>
               <w:rPr>
+                <w:noProof/>
                 <w:webHidden/>
               </w:rPr>
               <w:fldChar w:fldCharType="begin"/>
             </w:r>
             <w:r>
               <w:rPr>
-                <w:webHidden/>
-              </w:rPr>
-              <w:instrText xml:space="preserve"> PAGEREF _Toc57980313 \h </w:instrText>
-            </w:r>
-            <w:r>
-              <w:rPr>
-                <w:webHidden/>
-              </w:rPr>
-            </w:r>
-            <w:r>
-              <w:rPr>
+                <w:noProof/>
+                <w:webHidden/>
+              </w:rPr>
+              <w:instrText xml:space="preserve"> PAGEREF _Toc58083877 \h </w:instrText>
+            </w:r>
+            <w:r>
+              <w:rPr>
+                <w:noProof/>
+                <w:webHidden/>
+              </w:rPr>
+            </w:r>
+            <w:r>
+              <w:rPr>
+                <w:noProof/>
                 <w:webHidden/>
               </w:rPr>
               <w:fldChar w:fldCharType="separate"/>
             </w:r>
             <w:r>
               <w:rPr>
+                <w:noProof/>
                 <w:webHidden/>
               </w:rPr>
               <w:t>5</w:t>
             </w:r>
             <w:r>
               <w:rPr>
+                <w:noProof/>
                 <w:webHidden/>
               </w:rPr>
               <w:fldChar w:fldCharType="end"/>
@@ -1266,58 +1283,71 @@
         <w:p>
           <w:pPr>
             <w:pStyle w:val="Sommario3"/>
+            <w:tabs>
+              <w:tab w:val="right" w:leader="dot" w:pos="9622"/>
+            </w:tabs>
             <w:rPr>
-              <w:rFonts w:asciiTheme="minorHAnsi" w:eastAsiaTheme="minorEastAsia" w:hAnsiTheme="minorHAnsi"/>
-              <w:b w:val="0"/>
+              <w:rFonts w:eastAsiaTheme="minorEastAsia"/>
+              <w:noProof/>
               <w:sz w:val="22"/>
               <w:szCs w:val="22"/>
               <w:lang w:eastAsia="it-IT"/>
             </w:rPr>
           </w:pPr>
-          <w:hyperlink w:anchor="_Toc57980314" w:history="1">
+          <w:hyperlink w:anchor="_Toc58083878" w:history="1">
             <w:r>
               <w:rPr>
                 <w:rStyle w:val="Collegamentoipertestuale"/>
+                <w:rFonts w:ascii="Garamond" w:hAnsi="Garamond"/>
+                <w:b/>
+                <w:noProof/>
               </w:rPr>
               <w:t>RF_USER: CONTRIBUTI UTENTE</w:t>
             </w:r>
             <w:r>
               <w:rPr>
+                <w:noProof/>
                 <w:webHidden/>
               </w:rPr>
               <w:tab/>
             </w:r>
             <w:r>
               <w:rPr>
+                <w:noProof/>
                 <w:webHidden/>
               </w:rPr>
               <w:fldChar w:fldCharType="begin"/>
             </w:r>
             <w:r>
               <w:rPr>
-                <w:webHidden/>
-              </w:rPr>
-              <w:instrText xml:space="preserve"> PAGEREF _Toc57980314 \h </w:instrText>
-            </w:r>
-            <w:r>
-              <w:rPr>
-                <w:webHidden/>
-              </w:rPr>
-            </w:r>
-            <w:r>
-              <w:rPr>
+                <w:noProof/>
+                <w:webHidden/>
+              </w:rPr>
+              <w:instrText xml:space="preserve"> PAGEREF _Toc58083878 \h </w:instrText>
+            </w:r>
+            <w:r>
+              <w:rPr>
+                <w:noProof/>
+                <w:webHidden/>
+              </w:rPr>
+            </w:r>
+            <w:r>
+              <w:rPr>
+                <w:noProof/>
                 <w:webHidden/>
               </w:rPr>
               <w:fldChar w:fldCharType="separate"/>
             </w:r>
             <w:r>
               <w:rPr>
-                <w:webHidden/>
-              </w:rPr>
-              <w:t>5</w:t>
-            </w:r>
-            <w:r>
-              <w:rPr>
+                <w:noProof/>
+                <w:webHidden/>
+              </w:rPr>
+              <w:t>6</w:t>
+            </w:r>
+            <w:r>
+              <w:rPr>
+                <w:noProof/>
                 <w:webHidden/>
               </w:rPr>
               <w:fldChar w:fldCharType="end"/>
@@ -1327,58 +1357,71 @@
         <w:p>
           <w:pPr>
             <w:pStyle w:val="Sommario3"/>
+            <w:tabs>
+              <w:tab w:val="right" w:leader="dot" w:pos="9622"/>
+            </w:tabs>
             <w:rPr>
-              <w:rFonts w:asciiTheme="minorHAnsi" w:eastAsiaTheme="minorEastAsia" w:hAnsiTheme="minorHAnsi"/>
-              <w:b w:val="0"/>
+              <w:rFonts w:eastAsiaTheme="minorEastAsia"/>
+              <w:noProof/>
               <w:sz w:val="22"/>
               <w:szCs w:val="22"/>
               <w:lang w:eastAsia="it-IT"/>
             </w:rPr>
           </w:pPr>
-          <w:hyperlink w:anchor="_Toc57980315" w:history="1">
+          <w:hyperlink w:anchor="_Toc58083879" w:history="1">
             <w:r>
               <w:rPr>
                 <w:rStyle w:val="Collegamentoipertestuale"/>
+                <w:rFonts w:ascii="Garamond" w:hAnsi="Garamond"/>
+                <w:b/>
+                <w:noProof/>
               </w:rPr>
               <w:t>RF_NAV: NAVIGAZIONE DATABASE</w:t>
             </w:r>
             <w:r>
               <w:rPr>
+                <w:noProof/>
                 <w:webHidden/>
               </w:rPr>
               <w:tab/>
             </w:r>
             <w:r>
               <w:rPr>
+                <w:noProof/>
                 <w:webHidden/>
               </w:rPr>
               <w:fldChar w:fldCharType="begin"/>
             </w:r>
             <w:r>
               <w:rPr>
-                <w:webHidden/>
-              </w:rPr>
-              <w:instrText xml:space="preserve"> PAGEREF _Toc57980315 \h </w:instrText>
-            </w:r>
-            <w:r>
-              <w:rPr>
-                <w:webHidden/>
-              </w:rPr>
-            </w:r>
-            <w:r>
-              <w:rPr>
+                <w:noProof/>
+                <w:webHidden/>
+              </w:rPr>
+              <w:instrText xml:space="preserve"> PAGEREF _Toc58083879 \h </w:instrText>
+            </w:r>
+            <w:r>
+              <w:rPr>
+                <w:noProof/>
+                <w:webHidden/>
+              </w:rPr>
+            </w:r>
+            <w:r>
+              <w:rPr>
+                <w:noProof/>
                 <w:webHidden/>
               </w:rPr>
               <w:fldChar w:fldCharType="separate"/>
             </w:r>
             <w:r>
               <w:rPr>
+                <w:noProof/>
                 <w:webHidden/>
               </w:rPr>
               <w:t>6</w:t>
             </w:r>
             <w:r>
               <w:rPr>
+                <w:noProof/>
                 <w:webHidden/>
               </w:rPr>
               <w:fldChar w:fldCharType="end"/>
@@ -1388,58 +1431,71 @@
         <w:p>
           <w:pPr>
             <w:pStyle w:val="Sommario3"/>
+            <w:tabs>
+              <w:tab w:val="right" w:leader="dot" w:pos="9622"/>
+            </w:tabs>
             <w:rPr>
-              <w:rFonts w:asciiTheme="minorHAnsi" w:eastAsiaTheme="minorEastAsia" w:hAnsiTheme="minorHAnsi"/>
-              <w:b w:val="0"/>
+              <w:rFonts w:eastAsiaTheme="minorEastAsia"/>
+              <w:noProof/>
               <w:sz w:val="22"/>
               <w:szCs w:val="22"/>
               <w:lang w:eastAsia="it-IT"/>
             </w:rPr>
           </w:pPr>
-          <w:hyperlink w:anchor="_Toc57980316" w:history="1">
+          <w:hyperlink w:anchor="_Toc58083880" w:history="1">
             <w:r>
               <w:rPr>
                 <w:rStyle w:val="Collegamentoipertestuale"/>
+                <w:rFonts w:ascii="Garamond" w:hAnsi="Garamond"/>
+                <w:b/>
+                <w:noProof/>
               </w:rPr>
               <w:t>RF_ADMIN: AMMINISTRAZIONE</w:t>
             </w:r>
             <w:r>
               <w:rPr>
+                <w:noProof/>
                 <w:webHidden/>
               </w:rPr>
               <w:tab/>
             </w:r>
             <w:r>
               <w:rPr>
+                <w:noProof/>
                 <w:webHidden/>
               </w:rPr>
               <w:fldChar w:fldCharType="begin"/>
             </w:r>
             <w:r>
               <w:rPr>
-                <w:webHidden/>
-              </w:rPr>
-              <w:instrText xml:space="preserve"> PAGEREF _Toc57980316 \h </w:instrText>
-            </w:r>
-            <w:r>
-              <w:rPr>
-                <w:webHidden/>
-              </w:rPr>
-            </w:r>
-            <w:r>
-              <w:rPr>
+                <w:noProof/>
+                <w:webHidden/>
+              </w:rPr>
+              <w:instrText xml:space="preserve"> PAGEREF _Toc58083880 \h </w:instrText>
+            </w:r>
+            <w:r>
+              <w:rPr>
+                <w:noProof/>
+                <w:webHidden/>
+              </w:rPr>
+            </w:r>
+            <w:r>
+              <w:rPr>
+                <w:noProof/>
                 <w:webHidden/>
               </w:rPr>
               <w:fldChar w:fldCharType="separate"/>
             </w:r>
             <w:r>
               <w:rPr>
+                <w:noProof/>
                 <w:webHidden/>
               </w:rPr>
               <w:t>6</w:t>
             </w:r>
             <w:r>
               <w:rPr>
+                <w:noProof/>
                 <w:webHidden/>
               </w:rPr>
               <w:fldChar w:fldCharType="end"/>
@@ -1458,7 +1514,7 @@
               <w:lang w:eastAsia="it-IT"/>
             </w:rPr>
           </w:pPr>
-          <w:hyperlink w:anchor="_Toc57980317" w:history="1">
+          <w:hyperlink w:anchor="_Toc58083881" w:history="1">
             <w:r>
               <w:rPr>
                 <w:rStyle w:val="Collegamentoipertestuale"/>
@@ -1488,7 +1544,7 @@
                 <w:noProof/>
                 <w:webHidden/>
               </w:rPr>
-              <w:instrText xml:space="preserve"> PAGEREF _Toc57980317 \h </w:instrText>
+              <w:instrText xml:space="preserve"> PAGEREF _Toc58083881 \h </w:instrText>
             </w:r>
             <w:r>
               <w:rPr>
@@ -1522,58 +1578,71 @@
         <w:p>
           <w:pPr>
             <w:pStyle w:val="Sommario3"/>
+            <w:tabs>
+              <w:tab w:val="right" w:leader="dot" w:pos="9622"/>
+            </w:tabs>
             <w:rPr>
-              <w:rFonts w:asciiTheme="minorHAnsi" w:eastAsiaTheme="minorEastAsia" w:hAnsiTheme="minorHAnsi"/>
-              <w:b w:val="0"/>
+              <w:rFonts w:eastAsiaTheme="minorEastAsia"/>
+              <w:noProof/>
               <w:sz w:val="22"/>
               <w:szCs w:val="22"/>
               <w:lang w:eastAsia="it-IT"/>
             </w:rPr>
           </w:pPr>
-          <w:hyperlink w:anchor="_Toc57980318" w:history="1">
+          <w:hyperlink w:anchor="_Toc58083882" w:history="1">
             <w:r>
               <w:rPr>
                 <w:rStyle w:val="Collegamentoipertestuale"/>
+                <w:rFonts w:ascii="Garamond" w:hAnsi="Garamond"/>
+                <w:b/>
+                <w:noProof/>
               </w:rPr>
               <w:t>3.3.1 Usabilità</w:t>
             </w:r>
             <w:r>
               <w:rPr>
+                <w:noProof/>
                 <w:webHidden/>
               </w:rPr>
               <w:tab/>
             </w:r>
             <w:r>
               <w:rPr>
+                <w:noProof/>
                 <w:webHidden/>
               </w:rPr>
               <w:fldChar w:fldCharType="begin"/>
             </w:r>
             <w:r>
               <w:rPr>
-                <w:webHidden/>
-              </w:rPr>
-              <w:instrText xml:space="preserve"> PAGEREF _Toc57980318 \h </w:instrText>
-            </w:r>
-            <w:r>
-              <w:rPr>
-                <w:webHidden/>
-              </w:rPr>
-            </w:r>
-            <w:r>
-              <w:rPr>
+                <w:noProof/>
+                <w:webHidden/>
+              </w:rPr>
+              <w:instrText xml:space="preserve"> PAGEREF _Toc58083882 \h </w:instrText>
+            </w:r>
+            <w:r>
+              <w:rPr>
+                <w:noProof/>
+                <w:webHidden/>
+              </w:rPr>
+            </w:r>
+            <w:r>
+              <w:rPr>
+                <w:noProof/>
                 <w:webHidden/>
               </w:rPr>
               <w:fldChar w:fldCharType="separate"/>
             </w:r>
             <w:r>
               <w:rPr>
+                <w:noProof/>
                 <w:webHidden/>
               </w:rPr>
               <w:t>6</w:t>
             </w:r>
             <w:r>
               <w:rPr>
+                <w:noProof/>
                 <w:webHidden/>
               </w:rPr>
               <w:fldChar w:fldCharType="end"/>
@@ -1583,58 +1652,71 @@
         <w:p>
           <w:pPr>
             <w:pStyle w:val="Sommario3"/>
+            <w:tabs>
+              <w:tab w:val="right" w:leader="dot" w:pos="9622"/>
+            </w:tabs>
             <w:rPr>
-              <w:rFonts w:asciiTheme="minorHAnsi" w:eastAsiaTheme="minorEastAsia" w:hAnsiTheme="minorHAnsi"/>
-              <w:b w:val="0"/>
+              <w:rFonts w:eastAsiaTheme="minorEastAsia"/>
+              <w:noProof/>
               <w:sz w:val="22"/>
               <w:szCs w:val="22"/>
               <w:lang w:eastAsia="it-IT"/>
             </w:rPr>
           </w:pPr>
-          <w:hyperlink w:anchor="_Toc57980319" w:history="1">
+          <w:hyperlink w:anchor="_Toc58083883" w:history="1">
             <w:r>
               <w:rPr>
                 <w:rStyle w:val="Collegamentoipertestuale"/>
+                <w:rFonts w:ascii="Garamond" w:hAnsi="Garamond"/>
+                <w:b/>
+                <w:noProof/>
               </w:rPr>
               <w:t>3.3.2 Affidabilità</w:t>
             </w:r>
             <w:r>
               <w:rPr>
+                <w:noProof/>
                 <w:webHidden/>
               </w:rPr>
               <w:tab/>
             </w:r>
             <w:r>
               <w:rPr>
+                <w:noProof/>
                 <w:webHidden/>
               </w:rPr>
               <w:fldChar w:fldCharType="begin"/>
             </w:r>
             <w:r>
               <w:rPr>
-                <w:webHidden/>
-              </w:rPr>
-              <w:instrText xml:space="preserve"> PAGEREF _Toc57980319 \h </w:instrText>
-            </w:r>
-            <w:r>
-              <w:rPr>
-                <w:webHidden/>
-              </w:rPr>
-            </w:r>
-            <w:r>
-              <w:rPr>
+                <w:noProof/>
+                <w:webHidden/>
+              </w:rPr>
+              <w:instrText xml:space="preserve"> PAGEREF _Toc58083883 \h </w:instrText>
+            </w:r>
+            <w:r>
+              <w:rPr>
+                <w:noProof/>
+                <w:webHidden/>
+              </w:rPr>
+            </w:r>
+            <w:r>
+              <w:rPr>
+                <w:noProof/>
                 <w:webHidden/>
               </w:rPr>
               <w:fldChar w:fldCharType="separate"/>
             </w:r>
             <w:r>
               <w:rPr>
+                <w:noProof/>
                 <w:webHidden/>
               </w:rPr>
               <w:t>6</w:t>
             </w:r>
             <w:r>
               <w:rPr>
+                <w:noProof/>
                 <w:webHidden/>
               </w:rPr>
               <w:fldChar w:fldCharType="end"/>
@@ -1644,58 +1726,71 @@
         <w:p>
           <w:pPr>
             <w:pStyle w:val="Sommario3"/>
+            <w:tabs>
+              <w:tab w:val="right" w:leader="dot" w:pos="9622"/>
+            </w:tabs>
             <w:rPr>
-              <w:rFonts w:asciiTheme="minorHAnsi" w:eastAsiaTheme="minorEastAsia" w:hAnsiTheme="minorHAnsi"/>
-              <w:b w:val="0"/>
+              <w:rFonts w:eastAsiaTheme="minorEastAsia"/>
+              <w:noProof/>
               <w:sz w:val="22"/>
               <w:szCs w:val="22"/>
               <w:lang w:eastAsia="it-IT"/>
             </w:rPr>
           </w:pPr>
-          <w:hyperlink w:anchor="_Toc57980320" w:history="1">
+          <w:hyperlink w:anchor="_Toc58083884" w:history="1">
             <w:r>
               <w:rPr>
                 <w:rStyle w:val="Collegamentoipertestuale"/>
+                <w:rFonts w:ascii="Garamond" w:hAnsi="Garamond"/>
+                <w:b/>
+                <w:noProof/>
               </w:rPr>
               <w:t>3.3.3 Prestazioni</w:t>
             </w:r>
             <w:r>
               <w:rPr>
+                <w:noProof/>
                 <w:webHidden/>
               </w:rPr>
               <w:tab/>
             </w:r>
             <w:r>
               <w:rPr>
+                <w:noProof/>
                 <w:webHidden/>
               </w:rPr>
               <w:fldChar w:fldCharType="begin"/>
             </w:r>
             <w:r>
               <w:rPr>
-                <w:webHidden/>
-              </w:rPr>
-              <w:instrText xml:space="preserve"> PAGEREF _Toc57980320 \h </w:instrText>
-            </w:r>
-            <w:r>
-              <w:rPr>
-                <w:webHidden/>
-              </w:rPr>
-            </w:r>
-            <w:r>
-              <w:rPr>
+                <w:noProof/>
+                <w:webHidden/>
+              </w:rPr>
+              <w:instrText xml:space="preserve"> PAGEREF _Toc58083884 \h </w:instrText>
+            </w:r>
+            <w:r>
+              <w:rPr>
+                <w:noProof/>
+                <w:webHidden/>
+              </w:rPr>
+            </w:r>
+            <w:r>
+              <w:rPr>
+                <w:noProof/>
                 <w:webHidden/>
               </w:rPr>
               <w:fldChar w:fldCharType="separate"/>
             </w:r>
             <w:r>
               <w:rPr>
+                <w:noProof/>
                 <w:webHidden/>
               </w:rPr>
               <w:t>6</w:t>
             </w:r>
             <w:r>
               <w:rPr>
+                <w:noProof/>
                 <w:webHidden/>
               </w:rPr>
               <w:fldChar w:fldCharType="end"/>
@@ -1705,58 +1800,71 @@
         <w:p>
           <w:pPr>
             <w:pStyle w:val="Sommario3"/>
+            <w:tabs>
+              <w:tab w:val="right" w:leader="dot" w:pos="9622"/>
+            </w:tabs>
             <w:rPr>
-              <w:rFonts w:asciiTheme="minorHAnsi" w:eastAsiaTheme="minorEastAsia" w:hAnsiTheme="minorHAnsi"/>
-              <w:b w:val="0"/>
+              <w:rFonts w:eastAsiaTheme="minorEastAsia"/>
+              <w:noProof/>
               <w:sz w:val="22"/>
               <w:szCs w:val="22"/>
               <w:lang w:eastAsia="it-IT"/>
             </w:rPr>
           </w:pPr>
-          <w:hyperlink w:anchor="_Toc57980321" w:history="1">
+          <w:hyperlink w:anchor="_Toc58083885" w:history="1">
             <w:r>
               <w:rPr>
                 <w:rStyle w:val="Collegamentoipertestuale"/>
+                <w:rFonts w:ascii="Garamond" w:hAnsi="Garamond"/>
+                <w:b/>
+                <w:noProof/>
               </w:rPr>
               <w:t>3.3.4 Manutenibilità</w:t>
             </w:r>
             <w:r>
               <w:rPr>
+                <w:noProof/>
                 <w:webHidden/>
               </w:rPr>
               <w:tab/>
             </w:r>
             <w:r>
               <w:rPr>
+                <w:noProof/>
                 <w:webHidden/>
               </w:rPr>
               <w:fldChar w:fldCharType="begin"/>
             </w:r>
             <w:r>
               <w:rPr>
-                <w:webHidden/>
-              </w:rPr>
-              <w:instrText xml:space="preserve"> PAGEREF _Toc57980321 \h </w:instrText>
-            </w:r>
-            <w:r>
-              <w:rPr>
-                <w:webHidden/>
-              </w:rPr>
-            </w:r>
-            <w:r>
-              <w:rPr>
+                <w:noProof/>
+                <w:webHidden/>
+              </w:rPr>
+              <w:instrText xml:space="preserve"> PAGEREF _Toc58083885 \h </w:instrText>
+            </w:r>
+            <w:r>
+              <w:rPr>
+                <w:noProof/>
+                <w:webHidden/>
+              </w:rPr>
+            </w:r>
+            <w:r>
+              <w:rPr>
+                <w:noProof/>
                 <w:webHidden/>
               </w:rPr>
               <w:fldChar w:fldCharType="separate"/>
             </w:r>
             <w:r>
               <w:rPr>
-                <w:webHidden/>
-              </w:rPr>
-              <w:t>6</w:t>
-            </w:r>
-            <w:r>
-              <w:rPr>
+                <w:noProof/>
+                <w:webHidden/>
+              </w:rPr>
+              <w:t>7</w:t>
+            </w:r>
+            <w:r>
+              <w:rPr>
+                <w:noProof/>
                 <w:webHidden/>
               </w:rPr>
               <w:fldChar w:fldCharType="end"/>
@@ -1766,58 +1874,71 @@
         <w:p>
           <w:pPr>
             <w:pStyle w:val="Sommario3"/>
+            <w:tabs>
+              <w:tab w:val="right" w:leader="dot" w:pos="9622"/>
+            </w:tabs>
             <w:rPr>
-              <w:rFonts w:asciiTheme="minorHAnsi" w:eastAsiaTheme="minorEastAsia" w:hAnsiTheme="minorHAnsi"/>
-              <w:b w:val="0"/>
+              <w:rFonts w:eastAsiaTheme="minorEastAsia"/>
+              <w:noProof/>
               <w:sz w:val="22"/>
               <w:szCs w:val="22"/>
               <w:lang w:eastAsia="it-IT"/>
             </w:rPr>
           </w:pPr>
-          <w:hyperlink w:anchor="_Toc57980322" w:history="1">
+          <w:hyperlink w:anchor="_Toc58083886" w:history="1">
             <w:r>
               <w:rPr>
                 <w:rStyle w:val="Collegamentoipertestuale"/>
+                <w:rFonts w:ascii="Garamond" w:hAnsi="Garamond"/>
+                <w:b/>
+                <w:noProof/>
               </w:rPr>
               <w:t>3.3.5 Implementazione</w:t>
             </w:r>
             <w:r>
               <w:rPr>
+                <w:noProof/>
                 <w:webHidden/>
               </w:rPr>
               <w:tab/>
             </w:r>
             <w:r>
               <w:rPr>
+                <w:noProof/>
                 <w:webHidden/>
               </w:rPr>
               <w:fldChar w:fldCharType="begin"/>
             </w:r>
             <w:r>
               <w:rPr>
-                <w:webHidden/>
-              </w:rPr>
-              <w:instrText xml:space="preserve"> PAGEREF _Toc57980322 \h </w:instrText>
-            </w:r>
-            <w:r>
-              <w:rPr>
-                <w:webHidden/>
-              </w:rPr>
-            </w:r>
-            <w:r>
-              <w:rPr>
+                <w:noProof/>
+                <w:webHidden/>
+              </w:rPr>
+              <w:instrText xml:space="preserve"> PAGEREF _Toc58083886 \h </w:instrText>
+            </w:r>
+            <w:r>
+              <w:rPr>
+                <w:noProof/>
+                <w:webHidden/>
+              </w:rPr>
+            </w:r>
+            <w:r>
+              <w:rPr>
+                <w:noProof/>
                 <w:webHidden/>
               </w:rPr>
               <w:fldChar w:fldCharType="separate"/>
             </w:r>
             <w:r>
               <w:rPr>
+                <w:noProof/>
                 <w:webHidden/>
               </w:rPr>
               <w:t>7</w:t>
             </w:r>
             <w:r>
               <w:rPr>
+                <w:noProof/>
                 <w:webHidden/>
               </w:rPr>
               <w:fldChar w:fldCharType="end"/>
@@ -1827,58 +1948,71 @@
         <w:p>
           <w:pPr>
             <w:pStyle w:val="Sommario3"/>
+            <w:tabs>
+              <w:tab w:val="right" w:leader="dot" w:pos="9622"/>
+            </w:tabs>
             <w:rPr>
-              <w:rFonts w:asciiTheme="minorHAnsi" w:eastAsiaTheme="minorEastAsia" w:hAnsiTheme="minorHAnsi"/>
-              <w:b w:val="0"/>
+              <w:rFonts w:eastAsiaTheme="minorEastAsia"/>
+              <w:noProof/>
               <w:sz w:val="22"/>
               <w:szCs w:val="22"/>
               <w:lang w:eastAsia="it-IT"/>
             </w:rPr>
           </w:pPr>
-          <w:hyperlink w:anchor="_Toc57980323" w:history="1">
+          <w:hyperlink w:anchor="_Toc58083887" w:history="1">
             <w:r>
               <w:rPr>
                 <w:rStyle w:val="Collegamentoipertestuale"/>
+                <w:rFonts w:ascii="Garamond" w:hAnsi="Garamond"/>
+                <w:b/>
+                <w:noProof/>
               </w:rPr>
               <w:t>3.3.6 Implementazione</w:t>
             </w:r>
             <w:r>
               <w:rPr>
+                <w:noProof/>
                 <w:webHidden/>
               </w:rPr>
               <w:tab/>
             </w:r>
             <w:r>
               <w:rPr>
+                <w:noProof/>
                 <w:webHidden/>
               </w:rPr>
               <w:fldChar w:fldCharType="begin"/>
             </w:r>
             <w:r>
               <w:rPr>
-                <w:webHidden/>
-              </w:rPr>
-              <w:instrText xml:space="preserve"> PAGEREF _Toc57980323 \h </w:instrText>
-            </w:r>
-            <w:r>
-              <w:rPr>
-                <w:webHidden/>
-              </w:rPr>
-            </w:r>
-            <w:r>
-              <w:rPr>
+                <w:noProof/>
+                <w:webHidden/>
+              </w:rPr>
+              <w:instrText xml:space="preserve"> PAGEREF _Toc58083887 \h </w:instrText>
+            </w:r>
+            <w:r>
+              <w:rPr>
+                <w:noProof/>
+                <w:webHidden/>
+              </w:rPr>
+            </w:r>
+            <w:r>
+              <w:rPr>
+                <w:noProof/>
                 <w:webHidden/>
               </w:rPr>
               <w:fldChar w:fldCharType="separate"/>
             </w:r>
             <w:r>
               <w:rPr>
+                <w:noProof/>
                 <w:webHidden/>
               </w:rPr>
               <w:t>7</w:t>
             </w:r>
             <w:r>
               <w:rPr>
+                <w:noProof/>
                 <w:webHidden/>
               </w:rPr>
               <w:fldChar w:fldCharType="end"/>
@@ -1888,58 +2022,71 @@
         <w:p>
           <w:pPr>
             <w:pStyle w:val="Sommario3"/>
+            <w:tabs>
+              <w:tab w:val="right" w:leader="dot" w:pos="9622"/>
+            </w:tabs>
             <w:rPr>
-              <w:rFonts w:asciiTheme="minorHAnsi" w:eastAsiaTheme="minorEastAsia" w:hAnsiTheme="minorHAnsi"/>
-              <w:b w:val="0"/>
+              <w:rFonts w:eastAsiaTheme="minorEastAsia"/>
+              <w:noProof/>
               <w:sz w:val="22"/>
               <w:szCs w:val="22"/>
               <w:lang w:eastAsia="it-IT"/>
             </w:rPr>
           </w:pPr>
-          <w:hyperlink w:anchor="_Toc57980324" w:history="1">
+          <w:hyperlink w:anchor="_Toc58083888" w:history="1">
             <w:r>
               <w:rPr>
                 <w:rStyle w:val="Collegamentoipertestuale"/>
+                <w:rFonts w:ascii="Garamond" w:hAnsi="Garamond"/>
+                <w:b/>
+                <w:noProof/>
               </w:rPr>
               <w:t>3.3.7 Packaging</w:t>
             </w:r>
             <w:r>
               <w:rPr>
+                <w:noProof/>
                 <w:webHidden/>
               </w:rPr>
               <w:tab/>
             </w:r>
             <w:r>
               <w:rPr>
+                <w:noProof/>
                 <w:webHidden/>
               </w:rPr>
               <w:fldChar w:fldCharType="begin"/>
             </w:r>
             <w:r>
               <w:rPr>
-                <w:webHidden/>
-              </w:rPr>
-              <w:instrText xml:space="preserve"> PAGEREF _Toc57980324 \h </w:instrText>
-            </w:r>
-            <w:r>
-              <w:rPr>
-                <w:webHidden/>
-              </w:rPr>
-            </w:r>
-            <w:r>
-              <w:rPr>
+                <w:noProof/>
+                <w:webHidden/>
+              </w:rPr>
+              <w:instrText xml:space="preserve"> PAGEREF _Toc58083888 \h </w:instrText>
+            </w:r>
+            <w:r>
+              <w:rPr>
+                <w:noProof/>
+                <w:webHidden/>
+              </w:rPr>
+            </w:r>
+            <w:r>
+              <w:rPr>
+                <w:noProof/>
                 <w:webHidden/>
               </w:rPr>
               <w:fldChar w:fldCharType="separate"/>
             </w:r>
             <w:r>
               <w:rPr>
+                <w:noProof/>
                 <w:webHidden/>
               </w:rPr>
               <w:t>7</w:t>
             </w:r>
             <w:r>
               <w:rPr>
+                <w:noProof/>
                 <w:webHidden/>
               </w:rPr>
               <w:fldChar w:fldCharType="end"/>
@@ -1949,58 +2096,503 @@
         <w:p>
           <w:pPr>
             <w:pStyle w:val="Sommario3"/>
+            <w:tabs>
+              <w:tab w:val="right" w:leader="dot" w:pos="9622"/>
+            </w:tabs>
             <w:rPr>
-              <w:rFonts w:asciiTheme="minorHAnsi" w:eastAsiaTheme="minorEastAsia" w:hAnsiTheme="minorHAnsi"/>
-              <w:b w:val="0"/>
+              <w:rFonts w:eastAsiaTheme="minorEastAsia"/>
+              <w:noProof/>
               <w:sz w:val="22"/>
               <w:szCs w:val="22"/>
               <w:lang w:eastAsia="it-IT"/>
             </w:rPr>
           </w:pPr>
-          <w:hyperlink w:anchor="_Toc57980325" w:history="1">
+          <w:hyperlink w:anchor="_Toc58083889" w:history="1">
             <w:r>
               <w:rPr>
                 <w:rStyle w:val="Collegamentoipertestuale"/>
+                <w:rFonts w:ascii="Garamond" w:hAnsi="Garamond"/>
+                <w:b/>
+                <w:noProof/>
               </w:rPr>
               <w:t>3.3.8 Legali</w:t>
             </w:r>
             <w:r>
               <w:rPr>
+                <w:noProof/>
                 <w:webHidden/>
               </w:rPr>
               <w:tab/>
             </w:r>
             <w:r>
               <w:rPr>
+                <w:noProof/>
                 <w:webHidden/>
               </w:rPr>
               <w:fldChar w:fldCharType="begin"/>
             </w:r>
             <w:r>
               <w:rPr>
-                <w:webHidden/>
-              </w:rPr>
-              <w:instrText xml:space="preserve"> PAGEREF _Toc57980325 \h </w:instrText>
-            </w:r>
-            <w:r>
-              <w:rPr>
-                <w:webHidden/>
-              </w:rPr>
-            </w:r>
-            <w:r>
-              <w:rPr>
+                <w:noProof/>
+                <w:webHidden/>
+              </w:rPr>
+              <w:instrText xml:space="preserve"> PAGEREF _Toc58083889 \h </w:instrText>
+            </w:r>
+            <w:r>
+              <w:rPr>
+                <w:noProof/>
+                <w:webHidden/>
+              </w:rPr>
+            </w:r>
+            <w:r>
+              <w:rPr>
+                <w:noProof/>
                 <w:webHidden/>
               </w:rPr>
               <w:fldChar w:fldCharType="separate"/>
             </w:r>
             <w:r>
               <w:rPr>
+                <w:noProof/>
                 <w:webHidden/>
               </w:rPr>
               <w:t>7</w:t>
             </w:r>
             <w:r>
               <w:rPr>
+                <w:noProof/>
+                <w:webHidden/>
+              </w:rPr>
+              <w:fldChar w:fldCharType="end"/>
+            </w:r>
+          </w:hyperlink>
+        </w:p>
+        <w:p>
+          <w:pPr>
+            <w:pStyle w:val="Sommario2"/>
+            <w:tabs>
+              <w:tab w:val="right" w:leader="dot" w:pos="9622"/>
+            </w:tabs>
+            <w:rPr>
+              <w:rFonts w:eastAsiaTheme="minorEastAsia"/>
+              <w:noProof/>
+              <w:lang w:eastAsia="it-IT"/>
+            </w:rPr>
+          </w:pPr>
+          <w:hyperlink w:anchor="_Toc58083890" w:history="1">
+            <w:r>
+              <w:rPr>
+                <w:rStyle w:val="Collegamentoipertestuale"/>
+                <w:rFonts w:ascii="Garamond" w:hAnsi="Garamond"/>
+                <w:b/>
+                <w:bCs/>
+                <w:noProof/>
+              </w:rPr>
+              <w:t>3.4 Modelli di sistema</w:t>
+            </w:r>
+            <w:r>
+              <w:rPr>
+                <w:noProof/>
+                <w:webHidden/>
+              </w:rPr>
+              <w:tab/>
+            </w:r>
+            <w:r>
+              <w:rPr>
+                <w:noProof/>
+                <w:webHidden/>
+              </w:rPr>
+              <w:fldChar w:fldCharType="begin"/>
+            </w:r>
+            <w:r>
+              <w:rPr>
+                <w:noProof/>
+                <w:webHidden/>
+              </w:rPr>
+              <w:instrText xml:space="preserve"> PAGEREF _Toc58083890 \h </w:instrText>
+            </w:r>
+            <w:r>
+              <w:rPr>
+                <w:noProof/>
+                <w:webHidden/>
+              </w:rPr>
+            </w:r>
+            <w:r>
+              <w:rPr>
+                <w:noProof/>
+                <w:webHidden/>
+              </w:rPr>
+              <w:fldChar w:fldCharType="separate"/>
+            </w:r>
+            <w:r>
+              <w:rPr>
+                <w:noProof/>
+                <w:webHidden/>
+              </w:rPr>
+              <w:t>7</w:t>
+            </w:r>
+            <w:r>
+              <w:rPr>
+                <w:noProof/>
+                <w:webHidden/>
+              </w:rPr>
+              <w:fldChar w:fldCharType="end"/>
+            </w:r>
+          </w:hyperlink>
+        </w:p>
+        <w:p>
+          <w:pPr>
+            <w:pStyle w:val="Sommario3"/>
+            <w:tabs>
+              <w:tab w:val="right" w:leader="dot" w:pos="9622"/>
+            </w:tabs>
+            <w:rPr>
+              <w:rFonts w:eastAsiaTheme="minorEastAsia"/>
+              <w:noProof/>
+              <w:sz w:val="22"/>
+              <w:szCs w:val="22"/>
+              <w:lang w:eastAsia="it-IT"/>
+            </w:rPr>
+          </w:pPr>
+          <w:hyperlink w:anchor="_Toc58083891" w:history="1">
+            <w:r>
+              <w:rPr>
+                <w:rStyle w:val="Collegamentoipertestuale"/>
+                <w:rFonts w:ascii="Garamond" w:hAnsi="Garamond"/>
+                <w:b/>
+                <w:bCs/>
+                <w:noProof/>
+              </w:rPr>
+              <w:t>3.4.1 Scenari</w:t>
+            </w:r>
+            <w:r>
+              <w:rPr>
+                <w:noProof/>
+                <w:webHidden/>
+              </w:rPr>
+              <w:tab/>
+            </w:r>
+            <w:r>
+              <w:rPr>
+                <w:noProof/>
+                <w:webHidden/>
+              </w:rPr>
+              <w:fldChar w:fldCharType="begin"/>
+            </w:r>
+            <w:r>
+              <w:rPr>
+                <w:noProof/>
+                <w:webHidden/>
+              </w:rPr>
+              <w:instrText xml:space="preserve"> PAGEREF _Toc58083891 \h </w:instrText>
+            </w:r>
+            <w:r>
+              <w:rPr>
+                <w:noProof/>
+                <w:webHidden/>
+              </w:rPr>
+            </w:r>
+            <w:r>
+              <w:rPr>
+                <w:noProof/>
+                <w:webHidden/>
+              </w:rPr>
+              <w:fldChar w:fldCharType="separate"/>
+            </w:r>
+            <w:r>
+              <w:rPr>
+                <w:noProof/>
+                <w:webHidden/>
+              </w:rPr>
+              <w:t>7</w:t>
+            </w:r>
+            <w:r>
+              <w:rPr>
+                <w:noProof/>
+                <w:webHidden/>
+              </w:rPr>
+              <w:fldChar w:fldCharType="end"/>
+            </w:r>
+          </w:hyperlink>
+        </w:p>
+        <w:p>
+          <w:pPr>
+            <w:pStyle w:val="Sommario2"/>
+            <w:tabs>
+              <w:tab w:val="right" w:leader="dot" w:pos="9622"/>
+            </w:tabs>
+            <w:rPr>
+              <w:rFonts w:eastAsiaTheme="minorEastAsia"/>
+              <w:noProof/>
+              <w:lang w:eastAsia="it-IT"/>
+            </w:rPr>
+          </w:pPr>
+          <w:hyperlink w:anchor="_Toc58083892" w:history="1">
+            <w:r>
+              <w:rPr>
+                <w:rStyle w:val="Collegamentoipertestuale"/>
+                <w:b/>
+                <w:noProof/>
+              </w:rPr>
+              <w:t>-Scenario 1:</w:t>
+            </w:r>
+            <w:r>
+              <w:rPr>
+                <w:noProof/>
+                <w:webHidden/>
+              </w:rPr>
+              <w:tab/>
+            </w:r>
+            <w:r>
+              <w:rPr>
+                <w:noProof/>
+                <w:webHidden/>
+              </w:rPr>
+              <w:fldChar w:fldCharType="begin"/>
+            </w:r>
+            <w:r>
+              <w:rPr>
+                <w:noProof/>
+                <w:webHidden/>
+              </w:rPr>
+              <w:instrText xml:space="preserve"> PAGEREF _Toc58083892 \h </w:instrText>
+            </w:r>
+            <w:r>
+              <w:rPr>
+                <w:noProof/>
+                <w:webHidden/>
+              </w:rPr>
+            </w:r>
+            <w:r>
+              <w:rPr>
+                <w:noProof/>
+                <w:webHidden/>
+              </w:rPr>
+              <w:fldChar w:fldCharType="separate"/>
+            </w:r>
+            <w:r>
+              <w:rPr>
+                <w:noProof/>
+                <w:webHidden/>
+              </w:rPr>
+              <w:t>7</w:t>
+            </w:r>
+            <w:r>
+              <w:rPr>
+                <w:noProof/>
+                <w:webHidden/>
+              </w:rPr>
+              <w:fldChar w:fldCharType="end"/>
+            </w:r>
+          </w:hyperlink>
+        </w:p>
+        <w:p>
+          <w:pPr>
+            <w:pStyle w:val="Sommario2"/>
+            <w:tabs>
+              <w:tab w:val="right" w:leader="dot" w:pos="9622"/>
+            </w:tabs>
+            <w:rPr>
+              <w:rFonts w:eastAsiaTheme="minorEastAsia"/>
+              <w:noProof/>
+              <w:lang w:eastAsia="it-IT"/>
+            </w:rPr>
+          </w:pPr>
+          <w:hyperlink w:anchor="_Toc58083893" w:history="1">
+            <w:r>
+              <w:rPr>
+                <w:rStyle w:val="Collegamentoipertestuale"/>
+                <w:b/>
+                <w:noProof/>
+              </w:rPr>
+              <w:t>-Scenario 2:</w:t>
+            </w:r>
+            <w:r>
+              <w:rPr>
+                <w:noProof/>
+                <w:webHidden/>
+              </w:rPr>
+              <w:tab/>
+            </w:r>
+            <w:r>
+              <w:rPr>
+                <w:noProof/>
+                <w:webHidden/>
+              </w:rPr>
+              <w:fldChar w:fldCharType="begin"/>
+            </w:r>
+            <w:r>
+              <w:rPr>
+                <w:noProof/>
+                <w:webHidden/>
+              </w:rPr>
+              <w:instrText xml:space="preserve"> PAGEREF _Toc58083893 \h </w:instrText>
+            </w:r>
+            <w:r>
+              <w:rPr>
+                <w:noProof/>
+                <w:webHidden/>
+              </w:rPr>
+            </w:r>
+            <w:r>
+              <w:rPr>
+                <w:noProof/>
+                <w:webHidden/>
+              </w:rPr>
+              <w:fldChar w:fldCharType="separate"/>
+            </w:r>
+            <w:r>
+              <w:rPr>
+                <w:noProof/>
+                <w:webHidden/>
+              </w:rPr>
+              <w:t>8</w:t>
+            </w:r>
+            <w:r>
+              <w:rPr>
+                <w:noProof/>
+                <w:webHidden/>
+              </w:rPr>
+              <w:fldChar w:fldCharType="end"/>
+            </w:r>
+          </w:hyperlink>
+        </w:p>
+        <w:p>
+          <w:pPr>
+            <w:pStyle w:val="Sommario2"/>
+            <w:tabs>
+              <w:tab w:val="right" w:leader="dot" w:pos="9622"/>
+            </w:tabs>
+            <w:rPr>
+              <w:rFonts w:eastAsiaTheme="minorEastAsia"/>
+              <w:noProof/>
+              <w:lang w:eastAsia="it-IT"/>
+            </w:rPr>
+          </w:pPr>
+          <w:hyperlink w:anchor="_Toc58083894" w:history="1">
+            <w:r>
+              <w:rPr>
+                <w:rStyle w:val="Collegamentoipertestuale"/>
+                <w:b/>
+                <w:noProof/>
+              </w:rPr>
+              <w:t>-Scenario 3:</w:t>
+            </w:r>
+            <w:r>
+              <w:rPr>
+                <w:noProof/>
+                <w:webHidden/>
+              </w:rPr>
+              <w:tab/>
+            </w:r>
+            <w:r>
+              <w:rPr>
+                <w:noProof/>
+                <w:webHidden/>
+              </w:rPr>
+              <w:fldChar w:fldCharType="begin"/>
+            </w:r>
+            <w:r>
+              <w:rPr>
+                <w:noProof/>
+                <w:webHidden/>
+              </w:rPr>
+              <w:instrText xml:space="preserve"> PAGEREF _Toc58083894 \h </w:instrText>
+            </w:r>
+            <w:r>
+              <w:rPr>
+                <w:noProof/>
+                <w:webHidden/>
+              </w:rPr>
+            </w:r>
+            <w:r>
+              <w:rPr>
+                <w:noProof/>
+                <w:webHidden/>
+              </w:rPr>
+              <w:fldChar w:fldCharType="separate"/>
+            </w:r>
+            <w:r>
+              <w:rPr>
+                <w:noProof/>
+                <w:webHidden/>
+              </w:rPr>
+              <w:t>8</w:t>
+            </w:r>
+            <w:r>
+              <w:rPr>
+                <w:noProof/>
+                <w:webHidden/>
+              </w:rPr>
+              <w:fldChar w:fldCharType="end"/>
+            </w:r>
+          </w:hyperlink>
+        </w:p>
+        <w:p>
+          <w:pPr>
+            <w:pStyle w:val="Sommario2"/>
+            <w:tabs>
+              <w:tab w:val="right" w:leader="dot" w:pos="9622"/>
+            </w:tabs>
+            <w:rPr>
+              <w:rFonts w:eastAsiaTheme="minorEastAsia"/>
+              <w:noProof/>
+              <w:lang w:eastAsia="it-IT"/>
+            </w:rPr>
+          </w:pPr>
+          <w:hyperlink w:anchor="_Toc58083895" w:history="1">
+            <w:r>
+              <w:rPr>
+                <w:rStyle w:val="Collegamentoipertestuale"/>
+                <w:b/>
+                <w:noProof/>
+              </w:rPr>
+              <w:t>-Scenario 4:</w:t>
+            </w:r>
+            <w:r>
+              <w:rPr>
+                <w:noProof/>
+                <w:webHidden/>
+              </w:rPr>
+              <w:tab/>
+            </w:r>
+            <w:r>
+              <w:rPr>
+                <w:noProof/>
+                <w:webHidden/>
+              </w:rPr>
+              <w:fldChar w:fldCharType="begin"/>
+            </w:r>
+            <w:r>
+              <w:rPr>
+                <w:noProof/>
+                <w:webHidden/>
+              </w:rPr>
+              <w:instrText xml:space="preserve"> PAGEREF _Toc58083895 \h </w:instrText>
+            </w:r>
+            <w:r>
+              <w:rPr>
+                <w:noProof/>
+                <w:webHidden/>
+              </w:rPr>
+            </w:r>
+            <w:r>
+              <w:rPr>
+                <w:noProof/>
+                <w:webHidden/>
+              </w:rPr>
+              <w:fldChar w:fldCharType="separate"/>
+            </w:r>
+            <w:r>
+              <w:rPr>
+                <w:noProof/>
+                <w:webHidden/>
+              </w:rPr>
+              <w:t>9</w:t>
+            </w:r>
+            <w:r>
+              <w:rPr>
+                <w:noProof/>
                 <w:webHidden/>
               </w:rPr>
               <w:fldChar w:fldCharType="end"/>
@@ -2121,20 +2713,19 @@
         <w:pStyle w:val="GpsTitolo"/>
         <w:jc w:val="both"/>
       </w:pPr>
-      <w:bookmarkStart w:id="0" w:name="_Toc24590016"/>
-      <w:bookmarkStart w:id="1" w:name="_Toc57980302"/>
-      <w:r>
-        <w:lastRenderedPageBreak/>
+      <w:bookmarkStart w:id="1" w:name="_Toc24590016"/>
+      <w:bookmarkStart w:id="2" w:name="_Toc58083866"/>
+      <w:r>
         <w:t>1. Introduzione</w:t>
       </w:r>
-      <w:bookmarkEnd w:id="0"/>
       <w:bookmarkEnd w:id="1"/>
+      <w:bookmarkEnd w:id="2"/>
     </w:p>
     <w:p>
       <w:pPr>
         <w:pStyle w:val="Nessunaspaziatura"/>
       </w:pPr>
-      <w:bookmarkStart w:id="2" w:name="_Toc24590017"/>
+      <w:bookmarkStart w:id="3" w:name="_Toc24590017"/>
     </w:p>
     <w:p>
       <w:pPr>
@@ -2147,7 +2738,7 @@
           <w:color w:val="000000" w:themeColor="text1"/>
         </w:rPr>
       </w:pPr>
-      <w:bookmarkStart w:id="3" w:name="_Toc57980303"/>
+      <w:bookmarkStart w:id="4" w:name="_Toc58083867"/>
       <w:r>
         <w:rPr>
           <w:rFonts w:ascii="Garamond" w:hAnsi="Garamond"/>
@@ -2157,8 +2748,8 @@
         </w:rPr>
         <w:t>1.1 Scopo del sistema</w:t>
       </w:r>
-      <w:bookmarkEnd w:id="2"/>
       <w:bookmarkEnd w:id="3"/>
+      <w:bookmarkEnd w:id="4"/>
     </w:p>
     <w:p>
       <w:pPr>
@@ -2276,8 +2867,8 @@
           <w:color w:val="000000" w:themeColor="text1"/>
         </w:rPr>
       </w:pPr>
-      <w:bookmarkStart w:id="4" w:name="_Toc24590018"/>
-      <w:bookmarkStart w:id="5" w:name="_Toc57980304"/>
+      <w:bookmarkStart w:id="5" w:name="_Toc24590018"/>
+      <w:bookmarkStart w:id="6" w:name="_Toc58083868"/>
       <w:r>
         <w:rPr>
           <w:rFonts w:ascii="Garamond" w:hAnsi="Garamond"/>
@@ -2287,8 +2878,8 @@
         </w:rPr>
         <w:t>1.2 Ambito del sistema</w:t>
       </w:r>
-      <w:bookmarkEnd w:id="4"/>
       <w:bookmarkEnd w:id="5"/>
+      <w:bookmarkEnd w:id="6"/>
     </w:p>
     <w:p>
       <w:pPr>
@@ -2343,7 +2934,11 @@
       </w:r>
       <w:proofErr w:type="spellEnd"/>
       <w:r>
-        <w:t>). Inoltre la ricerca di una community specifica per un determinato gioco, che sia per fare domande riguardo al completamento dello stesso, organizzare tornei in caso di un titolo competitivo, o semplicemente discussione generale, si fa sempre più difficoltosa. Ciò avviene a causa dell’aumento più che lineare della quantità di titoli sul mercato, grazie anche al successo recente di titoli creati da sviluppatori indipendenti e la riscoperta di giochi di generazioni passate (</w:t>
+        <w:t xml:space="preserve">). Inoltre la ricerca di una community specifica per un determinato gioco, che sia per fare domande riguardo al completamento dello stesso, organizzare tornei in caso di un titolo competitivo, o semplicemente discussione generale, si fa sempre più difficoltosa. Ciò avviene a causa dell’aumento più che lineare della quantità di titoli sul mercato, grazie anche al successo </w:t>
+      </w:r>
+      <w:r>
+        <w:lastRenderedPageBreak/>
+        <w:t>recente di titoli creati da sviluppatori indipendenti e la riscoperta di giochi di generazioni passate (</w:t>
       </w:r>
       <w:proofErr w:type="spellStart"/>
       <w:r>
@@ -2403,8 +2998,8 @@
           <w:u w:val="single"/>
         </w:rPr>
       </w:pPr>
-      <w:bookmarkStart w:id="6" w:name="_Toc24590019"/>
-      <w:bookmarkStart w:id="7" w:name="_Toc57980305"/>
+      <w:bookmarkStart w:id="7" w:name="_Toc24590019"/>
+      <w:bookmarkStart w:id="8" w:name="_Toc58083869"/>
       <w:r>
         <w:rPr>
           <w:rFonts w:ascii="Garamond" w:hAnsi="Garamond"/>
@@ -2415,26 +3010,25 @@
         </w:rPr>
         <w:t>1.3 Obiettivi e criteri di successo</w:t>
       </w:r>
-      <w:bookmarkEnd w:id="6"/>
       <w:bookmarkEnd w:id="7"/>
-    </w:p>
-    <w:p>
-      <w:pPr>
-        <w:jc w:val="both"/>
-      </w:pPr>
-    </w:p>
-    <w:p>
-      <w:pPr>
-        <w:jc w:val="both"/>
-        <w:rPr>
-          <w:rFonts w:ascii="Garamond" w:hAnsi="Garamond"/>
-        </w:rPr>
-      </w:pPr>
-      <w:r>
-        <w:rPr>
-          <w:rFonts w:ascii="Garamond" w:hAnsi="Garamond"/>
-        </w:rPr>
-        <w:lastRenderedPageBreak/>
+      <w:bookmarkEnd w:id="8"/>
+    </w:p>
+    <w:p>
+      <w:pPr>
+        <w:jc w:val="both"/>
+      </w:pPr>
+    </w:p>
+    <w:p>
+      <w:pPr>
+        <w:jc w:val="both"/>
+        <w:rPr>
+          <w:rFonts w:ascii="Garamond" w:hAnsi="Garamond"/>
+        </w:rPr>
+      </w:pPr>
+      <w:r>
+        <w:rPr>
+          <w:rFonts w:ascii="Garamond" w:hAnsi="Garamond"/>
+        </w:rPr>
         <w:t>Obiettivi primari</w:t>
       </w:r>
       <w:r>
@@ -2598,8 +3192,8 @@
           <w:color w:val="000000" w:themeColor="text1"/>
         </w:rPr>
       </w:pPr>
-      <w:bookmarkStart w:id="8" w:name="_Toc24590020"/>
-      <w:bookmarkStart w:id="9" w:name="_Toc57980306"/>
+      <w:bookmarkStart w:id="9" w:name="_Toc24590020"/>
+      <w:bookmarkStart w:id="10" w:name="_Toc58083870"/>
       <w:r>
         <w:rPr>
           <w:rFonts w:ascii="Garamond" w:hAnsi="Garamond"/>
@@ -2609,7 +3203,7 @@
         </w:rPr>
         <w:t>1.4 Definizioni, acronimi e abbreviazion</w:t>
       </w:r>
-      <w:bookmarkEnd w:id="8"/>
+      <w:bookmarkEnd w:id="9"/>
       <w:r>
         <w:rPr>
           <w:rFonts w:ascii="Garamond" w:hAnsi="Garamond"/>
@@ -2619,7 +3213,7 @@
         </w:rPr>
         <w:t>i</w:t>
       </w:r>
-      <w:bookmarkEnd w:id="9"/>
+      <w:bookmarkEnd w:id="10"/>
     </w:p>
     <w:p>
       <w:pPr>
@@ -2656,8 +3250,8 @@
           <w:color w:val="000000" w:themeColor="text1"/>
         </w:rPr>
       </w:pPr>
-      <w:bookmarkStart w:id="10" w:name="_Toc24590021"/>
-      <w:bookmarkStart w:id="11" w:name="_Toc57980307"/>
+      <w:bookmarkStart w:id="11" w:name="_Toc24590021"/>
+      <w:bookmarkStart w:id="12" w:name="_Toc58083871"/>
       <w:r>
         <w:rPr>
           <w:rFonts w:ascii="Garamond" w:hAnsi="Garamond"/>
@@ -2666,7 +3260,7 @@
         </w:rPr>
         <w:t>1.5 Riferiment</w:t>
       </w:r>
-      <w:bookmarkEnd w:id="10"/>
+      <w:bookmarkEnd w:id="11"/>
       <w:r>
         <w:rPr>
           <w:rFonts w:ascii="Garamond" w:hAnsi="Garamond"/>
@@ -2675,7 +3269,7 @@
         </w:rPr>
         <w:t>i</w:t>
       </w:r>
-      <w:bookmarkEnd w:id="11"/>
+      <w:bookmarkEnd w:id="12"/>
     </w:p>
     <w:p>
       <w:pPr>
@@ -2709,8 +3303,8 @@
           <w:color w:val="000000" w:themeColor="text1"/>
         </w:rPr>
       </w:pPr>
-      <w:bookmarkStart w:id="12" w:name="_Toc24590022"/>
-      <w:bookmarkStart w:id="13" w:name="_Toc57980308"/>
+      <w:bookmarkStart w:id="13" w:name="_Toc24590022"/>
+      <w:bookmarkStart w:id="14" w:name="_Toc58083872"/>
       <w:r>
         <w:rPr>
           <w:rFonts w:ascii="Garamond" w:hAnsi="Garamond"/>
@@ -2728,8 +3322,8 @@
         </w:rPr>
         <w:t>Panoramica</w:t>
       </w:r>
-      <w:bookmarkEnd w:id="12"/>
       <w:bookmarkEnd w:id="13"/>
+      <w:bookmarkEnd w:id="14"/>
     </w:p>
     <w:p>
       <w:pPr>
@@ -3124,13 +3718,14 @@
         <w:pStyle w:val="GpsTitolo"/>
         <w:jc w:val="both"/>
       </w:pPr>
-      <w:bookmarkStart w:id="14" w:name="_Toc24590023"/>
-      <w:bookmarkStart w:id="15" w:name="_Toc57980309"/>
-      <w:r>
+      <w:bookmarkStart w:id="15" w:name="_Toc24590023"/>
+      <w:bookmarkStart w:id="16" w:name="_Toc58083873"/>
+      <w:r>
+        <w:lastRenderedPageBreak/>
         <w:t>2. Sistema corrente</w:t>
       </w:r>
-      <w:bookmarkEnd w:id="14"/>
       <w:bookmarkEnd w:id="15"/>
+      <w:bookmarkEnd w:id="16"/>
     </w:p>
     <w:p>
       <w:pPr>
@@ -3162,16 +3757,16 @@
         <w:pStyle w:val="GpsTitolo"/>
         <w:jc w:val="both"/>
       </w:pPr>
-      <w:bookmarkStart w:id="16" w:name="_Toc24590025"/>
-      <w:bookmarkStart w:id="17" w:name="_Toc57980310"/>
+      <w:bookmarkStart w:id="17" w:name="_Toc24590025"/>
+      <w:bookmarkStart w:id="18" w:name="_Toc58083874"/>
       <w:r>
         <w:t>3. Sistema proposto</w:t>
       </w:r>
-      <w:bookmarkEnd w:id="16"/>
       <w:bookmarkEnd w:id="17"/>
-    </w:p>
-    <w:p>
-      <w:bookmarkStart w:id="18" w:name="_Toc24590026"/>
+      <w:bookmarkEnd w:id="18"/>
+    </w:p>
+    <w:p>
+      <w:bookmarkStart w:id="19" w:name="_Toc24590026"/>
     </w:p>
     <w:p>
       <w:pPr>
@@ -3184,7 +3779,7 @@
           <w:color w:val="000000" w:themeColor="text1"/>
         </w:rPr>
       </w:pPr>
-      <w:bookmarkStart w:id="19" w:name="_Toc57980311"/>
+      <w:bookmarkStart w:id="20" w:name="_Toc58083875"/>
       <w:r>
         <w:rPr>
           <w:rFonts w:ascii="Garamond" w:hAnsi="Garamond"/>
@@ -3192,11 +3787,10 @@
           <w:bCs/>
           <w:color w:val="000000" w:themeColor="text1"/>
         </w:rPr>
-        <w:lastRenderedPageBreak/>
         <w:t>3.1 Panoramica</w:t>
       </w:r>
-      <w:bookmarkEnd w:id="18"/>
       <w:bookmarkEnd w:id="19"/>
+      <w:bookmarkEnd w:id="20"/>
     </w:p>
     <w:p>
       <w:pPr>
@@ -3518,9 +4112,9 @@
           <w:color w:val="000000" w:themeColor="text1"/>
         </w:rPr>
       </w:pPr>
-      <w:bookmarkStart w:id="20" w:name="_Toc24590027"/>
-      <w:bookmarkStart w:id="21" w:name="_Toc29995965"/>
-      <w:bookmarkStart w:id="22" w:name="_Toc57980312"/>
+      <w:bookmarkStart w:id="21" w:name="_Toc24590027"/>
+      <w:bookmarkStart w:id="22" w:name="_Toc29995965"/>
+      <w:bookmarkStart w:id="23" w:name="_Toc58083876"/>
       <w:r>
         <w:rPr>
           <w:rFonts w:ascii="Garamond" w:hAnsi="Garamond"/>
@@ -3548,9 +4142,9 @@
         </w:rPr>
         <w:t>unzionali</w:t>
       </w:r>
-      <w:bookmarkEnd w:id="20"/>
       <w:bookmarkEnd w:id="21"/>
       <w:bookmarkEnd w:id="22"/>
+      <w:bookmarkEnd w:id="23"/>
     </w:p>
     <w:p>
       <w:pPr>
@@ -3567,9 +4161,9 @@
           <w:color w:val="auto"/>
         </w:rPr>
       </w:pPr>
-      <w:bookmarkStart w:id="23" w:name="_Toc24590028"/>
-      <w:bookmarkStart w:id="24" w:name="_Toc29995966"/>
-      <w:bookmarkStart w:id="25" w:name="_Toc57980313"/>
+      <w:bookmarkStart w:id="24" w:name="_Toc24590028"/>
+      <w:bookmarkStart w:id="25" w:name="_Toc29995966"/>
+      <w:bookmarkStart w:id="26" w:name="_Toc58083877"/>
       <w:r>
         <w:rPr>
           <w:rFonts w:ascii="Garamond" w:hAnsi="Garamond"/>
@@ -3578,9 +4172,9 @@
         </w:rPr>
         <w:t>RF_AUT: AUTENTICAZIONE</w:t>
       </w:r>
-      <w:bookmarkEnd w:id="23"/>
       <w:bookmarkEnd w:id="24"/>
       <w:bookmarkEnd w:id="25"/>
+      <w:bookmarkEnd w:id="26"/>
     </w:p>
     <w:p>
       <w:pPr>
@@ -3909,19 +4503,20 @@
           <w:color w:val="auto"/>
         </w:rPr>
       </w:pPr>
-      <w:bookmarkStart w:id="26" w:name="_Toc24590029"/>
-      <w:bookmarkStart w:id="27" w:name="_Toc29995967"/>
-      <w:bookmarkStart w:id="28" w:name="_Toc57980314"/>
+      <w:bookmarkStart w:id="27" w:name="_Toc24590029"/>
+      <w:bookmarkStart w:id="28" w:name="_Toc29995967"/>
+      <w:bookmarkStart w:id="29" w:name="_Toc58083878"/>
       <w:r>
         <w:rPr>
           <w:rFonts w:ascii="Garamond" w:hAnsi="Garamond"/>
           <w:b/>
           <w:color w:val="auto"/>
         </w:rPr>
+        <w:lastRenderedPageBreak/>
         <w:t xml:space="preserve">RF_USER: </w:t>
       </w:r>
-      <w:bookmarkEnd w:id="26"/>
       <w:bookmarkEnd w:id="27"/>
+      <w:bookmarkEnd w:id="28"/>
       <w:r>
         <w:rPr>
           <w:rFonts w:ascii="Garamond" w:hAnsi="Garamond"/>
@@ -3930,7 +4525,7 @@
         </w:rPr>
         <w:t>CONTRIBUTI UTENTE</w:t>
       </w:r>
-      <w:bookmarkEnd w:id="28"/>
+      <w:bookmarkEnd w:id="29"/>
     </w:p>
     <w:p>
       <w:pPr>
@@ -4265,7 +4860,25 @@
           <w:sz w:val="24"/>
           <w:szCs w:val="24"/>
         </w:rPr>
-        <w:t xml:space="preserve">Crea Thread </w:t>
+        <w:t xml:space="preserve">Crea </w:t>
+      </w:r>
+      <w:proofErr w:type="spellStart"/>
+      <w:r>
+        <w:rPr>
+          <w:b/>
+          <w:sz w:val="24"/>
+          <w:szCs w:val="24"/>
+        </w:rPr>
+        <w:t>Thread</w:t>
+      </w:r>
+      <w:proofErr w:type="spellEnd"/>
+      <w:r>
+        <w:rPr>
+          <w:b/>
+          <w:sz w:val="24"/>
+          <w:szCs w:val="24"/>
+        </w:rPr>
+        <w:t xml:space="preserve"> </w:t>
       </w:r>
       <w:r>
         <w:rPr>
@@ -4364,8 +4977,18 @@
           <w:sz w:val="24"/>
           <w:szCs w:val="24"/>
         </w:rPr>
-        <w:t>Richiesta Admin</w:t>
-      </w:r>
+        <w:t xml:space="preserve">Richiesta </w:t>
+      </w:r>
+      <w:proofErr w:type="spellStart"/>
+      <w:r>
+        <w:rPr>
+          <w:b/>
+          <w:sz w:val="24"/>
+          <w:szCs w:val="24"/>
+        </w:rPr>
+        <w:t>Admin</w:t>
+      </w:r>
+      <w:proofErr w:type="spellEnd"/>
       <w:r>
         <w:rPr>
           <w:b/>
@@ -4427,7 +5050,6 @@
           <w:sz w:val="24"/>
           <w:szCs w:val="24"/>
         </w:rPr>
-        <w:lastRenderedPageBreak/>
         <w:t xml:space="preserve">Il sistema deve permettere all’utente </w:t>
       </w:r>
       <w:r>
@@ -4436,7 +5058,25 @@
           <w:sz w:val="24"/>
           <w:szCs w:val="24"/>
         </w:rPr>
-        <w:t>di richiedere un’aggiunta al o una modifica del database all’admin.</w:t>
+        <w:t>di richiedere un’aggiunta al o una modifica del database all’</w:t>
+      </w:r>
+      <w:proofErr w:type="spellStart"/>
+      <w:r>
+        <w:rPr>
+          <w:bCs/>
+          <w:sz w:val="24"/>
+          <w:szCs w:val="24"/>
+        </w:rPr>
+        <w:t>admin</w:t>
+      </w:r>
+      <w:proofErr w:type="spellEnd"/>
+      <w:r>
+        <w:rPr>
+          <w:bCs/>
+          <w:sz w:val="24"/>
+          <w:szCs w:val="24"/>
+        </w:rPr>
+        <w:t>.</w:t>
       </w:r>
       <w:r>
         <w:rPr>
@@ -4463,9 +5103,9 @@
           <w:color w:val="auto"/>
         </w:rPr>
       </w:pPr>
-      <w:bookmarkStart w:id="29" w:name="_Toc24590030"/>
-      <w:bookmarkStart w:id="30" w:name="_Toc29995968"/>
-      <w:bookmarkStart w:id="31" w:name="_Toc57980315"/>
+      <w:bookmarkStart w:id="30" w:name="_Toc24590030"/>
+      <w:bookmarkStart w:id="31" w:name="_Toc29995968"/>
+      <w:bookmarkStart w:id="32" w:name="_Toc58083879"/>
       <w:r>
         <w:rPr>
           <w:rFonts w:ascii="Garamond" w:hAnsi="Garamond"/>
@@ -4490,8 +5130,8 @@
         </w:rPr>
         <w:t xml:space="preserve">: </w:t>
       </w:r>
-      <w:bookmarkEnd w:id="29"/>
       <w:bookmarkEnd w:id="30"/>
+      <w:bookmarkEnd w:id="31"/>
       <w:r>
         <w:rPr>
           <w:rFonts w:ascii="Garamond" w:hAnsi="Garamond"/>
@@ -4500,7 +5140,7 @@
         </w:rPr>
         <w:t>NAVIGAZIONE DATABASE</w:t>
       </w:r>
-      <w:bookmarkEnd w:id="31"/>
+      <w:bookmarkEnd w:id="32"/>
     </w:p>
     <w:p>
       <w:pPr>
@@ -4772,9 +5412,9 @@
           <w:color w:val="auto"/>
         </w:rPr>
       </w:pPr>
-      <w:bookmarkStart w:id="32" w:name="_Toc24590031"/>
-      <w:bookmarkStart w:id="33" w:name="_Toc29995969"/>
-      <w:bookmarkStart w:id="34" w:name="_Toc57980316"/>
+      <w:bookmarkStart w:id="33" w:name="_Toc24590031"/>
+      <w:bookmarkStart w:id="34" w:name="_Toc29995969"/>
+      <w:bookmarkStart w:id="35" w:name="_Toc58083880"/>
       <w:r>
         <w:rPr>
           <w:rFonts w:ascii="Garamond" w:hAnsi="Garamond"/>
@@ -4799,8 +5439,8 @@
         </w:rPr>
         <w:t xml:space="preserve">: </w:t>
       </w:r>
-      <w:bookmarkEnd w:id="32"/>
       <w:bookmarkEnd w:id="33"/>
+      <w:bookmarkEnd w:id="34"/>
       <w:r>
         <w:rPr>
           <w:rFonts w:ascii="Garamond" w:hAnsi="Garamond"/>
@@ -4809,7 +5449,7 @@
         </w:rPr>
         <w:t>AMMINISTRAZIONE</w:t>
       </w:r>
-      <w:bookmarkEnd w:id="34"/>
+      <w:bookmarkEnd w:id="35"/>
     </w:p>
     <w:p>
       <w:pPr>
@@ -4907,7 +5547,25 @@
           <w:sz w:val="24"/>
           <w:szCs w:val="24"/>
         </w:rPr>
-        <w:t>L’admin deve poter valutare (accettare o rifiutare) richieste di creazione o modifica di contenuti da parte dell’utenza.</w:t>
+        <w:t>L’</w:t>
+      </w:r>
+      <w:proofErr w:type="spellStart"/>
+      <w:r>
+        <w:rPr>
+          <w:bCs/>
+          <w:sz w:val="24"/>
+          <w:szCs w:val="24"/>
+        </w:rPr>
+        <w:t>admin</w:t>
+      </w:r>
+      <w:proofErr w:type="spellEnd"/>
+      <w:r>
+        <w:rPr>
+          <w:bCs/>
+          <w:sz w:val="24"/>
+          <w:szCs w:val="24"/>
+        </w:rPr>
+        <w:t xml:space="preserve"> deve poter valutare (accettare o rifiutare) richieste di creazione o modifica di contenuti da parte dell’utenza.</w:t>
       </w:r>
     </w:p>
     <w:p>
@@ -5006,7 +5664,25 @@
           <w:sz w:val="24"/>
           <w:szCs w:val="24"/>
         </w:rPr>
-        <w:t>L’admin deve poter modificare o aggiungere giochi al database.</w:t>
+        <w:t>L’</w:t>
+      </w:r>
+      <w:proofErr w:type="spellStart"/>
+      <w:r>
+        <w:rPr>
+          <w:bCs/>
+          <w:sz w:val="24"/>
+          <w:szCs w:val="24"/>
+        </w:rPr>
+        <w:t>admin</w:t>
+      </w:r>
+      <w:proofErr w:type="spellEnd"/>
+      <w:r>
+        <w:rPr>
+          <w:bCs/>
+          <w:sz w:val="24"/>
+          <w:szCs w:val="24"/>
+        </w:rPr>
+        <w:t xml:space="preserve"> deve poter modificare o aggiungere giochi al database.</w:t>
       </w:r>
     </w:p>
     <w:p>
@@ -5105,7 +5781,25 @@
           <w:sz w:val="24"/>
           <w:szCs w:val="24"/>
         </w:rPr>
-        <w:t>L’admin deve poter rimuovere elementi creati dall’utenza che ritiene non opportuni.</w:t>
+        <w:t>L’</w:t>
+      </w:r>
+      <w:proofErr w:type="spellStart"/>
+      <w:r>
+        <w:rPr>
+          <w:bCs/>
+          <w:sz w:val="24"/>
+          <w:szCs w:val="24"/>
+        </w:rPr>
+        <w:t>admin</w:t>
+      </w:r>
+      <w:proofErr w:type="spellEnd"/>
+      <w:r>
+        <w:rPr>
+          <w:bCs/>
+          <w:sz w:val="24"/>
+          <w:szCs w:val="24"/>
+        </w:rPr>
+        <w:t xml:space="preserve"> deve poter rimuovere elementi creati dall’utenza che ritiene non opportuni.</w:t>
       </w:r>
     </w:p>
     <w:p>
@@ -5126,9 +5820,9 @@
           <w:color w:val="000000" w:themeColor="text1"/>
         </w:rPr>
       </w:pPr>
-      <w:bookmarkStart w:id="35" w:name="_Toc24590035"/>
-      <w:bookmarkStart w:id="36" w:name="_Toc29995973"/>
-      <w:bookmarkStart w:id="37" w:name="_Toc57980317"/>
+      <w:bookmarkStart w:id="36" w:name="_Toc24590035"/>
+      <w:bookmarkStart w:id="37" w:name="_Toc29995973"/>
+      <w:bookmarkStart w:id="38" w:name="_Toc58083881"/>
       <w:r>
         <w:rPr>
           <w:rFonts w:ascii="Garamond" w:hAnsi="Garamond"/>
@@ -5138,9 +5832,9 @@
         </w:rPr>
         <w:t>3.3 Requisiti non funzionali</w:t>
       </w:r>
-      <w:bookmarkEnd w:id="35"/>
       <w:bookmarkEnd w:id="36"/>
       <w:bookmarkEnd w:id="37"/>
+      <w:bookmarkEnd w:id="38"/>
     </w:p>
     <w:p>
       <w:pPr>
@@ -5157,8 +5851,8 @@
           <w:color w:val="000000" w:themeColor="text1"/>
         </w:rPr>
       </w:pPr>
-      <w:bookmarkStart w:id="38" w:name="_Toc29995974"/>
-      <w:bookmarkStart w:id="39" w:name="_Toc57980318"/>
+      <w:bookmarkStart w:id="39" w:name="_Toc29995974"/>
+      <w:bookmarkStart w:id="40" w:name="_Toc58083882"/>
       <w:r>
         <w:rPr>
           <w:rFonts w:ascii="Garamond" w:hAnsi="Garamond"/>
@@ -5167,8 +5861,8 @@
         </w:rPr>
         <w:t>3.3.1 Usabilità</w:t>
       </w:r>
-      <w:bookmarkEnd w:id="38"/>
       <w:bookmarkEnd w:id="39"/>
+      <w:bookmarkEnd w:id="40"/>
     </w:p>
     <w:p>
       <w:pPr>
@@ -5252,8 +5946,8 @@
           <w:color w:val="000000" w:themeColor="text1"/>
         </w:rPr>
       </w:pPr>
-      <w:bookmarkStart w:id="40" w:name="_Toc29995975"/>
-      <w:bookmarkStart w:id="41" w:name="_Toc57980319"/>
+      <w:bookmarkStart w:id="41" w:name="_Toc29995975"/>
+      <w:bookmarkStart w:id="42" w:name="_Toc58083883"/>
       <w:r>
         <w:rPr>
           <w:rFonts w:ascii="Garamond" w:hAnsi="Garamond"/>
@@ -5262,8 +5956,8 @@
         </w:rPr>
         <w:t>3.3.2 Affidabilità</w:t>
       </w:r>
-      <w:bookmarkEnd w:id="40"/>
       <w:bookmarkEnd w:id="41"/>
+      <w:bookmarkEnd w:id="42"/>
     </w:p>
     <w:p>
       <w:pPr>
@@ -5313,8 +6007,8 @@
           <w:color w:val="000000" w:themeColor="text1"/>
         </w:rPr>
       </w:pPr>
-      <w:bookmarkStart w:id="42" w:name="_Toc29995976"/>
-      <w:bookmarkStart w:id="43" w:name="_Toc57980320"/>
+      <w:bookmarkStart w:id="43" w:name="_Toc29995976"/>
+      <w:bookmarkStart w:id="44" w:name="_Toc58083884"/>
       <w:r>
         <w:rPr>
           <w:rFonts w:ascii="Garamond" w:hAnsi="Garamond"/>
@@ -5323,8 +6017,8 @@
         </w:rPr>
         <w:t>3.3.3 Prestazioni</w:t>
       </w:r>
-      <w:bookmarkEnd w:id="42"/>
       <w:bookmarkEnd w:id="43"/>
+      <w:bookmarkEnd w:id="44"/>
     </w:p>
     <w:p>
       <w:pPr>
@@ -5349,7 +6043,23 @@
           <w:sz w:val="24"/>
           <w:szCs w:val="24"/>
         </w:rPr>
-        <w:t>Il tempo di risposta di una query deve essere basso, in condizioni medie minore o uguale a un secondo.</w:t>
+        <w:t xml:space="preserve">Il tempo di risposta di una </w:t>
+      </w:r>
+      <w:proofErr w:type="spellStart"/>
+      <w:r>
+        <w:rPr>
+          <w:sz w:val="24"/>
+          <w:szCs w:val="24"/>
+        </w:rPr>
+        <w:t>query</w:t>
+      </w:r>
+      <w:proofErr w:type="spellEnd"/>
+      <w:r>
+        <w:rPr>
+          <w:sz w:val="24"/>
+          <w:szCs w:val="24"/>
+        </w:rPr>
+        <w:t xml:space="preserve"> deve essere basso, in condizioni medie minore o uguale a un secondo.</w:t>
       </w:r>
     </w:p>
     <w:p>
@@ -5391,6 +6101,7 @@
           <w:sz w:val="24"/>
           <w:szCs w:val="24"/>
         </w:rPr>
+        <w:lastRenderedPageBreak/>
         <w:t>Non c’è un limite realistico ai giochi che l’utente può avere nella sua libreria.</w:t>
       </w:r>
     </w:p>
@@ -5454,8 +6165,8 @@
           <w:color w:val="000000" w:themeColor="text1"/>
         </w:rPr>
       </w:pPr>
-      <w:bookmarkStart w:id="44" w:name="_Toc29995977"/>
-      <w:bookmarkStart w:id="45" w:name="_Toc57980321"/>
+      <w:bookmarkStart w:id="45" w:name="_Toc29995977"/>
+      <w:bookmarkStart w:id="46" w:name="_Toc58083885"/>
       <w:r>
         <w:rPr>
           <w:rFonts w:ascii="Garamond" w:hAnsi="Garamond"/>
@@ -5472,8 +6183,8 @@
         </w:rPr>
         <w:t>Manutenibilità</w:t>
       </w:r>
-      <w:bookmarkEnd w:id="44"/>
       <w:bookmarkEnd w:id="45"/>
+      <w:bookmarkEnd w:id="46"/>
     </w:p>
     <w:p>
       <w:pPr>
@@ -5591,8 +6302,8 @@
           <w:color w:val="000000" w:themeColor="text1"/>
         </w:rPr>
       </w:pPr>
-      <w:bookmarkStart w:id="46" w:name="_Toc29995978"/>
-      <w:bookmarkStart w:id="47" w:name="_Toc57980322"/>
+      <w:bookmarkStart w:id="47" w:name="_Toc29995978"/>
+      <w:bookmarkStart w:id="48" w:name="_Toc58083886"/>
       <w:r>
         <w:rPr>
           <w:rFonts w:ascii="Garamond" w:hAnsi="Garamond"/>
@@ -5601,8 +6312,8 @@
         </w:rPr>
         <w:t>3.3.5 Implementazione</w:t>
       </w:r>
-      <w:bookmarkEnd w:id="46"/>
       <w:bookmarkEnd w:id="47"/>
+      <w:bookmarkEnd w:id="48"/>
     </w:p>
     <w:p>
       <w:pPr>
@@ -5705,7 +6416,7 @@
           <w:color w:val="000000" w:themeColor="text1"/>
         </w:rPr>
       </w:pPr>
-      <w:bookmarkStart w:id="48" w:name="_Toc57980323"/>
+      <w:bookmarkStart w:id="49" w:name="_Toc58083887"/>
       <w:r>
         <w:rPr>
           <w:rFonts w:ascii="Garamond" w:hAnsi="Garamond"/>
@@ -5730,7 +6441,7 @@
         </w:rPr>
         <w:t xml:space="preserve"> Implementazione</w:t>
       </w:r>
-      <w:bookmarkEnd w:id="48"/>
+      <w:bookmarkEnd w:id="49"/>
     </w:p>
     <w:p>
       <w:pPr>
@@ -5827,8 +6538,8 @@
           <w:color w:val="000000" w:themeColor="text1"/>
         </w:rPr>
       </w:pPr>
-      <w:bookmarkStart w:id="49" w:name="_Toc29995979"/>
-      <w:bookmarkStart w:id="50" w:name="_Toc57980324"/>
+      <w:bookmarkStart w:id="50" w:name="_Toc29995979"/>
+      <w:bookmarkStart w:id="51" w:name="_Toc58083888"/>
       <w:r>
         <w:rPr>
           <w:rFonts w:ascii="Garamond" w:hAnsi="Garamond"/>
@@ -5853,8 +6564,8 @@
         </w:rPr>
         <w:t>Packaging</w:t>
       </w:r>
-      <w:bookmarkEnd w:id="49"/>
       <w:bookmarkEnd w:id="50"/>
+      <w:bookmarkEnd w:id="51"/>
     </w:p>
     <w:p/>
     <w:p>
@@ -5908,8 +6619,8 @@
           <w:color w:val="000000" w:themeColor="text1"/>
         </w:rPr>
       </w:pPr>
-      <w:bookmarkStart w:id="51" w:name="_Toc29995980"/>
-      <w:bookmarkStart w:id="52" w:name="_Toc57980325"/>
+      <w:bookmarkStart w:id="52" w:name="_Toc29995980"/>
+      <w:bookmarkStart w:id="53" w:name="_Toc58083889"/>
       <w:r>
         <w:rPr>
           <w:rFonts w:ascii="Garamond" w:hAnsi="Garamond"/>
@@ -5934,8 +6645,8 @@
         </w:rPr>
         <w:t>Legali</w:t>
       </w:r>
-      <w:bookmarkEnd w:id="51"/>
       <w:bookmarkEnd w:id="52"/>
+      <w:bookmarkEnd w:id="53"/>
     </w:p>
     <w:p>
       <w:pPr>
@@ -5960,19 +6671,1160 @@
     <w:p>
       <w:pPr>
         <w:jc w:val="both"/>
-        <w:rPr>
-          <w:rFonts w:ascii="Garamond" w:hAnsi="Garamond"/>
+      </w:pPr>
+    </w:p>
+    <w:p>
+      <w:pPr>
+        <w:jc w:val="both"/>
+      </w:pPr>
+    </w:p>
+    <w:p>
+      <w:pPr>
+        <w:pStyle w:val="Titolo2"/>
+        <w:jc w:val="both"/>
+        <w:rPr>
+          <w:rFonts w:ascii="Garamond" w:hAnsi="Garamond"/>
+          <w:b/>
+          <w:bCs/>
+          <w:color w:val="000000" w:themeColor="text1"/>
+        </w:rPr>
+      </w:pPr>
+      <w:bookmarkStart w:id="54" w:name="_Toc24590037"/>
+      <w:bookmarkStart w:id="55" w:name="_Toc29995982"/>
+      <w:bookmarkStart w:id="56" w:name="_Toc58083890"/>
+      <w:r>
+        <w:rPr>
+          <w:rFonts w:ascii="Garamond" w:hAnsi="Garamond"/>
+          <w:b/>
+          <w:bCs/>
+          <w:color w:val="000000" w:themeColor="text1"/>
+        </w:rPr>
+        <w:t>3</w:t>
+      </w:r>
+      <w:r>
+        <w:rPr>
+          <w:rFonts w:ascii="Garamond" w:hAnsi="Garamond"/>
+          <w:b/>
+          <w:bCs/>
+          <w:color w:val="000000" w:themeColor="text1"/>
+        </w:rPr>
+        <w:t>.</w:t>
+      </w:r>
+      <w:r>
+        <w:rPr>
+          <w:rFonts w:ascii="Garamond" w:hAnsi="Garamond"/>
+          <w:b/>
+          <w:bCs/>
+          <w:color w:val="000000" w:themeColor="text1"/>
+        </w:rPr>
+        <w:t>4</w:t>
+      </w:r>
+      <w:r>
+        <w:rPr>
+          <w:rFonts w:ascii="Garamond" w:hAnsi="Garamond"/>
+          <w:b/>
+          <w:bCs/>
+          <w:color w:val="000000" w:themeColor="text1"/>
+        </w:rPr>
+        <w:t xml:space="preserve"> </w:t>
+      </w:r>
+      <w:r>
+        <w:rPr>
+          <w:rFonts w:ascii="Garamond" w:hAnsi="Garamond"/>
+          <w:b/>
+          <w:bCs/>
+          <w:color w:val="000000" w:themeColor="text1"/>
+        </w:rPr>
+        <w:t>Modelli</w:t>
+      </w:r>
+      <w:r>
+        <w:rPr>
+          <w:rFonts w:ascii="Garamond" w:hAnsi="Garamond"/>
+          <w:b/>
+          <w:bCs/>
+          <w:color w:val="000000" w:themeColor="text1"/>
+        </w:rPr>
+        <w:t xml:space="preserve"> di sistema</w:t>
+      </w:r>
+      <w:bookmarkEnd w:id="54"/>
+      <w:bookmarkEnd w:id="55"/>
+      <w:bookmarkEnd w:id="56"/>
+    </w:p>
+    <w:p>
+      <w:pPr>
+        <w:jc w:val="both"/>
+      </w:pPr>
+    </w:p>
+    <w:p>
+      <w:pPr>
+        <w:pStyle w:val="Titolo3"/>
+        <w:jc w:val="both"/>
+        <w:rPr>
+          <w:rFonts w:ascii="Garamond" w:hAnsi="Garamond"/>
+          <w:b/>
+          <w:bCs/>
+          <w:color w:val="auto"/>
+        </w:rPr>
+      </w:pPr>
+      <w:bookmarkStart w:id="57" w:name="_Toc24590038"/>
+      <w:bookmarkStart w:id="58" w:name="_Toc29995983"/>
+      <w:bookmarkStart w:id="59" w:name="_Toc58083891"/>
+      <w:r>
+        <w:rPr>
+          <w:rFonts w:ascii="Garamond" w:hAnsi="Garamond"/>
+          <w:b/>
+          <w:bCs/>
+          <w:color w:val="auto"/>
+        </w:rPr>
+        <w:t>3.4</w:t>
+      </w:r>
+      <w:r>
+        <w:rPr>
+          <w:rFonts w:ascii="Garamond" w:hAnsi="Garamond"/>
+          <w:b/>
+          <w:bCs/>
+          <w:color w:val="auto"/>
+        </w:rPr>
+        <w:t>.1 Scenari</w:t>
+      </w:r>
+      <w:bookmarkEnd w:id="57"/>
+      <w:bookmarkEnd w:id="58"/>
+      <w:bookmarkEnd w:id="59"/>
+    </w:p>
+    <w:p/>
+    <w:p>
+      <w:pPr>
+        <w:rPr>
+          <w:b/>
+          <w:color w:val="0070C0"/>
+        </w:rPr>
+      </w:pPr>
+    </w:p>
+    <w:p>
+      <w:pPr>
+        <w:pStyle w:val="Titolo2"/>
+        <w:rPr>
+          <w:b/>
+        </w:rPr>
+      </w:pPr>
+      <w:bookmarkStart w:id="60" w:name="_Toc58083892"/>
+      <w:r>
+        <w:rPr>
+          <w:b/>
+        </w:rPr>
+        <w:t>-Scenario 1:</w:t>
+      </w:r>
+      <w:bookmarkEnd w:id="60"/>
+    </w:p>
+    <w:p>
+      <w:pPr>
+        <w:ind w:firstLine="720"/>
+        <w:rPr>
+          <w:rFonts w:ascii="Courier New" w:eastAsia="Courier New" w:hAnsi="Courier New" w:cs="Courier New"/>
+          <w:sz w:val="20"/>
+          <w:szCs w:val="20"/>
+        </w:rPr>
+      </w:pPr>
+      <w:r>
+        <w:rPr>
+          <w:b/>
+          <w:i/>
+        </w:rPr>
+        <w:t>Nome Scenario:</w:t>
+      </w:r>
+      <w:r>
+        <w:rPr>
+          <w:b/>
+        </w:rPr>
+        <w:tab/>
+      </w:r>
+      <w:r>
+        <w:rPr>
+          <w:rFonts w:ascii="Courier New" w:eastAsia="Courier New" w:hAnsi="Courier New" w:cs="Courier New"/>
+          <w:sz w:val="20"/>
+          <w:szCs w:val="20"/>
+        </w:rPr>
+        <w:t>ricercaTorneo</w:t>
+      </w:r>
+    </w:p>
+    <w:p>
+      <w:pPr>
+        <w:rPr>
+          <w:rFonts w:ascii="Georgia" w:eastAsia="Georgia" w:hAnsi="Georgia" w:cs="Georgia"/>
+          <w:sz w:val="28"/>
+          <w:szCs w:val="28"/>
+        </w:rPr>
+      </w:pPr>
+      <w:r>
+        <w:pict w14:anchorId="6272AFF9">
+          <v:rect id="_x0000_i1025" style="width:0;height:1.5pt" o:hralign="center" o:hrstd="t" o:hr="t" fillcolor="#a0a0a0" stroked="f"/>
+        </w:pict>
+      </w:r>
+    </w:p>
+    <w:p>
+      <w:pPr>
+        <w:ind w:firstLine="709"/>
+        <w:rPr>
+          <w:rFonts w:ascii="Georgia" w:eastAsia="Georgia" w:hAnsi="Georgia" w:cs="Georgia"/>
+          <w:sz w:val="28"/>
+          <w:szCs w:val="28"/>
+        </w:rPr>
+      </w:pPr>
+      <w:r>
+        <w:rPr>
+          <w:b/>
+          <w:i/>
+        </w:rPr>
+        <w:t>Attori Partecipanti:</w:t>
+      </w:r>
+      <w:r>
+        <w:rPr>
+          <w:b/>
+          <w:i/>
+        </w:rPr>
+        <w:tab/>
+      </w:r>
+      <w:r>
+        <w:rPr>
+          <w:rFonts w:ascii="Courier New" w:eastAsia="Courier New" w:hAnsi="Courier New" w:cs="Courier New"/>
+          <w:sz w:val="20"/>
+          <w:szCs w:val="20"/>
           <w:u w:val="single"/>
         </w:rPr>
+        <w:t>Nico:utente</w:t>
+      </w:r>
+      <w:r>
+        <w:t xml:space="preserve"> </w:t>
+      </w:r>
+      <w:r>
+        <w:pict w14:anchorId="64D5D81E">
+          <v:rect id="_x0000_i1026" style="width:0;height:1.5pt" o:hralign="center" o:hrstd="t" o:hr="t" fillcolor="#a0a0a0" stroked="f"/>
+        </w:pict>
+      </w:r>
+    </w:p>
+    <w:p>
+      <w:pPr>
+        <w:ind w:left="2127" w:hanging="1418"/>
+      </w:pPr>
+      <w:r>
+        <w:rPr>
+          <w:b/>
+          <w:i/>
+        </w:rPr>
+        <w:t>Descrizione:</w:t>
+      </w:r>
+      <w:r>
+        <w:rPr>
+          <w:b/>
+          <w:i/>
+        </w:rPr>
+        <w:tab/>
+      </w:r>
+      <w:r>
+        <w:t>Nico, un giocatore di Tekken 7, vuole partecipare al suo primo torneo competitivo online.</w:t>
+      </w:r>
+    </w:p>
+    <w:p>
+      <w:pPr>
+        <w:rPr>
+          <w:b/>
+          <w:i/>
+        </w:rPr>
+      </w:pPr>
+      <w:r>
+        <w:lastRenderedPageBreak/>
+        <w:pict w14:anchorId="7AD0EFFB">
+          <v:rect id="_x0000_i1027" style="width:0;height:1.5pt" o:hralign="center" o:hrstd="t" o:hr="t" fillcolor="#a0a0a0" stroked="f"/>
+        </w:pict>
+      </w:r>
+      <w:r>
+        <w:rPr>
+          <w:rFonts w:ascii="Georgia" w:eastAsia="Georgia" w:hAnsi="Georgia" w:cs="Georgia"/>
+          <w:sz w:val="28"/>
+          <w:szCs w:val="28"/>
+        </w:rPr>
+        <w:br/>
+      </w:r>
+      <w:r>
+        <w:rPr>
+          <w:b/>
+          <w:i/>
+        </w:rPr>
+        <w:t xml:space="preserve">   </w:t>
+      </w:r>
+      <w:r>
+        <w:rPr>
+          <w:b/>
+          <w:i/>
+        </w:rPr>
+        <w:tab/>
+        <w:t>Flusso di eventi:</w:t>
+      </w:r>
+    </w:p>
+    <w:p>
+      <w:pPr>
+        <w:numPr>
+          <w:ilvl w:val="0"/>
+          <w:numId w:val="22"/>
+        </w:numPr>
+        <w:ind w:left="1417" w:firstLine="0"/>
+      </w:pPr>
+      <w:r>
+        <w:t>Si reca sulla homepage di GameSquare e cerca il gioco interessato.</w:t>
+      </w:r>
+    </w:p>
+    <w:p>
+      <w:pPr>
+        <w:numPr>
+          <w:ilvl w:val="0"/>
+          <w:numId w:val="22"/>
+        </w:numPr>
+        <w:ind w:left="1417" w:firstLine="0"/>
+      </w:pPr>
+      <w:r>
+        <w:t>Sulla pagina del gioco in questione e clicca sulla sezione “discussioni”.</w:t>
+      </w:r>
+    </w:p>
+    <w:p>
+      <w:pPr>
+        <w:numPr>
+          <w:ilvl w:val="0"/>
+          <w:numId w:val="22"/>
+        </w:numPr>
+        <w:ind w:left="1417" w:firstLine="0"/>
+      </w:pPr>
+      <w:r>
+        <w:t>Filtra le discussioni per argomento selezionando “competitivo”.</w:t>
+      </w:r>
+    </w:p>
+    <w:p>
+      <w:pPr>
+        <w:numPr>
+          <w:ilvl w:val="0"/>
+          <w:numId w:val="22"/>
+        </w:numPr>
+        <w:ind w:left="1417" w:firstLine="0"/>
+      </w:pPr>
+      <w:r>
+        <w:t>Nota varie organizzazioni di tornei online, fra cui una per giocatori con poca esperienza in tale ambito.</w:t>
+      </w:r>
+    </w:p>
+    <w:p>
+      <w:pPr>
+        <w:numPr>
+          <w:ilvl w:val="0"/>
+          <w:numId w:val="22"/>
+        </w:numPr>
+        <w:ind w:left="1417" w:firstLine="0"/>
+      </w:pPr>
+      <w:r>
+        <w:t>Esprime il suo desiderio di partecipare in quanto orari e modalità gli sono convenienti.</w:t>
+      </w:r>
+    </w:p>
+    <w:p>
+      <w:pPr>
+        <w:numPr>
+          <w:ilvl w:val="0"/>
+          <w:numId w:val="22"/>
+        </w:numPr>
+        <w:ind w:left="1417" w:firstLine="0"/>
+      </w:pPr>
+      <w:r>
+        <w:t xml:space="preserve">La sua richiesta viene accolta </w:t>
+      </w:r>
+      <w:proofErr w:type="gramStart"/>
+      <w:r>
+        <w:t>e</w:t>
+      </w:r>
+      <w:proofErr w:type="gramEnd"/>
+      <w:r>
+        <w:t xml:space="preserve"> lui viene aggiunto dal creatore del </w:t>
+      </w:r>
+      <w:proofErr w:type="spellStart"/>
+      <w:r>
+        <w:t>thread</w:t>
+      </w:r>
+      <w:proofErr w:type="spellEnd"/>
+      <w:r>
+        <w:t xml:space="preserve"> sull’apposita piattaforma (in questo caso </w:t>
+      </w:r>
+      <w:proofErr w:type="spellStart"/>
+      <w:r>
+        <w:t>Steam</w:t>
+      </w:r>
+      <w:proofErr w:type="spellEnd"/>
+      <w:r>
+        <w:t>) che lo notificherà poco prima dell’inizio del torneo</w:t>
+      </w:r>
+    </w:p>
+    <w:p>
+      <w:pPr>
+        <w:rPr>
+          <w:b/>
+          <w:color w:val="0070C0"/>
+        </w:rPr>
+      </w:pPr>
+    </w:p>
+    <w:p>
+      <w:pPr>
+        <w:rPr>
+          <w:b/>
+          <w:color w:val="0070C0"/>
+        </w:rPr>
+      </w:pPr>
+    </w:p>
+    <w:p>
+      <w:pPr>
+        <w:pStyle w:val="Titolo2"/>
+        <w:rPr>
+          <w:b/>
+        </w:rPr>
+      </w:pPr>
+      <w:bookmarkStart w:id="61" w:name="_Toc58083893"/>
+      <w:r>
+        <w:rPr>
+          <w:b/>
+        </w:rPr>
+        <w:t>-</w:t>
+      </w:r>
+      <w:r>
+        <w:rPr>
+          <w:b/>
+        </w:rPr>
+        <w:t>Scenario 2:</w:t>
+      </w:r>
+      <w:bookmarkEnd w:id="61"/>
+    </w:p>
+    <w:p>
+      <w:pPr>
+        <w:ind w:firstLine="720"/>
+        <w:rPr>
+          <w:rFonts w:ascii="Courier New" w:eastAsia="Courier New" w:hAnsi="Courier New" w:cs="Courier New"/>
+          <w:sz w:val="20"/>
+          <w:szCs w:val="20"/>
+        </w:rPr>
+      </w:pPr>
+      <w:r>
+        <w:rPr>
+          <w:b/>
+          <w:i/>
+        </w:rPr>
+        <w:t>Nome Scenario:</w:t>
+      </w:r>
+      <w:r>
+        <w:rPr>
+          <w:b/>
+        </w:rPr>
+        <w:tab/>
+      </w:r>
+      <w:r>
+        <w:rPr>
+          <w:rFonts w:ascii="Courier New" w:eastAsia="Courier New" w:hAnsi="Courier New" w:cs="Courier New"/>
+          <w:sz w:val="20"/>
+          <w:szCs w:val="20"/>
+        </w:rPr>
+        <w:t>communityFeedback</w:t>
+      </w:r>
+    </w:p>
+    <w:p>
+      <w:pPr>
+        <w:rPr>
+          <w:rFonts w:ascii="Georgia" w:eastAsia="Georgia" w:hAnsi="Georgia" w:cs="Georgia"/>
+          <w:sz w:val="28"/>
+          <w:szCs w:val="28"/>
+        </w:rPr>
+      </w:pPr>
+      <w:r>
+        <w:pict w14:anchorId="6133B4A8">
+          <v:rect id="_x0000_i1028" style="width:0;height:1.5pt" o:hralign="center" o:hrstd="t" o:hr="t" fillcolor="#a0a0a0" stroked="f"/>
+        </w:pict>
+      </w:r>
+    </w:p>
+    <w:p>
+      <w:pPr>
+        <w:ind w:firstLine="709"/>
+        <w:rPr>
+          <w:rFonts w:ascii="Georgia" w:eastAsia="Georgia" w:hAnsi="Georgia" w:cs="Georgia"/>
+          <w:sz w:val="28"/>
+          <w:szCs w:val="28"/>
+        </w:rPr>
+      </w:pPr>
+      <w:r>
+        <w:rPr>
+          <w:b/>
+          <w:i/>
+        </w:rPr>
+        <w:t>Attori Partecipanti:</w:t>
+      </w:r>
+      <w:r>
+        <w:rPr>
+          <w:b/>
+          <w:i/>
+        </w:rPr>
+        <w:tab/>
+      </w:r>
+      <w:proofErr w:type="spellStart"/>
+      <w:r>
+        <w:rPr>
+          <w:rFonts w:ascii="Courier New" w:eastAsia="Courier New" w:hAnsi="Courier New" w:cs="Courier New"/>
+          <w:sz w:val="20"/>
+          <w:szCs w:val="20"/>
+          <w:u w:val="single"/>
+        </w:rPr>
+        <w:t>Lorenzo:utente</w:t>
+      </w:r>
+      <w:proofErr w:type="spellEnd"/>
+      <w:r>
+        <w:pict w14:anchorId="17A66E9F">
+          <v:rect id="_x0000_i1029" style="width:0;height:1.5pt" o:hralign="center" o:hrstd="t" o:hr="t" fillcolor="#a0a0a0" stroked="f"/>
+        </w:pict>
+      </w:r>
+    </w:p>
+    <w:p>
+      <w:pPr>
+        <w:ind w:left="2127" w:hanging="1418"/>
+      </w:pPr>
+      <w:r>
+        <w:rPr>
+          <w:b/>
+          <w:i/>
+        </w:rPr>
+        <w:t>Descrizione:</w:t>
+      </w:r>
+      <w:r>
+        <w:rPr>
+          <w:b/>
+          <w:i/>
+        </w:rPr>
+        <w:tab/>
+      </w:r>
+      <w:r>
+        <w:t>Lorenzo, uno sviluppatore indipendente, ha pubblicato il suo primo videogioco da pochi giorni e sta cercando del feedback a riguardo.</w:t>
+      </w:r>
+    </w:p>
+    <w:p>
+      <w:pPr>
+        <w:rPr>
+          <w:b/>
+          <w:i/>
+        </w:rPr>
+      </w:pPr>
+      <w:r>
+        <w:pict w14:anchorId="66EE7837">
+          <v:rect id="_x0000_i1030" style="width:0;height:1.5pt" o:hralign="center" o:hrstd="t" o:hr="t" fillcolor="#a0a0a0" stroked="f"/>
+        </w:pict>
+      </w:r>
+      <w:r>
+        <w:rPr>
+          <w:rFonts w:ascii="Georgia" w:eastAsia="Georgia" w:hAnsi="Georgia" w:cs="Georgia"/>
+          <w:sz w:val="28"/>
+          <w:szCs w:val="28"/>
+        </w:rPr>
+        <w:br/>
+      </w:r>
+      <w:r>
+        <w:rPr>
+          <w:b/>
+          <w:i/>
+        </w:rPr>
+        <w:t xml:space="preserve">   </w:t>
+      </w:r>
+      <w:r>
+        <w:rPr>
+          <w:b/>
+          <w:i/>
+        </w:rPr>
+        <w:tab/>
+        <w:t>Flusso di eventi:</w:t>
+      </w:r>
+    </w:p>
+    <w:p>
+      <w:pPr>
+        <w:numPr>
+          <w:ilvl w:val="0"/>
+          <w:numId w:val="23"/>
+        </w:numPr>
+        <w:ind w:left="1417" w:firstLine="0"/>
+      </w:pPr>
+      <w:r>
+        <w:t>Cerca il proprio gioco sulla piattaforma, visualizzandone la pagina.</w:t>
+      </w:r>
+    </w:p>
+    <w:p>
+      <w:pPr>
+        <w:numPr>
+          <w:ilvl w:val="0"/>
+          <w:numId w:val="23"/>
+        </w:numPr>
+        <w:ind w:left="1417" w:firstLine="0"/>
+      </w:pPr>
+      <w:r>
+        <w:t>Nota che l’85% delle persone che lo hanno acquistato lo hanno anche giocato, indice di alta curiosità da parte del pubblico.</w:t>
+      </w:r>
+    </w:p>
+    <w:p>
+      <w:pPr>
+        <w:numPr>
+          <w:ilvl w:val="0"/>
+          <w:numId w:val="23"/>
+        </w:numPr>
+        <w:ind w:left="1417" w:firstLine="0"/>
+      </w:pPr>
+      <w:r>
+        <w:t>Nota anche che il 70% delle persone che lo hanno giocato lo hanno anche completato, indice forse di scarsa longevità.</w:t>
+      </w:r>
+    </w:p>
+    <w:p>
+      <w:pPr>
+        <w:numPr>
+          <w:ilvl w:val="0"/>
+          <w:numId w:val="23"/>
+        </w:numPr>
+        <w:ind w:left="1417" w:firstLine="0"/>
+      </w:pPr>
+      <w:r>
+        <w:t>Si dirige poi nella sezione recensioni, dove nonostante un generale elogio ha conferma della scarsa difficoltà del titolo.</w:t>
+      </w:r>
+    </w:p>
+    <w:p>
+      <w:pPr>
+        <w:numPr>
+          <w:ilvl w:val="0"/>
+          <w:numId w:val="23"/>
+        </w:numPr>
+        <w:ind w:left="1417" w:firstLine="0"/>
+      </w:pPr>
+      <w:r>
+        <w:t>Si dirige infine nella sezione discussioni dove si annuncia come creatore del titolo in questione e richiede consigli e feedback direttamente ai propri acquirenti.</w:t>
+      </w:r>
+    </w:p>
+    <w:p>
+      <w:pPr>
+        <w:ind w:left="1417"/>
+      </w:pPr>
+    </w:p>
+    <w:p>
+      <w:pPr>
+        <w:ind w:left="1417"/>
+      </w:pPr>
+    </w:p>
+    <w:p>
+      <w:pPr>
+        <w:pStyle w:val="Titolo2"/>
+        <w:rPr>
+          <w:b/>
+        </w:rPr>
+      </w:pPr>
+      <w:bookmarkStart w:id="62" w:name="_Toc58083894"/>
+      <w:r>
+        <w:rPr>
+          <w:b/>
+        </w:rPr>
+        <w:t>-Scenario 3:</w:t>
+      </w:r>
+      <w:bookmarkEnd w:id="62"/>
+    </w:p>
+    <w:p>
+      <w:pPr>
+        <w:ind w:firstLine="720"/>
+        <w:rPr>
+          <w:rFonts w:ascii="Courier New" w:eastAsia="Courier New" w:hAnsi="Courier New" w:cs="Courier New"/>
+          <w:sz w:val="20"/>
+          <w:szCs w:val="20"/>
+        </w:rPr>
+      </w:pPr>
+      <w:r>
+        <w:rPr>
+          <w:b/>
+          <w:i/>
+        </w:rPr>
+        <w:t>Nome Scenario:</w:t>
+      </w:r>
+      <w:r>
+        <w:rPr>
+          <w:b/>
+        </w:rPr>
+        <w:tab/>
+      </w:r>
+      <w:proofErr w:type="spellStart"/>
+      <w:r>
+        <w:rPr>
+          <w:rFonts w:ascii="Courier New" w:eastAsia="Courier New" w:hAnsi="Courier New" w:cs="Courier New"/>
+          <w:sz w:val="20"/>
+          <w:szCs w:val="20"/>
+        </w:rPr>
+        <w:t>richiestaAggiuntaGioco</w:t>
+      </w:r>
+      <w:proofErr w:type="spellEnd"/>
+    </w:p>
+    <w:p>
+      <w:pPr>
+        <w:rPr>
+          <w:rFonts w:ascii="Georgia" w:eastAsia="Georgia" w:hAnsi="Georgia" w:cs="Georgia"/>
+          <w:sz w:val="28"/>
+          <w:szCs w:val="28"/>
+        </w:rPr>
+      </w:pPr>
+      <w:r>
+        <w:pict w14:anchorId="38455EC7">
+          <v:rect id="_x0000_i1031" style="width:0;height:1.5pt" o:hralign="center" o:hrstd="t" o:hr="t" fillcolor="#a0a0a0" stroked="f"/>
+        </w:pict>
+      </w:r>
+    </w:p>
+    <w:p>
+      <w:pPr>
+        <w:ind w:firstLine="709"/>
+        <w:rPr>
+          <w:rFonts w:ascii="Georgia" w:eastAsia="Georgia" w:hAnsi="Georgia" w:cs="Georgia"/>
+          <w:sz w:val="28"/>
+          <w:szCs w:val="28"/>
+        </w:rPr>
+      </w:pPr>
+      <w:r>
+        <w:rPr>
+          <w:b/>
+          <w:i/>
+        </w:rPr>
+        <w:t>Attori Partecipanti:</w:t>
+      </w:r>
+      <w:r>
+        <w:rPr>
+          <w:b/>
+          <w:i/>
+        </w:rPr>
+        <w:tab/>
+      </w:r>
+      <w:proofErr w:type="spellStart"/>
+      <w:r>
+        <w:rPr>
+          <w:rFonts w:ascii="Courier New" w:eastAsia="Courier New" w:hAnsi="Courier New" w:cs="Courier New"/>
+          <w:sz w:val="20"/>
+          <w:szCs w:val="20"/>
+          <w:u w:val="single"/>
+        </w:rPr>
+        <w:t>Francesco:utente</w:t>
+      </w:r>
+      <w:proofErr w:type="spellEnd"/>
+      <w:r>
+        <w:pict w14:anchorId="5851BAAE">
+          <v:rect id="_x0000_i1032" style="width:0;height:1.5pt" o:hralign="center" o:hrstd="t" o:hr="t" fillcolor="#a0a0a0" stroked="f"/>
+        </w:pict>
+      </w:r>
+    </w:p>
+    <w:p>
+      <w:pPr>
+        <w:ind w:left="2127" w:hanging="1418"/>
+      </w:pPr>
+      <w:r>
+        <w:rPr>
+          <w:b/>
+          <w:i/>
+        </w:rPr>
+        <w:t>Descrizione:</w:t>
+      </w:r>
+      <w:r>
+        <w:rPr>
+          <w:b/>
+          <w:i/>
+        </w:rPr>
+        <w:tab/>
+      </w:r>
+      <w:r>
+        <w:t xml:space="preserve">Francesco, un appassionato di videogiochi meno conosciuti, non riesce a trovare su GameSquare il titolo “Garage: </w:t>
+      </w:r>
+      <w:proofErr w:type="spellStart"/>
+      <w:r>
+        <w:t>Bad</w:t>
+      </w:r>
+      <w:proofErr w:type="spellEnd"/>
+      <w:r>
+        <w:t xml:space="preserve"> </w:t>
+      </w:r>
+      <w:proofErr w:type="spellStart"/>
+      <w:r>
+        <w:t>Dream</w:t>
+      </w:r>
+      <w:proofErr w:type="spellEnd"/>
+      <w:r>
+        <w:t xml:space="preserve"> Adventure”.</w:t>
+      </w:r>
+    </w:p>
+    <w:p>
+      <w:pPr>
+        <w:rPr>
+          <w:b/>
+          <w:i/>
+        </w:rPr>
+      </w:pPr>
+      <w:r>
+        <w:pict w14:anchorId="52737C80">
+          <v:rect id="_x0000_i1033" style="width:0;height:1.5pt" o:hralign="center" o:hrstd="t" o:hr="t" fillcolor="#a0a0a0" stroked="f"/>
+        </w:pict>
+      </w:r>
+      <w:r>
+        <w:rPr>
+          <w:rFonts w:ascii="Georgia" w:eastAsia="Georgia" w:hAnsi="Georgia" w:cs="Georgia"/>
+          <w:sz w:val="28"/>
+          <w:szCs w:val="28"/>
+        </w:rPr>
+        <w:br/>
+      </w:r>
+      <w:r>
+        <w:rPr>
+          <w:b/>
+          <w:i/>
+        </w:rPr>
+        <w:t xml:space="preserve">   </w:t>
+      </w:r>
+      <w:r>
+        <w:rPr>
+          <w:b/>
+          <w:i/>
+        </w:rPr>
+        <w:tab/>
+        <w:t>Flusso di eventi:</w:t>
+      </w:r>
+    </w:p>
+    <w:p>
+      <w:pPr>
+        <w:numPr>
+          <w:ilvl w:val="0"/>
+          <w:numId w:val="24"/>
+        </w:numPr>
+        <w:ind w:left="1417" w:firstLine="0"/>
+      </w:pPr>
+      <w:r>
+        <w:t xml:space="preserve">Si reca sull’apposita pagina contenente il </w:t>
+      </w:r>
+      <w:proofErr w:type="spellStart"/>
+      <w:r>
+        <w:t>form</w:t>
+      </w:r>
+      <w:proofErr w:type="spellEnd"/>
+      <w:r>
+        <w:t xml:space="preserve"> per proporre l’aggiunta di un gioco.</w:t>
+      </w:r>
+    </w:p>
+    <w:p>
+      <w:pPr>
+        <w:numPr>
+          <w:ilvl w:val="0"/>
+          <w:numId w:val="24"/>
+        </w:numPr>
+        <w:ind w:left="1417" w:firstLine="0"/>
+      </w:pPr>
+      <w:r>
+        <w:lastRenderedPageBreak/>
+        <w:t xml:space="preserve">Inserisce i requisiti, ossia il nome del gioco e una fonte attendibile della sua esistenza, in questo caso un riferimento a un video del </w:t>
+      </w:r>
+      <w:proofErr w:type="spellStart"/>
+      <w:r>
+        <w:t>gamplay</w:t>
+      </w:r>
+      <w:proofErr w:type="spellEnd"/>
+      <w:r>
+        <w:t xml:space="preserve"> caricato per intero su </w:t>
+      </w:r>
+      <w:proofErr w:type="spellStart"/>
+      <w:r>
+        <w:t>YouTube</w:t>
+      </w:r>
+      <w:proofErr w:type="spellEnd"/>
+      <w:r>
+        <w:t>.</w:t>
+      </w:r>
+    </w:p>
+    <w:p>
+      <w:pPr>
+        <w:numPr>
+          <w:ilvl w:val="0"/>
+          <w:numId w:val="24"/>
+        </w:numPr>
+        <w:ind w:left="1417" w:firstLine="0"/>
+      </w:pPr>
+      <w:r>
+        <w:t xml:space="preserve">Dopo qualche giorno, la sua proposta viene approvata </w:t>
+      </w:r>
+      <w:proofErr w:type="gramStart"/>
+      <w:r>
+        <w:t>e</w:t>
+      </w:r>
+      <w:proofErr w:type="gramEnd"/>
+      <w:r>
+        <w:t xml:space="preserve"> il gioco aggiunto al </w:t>
+      </w:r>
+      <w:proofErr w:type="spellStart"/>
+      <w:r>
+        <w:t>databse</w:t>
+      </w:r>
+      <w:proofErr w:type="spellEnd"/>
+      <w:r>
+        <w:t>.</w:t>
+      </w:r>
+    </w:p>
+    <w:p>
+      <w:pPr>
+        <w:numPr>
+          <w:ilvl w:val="0"/>
+          <w:numId w:val="24"/>
+        </w:numPr>
+        <w:ind w:left="1417" w:firstLine="0"/>
+      </w:pPr>
+      <w:r>
+        <w:t>Francesco aggiunge il gioco al suo catalogo di titoli completati.</w:t>
+      </w:r>
+    </w:p>
+    <w:p>
+      <w:pPr>
+        <w:ind w:left="1417"/>
+      </w:pPr>
+    </w:p>
+    <w:p>
+      <w:pPr>
+        <w:ind w:left="1417"/>
+      </w:pPr>
+    </w:p>
+    <w:p>
+      <w:pPr>
+        <w:pStyle w:val="Titolo2"/>
+        <w:rPr>
+          <w:b/>
+        </w:rPr>
+      </w:pPr>
+      <w:bookmarkStart w:id="63" w:name="_Toc58083895"/>
+      <w:r>
+        <w:rPr>
+          <w:b/>
+        </w:rPr>
+        <w:t>-S</w:t>
+      </w:r>
+      <w:r>
+        <w:rPr>
+          <w:b/>
+        </w:rPr>
+        <w:t>cenario 4</w:t>
+      </w:r>
+      <w:r>
+        <w:rPr>
+          <w:b/>
+        </w:rPr>
+        <w:t>:</w:t>
+      </w:r>
+      <w:bookmarkEnd w:id="63"/>
+    </w:p>
+    <w:p>
+      <w:pPr>
+        <w:ind w:firstLine="720"/>
+        <w:rPr>
+          <w:rFonts w:ascii="Courier New" w:eastAsia="Courier New" w:hAnsi="Courier New" w:cs="Courier New"/>
+          <w:sz w:val="20"/>
+          <w:szCs w:val="20"/>
+        </w:rPr>
+      </w:pPr>
+      <w:r>
+        <w:rPr>
+          <w:b/>
+          <w:i/>
+        </w:rPr>
+        <w:t>Nome Scenario:</w:t>
+      </w:r>
+      <w:r>
+        <w:rPr>
+          <w:b/>
+        </w:rPr>
+        <w:tab/>
+      </w:r>
+      <w:proofErr w:type="spellStart"/>
+      <w:r>
+        <w:rPr>
+          <w:rFonts w:ascii="Courier New" w:eastAsia="Courier New" w:hAnsi="Courier New" w:cs="Courier New"/>
+          <w:sz w:val="20"/>
+          <w:szCs w:val="20"/>
+        </w:rPr>
+        <w:t>eliminazioneContenuto</w:t>
+      </w:r>
+      <w:proofErr w:type="spellEnd"/>
+    </w:p>
+    <w:p>
+      <w:pPr>
+        <w:rPr>
+          <w:rFonts w:ascii="Georgia" w:eastAsia="Georgia" w:hAnsi="Georgia" w:cs="Georgia"/>
+          <w:sz w:val="28"/>
+          <w:szCs w:val="28"/>
+        </w:rPr>
+      </w:pPr>
+      <w:r>
+        <w:pict w14:anchorId="6B52314E">
+          <v:rect id="_x0000_i1034" style="width:0;height:1.5pt" o:hralign="center" o:hrstd="t" o:hr="t" fillcolor="#a0a0a0" stroked="f"/>
+        </w:pict>
+      </w:r>
+    </w:p>
+    <w:p>
+      <w:pPr>
+        <w:ind w:firstLine="709"/>
+        <w:rPr>
+          <w:rFonts w:ascii="Georgia" w:eastAsia="Georgia" w:hAnsi="Georgia" w:cs="Georgia"/>
+          <w:sz w:val="28"/>
+          <w:szCs w:val="28"/>
+        </w:rPr>
+      </w:pPr>
+      <w:r>
+        <w:rPr>
+          <w:b/>
+          <w:i/>
+        </w:rPr>
+        <w:t>Attori Partecipanti:</w:t>
+      </w:r>
+      <w:r>
+        <w:rPr>
+          <w:b/>
+          <w:i/>
+        </w:rPr>
+        <w:tab/>
+      </w:r>
+      <w:proofErr w:type="spellStart"/>
+      <w:r>
+        <w:rPr>
+          <w:rFonts w:ascii="Courier New" w:eastAsia="Courier New" w:hAnsi="Courier New" w:cs="Courier New"/>
+          <w:sz w:val="20"/>
+          <w:szCs w:val="20"/>
+          <w:u w:val="single"/>
+        </w:rPr>
+        <w:t>Piero:admin</w:t>
+      </w:r>
+      <w:proofErr w:type="spellEnd"/>
+      <w:r>
+        <w:pict w14:anchorId="4B3A5DC5">
+          <v:rect id="_x0000_i1035" style="width:0;height:1.5pt" o:hralign="center" o:hrstd="t" o:hr="t" fillcolor="#a0a0a0" stroked="f"/>
+        </w:pict>
+      </w:r>
+    </w:p>
+    <w:p>
+      <w:pPr>
+        <w:ind w:left="2127" w:hanging="1418"/>
+      </w:pPr>
+      <w:r>
+        <w:rPr>
+          <w:b/>
+          <w:i/>
+        </w:rPr>
+        <w:t>Descrizione:</w:t>
+      </w:r>
+      <w:r>
+        <w:rPr>
+          <w:b/>
+          <w:i/>
+        </w:rPr>
+        <w:tab/>
+      </w:r>
+      <w:r>
+        <w:t xml:space="preserve">Piero, un </w:t>
+      </w:r>
+      <w:proofErr w:type="spellStart"/>
+      <w:r>
+        <w:t>admin</w:t>
+      </w:r>
+      <w:proofErr w:type="spellEnd"/>
+      <w:r>
+        <w:t xml:space="preserve"> di </w:t>
+      </w:r>
+      <w:proofErr w:type="spellStart"/>
+      <w:r>
+        <w:t>GameSquare</w:t>
+      </w:r>
+      <w:proofErr w:type="spellEnd"/>
+      <w:r>
+        <w:t>, nota che un contenuto è inopportuno.</w:t>
+      </w:r>
+    </w:p>
+    <w:p>
+      <w:pPr>
+        <w:rPr>
+          <w:b/>
+          <w:i/>
+        </w:rPr>
+      </w:pPr>
+      <w:r>
+        <w:pict w14:anchorId="192C1FB7">
+          <v:rect id="_x0000_i1036" style="width:0;height:1.5pt" o:hralign="center" o:hrstd="t" o:hr="t" fillcolor="#a0a0a0" stroked="f"/>
+        </w:pict>
+      </w:r>
+      <w:r>
+        <w:rPr>
+          <w:rFonts w:ascii="Georgia" w:eastAsia="Georgia" w:hAnsi="Georgia" w:cs="Georgia"/>
+          <w:sz w:val="28"/>
+          <w:szCs w:val="28"/>
+        </w:rPr>
+        <w:br/>
+      </w:r>
+      <w:r>
+        <w:rPr>
+          <w:b/>
+          <w:i/>
+        </w:rPr>
+        <w:t xml:space="preserve">   </w:t>
+      </w:r>
+      <w:r>
+        <w:rPr>
+          <w:b/>
+          <w:i/>
+        </w:rPr>
+        <w:tab/>
+        <w:t>Flusso di eventi:</w:t>
+      </w:r>
+    </w:p>
+    <w:p>
+      <w:pPr>
+        <w:numPr>
+          <w:ilvl w:val="0"/>
+          <w:numId w:val="25"/>
+        </w:numPr>
+        <w:ind w:left="1417" w:firstLine="0"/>
+      </w:pPr>
+      <w:r>
+        <w:t>Molti utenti hanno segnalato una discussione come non opportuna, a causa della mancanza di contributi significativi alla community e all’eccessiva volgarità.</w:t>
+      </w:r>
+    </w:p>
+    <w:p>
+      <w:pPr>
+        <w:numPr>
+          <w:ilvl w:val="0"/>
+          <w:numId w:val="25"/>
+        </w:numPr>
+        <w:ind w:left="1417" w:firstLine="0"/>
+      </w:pPr>
+      <w:r>
+        <w:t>L’</w:t>
+      </w:r>
+      <w:proofErr w:type="spellStart"/>
+      <w:r>
+        <w:t>admin</w:t>
+      </w:r>
+      <w:proofErr w:type="spellEnd"/>
+      <w:r>
+        <w:t xml:space="preserve"> nota le molte segnalazioni e decide di rimuovere il contenuto nocivo.</w:t>
+      </w:r>
+    </w:p>
+    <w:p>
+      <w:pPr>
+        <w:numPr>
+          <w:ilvl w:val="0"/>
+          <w:numId w:val="25"/>
+        </w:numPr>
+        <w:ind w:left="1417" w:firstLine="0"/>
+      </w:pPr>
+      <w:r>
+        <w:t>Tramite un apposito tasto elimina il contenuto inviando una segnalazione privata all’utente che lo ha creato incoraggiandolo a soppesare meglio le proprie parole la prossima volta.</w:t>
+      </w:r>
+    </w:p>
+    <w:p>
+      <w:pPr>
+        <w:ind w:left="1417"/>
       </w:pPr>
     </w:p>
     <w:sectPr>
-      <w:headerReference w:type="even" r:id="rId11"/>
-      <w:headerReference w:type="default" r:id="rId12"/>
-      <w:footerReference w:type="even" r:id="rId13"/>
-      <w:footerReference w:type="default" r:id="rId14"/>
-      <w:headerReference w:type="first" r:id="rId15"/>
-      <w:footerReference w:type="first" r:id="rId16"/>
+      <w:headerReference w:type="default" r:id="rId11"/>
+      <w:footerReference w:type="default" r:id="rId12"/>
       <w:pgSz w:w="11900" w:h="16840"/>
       <w:pgMar w:top="1417" w:right="1134" w:bottom="1134" w:left="1134" w:header="708" w:footer="708" w:gutter="0"/>
       <w:cols w:space="708"/>
@@ -6005,16 +7857,6 @@
 </file>
 
 <file path=word/footer1.xml><?xml version="1.0" encoding="utf-8"?>
-<w:ftr xmlns:wpc="http://schemas.microsoft.com/office/word/2010/wordprocessingCanvas" xmlns:cx="http://schemas.microsoft.com/office/drawing/2014/chartex" xmlns:mc="http://schemas.openxmlformats.org/markup-compatibility/2006" xmlns:o="urn:schemas-microsoft-com:office:office" xmlns:r="http://schemas.openxmlformats.org/officeDocument/2006/relationships" xmlns:m="http://schemas.openxmlformats.org/officeDocument/2006/math" xmlns:v="urn:schemas-microsoft-com:vml" xmlns:wp14="http://schemas.microsoft.com/office/word/2010/wordprocessingDrawing" xmlns:wp="http://schemas.openxmlformats.org/drawingml/2006/wordprocessingDrawing" xmlns:w10="urn:schemas-microsoft-com:office:word" xmlns:w="http://schemas.openxmlformats.org/wordprocessingml/2006/main" xmlns:w14="http://schemas.microsoft.com/office/word/2010/wordml" xmlns:w15="http://schemas.microsoft.com/office/word/2012/wordml" xmlns:w16se="http://schemas.microsoft.com/office/word/2015/wordml/symex" xmlns:wpg="http://schemas.microsoft.com/office/word/2010/wordprocessingGroup" xmlns:wpi="http://schemas.microsoft.com/office/word/2010/wordprocessingInk" xmlns:wne="http://schemas.microsoft.com/office/word/2006/wordml" xmlns:wps="http://schemas.microsoft.com/office/word/2010/wordprocessingShape" mc:Ignorable="w14 w15 w16se wp14">
-  <w:p>
-    <w:pPr>
-      <w:pStyle w:val="Pidipagina"/>
-    </w:pPr>
-  </w:p>
-</w:ftr>
-</file>
-
-<file path=word/footer2.xml><?xml version="1.0" encoding="utf-8"?>
 <w:ftr xmlns:wpc="http://schemas.microsoft.com/office/word/2010/wordprocessingCanvas" xmlns:cx="http://schemas.microsoft.com/office/drawing/2014/chartex" xmlns:mc="http://schemas.openxmlformats.org/markup-compatibility/2006" xmlns:o="urn:schemas-microsoft-com:office:office" xmlns:r="http://schemas.openxmlformats.org/officeDocument/2006/relationships" xmlns:m="http://schemas.openxmlformats.org/officeDocument/2006/math" xmlns:v="urn:schemas-microsoft-com:vml" xmlns:wp14="http://schemas.microsoft.com/office/word/2010/wordprocessingDrawing" xmlns:wp="http://schemas.openxmlformats.org/drawingml/2006/wordprocessingDrawing" xmlns:w10="urn:schemas-microsoft-com:office:word" xmlns:w="http://schemas.openxmlformats.org/wordprocessingml/2006/main" xmlns:w14="http://schemas.microsoft.com/office/word/2010/wordml" xmlns:w15="http://schemas.microsoft.com/office/word/2012/wordml" xmlns:w16se="http://schemas.microsoft.com/office/word/2015/wordml/symex" xmlns:wpg="http://schemas.microsoft.com/office/word/2010/wordprocessingGroup" xmlns:wpi="http://schemas.microsoft.com/office/word/2010/wordprocessingInk" xmlns:wne="http://schemas.microsoft.com/office/word/2006/wordml" xmlns:wps="http://schemas.microsoft.com/office/word/2010/wordprocessingShape" mc:Ignorable="w14 w15 w16se wp14">
   <w:sdt>
     <w:sdtPr>
@@ -6044,7 +7886,7 @@
           <w:rPr>
             <w:noProof/>
           </w:rPr>
-          <w:t>1</w:t>
+          <w:t>4</w:t>
         </w:r>
         <w:r>
           <w:fldChar w:fldCharType="end"/>
@@ -6081,16 +7923,6 @@
 </w:ftr>
 </file>
 
-<file path=word/footer3.xml><?xml version="1.0" encoding="utf-8"?>
-<w:ftr xmlns:wpc="http://schemas.microsoft.com/office/word/2010/wordprocessingCanvas" xmlns:cx="http://schemas.microsoft.com/office/drawing/2014/chartex" xmlns:mc="http://schemas.openxmlformats.org/markup-compatibility/2006" xmlns:o="urn:schemas-microsoft-com:office:office" xmlns:r="http://schemas.openxmlformats.org/officeDocument/2006/relationships" xmlns:m="http://schemas.openxmlformats.org/officeDocument/2006/math" xmlns:v="urn:schemas-microsoft-com:vml" xmlns:wp14="http://schemas.microsoft.com/office/word/2010/wordprocessingDrawing" xmlns:wp="http://schemas.openxmlformats.org/drawingml/2006/wordprocessingDrawing" xmlns:w10="urn:schemas-microsoft-com:office:word" xmlns:w="http://schemas.openxmlformats.org/wordprocessingml/2006/main" xmlns:w14="http://schemas.microsoft.com/office/word/2010/wordml" xmlns:w15="http://schemas.microsoft.com/office/word/2012/wordml" xmlns:w16se="http://schemas.microsoft.com/office/word/2015/wordml/symex" xmlns:wpg="http://schemas.microsoft.com/office/word/2010/wordprocessingGroup" xmlns:wpi="http://schemas.microsoft.com/office/word/2010/wordprocessingInk" xmlns:wne="http://schemas.microsoft.com/office/word/2006/wordml" xmlns:wps="http://schemas.microsoft.com/office/word/2010/wordprocessingShape" mc:Ignorable="w14 w15 w16se wp14">
-  <w:p>
-    <w:pPr>
-      <w:pStyle w:val="Pidipagina"/>
-    </w:pPr>
-  </w:p>
-</w:ftr>
-</file>
-
 <file path=word/footnotes.xml><?xml version="1.0" encoding="utf-8"?>
 <w:footnotes xmlns:wpc="http://schemas.microsoft.com/office/word/2010/wordprocessingCanvas" xmlns:cx="http://schemas.microsoft.com/office/drawing/2014/chartex" xmlns:mc="http://schemas.openxmlformats.org/markup-compatibility/2006" xmlns:o="urn:schemas-microsoft-com:office:office" xmlns:r="http://schemas.openxmlformats.org/officeDocument/2006/relationships" xmlns:m="http://schemas.openxmlformats.org/officeDocument/2006/math" xmlns:v="urn:schemas-microsoft-com:vml" xmlns:wp14="http://schemas.microsoft.com/office/word/2010/wordprocessingDrawing" xmlns:wp="http://schemas.openxmlformats.org/drawingml/2006/wordprocessingDrawing" xmlns:w10="urn:schemas-microsoft-com:office:word" xmlns:w="http://schemas.openxmlformats.org/wordprocessingml/2006/main" xmlns:w14="http://schemas.microsoft.com/office/word/2010/wordml" xmlns:w15="http://schemas.microsoft.com/office/word/2012/wordml" xmlns:w16se="http://schemas.microsoft.com/office/word/2015/wordml/symex" xmlns:wpg="http://schemas.microsoft.com/office/word/2010/wordprocessingGroup" xmlns:wpi="http://schemas.microsoft.com/office/word/2010/wordprocessingInk" xmlns:wne="http://schemas.microsoft.com/office/word/2006/wordml" xmlns:wps="http://schemas.microsoft.com/office/word/2010/wordprocessingShape" mc:Ignorable="w14 w15 w16se wp14">
   <w:footnote w:type="separator" w:id="-1">
@@ -6117,16 +7949,6 @@
 <w:hdr xmlns:wpc="http://schemas.microsoft.com/office/word/2010/wordprocessingCanvas" xmlns:cx="http://schemas.microsoft.com/office/drawing/2014/chartex" xmlns:mc="http://schemas.openxmlformats.org/markup-compatibility/2006" xmlns:o="urn:schemas-microsoft-com:office:office" xmlns:r="http://schemas.openxmlformats.org/officeDocument/2006/relationships" xmlns:m="http://schemas.openxmlformats.org/officeDocument/2006/math" xmlns:v="urn:schemas-microsoft-com:vml" xmlns:wp14="http://schemas.microsoft.com/office/word/2010/wordprocessingDrawing" xmlns:wp="http://schemas.openxmlformats.org/drawingml/2006/wordprocessingDrawing" xmlns:w10="urn:schemas-microsoft-com:office:word" xmlns:w="http://schemas.openxmlformats.org/wordprocessingml/2006/main" xmlns:w14="http://schemas.microsoft.com/office/word/2010/wordml" xmlns:w15="http://schemas.microsoft.com/office/word/2012/wordml" xmlns:w16se="http://schemas.microsoft.com/office/word/2015/wordml/symex" xmlns:wpg="http://schemas.microsoft.com/office/word/2010/wordprocessingGroup" xmlns:wpi="http://schemas.microsoft.com/office/word/2010/wordprocessingInk" xmlns:wne="http://schemas.microsoft.com/office/word/2006/wordml" xmlns:wps="http://schemas.microsoft.com/office/word/2010/wordprocessingShape" mc:Ignorable="w14 w15 w16se wp14">
   <w:p>
     <w:pPr>
-      <w:pStyle w:val="Intestazione"/>
-    </w:pPr>
-  </w:p>
-</w:hdr>
-</file>
-
-<file path=word/header2.xml><?xml version="1.0" encoding="utf-8"?>
-<w:hdr xmlns:wpc="http://schemas.microsoft.com/office/word/2010/wordprocessingCanvas" xmlns:cx="http://schemas.microsoft.com/office/drawing/2014/chartex" xmlns:mc="http://schemas.openxmlformats.org/markup-compatibility/2006" xmlns:o="urn:schemas-microsoft-com:office:office" xmlns:r="http://schemas.openxmlformats.org/officeDocument/2006/relationships" xmlns:m="http://schemas.openxmlformats.org/officeDocument/2006/math" xmlns:v="urn:schemas-microsoft-com:vml" xmlns:wp14="http://schemas.microsoft.com/office/word/2010/wordprocessingDrawing" xmlns:wp="http://schemas.openxmlformats.org/drawingml/2006/wordprocessingDrawing" xmlns:w10="urn:schemas-microsoft-com:office:word" xmlns:w="http://schemas.openxmlformats.org/wordprocessingml/2006/main" xmlns:w14="http://schemas.microsoft.com/office/word/2010/wordml" xmlns:w15="http://schemas.microsoft.com/office/word/2012/wordml" xmlns:w16se="http://schemas.microsoft.com/office/word/2015/wordml/symex" xmlns:wpg="http://schemas.microsoft.com/office/word/2010/wordprocessingGroup" xmlns:wpi="http://schemas.microsoft.com/office/word/2010/wordprocessingInk" xmlns:wne="http://schemas.microsoft.com/office/word/2006/wordml" xmlns:wps="http://schemas.microsoft.com/office/word/2010/wordprocessingShape" mc:Ignorable="w14 w15 w16se wp14">
-  <w:p>
-    <w:pPr>
       <w:spacing w:before="20"/>
       <w:ind w:left="221" w:right="5" w:hanging="202"/>
       <w:jc w:val="center"/>
@@ -6138,19 +7960,7 @@
       <w:rPr>
         <w:rFonts w:ascii="Garamond" w:hAnsi="Garamond"/>
       </w:rPr>
-      <w:t xml:space="preserve">Laurea </w:t>
-    </w:r>
-    <w:r>
-      <w:rPr>
-        <w:rFonts w:ascii="Garamond" w:hAnsi="Garamond"/>
-      </w:rPr>
-      <w:t>Triennale in Informatica - Università degli Studi di</w:t>
-    </w:r>
-    <w:r>
-      <w:rPr>
-        <w:rFonts w:ascii="Garamond" w:hAnsi="Garamond"/>
-      </w:rPr>
-      <w:t xml:space="preserve"> Salerno </w:t>
+      <w:t xml:space="preserve">Laurea Triennale in Informatica - Università degli Studi di Salerno </w:t>
     </w:r>
   </w:p>
   <w:p>
@@ -6160,7 +7970,6 @@
       <w:jc w:val="center"/>
       <w:rPr>
         <w:rFonts w:ascii="Garamond" w:hAnsi="Garamond"/>
-        <w:u w:val="single"/>
       </w:rPr>
     </w:pPr>
     <w:r>
@@ -6174,58 +7983,15 @@
         <w:rFonts w:ascii="Garamond" w:hAnsi="Garamond"/>
         <w:i/>
       </w:rPr>
-      <w:t>Ingegneria del Software</w:t>
+      <w:t xml:space="preserve">Ingegneria del Software </w:t>
     </w:r>
     <w:r>
       <w:rPr>
         <w:rFonts w:ascii="Garamond" w:hAnsi="Garamond"/>
-        <w:i/>
-      </w:rPr>
-      <w:t xml:space="preserve"> </w:t>
+      </w:rPr>
+      <w:t>- Prof. A. De Lucia</w:t>
     </w:r>
-    <w:r>
-      <w:rPr>
-        <w:rFonts w:ascii="Garamond" w:hAnsi="Garamond"/>
-      </w:rPr>
-      <w:t xml:space="preserve">- Prof. </w:t>
-    </w:r>
-    <w:r>
-      <w:rPr>
-        <w:rFonts w:ascii="Garamond" w:hAnsi="Garamond"/>
-      </w:rPr>
-      <w:t>A</w:t>
-    </w:r>
-    <w:r>
-      <w:rPr>
-        <w:rFonts w:ascii="Garamond" w:hAnsi="Garamond"/>
-      </w:rPr>
-      <w:t xml:space="preserve">. </w:t>
-    </w:r>
-    <w:r>
-      <w:rPr>
-        <w:rFonts w:ascii="Garamond" w:hAnsi="Garamond"/>
-      </w:rPr>
-      <w:t xml:space="preserve">De </w:t>
-    </w:r>
-    <w:r>
-      <w:rPr>
-        <w:rFonts w:ascii="Garamond" w:hAnsi="Garamond"/>
-      </w:rPr>
-      <w:t>Lucia</w:t>
-    </w:r>
-    <w:bookmarkStart w:id="53" w:name="_GoBack"/>
-    <w:bookmarkEnd w:id="53"/>
   </w:p>
-  <w:p>
-    <w:pPr>
-      <w:pStyle w:val="Intestazione"/>
-    </w:pPr>
-  </w:p>
-</w:hdr>
-</file>
-
-<file path=word/header3.xml><?xml version="1.0" encoding="utf-8"?>
-<w:hdr xmlns:wpc="http://schemas.microsoft.com/office/word/2010/wordprocessingCanvas" xmlns:cx="http://schemas.microsoft.com/office/drawing/2014/chartex" xmlns:mc="http://schemas.openxmlformats.org/markup-compatibility/2006" xmlns:o="urn:schemas-microsoft-com:office:office" xmlns:r="http://schemas.openxmlformats.org/officeDocument/2006/relationships" xmlns:m="http://schemas.openxmlformats.org/officeDocument/2006/math" xmlns:v="urn:schemas-microsoft-com:vml" xmlns:wp14="http://schemas.microsoft.com/office/word/2010/wordprocessingDrawing" xmlns:wp="http://schemas.openxmlformats.org/drawingml/2006/wordprocessingDrawing" xmlns:w10="urn:schemas-microsoft-com:office:word" xmlns:w="http://schemas.openxmlformats.org/wordprocessingml/2006/main" xmlns:w14="http://schemas.microsoft.com/office/word/2010/wordml" xmlns:w15="http://schemas.microsoft.com/office/word/2012/wordml" xmlns:w16se="http://schemas.microsoft.com/office/word/2015/wordml/symex" xmlns:wpg="http://schemas.microsoft.com/office/word/2010/wordprocessingGroup" xmlns:wpi="http://schemas.microsoft.com/office/word/2010/wordprocessingInk" xmlns:wne="http://schemas.microsoft.com/office/word/2006/wordml" xmlns:wps="http://schemas.microsoft.com/office/word/2010/wordprocessingShape" mc:Ignorable="w14 w15 w16se wp14">
   <w:p>
     <w:pPr>
       <w:pStyle w:val="Intestazione"/>
@@ -7593,6 +9359,351 @@
     </w:lvl>
   </w:abstractNum>
   <w:abstractNum w:abstractNumId="12" w15:restartNumberingAfterBreak="0">
+    <w:nsid w:val="364817B3"/>
+    <w:multiLevelType w:val="multilevel"/>
+    <w:tmpl w:val="5E5E9670"/>
+    <w:lvl w:ilvl="0">
+      <w:start w:val="1"/>
+      <w:numFmt w:val="decimal"/>
+      <w:lvlText w:val="%1."/>
+      <w:lvlJc w:val="left"/>
+      <w:pPr>
+        <w:ind w:left="1778" w:hanging="360"/>
+      </w:pPr>
+      <w:rPr>
+        <w:rFonts w:ascii="Garamond" w:eastAsia="Times New Roman" w:hAnsi="Garamond" w:cs="Times New Roman" w:hint="default"/>
+        <w:b w:val="0"/>
+        <w:u w:val="none"/>
+      </w:rPr>
+    </w:lvl>
+    <w:lvl w:ilvl="1">
+      <w:start w:val="1"/>
+      <w:numFmt w:val="lowerLetter"/>
+      <w:lvlText w:val="%2."/>
+      <w:lvlJc w:val="left"/>
+      <w:pPr>
+        <w:ind w:left="1583" w:hanging="360"/>
+      </w:pPr>
+      <w:rPr>
+        <w:u w:val="none"/>
+      </w:rPr>
+    </w:lvl>
+    <w:lvl w:ilvl="2">
+      <w:start w:val="1"/>
+      <w:numFmt w:val="lowerRoman"/>
+      <w:lvlText w:val="%3."/>
+      <w:lvlJc w:val="right"/>
+      <w:pPr>
+        <w:ind w:left="2303" w:hanging="360"/>
+      </w:pPr>
+      <w:rPr>
+        <w:u w:val="none"/>
+      </w:rPr>
+    </w:lvl>
+    <w:lvl w:ilvl="3">
+      <w:start w:val="1"/>
+      <w:numFmt w:val="decimal"/>
+      <w:lvlText w:val="%4."/>
+      <w:lvlJc w:val="left"/>
+      <w:pPr>
+        <w:ind w:left="3023" w:hanging="360"/>
+      </w:pPr>
+      <w:rPr>
+        <w:u w:val="none"/>
+      </w:rPr>
+    </w:lvl>
+    <w:lvl w:ilvl="4">
+      <w:start w:val="1"/>
+      <w:numFmt w:val="lowerLetter"/>
+      <w:lvlText w:val="%5."/>
+      <w:lvlJc w:val="left"/>
+      <w:pPr>
+        <w:ind w:left="3743" w:hanging="360"/>
+      </w:pPr>
+      <w:rPr>
+        <w:u w:val="none"/>
+      </w:rPr>
+    </w:lvl>
+    <w:lvl w:ilvl="5">
+      <w:start w:val="1"/>
+      <w:numFmt w:val="lowerRoman"/>
+      <w:lvlText w:val="%6."/>
+      <w:lvlJc w:val="right"/>
+      <w:pPr>
+        <w:ind w:left="4463" w:hanging="360"/>
+      </w:pPr>
+      <w:rPr>
+        <w:u w:val="none"/>
+      </w:rPr>
+    </w:lvl>
+    <w:lvl w:ilvl="6">
+      <w:start w:val="1"/>
+      <w:numFmt w:val="decimal"/>
+      <w:lvlText w:val="%7."/>
+      <w:lvlJc w:val="left"/>
+      <w:pPr>
+        <w:ind w:left="5183" w:hanging="360"/>
+      </w:pPr>
+      <w:rPr>
+        <w:u w:val="none"/>
+      </w:rPr>
+    </w:lvl>
+    <w:lvl w:ilvl="7">
+      <w:start w:val="1"/>
+      <w:numFmt w:val="lowerLetter"/>
+      <w:lvlText w:val="%8."/>
+      <w:lvlJc w:val="left"/>
+      <w:pPr>
+        <w:ind w:left="5903" w:hanging="360"/>
+      </w:pPr>
+      <w:rPr>
+        <w:u w:val="none"/>
+      </w:rPr>
+    </w:lvl>
+    <w:lvl w:ilvl="8">
+      <w:start w:val="1"/>
+      <w:numFmt w:val="lowerRoman"/>
+      <w:lvlText w:val="%9."/>
+      <w:lvlJc w:val="right"/>
+      <w:pPr>
+        <w:ind w:left="6623" w:hanging="360"/>
+      </w:pPr>
+      <w:rPr>
+        <w:u w:val="none"/>
+      </w:rPr>
+    </w:lvl>
+  </w:abstractNum>
+  <w:abstractNum w:abstractNumId="13" w15:restartNumberingAfterBreak="0">
+    <w:nsid w:val="37904F0C"/>
+    <w:multiLevelType w:val="multilevel"/>
+    <w:tmpl w:val="5FBE6166"/>
+    <w:lvl w:ilvl="0">
+      <w:start w:val="1"/>
+      <w:numFmt w:val="decimal"/>
+      <w:lvlText w:val="%1."/>
+      <w:lvlJc w:val="left"/>
+      <w:pPr>
+        <w:ind w:left="1635" w:hanging="360"/>
+      </w:pPr>
+      <w:rPr>
+        <w:rFonts w:ascii="Garamond" w:eastAsia="Times New Roman" w:hAnsi="Garamond" w:cs="Times New Roman" w:hint="default"/>
+        <w:b/>
+        <w:u w:val="none"/>
+      </w:rPr>
+    </w:lvl>
+    <w:lvl w:ilvl="1">
+      <w:start w:val="1"/>
+      <w:numFmt w:val="lowerLetter"/>
+      <w:lvlText w:val="%2."/>
+      <w:lvlJc w:val="left"/>
+      <w:pPr>
+        <w:ind w:left="1440" w:hanging="360"/>
+      </w:pPr>
+      <w:rPr>
+        <w:u w:val="none"/>
+      </w:rPr>
+    </w:lvl>
+    <w:lvl w:ilvl="2">
+      <w:start w:val="1"/>
+      <w:numFmt w:val="lowerRoman"/>
+      <w:lvlText w:val="%3."/>
+      <w:lvlJc w:val="right"/>
+      <w:pPr>
+        <w:ind w:left="2160" w:hanging="360"/>
+      </w:pPr>
+      <w:rPr>
+        <w:u w:val="none"/>
+      </w:rPr>
+    </w:lvl>
+    <w:lvl w:ilvl="3">
+      <w:start w:val="1"/>
+      <w:numFmt w:val="decimal"/>
+      <w:lvlText w:val="%4."/>
+      <w:lvlJc w:val="left"/>
+      <w:pPr>
+        <w:ind w:left="2880" w:hanging="360"/>
+      </w:pPr>
+      <w:rPr>
+        <w:u w:val="none"/>
+      </w:rPr>
+    </w:lvl>
+    <w:lvl w:ilvl="4">
+      <w:start w:val="1"/>
+      <w:numFmt w:val="lowerLetter"/>
+      <w:lvlText w:val="%5."/>
+      <w:lvlJc w:val="left"/>
+      <w:pPr>
+        <w:ind w:left="3600" w:hanging="360"/>
+      </w:pPr>
+      <w:rPr>
+        <w:u w:val="none"/>
+      </w:rPr>
+    </w:lvl>
+    <w:lvl w:ilvl="5">
+      <w:start w:val="1"/>
+      <w:numFmt w:val="lowerRoman"/>
+      <w:lvlText w:val="%6."/>
+      <w:lvlJc w:val="right"/>
+      <w:pPr>
+        <w:ind w:left="4320" w:hanging="360"/>
+      </w:pPr>
+      <w:rPr>
+        <w:u w:val="none"/>
+      </w:rPr>
+    </w:lvl>
+    <w:lvl w:ilvl="6">
+      <w:start w:val="1"/>
+      <w:numFmt w:val="decimal"/>
+      <w:lvlText w:val="%7."/>
+      <w:lvlJc w:val="left"/>
+      <w:pPr>
+        <w:ind w:left="5040" w:hanging="360"/>
+      </w:pPr>
+      <w:rPr>
+        <w:u w:val="none"/>
+      </w:rPr>
+    </w:lvl>
+    <w:lvl w:ilvl="7">
+      <w:start w:val="1"/>
+      <w:numFmt w:val="lowerLetter"/>
+      <w:lvlText w:val="%8."/>
+      <w:lvlJc w:val="left"/>
+      <w:pPr>
+        <w:ind w:left="5760" w:hanging="360"/>
+      </w:pPr>
+      <w:rPr>
+        <w:u w:val="none"/>
+      </w:rPr>
+    </w:lvl>
+    <w:lvl w:ilvl="8">
+      <w:start w:val="1"/>
+      <w:numFmt w:val="lowerRoman"/>
+      <w:lvlText w:val="%9."/>
+      <w:lvlJc w:val="right"/>
+      <w:pPr>
+        <w:ind w:left="6480" w:hanging="360"/>
+      </w:pPr>
+      <w:rPr>
+        <w:u w:val="none"/>
+      </w:rPr>
+    </w:lvl>
+  </w:abstractNum>
+  <w:abstractNum w:abstractNumId="14" w15:restartNumberingAfterBreak="0">
+    <w:nsid w:val="42C8313D"/>
+    <w:multiLevelType w:val="multilevel"/>
+    <w:tmpl w:val="5E5E9670"/>
+    <w:lvl w:ilvl="0">
+      <w:start w:val="1"/>
+      <w:numFmt w:val="decimal"/>
+      <w:lvlText w:val="%1."/>
+      <w:lvlJc w:val="left"/>
+      <w:pPr>
+        <w:ind w:left="1778" w:hanging="360"/>
+      </w:pPr>
+      <w:rPr>
+        <w:rFonts w:ascii="Garamond" w:eastAsia="Times New Roman" w:hAnsi="Garamond" w:cs="Times New Roman" w:hint="default"/>
+        <w:b w:val="0"/>
+        <w:u w:val="none"/>
+      </w:rPr>
+    </w:lvl>
+    <w:lvl w:ilvl="1">
+      <w:start w:val="1"/>
+      <w:numFmt w:val="lowerLetter"/>
+      <w:lvlText w:val="%2."/>
+      <w:lvlJc w:val="left"/>
+      <w:pPr>
+        <w:ind w:left="1583" w:hanging="360"/>
+      </w:pPr>
+      <w:rPr>
+        <w:u w:val="none"/>
+      </w:rPr>
+    </w:lvl>
+    <w:lvl w:ilvl="2">
+      <w:start w:val="1"/>
+      <w:numFmt w:val="lowerRoman"/>
+      <w:lvlText w:val="%3."/>
+      <w:lvlJc w:val="right"/>
+      <w:pPr>
+        <w:ind w:left="2303" w:hanging="360"/>
+      </w:pPr>
+      <w:rPr>
+        <w:u w:val="none"/>
+      </w:rPr>
+    </w:lvl>
+    <w:lvl w:ilvl="3">
+      <w:start w:val="1"/>
+      <w:numFmt w:val="decimal"/>
+      <w:lvlText w:val="%4."/>
+      <w:lvlJc w:val="left"/>
+      <w:pPr>
+        <w:ind w:left="3023" w:hanging="360"/>
+      </w:pPr>
+      <w:rPr>
+        <w:u w:val="none"/>
+      </w:rPr>
+    </w:lvl>
+    <w:lvl w:ilvl="4">
+      <w:start w:val="1"/>
+      <w:numFmt w:val="lowerLetter"/>
+      <w:lvlText w:val="%5."/>
+      <w:lvlJc w:val="left"/>
+      <w:pPr>
+        <w:ind w:left="3743" w:hanging="360"/>
+      </w:pPr>
+      <w:rPr>
+        <w:u w:val="none"/>
+      </w:rPr>
+    </w:lvl>
+    <w:lvl w:ilvl="5">
+      <w:start w:val="1"/>
+      <w:numFmt w:val="lowerRoman"/>
+      <w:lvlText w:val="%6."/>
+      <w:lvlJc w:val="right"/>
+      <w:pPr>
+        <w:ind w:left="4463" w:hanging="360"/>
+      </w:pPr>
+      <w:rPr>
+        <w:u w:val="none"/>
+      </w:rPr>
+    </w:lvl>
+    <w:lvl w:ilvl="6">
+      <w:start w:val="1"/>
+      <w:numFmt w:val="decimal"/>
+      <w:lvlText w:val="%7."/>
+      <w:lvlJc w:val="left"/>
+      <w:pPr>
+        <w:ind w:left="5183" w:hanging="360"/>
+      </w:pPr>
+      <w:rPr>
+        <w:u w:val="none"/>
+      </w:rPr>
+    </w:lvl>
+    <w:lvl w:ilvl="7">
+      <w:start w:val="1"/>
+      <w:numFmt w:val="lowerLetter"/>
+      <w:lvlText w:val="%8."/>
+      <w:lvlJc w:val="left"/>
+      <w:pPr>
+        <w:ind w:left="5903" w:hanging="360"/>
+      </w:pPr>
+      <w:rPr>
+        <w:u w:val="none"/>
+      </w:rPr>
+    </w:lvl>
+    <w:lvl w:ilvl="8">
+      <w:start w:val="1"/>
+      <w:numFmt w:val="lowerRoman"/>
+      <w:lvlText w:val="%9."/>
+      <w:lvlJc w:val="right"/>
+      <w:pPr>
+        <w:ind w:left="6623" w:hanging="360"/>
+      </w:pPr>
+      <w:rPr>
+        <w:u w:val="none"/>
+      </w:rPr>
+    </w:lvl>
+  </w:abstractNum>
+  <w:abstractNum w:abstractNumId="15" w15:restartNumberingAfterBreak="0">
     <w:nsid w:val="489836C8"/>
     <w:multiLevelType w:val="hybridMultilevel"/>
     <w:tmpl w:val="CE4AA89E"/>
@@ -7705,7 +9816,7 @@
       </w:rPr>
     </w:lvl>
   </w:abstractNum>
-  <w:abstractNum w:abstractNumId="13" w15:restartNumberingAfterBreak="0">
+  <w:abstractNum w:abstractNumId="16" w15:restartNumberingAfterBreak="0">
     <w:nsid w:val="498C505C"/>
     <w:multiLevelType w:val="hybridMultilevel"/>
     <w:tmpl w:val="4A341CFE"/>
@@ -7818,7 +9929,7 @@
       </w:rPr>
     </w:lvl>
   </w:abstractNum>
-  <w:abstractNum w:abstractNumId="14" w15:restartNumberingAfterBreak="0">
+  <w:abstractNum w:abstractNumId="17" w15:restartNumberingAfterBreak="0">
     <w:nsid w:val="4A2B11DC"/>
     <w:multiLevelType w:val="hybridMultilevel"/>
     <w:tmpl w:val="9A009C02"/>
@@ -7931,7 +10042,122 @@
       </w:rPr>
     </w:lvl>
   </w:abstractNum>
-  <w:abstractNum w:abstractNumId="15" w15:restartNumberingAfterBreak="0">
+  <w:abstractNum w:abstractNumId="18" w15:restartNumberingAfterBreak="0">
+    <w:nsid w:val="4C9A718E"/>
+    <w:multiLevelType w:val="multilevel"/>
+    <w:tmpl w:val="5E5E9670"/>
+    <w:lvl w:ilvl="0">
+      <w:start w:val="1"/>
+      <w:numFmt w:val="decimal"/>
+      <w:lvlText w:val="%1."/>
+      <w:lvlJc w:val="left"/>
+      <w:pPr>
+        <w:ind w:left="1778" w:hanging="360"/>
+      </w:pPr>
+      <w:rPr>
+        <w:rFonts w:ascii="Garamond" w:eastAsia="Times New Roman" w:hAnsi="Garamond" w:cs="Times New Roman" w:hint="default"/>
+        <w:b w:val="0"/>
+        <w:u w:val="none"/>
+      </w:rPr>
+    </w:lvl>
+    <w:lvl w:ilvl="1">
+      <w:start w:val="1"/>
+      <w:numFmt w:val="lowerLetter"/>
+      <w:lvlText w:val="%2."/>
+      <w:lvlJc w:val="left"/>
+      <w:pPr>
+        <w:ind w:left="1583" w:hanging="360"/>
+      </w:pPr>
+      <w:rPr>
+        <w:u w:val="none"/>
+      </w:rPr>
+    </w:lvl>
+    <w:lvl w:ilvl="2">
+      <w:start w:val="1"/>
+      <w:numFmt w:val="lowerRoman"/>
+      <w:lvlText w:val="%3."/>
+      <w:lvlJc w:val="right"/>
+      <w:pPr>
+        <w:ind w:left="2303" w:hanging="360"/>
+      </w:pPr>
+      <w:rPr>
+        <w:u w:val="none"/>
+      </w:rPr>
+    </w:lvl>
+    <w:lvl w:ilvl="3">
+      <w:start w:val="1"/>
+      <w:numFmt w:val="decimal"/>
+      <w:lvlText w:val="%4."/>
+      <w:lvlJc w:val="left"/>
+      <w:pPr>
+        <w:ind w:left="3023" w:hanging="360"/>
+      </w:pPr>
+      <w:rPr>
+        <w:u w:val="none"/>
+      </w:rPr>
+    </w:lvl>
+    <w:lvl w:ilvl="4">
+      <w:start w:val="1"/>
+      <w:numFmt w:val="lowerLetter"/>
+      <w:lvlText w:val="%5."/>
+      <w:lvlJc w:val="left"/>
+      <w:pPr>
+        <w:ind w:left="3743" w:hanging="360"/>
+      </w:pPr>
+      <w:rPr>
+        <w:u w:val="none"/>
+      </w:rPr>
+    </w:lvl>
+    <w:lvl w:ilvl="5">
+      <w:start w:val="1"/>
+      <w:numFmt w:val="lowerRoman"/>
+      <w:lvlText w:val="%6."/>
+      <w:lvlJc w:val="right"/>
+      <w:pPr>
+        <w:ind w:left="4463" w:hanging="360"/>
+      </w:pPr>
+      <w:rPr>
+        <w:u w:val="none"/>
+      </w:rPr>
+    </w:lvl>
+    <w:lvl w:ilvl="6">
+      <w:start w:val="1"/>
+      <w:numFmt w:val="decimal"/>
+      <w:lvlText w:val="%7."/>
+      <w:lvlJc w:val="left"/>
+      <w:pPr>
+        <w:ind w:left="5183" w:hanging="360"/>
+      </w:pPr>
+      <w:rPr>
+        <w:u w:val="none"/>
+      </w:rPr>
+    </w:lvl>
+    <w:lvl w:ilvl="7">
+      <w:start w:val="1"/>
+      <w:numFmt w:val="lowerLetter"/>
+      <w:lvlText w:val="%8."/>
+      <w:lvlJc w:val="left"/>
+      <w:pPr>
+        <w:ind w:left="5903" w:hanging="360"/>
+      </w:pPr>
+      <w:rPr>
+        <w:u w:val="none"/>
+      </w:rPr>
+    </w:lvl>
+    <w:lvl w:ilvl="8">
+      <w:start w:val="1"/>
+      <w:numFmt w:val="lowerRoman"/>
+      <w:lvlText w:val="%9."/>
+      <w:lvlJc w:val="right"/>
+      <w:pPr>
+        <w:ind w:left="6623" w:hanging="360"/>
+      </w:pPr>
+      <w:rPr>
+        <w:u w:val="none"/>
+      </w:rPr>
+    </w:lvl>
+  </w:abstractNum>
+  <w:abstractNum w:abstractNumId="19" w15:restartNumberingAfterBreak="0">
     <w:nsid w:val="610953A1"/>
     <w:multiLevelType w:val="hybridMultilevel"/>
     <w:tmpl w:val="2C9E1868"/>
@@ -8044,7 +10270,7 @@
       </w:rPr>
     </w:lvl>
   </w:abstractNum>
-  <w:abstractNum w:abstractNumId="16" w15:restartNumberingAfterBreak="0">
+  <w:abstractNum w:abstractNumId="20" w15:restartNumberingAfterBreak="0">
     <w:nsid w:val="62702EF7"/>
     <w:multiLevelType w:val="hybridMultilevel"/>
     <w:tmpl w:val="ED6CC89E"/>
@@ -8157,7 +10383,7 @@
       </w:rPr>
     </w:lvl>
   </w:abstractNum>
-  <w:abstractNum w:abstractNumId="17" w15:restartNumberingAfterBreak="0">
+  <w:abstractNum w:abstractNumId="21" w15:restartNumberingAfterBreak="0">
     <w:nsid w:val="63D24100"/>
     <w:multiLevelType w:val="hybridMultilevel"/>
     <w:tmpl w:val="AA4801AC"/>
@@ -8270,7 +10496,7 @@
       </w:rPr>
     </w:lvl>
   </w:abstractNum>
-  <w:abstractNum w:abstractNumId="18" w15:restartNumberingAfterBreak="0">
+  <w:abstractNum w:abstractNumId="22" w15:restartNumberingAfterBreak="0">
     <w:nsid w:val="6F682C24"/>
     <w:multiLevelType w:val="hybridMultilevel"/>
     <w:tmpl w:val="44E44C08"/>
@@ -8383,7 +10609,7 @@
       </w:rPr>
     </w:lvl>
   </w:abstractNum>
-  <w:abstractNum w:abstractNumId="19" w15:restartNumberingAfterBreak="0">
+  <w:abstractNum w:abstractNumId="23" w15:restartNumberingAfterBreak="0">
     <w:nsid w:val="74E94CEE"/>
     <w:multiLevelType w:val="hybridMultilevel"/>
     <w:tmpl w:val="12EAD7DE"/>
@@ -8496,7 +10722,7 @@
       </w:rPr>
     </w:lvl>
   </w:abstractNum>
-  <w:abstractNum w:abstractNumId="20" w15:restartNumberingAfterBreak="0">
+  <w:abstractNum w:abstractNumId="24" w15:restartNumberingAfterBreak="0">
     <w:nsid w:val="781F2199"/>
     <w:multiLevelType w:val="hybridMultilevel"/>
     <w:tmpl w:val="487E6364"/>
@@ -8610,7 +10836,7 @@
     </w:lvl>
   </w:abstractNum>
   <w:num w:numId="1">
-    <w:abstractNumId w:val="17"/>
+    <w:abstractNumId w:val="21"/>
   </w:num>
   <w:num w:numId="2">
     <w:abstractNumId w:val="11"/>
@@ -8619,7 +10845,7 @@
     <w:abstractNumId w:val="6"/>
   </w:num>
   <w:num w:numId="4">
-    <w:abstractNumId w:val="19"/>
+    <w:abstractNumId w:val="23"/>
   </w:num>
   <w:num w:numId="5">
     <w:abstractNumId w:val="4"/>
@@ -8628,13 +10854,13 @@
     <w:abstractNumId w:val="8"/>
   </w:num>
   <w:num w:numId="7">
-    <w:abstractNumId w:val="13"/>
+    <w:abstractNumId w:val="16"/>
   </w:num>
   <w:num w:numId="8">
-    <w:abstractNumId w:val="18"/>
+    <w:abstractNumId w:val="22"/>
   </w:num>
   <w:num w:numId="9">
-    <w:abstractNumId w:val="15"/>
+    <w:abstractNumId w:val="19"/>
   </w:num>
   <w:num w:numId="10">
     <w:abstractNumId w:val="5"/>
@@ -8643,7 +10869,7 @@
     <w:abstractNumId w:val="3"/>
   </w:num>
   <w:num w:numId="12">
-    <w:abstractNumId w:val="16"/>
+    <w:abstractNumId w:val="20"/>
   </w:num>
   <w:num w:numId="13">
     <w:abstractNumId w:val="9"/>
@@ -8652,7 +10878,7 @@
     <w:abstractNumId w:val="7"/>
   </w:num>
   <w:num w:numId="15">
-    <w:abstractNumId w:val="14"/>
+    <w:abstractNumId w:val="17"/>
   </w:num>
   <w:num w:numId="16">
     <w:abstractNumId w:val="1"/>
@@ -8661,16 +10887,28 @@
     <w:abstractNumId w:val="10"/>
   </w:num>
   <w:num w:numId="18">
-    <w:abstractNumId w:val="12"/>
+    <w:abstractNumId w:val="15"/>
   </w:num>
   <w:num w:numId="19">
-    <w:abstractNumId w:val="20"/>
+    <w:abstractNumId w:val="24"/>
   </w:num>
   <w:num w:numId="20">
     <w:abstractNumId w:val="0"/>
   </w:num>
   <w:num w:numId="21">
     <w:abstractNumId w:val="2"/>
+  </w:num>
+  <w:num w:numId="22">
+    <w:abstractNumId w:val="13"/>
+  </w:num>
+  <w:num w:numId="23">
+    <w:abstractNumId w:val="14"/>
+  </w:num>
+  <w:num w:numId="24">
+    <w:abstractNumId w:val="18"/>
+  </w:num>
+  <w:num w:numId="25">
+    <w:abstractNumId w:val="12"/>
   </w:num>
   <w:numIdMacAtCleanup w:val="19"/>
 </w:numbering>
@@ -10334,19 +12572,11 @@
     <w:uiPriority w:val="39"/>
     <w:unhideWhenUsed/>
     <w:qFormat/>
-    <w:rsid w:val="00485D25"/>
+    <w:rsid w:val="00AB25DC"/>
     <w:pPr>
-      <w:tabs>
-        <w:tab w:val="right" w:leader="dot" w:pos="9622"/>
-      </w:tabs>
       <w:spacing w:after="100"/>
       <w:ind w:left="480"/>
     </w:pPr>
-    <w:rPr>
-      <w:rFonts w:ascii="Garamond" w:hAnsi="Garamond"/>
-      <w:b/>
-      <w:noProof/>
-    </w:rPr>
   </w:style>
   <w:style w:type="paragraph" w:styleId="Nessunaspaziatura">
     <w:name w:val="No Spacing"/>
@@ -11067,7 +13297,7 @@
 </file>
 
 <file path=customXml/itemProps4.xml><?xml version="1.0" encoding="utf-8"?>
-<ds:datastoreItem xmlns:ds="http://schemas.openxmlformats.org/officeDocument/2006/customXml" ds:itemID="{2B71713E-1E8D-41B1-B4C5-F0EFFEE4F3DC}">
+<ds:datastoreItem xmlns:ds="http://schemas.openxmlformats.org/officeDocument/2006/customXml" ds:itemID="{60941FB6-7CC2-410B-A012-59B0BA8CC957}">
   <ds:schemaRefs>
     <ds:schemaRef ds:uri="http://schemas.openxmlformats.org/officeDocument/2006/bibliography"/>
   </ds:schemaRefs>

</xml_diff>

<commit_message>
Aggiunti Use Case Models
Gli UCD (Use Case Diagrams) non specificano estensioni e inclusioni e sono quindi soggetti a cambiamenti futuri
</commit_message>
<xml_diff>
--- a/Documentazione/GameSquare_RAD_v0.1.docx
+++ b/Documentazione/GameSquare_RAD_v0.1.docx
@@ -392,8 +392,6 @@
           <w:r>
             <w:t>Sommario</w:t>
           </w:r>
-          <w:bookmarkStart w:id="0" w:name="_GoBack"/>
-          <w:bookmarkEnd w:id="0"/>
         </w:p>
         <w:p>
           <w:pPr>
@@ -2713,19 +2711,19 @@
         <w:pStyle w:val="GpsTitolo"/>
         <w:jc w:val="both"/>
       </w:pPr>
-      <w:bookmarkStart w:id="1" w:name="_Toc24590016"/>
-      <w:bookmarkStart w:id="2" w:name="_Toc58083866"/>
+      <w:bookmarkStart w:id="0" w:name="_Toc24590016"/>
+      <w:bookmarkStart w:id="1" w:name="_Toc58083866"/>
       <w:r>
         <w:t>1. Introduzione</w:t>
       </w:r>
+      <w:bookmarkEnd w:id="0"/>
       <w:bookmarkEnd w:id="1"/>
-      <w:bookmarkEnd w:id="2"/>
     </w:p>
     <w:p>
       <w:pPr>
         <w:pStyle w:val="Nessunaspaziatura"/>
       </w:pPr>
-      <w:bookmarkStart w:id="3" w:name="_Toc24590017"/>
+      <w:bookmarkStart w:id="2" w:name="_Toc24590017"/>
     </w:p>
     <w:p>
       <w:pPr>
@@ -2738,7 +2736,7 @@
           <w:color w:val="000000" w:themeColor="text1"/>
         </w:rPr>
       </w:pPr>
-      <w:bookmarkStart w:id="4" w:name="_Toc58083867"/>
+      <w:bookmarkStart w:id="3" w:name="_Toc58083867"/>
       <w:r>
         <w:rPr>
           <w:rFonts w:ascii="Garamond" w:hAnsi="Garamond"/>
@@ -2748,8 +2746,8 @@
         </w:rPr>
         <w:t>1.1 Scopo del sistema</w:t>
       </w:r>
+      <w:bookmarkEnd w:id="2"/>
       <w:bookmarkEnd w:id="3"/>
-      <w:bookmarkEnd w:id="4"/>
     </w:p>
     <w:p>
       <w:pPr>
@@ -2867,8 +2865,8 @@
           <w:color w:val="000000" w:themeColor="text1"/>
         </w:rPr>
       </w:pPr>
-      <w:bookmarkStart w:id="5" w:name="_Toc24590018"/>
-      <w:bookmarkStart w:id="6" w:name="_Toc58083868"/>
+      <w:bookmarkStart w:id="4" w:name="_Toc24590018"/>
+      <w:bookmarkStart w:id="5" w:name="_Toc58083868"/>
       <w:r>
         <w:rPr>
           <w:rFonts w:ascii="Garamond" w:hAnsi="Garamond"/>
@@ -2878,8 +2876,8 @@
         </w:rPr>
         <w:t>1.2 Ambito del sistema</w:t>
       </w:r>
+      <w:bookmarkEnd w:id="4"/>
       <w:bookmarkEnd w:id="5"/>
-      <w:bookmarkEnd w:id="6"/>
     </w:p>
     <w:p>
       <w:pPr>
@@ -2998,8 +2996,8 @@
           <w:u w:val="single"/>
         </w:rPr>
       </w:pPr>
-      <w:bookmarkStart w:id="7" w:name="_Toc24590019"/>
-      <w:bookmarkStart w:id="8" w:name="_Toc58083869"/>
+      <w:bookmarkStart w:id="6" w:name="_Toc24590019"/>
+      <w:bookmarkStart w:id="7" w:name="_Toc58083869"/>
       <w:r>
         <w:rPr>
           <w:rFonts w:ascii="Garamond" w:hAnsi="Garamond"/>
@@ -3010,8 +3008,8 @@
         </w:rPr>
         <w:t>1.3 Obiettivi e criteri di successo</w:t>
       </w:r>
+      <w:bookmarkEnd w:id="6"/>
       <w:bookmarkEnd w:id="7"/>
-      <w:bookmarkEnd w:id="8"/>
     </w:p>
     <w:p>
       <w:pPr>
@@ -3192,8 +3190,8 @@
           <w:color w:val="000000" w:themeColor="text1"/>
         </w:rPr>
       </w:pPr>
-      <w:bookmarkStart w:id="9" w:name="_Toc24590020"/>
-      <w:bookmarkStart w:id="10" w:name="_Toc58083870"/>
+      <w:bookmarkStart w:id="8" w:name="_Toc24590020"/>
+      <w:bookmarkStart w:id="9" w:name="_Toc58083870"/>
       <w:r>
         <w:rPr>
           <w:rFonts w:ascii="Garamond" w:hAnsi="Garamond"/>
@@ -3203,7 +3201,7 @@
         </w:rPr>
         <w:t>1.4 Definizioni, acronimi e abbreviazion</w:t>
       </w:r>
-      <w:bookmarkEnd w:id="9"/>
+      <w:bookmarkEnd w:id="8"/>
       <w:r>
         <w:rPr>
           <w:rFonts w:ascii="Garamond" w:hAnsi="Garamond"/>
@@ -3213,98 +3211,98 @@
         </w:rPr>
         <w:t>i</w:t>
       </w:r>
+      <w:bookmarkEnd w:id="9"/>
+    </w:p>
+    <w:p>
+      <w:pPr>
+        <w:jc w:val="both"/>
+        <w:rPr>
+          <w:rFonts w:ascii="Garamond" w:hAnsi="Garamond"/>
+          <w:color w:val="000000" w:themeColor="text1"/>
+        </w:rPr>
+      </w:pPr>
+      <w:r>
+        <w:rPr>
+          <w:rFonts w:ascii="Garamond" w:hAnsi="Garamond"/>
+          <w:color w:val="000000" w:themeColor="text1"/>
+        </w:rPr>
+        <w:t>NA</w:t>
+      </w:r>
+    </w:p>
+    <w:p>
+      <w:pPr>
+        <w:jc w:val="both"/>
+        <w:rPr>
+          <w:rFonts w:ascii="Garamond" w:hAnsi="Garamond"/>
+          <w:color w:val="000000" w:themeColor="text1"/>
+        </w:rPr>
+      </w:pPr>
+    </w:p>
+    <w:p>
+      <w:pPr>
+        <w:pStyle w:val="Titolo2"/>
+        <w:jc w:val="both"/>
+        <w:rPr>
+          <w:rFonts w:ascii="Garamond" w:hAnsi="Garamond"/>
+          <w:b/>
+          <w:color w:val="000000" w:themeColor="text1"/>
+        </w:rPr>
+      </w:pPr>
+      <w:bookmarkStart w:id="10" w:name="_Toc24590021"/>
+      <w:bookmarkStart w:id="11" w:name="_Toc58083871"/>
+      <w:r>
+        <w:rPr>
+          <w:rFonts w:ascii="Garamond" w:hAnsi="Garamond"/>
+          <w:b/>
+          <w:color w:val="000000" w:themeColor="text1"/>
+        </w:rPr>
+        <w:t>1.5 Riferiment</w:t>
+      </w:r>
       <w:bookmarkEnd w:id="10"/>
-    </w:p>
-    <w:p>
-      <w:pPr>
-        <w:jc w:val="both"/>
-        <w:rPr>
-          <w:rFonts w:ascii="Garamond" w:hAnsi="Garamond"/>
+      <w:r>
+        <w:rPr>
+          <w:rFonts w:ascii="Garamond" w:hAnsi="Garamond"/>
+          <w:b/>
           <w:color w:val="000000" w:themeColor="text1"/>
         </w:rPr>
-      </w:pPr>
-      <w:r>
-        <w:rPr>
-          <w:rFonts w:ascii="Garamond" w:hAnsi="Garamond"/>
+        <w:t>i</w:t>
+      </w:r>
+      <w:bookmarkEnd w:id="11"/>
+    </w:p>
+    <w:p>
+      <w:pPr>
+        <w:jc w:val="both"/>
+        <w:rPr>
+          <w:rFonts w:ascii="Garamond" w:hAnsi="Garamond"/>
+        </w:rPr>
+      </w:pPr>
+      <w:r>
+        <w:rPr>
+          <w:rFonts w:ascii="Garamond" w:hAnsi="Garamond"/>
+        </w:rPr>
+        <w:t>NA</w:t>
+      </w:r>
+    </w:p>
+    <w:p>
+      <w:pPr>
+        <w:jc w:val="both"/>
+        <w:rPr>
+          <w:rFonts w:ascii="Garamond" w:hAnsi="Garamond"/>
+        </w:rPr>
+      </w:pPr>
+    </w:p>
+    <w:p>
+      <w:pPr>
+        <w:pStyle w:val="Titolo2"/>
+        <w:jc w:val="both"/>
+        <w:rPr>
+          <w:rFonts w:ascii="Garamond" w:hAnsi="Garamond"/>
+          <w:b/>
           <w:color w:val="000000" w:themeColor="text1"/>
         </w:rPr>
-        <w:t>NA</w:t>
-      </w:r>
-    </w:p>
-    <w:p>
-      <w:pPr>
-        <w:jc w:val="both"/>
-        <w:rPr>
-          <w:rFonts w:ascii="Garamond" w:hAnsi="Garamond"/>
-          <w:color w:val="000000" w:themeColor="text1"/>
-        </w:rPr>
-      </w:pPr>
-    </w:p>
-    <w:p>
-      <w:pPr>
-        <w:pStyle w:val="Titolo2"/>
-        <w:jc w:val="both"/>
-        <w:rPr>
-          <w:rFonts w:ascii="Garamond" w:hAnsi="Garamond"/>
-          <w:b/>
-          <w:color w:val="000000" w:themeColor="text1"/>
-        </w:rPr>
-      </w:pPr>
-      <w:bookmarkStart w:id="11" w:name="_Toc24590021"/>
-      <w:bookmarkStart w:id="12" w:name="_Toc58083871"/>
-      <w:r>
-        <w:rPr>
-          <w:rFonts w:ascii="Garamond" w:hAnsi="Garamond"/>
-          <w:b/>
-          <w:color w:val="000000" w:themeColor="text1"/>
-        </w:rPr>
-        <w:t>1.5 Riferiment</w:t>
-      </w:r>
-      <w:bookmarkEnd w:id="11"/>
-      <w:r>
-        <w:rPr>
-          <w:rFonts w:ascii="Garamond" w:hAnsi="Garamond"/>
-          <w:b/>
-          <w:color w:val="000000" w:themeColor="text1"/>
-        </w:rPr>
-        <w:t>i</w:t>
-      </w:r>
-      <w:bookmarkEnd w:id="12"/>
-    </w:p>
-    <w:p>
-      <w:pPr>
-        <w:jc w:val="both"/>
-        <w:rPr>
-          <w:rFonts w:ascii="Garamond" w:hAnsi="Garamond"/>
-        </w:rPr>
-      </w:pPr>
-      <w:r>
-        <w:rPr>
-          <w:rFonts w:ascii="Garamond" w:hAnsi="Garamond"/>
-        </w:rPr>
-        <w:t>NA</w:t>
-      </w:r>
-    </w:p>
-    <w:p>
-      <w:pPr>
-        <w:jc w:val="both"/>
-        <w:rPr>
-          <w:rFonts w:ascii="Garamond" w:hAnsi="Garamond"/>
-        </w:rPr>
-      </w:pPr>
-    </w:p>
-    <w:p>
-      <w:pPr>
-        <w:pStyle w:val="Titolo2"/>
-        <w:jc w:val="both"/>
-        <w:rPr>
-          <w:rFonts w:ascii="Garamond" w:hAnsi="Garamond"/>
-          <w:b/>
-          <w:color w:val="000000" w:themeColor="text1"/>
-        </w:rPr>
-      </w:pPr>
-      <w:bookmarkStart w:id="13" w:name="_Toc24590022"/>
-      <w:bookmarkStart w:id="14" w:name="_Toc58083872"/>
+      </w:pPr>
+      <w:bookmarkStart w:id="12" w:name="_Toc24590022"/>
+      <w:bookmarkStart w:id="13" w:name="_Toc58083872"/>
       <w:r>
         <w:rPr>
           <w:rFonts w:ascii="Garamond" w:hAnsi="Garamond"/>
@@ -3322,8 +3320,8 @@
         </w:rPr>
         <w:t>Panoramica</w:t>
       </w:r>
+      <w:bookmarkEnd w:id="12"/>
       <w:bookmarkEnd w:id="13"/>
-      <w:bookmarkEnd w:id="14"/>
     </w:p>
     <w:p>
       <w:pPr>
@@ -3718,55 +3716,55 @@
         <w:pStyle w:val="GpsTitolo"/>
         <w:jc w:val="both"/>
       </w:pPr>
-      <w:bookmarkStart w:id="15" w:name="_Toc24590023"/>
-      <w:bookmarkStart w:id="16" w:name="_Toc58083873"/>
+      <w:bookmarkStart w:id="14" w:name="_Toc24590023"/>
+      <w:bookmarkStart w:id="15" w:name="_Toc58083873"/>
       <w:r>
         <w:lastRenderedPageBreak/>
         <w:t>2. Sistema corrente</w:t>
       </w:r>
+      <w:bookmarkEnd w:id="14"/>
       <w:bookmarkEnd w:id="15"/>
+    </w:p>
+    <w:p>
+      <w:pPr>
+        <w:jc w:val="both"/>
+        <w:rPr>
+          <w:rFonts w:ascii="Garamond" w:hAnsi="Garamond"/>
+          <w:color w:val="000000" w:themeColor="text1"/>
+        </w:rPr>
+      </w:pPr>
+      <w:r>
+        <w:rPr>
+          <w:rFonts w:ascii="Garamond" w:hAnsi="Garamond"/>
+          <w:color w:val="000000" w:themeColor="text1"/>
+        </w:rPr>
+        <w:t>NA</w:t>
+      </w:r>
+    </w:p>
+    <w:p>
+      <w:pPr>
+        <w:jc w:val="both"/>
+        <w:rPr>
+          <w:rFonts w:ascii="Garamond" w:hAnsi="Garamond"/>
+          <w:color w:val="000000" w:themeColor="text1"/>
+        </w:rPr>
+      </w:pPr>
+    </w:p>
+    <w:p>
+      <w:pPr>
+        <w:pStyle w:val="GpsTitolo"/>
+        <w:jc w:val="both"/>
+      </w:pPr>
+      <w:bookmarkStart w:id="16" w:name="_Toc24590025"/>
+      <w:bookmarkStart w:id="17" w:name="_Toc58083874"/>
+      <w:r>
+        <w:t>3. Sistema proposto</w:t>
+      </w:r>
       <w:bookmarkEnd w:id="16"/>
-    </w:p>
-    <w:p>
-      <w:pPr>
-        <w:jc w:val="both"/>
-        <w:rPr>
-          <w:rFonts w:ascii="Garamond" w:hAnsi="Garamond"/>
-          <w:color w:val="000000" w:themeColor="text1"/>
-        </w:rPr>
-      </w:pPr>
-      <w:r>
-        <w:rPr>
-          <w:rFonts w:ascii="Garamond" w:hAnsi="Garamond"/>
-          <w:color w:val="000000" w:themeColor="text1"/>
-        </w:rPr>
-        <w:t>NA</w:t>
-      </w:r>
-    </w:p>
-    <w:p>
-      <w:pPr>
-        <w:jc w:val="both"/>
-        <w:rPr>
-          <w:rFonts w:ascii="Garamond" w:hAnsi="Garamond"/>
-          <w:color w:val="000000" w:themeColor="text1"/>
-        </w:rPr>
-      </w:pPr>
-    </w:p>
-    <w:p>
-      <w:pPr>
-        <w:pStyle w:val="GpsTitolo"/>
-        <w:jc w:val="both"/>
-      </w:pPr>
-      <w:bookmarkStart w:id="17" w:name="_Toc24590025"/>
-      <w:bookmarkStart w:id="18" w:name="_Toc58083874"/>
-      <w:r>
-        <w:t>3. Sistema proposto</w:t>
-      </w:r>
       <w:bookmarkEnd w:id="17"/>
-      <w:bookmarkEnd w:id="18"/>
-    </w:p>
-    <w:p>
-      <w:bookmarkStart w:id="19" w:name="_Toc24590026"/>
+    </w:p>
+    <w:p>
+      <w:bookmarkStart w:id="18" w:name="_Toc24590026"/>
     </w:p>
     <w:p>
       <w:pPr>
@@ -3779,7 +3777,7 @@
           <w:color w:val="000000" w:themeColor="text1"/>
         </w:rPr>
       </w:pPr>
-      <w:bookmarkStart w:id="20" w:name="_Toc58083875"/>
+      <w:bookmarkStart w:id="19" w:name="_Toc58083875"/>
       <w:r>
         <w:rPr>
           <w:rFonts w:ascii="Garamond" w:hAnsi="Garamond"/>
@@ -3789,8 +3787,8 @@
         </w:rPr>
         <w:t>3.1 Panoramica</w:t>
       </w:r>
+      <w:bookmarkEnd w:id="18"/>
       <w:bookmarkEnd w:id="19"/>
-      <w:bookmarkEnd w:id="20"/>
     </w:p>
     <w:p>
       <w:pPr>
@@ -4112,9 +4110,9 @@
           <w:color w:val="000000" w:themeColor="text1"/>
         </w:rPr>
       </w:pPr>
-      <w:bookmarkStart w:id="21" w:name="_Toc24590027"/>
-      <w:bookmarkStart w:id="22" w:name="_Toc29995965"/>
-      <w:bookmarkStart w:id="23" w:name="_Toc58083876"/>
+      <w:bookmarkStart w:id="20" w:name="_Toc24590027"/>
+      <w:bookmarkStart w:id="21" w:name="_Toc29995965"/>
+      <w:bookmarkStart w:id="22" w:name="_Toc58083876"/>
       <w:r>
         <w:rPr>
           <w:rFonts w:ascii="Garamond" w:hAnsi="Garamond"/>
@@ -4142,39 +4140,39 @@
         </w:rPr>
         <w:t>unzionali</w:t>
       </w:r>
+      <w:bookmarkEnd w:id="20"/>
       <w:bookmarkEnd w:id="21"/>
       <w:bookmarkEnd w:id="22"/>
+    </w:p>
+    <w:p>
+      <w:pPr>
+        <w:jc w:val="both"/>
+      </w:pPr>
+    </w:p>
+    <w:p>
+      <w:pPr>
+        <w:pStyle w:val="Titolo3"/>
+        <w:jc w:val="both"/>
+        <w:rPr>
+          <w:rFonts w:ascii="Garamond" w:hAnsi="Garamond"/>
+          <w:b/>
+          <w:color w:val="auto"/>
+        </w:rPr>
+      </w:pPr>
+      <w:bookmarkStart w:id="23" w:name="_Toc24590028"/>
+      <w:bookmarkStart w:id="24" w:name="_Toc29995966"/>
+      <w:bookmarkStart w:id="25" w:name="_Toc58083877"/>
+      <w:r>
+        <w:rPr>
+          <w:rFonts w:ascii="Garamond" w:hAnsi="Garamond"/>
+          <w:b/>
+          <w:color w:val="auto"/>
+        </w:rPr>
+        <w:t>RF_AUT: AUTENTICAZIONE</w:t>
+      </w:r>
       <w:bookmarkEnd w:id="23"/>
-    </w:p>
-    <w:p>
-      <w:pPr>
-        <w:jc w:val="both"/>
-      </w:pPr>
-    </w:p>
-    <w:p>
-      <w:pPr>
-        <w:pStyle w:val="Titolo3"/>
-        <w:jc w:val="both"/>
-        <w:rPr>
-          <w:rFonts w:ascii="Garamond" w:hAnsi="Garamond"/>
-          <w:b/>
-          <w:color w:val="auto"/>
-        </w:rPr>
-      </w:pPr>
-      <w:bookmarkStart w:id="24" w:name="_Toc24590028"/>
-      <w:bookmarkStart w:id="25" w:name="_Toc29995966"/>
-      <w:bookmarkStart w:id="26" w:name="_Toc58083877"/>
-      <w:r>
-        <w:rPr>
-          <w:rFonts w:ascii="Garamond" w:hAnsi="Garamond"/>
-          <w:b/>
-          <w:color w:val="auto"/>
-        </w:rPr>
-        <w:t>RF_AUT: AUTENTICAZIONE</w:t>
-      </w:r>
       <w:bookmarkEnd w:id="24"/>
       <w:bookmarkEnd w:id="25"/>
-      <w:bookmarkEnd w:id="26"/>
     </w:p>
     <w:p>
       <w:pPr>
@@ -4503,29 +4501,28 @@
           <w:color w:val="auto"/>
         </w:rPr>
       </w:pPr>
-      <w:bookmarkStart w:id="27" w:name="_Toc24590029"/>
-      <w:bookmarkStart w:id="28" w:name="_Toc29995967"/>
-      <w:bookmarkStart w:id="29" w:name="_Toc58083878"/>
+      <w:bookmarkStart w:id="26" w:name="_Toc24590029"/>
+      <w:bookmarkStart w:id="27" w:name="_Toc29995967"/>
+      <w:bookmarkStart w:id="28" w:name="_Toc58083878"/>
       <w:r>
         <w:rPr>
           <w:rFonts w:ascii="Garamond" w:hAnsi="Garamond"/>
           <w:b/>
           <w:color w:val="auto"/>
         </w:rPr>
-        <w:lastRenderedPageBreak/>
         <w:t xml:space="preserve">RF_USER: </w:t>
       </w:r>
+      <w:bookmarkEnd w:id="26"/>
       <w:bookmarkEnd w:id="27"/>
+      <w:r>
+        <w:rPr>
+          <w:rFonts w:ascii="Garamond" w:hAnsi="Garamond"/>
+          <w:b/>
+          <w:color w:val="auto"/>
+        </w:rPr>
+        <w:t>CONTRIBUTI UTENTE</w:t>
+      </w:r>
       <w:bookmarkEnd w:id="28"/>
-      <w:r>
-        <w:rPr>
-          <w:rFonts w:ascii="Garamond" w:hAnsi="Garamond"/>
-          <w:b/>
-          <w:color w:val="auto"/>
-        </w:rPr>
-        <w:t>CONTRIBUTI UTENTE</w:t>
-      </w:r>
-      <w:bookmarkEnd w:id="29"/>
     </w:p>
     <w:p>
       <w:pPr>
@@ -5103,9 +5100,9 @@
           <w:color w:val="auto"/>
         </w:rPr>
       </w:pPr>
-      <w:bookmarkStart w:id="30" w:name="_Toc24590030"/>
-      <w:bookmarkStart w:id="31" w:name="_Toc29995968"/>
-      <w:bookmarkStart w:id="32" w:name="_Toc58083879"/>
+      <w:bookmarkStart w:id="29" w:name="_Toc24590030"/>
+      <w:bookmarkStart w:id="30" w:name="_Toc29995968"/>
+      <w:bookmarkStart w:id="31" w:name="_Toc58083879"/>
       <w:r>
         <w:rPr>
           <w:rFonts w:ascii="Garamond" w:hAnsi="Garamond"/>
@@ -5130,17 +5127,17 @@
         </w:rPr>
         <w:t xml:space="preserve">: </w:t>
       </w:r>
+      <w:bookmarkEnd w:id="29"/>
       <w:bookmarkEnd w:id="30"/>
+      <w:r>
+        <w:rPr>
+          <w:rFonts w:ascii="Garamond" w:hAnsi="Garamond"/>
+          <w:b/>
+          <w:color w:val="auto"/>
+        </w:rPr>
+        <w:t>NAVIGAZIONE DATABASE</w:t>
+      </w:r>
       <w:bookmarkEnd w:id="31"/>
-      <w:r>
-        <w:rPr>
-          <w:rFonts w:ascii="Garamond" w:hAnsi="Garamond"/>
-          <w:b/>
-          <w:color w:val="auto"/>
-        </w:rPr>
-        <w:t>NAVIGAZIONE DATABASE</w:t>
-      </w:r>
-      <w:bookmarkEnd w:id="32"/>
     </w:p>
     <w:p>
       <w:pPr>
@@ -5412,9 +5409,9 @@
           <w:color w:val="auto"/>
         </w:rPr>
       </w:pPr>
-      <w:bookmarkStart w:id="33" w:name="_Toc24590031"/>
-      <w:bookmarkStart w:id="34" w:name="_Toc29995969"/>
-      <w:bookmarkStart w:id="35" w:name="_Toc58083880"/>
+      <w:bookmarkStart w:id="32" w:name="_Toc24590031"/>
+      <w:bookmarkStart w:id="33" w:name="_Toc29995969"/>
+      <w:bookmarkStart w:id="34" w:name="_Toc58083880"/>
       <w:r>
         <w:rPr>
           <w:rFonts w:ascii="Garamond" w:hAnsi="Garamond"/>
@@ -5439,17 +5436,17 @@
         </w:rPr>
         <w:t xml:space="preserve">: </w:t>
       </w:r>
+      <w:bookmarkEnd w:id="32"/>
       <w:bookmarkEnd w:id="33"/>
+      <w:r>
+        <w:rPr>
+          <w:rFonts w:ascii="Garamond" w:hAnsi="Garamond"/>
+          <w:b/>
+          <w:color w:val="auto"/>
+        </w:rPr>
+        <w:t>AMMINISTRAZIONE</w:t>
+      </w:r>
       <w:bookmarkEnd w:id="34"/>
-      <w:r>
-        <w:rPr>
-          <w:rFonts w:ascii="Garamond" w:hAnsi="Garamond"/>
-          <w:b/>
-          <w:color w:val="auto"/>
-        </w:rPr>
-        <w:t>AMMINISTRAZIONE</w:t>
-      </w:r>
-      <w:bookmarkEnd w:id="35"/>
     </w:p>
     <w:p>
       <w:pPr>
@@ -5820,9 +5817,9 @@
           <w:color w:val="000000" w:themeColor="text1"/>
         </w:rPr>
       </w:pPr>
-      <w:bookmarkStart w:id="36" w:name="_Toc24590035"/>
-      <w:bookmarkStart w:id="37" w:name="_Toc29995973"/>
-      <w:bookmarkStart w:id="38" w:name="_Toc58083881"/>
+      <w:bookmarkStart w:id="35" w:name="_Toc24590035"/>
+      <w:bookmarkStart w:id="36" w:name="_Toc29995973"/>
+      <w:bookmarkStart w:id="37" w:name="_Toc58083881"/>
       <w:r>
         <w:rPr>
           <w:rFonts w:ascii="Garamond" w:hAnsi="Garamond"/>
@@ -5832,37 +5829,37 @@
         </w:rPr>
         <w:t>3.3 Requisiti non funzionali</w:t>
       </w:r>
+      <w:bookmarkEnd w:id="35"/>
       <w:bookmarkEnd w:id="36"/>
       <w:bookmarkEnd w:id="37"/>
+    </w:p>
+    <w:p>
+      <w:pPr>
+        <w:jc w:val="both"/>
+      </w:pPr>
+    </w:p>
+    <w:p>
+      <w:pPr>
+        <w:pStyle w:val="Titolo3"/>
+        <w:jc w:val="both"/>
+        <w:rPr>
+          <w:rFonts w:ascii="Garamond" w:hAnsi="Garamond"/>
+          <w:b/>
+          <w:color w:val="000000" w:themeColor="text1"/>
+        </w:rPr>
+      </w:pPr>
+      <w:bookmarkStart w:id="38" w:name="_Toc29995974"/>
+      <w:bookmarkStart w:id="39" w:name="_Toc58083882"/>
+      <w:r>
+        <w:rPr>
+          <w:rFonts w:ascii="Garamond" w:hAnsi="Garamond"/>
+          <w:b/>
+          <w:color w:val="000000" w:themeColor="text1"/>
+        </w:rPr>
+        <w:t>3.3.1 Usabilità</w:t>
+      </w:r>
       <w:bookmarkEnd w:id="38"/>
-    </w:p>
-    <w:p>
-      <w:pPr>
-        <w:jc w:val="both"/>
-      </w:pPr>
-    </w:p>
-    <w:p>
-      <w:pPr>
-        <w:pStyle w:val="Titolo3"/>
-        <w:jc w:val="both"/>
-        <w:rPr>
-          <w:rFonts w:ascii="Garamond" w:hAnsi="Garamond"/>
-          <w:b/>
-          <w:color w:val="000000" w:themeColor="text1"/>
-        </w:rPr>
-      </w:pPr>
-      <w:bookmarkStart w:id="39" w:name="_Toc29995974"/>
-      <w:bookmarkStart w:id="40" w:name="_Toc58083882"/>
-      <w:r>
-        <w:rPr>
-          <w:rFonts w:ascii="Garamond" w:hAnsi="Garamond"/>
-          <w:b/>
-          <w:color w:val="000000" w:themeColor="text1"/>
-        </w:rPr>
-        <w:t>3.3.1 Usabilità</w:t>
-      </w:r>
       <w:bookmarkEnd w:id="39"/>
-      <w:bookmarkEnd w:id="40"/>
     </w:p>
     <w:p>
       <w:pPr>
@@ -5946,8 +5943,8 @@
           <w:color w:val="000000" w:themeColor="text1"/>
         </w:rPr>
       </w:pPr>
-      <w:bookmarkStart w:id="41" w:name="_Toc29995975"/>
-      <w:bookmarkStart w:id="42" w:name="_Toc58083883"/>
+      <w:bookmarkStart w:id="40" w:name="_Toc29995975"/>
+      <w:bookmarkStart w:id="41" w:name="_Toc58083883"/>
       <w:r>
         <w:rPr>
           <w:rFonts w:ascii="Garamond" w:hAnsi="Garamond"/>
@@ -5956,69 +5953,69 @@
         </w:rPr>
         <w:t>3.3.2 Affidabilità</w:t>
       </w:r>
+      <w:bookmarkEnd w:id="40"/>
       <w:bookmarkEnd w:id="41"/>
+    </w:p>
+    <w:p>
+      <w:pPr>
+        <w:jc w:val="both"/>
+      </w:pPr>
+    </w:p>
+    <w:p>
+      <w:pPr>
+        <w:jc w:val="both"/>
+        <w:rPr>
+          <w:rFonts w:ascii="Garamond" w:hAnsi="Garamond"/>
+        </w:rPr>
+      </w:pPr>
+      <w:r>
+        <w:rPr>
+          <w:rFonts w:ascii="Garamond" w:hAnsi="Garamond"/>
+        </w:rPr>
+        <w:t>Il servizio, in quanto sito web, dovrà essere online 24/7 con basso rischio di crash del servizio di hosting.</w:t>
+      </w:r>
+    </w:p>
+    <w:p>
+      <w:pPr>
+        <w:jc w:val="both"/>
+        <w:rPr>
+          <w:rFonts w:ascii="Garamond" w:hAnsi="Garamond"/>
+        </w:rPr>
+      </w:pPr>
+      <w:r>
+        <w:rPr>
+          <w:rFonts w:ascii="Garamond" w:hAnsi="Garamond"/>
+        </w:rPr>
+        <w:t>Inoltre agli utenti non sarà richiesto di fornire dati sensibili in quanto non utili ai fini dell’utilizzo di GameSquare.</w:t>
+      </w:r>
+    </w:p>
+    <w:p>
+      <w:pPr>
+        <w:jc w:val="both"/>
+      </w:pPr>
+    </w:p>
+    <w:p>
+      <w:pPr>
+        <w:pStyle w:val="Titolo3"/>
+        <w:jc w:val="both"/>
+        <w:rPr>
+          <w:rFonts w:ascii="Garamond" w:hAnsi="Garamond"/>
+          <w:b/>
+          <w:color w:val="000000" w:themeColor="text1"/>
+        </w:rPr>
+      </w:pPr>
+      <w:bookmarkStart w:id="42" w:name="_Toc29995976"/>
+      <w:bookmarkStart w:id="43" w:name="_Toc58083884"/>
+      <w:r>
+        <w:rPr>
+          <w:rFonts w:ascii="Garamond" w:hAnsi="Garamond"/>
+          <w:b/>
+          <w:color w:val="000000" w:themeColor="text1"/>
+        </w:rPr>
+        <w:t>3.3.3 Prestazioni</w:t>
+      </w:r>
       <w:bookmarkEnd w:id="42"/>
-    </w:p>
-    <w:p>
-      <w:pPr>
-        <w:jc w:val="both"/>
-      </w:pPr>
-    </w:p>
-    <w:p>
-      <w:pPr>
-        <w:jc w:val="both"/>
-        <w:rPr>
-          <w:rFonts w:ascii="Garamond" w:hAnsi="Garamond"/>
-        </w:rPr>
-      </w:pPr>
-      <w:r>
-        <w:rPr>
-          <w:rFonts w:ascii="Garamond" w:hAnsi="Garamond"/>
-        </w:rPr>
-        <w:t>Il servizio, in quanto sito web, dovrà essere online 24/7 con basso rischio di crash del servizio di hosting.</w:t>
-      </w:r>
-    </w:p>
-    <w:p>
-      <w:pPr>
-        <w:jc w:val="both"/>
-        <w:rPr>
-          <w:rFonts w:ascii="Garamond" w:hAnsi="Garamond"/>
-        </w:rPr>
-      </w:pPr>
-      <w:r>
-        <w:rPr>
-          <w:rFonts w:ascii="Garamond" w:hAnsi="Garamond"/>
-        </w:rPr>
-        <w:t>Inoltre agli utenti non sarà richiesto di fornire dati sensibili in quanto non utili ai fini dell’utilizzo di GameSquare.</w:t>
-      </w:r>
-    </w:p>
-    <w:p>
-      <w:pPr>
-        <w:jc w:val="both"/>
-      </w:pPr>
-    </w:p>
-    <w:p>
-      <w:pPr>
-        <w:pStyle w:val="Titolo3"/>
-        <w:jc w:val="both"/>
-        <w:rPr>
-          <w:rFonts w:ascii="Garamond" w:hAnsi="Garamond"/>
-          <w:b/>
-          <w:color w:val="000000" w:themeColor="text1"/>
-        </w:rPr>
-      </w:pPr>
-      <w:bookmarkStart w:id="43" w:name="_Toc29995976"/>
-      <w:bookmarkStart w:id="44" w:name="_Toc58083884"/>
-      <w:r>
-        <w:rPr>
-          <w:rFonts w:ascii="Garamond" w:hAnsi="Garamond"/>
-          <w:b/>
-          <w:color w:val="000000" w:themeColor="text1"/>
-        </w:rPr>
-        <w:t>3.3.3 Prestazioni</w:t>
-      </w:r>
       <w:bookmarkEnd w:id="43"/>
-      <w:bookmarkEnd w:id="44"/>
     </w:p>
     <w:p>
       <w:pPr>
@@ -6101,7 +6098,6 @@
           <w:sz w:val="24"/>
           <w:szCs w:val="24"/>
         </w:rPr>
-        <w:lastRenderedPageBreak/>
         <w:t>Non c’è un limite realistico ai giochi che l’utente può avere nella sua libreria.</w:t>
       </w:r>
     </w:p>
@@ -6165,8 +6161,8 @@
           <w:color w:val="000000" w:themeColor="text1"/>
         </w:rPr>
       </w:pPr>
-      <w:bookmarkStart w:id="45" w:name="_Toc29995977"/>
-      <w:bookmarkStart w:id="46" w:name="_Toc58083885"/>
+      <w:bookmarkStart w:id="44" w:name="_Toc29995977"/>
+      <w:bookmarkStart w:id="45" w:name="_Toc58083885"/>
       <w:r>
         <w:rPr>
           <w:rFonts w:ascii="Garamond" w:hAnsi="Garamond"/>
@@ -6183,8 +6179,8 @@
         </w:rPr>
         <w:t>Manutenibilità</w:t>
       </w:r>
+      <w:bookmarkEnd w:id="44"/>
       <w:bookmarkEnd w:id="45"/>
-      <w:bookmarkEnd w:id="46"/>
     </w:p>
     <w:p>
       <w:pPr>
@@ -6296,29 +6292,19 @@
       <w:pPr>
         <w:pStyle w:val="Titolo3"/>
         <w:jc w:val="both"/>
+      </w:pPr>
+      <w:bookmarkStart w:id="46" w:name="_Toc29995978"/>
+      <w:bookmarkStart w:id="47" w:name="_Toc58083886"/>
+      <w:r>
         <w:rPr>
           <w:rFonts w:ascii="Garamond" w:hAnsi="Garamond"/>
           <w:b/>
           <w:color w:val="000000" w:themeColor="text1"/>
         </w:rPr>
-      </w:pPr>
-      <w:bookmarkStart w:id="47" w:name="_Toc29995978"/>
-      <w:bookmarkStart w:id="48" w:name="_Toc58083886"/>
-      <w:r>
-        <w:rPr>
-          <w:rFonts w:ascii="Garamond" w:hAnsi="Garamond"/>
-          <w:b/>
-          <w:color w:val="000000" w:themeColor="text1"/>
-        </w:rPr>
         <w:t>3.3.5 Implementazione</w:t>
       </w:r>
+      <w:bookmarkEnd w:id="46"/>
       <w:bookmarkEnd w:id="47"/>
-      <w:bookmarkEnd w:id="48"/>
-    </w:p>
-    <w:p>
-      <w:pPr>
-        <w:jc w:val="both"/>
-      </w:pPr>
     </w:p>
     <w:p>
       <w:pPr>
@@ -6405,25 +6391,22 @@
           <w:color w:val="000000" w:themeColor="text1"/>
         </w:rPr>
       </w:pPr>
-    </w:p>
-    <w:p>
-      <w:pPr>
-        <w:pStyle w:val="Titolo3"/>
-        <w:jc w:val="both"/>
+      <w:bookmarkStart w:id="48" w:name="_Toc58083887"/>
+      <w:r>
         <w:rPr>
           <w:rFonts w:ascii="Garamond" w:hAnsi="Garamond"/>
           <w:b/>
           <w:color w:val="000000" w:themeColor="text1"/>
         </w:rPr>
-      </w:pPr>
-      <w:bookmarkStart w:id="49" w:name="_Toc58083887"/>
+        <w:t>3</w:t>
+      </w:r>
       <w:r>
         <w:rPr>
           <w:rFonts w:ascii="Garamond" w:hAnsi="Garamond"/>
           <w:b/>
           <w:color w:val="000000" w:themeColor="text1"/>
         </w:rPr>
-        <w:t>3</w:t>
+        <w:t>.3.6</w:t>
       </w:r>
       <w:r>
         <w:rPr>
@@ -6431,17 +6414,17 @@
           <w:b/>
           <w:color w:val="000000" w:themeColor="text1"/>
         </w:rPr>
-        <w:t>.3.6</w:t>
-      </w:r>
+        <w:t xml:space="preserve"> </w:t>
+      </w:r>
+      <w:bookmarkEnd w:id="48"/>
       <w:r>
         <w:rPr>
           <w:rFonts w:ascii="Garamond" w:hAnsi="Garamond"/>
           <w:b/>
           <w:color w:val="000000" w:themeColor="text1"/>
         </w:rPr>
-        <w:t xml:space="preserve"> Implementazione</w:t>
-      </w:r>
-      <w:bookmarkEnd w:id="49"/>
+        <w:t>Interfaccia</w:t>
+      </w:r>
     </w:p>
     <w:p>
       <w:pPr>
@@ -6538,8 +6521,8 @@
           <w:color w:val="000000" w:themeColor="text1"/>
         </w:rPr>
       </w:pPr>
-      <w:bookmarkStart w:id="50" w:name="_Toc29995979"/>
-      <w:bookmarkStart w:id="51" w:name="_Toc58083888"/>
+      <w:bookmarkStart w:id="49" w:name="_Toc29995979"/>
+      <w:bookmarkStart w:id="50" w:name="_Toc58083888"/>
       <w:r>
         <w:rPr>
           <w:rFonts w:ascii="Garamond" w:hAnsi="Garamond"/>
@@ -6564,8 +6547,8 @@
         </w:rPr>
         <w:t>Packaging</w:t>
       </w:r>
+      <w:bookmarkEnd w:id="49"/>
       <w:bookmarkEnd w:id="50"/>
-      <w:bookmarkEnd w:id="51"/>
     </w:p>
     <w:p/>
     <w:p>
@@ -6619,8 +6602,8 @@
           <w:color w:val="000000" w:themeColor="text1"/>
         </w:rPr>
       </w:pPr>
-      <w:bookmarkStart w:id="52" w:name="_Toc29995980"/>
-      <w:bookmarkStart w:id="53" w:name="_Toc58083889"/>
+      <w:bookmarkStart w:id="51" w:name="_Toc29995980"/>
+      <w:bookmarkStart w:id="52" w:name="_Toc58083889"/>
       <w:r>
         <w:rPr>
           <w:rFonts w:ascii="Garamond" w:hAnsi="Garamond"/>
@@ -6645,8 +6628,8 @@
         </w:rPr>
         <w:t>Legali</w:t>
       </w:r>
+      <w:bookmarkEnd w:id="51"/>
       <w:bookmarkEnd w:id="52"/>
-      <w:bookmarkEnd w:id="53"/>
     </w:p>
     <w:p>
       <w:pPr>
@@ -6689,9 +6672,9 @@
           <w:color w:val="000000" w:themeColor="text1"/>
         </w:rPr>
       </w:pPr>
-      <w:bookmarkStart w:id="54" w:name="_Toc24590037"/>
-      <w:bookmarkStart w:id="55" w:name="_Toc29995982"/>
-      <w:bookmarkStart w:id="56" w:name="_Toc58083890"/>
+      <w:bookmarkStart w:id="53" w:name="_Toc24590037"/>
+      <w:bookmarkStart w:id="54" w:name="_Toc29995982"/>
+      <w:bookmarkStart w:id="55" w:name="_Toc58083890"/>
       <w:r>
         <w:rPr>
           <w:rFonts w:ascii="Garamond" w:hAnsi="Garamond"/>
@@ -6746,9 +6729,9 @@
         </w:rPr>
         <w:t xml:space="preserve"> di sistema</w:t>
       </w:r>
+      <w:bookmarkEnd w:id="53"/>
       <w:bookmarkEnd w:id="54"/>
       <w:bookmarkEnd w:id="55"/>
-      <w:bookmarkEnd w:id="56"/>
     </w:p>
     <w:p>
       <w:pPr>
@@ -6766,9 +6749,9 @@
           <w:color w:val="auto"/>
         </w:rPr>
       </w:pPr>
-      <w:bookmarkStart w:id="57" w:name="_Toc24590038"/>
-      <w:bookmarkStart w:id="58" w:name="_Toc29995983"/>
-      <w:bookmarkStart w:id="59" w:name="_Toc58083891"/>
+      <w:bookmarkStart w:id="56" w:name="_Toc24590038"/>
+      <w:bookmarkStart w:id="57" w:name="_Toc29995983"/>
+      <w:bookmarkStart w:id="58" w:name="_Toc58083891"/>
       <w:r>
         <w:rPr>
           <w:rFonts w:ascii="Garamond" w:hAnsi="Garamond"/>
@@ -6787,34 +6770,30 @@
         </w:rPr>
         <w:t>.1 Scenari</w:t>
       </w:r>
+      <w:bookmarkStart w:id="59" w:name="_Toc58083892"/>
+      <w:bookmarkEnd w:id="56"/>
       <w:bookmarkEnd w:id="57"/>
       <w:bookmarkEnd w:id="58"/>
+    </w:p>
+    <w:p>
+      <w:pPr>
+        <w:pStyle w:val="Titolo4"/>
+        <w:rPr>
+          <w:rFonts w:ascii="Garamond" w:hAnsi="Garamond"/>
+          <w:b/>
+          <w:bCs/>
+          <w:i w:val="0"/>
+          <w:color w:val="auto"/>
+        </w:rPr>
+      </w:pPr>
+      <w:r>
+        <w:rPr>
+          <w:b/>
+          <w:i w:val="0"/>
+        </w:rPr>
+        <w:t>-Scenario 1:</w:t>
+      </w:r>
       <w:bookmarkEnd w:id="59"/>
-    </w:p>
-    <w:p/>
-    <w:p>
-      <w:pPr>
-        <w:rPr>
-          <w:b/>
-          <w:color w:val="0070C0"/>
-        </w:rPr>
-      </w:pPr>
-    </w:p>
-    <w:p>
-      <w:pPr>
-        <w:pStyle w:val="Titolo2"/>
-        <w:rPr>
-          <w:b/>
-        </w:rPr>
-      </w:pPr>
-      <w:bookmarkStart w:id="60" w:name="_Toc58083892"/>
-      <w:r>
-        <w:rPr>
-          <w:b/>
-        </w:rPr>
-        <w:t>-Scenario 1:</w:t>
-      </w:r>
-      <w:bookmarkEnd w:id="60"/>
     </w:p>
     <w:p>
       <w:pPr>
@@ -6932,7 +6911,6 @@
         </w:rPr>
       </w:pPr>
       <w:r>
-        <w:lastRenderedPageBreak/>
         <w:pict w14:anchorId="7AD0EFFB">
           <v:rect id="_x0000_i1027" style="width:0;height:1.5pt" o:hralign="center" o:hrstd="t" o:hr="t" fillcolor="#a0a0a0" stroked="f"/>
         </w:pict>
@@ -7075,25 +7053,28 @@
     </w:p>
     <w:p>
       <w:pPr>
-        <w:pStyle w:val="Titolo2"/>
-        <w:rPr>
-          <w:b/>
-        </w:rPr>
-      </w:pPr>
-      <w:bookmarkStart w:id="61" w:name="_Toc58083893"/>
-      <w:r>
-        <w:rPr>
-          <w:b/>
+        <w:pStyle w:val="Titolo4"/>
+        <w:rPr>
+          <w:b/>
+          <w:i w:val="0"/>
+        </w:rPr>
+      </w:pPr>
+      <w:bookmarkStart w:id="60" w:name="_Toc58083893"/>
+      <w:r>
+        <w:rPr>
+          <w:b/>
+          <w:i w:val="0"/>
         </w:rPr>
         <w:t>-</w:t>
       </w:r>
       <w:r>
         <w:rPr>
           <w:b/>
+          <w:i w:val="0"/>
         </w:rPr>
         <w:t>Scenario 2:</w:t>
       </w:r>
-      <w:bookmarkEnd w:id="61"/>
+      <w:bookmarkEnd w:id="60"/>
     </w:p>
     <w:p>
       <w:pPr>
@@ -7310,19 +7291,21 @@
     </w:p>
     <w:p>
       <w:pPr>
-        <w:pStyle w:val="Titolo2"/>
-        <w:rPr>
-          <w:b/>
-        </w:rPr>
-      </w:pPr>
-      <w:bookmarkStart w:id="62" w:name="_Toc58083894"/>
-      <w:r>
-        <w:rPr>
-          <w:b/>
+        <w:pStyle w:val="Titolo4"/>
+        <w:rPr>
+          <w:b/>
+          <w:i w:val="0"/>
+        </w:rPr>
+      </w:pPr>
+      <w:bookmarkStart w:id="61" w:name="_Toc58083894"/>
+      <w:r>
+        <w:rPr>
+          <w:b/>
+          <w:i w:val="0"/>
         </w:rPr>
         <w:t>-Scenario 3:</w:t>
       </w:r>
-      <w:bookmarkEnd w:id="62"/>
+      <w:bookmarkEnd w:id="61"/>
     </w:p>
     <w:p>
       <w:pPr>
@@ -7514,7 +7497,6 @@
         <w:ind w:left="1417" w:firstLine="0"/>
       </w:pPr>
       <w:r>
-        <w:lastRenderedPageBreak/>
         <w:t xml:space="preserve">Inserisce i requisiti, ossia il nome del gioco e una fonte attendibile della sua esistenza, in questo caso un riferimento a un video del </w:t>
       </w:r>
       <w:proofErr w:type="spellStart"/>
@@ -7586,31 +7568,21 @@
     </w:p>
     <w:p>
       <w:pPr>
-        <w:pStyle w:val="Titolo2"/>
-        <w:rPr>
-          <w:b/>
-        </w:rPr>
-      </w:pPr>
-      <w:bookmarkStart w:id="63" w:name="_Toc58083895"/>
-      <w:r>
-        <w:rPr>
-          <w:b/>
-        </w:rPr>
-        <w:t>-S</w:t>
-      </w:r>
-      <w:r>
-        <w:rPr>
-          <w:b/>
-        </w:rPr>
-        <w:t>cenario 4</w:t>
-      </w:r>
-      <w:r>
-        <w:rPr>
-          <w:b/>
-        </w:rPr>
-        <w:t>:</w:t>
-      </w:r>
-      <w:bookmarkEnd w:id="63"/>
+        <w:pStyle w:val="Titolo4"/>
+        <w:rPr>
+          <w:b/>
+          <w:i w:val="0"/>
+        </w:rPr>
+      </w:pPr>
+      <w:bookmarkStart w:id="62" w:name="_Toc58083895"/>
+      <w:r>
+        <w:rPr>
+          <w:b/>
+          <w:i w:val="0"/>
+        </w:rPr>
+        <w:t>-Scenario 4:</w:t>
+      </w:r>
+      <w:bookmarkEnd w:id="62"/>
     </w:p>
     <w:p>
       <w:pPr>
@@ -7817,14 +7789,480 @@
         <w:t>Tramite un apposito tasto elimina il contenuto inviando una segnalazione privata all’utente che lo ha creato incoraggiandolo a soppesare meglio le proprie parole la prossima volta.</w:t>
       </w:r>
     </w:p>
-    <w:p>
-      <w:pPr>
-        <w:ind w:left="1417"/>
-      </w:pPr>
+    <w:p/>
+    <w:p/>
+    <w:p>
+      <w:pPr>
+        <w:jc w:val="both"/>
+      </w:pPr>
+    </w:p>
+    <w:p>
+      <w:pPr>
+        <w:pStyle w:val="Titolo3"/>
+        <w:jc w:val="both"/>
+        <w:rPr>
+          <w:rFonts w:ascii="Garamond" w:hAnsi="Garamond"/>
+          <w:b/>
+          <w:bCs/>
+          <w:color w:val="auto"/>
+          <w:u w:val="single"/>
+        </w:rPr>
+      </w:pPr>
+      <w:r>
+        <w:rPr>
+          <w:rFonts w:ascii="Garamond" w:hAnsi="Garamond"/>
+          <w:b/>
+          <w:bCs/>
+          <w:color w:val="auto"/>
+        </w:rPr>
+        <w:t>3.4</w:t>
+      </w:r>
+      <w:r>
+        <w:rPr>
+          <w:rFonts w:ascii="Garamond" w:hAnsi="Garamond"/>
+          <w:b/>
+          <w:bCs/>
+          <w:color w:val="auto"/>
+        </w:rPr>
+        <w:t>.2</w:t>
+      </w:r>
+      <w:r>
+        <w:rPr>
+          <w:rFonts w:ascii="Garamond" w:hAnsi="Garamond"/>
+          <w:b/>
+          <w:bCs/>
+          <w:color w:val="auto"/>
+        </w:rPr>
+        <w:t xml:space="preserve"> </w:t>
+      </w:r>
+      <w:r>
+        <w:rPr>
+          <w:rFonts w:ascii="Garamond" w:hAnsi="Garamond"/>
+          <w:b/>
+          <w:bCs/>
+          <w:color w:val="auto"/>
+        </w:rPr>
+        <w:t>Use Case Model</w:t>
+      </w:r>
+      <w:bookmarkStart w:id="63" w:name="_GoBack"/>
+      <w:bookmarkEnd w:id="63"/>
+    </w:p>
+    <w:p>
+      <w:pPr>
+        <w:pStyle w:val="Titolo4"/>
+        <w:rPr>
+          <w:b/>
+          <w:i w:val="0"/>
+          <w:color w:val="auto"/>
+        </w:rPr>
+      </w:pPr>
+      <w:r>
+        <w:rPr>
+          <w:b/>
+          <w:i w:val="0"/>
+          <w:color w:val="auto"/>
+        </w:rPr>
+        <w:t>-UCD_GENERALE</w:t>
+      </w:r>
+    </w:p>
+    <w:p>
+      <w:pPr>
+        <w:jc w:val="center"/>
+      </w:pPr>
+      <w:r>
+        <w:rPr>
+          <w:noProof/>
+          <w:lang w:eastAsia="it-IT"/>
+        </w:rPr>
+        <w:drawing>
+          <wp:inline distT="0" distB="0" distL="0" distR="0" wp14:anchorId="4F45563C" wp14:editId="0C242646">
+            <wp:extent cx="3819525" cy="4114952"/>
+            <wp:effectExtent l="0" t="0" r="0" b="0"/>
+            <wp:docPr id="1" name="Immagine 1"/>
+            <wp:cNvGraphicFramePr>
+              <a:graphicFrameLocks xmlns:a="http://schemas.openxmlformats.org/drawingml/2006/main" noChangeAspect="1"/>
+            </wp:cNvGraphicFramePr>
+            <a:graphic xmlns:a="http://schemas.openxmlformats.org/drawingml/2006/main">
+              <a:graphicData uri="http://schemas.openxmlformats.org/drawingml/2006/picture">
+                <pic:pic xmlns:pic="http://schemas.openxmlformats.org/drawingml/2006/picture">
+                  <pic:nvPicPr>
+                    <pic:cNvPr id="1" name="photo_2020-12-07_11-36-26.jpg"/>
+                    <pic:cNvPicPr/>
+                  </pic:nvPicPr>
+                  <pic:blipFill>
+                    <a:blip r:embed="rId11">
+                      <a:extLst>
+                        <a:ext uri="{28A0092B-C50C-407E-A947-70E740481C1C}">
+                          <a14:useLocalDpi xmlns:a14="http://schemas.microsoft.com/office/drawing/2010/main" val="0"/>
+                        </a:ext>
+                      </a:extLst>
+                    </a:blip>
+                    <a:stretch>
+                      <a:fillRect/>
+                    </a:stretch>
+                  </pic:blipFill>
+                  <pic:spPr>
+                    <a:xfrm>
+                      <a:off x="0" y="0"/>
+                      <a:ext cx="3847408" cy="4144992"/>
+                    </a:xfrm>
+                    <a:prstGeom prst="rect">
+                      <a:avLst/>
+                    </a:prstGeom>
+                  </pic:spPr>
+                </pic:pic>
+              </a:graphicData>
+            </a:graphic>
+          </wp:inline>
+        </w:drawing>
+      </w:r>
+    </w:p>
+    <w:p>
+      <w:pPr>
+        <w:jc w:val="center"/>
+      </w:pPr>
+    </w:p>
+    <w:p>
+      <w:pPr>
+        <w:jc w:val="center"/>
+      </w:pPr>
+    </w:p>
+    <w:p>
+      <w:pPr>
+        <w:jc w:val="center"/>
+      </w:pPr>
+    </w:p>
+    <w:p>
+      <w:pPr>
+        <w:jc w:val="center"/>
+      </w:pPr>
+    </w:p>
+    <w:p>
+      <w:pPr>
+        <w:pStyle w:val="Titolo4"/>
+        <w:rPr>
+          <w:b/>
+          <w:i w:val="0"/>
+          <w:color w:val="auto"/>
+        </w:rPr>
+      </w:pPr>
+    </w:p>
+    <w:p>
+      <w:pPr>
+        <w:pStyle w:val="Titolo4"/>
+        <w:rPr>
+          <w:b/>
+          <w:i w:val="0"/>
+          <w:color w:val="auto"/>
+        </w:rPr>
+      </w:pPr>
+    </w:p>
+    <w:p>
+      <w:pPr>
+        <w:pStyle w:val="Titolo4"/>
+        <w:rPr>
+          <w:b/>
+          <w:i w:val="0"/>
+          <w:color w:val="auto"/>
+        </w:rPr>
+      </w:pPr>
+      <w:r>
+        <w:rPr>
+          <w:b/>
+          <w:i w:val="0"/>
+          <w:color w:val="auto"/>
+        </w:rPr>
+        <w:t>-UCD</w:t>
+      </w:r>
+      <w:r>
+        <w:rPr>
+          <w:b/>
+          <w:i w:val="0"/>
+          <w:color w:val="auto"/>
+        </w:rPr>
+        <w:t>_ADMIN</w:t>
+      </w:r>
+    </w:p>
+    <w:p>
+      <w:pPr>
+        <w:jc w:val="center"/>
+      </w:pPr>
+      <w:r>
+        <w:rPr>
+          <w:noProof/>
+          <w:lang w:eastAsia="it-IT"/>
+        </w:rPr>
+        <w:drawing>
+          <wp:inline distT="0" distB="0" distL="0" distR="0" wp14:anchorId="19F277B9" wp14:editId="5C7C4A07">
+            <wp:extent cx="4896485" cy="4429813"/>
+            <wp:effectExtent l="0" t="0" r="0" b="8890"/>
+            <wp:docPr id="2" name="Immagine 2"/>
+            <wp:cNvGraphicFramePr>
+              <a:graphicFrameLocks xmlns:a="http://schemas.openxmlformats.org/drawingml/2006/main" noChangeAspect="1"/>
+            </wp:cNvGraphicFramePr>
+            <a:graphic xmlns:a="http://schemas.openxmlformats.org/drawingml/2006/main">
+              <a:graphicData uri="http://schemas.openxmlformats.org/drawingml/2006/picture">
+                <pic:pic xmlns:pic="http://schemas.openxmlformats.org/drawingml/2006/picture">
+                  <pic:nvPicPr>
+                    <pic:cNvPr id="2" name="photo_2020-12-07_11-36-20.jpg"/>
+                    <pic:cNvPicPr/>
+                  </pic:nvPicPr>
+                  <pic:blipFill>
+                    <a:blip r:embed="rId12" cstate="print">
+                      <a:extLst>
+                        <a:ext uri="{28A0092B-C50C-407E-A947-70E740481C1C}">
+                          <a14:useLocalDpi xmlns:a14="http://schemas.microsoft.com/office/drawing/2010/main" val="0"/>
+                        </a:ext>
+                      </a:extLst>
+                    </a:blip>
+                    <a:stretch>
+                      <a:fillRect/>
+                    </a:stretch>
+                  </pic:blipFill>
+                  <pic:spPr>
+                    <a:xfrm>
+                      <a:off x="0" y="0"/>
+                      <a:ext cx="4927574" cy="4457939"/>
+                    </a:xfrm>
+                    <a:prstGeom prst="rect">
+                      <a:avLst/>
+                    </a:prstGeom>
+                  </pic:spPr>
+                </pic:pic>
+              </a:graphicData>
+            </a:graphic>
+          </wp:inline>
+        </w:drawing>
+      </w:r>
+    </w:p>
+    <w:p>
+      <w:pPr>
+        <w:jc w:val="center"/>
+      </w:pPr>
+    </w:p>
+    <w:p>
+      <w:pPr>
+        <w:pStyle w:val="Titolo4"/>
+        <w:rPr>
+          <w:b/>
+          <w:i w:val="0"/>
+          <w:color w:val="auto"/>
+        </w:rPr>
+      </w:pPr>
+      <w:r>
+        <w:rPr>
+          <w:b/>
+          <w:i w:val="0"/>
+          <w:color w:val="auto"/>
+        </w:rPr>
+        <w:t>-UCD_USER</w:t>
+      </w:r>
+    </w:p>
+    <w:p>
+      <w:pPr>
+        <w:jc w:val="center"/>
+      </w:pPr>
+      <w:r>
+        <w:rPr>
+          <w:noProof/>
+          <w:lang w:eastAsia="it-IT"/>
+        </w:rPr>
+        <w:drawing>
+          <wp:inline distT="0" distB="0" distL="0" distR="0" wp14:anchorId="3FB7E7EA" wp14:editId="3481C6A8">
+            <wp:extent cx="5807934" cy="5381625"/>
+            <wp:effectExtent l="0" t="0" r="2540" b="0"/>
+            <wp:docPr id="3" name="Immagine 3"/>
+            <wp:cNvGraphicFramePr>
+              <a:graphicFrameLocks xmlns:a="http://schemas.openxmlformats.org/drawingml/2006/main" noChangeAspect="1"/>
+            </wp:cNvGraphicFramePr>
+            <a:graphic xmlns:a="http://schemas.openxmlformats.org/drawingml/2006/main">
+              <a:graphicData uri="http://schemas.openxmlformats.org/drawingml/2006/picture">
+                <pic:pic xmlns:pic="http://schemas.openxmlformats.org/drawingml/2006/picture">
+                  <pic:nvPicPr>
+                    <pic:cNvPr id="3" name="photo_2020-12-07_11-36-32.jpg"/>
+                    <pic:cNvPicPr/>
+                  </pic:nvPicPr>
+                  <pic:blipFill>
+                    <a:blip r:embed="rId13">
+                      <a:extLst>
+                        <a:ext uri="{28A0092B-C50C-407E-A947-70E740481C1C}">
+                          <a14:useLocalDpi xmlns:a14="http://schemas.microsoft.com/office/drawing/2010/main" val="0"/>
+                        </a:ext>
+                      </a:extLst>
+                    </a:blip>
+                    <a:stretch>
+                      <a:fillRect/>
+                    </a:stretch>
+                  </pic:blipFill>
+                  <pic:spPr>
+                    <a:xfrm>
+                      <a:off x="0" y="0"/>
+                      <a:ext cx="5828325" cy="5400519"/>
+                    </a:xfrm>
+                    <a:prstGeom prst="rect">
+                      <a:avLst/>
+                    </a:prstGeom>
+                  </pic:spPr>
+                </pic:pic>
+              </a:graphicData>
+            </a:graphic>
+          </wp:inline>
+        </w:drawing>
+      </w:r>
+    </w:p>
+    <w:p>
+      <w:pPr>
+        <w:jc w:val="center"/>
+      </w:pPr>
+    </w:p>
+    <w:p>
+      <w:pPr>
+        <w:pStyle w:val="Titolo4"/>
+        <w:rPr>
+          <w:b/>
+          <w:i w:val="0"/>
+          <w:color w:val="auto"/>
+        </w:rPr>
+      </w:pPr>
+      <w:r>
+        <w:rPr>
+          <w:b/>
+          <w:i w:val="0"/>
+          <w:color w:val="auto"/>
+        </w:rPr>
+        <w:t>-UCD_NAV</w:t>
+      </w:r>
+    </w:p>
+    <w:p>
+      <w:pPr>
+        <w:jc w:val="center"/>
+      </w:pPr>
+      <w:r>
+        <w:rPr>
+          <w:noProof/>
+          <w:lang w:eastAsia="it-IT"/>
+        </w:rPr>
+        <w:drawing>
+          <wp:inline distT="0" distB="0" distL="0" distR="0" wp14:anchorId="09258CC8" wp14:editId="34DC6A81">
+            <wp:extent cx="5257800" cy="2353783"/>
+            <wp:effectExtent l="0" t="0" r="0" b="8890"/>
+            <wp:docPr id="4" name="Immagine 4"/>
+            <wp:cNvGraphicFramePr>
+              <a:graphicFrameLocks xmlns:a="http://schemas.openxmlformats.org/drawingml/2006/main" noChangeAspect="1"/>
+            </wp:cNvGraphicFramePr>
+            <a:graphic xmlns:a="http://schemas.openxmlformats.org/drawingml/2006/main">
+              <a:graphicData uri="http://schemas.openxmlformats.org/drawingml/2006/picture">
+                <pic:pic xmlns:pic="http://schemas.openxmlformats.org/drawingml/2006/picture">
+                  <pic:nvPicPr>
+                    <pic:cNvPr id="4" name="photo_2020-12-07_11-36-29.jpg"/>
+                    <pic:cNvPicPr/>
+                  </pic:nvPicPr>
+                  <pic:blipFill>
+                    <a:blip r:embed="rId14" cstate="print">
+                      <a:extLst>
+                        <a:ext uri="{28A0092B-C50C-407E-A947-70E740481C1C}">
+                          <a14:useLocalDpi xmlns:a14="http://schemas.microsoft.com/office/drawing/2010/main" val="0"/>
+                        </a:ext>
+                      </a:extLst>
+                    </a:blip>
+                    <a:stretch>
+                      <a:fillRect/>
+                    </a:stretch>
+                  </pic:blipFill>
+                  <pic:spPr>
+                    <a:xfrm>
+                      <a:off x="0" y="0"/>
+                      <a:ext cx="5278203" cy="2362917"/>
+                    </a:xfrm>
+                    <a:prstGeom prst="rect">
+                      <a:avLst/>
+                    </a:prstGeom>
+                  </pic:spPr>
+                </pic:pic>
+              </a:graphicData>
+            </a:graphic>
+          </wp:inline>
+        </w:drawing>
+      </w:r>
+    </w:p>
+    <w:p>
+      <w:pPr>
+        <w:jc w:val="center"/>
+      </w:pPr>
+    </w:p>
+    <w:p>
+      <w:pPr>
+        <w:pStyle w:val="Titolo4"/>
+        <w:rPr>
+          <w:b/>
+          <w:i w:val="0"/>
+          <w:color w:val="auto"/>
+        </w:rPr>
+      </w:pPr>
+      <w:r>
+        <w:rPr>
+          <w:b/>
+          <w:i w:val="0"/>
+          <w:color w:val="auto"/>
+        </w:rPr>
+        <w:t>-UCD_AUT</w:t>
+      </w:r>
+    </w:p>
+    <w:p>
+      <w:pPr>
+        <w:jc w:val="center"/>
+      </w:pPr>
+      <w:r>
+        <w:rPr>
+          <w:noProof/>
+          <w:lang w:eastAsia="it-IT"/>
+        </w:rPr>
+        <w:drawing>
+          <wp:inline distT="0" distB="0" distL="0" distR="0" wp14:anchorId="1D55A688" wp14:editId="31788864">
+            <wp:extent cx="5500972" cy="4229100"/>
+            <wp:effectExtent l="0" t="0" r="5080" b="0"/>
+            <wp:docPr id="5" name="Immagine 5"/>
+            <wp:cNvGraphicFramePr>
+              <a:graphicFrameLocks xmlns:a="http://schemas.openxmlformats.org/drawingml/2006/main" noChangeAspect="1"/>
+            </wp:cNvGraphicFramePr>
+            <a:graphic xmlns:a="http://schemas.openxmlformats.org/drawingml/2006/main">
+              <a:graphicData uri="http://schemas.openxmlformats.org/drawingml/2006/picture">
+                <pic:pic xmlns:pic="http://schemas.openxmlformats.org/drawingml/2006/picture">
+                  <pic:nvPicPr>
+                    <pic:cNvPr id="5" name="photo_2020-12-07_11-36-24.jpg"/>
+                    <pic:cNvPicPr/>
+                  </pic:nvPicPr>
+                  <pic:blipFill>
+                    <a:blip r:embed="rId15">
+                      <a:extLst>
+                        <a:ext uri="{28A0092B-C50C-407E-A947-70E740481C1C}">
+                          <a14:useLocalDpi xmlns:a14="http://schemas.microsoft.com/office/drawing/2010/main" val="0"/>
+                        </a:ext>
+                      </a:extLst>
+                    </a:blip>
+                    <a:stretch>
+                      <a:fillRect/>
+                    </a:stretch>
+                  </pic:blipFill>
+                  <pic:spPr>
+                    <a:xfrm>
+                      <a:off x="0" y="0"/>
+                      <a:ext cx="5504838" cy="4232072"/>
+                    </a:xfrm>
+                    <a:prstGeom prst="rect">
+                      <a:avLst/>
+                    </a:prstGeom>
+                  </pic:spPr>
+                </pic:pic>
+              </a:graphicData>
+            </a:graphic>
+          </wp:inline>
+        </w:drawing>
+      </w:r>
     </w:p>
     <w:sectPr>
-      <w:headerReference w:type="default" r:id="rId11"/>
-      <w:footerReference w:type="default" r:id="rId12"/>
+      <w:headerReference w:type="default" r:id="rId16"/>
+      <w:footerReference w:type="default" r:id="rId17"/>
       <w:pgSz w:w="11900" w:h="16840"/>
       <w:pgMar w:top="1417" w:right="1134" w:bottom="1134" w:left="1134" w:header="708" w:footer="708" w:gutter="0"/>
       <w:cols w:space="708"/>
@@ -7886,7 +8324,7 @@
           <w:rPr>
             <w:noProof/>
           </w:rPr>
-          <w:t>4</w:t>
+          <w:t>5</w:t>
         </w:r>
         <w:r>
           <w:fldChar w:fldCharType="end"/>
@@ -13111,6 +13549,21 @@
 </file>
 
 <file path=customXml/item1.xml><?xml version="1.0" encoding="utf-8"?>
+<?mso-contentType ?>
+<FormTemplates xmlns="http://schemas.microsoft.com/sharepoint/v3/contenttype/forms">
+  <Display>DocumentLibraryForm</Display>
+  <Edit>DocumentLibraryForm</Edit>
+  <New>DocumentLibraryForm</New>
+</FormTemplates>
+</file>
+
+<file path=customXml/item2.xml><?xml version="1.0" encoding="utf-8"?>
+<p:properties xmlns:p="http://schemas.microsoft.com/office/2006/metadata/properties" xmlns:xsi="http://www.w3.org/2001/XMLSchema-instance" xmlns:pc="http://schemas.microsoft.com/office/infopath/2007/PartnerControls">
+  <documentManagement/>
+</p:properties>
+</file>
+
+<file path=customXml/item3.xml><?xml version="1.0" encoding="utf-8"?>
 <ct:contentTypeSchema xmlns:ct="http://schemas.microsoft.com/office/2006/metadata/contentType" xmlns:ma="http://schemas.microsoft.com/office/2006/metadata/properties/metaAttributes" ct:_="" ma:_="" ma:contentTypeName="Documento" ma:contentTypeID="0x0101004CEF66F51723484D8946F8ED7281885E" ma:contentTypeVersion="2" ma:contentTypeDescription="Creare un nuovo documento." ma:contentTypeScope="" ma:versionID="c268be4d416e0196c5ba5f7067ba635b">
   <xsd:schema xmlns:xsd="http://www.w3.org/2001/XMLSchema" xmlns:xs="http://www.w3.org/2001/XMLSchema" xmlns:p="http://schemas.microsoft.com/office/2006/metadata/properties" xmlns:ns3="6cd754ad-29e9-444e-9caf-cbb15131a43e" targetNamespace="http://schemas.microsoft.com/office/2006/metadata/properties" ma:root="true" ma:fieldsID="5387f91e58102c6165d8e9d8eedb46b8" ns3:_="">
     <xsd:import namespace="6cd754ad-29e9-444e-9caf-cbb15131a43e"/>
@@ -13242,26 +13695,28 @@
 </ct:contentTypeSchema>
 </file>
 
-<file path=customXml/item2.xml><?xml version="1.0" encoding="utf-8"?>
-<p:properties xmlns:p="http://schemas.microsoft.com/office/2006/metadata/properties" xmlns:xsi="http://www.w3.org/2001/XMLSchema-instance" xmlns:pc="http://schemas.microsoft.com/office/infopath/2007/PartnerControls">
-  <documentManagement/>
-</p:properties>
-</file>
-
-<file path=customXml/item3.xml><?xml version="1.0" encoding="utf-8"?>
-<?mso-contentType ?>
-<FormTemplates xmlns="http://schemas.microsoft.com/sharepoint/v3/contenttype/forms">
-  <Display>DocumentLibraryForm</Display>
-  <Edit>DocumentLibraryForm</Edit>
-  <New>DocumentLibraryForm</New>
-</FormTemplates>
-</file>
-
 <file path=customXml/item4.xml><?xml version="1.0" encoding="utf-8"?>
 <b:Sources xmlns:b="http://schemas.openxmlformats.org/officeDocument/2006/bibliography" xmlns="http://schemas.openxmlformats.org/officeDocument/2006/bibliography" SelectedStyle="\APASixthEditionOfficeOnline.xsl" StyleName="APA" Version="6"/>
 </file>
 
 <file path=customXml/itemProps1.xml><?xml version="1.0" encoding="utf-8"?>
+<ds:datastoreItem xmlns:ds="http://schemas.openxmlformats.org/officeDocument/2006/customXml" ds:itemID="{C127AD63-8245-493E-A3BB-DDCEA0574EC0}">
+  <ds:schemaRefs>
+    <ds:schemaRef ds:uri="http://schemas.microsoft.com/sharepoint/v3/contenttype/forms"/>
+  </ds:schemaRefs>
+</ds:datastoreItem>
+</file>
+
+<file path=customXml/itemProps2.xml><?xml version="1.0" encoding="utf-8"?>
+<ds:datastoreItem xmlns:ds="http://schemas.openxmlformats.org/officeDocument/2006/customXml" ds:itemID="{AC801BF9-EC76-49F5-B720-8DBB22FDBD22}">
+  <ds:schemaRefs>
+    <ds:schemaRef ds:uri="http://schemas.microsoft.com/office/2006/metadata/properties"/>
+    <ds:schemaRef ds:uri="http://schemas.microsoft.com/office/infopath/2007/PartnerControls"/>
+  </ds:schemaRefs>
+</ds:datastoreItem>
+</file>
+
+<file path=customXml/itemProps3.xml><?xml version="1.0" encoding="utf-8"?>
 <ds:datastoreItem xmlns:ds="http://schemas.openxmlformats.org/officeDocument/2006/customXml" ds:itemID="{F8F1568E-F148-4DF2-9C48-C09E920C1BCC}">
   <ds:schemaRefs>
     <ds:schemaRef ds:uri="http://schemas.microsoft.com/office/2006/metadata/contentType"/>
@@ -13279,25 +13734,8 @@
 </ds:datastoreItem>
 </file>
 
-<file path=customXml/itemProps2.xml><?xml version="1.0" encoding="utf-8"?>
-<ds:datastoreItem xmlns:ds="http://schemas.openxmlformats.org/officeDocument/2006/customXml" ds:itemID="{AC801BF9-EC76-49F5-B720-8DBB22FDBD22}">
-  <ds:schemaRefs>
-    <ds:schemaRef ds:uri="http://schemas.microsoft.com/office/2006/metadata/properties"/>
-    <ds:schemaRef ds:uri="http://schemas.microsoft.com/office/infopath/2007/PartnerControls"/>
-  </ds:schemaRefs>
-</ds:datastoreItem>
-</file>
-
-<file path=customXml/itemProps3.xml><?xml version="1.0" encoding="utf-8"?>
-<ds:datastoreItem xmlns:ds="http://schemas.openxmlformats.org/officeDocument/2006/customXml" ds:itemID="{C127AD63-8245-493E-A3BB-DDCEA0574EC0}">
-  <ds:schemaRefs>
-    <ds:schemaRef ds:uri="http://schemas.microsoft.com/sharepoint/v3/contenttype/forms"/>
-  </ds:schemaRefs>
-</ds:datastoreItem>
-</file>
-
 <file path=customXml/itemProps4.xml><?xml version="1.0" encoding="utf-8"?>
-<ds:datastoreItem xmlns:ds="http://schemas.openxmlformats.org/officeDocument/2006/customXml" ds:itemID="{60941FB6-7CC2-410B-A012-59B0BA8CC957}">
+<ds:datastoreItem xmlns:ds="http://schemas.openxmlformats.org/officeDocument/2006/customXml" ds:itemID="{03E21884-623D-479B-883F-08B2182FC6F5}">
   <ds:schemaRefs>
     <ds:schemaRef ds:uri="http://schemas.openxmlformats.org/officeDocument/2006/bibliography"/>
   </ds:schemaRefs>

</xml_diff>

<commit_message>
Aggiunta prima bozza SDD
</commit_message>
<xml_diff>
--- a/Documentazione/GameSquare_RAD_v0.1.docx
+++ b/Documentazione/GameSquare_RAD_v0.1.docx
@@ -382,6 +382,7 @@
         <w:rPr>
           <w:b/>
           <w:bCs/>
+          <w:sz w:val="26"/>
         </w:rPr>
       </w:sdtEndPr>
       <w:sdtContent>
@@ -414,7 +415,7 @@
           <w:r>
             <w:fldChar w:fldCharType="separate"/>
           </w:r>
-          <w:hyperlink w:anchor="_Toc58945259" w:history="1">
+          <w:hyperlink w:anchor="_Toc58946004" w:history="1">
             <w:r>
               <w:rPr>
                 <w:rStyle w:val="Collegamentoipertestuale"/>
@@ -441,7 +442,7 @@
                 <w:noProof/>
                 <w:webHidden/>
               </w:rPr>
-              <w:instrText xml:space="preserve"> PAGEREF _Toc58945259 \h </w:instrText>
+              <w:instrText xml:space="preserve"> PAGEREF _Toc58946004 \h </w:instrText>
             </w:r>
             <w:r>
               <w:rPr>
@@ -484,7 +485,7 @@
               <w:lang w:eastAsia="it-IT"/>
             </w:rPr>
           </w:pPr>
-          <w:hyperlink w:anchor="_Toc58945260" w:history="1">
+          <w:hyperlink w:anchor="_Toc58946005" w:history="1">
             <w:r>
               <w:rPr>
                 <w:rStyle w:val="Collegamentoipertestuale"/>
@@ -514,7 +515,7 @@
                 <w:noProof/>
                 <w:webHidden/>
               </w:rPr>
-              <w:instrText xml:space="preserve"> PAGEREF _Toc58945260 \h </w:instrText>
+              <w:instrText xml:space="preserve"> PAGEREF _Toc58946005 \h </w:instrText>
             </w:r>
             <w:r>
               <w:rPr>
@@ -557,7 +558,7 @@
               <w:lang w:eastAsia="it-IT"/>
             </w:rPr>
           </w:pPr>
-          <w:hyperlink w:anchor="_Toc58945261" w:history="1">
+          <w:hyperlink w:anchor="_Toc58946006" w:history="1">
             <w:r>
               <w:rPr>
                 <w:rStyle w:val="Collegamentoipertestuale"/>
@@ -587,7 +588,7 @@
                 <w:noProof/>
                 <w:webHidden/>
               </w:rPr>
-              <w:instrText xml:space="preserve"> PAGEREF _Toc58945261 \h </w:instrText>
+              <w:instrText xml:space="preserve"> PAGEREF _Toc58946006 \h </w:instrText>
             </w:r>
             <w:r>
               <w:rPr>
@@ -630,7 +631,7 @@
               <w:lang w:eastAsia="it-IT"/>
             </w:rPr>
           </w:pPr>
-          <w:hyperlink w:anchor="_Toc58945262" w:history="1">
+          <w:hyperlink w:anchor="_Toc58946007" w:history="1">
             <w:r>
               <w:rPr>
                 <w:rStyle w:val="Collegamentoipertestuale"/>
@@ -660,7 +661,7 @@
                 <w:noProof/>
                 <w:webHidden/>
               </w:rPr>
-              <w:instrText xml:space="preserve"> PAGEREF _Toc58945262 \h </w:instrText>
+              <w:instrText xml:space="preserve"> PAGEREF _Toc58946007 \h </w:instrText>
             </w:r>
             <w:r>
               <w:rPr>
@@ -703,7 +704,7 @@
               <w:lang w:eastAsia="it-IT"/>
             </w:rPr>
           </w:pPr>
-          <w:hyperlink w:anchor="_Toc58945263" w:history="1">
+          <w:hyperlink w:anchor="_Toc58946008" w:history="1">
             <w:r>
               <w:rPr>
                 <w:rStyle w:val="Collegamentoipertestuale"/>
@@ -733,7 +734,7 @@
                 <w:noProof/>
                 <w:webHidden/>
               </w:rPr>
-              <w:instrText xml:space="preserve"> PAGEREF _Toc58945263 \h </w:instrText>
+              <w:instrText xml:space="preserve"> PAGEREF _Toc58946008 \h </w:instrText>
             </w:r>
             <w:r>
               <w:rPr>
@@ -776,7 +777,7 @@
               <w:lang w:eastAsia="it-IT"/>
             </w:rPr>
           </w:pPr>
-          <w:hyperlink w:anchor="_Toc58945264" w:history="1">
+          <w:hyperlink w:anchor="_Toc58946009" w:history="1">
             <w:r>
               <w:rPr>
                 <w:rStyle w:val="Collegamentoipertestuale"/>
@@ -805,7 +806,7 @@
                 <w:noProof/>
                 <w:webHidden/>
               </w:rPr>
-              <w:instrText xml:space="preserve"> PAGEREF _Toc58945264 \h </w:instrText>
+              <w:instrText xml:space="preserve"> PAGEREF _Toc58946009 \h </w:instrText>
             </w:r>
             <w:r>
               <w:rPr>
@@ -848,7 +849,7 @@
               <w:lang w:eastAsia="it-IT"/>
             </w:rPr>
           </w:pPr>
-          <w:hyperlink w:anchor="_Toc58945265" w:history="1">
+          <w:hyperlink w:anchor="_Toc58946010" w:history="1">
             <w:r>
               <w:rPr>
                 <w:rStyle w:val="Collegamentoipertestuale"/>
@@ -887,7 +888,7 @@
                 <w:noProof/>
                 <w:webHidden/>
               </w:rPr>
-              <w:instrText xml:space="preserve"> PAGEREF _Toc58945265 \h </w:instrText>
+              <w:instrText xml:space="preserve"> PAGEREF _Toc58946010 \h </w:instrText>
             </w:r>
             <w:r>
               <w:rPr>
@@ -930,7 +931,7 @@
               <w:lang w:eastAsia="it-IT"/>
             </w:rPr>
           </w:pPr>
-          <w:hyperlink w:anchor="_Toc58945266" w:history="1">
+          <w:hyperlink w:anchor="_Toc58946011" w:history="1">
             <w:r>
               <w:rPr>
                 <w:rStyle w:val="Collegamentoipertestuale"/>
@@ -957,7 +958,7 @@
                 <w:noProof/>
                 <w:webHidden/>
               </w:rPr>
-              <w:instrText xml:space="preserve"> PAGEREF _Toc58945266 \h </w:instrText>
+              <w:instrText xml:space="preserve"> PAGEREF _Toc58946011 \h </w:instrText>
             </w:r>
             <w:r>
               <w:rPr>
@@ -1000,7 +1001,7 @@
               <w:lang w:eastAsia="it-IT"/>
             </w:rPr>
           </w:pPr>
-          <w:hyperlink w:anchor="_Toc58945267" w:history="1">
+          <w:hyperlink w:anchor="_Toc58946012" w:history="1">
             <w:r>
               <w:rPr>
                 <w:rStyle w:val="Collegamentoipertestuale"/>
@@ -1027,7 +1028,7 @@
                 <w:noProof/>
                 <w:webHidden/>
               </w:rPr>
-              <w:instrText xml:space="preserve"> PAGEREF _Toc58945267 \h </w:instrText>
+              <w:instrText xml:space="preserve"> PAGEREF _Toc58946012 \h </w:instrText>
             </w:r>
             <w:r>
               <w:rPr>
@@ -1070,7 +1071,7 @@
               <w:lang w:eastAsia="it-IT"/>
             </w:rPr>
           </w:pPr>
-          <w:hyperlink w:anchor="_Toc58945268" w:history="1">
+          <w:hyperlink w:anchor="_Toc58946013" w:history="1">
             <w:r>
               <w:rPr>
                 <w:rStyle w:val="Collegamentoipertestuale"/>
@@ -1100,7 +1101,7 @@
                 <w:noProof/>
                 <w:webHidden/>
               </w:rPr>
-              <w:instrText xml:space="preserve"> PAGEREF _Toc58945268 \h </w:instrText>
+              <w:instrText xml:space="preserve"> PAGEREF _Toc58946013 \h </w:instrText>
             </w:r>
             <w:r>
               <w:rPr>
@@ -1143,7 +1144,7 @@
               <w:lang w:eastAsia="it-IT"/>
             </w:rPr>
           </w:pPr>
-          <w:hyperlink w:anchor="_Toc58945269" w:history="1">
+          <w:hyperlink w:anchor="_Toc58946014" w:history="1">
             <w:r>
               <w:rPr>
                 <w:rStyle w:val="Collegamentoipertestuale"/>
@@ -1173,7 +1174,7 @@
                 <w:noProof/>
                 <w:webHidden/>
               </w:rPr>
-              <w:instrText xml:space="preserve"> PAGEREF _Toc58945269 \h </w:instrText>
+              <w:instrText xml:space="preserve"> PAGEREF _Toc58946014 \h </w:instrText>
             </w:r>
             <w:r>
               <w:rPr>
@@ -1218,7 +1219,7 @@
               <w:lang w:eastAsia="it-IT"/>
             </w:rPr>
           </w:pPr>
-          <w:hyperlink w:anchor="_Toc58945270" w:history="1">
+          <w:hyperlink w:anchor="_Toc58946015" w:history="1">
             <w:r>
               <w:rPr>
                 <w:rStyle w:val="Collegamentoipertestuale"/>
@@ -1247,7 +1248,7 @@
                 <w:noProof/>
                 <w:webHidden/>
               </w:rPr>
-              <w:instrText xml:space="preserve"> PAGEREF _Toc58945270 \h </w:instrText>
+              <w:instrText xml:space="preserve"> PAGEREF _Toc58946015 \h </w:instrText>
             </w:r>
             <w:r>
               <w:rPr>
@@ -1292,7 +1293,7 @@
               <w:lang w:eastAsia="it-IT"/>
             </w:rPr>
           </w:pPr>
-          <w:hyperlink w:anchor="_Toc58945271" w:history="1">
+          <w:hyperlink w:anchor="_Toc58946016" w:history="1">
             <w:r>
               <w:rPr>
                 <w:rStyle w:val="Collegamentoipertestuale"/>
@@ -1321,7 +1322,7 @@
                 <w:noProof/>
                 <w:webHidden/>
               </w:rPr>
-              <w:instrText xml:space="preserve"> PAGEREF _Toc58945271 \h </w:instrText>
+              <w:instrText xml:space="preserve"> PAGEREF _Toc58946016 \h </w:instrText>
             </w:r>
             <w:r>
               <w:rPr>
@@ -1366,7 +1367,7 @@
               <w:lang w:eastAsia="it-IT"/>
             </w:rPr>
           </w:pPr>
-          <w:hyperlink w:anchor="_Toc58945272" w:history="1">
+          <w:hyperlink w:anchor="_Toc58946017" w:history="1">
             <w:r>
               <w:rPr>
                 <w:rStyle w:val="Collegamentoipertestuale"/>
@@ -1395,7 +1396,7 @@
                 <w:noProof/>
                 <w:webHidden/>
               </w:rPr>
-              <w:instrText xml:space="preserve"> PAGEREF _Toc58945272 \h </w:instrText>
+              <w:instrText xml:space="preserve"> PAGEREF _Toc58946017 \h </w:instrText>
             </w:r>
             <w:r>
               <w:rPr>
@@ -1440,7 +1441,7 @@
               <w:lang w:eastAsia="it-IT"/>
             </w:rPr>
           </w:pPr>
-          <w:hyperlink w:anchor="_Toc58945273" w:history="1">
+          <w:hyperlink w:anchor="_Toc58946018" w:history="1">
             <w:r>
               <w:rPr>
                 <w:rStyle w:val="Collegamentoipertestuale"/>
@@ -1469,7 +1470,7 @@
                 <w:noProof/>
                 <w:webHidden/>
               </w:rPr>
-              <w:instrText xml:space="preserve"> PAGEREF _Toc58945273 \h </w:instrText>
+              <w:instrText xml:space="preserve"> PAGEREF _Toc58946018 \h </w:instrText>
             </w:r>
             <w:r>
               <w:rPr>
@@ -1512,7 +1513,7 @@
               <w:lang w:eastAsia="it-IT"/>
             </w:rPr>
           </w:pPr>
-          <w:hyperlink w:anchor="_Toc58945274" w:history="1">
+          <w:hyperlink w:anchor="_Toc58946019" w:history="1">
             <w:r>
               <w:rPr>
                 <w:rStyle w:val="Collegamentoipertestuale"/>
@@ -1542,7 +1543,7 @@
                 <w:noProof/>
                 <w:webHidden/>
               </w:rPr>
-              <w:instrText xml:space="preserve"> PAGEREF _Toc58945274 \h </w:instrText>
+              <w:instrText xml:space="preserve"> PAGEREF _Toc58946019 \h </w:instrText>
             </w:r>
             <w:r>
               <w:rPr>
@@ -1587,7 +1588,7 @@
               <w:lang w:eastAsia="it-IT"/>
             </w:rPr>
           </w:pPr>
-          <w:hyperlink w:anchor="_Toc58945275" w:history="1">
+          <w:hyperlink w:anchor="_Toc58946020" w:history="1">
             <w:r>
               <w:rPr>
                 <w:rStyle w:val="Collegamentoipertestuale"/>
@@ -1616,7 +1617,7 @@
                 <w:noProof/>
                 <w:webHidden/>
               </w:rPr>
-              <w:instrText xml:space="preserve"> PAGEREF _Toc58945275 \h </w:instrText>
+              <w:instrText xml:space="preserve"> PAGEREF _Toc58946020 \h </w:instrText>
             </w:r>
             <w:r>
               <w:rPr>
@@ -1661,7 +1662,7 @@
               <w:lang w:eastAsia="it-IT"/>
             </w:rPr>
           </w:pPr>
-          <w:hyperlink w:anchor="_Toc58945276" w:history="1">
+          <w:hyperlink w:anchor="_Toc58946021" w:history="1">
             <w:r>
               <w:rPr>
                 <w:rStyle w:val="Collegamentoipertestuale"/>
@@ -1690,7 +1691,7 @@
                 <w:noProof/>
                 <w:webHidden/>
               </w:rPr>
-              <w:instrText xml:space="preserve"> PAGEREF _Toc58945276 \h </w:instrText>
+              <w:instrText xml:space="preserve"> PAGEREF _Toc58946021 \h </w:instrText>
             </w:r>
             <w:r>
               <w:rPr>
@@ -1735,7 +1736,7 @@
               <w:lang w:eastAsia="it-IT"/>
             </w:rPr>
           </w:pPr>
-          <w:hyperlink w:anchor="_Toc58945277" w:history="1">
+          <w:hyperlink w:anchor="_Toc58946022" w:history="1">
             <w:r>
               <w:rPr>
                 <w:rStyle w:val="Collegamentoipertestuale"/>
@@ -1764,7 +1765,7 @@
                 <w:noProof/>
                 <w:webHidden/>
               </w:rPr>
-              <w:instrText xml:space="preserve"> PAGEREF _Toc58945277 \h </w:instrText>
+              <w:instrText xml:space="preserve"> PAGEREF _Toc58946022 \h </w:instrText>
             </w:r>
             <w:r>
               <w:rPr>
@@ -1809,7 +1810,7 @@
               <w:lang w:eastAsia="it-IT"/>
             </w:rPr>
           </w:pPr>
-          <w:hyperlink w:anchor="_Toc58945278" w:history="1">
+          <w:hyperlink w:anchor="_Toc58946023" w:history="1">
             <w:r>
               <w:rPr>
                 <w:rStyle w:val="Collegamentoipertestuale"/>
@@ -1838,7 +1839,7 @@
                 <w:noProof/>
                 <w:webHidden/>
               </w:rPr>
-              <w:instrText xml:space="preserve"> PAGEREF _Toc58945278 \h </w:instrText>
+              <w:instrText xml:space="preserve"> PAGEREF _Toc58946023 \h </w:instrText>
             </w:r>
             <w:r>
               <w:rPr>
@@ -1883,7 +1884,7 @@
               <w:lang w:eastAsia="it-IT"/>
             </w:rPr>
           </w:pPr>
-          <w:hyperlink w:anchor="_Toc58945279" w:history="1">
+          <w:hyperlink w:anchor="_Toc58946024" w:history="1">
             <w:r>
               <w:rPr>
                 <w:rStyle w:val="Collegamentoipertestuale"/>
@@ -1912,7 +1913,7 @@
                 <w:noProof/>
                 <w:webHidden/>
               </w:rPr>
-              <w:instrText xml:space="preserve"> PAGEREF _Toc58945279 \h </w:instrText>
+              <w:instrText xml:space="preserve"> PAGEREF _Toc58946024 \h </w:instrText>
             </w:r>
             <w:r>
               <w:rPr>
@@ -1957,7 +1958,7 @@
               <w:lang w:eastAsia="it-IT"/>
             </w:rPr>
           </w:pPr>
-          <w:hyperlink w:anchor="_Toc58945280" w:history="1">
+          <w:hyperlink w:anchor="_Toc58946025" w:history="1">
             <w:r>
               <w:rPr>
                 <w:rStyle w:val="Collegamentoipertestuale"/>
@@ -1986,7 +1987,7 @@
                 <w:noProof/>
                 <w:webHidden/>
               </w:rPr>
-              <w:instrText xml:space="preserve"> PAGEREF _Toc58945280 \h </w:instrText>
+              <w:instrText xml:space="preserve"> PAGEREF _Toc58946025 \h </w:instrText>
             </w:r>
             <w:r>
               <w:rPr>
@@ -2031,7 +2032,7 @@
               <w:lang w:eastAsia="it-IT"/>
             </w:rPr>
           </w:pPr>
-          <w:hyperlink w:anchor="_Toc58945281" w:history="1">
+          <w:hyperlink w:anchor="_Toc58946026" w:history="1">
             <w:r>
               <w:rPr>
                 <w:rStyle w:val="Collegamentoipertestuale"/>
@@ -2060,7 +2061,7 @@
                 <w:noProof/>
                 <w:webHidden/>
               </w:rPr>
-              <w:instrText xml:space="preserve"> PAGEREF _Toc58945281 \h </w:instrText>
+              <w:instrText xml:space="preserve"> PAGEREF _Toc58946026 \h </w:instrText>
             </w:r>
             <w:r>
               <w:rPr>
@@ -2105,7 +2106,7 @@
               <w:lang w:eastAsia="it-IT"/>
             </w:rPr>
           </w:pPr>
-          <w:hyperlink w:anchor="_Toc58945282" w:history="1">
+          <w:hyperlink w:anchor="_Toc58946027" w:history="1">
             <w:r>
               <w:rPr>
                 <w:rStyle w:val="Collegamentoipertestuale"/>
@@ -2134,7 +2135,7 @@
                 <w:noProof/>
                 <w:webHidden/>
               </w:rPr>
-              <w:instrText xml:space="preserve"> PAGEREF _Toc58945282 \h </w:instrText>
+              <w:instrText xml:space="preserve"> PAGEREF _Toc58946027 \h </w:instrText>
             </w:r>
             <w:r>
               <w:rPr>
@@ -2177,7 +2178,7 @@
               <w:lang w:eastAsia="it-IT"/>
             </w:rPr>
           </w:pPr>
-          <w:hyperlink w:anchor="_Toc58945283" w:history="1">
+          <w:hyperlink w:anchor="_Toc58946028" w:history="1">
             <w:r>
               <w:rPr>
                 <w:rStyle w:val="Collegamentoipertestuale"/>
@@ -2207,7 +2208,7 @@
                 <w:noProof/>
                 <w:webHidden/>
               </w:rPr>
-              <w:instrText xml:space="preserve"> PAGEREF _Toc58945283 \h </w:instrText>
+              <w:instrText xml:space="preserve"> PAGEREF _Toc58946028 \h </w:instrText>
             </w:r>
             <w:r>
               <w:rPr>
@@ -2252,7 +2253,7 @@
               <w:lang w:eastAsia="it-IT"/>
             </w:rPr>
           </w:pPr>
-          <w:hyperlink w:anchor="_Toc58945284" w:history="1">
+          <w:hyperlink w:anchor="_Toc58946029" w:history="1">
             <w:r>
               <w:rPr>
                 <w:rStyle w:val="Collegamentoipertestuale"/>
@@ -2282,7 +2283,7 @@
                 <w:noProof/>
                 <w:webHidden/>
               </w:rPr>
-              <w:instrText xml:space="preserve"> PAGEREF _Toc58945284 \h </w:instrText>
+              <w:instrText xml:space="preserve"> PAGEREF _Toc58946029 \h </w:instrText>
             </w:r>
             <w:r>
               <w:rPr>
@@ -2327,7 +2328,7 @@
               <w:lang w:eastAsia="it-IT"/>
             </w:rPr>
           </w:pPr>
-          <w:hyperlink w:anchor="_Toc58945285" w:history="1">
+          <w:hyperlink w:anchor="_Toc58946030" w:history="1">
             <w:r>
               <w:rPr>
                 <w:rStyle w:val="Collegamentoipertestuale"/>
@@ -2357,7 +2358,7 @@
                 <w:noProof/>
                 <w:webHidden/>
               </w:rPr>
-              <w:instrText xml:space="preserve"> PAGEREF _Toc58945285 \h </w:instrText>
+              <w:instrText xml:space="preserve"> PAGEREF _Toc58946030 \h </w:instrText>
             </w:r>
             <w:r>
               <w:rPr>
@@ -2402,7 +2403,7 @@
               <w:lang w:eastAsia="it-IT"/>
             </w:rPr>
           </w:pPr>
-          <w:hyperlink w:anchor="_Toc58945286" w:history="1">
+          <w:hyperlink w:anchor="_Toc58946031" w:history="1">
             <w:r>
               <w:rPr>
                 <w:rStyle w:val="Collegamentoipertestuale"/>
@@ -2432,7 +2433,7 @@
                 <w:noProof/>
                 <w:webHidden/>
               </w:rPr>
-              <w:instrText xml:space="preserve"> PAGEREF _Toc58945286 \h </w:instrText>
+              <w:instrText xml:space="preserve"> PAGEREF _Toc58946031 \h </w:instrText>
             </w:r>
             <w:r>
               <w:rPr>
@@ -2578,7 +2579,7 @@
         <w:jc w:val="both"/>
       </w:pPr>
       <w:bookmarkStart w:id="0" w:name="_Toc24590016"/>
-      <w:bookmarkStart w:id="1" w:name="_Toc58945259"/>
+      <w:bookmarkStart w:id="1" w:name="_Toc58946004"/>
       <w:r>
         <w:t>1. Introduzione</w:t>
       </w:r>
@@ -2602,7 +2603,7 @@
           <w:color w:val="000000" w:themeColor="text1"/>
         </w:rPr>
       </w:pPr>
-      <w:bookmarkStart w:id="3" w:name="_Toc58945260"/>
+      <w:bookmarkStart w:id="3" w:name="_Toc58946005"/>
       <w:r>
         <w:rPr>
           <w:rFonts w:ascii="Garamond" w:hAnsi="Garamond"/>
@@ -2616,6 +2617,44 @@
       <w:bookmarkEnd w:id="3"/>
     </w:p>
     <w:p>
+      <w:proofErr w:type="spellStart"/>
+      <w:r>
+        <w:t>GameSquare</w:t>
+      </w:r>
+      <w:proofErr w:type="spellEnd"/>
+      <w:r>
+        <w:t xml:space="preserve"> propone una piattaforma centralizzata e pensata per videogiocatori, a prescindere dalla loro esperienza, e sviluppatori.</w:t>
+      </w:r>
+    </w:p>
+    <w:p>
+      <w:r>
+        <w:t>Gli utenti registrati potranno aggiungere al proprio profilo i videogiochi in loro possesso, catalogandoli come “acquistati”, “in corso di gioco”, “completati”, e opzionalmente aggiungere a un gioco completato l’accezione di “platinato” (completato al 100%), con possibilità di spostarli da una categoria all’altra. Si potranno inoltre recensire videogiochi aventi quantomeno lo status di acquistato, fornendo un voto in punti percentuali e un commento. La recensione dovrà essere significativa in quanto ci sarà la possibilità per gli altri utenti di votare le recensioni per stabilirne l’utilità. Ogni utente potrà proporre al gestore del catalogo di aggiungere un titolo mancante, fornendo della documentazione che prova l’esistenza dello stesso. Infine, i giocatori avranno un punteggio personale, che aumenterà completando o platinando giochi, e terrà conto della difficoltà degli stessi mettendo in relazione la quantità di persone che lo hanno giocato e quanti lo hanno finito per calcolare il punteggio guadagnato per il completamento, e la quantità di persone che lo hanno finito con quanti lo hanno platinato per calcolare il punteggio ottenuto per il conseguimento del platino.</w:t>
+      </w:r>
+    </w:p>
+    <w:p>
+      <w:r>
+        <w:t>Ogni gioco avrà la sua pagina, in cui sarà possibile visualizzare le informazioni base del titolo, le recensioni degli utenti e quanto sono stati aggiunti a una determinata categoria rispetto alle altre. La pagina di ogni gioco avrà una sezione commenti suddivisa per categorie (</w:t>
+      </w:r>
+      <w:proofErr w:type="spellStart"/>
+      <w:r>
+        <w:t>FAQs</w:t>
+      </w:r>
+      <w:proofErr w:type="spellEnd"/>
+      <w:r>
+        <w:t>, discussione generale, tornei, etc.).</w:t>
+      </w:r>
+    </w:p>
+    <w:p>
+      <w:r>
+        <w:t>Una piattaforma del genere è utile all’utente che vuole avere un’idea d’insieme di un titolo prima di acquistarlo, come anche a coloro che vogliono chiedere a giocatori più esperti come completare sezioni difficoltose, o semplicemente chi vuole discutere di un titolo di suo gradimento.</w:t>
+      </w:r>
+    </w:p>
+    <w:p>
+      <w:r>
+        <w:t>Inoltre può giovare anche agli sviluppatori, in quanto possono rendersi conto di quante persone apprezzino il loro prodotto tanto da completarlo, e ovviamente leggere e scambiare commenti con la community.</w:t>
+      </w:r>
+    </w:p>
+    <w:p>
       <w:pPr>
         <w:jc w:val="both"/>
         <w:rPr>
@@ -2623,102 +2662,6 @@
           <w:color w:val="000000" w:themeColor="text1"/>
         </w:rPr>
       </w:pPr>
-      <w:r>
-        <w:rPr>
-          <w:rFonts w:ascii="Garamond" w:hAnsi="Garamond"/>
-          <w:color w:val="000000" w:themeColor="text1"/>
-        </w:rPr>
-        <w:t>GameSquare propone una piattaforma centralizzata e pensata per videogiocatori, a prescindere dalla loro esperienza, e sviluppatori.</w:t>
-      </w:r>
-    </w:p>
-    <w:p>
-      <w:pPr>
-        <w:jc w:val="both"/>
-        <w:rPr>
-          <w:rFonts w:ascii="Garamond" w:hAnsi="Garamond"/>
-          <w:color w:val="000000" w:themeColor="text1"/>
-        </w:rPr>
-      </w:pPr>
-      <w:r>
-        <w:rPr>
-          <w:rFonts w:ascii="Garamond" w:hAnsi="Garamond"/>
-          <w:color w:val="000000" w:themeColor="text1"/>
-        </w:rPr>
-        <w:t>Gli utenti registrati potranno aggiungere al proprio profilo i videogiochi in loro possesso, catalogandoli come “acquistati”, “in corso di gioco”, “completati”, e opzionalmente aggiungere a un gioco completato l’accezione di “platinato” (completato al 100%), con possibilità di spostarli da una categoria all’altra. Si potranno inoltre recensire videogiochi aventi quantomeno lo status di acquistato, fornendo un voto in punti percentuali e un commento. La recensione dovrà essere significativa in quanto ci sarà la possibilità per gli altri utenti di votare le recensioni per stabilirne l’utilità. Ogni utente potrà proporre al gestore del catalogo di aggiungere un titolo mancante, fornendo della documentazione che prova l’esistenza dello stesso. Infine, i giocatori avranno un punteggio personale, che aumenterà completando o platinando giochi, e terrà conto della difficoltà degli stessi mettendo in relazione la quantità di persone che lo hanno giocato e quanti lo hanno finito per calcolare il punteggio guadagnato per il completamento, e la quantità di persone che lo hanno finito con quanti lo hanno platinato per calcolare il punteggio ottenuto per il conseguimento del platino.</w:t>
-      </w:r>
-    </w:p>
-    <w:p>
-      <w:pPr>
-        <w:jc w:val="both"/>
-        <w:rPr>
-          <w:rFonts w:ascii="Garamond" w:hAnsi="Garamond"/>
-          <w:color w:val="000000" w:themeColor="text1"/>
-        </w:rPr>
-      </w:pPr>
-      <w:r>
-        <w:rPr>
-          <w:rFonts w:ascii="Garamond" w:hAnsi="Garamond"/>
-          <w:color w:val="000000" w:themeColor="text1"/>
-        </w:rPr>
-        <w:t>Ogni gioco avrà la sua pagina, in cui sarà possibile visualizzare le informazioni base del titolo, le recensioni degli utenti e quanto sono stati aggiunti a una determinata categoria rispetto alle altre. La pagina di ogni gioco avrà una sezione commenti suddivisa per categorie (</w:t>
-      </w:r>
-      <w:proofErr w:type="spellStart"/>
-      <w:r>
-        <w:rPr>
-          <w:rFonts w:ascii="Garamond" w:hAnsi="Garamond"/>
-          <w:color w:val="000000" w:themeColor="text1"/>
-        </w:rPr>
-        <w:t>FAQs</w:t>
-      </w:r>
-      <w:proofErr w:type="spellEnd"/>
-      <w:r>
-        <w:rPr>
-          <w:rFonts w:ascii="Garamond" w:hAnsi="Garamond"/>
-          <w:color w:val="000000" w:themeColor="text1"/>
-        </w:rPr>
-        <w:t>, discussione generale, tornei, etc.).</w:t>
-      </w:r>
-    </w:p>
-    <w:p>
-      <w:pPr>
-        <w:jc w:val="both"/>
-        <w:rPr>
-          <w:rFonts w:ascii="Garamond" w:hAnsi="Garamond"/>
-          <w:color w:val="000000" w:themeColor="text1"/>
-        </w:rPr>
-      </w:pPr>
-      <w:r>
-        <w:rPr>
-          <w:rFonts w:ascii="Garamond" w:hAnsi="Garamond"/>
-          <w:color w:val="000000" w:themeColor="text1"/>
-        </w:rPr>
-        <w:t>Una piattaforma del genere è utile all’utente che vuole avere un’idea d’insieme di un titolo prima di acquistarlo, come anche a coloro che vogliono chiedere a giocatori più esperti come completare sezioni difficoltose, o semplicemente chi vuole discutere di un titolo di suo gradimento.</w:t>
-      </w:r>
-    </w:p>
-    <w:p>
-      <w:pPr>
-        <w:jc w:val="both"/>
-        <w:rPr>
-          <w:rFonts w:ascii="Garamond" w:hAnsi="Garamond"/>
-          <w:color w:val="000000" w:themeColor="text1"/>
-        </w:rPr>
-      </w:pPr>
-      <w:r>
-        <w:rPr>
-          <w:rFonts w:ascii="Garamond" w:hAnsi="Garamond"/>
-          <w:color w:val="000000" w:themeColor="text1"/>
-        </w:rPr>
-        <w:t>Inoltre può giovare anche agli sviluppatori, in quanto possono rendersi conto di quante persone apprezzino il loro prodotto tanto da completarlo, e ovviamente leggere e scambiare commenti con la community.</w:t>
-      </w:r>
-    </w:p>
-    <w:p>
-      <w:pPr>
-        <w:jc w:val="both"/>
-        <w:rPr>
-          <w:rFonts w:ascii="Garamond" w:hAnsi="Garamond"/>
-          <w:color w:val="000000" w:themeColor="text1"/>
-        </w:rPr>
-      </w:pPr>
     </w:p>
     <w:p>
       <w:pPr>
@@ -2732,7 +2675,7 @@
         </w:rPr>
       </w:pPr>
       <w:bookmarkStart w:id="4" w:name="_Toc24590018"/>
-      <w:bookmarkStart w:id="5" w:name="_Toc58945261"/>
+      <w:bookmarkStart w:id="5" w:name="_Toc58946006"/>
       <w:r>
         <w:rPr>
           <w:rFonts w:ascii="Garamond" w:hAnsi="Garamond"/>
@@ -2750,7 +2693,11 @@
         <w:jc w:val="both"/>
       </w:pPr>
       <w:r>
-        <w:t xml:space="preserve">Il mondo dell’intrattenimento videoludico è diventato negli ultimi anni un fenomeno esteso a centinaia di milioni di persone, grazie a servizi e piattaforme che permettono un semplice accesso a cataloghi molto grandi di videogiochi (e. g. </w:t>
+        <w:t xml:space="preserve">Il mondo dell’intrattenimento videoludico è diventato negli ultimi anni un fenomeno esteso a centinaia di milioni di persone, grazie a servizi e piattaforme che permettono un semplice </w:t>
+      </w:r>
+      <w:r>
+        <w:lastRenderedPageBreak/>
+        <w:t xml:space="preserve">accesso a cataloghi molto grandi di videogiochi (e. g. </w:t>
       </w:r>
       <w:proofErr w:type="spellStart"/>
       <w:r>
@@ -2834,7 +2781,6 @@
       </w:r>
       <w:proofErr w:type="spellStart"/>
       <w:r>
-        <w:lastRenderedPageBreak/>
         <w:t>imageboards</w:t>
       </w:r>
       <w:proofErr w:type="spellEnd"/>
@@ -2860,7 +2806,7 @@
         </w:rPr>
       </w:pPr>
       <w:bookmarkStart w:id="6" w:name="_Toc24590019"/>
-      <w:bookmarkStart w:id="7" w:name="_Toc58945262"/>
+      <w:bookmarkStart w:id="7" w:name="_Toc58946007"/>
       <w:r>
         <w:rPr>
           <w:rFonts w:ascii="Garamond" w:hAnsi="Garamond"/>
@@ -3054,7 +3000,7 @@
         </w:rPr>
       </w:pPr>
       <w:bookmarkStart w:id="8" w:name="_Toc24590020"/>
-      <w:bookmarkStart w:id="9" w:name="_Toc58945263"/>
+      <w:bookmarkStart w:id="9" w:name="_Toc58946008"/>
       <w:r>
         <w:rPr>
           <w:rFonts w:ascii="Garamond" w:hAnsi="Garamond"/>
@@ -3112,7 +3058,7 @@
         </w:rPr>
       </w:pPr>
       <w:bookmarkStart w:id="10" w:name="_Toc24590021"/>
-      <w:bookmarkStart w:id="11" w:name="_Toc58945264"/>
+      <w:bookmarkStart w:id="11" w:name="_Toc58946009"/>
       <w:r>
         <w:rPr>
           <w:rFonts w:ascii="Garamond" w:hAnsi="Garamond"/>
@@ -3165,7 +3111,7 @@
         </w:rPr>
       </w:pPr>
       <w:bookmarkStart w:id="12" w:name="_Toc24590022"/>
-      <w:bookmarkStart w:id="13" w:name="_Toc58945265"/>
+      <w:bookmarkStart w:id="13" w:name="_Toc58946010"/>
       <w:r>
         <w:rPr>
           <w:rFonts w:ascii="Garamond" w:hAnsi="Garamond"/>
@@ -3192,29 +3138,85 @@
       </w:pPr>
     </w:p>
     <w:p>
+      <w:r>
+        <w:t>Il seguente documento “</w:t>
+      </w:r>
+      <w:proofErr w:type="spellStart"/>
+      <w:r>
+        <w:t>GameSquare</w:t>
+      </w:r>
+      <w:proofErr w:type="spellEnd"/>
+      <w:r>
+        <w:t xml:space="preserve"> </w:t>
+      </w:r>
+      <w:r>
+        <w:t>RAD” è diviso in sezioni ed ha la seguente composizione:</w:t>
+      </w:r>
+    </w:p>
+    <w:p>
       <w:pPr>
         <w:jc w:val="both"/>
         <w:rPr>
           <w:rFonts w:ascii="Garamond" w:hAnsi="Garamond"/>
         </w:rPr>
       </w:pPr>
-      <w:r>
+    </w:p>
+    <w:p>
+      <w:pPr>
+        <w:jc w:val="both"/>
         <w:rPr>
           <w:rFonts w:ascii="Garamond" w:hAnsi="Garamond"/>
-        </w:rPr>
-        <w:t>Il seguente documento “</w:t>
-      </w:r>
+          <w:b/>
+        </w:rPr>
+      </w:pPr>
       <w:r>
         <w:rPr>
           <w:rFonts w:ascii="Garamond" w:hAnsi="Garamond"/>
-        </w:rPr>
-        <w:t xml:space="preserve">GameSquare </w:t>
+          <w:b/>
+          <w:bCs/>
+        </w:rPr>
+        <w:t xml:space="preserve">- </w:t>
       </w:r>
       <w:r>
         <w:rPr>
           <w:rFonts w:ascii="Garamond" w:hAnsi="Garamond"/>
-        </w:rPr>
-        <w:t>RAD” è diviso in sezioni ed ha la seguente composizione:</w:t>
+          <w:b/>
+        </w:rPr>
+        <w:t>Sezione di I</w:t>
+      </w:r>
+      <w:r>
+        <w:rPr>
+          <w:rFonts w:ascii="Garamond" w:hAnsi="Garamond"/>
+          <w:b/>
+        </w:rPr>
+        <w:t>ntroduzione</w:t>
+      </w:r>
+      <w:r>
+        <w:rPr>
+          <w:rFonts w:ascii="Garamond" w:hAnsi="Garamond"/>
+          <w:b/>
+        </w:rPr>
+        <w:t>:</w:t>
+      </w:r>
+    </w:p>
+    <w:p>
+      <w:r>
+        <w:t>In questa sezione è spiegato in breve qual è l'ambito del progetto e lo scopo del sistema che verrà implementato</w:t>
+      </w:r>
+      <w:r>
+        <w:t xml:space="preserve"> definendo</w:t>
+      </w:r>
+      <w:r>
+        <w:t xml:space="preserve"> gli obiett</w:t>
+      </w:r>
+      <w:r>
+        <w:t xml:space="preserve">ivi e </w:t>
+      </w:r>
+      <w:r>
+        <w:t>i criteri di successo del sistema</w:t>
+      </w:r>
+      <w:r>
+        <w:t>.</w:t>
       </w:r>
     </w:p>
     <w:p>
@@ -3239,21 +3241,21 @@
           <w:b/>
           <w:bCs/>
         </w:rPr>
-        <w:t xml:space="preserve">- </w:t>
+        <w:t>-</w:t>
       </w:r>
       <w:r>
         <w:rPr>
           <w:rFonts w:ascii="Garamond" w:hAnsi="Garamond"/>
           <w:b/>
         </w:rPr>
-        <w:t>Sezione di I</w:t>
+        <w:t xml:space="preserve">Sezione </w:t>
       </w:r>
       <w:r>
         <w:rPr>
           <w:rFonts w:ascii="Garamond" w:hAnsi="Garamond"/>
           <w:b/>
         </w:rPr>
-        <w:t>ntroduzione</w:t>
+        <w:t>Sistema Corrente</w:t>
       </w:r>
       <w:r>
         <w:rPr>
@@ -3265,288 +3267,113 @@
     </w:p>
     <w:p>
       <w:pPr>
+        <w:rPr>
+          <w:u w:val="single"/>
+        </w:rPr>
+      </w:pPr>
+      <w:r>
+        <w:lastRenderedPageBreak/>
+        <w:t>Questa sezione resterà vuota in quanto il sistema proposto verrà creato da zero e non andrà a sostituire alcun servizio pubblico esistente.</w:t>
+      </w:r>
+    </w:p>
+    <w:p>
+      <w:pPr>
         <w:jc w:val="both"/>
         <w:rPr>
           <w:rFonts w:ascii="Garamond" w:hAnsi="Garamond"/>
         </w:rPr>
       </w:pPr>
-      <w:r>
+    </w:p>
+    <w:p>
+      <w:pPr>
+        <w:jc w:val="both"/>
         <w:rPr>
           <w:rFonts w:ascii="Garamond" w:hAnsi="Garamond"/>
-        </w:rPr>
-        <w:t>In questa sezione è spiegato in breve qual è l'ambito del progetto e lo scopo del sistema che verrà implementato</w:t>
-      </w:r>
+          <w:b/>
+        </w:rPr>
+      </w:pPr>
       <w:r>
         <w:rPr>
           <w:rFonts w:ascii="Garamond" w:hAnsi="Garamond"/>
-        </w:rPr>
-        <w:t xml:space="preserve"> definendo</w:t>
+          <w:b/>
+          <w:bCs/>
+        </w:rPr>
+        <w:t>-</w:t>
       </w:r>
       <w:r>
         <w:rPr>
           <w:rFonts w:ascii="Garamond" w:hAnsi="Garamond"/>
-        </w:rPr>
-        <w:t xml:space="preserve"> gli obiett</w:t>
-      </w:r>
-      <w:r>
-        <w:rPr>
-          <w:rFonts w:ascii="Garamond" w:hAnsi="Garamond"/>
-        </w:rPr>
-        <w:t xml:space="preserve">ivi e </w:t>
-      </w:r>
-      <w:r>
-        <w:rPr>
-          <w:rFonts w:ascii="Garamond" w:hAnsi="Garamond"/>
-        </w:rPr>
-        <w:t>i criteri di successo del sistema</w:t>
-      </w:r>
-      <w:r>
-        <w:rPr>
-          <w:rFonts w:ascii="Garamond" w:hAnsi="Garamond"/>
-        </w:rPr>
+          <w:b/>
+        </w:rPr>
+        <w:t>Sezione SISTEMA PROPOSTO:</w:t>
+      </w:r>
+    </w:p>
+    <w:p>
+      <w:r>
+        <w:t xml:space="preserve">In questa sezione viene inizialmente data una panoramica </w:t>
+      </w:r>
+      <w:r>
+        <w:t>de</w:t>
+      </w:r>
+      <w:r>
+        <w:t xml:space="preserve">l sistema che deve essere realizzato </w:t>
+      </w:r>
+      <w:proofErr w:type="gramStart"/>
+      <w:r>
+        <w:t>e</w:t>
+      </w:r>
+      <w:proofErr w:type="gramEnd"/>
+      <w:r>
+        <w:t xml:space="preserve"> cosa </w:t>
+      </w:r>
+      <w:r>
+        <w:t>andrà ad implementare</w:t>
+      </w:r>
+      <w:r>
         <w:t>.</w:t>
       </w:r>
     </w:p>
     <w:p>
-      <w:pPr>
-        <w:jc w:val="both"/>
-        <w:rPr>
-          <w:rFonts w:ascii="Garamond" w:hAnsi="Garamond"/>
-        </w:rPr>
-      </w:pPr>
-    </w:p>
-    <w:p>
-      <w:pPr>
-        <w:jc w:val="both"/>
-        <w:rPr>
-          <w:rFonts w:ascii="Garamond" w:hAnsi="Garamond"/>
-          <w:b/>
-        </w:rPr>
-      </w:pPr>
-      <w:r>
-        <w:rPr>
-          <w:rFonts w:ascii="Garamond" w:hAnsi="Garamond"/>
-          <w:b/>
-          <w:bCs/>
-        </w:rPr>
-        <w:t>-</w:t>
-      </w:r>
-      <w:r>
-        <w:rPr>
-          <w:rFonts w:ascii="Garamond" w:hAnsi="Garamond"/>
-          <w:b/>
-        </w:rPr>
-        <w:t xml:space="preserve">Sezione </w:t>
-      </w:r>
-      <w:r>
-        <w:rPr>
-          <w:rFonts w:ascii="Garamond" w:hAnsi="Garamond"/>
-          <w:b/>
-        </w:rPr>
-        <w:t>Sistema Corrente</w:t>
-      </w:r>
-      <w:r>
-        <w:rPr>
-          <w:rFonts w:ascii="Garamond" w:hAnsi="Garamond"/>
-          <w:b/>
-        </w:rPr>
-        <w:t>:</w:t>
-      </w:r>
-    </w:p>
-    <w:p>
-      <w:pPr>
-        <w:jc w:val="both"/>
-        <w:rPr>
-          <w:rFonts w:ascii="Garamond" w:hAnsi="Garamond"/>
-          <w:u w:val="single"/>
-        </w:rPr>
-      </w:pPr>
-      <w:r>
-        <w:rPr>
-          <w:rFonts w:ascii="Garamond" w:hAnsi="Garamond"/>
-        </w:rPr>
-        <w:t>Questa sezione resterà vuota in quanto il sistema proposto verrà creato da zero e non andrà a sostituire alcun servizio pubblico esistente.</w:t>
-      </w:r>
-    </w:p>
-    <w:p>
-      <w:pPr>
-        <w:jc w:val="both"/>
-        <w:rPr>
-          <w:rFonts w:ascii="Garamond" w:hAnsi="Garamond"/>
-        </w:rPr>
-      </w:pPr>
-    </w:p>
-    <w:p>
-      <w:pPr>
-        <w:jc w:val="both"/>
-        <w:rPr>
-          <w:rFonts w:ascii="Garamond" w:hAnsi="Garamond"/>
-          <w:b/>
-        </w:rPr>
-      </w:pPr>
-      <w:r>
-        <w:rPr>
-          <w:rFonts w:ascii="Garamond" w:hAnsi="Garamond"/>
-          <w:b/>
-          <w:bCs/>
-        </w:rPr>
-        <w:t>-</w:t>
-      </w:r>
-      <w:r>
-        <w:rPr>
-          <w:rFonts w:ascii="Garamond" w:hAnsi="Garamond"/>
-          <w:b/>
-        </w:rPr>
-        <w:t>Sezione SISTEMA PROPOSTO:</w:t>
-      </w:r>
-    </w:p>
-    <w:p>
-      <w:pPr>
-        <w:jc w:val="both"/>
-        <w:rPr>
-          <w:rFonts w:ascii="Garamond" w:hAnsi="Garamond"/>
-        </w:rPr>
-      </w:pPr>
-      <w:r>
-        <w:rPr>
-          <w:rFonts w:ascii="Garamond" w:hAnsi="Garamond"/>
-        </w:rPr>
-        <w:t xml:space="preserve">In questa sezione viene inizialmente data una panoramica </w:t>
-      </w:r>
-      <w:r>
-        <w:rPr>
-          <w:rFonts w:ascii="Garamond" w:hAnsi="Garamond"/>
-        </w:rPr>
-        <w:t>de</w:t>
-      </w:r>
-      <w:r>
-        <w:rPr>
-          <w:rFonts w:ascii="Garamond" w:hAnsi="Garamond"/>
-        </w:rPr>
-        <w:t xml:space="preserve">l sistema che deve essere realizzato </w:t>
-      </w:r>
-      <w:proofErr w:type="gramStart"/>
-      <w:r>
-        <w:rPr>
-          <w:rFonts w:ascii="Garamond" w:hAnsi="Garamond"/>
-        </w:rPr>
-        <w:t>e</w:t>
-      </w:r>
-      <w:proofErr w:type="gramEnd"/>
-      <w:r>
-        <w:rPr>
-          <w:rFonts w:ascii="Garamond" w:hAnsi="Garamond"/>
-        </w:rPr>
-        <w:t xml:space="preserve"> cosa </w:t>
-      </w:r>
-      <w:r>
-        <w:rPr>
-          <w:rFonts w:ascii="Garamond" w:hAnsi="Garamond"/>
-        </w:rPr>
-        <w:t>andrà ad implementare</w:t>
-      </w:r>
-      <w:r>
-        <w:rPr>
-          <w:rFonts w:ascii="Garamond" w:hAnsi="Garamond"/>
-        </w:rPr>
-        <w:t>.</w:t>
-      </w:r>
-    </w:p>
-    <w:p>
-      <w:pPr>
-        <w:jc w:val="both"/>
-        <w:rPr>
-          <w:rFonts w:ascii="Garamond" w:hAnsi="Garamond"/>
-        </w:rPr>
-      </w:pPr>
-      <w:r>
-        <w:rPr>
-          <w:rFonts w:ascii="Garamond" w:hAnsi="Garamond"/>
-        </w:rPr>
+      <w:r>
         <w:t>Si procede con la sottosezione dei Requisiti Funzionali del sistema dove vengono identificate le</w:t>
       </w:r>
     </w:p>
     <w:p>
-      <w:pPr>
-        <w:jc w:val="both"/>
-        <w:rPr>
-          <w:rFonts w:ascii="Garamond" w:hAnsi="Garamond"/>
-        </w:rPr>
-      </w:pPr>
-      <w:r>
-        <w:rPr>
-          <w:rFonts w:ascii="Garamond" w:hAnsi="Garamond"/>
-        </w:rPr>
+      <w:r>
         <w:t xml:space="preserve">funzionalità che </w:t>
       </w:r>
       <w:r>
-        <w:rPr>
-          <w:rFonts w:ascii="Garamond" w:hAnsi="Garamond"/>
-        </w:rPr>
         <w:t>Il sistema deve offrire.</w:t>
       </w:r>
     </w:p>
     <w:p>
-      <w:pPr>
-        <w:jc w:val="both"/>
-        <w:rPr>
-          <w:rFonts w:ascii="Garamond" w:hAnsi="Garamond"/>
-        </w:rPr>
-      </w:pPr>
-      <w:r>
-        <w:rPr>
-          <w:rFonts w:ascii="Garamond" w:hAnsi="Garamond"/>
-        </w:rPr>
+      <w:r>
         <w:t>I</w:t>
       </w:r>
       <w:r>
-        <w:rPr>
-          <w:rFonts w:ascii="Garamond" w:hAnsi="Garamond"/>
-        </w:rPr>
         <w:t xml:space="preserve"> Requisiti Non Funzionali seguono il modello FURPS+, </w:t>
       </w:r>
       <w:r>
-        <w:rPr>
-          <w:rFonts w:ascii="Garamond" w:hAnsi="Garamond"/>
-        </w:rPr>
         <w:t>composto da</w:t>
       </w:r>
       <w:r>
-        <w:rPr>
-          <w:rFonts w:ascii="Garamond" w:hAnsi="Garamond"/>
-        </w:rPr>
         <w:t>: Usabilità, Affidabilità, Prestazioni,</w:t>
       </w:r>
       <w:r>
-        <w:rPr>
-          <w:rFonts w:ascii="Garamond" w:hAnsi="Garamond"/>
-        </w:rPr>
         <w:t xml:space="preserve"> Manutenibilità</w:t>
       </w:r>
       <w:r>
-        <w:rPr>
-          <w:rFonts w:ascii="Garamond" w:hAnsi="Garamond"/>
-        </w:rPr>
         <w:t>, Implementazione, Interfaccia, Packaging, Legali.</w:t>
       </w:r>
       <w:r>
-        <w:rPr>
-          <w:rFonts w:ascii="Garamond" w:hAnsi="Garamond"/>
-        </w:rPr>
         <w:t xml:space="preserve"> Seguono poi gli scenari, gli use-case e gli use-case </w:t>
       </w:r>
       <w:proofErr w:type="spellStart"/>
       <w:r>
-        <w:rPr>
-          <w:rFonts w:ascii="Garamond" w:hAnsi="Garamond"/>
-        </w:rPr>
         <w:t>diagram</w:t>
       </w:r>
       <w:proofErr w:type="spellEnd"/>
       <w:r>
-        <w:rPr>
-          <w:rFonts w:ascii="Garamond" w:hAnsi="Garamond"/>
-        </w:rPr>
         <w:t>.</w:t>
       </w:r>
     </w:p>
@@ -3580,7 +3407,7 @@
         <w:jc w:val="both"/>
       </w:pPr>
       <w:bookmarkStart w:id="14" w:name="_Toc24590023"/>
-      <w:bookmarkStart w:id="15" w:name="_Toc58945266"/>
+      <w:bookmarkStart w:id="15" w:name="_Toc58946011"/>
       <w:r>
         <w:t>2. Sistema corrente</w:t>
       </w:r>
@@ -3618,9 +3445,8 @@
         <w:jc w:val="both"/>
       </w:pPr>
       <w:bookmarkStart w:id="16" w:name="_Toc24590025"/>
-      <w:bookmarkStart w:id="17" w:name="_Toc58945267"/>
-      <w:r>
-        <w:lastRenderedPageBreak/>
+      <w:bookmarkStart w:id="17" w:name="_Toc58946012"/>
+      <w:r>
         <w:t>3. Sistema proposto</w:t>
       </w:r>
       <w:bookmarkEnd w:id="16"/>
@@ -3640,7 +3466,7 @@
           <w:color w:val="000000" w:themeColor="text1"/>
         </w:rPr>
       </w:pPr>
-      <w:bookmarkStart w:id="19" w:name="_Toc58945268"/>
+      <w:bookmarkStart w:id="19" w:name="_Toc58946013"/>
       <w:r>
         <w:rPr>
           <w:rFonts w:ascii="Garamond" w:hAnsi="Garamond"/>
@@ -3659,35 +3485,17 @@
       </w:pPr>
     </w:p>
     <w:p>
+      <w:r>
+        <w:t>Il sistema da noi proposto è un sito web che offrirà servizi sia a utenti facenti pare della community videoludica, siano essi sviluppatori, nella forma di discussione con i fruitori del loro prodotto, o i fruitori stessi, nella forma di liste per tenere traccia del proprio catalogo, discussioni con altri utenti e suggerimenti.</w:t>
+      </w:r>
+    </w:p>
+    <w:p>
       <w:pPr>
         <w:jc w:val="both"/>
-        <w:rPr>
-          <w:rFonts w:ascii="Garamond" w:hAnsi="Garamond"/>
-        </w:rPr>
-      </w:pPr>
-      <w:r>
-        <w:rPr>
-          <w:rFonts w:ascii="Garamond" w:hAnsi="Garamond"/>
-        </w:rPr>
-        <w:t>Il sistema da noi proposto è un sito web che offrirà servizi sia a utenti facenti pare della community videoludica, siano essi sviluppatori, nella forma di discussione con i fruitori del loro prodotto, o i fruitori stessi, nella forma di liste per tenere traccia del proprio catalogo, discussioni con altri utenti e suggerimenti.</w:t>
-      </w:r>
-    </w:p>
-    <w:p>
-      <w:pPr>
-        <w:jc w:val="both"/>
-      </w:pPr>
-    </w:p>
-    <w:p>
-      <w:pPr>
-        <w:jc w:val="both"/>
-        <w:rPr>
-          <w:rFonts w:ascii="Garamond" w:hAnsi="Garamond"/>
-        </w:rPr>
-      </w:pPr>
-      <w:r>
-        <w:rPr>
-          <w:rFonts w:ascii="Garamond" w:hAnsi="Garamond"/>
-        </w:rPr>
+      </w:pPr>
+    </w:p>
+    <w:p>
+      <w:r>
         <w:t>L’utente potrà:</w:t>
       </w:r>
     </w:p>
@@ -3805,22 +3613,10 @@
       </w:pPr>
     </w:p>
     <w:p>
-      <w:pPr>
-        <w:jc w:val="both"/>
-        <w:rPr>
-          <w:rFonts w:ascii="Garamond" w:hAnsi="Garamond"/>
-        </w:rPr>
-      </w:pPr>
-      <w:r>
-        <w:rPr>
-          <w:rFonts w:ascii="Garamond" w:hAnsi="Garamond"/>
-        </w:rPr>
+      <w:r>
         <w:t>Gli amministratori potranno</w:t>
       </w:r>
       <w:r>
-        <w:rPr>
-          <w:rFonts w:ascii="Garamond" w:hAnsi="Garamond"/>
-        </w:rPr>
         <w:t>:</w:t>
       </w:r>
     </w:p>
@@ -3899,16 +3695,8 @@
       </w:pPr>
     </w:p>
     <w:p>
-      <w:pPr>
-        <w:jc w:val="both"/>
-        <w:rPr>
-          <w:rFonts w:ascii="Garamond" w:hAnsi="Garamond"/>
-        </w:rPr>
-      </w:pPr>
-      <w:r>
-        <w:rPr>
-          <w:rFonts w:ascii="Garamond" w:hAnsi="Garamond"/>
-        </w:rPr>
+      <w:r>
+        <w:lastRenderedPageBreak/>
         <w:t>Gli utenti non registrati potranno:</w:t>
       </w:r>
     </w:p>
@@ -3975,7 +3763,7 @@
       </w:pPr>
       <w:bookmarkStart w:id="20" w:name="_Toc24590027"/>
       <w:bookmarkStart w:id="21" w:name="_Toc29995965"/>
-      <w:bookmarkStart w:id="22" w:name="_Toc58945269"/>
+      <w:bookmarkStart w:id="22" w:name="_Toc58946014"/>
       <w:r>
         <w:rPr>
           <w:rFonts w:ascii="Garamond" w:hAnsi="Garamond"/>
@@ -4024,7 +3812,7 @@
       </w:pPr>
       <w:bookmarkStart w:id="23" w:name="_Toc24590028"/>
       <w:bookmarkStart w:id="24" w:name="_Toc29995966"/>
-      <w:bookmarkStart w:id="25" w:name="_Toc58945270"/>
+      <w:bookmarkStart w:id="25" w:name="_Toc58946015"/>
       <w:r>
         <w:rPr>
           <w:rFonts w:ascii="Garamond" w:hAnsi="Garamond"/>
@@ -4366,7 +4154,7 @@
       </w:pPr>
       <w:bookmarkStart w:id="26" w:name="_Toc24590029"/>
       <w:bookmarkStart w:id="27" w:name="_Toc29995967"/>
-      <w:bookmarkStart w:id="28" w:name="_Toc58945271"/>
+      <w:bookmarkStart w:id="28" w:name="_Toc58946016"/>
       <w:r>
         <w:rPr>
           <w:rFonts w:ascii="Garamond" w:hAnsi="Garamond"/>
@@ -4673,7 +4461,6 @@
           <w:sz w:val="24"/>
           <w:szCs w:val="24"/>
         </w:rPr>
-        <w:lastRenderedPageBreak/>
         <w:t xml:space="preserve">Il sistema deve permettere all’utente di </w:t>
       </w:r>
       <w:r>
@@ -4966,7 +4753,7 @@
       </w:pPr>
       <w:bookmarkStart w:id="29" w:name="_Toc24590030"/>
       <w:bookmarkStart w:id="30" w:name="_Toc29995968"/>
-      <w:bookmarkStart w:id="31" w:name="_Toc58945272"/>
+      <w:bookmarkStart w:id="31" w:name="_Toc58946017"/>
       <w:r>
         <w:rPr>
           <w:rFonts w:ascii="Garamond" w:hAnsi="Garamond"/>
@@ -5275,7 +5062,7 @@
       </w:pPr>
       <w:bookmarkStart w:id="32" w:name="_Toc24590031"/>
       <w:bookmarkStart w:id="33" w:name="_Toc29995969"/>
-      <w:bookmarkStart w:id="34" w:name="_Toc58945273"/>
+      <w:bookmarkStart w:id="34" w:name="_Toc58946018"/>
       <w:r>
         <w:rPr>
           <w:rFonts w:ascii="Garamond" w:hAnsi="Garamond"/>
@@ -5683,7 +5470,7 @@
       </w:pPr>
       <w:bookmarkStart w:id="35" w:name="_Toc24590035"/>
       <w:bookmarkStart w:id="36" w:name="_Toc29995973"/>
-      <w:bookmarkStart w:id="37" w:name="_Toc58945274"/>
+      <w:bookmarkStart w:id="37" w:name="_Toc58946019"/>
       <w:r>
         <w:rPr>
           <w:rFonts w:ascii="Garamond" w:hAnsi="Garamond"/>
@@ -5691,6 +5478,7 @@
           <w:bCs/>
           <w:color w:val="000000" w:themeColor="text1"/>
         </w:rPr>
+        <w:lastRenderedPageBreak/>
         <w:t>3.3 Requisiti non funzionali</w:t>
       </w:r>
       <w:bookmarkEnd w:id="35"/>
@@ -5713,7 +5501,7 @@
         </w:rPr>
       </w:pPr>
       <w:bookmarkStart w:id="38" w:name="_Toc29995974"/>
-      <w:bookmarkStart w:id="39" w:name="_Toc58945275"/>
+      <w:bookmarkStart w:id="39" w:name="_Toc58946020"/>
       <w:r>
         <w:rPr>
           <w:rFonts w:ascii="Garamond" w:hAnsi="Garamond"/>
@@ -5731,22 +5519,10 @@
       </w:pPr>
     </w:p>
     <w:p>
-      <w:pPr>
-        <w:jc w:val="both"/>
-        <w:rPr>
-          <w:rFonts w:ascii="Garamond" w:hAnsi="Garamond"/>
-        </w:rPr>
-      </w:pPr>
-      <w:r>
-        <w:rPr>
-          <w:rFonts w:ascii="Garamond" w:hAnsi="Garamond"/>
-        </w:rPr>
+      <w:r>
         <w:t>Il sistema deve</w:t>
       </w:r>
       <w:r>
-        <w:rPr>
-          <w:rFonts w:ascii="Garamond" w:hAnsi="Garamond"/>
-        </w:rPr>
         <w:t>:</w:t>
       </w:r>
     </w:p>
@@ -5808,7 +5584,7 @@
         </w:rPr>
       </w:pPr>
       <w:bookmarkStart w:id="40" w:name="_Toc29995975"/>
-      <w:bookmarkStart w:id="41" w:name="_Toc58945276"/>
+      <w:bookmarkStart w:id="41" w:name="_Toc58946021"/>
       <w:r>
         <w:rPr>
           <w:rFonts w:ascii="Garamond" w:hAnsi="Garamond"/>
@@ -5826,31 +5602,26 @@
       </w:pPr>
     </w:p>
     <w:p>
-      <w:pPr>
-        <w:jc w:val="both"/>
-        <w:rPr>
-          <w:rFonts w:ascii="Garamond" w:hAnsi="Garamond"/>
-        </w:rPr>
-      </w:pPr>
-      <w:r>
-        <w:rPr>
-          <w:rFonts w:ascii="Garamond" w:hAnsi="Garamond"/>
-        </w:rPr>
+      <w:r>
         <w:t>Il servizio, in quanto sito web, dovrà essere online 24/7 con basso rischio di crash del servizio di hosting.</w:t>
       </w:r>
     </w:p>
     <w:p>
-      <w:pPr>
-        <w:jc w:val="both"/>
-        <w:rPr>
-          <w:rFonts w:ascii="Garamond" w:hAnsi="Garamond"/>
-        </w:rPr>
-      </w:pPr>
-      <w:r>
-        <w:rPr>
-          <w:rFonts w:ascii="Garamond" w:hAnsi="Garamond"/>
-        </w:rPr>
-        <w:t>Inoltre agli utenti non sarà richiesto di fornire dati sensibili in quanto non utili ai fini dell’utilizzo di GameSquare.</w:t>
+      <w:r>
+        <w:t>Inoltre agli utenti non sarà richiesto d</w:t>
+      </w:r>
+      <w:bookmarkStart w:id="42" w:name="_GoBack"/>
+      <w:bookmarkEnd w:id="42"/>
+      <w:r>
+        <w:t xml:space="preserve">i fornire dati sensibili in quanto non utili ai fini dell’utilizzo di </w:t>
+      </w:r>
+      <w:proofErr w:type="spellStart"/>
+      <w:r>
+        <w:t>GameSquare</w:t>
+      </w:r>
+      <w:proofErr w:type="spellEnd"/>
+      <w:r>
+        <w:t>.</w:t>
       </w:r>
     </w:p>
     <w:p>
@@ -5868,8 +5639,8 @@
           <w:color w:val="000000" w:themeColor="text1"/>
         </w:rPr>
       </w:pPr>
-      <w:bookmarkStart w:id="42" w:name="_Toc29995976"/>
-      <w:bookmarkStart w:id="43" w:name="_Toc58945277"/>
+      <w:bookmarkStart w:id="43" w:name="_Toc29995976"/>
+      <w:bookmarkStart w:id="44" w:name="_Toc58946022"/>
       <w:r>
         <w:rPr>
           <w:rFonts w:ascii="Garamond" w:hAnsi="Garamond"/>
@@ -5878,8 +5649,8 @@
         </w:rPr>
         <w:t>3.3.3 Prestazioni</w:t>
       </w:r>
-      <w:bookmarkEnd w:id="42"/>
       <w:bookmarkEnd w:id="43"/>
+      <w:bookmarkEnd w:id="44"/>
     </w:p>
     <w:p>
       <w:pPr>
@@ -6025,8 +5796,8 @@
           <w:color w:val="000000" w:themeColor="text1"/>
         </w:rPr>
       </w:pPr>
-      <w:bookmarkStart w:id="44" w:name="_Toc29995977"/>
-      <w:bookmarkStart w:id="45" w:name="_Toc58945278"/>
+      <w:bookmarkStart w:id="45" w:name="_Toc29995977"/>
+      <w:bookmarkStart w:id="46" w:name="_Toc58946023"/>
       <w:r>
         <w:rPr>
           <w:rFonts w:ascii="Garamond" w:hAnsi="Garamond"/>
@@ -6043,8 +5814,8 @@
         </w:rPr>
         <w:t>Manutenibilità</w:t>
       </w:r>
-      <w:bookmarkEnd w:id="44"/>
       <w:bookmarkEnd w:id="45"/>
+      <w:bookmarkEnd w:id="46"/>
     </w:p>
     <w:p>
       <w:pPr>
@@ -6073,7 +5844,6 @@
           <w:sz w:val="24"/>
           <w:szCs w:val="24"/>
         </w:rPr>
-        <w:lastRenderedPageBreak/>
         <w:t>In futuro ci sarà, per ogni gioco, una sezione dei giochi consigliati</w:t>
       </w:r>
       <w:r>
@@ -6158,8 +5928,8 @@
         <w:pStyle w:val="Titolo3"/>
         <w:jc w:val="both"/>
       </w:pPr>
-      <w:bookmarkStart w:id="46" w:name="_Toc29995978"/>
-      <w:bookmarkStart w:id="47" w:name="_Toc58945279"/>
+      <w:bookmarkStart w:id="47" w:name="_Toc29995978"/>
+      <w:bookmarkStart w:id="48" w:name="_Toc58946024"/>
       <w:r>
         <w:rPr>
           <w:rFonts w:ascii="Garamond" w:hAnsi="Garamond"/>
@@ -6168,8 +5938,8 @@
         </w:rPr>
         <w:t>3.3.5 Implementazione</w:t>
       </w:r>
-      <w:bookmarkEnd w:id="46"/>
       <w:bookmarkEnd w:id="47"/>
+      <w:bookmarkEnd w:id="48"/>
     </w:p>
     <w:p>
       <w:pPr>
@@ -6256,7 +6026,7 @@
           <w:color w:val="000000" w:themeColor="text1"/>
         </w:rPr>
       </w:pPr>
-      <w:bookmarkStart w:id="48" w:name="_Toc58945280"/>
+      <w:bookmarkStart w:id="49" w:name="_Toc58946025"/>
       <w:r>
         <w:rPr>
           <w:rFonts w:ascii="Garamond" w:hAnsi="Garamond"/>
@@ -6289,7 +6059,7 @@
         </w:rPr>
         <w:t>Interfaccia</w:t>
       </w:r>
-      <w:bookmarkEnd w:id="48"/>
+      <w:bookmarkEnd w:id="49"/>
     </w:p>
     <w:p>
       <w:pPr>
@@ -6386,14 +6156,15 @@
           <w:color w:val="000000" w:themeColor="text1"/>
         </w:rPr>
       </w:pPr>
-      <w:bookmarkStart w:id="49" w:name="_Toc29995979"/>
-      <w:bookmarkStart w:id="50" w:name="_Toc58945281"/>
+      <w:bookmarkStart w:id="50" w:name="_Toc29995979"/>
+      <w:bookmarkStart w:id="51" w:name="_Toc58946026"/>
       <w:r>
         <w:rPr>
           <w:rFonts w:ascii="Garamond" w:hAnsi="Garamond"/>
           <w:b/>
           <w:color w:val="000000" w:themeColor="text1"/>
         </w:rPr>
+        <w:lastRenderedPageBreak/>
         <w:t>3.3.7</w:t>
       </w:r>
       <w:r>
@@ -6412,8 +6183,8 @@
         </w:rPr>
         <w:t>Packaging</w:t>
       </w:r>
-      <w:bookmarkEnd w:id="49"/>
       <w:bookmarkEnd w:id="50"/>
+      <w:bookmarkEnd w:id="51"/>
     </w:p>
     <w:p/>
     <w:p>
@@ -6421,7 +6192,6 @@
         <w:spacing w:after="80"/>
         <w:contextualSpacing/>
         <w:rPr>
-          <w:sz w:val="26"/>
           <w:szCs w:val="26"/>
           <w:u w:val="single"/>
         </w:rPr>
@@ -6467,8 +6237,8 @@
           <w:color w:val="000000" w:themeColor="text1"/>
         </w:rPr>
       </w:pPr>
-      <w:bookmarkStart w:id="51" w:name="_Toc29995980"/>
-      <w:bookmarkStart w:id="52" w:name="_Toc58945282"/>
+      <w:bookmarkStart w:id="52" w:name="_Toc29995980"/>
+      <w:bookmarkStart w:id="53" w:name="_Toc58946027"/>
       <w:r>
         <w:rPr>
           <w:rFonts w:ascii="Garamond" w:hAnsi="Garamond"/>
@@ -6493,8 +6263,8 @@
         </w:rPr>
         <w:t>Legali</w:t>
       </w:r>
-      <w:bookmarkEnd w:id="51"/>
       <w:bookmarkEnd w:id="52"/>
+      <w:bookmarkEnd w:id="53"/>
     </w:p>
     <w:p>
       <w:pPr>
@@ -6537,9 +6307,9 @@
           <w:color w:val="000000" w:themeColor="text1"/>
         </w:rPr>
       </w:pPr>
-      <w:bookmarkStart w:id="53" w:name="_Toc24590037"/>
-      <w:bookmarkStart w:id="54" w:name="_Toc29995982"/>
-      <w:bookmarkStart w:id="55" w:name="_Toc58945283"/>
+      <w:bookmarkStart w:id="54" w:name="_Toc24590037"/>
+      <w:bookmarkStart w:id="55" w:name="_Toc29995982"/>
+      <w:bookmarkStart w:id="56" w:name="_Toc58946028"/>
       <w:r>
         <w:rPr>
           <w:rFonts w:ascii="Garamond" w:hAnsi="Garamond"/>
@@ -6594,9 +6364,9 @@
         </w:rPr>
         <w:t xml:space="preserve"> di sistema</w:t>
       </w:r>
-      <w:bookmarkEnd w:id="53"/>
       <w:bookmarkEnd w:id="54"/>
       <w:bookmarkEnd w:id="55"/>
+      <w:bookmarkEnd w:id="56"/>
     </w:p>
     <w:p>
       <w:pPr>
@@ -6614,9 +6384,9 @@
           <w:color w:val="auto"/>
         </w:rPr>
       </w:pPr>
-      <w:bookmarkStart w:id="56" w:name="_Toc24590038"/>
-      <w:bookmarkStart w:id="57" w:name="_Toc29995983"/>
-      <w:bookmarkStart w:id="58" w:name="_Toc58945284"/>
+      <w:bookmarkStart w:id="57" w:name="_Toc24590038"/>
+      <w:bookmarkStart w:id="58" w:name="_Toc29995983"/>
+      <w:bookmarkStart w:id="59" w:name="_Toc58946029"/>
       <w:r>
         <w:rPr>
           <w:rFonts w:ascii="Garamond" w:hAnsi="Garamond"/>
@@ -6635,9 +6405,9 @@
         </w:rPr>
         <w:t>.1 Scenari</w:t>
       </w:r>
-      <w:bookmarkEnd w:id="56"/>
       <w:bookmarkEnd w:id="57"/>
       <w:bookmarkEnd w:id="58"/>
+      <w:bookmarkEnd w:id="59"/>
     </w:p>
     <w:p>
       <w:pPr>
@@ -6680,6 +6450,7 @@
         </w:rPr>
         <w:tab/>
       </w:r>
+      <w:proofErr w:type="spellStart"/>
       <w:r>
         <w:rPr>
           <w:rFonts w:ascii="Courier New" w:eastAsia="Courier New" w:hAnsi="Courier New" w:cs="Courier New"/>
@@ -6688,6 +6459,7 @@
         </w:rPr>
         <w:t>ricercaTorneo</w:t>
       </w:r>
+      <w:proofErr w:type="spellEnd"/>
     </w:p>
     <w:p>
       <w:pPr>
@@ -6871,32 +6643,7 @@
         <w:ind w:left="1417" w:firstLine="0"/>
       </w:pPr>
       <w:r>
-        <w:lastRenderedPageBreak/>
-        <w:t xml:space="preserve">La sua richiesta viene accolta </w:t>
-      </w:r>
-      <w:proofErr w:type="gramStart"/>
-      <w:r>
-        <w:t>e</w:t>
-      </w:r>
-      <w:proofErr w:type="gramEnd"/>
-      <w:r>
-        <w:t xml:space="preserve"> lui viene aggiunto dal creatore del </w:t>
-      </w:r>
-      <w:proofErr w:type="spellStart"/>
-      <w:r>
-        <w:t>thread</w:t>
-      </w:r>
-      <w:proofErr w:type="spellEnd"/>
-      <w:r>
-        <w:t xml:space="preserve"> sull’apposita piattaforma (in questo caso </w:t>
-      </w:r>
-      <w:proofErr w:type="spellStart"/>
-      <w:r>
-        <w:t>Steam</w:t>
-      </w:r>
-      <w:proofErr w:type="spellEnd"/>
-      <w:r>
-        <w:t>) che lo notificherà poco prima dell’inizio del torneo</w:t>
+        <w:t>La sua richiesta viene accolta e lui viene aggiunto dal creatore del thread sull’apposita piattaforma (in questo caso Steam) che lo notificherà poco prima dell’inizio del torneo</w:t>
       </w:r>
     </w:p>
     <w:p>
@@ -7006,7 +6753,6 @@
         </w:rPr>
         <w:tab/>
       </w:r>
-      <w:proofErr w:type="spellStart"/>
       <w:r>
         <w:rPr>
           <w:rFonts w:ascii="Courier New" w:eastAsia="Courier New" w:hAnsi="Courier New" w:cs="Courier New"/>
@@ -7016,7 +6762,6 @@
         </w:rPr>
         <w:t>Lorenzo:utente</w:t>
       </w:r>
-      <w:proofErr w:type="spellEnd"/>
       <w:r>
         <w:pict w14:anchorId="17A66E9F">
           <v:rect id="_x0000_i1029" style="width:0;height:1.5pt" o:hralign="center" o:hrstd="t" o:hr="t" fillcolor="#a0a0a0" stroked="f"/>
@@ -7090,6 +6835,7 @@
         <w:ind w:left="1417" w:firstLine="0"/>
       </w:pPr>
       <w:r>
+        <w:lastRenderedPageBreak/>
         <w:t>Cerca il proprio gioco sulla piattaforma, visualizzandone la pagina.</w:t>
       </w:r>
     </w:p>
@@ -7189,7 +6935,6 @@
         </w:rPr>
         <w:tab/>
       </w:r>
-      <w:proofErr w:type="spellStart"/>
       <w:r>
         <w:rPr>
           <w:rFonts w:ascii="Courier New" w:eastAsia="Courier New" w:hAnsi="Courier New" w:cs="Courier New"/>
@@ -7198,7 +6943,6 @@
         </w:rPr>
         <w:t>richiestaAggiuntaGioco</w:t>
       </w:r>
-      <w:proofErr w:type="spellEnd"/>
     </w:p>
     <w:p>
       <w:pPr>
@@ -7237,7 +6981,6 @@
         </w:rPr>
         <w:tab/>
       </w:r>
-      <w:proofErr w:type="spellStart"/>
       <w:r>
         <w:rPr>
           <w:rFonts w:ascii="Courier New" w:eastAsia="Courier New" w:hAnsi="Courier New" w:cs="Courier New"/>
@@ -7247,7 +6990,6 @@
         </w:rPr>
         <w:t>Francesco:utente</w:t>
       </w:r>
-      <w:proofErr w:type="spellEnd"/>
       <w:r>
         <w:pict w14:anchorId="5851BAAE">
           <v:rect id="_x0000_i1032" style="width:0;height:1.5pt" o:hralign="center" o:hrstd="t" o:hr="t" fillcolor="#a0a0a0" stroked="f"/>
@@ -7273,23 +7015,7 @@
         <w:tab/>
       </w:r>
       <w:r>
-        <w:t xml:space="preserve">Francesco, un appassionato di videogiochi meno conosciuti, non riesce a trovare su GameSquare il titolo “Garage: </w:t>
-      </w:r>
-      <w:proofErr w:type="spellStart"/>
-      <w:r>
-        <w:t>Bad</w:t>
-      </w:r>
-      <w:proofErr w:type="spellEnd"/>
-      <w:r>
-        <w:t xml:space="preserve"> </w:t>
-      </w:r>
-      <w:proofErr w:type="spellStart"/>
-      <w:r>
-        <w:t>Dream</w:t>
-      </w:r>
-      <w:proofErr w:type="spellEnd"/>
-      <w:r>
-        <w:t xml:space="preserve"> Adventure”.</w:t>
+        <w:t>Francesco, un appassionato di videogiochi meno conosciuti, non riesce a trovare su GameSquare il titolo “Garage: Bad Dream Adventure”.</w:t>
       </w:r>
     </w:p>
     <w:p>
@@ -7337,15 +7063,7 @@
         <w:ind w:left="1417" w:firstLine="0"/>
       </w:pPr>
       <w:r>
-        <w:t xml:space="preserve">Si reca sull’apposita pagina contenente il </w:t>
-      </w:r>
-      <w:proofErr w:type="spellStart"/>
-      <w:r>
-        <w:t>form</w:t>
-      </w:r>
-      <w:proofErr w:type="spellEnd"/>
-      <w:r>
-        <w:t xml:space="preserve"> per proporre l’aggiunta di un gioco.</w:t>
+        <w:t>Si reca sull’apposita pagina contenente il form per proporre l’aggiunta di un gioco.</w:t>
       </w:r>
     </w:p>
     <w:p>
@@ -7357,23 +7075,7 @@
         <w:ind w:left="1417" w:firstLine="0"/>
       </w:pPr>
       <w:r>
-        <w:t xml:space="preserve">Inserisce i requisiti, ossia il nome del gioco e una fonte attendibile della sua esistenza, in questo caso un riferimento a un video del </w:t>
-      </w:r>
-      <w:proofErr w:type="spellStart"/>
-      <w:r>
-        <w:t>gamplay</w:t>
-      </w:r>
-      <w:proofErr w:type="spellEnd"/>
-      <w:r>
-        <w:t xml:space="preserve"> caricato per intero su </w:t>
-      </w:r>
-      <w:proofErr w:type="spellStart"/>
-      <w:r>
-        <w:t>YouTube</w:t>
-      </w:r>
-      <w:proofErr w:type="spellEnd"/>
-      <w:r>
-        <w:t>.</w:t>
+        <w:t>Inserisce i requisiti, ossia il nome del gioco e una fonte attendibile della sua esistenza, in questo caso un riferimento a un video del gamplay caricato per intero su YouTube.</w:t>
       </w:r>
     </w:p>
     <w:p>
@@ -7385,23 +7087,7 @@
         <w:ind w:left="1417" w:firstLine="0"/>
       </w:pPr>
       <w:r>
-        <w:t xml:space="preserve">Dopo qualche giorno, la sua proposta viene approvata </w:t>
-      </w:r>
-      <w:proofErr w:type="gramStart"/>
-      <w:r>
-        <w:t>e</w:t>
-      </w:r>
-      <w:proofErr w:type="gramEnd"/>
-      <w:r>
-        <w:t xml:space="preserve"> il gioco aggiunto al </w:t>
-      </w:r>
-      <w:proofErr w:type="spellStart"/>
-      <w:r>
-        <w:t>databse</w:t>
-      </w:r>
-      <w:proofErr w:type="spellEnd"/>
-      <w:r>
-        <w:t>.</w:t>
+        <w:t>Dopo qualche giorno, la sua proposta viene approvata e il gioco aggiunto al databse.</w:t>
       </w:r>
     </w:p>
     <w:p>
@@ -7464,7 +7150,6 @@
         </w:rPr>
         <w:tab/>
       </w:r>
-      <w:proofErr w:type="spellStart"/>
       <w:r>
         <w:rPr>
           <w:rFonts w:ascii="Courier New" w:eastAsia="Courier New" w:hAnsi="Courier New" w:cs="Courier New"/>
@@ -7473,7 +7158,6 @@
         </w:rPr>
         <w:t>eliminazioneContenuto</w:t>
       </w:r>
-      <w:proofErr w:type="spellEnd"/>
     </w:p>
     <w:p>
       <w:pPr>
@@ -7503,7 +7187,6 @@
           <w:b/>
           <w:i/>
         </w:rPr>
-        <w:lastRenderedPageBreak/>
         <w:t>Attori Partecipanti:</w:t>
       </w:r>
       <w:r>
@@ -7513,7 +7196,6 @@
         </w:rPr>
         <w:tab/>
       </w:r>
-      <w:proofErr w:type="spellStart"/>
       <w:r>
         <w:rPr>
           <w:rFonts w:ascii="Courier New" w:eastAsia="Courier New" w:hAnsi="Courier New" w:cs="Courier New"/>
@@ -7523,7 +7205,6 @@
         </w:rPr>
         <w:t>Piero:admin</w:t>
       </w:r>
-      <w:proofErr w:type="spellEnd"/>
       <w:r>
         <w:pict w14:anchorId="4B3A5DC5">
           <v:rect id="_x0000_i1035" style="width:0;height:1.5pt" o:hralign="center" o:hrstd="t" o:hr="t" fillcolor="#a0a0a0" stroked="f"/>
@@ -7549,23 +7230,7 @@
         <w:tab/>
       </w:r>
       <w:r>
-        <w:t xml:space="preserve">Piero, un </w:t>
-      </w:r>
-      <w:proofErr w:type="spellStart"/>
-      <w:r>
-        <w:t>admin</w:t>
-      </w:r>
-      <w:proofErr w:type="spellEnd"/>
-      <w:r>
-        <w:t xml:space="preserve"> di </w:t>
-      </w:r>
-      <w:proofErr w:type="spellStart"/>
-      <w:r>
-        <w:t>GameSquare</w:t>
-      </w:r>
-      <w:proofErr w:type="spellEnd"/>
-      <w:r>
-        <w:t>, nota che un contenuto è inopportuno.</w:t>
+        <w:t>Piero, un admin di GameSquare, nota che un contenuto è inopportuno.</w:t>
       </w:r>
     </w:p>
     <w:p>
@@ -7625,15 +7290,8 @@
         <w:ind w:left="1417" w:firstLine="0"/>
       </w:pPr>
       <w:r>
-        <w:t>L’</w:t>
-      </w:r>
-      <w:proofErr w:type="spellStart"/>
-      <w:r>
-        <w:t>admin</w:t>
-      </w:r>
-      <w:proofErr w:type="spellEnd"/>
-      <w:r>
-        <w:t xml:space="preserve"> nota le molte segnalazioni e decide di rimuovere il contenuto nocivo.</w:t>
+        <w:lastRenderedPageBreak/>
+        <w:t>L’admin nota le molte segnalazioni e decide di rimuovere il contenuto nocivo.</w:t>
       </w:r>
     </w:p>
     <w:p>
@@ -7667,7 +7325,7 @@
           <w:u w:val="single"/>
         </w:rPr>
       </w:pPr>
-      <w:bookmarkStart w:id="59" w:name="_Toc58945285"/>
+      <w:bookmarkStart w:id="60" w:name="_Toc58946030"/>
       <w:r>
         <w:rPr>
           <w:rFonts w:ascii="Garamond" w:hAnsi="Garamond"/>
@@ -7695,7 +7353,7 @@
         </w:rPr>
         <w:t>Use Case Model</w:t>
       </w:r>
-      <w:bookmarkEnd w:id="59"/>
+      <w:bookmarkEnd w:id="60"/>
     </w:p>
     <w:p>
       <w:pPr>
@@ -8123,7 +7781,7 @@
           <w:color w:val="auto"/>
         </w:rPr>
       </w:pPr>
-      <w:bookmarkStart w:id="60" w:name="_Toc58945286"/>
+      <w:bookmarkStart w:id="61" w:name="_Toc58946031"/>
       <w:r>
         <w:rPr>
           <w:rFonts w:ascii="Garamond" w:hAnsi="Garamond"/>
@@ -8152,7 +7810,7 @@
         </w:rPr>
         <w:t>Object Model</w:t>
       </w:r>
-      <w:bookmarkEnd w:id="60"/>
+      <w:bookmarkEnd w:id="61"/>
     </w:p>
     <w:tbl>
       <w:tblPr>
@@ -8162,9 +7820,9 @@
         <w:tblLook w:val="04A0" w:firstRow="1" w:lastRow="0" w:firstColumn="1" w:lastColumn="0" w:noHBand="0" w:noVBand="1"/>
       </w:tblPr>
       <w:tblGrid>
-        <w:gridCol w:w="2379"/>
-        <w:gridCol w:w="1654"/>
-        <w:gridCol w:w="5885"/>
+        <w:gridCol w:w="2772"/>
+        <w:gridCol w:w="1615"/>
+        <w:gridCol w:w="5531"/>
       </w:tblGrid>
       <w:tr>
         <w:trPr>
@@ -8226,7 +7884,6 @@
                 <w:bCs w:val="0"/>
               </w:rPr>
             </w:pPr>
-            <w:proofErr w:type="spellStart"/>
             <w:r>
               <w:rPr>
                 <w:b w:val="0"/>
@@ -8234,7 +7891,6 @@
               </w:rPr>
               <w:t>RegistrationForm</w:t>
             </w:r>
-            <w:proofErr w:type="spellEnd"/>
           </w:p>
         </w:tc>
         <w:tc>
@@ -8245,11 +7901,9 @@
             <w:pPr>
               <w:cnfStyle w:val="000000000000" w:firstRow="0" w:lastRow="0" w:firstColumn="0" w:lastColumn="0" w:oddVBand="0" w:evenVBand="0" w:oddHBand="0" w:evenHBand="0" w:firstRowFirstColumn="0" w:firstRowLastColumn="0" w:lastRowFirstColumn="0" w:lastRowLastColumn="0"/>
             </w:pPr>
-            <w:proofErr w:type="spellStart"/>
             <w:r>
               <w:t>Boundary</w:t>
             </w:r>
-            <w:proofErr w:type="spellEnd"/>
           </w:p>
         </w:tc>
         <w:tc>
@@ -8261,13 +7915,8 @@
               <w:cnfStyle w:val="000000000000" w:firstRow="0" w:lastRow="0" w:firstColumn="0" w:lastColumn="0" w:oddVBand="0" w:evenVBand="0" w:oddHBand="0" w:evenHBand="0" w:firstRowFirstColumn="0" w:firstRowLastColumn="0" w:lastRowFirstColumn="0" w:lastRowLastColumn="0"/>
             </w:pPr>
             <w:r>
-              <w:t xml:space="preserve">Form da compilare per la registrazione, con campi da riempire e </w:t>
-            </w:r>
-            <w:proofErr w:type="spellStart"/>
-            <w:r>
-              <w:t>submit</w:t>
-            </w:r>
-            <w:proofErr w:type="spellEnd"/>
+              <w:t>Form da compilare per la registrazione, con campi da riempire e submit</w:t>
+            </w:r>
           </w:p>
         </w:tc>
       </w:tr>
@@ -8281,7 +7930,6 @@
             <w:tcW w:w="2317" w:type="dxa"/>
           </w:tcPr>
           <w:p>
-            <w:proofErr w:type="spellStart"/>
             <w:r>
               <w:rPr>
                 <w:b w:val="0"/>
@@ -8289,7 +7937,6 @@
               </w:rPr>
               <w:t>LoginPage</w:t>
             </w:r>
-            <w:proofErr w:type="spellEnd"/>
           </w:p>
         </w:tc>
         <w:tc>
@@ -8300,11 +7947,9 @@
             <w:pPr>
               <w:cnfStyle w:val="000000000000" w:firstRow="0" w:lastRow="0" w:firstColumn="0" w:lastColumn="0" w:oddVBand="0" w:evenVBand="0" w:oddHBand="0" w:evenHBand="0" w:firstRowFirstColumn="0" w:firstRowLastColumn="0" w:lastRowFirstColumn="0" w:lastRowLastColumn="0"/>
             </w:pPr>
-            <w:proofErr w:type="spellStart"/>
             <w:r>
               <w:t>Boundary</w:t>
             </w:r>
-            <w:proofErr w:type="spellEnd"/>
           </w:p>
         </w:tc>
         <w:tc>
@@ -8316,13 +7961,8 @@
               <w:cnfStyle w:val="000000000000" w:firstRow="0" w:lastRow="0" w:firstColumn="0" w:lastColumn="0" w:oddVBand="0" w:evenVBand="0" w:oddHBand="0" w:evenHBand="0" w:firstRowFirstColumn="0" w:firstRowLastColumn="0" w:lastRowFirstColumn="0" w:lastRowLastColumn="0"/>
             </w:pPr>
             <w:r>
-              <w:t xml:space="preserve">Pagina per effettuare il login da utente registrato o da </w:t>
-            </w:r>
-            <w:proofErr w:type="spellStart"/>
-            <w:r>
-              <w:t>admin</w:t>
-            </w:r>
-            <w:proofErr w:type="spellEnd"/>
+              <w:t>Pagina per effettuare il login da utente registrato o da admin</w:t>
+            </w:r>
           </w:p>
         </w:tc>
       </w:tr>
@@ -8359,11 +7999,9 @@
             <w:pPr>
               <w:cnfStyle w:val="000000000000" w:firstRow="0" w:lastRow="0" w:firstColumn="0" w:lastColumn="0" w:oddVBand="0" w:evenVBand="0" w:oddHBand="0" w:evenHBand="0" w:firstRowFirstColumn="0" w:firstRowLastColumn="0" w:lastRowFirstColumn="0" w:lastRowLastColumn="0"/>
             </w:pPr>
-            <w:proofErr w:type="spellStart"/>
             <w:r>
               <w:t>Boundary</w:t>
             </w:r>
-            <w:proofErr w:type="spellEnd"/>
           </w:p>
         </w:tc>
         <w:tc>
@@ -8396,7 +8034,6 @@
                 <w:bCs w:val="0"/>
               </w:rPr>
             </w:pPr>
-            <w:proofErr w:type="spellStart"/>
             <w:r>
               <w:rPr>
                 <w:b w:val="0"/>
@@ -8404,7 +8041,6 @@
               </w:rPr>
               <w:t>LoggedHomePage</w:t>
             </w:r>
-            <w:proofErr w:type="spellEnd"/>
           </w:p>
         </w:tc>
         <w:tc>
@@ -8415,11 +8051,9 @@
             <w:pPr>
               <w:cnfStyle w:val="000000000000" w:firstRow="0" w:lastRow="0" w:firstColumn="0" w:lastColumn="0" w:oddVBand="0" w:evenVBand="0" w:oddHBand="0" w:evenHBand="0" w:firstRowFirstColumn="0" w:firstRowLastColumn="0" w:lastRowFirstColumn="0" w:lastRowLastColumn="0"/>
             </w:pPr>
-            <w:proofErr w:type="spellStart"/>
             <w:r>
               <w:t>Boundary</w:t>
             </w:r>
-            <w:proofErr w:type="spellEnd"/>
           </w:p>
         </w:tc>
         <w:tc>
@@ -8452,7 +8086,6 @@
                 <w:bCs w:val="0"/>
               </w:rPr>
             </w:pPr>
-            <w:proofErr w:type="spellStart"/>
             <w:r>
               <w:rPr>
                 <w:b w:val="0"/>
@@ -8460,7 +8093,6 @@
               </w:rPr>
               <w:t>ListAdderButton</w:t>
             </w:r>
-            <w:proofErr w:type="spellEnd"/>
           </w:p>
         </w:tc>
         <w:tc>
@@ -8471,11 +8103,9 @@
             <w:pPr>
               <w:cnfStyle w:val="000000000000" w:firstRow="0" w:lastRow="0" w:firstColumn="0" w:lastColumn="0" w:oddVBand="0" w:evenVBand="0" w:oddHBand="0" w:evenHBand="0" w:firstRowFirstColumn="0" w:firstRowLastColumn="0" w:lastRowFirstColumn="0" w:lastRowLastColumn="0"/>
             </w:pPr>
-            <w:proofErr w:type="spellStart"/>
             <w:r>
               <w:t>Boundary</w:t>
             </w:r>
-            <w:proofErr w:type="spellEnd"/>
           </w:p>
         </w:tc>
         <w:tc>
@@ -8508,7 +8138,6 @@
                 <w:bCs w:val="0"/>
               </w:rPr>
             </w:pPr>
-            <w:proofErr w:type="spellStart"/>
             <w:r>
               <w:rPr>
                 <w:b w:val="0"/>
@@ -8516,7 +8145,6 @@
               </w:rPr>
               <w:t>VoteField</w:t>
             </w:r>
-            <w:proofErr w:type="spellEnd"/>
           </w:p>
         </w:tc>
         <w:tc>
@@ -8527,11 +8155,9 @@
             <w:pPr>
               <w:cnfStyle w:val="000000000000" w:firstRow="0" w:lastRow="0" w:firstColumn="0" w:lastColumn="0" w:oddVBand="0" w:evenVBand="0" w:oddHBand="0" w:evenHBand="0" w:firstRowFirstColumn="0" w:firstRowLastColumn="0" w:lastRowFirstColumn="0" w:lastRowLastColumn="0"/>
             </w:pPr>
-            <w:proofErr w:type="spellStart"/>
             <w:r>
               <w:t>Boundary</w:t>
             </w:r>
-            <w:proofErr w:type="spellEnd"/>
           </w:p>
         </w:tc>
         <w:tc>
@@ -8564,7 +8190,6 @@
                 <w:bCs w:val="0"/>
               </w:rPr>
             </w:pPr>
-            <w:proofErr w:type="spellStart"/>
             <w:r>
               <w:rPr>
                 <w:b w:val="0"/>
@@ -8572,7 +8197,6 @@
               </w:rPr>
               <w:t>CommentField</w:t>
             </w:r>
-            <w:proofErr w:type="spellEnd"/>
           </w:p>
         </w:tc>
         <w:tc>
@@ -8583,11 +8207,9 @@
             <w:pPr>
               <w:cnfStyle w:val="000000000000" w:firstRow="0" w:lastRow="0" w:firstColumn="0" w:lastColumn="0" w:oddVBand="0" w:evenVBand="0" w:oddHBand="0" w:evenHBand="0" w:firstRowFirstColumn="0" w:firstRowLastColumn="0" w:lastRowFirstColumn="0" w:lastRowLastColumn="0"/>
             </w:pPr>
-            <w:proofErr w:type="spellStart"/>
             <w:r>
               <w:t>Boundary</w:t>
             </w:r>
-            <w:proofErr w:type="spellEnd"/>
           </w:p>
         </w:tc>
         <w:tc>
@@ -8599,23 +8221,7 @@
               <w:cnfStyle w:val="000000000000" w:firstRow="0" w:lastRow="0" w:firstColumn="0" w:lastColumn="0" w:oddVBand="0" w:evenVBand="0" w:oddHBand="0" w:evenHBand="0" w:firstRowFirstColumn="0" w:firstRowLastColumn="0" w:lastRowFirstColumn="0" w:lastRowLastColumn="0"/>
             </w:pPr>
             <w:r>
-              <w:t xml:space="preserve">Form costituito da un </w:t>
-            </w:r>
-            <w:proofErr w:type="spellStart"/>
-            <w:r>
-              <w:t>TextField</w:t>
-            </w:r>
-            <w:proofErr w:type="spellEnd"/>
-            <w:r>
-              <w:t xml:space="preserve"> (non vuoto) e </w:t>
-            </w:r>
-            <w:proofErr w:type="spellStart"/>
-            <w:r>
-              <w:t>Submit</w:t>
-            </w:r>
-            <w:proofErr w:type="spellEnd"/>
-            <w:r>
-              <w:t xml:space="preserve"> per inviare un commento (da utente registrato)</w:t>
+              <w:t>Form costituito da un TextField (non vuoto) e Submit per inviare un commento (da utente registrato)</w:t>
             </w:r>
           </w:p>
         </w:tc>
@@ -8636,7 +8242,6 @@
                 <w:bCs w:val="0"/>
               </w:rPr>
             </w:pPr>
-            <w:proofErr w:type="spellStart"/>
             <w:r>
               <w:rPr>
                 <w:b w:val="0"/>
@@ -8644,7 +8249,6 @@
               </w:rPr>
               <w:t>SearchField</w:t>
             </w:r>
-            <w:proofErr w:type="spellEnd"/>
           </w:p>
         </w:tc>
         <w:tc>
@@ -8655,11 +8259,9 @@
             <w:pPr>
               <w:cnfStyle w:val="000000000000" w:firstRow="0" w:lastRow="0" w:firstColumn="0" w:lastColumn="0" w:oddVBand="0" w:evenVBand="0" w:oddHBand="0" w:evenHBand="0" w:firstRowFirstColumn="0" w:firstRowLastColumn="0" w:lastRowFirstColumn="0" w:lastRowLastColumn="0"/>
             </w:pPr>
-            <w:proofErr w:type="spellStart"/>
             <w:r>
               <w:t>Boundary</w:t>
             </w:r>
-            <w:proofErr w:type="spellEnd"/>
           </w:p>
         </w:tc>
         <w:tc>
@@ -8692,7 +8294,6 @@
                 <w:bCs w:val="0"/>
               </w:rPr>
             </w:pPr>
-            <w:proofErr w:type="spellStart"/>
             <w:r>
               <w:rPr>
                 <w:b w:val="0"/>
@@ -8700,7 +8301,6 @@
               </w:rPr>
               <w:t>ResultsPage</w:t>
             </w:r>
-            <w:proofErr w:type="spellEnd"/>
           </w:p>
         </w:tc>
         <w:tc>
@@ -8711,11 +8311,9 @@
             <w:pPr>
               <w:cnfStyle w:val="000000000000" w:firstRow="0" w:lastRow="0" w:firstColumn="0" w:lastColumn="0" w:oddVBand="0" w:evenVBand="0" w:oddHBand="0" w:evenHBand="0" w:firstRowFirstColumn="0" w:firstRowLastColumn="0" w:lastRowFirstColumn="0" w:lastRowLastColumn="0"/>
             </w:pPr>
-            <w:proofErr w:type="spellStart"/>
             <w:r>
               <w:t>Boundary</w:t>
             </w:r>
-            <w:proofErr w:type="spellEnd"/>
           </w:p>
         </w:tc>
         <w:tc>
@@ -8748,7 +8346,6 @@
                 <w:bCs w:val="0"/>
               </w:rPr>
             </w:pPr>
-            <w:proofErr w:type="spellStart"/>
             <w:r>
               <w:rPr>
                 <w:b w:val="0"/>
@@ -8756,7 +8353,6 @@
               </w:rPr>
               <w:t>ElementLink</w:t>
             </w:r>
-            <w:proofErr w:type="spellEnd"/>
           </w:p>
         </w:tc>
         <w:tc>
@@ -8767,11 +8363,9 @@
             <w:pPr>
               <w:cnfStyle w:val="000000000000" w:firstRow="0" w:lastRow="0" w:firstColumn="0" w:lastColumn="0" w:oddVBand="0" w:evenVBand="0" w:oddHBand="0" w:evenHBand="0" w:firstRowFirstColumn="0" w:firstRowLastColumn="0" w:lastRowFirstColumn="0" w:lastRowLastColumn="0"/>
             </w:pPr>
-            <w:proofErr w:type="spellStart"/>
             <w:r>
               <w:t>Boundary</w:t>
             </w:r>
-            <w:proofErr w:type="spellEnd"/>
           </w:p>
         </w:tc>
         <w:tc>
@@ -8804,7 +8398,6 @@
                 <w:bCs w:val="0"/>
               </w:rPr>
             </w:pPr>
-            <w:proofErr w:type="spellStart"/>
             <w:r>
               <w:rPr>
                 <w:b w:val="0"/>
@@ -8812,7 +8405,6 @@
               </w:rPr>
               <w:t>ElementPage</w:t>
             </w:r>
-            <w:proofErr w:type="spellEnd"/>
           </w:p>
         </w:tc>
         <w:tc>
@@ -8823,11 +8415,9 @@
             <w:pPr>
               <w:cnfStyle w:val="000000000000" w:firstRow="0" w:lastRow="0" w:firstColumn="0" w:lastColumn="0" w:oddVBand="0" w:evenVBand="0" w:oddHBand="0" w:evenHBand="0" w:firstRowFirstColumn="0" w:firstRowLastColumn="0" w:lastRowFirstColumn="0" w:lastRowLastColumn="0"/>
             </w:pPr>
-            <w:proofErr w:type="spellStart"/>
             <w:r>
               <w:t>Boundary</w:t>
             </w:r>
-            <w:proofErr w:type="spellEnd"/>
           </w:p>
         </w:tc>
         <w:tc>
@@ -8860,7 +8450,6 @@
                 <w:bCs w:val="0"/>
               </w:rPr>
             </w:pPr>
-            <w:proofErr w:type="spellStart"/>
             <w:r>
               <w:rPr>
                 <w:b w:val="0"/>
@@ -8868,7 +8457,6 @@
               </w:rPr>
               <w:t>ThreadForm</w:t>
             </w:r>
-            <w:proofErr w:type="spellEnd"/>
           </w:p>
         </w:tc>
         <w:tc>
@@ -8879,11 +8467,9 @@
             <w:pPr>
               <w:cnfStyle w:val="000000000000" w:firstRow="0" w:lastRow="0" w:firstColumn="0" w:lastColumn="0" w:oddVBand="0" w:evenVBand="0" w:oddHBand="0" w:evenHBand="0" w:firstRowFirstColumn="0" w:firstRowLastColumn="0" w:lastRowFirstColumn="0" w:lastRowLastColumn="0"/>
             </w:pPr>
-            <w:proofErr w:type="spellStart"/>
             <w:r>
               <w:t>Boundary</w:t>
             </w:r>
-            <w:proofErr w:type="spellEnd"/>
           </w:p>
         </w:tc>
         <w:tc>
@@ -8895,15 +8481,7 @@
               <w:cnfStyle w:val="000000000000" w:firstRow="0" w:lastRow="0" w:firstColumn="0" w:lastColumn="0" w:oddVBand="0" w:evenVBand="0" w:oddHBand="0" w:evenHBand="0" w:firstRowFirstColumn="0" w:firstRowLastColumn="0" w:lastRowFirstColumn="0" w:lastRowLastColumn="0"/>
             </w:pPr>
             <w:r>
-              <w:t>Form da compilare per richiedere una nuova discussione (utente registrato) o crearne una (</w:t>
-            </w:r>
-            <w:proofErr w:type="spellStart"/>
-            <w:r>
-              <w:t>admin</w:t>
-            </w:r>
-            <w:proofErr w:type="spellEnd"/>
-            <w:r>
-              <w:t>)</w:t>
+              <w:t>Form da compilare per richiedere una nuova discussione (utente registrato) o crearne una (admin)</w:t>
             </w:r>
           </w:p>
         </w:tc>
@@ -8924,7 +8502,6 @@
                 <w:bCs w:val="0"/>
               </w:rPr>
             </w:pPr>
-            <w:proofErr w:type="spellStart"/>
             <w:r>
               <w:rPr>
                 <w:b w:val="0"/>
@@ -8932,7 +8509,6 @@
               </w:rPr>
               <w:t>GameRequestForm</w:t>
             </w:r>
-            <w:proofErr w:type="spellEnd"/>
           </w:p>
         </w:tc>
         <w:tc>
@@ -8943,11 +8519,9 @@
             <w:pPr>
               <w:cnfStyle w:val="000000000000" w:firstRow="0" w:lastRow="0" w:firstColumn="0" w:lastColumn="0" w:oddVBand="0" w:evenVBand="0" w:oddHBand="0" w:evenHBand="0" w:firstRowFirstColumn="0" w:firstRowLastColumn="0" w:lastRowFirstColumn="0" w:lastRowLastColumn="0"/>
             </w:pPr>
-            <w:proofErr w:type="spellStart"/>
             <w:r>
               <w:t>Boundary</w:t>
             </w:r>
-            <w:proofErr w:type="spellEnd"/>
           </w:p>
         </w:tc>
         <w:tc>
@@ -8980,7 +8554,6 @@
                 <w:bCs w:val="0"/>
               </w:rPr>
             </w:pPr>
-            <w:proofErr w:type="spellStart"/>
             <w:r>
               <w:rPr>
                 <w:b w:val="0"/>
@@ -8988,7 +8561,6 @@
               </w:rPr>
               <w:t>EditRequestForm</w:t>
             </w:r>
-            <w:proofErr w:type="spellEnd"/>
           </w:p>
         </w:tc>
         <w:tc>
@@ -8999,11 +8571,9 @@
             <w:pPr>
               <w:cnfStyle w:val="000000000000" w:firstRow="0" w:lastRow="0" w:firstColumn="0" w:lastColumn="0" w:oddVBand="0" w:evenVBand="0" w:oddHBand="0" w:evenHBand="0" w:firstRowFirstColumn="0" w:firstRowLastColumn="0" w:lastRowFirstColumn="0" w:lastRowLastColumn="0"/>
             </w:pPr>
-            <w:proofErr w:type="spellStart"/>
             <w:r>
               <w:t>Boundary</w:t>
             </w:r>
-            <w:proofErr w:type="spellEnd"/>
           </w:p>
         </w:tc>
         <w:tc>
@@ -9036,7 +8606,6 @@
                 <w:bCs w:val="0"/>
               </w:rPr>
             </w:pPr>
-            <w:proofErr w:type="spellStart"/>
             <w:r>
               <w:rPr>
                 <w:b w:val="0"/>
@@ -9044,7 +8613,6 @@
               </w:rPr>
               <w:t>LogoutButton</w:t>
             </w:r>
-            <w:proofErr w:type="spellEnd"/>
           </w:p>
         </w:tc>
         <w:tc>
@@ -9055,11 +8623,9 @@
             <w:pPr>
               <w:cnfStyle w:val="000000000000" w:firstRow="0" w:lastRow="0" w:firstColumn="0" w:lastColumn="0" w:oddVBand="0" w:evenVBand="0" w:oddHBand="0" w:evenHBand="0" w:firstRowFirstColumn="0" w:firstRowLastColumn="0" w:lastRowFirstColumn="0" w:lastRowLastColumn="0"/>
             </w:pPr>
-            <w:proofErr w:type="spellStart"/>
             <w:r>
               <w:t>Boundary</w:t>
             </w:r>
-            <w:proofErr w:type="spellEnd"/>
           </w:p>
         </w:tc>
         <w:tc>
@@ -9092,7 +8658,6 @@
                 <w:bCs w:val="0"/>
               </w:rPr>
             </w:pPr>
-            <w:proofErr w:type="spellStart"/>
             <w:r>
               <w:rPr>
                 <w:b w:val="0"/>
@@ -9100,7 +8665,6 @@
               </w:rPr>
               <w:t>EmailRetrieveForm</w:t>
             </w:r>
-            <w:proofErr w:type="spellEnd"/>
           </w:p>
         </w:tc>
         <w:tc>
@@ -9111,11 +8675,9 @@
             <w:pPr>
               <w:cnfStyle w:val="000000000000" w:firstRow="0" w:lastRow="0" w:firstColumn="0" w:lastColumn="0" w:oddVBand="0" w:evenVBand="0" w:oddHBand="0" w:evenHBand="0" w:firstRowFirstColumn="0" w:firstRowLastColumn="0" w:lastRowFirstColumn="0" w:lastRowLastColumn="0"/>
             </w:pPr>
-            <w:proofErr w:type="spellStart"/>
             <w:r>
               <w:t>Boundary</w:t>
             </w:r>
-            <w:proofErr w:type="spellEnd"/>
           </w:p>
         </w:tc>
         <w:tc>
@@ -9148,7 +8710,6 @@
                 <w:bCs w:val="0"/>
               </w:rPr>
             </w:pPr>
-            <w:proofErr w:type="spellStart"/>
             <w:r>
               <w:rPr>
                 <w:b w:val="0"/>
@@ -9156,7 +8717,6 @@
               </w:rPr>
               <w:t>PasswordModifierForm</w:t>
             </w:r>
-            <w:proofErr w:type="spellEnd"/>
           </w:p>
         </w:tc>
         <w:tc>
@@ -9167,11 +8727,9 @@
             <w:pPr>
               <w:cnfStyle w:val="000000000000" w:firstRow="0" w:lastRow="0" w:firstColumn="0" w:lastColumn="0" w:oddVBand="0" w:evenVBand="0" w:oddHBand="0" w:evenHBand="0" w:firstRowFirstColumn="0" w:firstRowLastColumn="0" w:lastRowFirstColumn="0" w:lastRowLastColumn="0"/>
             </w:pPr>
-            <w:proofErr w:type="spellStart"/>
             <w:r>
               <w:t>Boundary</w:t>
             </w:r>
-            <w:proofErr w:type="spellEnd"/>
           </w:p>
         </w:tc>
         <w:tc>
@@ -9204,7 +8762,6 @@
                 <w:bCs w:val="0"/>
               </w:rPr>
             </w:pPr>
-            <w:proofErr w:type="spellStart"/>
             <w:r>
               <w:rPr>
                 <w:b w:val="0"/>
@@ -9212,7 +8769,6 @@
               </w:rPr>
               <w:t>RequestPage</w:t>
             </w:r>
-            <w:proofErr w:type="spellEnd"/>
           </w:p>
         </w:tc>
         <w:tc>
@@ -9223,11 +8779,9 @@
             <w:pPr>
               <w:cnfStyle w:val="000000000000" w:firstRow="0" w:lastRow="0" w:firstColumn="0" w:lastColumn="0" w:oddVBand="0" w:evenVBand="0" w:oddHBand="0" w:evenHBand="0" w:firstRowFirstColumn="0" w:firstRowLastColumn="0" w:lastRowFirstColumn="0" w:lastRowLastColumn="0"/>
             </w:pPr>
-            <w:proofErr w:type="spellStart"/>
             <w:r>
               <w:t>Boundary</w:t>
             </w:r>
-            <w:proofErr w:type="spellEnd"/>
           </w:p>
         </w:tc>
         <w:tc>
@@ -9239,15 +8793,7 @@
               <w:cnfStyle w:val="000000000000" w:firstRow="0" w:lastRow="0" w:firstColumn="0" w:lastColumn="0" w:oddVBand="0" w:evenVBand="0" w:oddHBand="0" w:evenHBand="0" w:firstRowFirstColumn="0" w:firstRowLastColumn="0" w:lastRowFirstColumn="0" w:lastRowLastColumn="0"/>
             </w:pPr>
             <w:r>
-              <w:t xml:space="preserve">Pagina accessibile agli </w:t>
-            </w:r>
-            <w:proofErr w:type="spellStart"/>
-            <w:r>
-              <w:t>admin</w:t>
-            </w:r>
-            <w:proofErr w:type="spellEnd"/>
-            <w:r>
-              <w:t xml:space="preserve"> con le richieste di aggiunta di elementi da parte degli utenti</w:t>
+              <w:t>Pagina accessibile agli admin con le richieste di aggiunta di elementi da parte degli utenti</w:t>
             </w:r>
           </w:p>
         </w:tc>
@@ -9268,7 +8814,6 @@
                 <w:bCs w:val="0"/>
               </w:rPr>
             </w:pPr>
-            <w:proofErr w:type="spellStart"/>
             <w:r>
               <w:rPr>
                 <w:b w:val="0"/>
@@ -9276,7 +8821,6 @@
               </w:rPr>
               <w:t>AcceptReqButton</w:t>
             </w:r>
-            <w:proofErr w:type="spellEnd"/>
           </w:p>
         </w:tc>
         <w:tc>
@@ -9287,11 +8831,9 @@
             <w:pPr>
               <w:cnfStyle w:val="000000000000" w:firstRow="0" w:lastRow="0" w:firstColumn="0" w:lastColumn="0" w:oddVBand="0" w:evenVBand="0" w:oddHBand="0" w:evenHBand="0" w:firstRowFirstColumn="0" w:firstRowLastColumn="0" w:lastRowFirstColumn="0" w:lastRowLastColumn="0"/>
             </w:pPr>
-            <w:proofErr w:type="spellStart"/>
             <w:r>
               <w:t>Boundary</w:t>
             </w:r>
-            <w:proofErr w:type="spellEnd"/>
           </w:p>
         </w:tc>
         <w:tc>
@@ -9303,15 +8845,7 @@
               <w:cnfStyle w:val="000000000000" w:firstRow="0" w:lastRow="0" w:firstColumn="0" w:lastColumn="0" w:oddVBand="0" w:evenVBand="0" w:oddHBand="0" w:evenHBand="0" w:firstRowFirstColumn="0" w:firstRowLastColumn="0" w:lastRowFirstColumn="0" w:lastRowLastColumn="0"/>
             </w:pPr>
             <w:r>
-              <w:t>Consente all’</w:t>
-            </w:r>
-            <w:proofErr w:type="spellStart"/>
-            <w:r>
-              <w:t>admin</w:t>
-            </w:r>
-            <w:proofErr w:type="spellEnd"/>
-            <w:r>
-              <w:t xml:space="preserve"> di accettare o rifiutare una richiesta di un utente</w:t>
+              <w:t>Consente all’admin di accettare o rifiutare una richiesta di un utente</w:t>
             </w:r>
           </w:p>
         </w:tc>
@@ -9332,7 +8866,6 @@
                 <w:bCs w:val="0"/>
               </w:rPr>
             </w:pPr>
-            <w:proofErr w:type="spellStart"/>
             <w:r>
               <w:rPr>
                 <w:b w:val="0"/>
@@ -9340,7 +8873,6 @@
               </w:rPr>
               <w:t>NewGameForm</w:t>
             </w:r>
-            <w:proofErr w:type="spellEnd"/>
           </w:p>
         </w:tc>
         <w:tc>
@@ -9351,11 +8883,9 @@
             <w:pPr>
               <w:cnfStyle w:val="000000000000" w:firstRow="0" w:lastRow="0" w:firstColumn="0" w:lastColumn="0" w:oddVBand="0" w:evenVBand="0" w:oddHBand="0" w:evenHBand="0" w:firstRowFirstColumn="0" w:firstRowLastColumn="0" w:lastRowFirstColumn="0" w:lastRowLastColumn="0"/>
             </w:pPr>
-            <w:proofErr w:type="spellStart"/>
             <w:r>
               <w:t>Boundary</w:t>
             </w:r>
-            <w:proofErr w:type="spellEnd"/>
           </w:p>
         </w:tc>
         <w:tc>
@@ -9367,15 +8897,7 @@
               <w:cnfStyle w:val="000000000000" w:firstRow="0" w:lastRow="0" w:firstColumn="0" w:lastColumn="0" w:oddVBand="0" w:evenVBand="0" w:oddHBand="0" w:evenHBand="0" w:firstRowFirstColumn="0" w:firstRowLastColumn="0" w:lastRowFirstColumn="0" w:lastRowLastColumn="0"/>
             </w:pPr>
             <w:r>
-              <w:t>Form che permette all’</w:t>
-            </w:r>
-            <w:proofErr w:type="spellStart"/>
-            <w:r>
-              <w:t>admin</w:t>
-            </w:r>
-            <w:proofErr w:type="spellEnd"/>
-            <w:r>
-              <w:t xml:space="preserve"> di inserire un nuovo gioco nel database</w:t>
+              <w:t>Form che permette all’admin di inserire un nuovo gioco nel database</w:t>
             </w:r>
           </w:p>
         </w:tc>
@@ -9396,15 +8918,14 @@
                 <w:bCs w:val="0"/>
               </w:rPr>
             </w:pPr>
-            <w:proofErr w:type="spellStart"/>
             <w:r>
               <w:rPr>
                 <w:b w:val="0"/>
                 <w:bCs w:val="0"/>
               </w:rPr>
+              <w:lastRenderedPageBreak/>
               <w:t>GameUpdaterForm</w:t>
             </w:r>
-            <w:proofErr w:type="spellEnd"/>
           </w:p>
         </w:tc>
         <w:tc>
@@ -9415,11 +8936,9 @@
             <w:pPr>
               <w:cnfStyle w:val="000000000000" w:firstRow="0" w:lastRow="0" w:firstColumn="0" w:lastColumn="0" w:oddVBand="0" w:evenVBand="0" w:oddHBand="0" w:evenHBand="0" w:firstRowFirstColumn="0" w:firstRowLastColumn="0" w:lastRowFirstColumn="0" w:lastRowLastColumn="0"/>
             </w:pPr>
-            <w:proofErr w:type="spellStart"/>
             <w:r>
               <w:t>Boundary</w:t>
             </w:r>
-            <w:proofErr w:type="spellEnd"/>
           </w:p>
         </w:tc>
         <w:tc>
@@ -9431,15 +8950,7 @@
               <w:cnfStyle w:val="000000000000" w:firstRow="0" w:lastRow="0" w:firstColumn="0" w:lastColumn="0" w:oddVBand="0" w:evenVBand="0" w:oddHBand="0" w:evenHBand="0" w:firstRowFirstColumn="0" w:firstRowLastColumn="0" w:lastRowFirstColumn="0" w:lastRowLastColumn="0"/>
             </w:pPr>
             <w:r>
-              <w:t>Form che permette all’</w:t>
-            </w:r>
-            <w:proofErr w:type="spellStart"/>
-            <w:r>
-              <w:t>admin</w:t>
-            </w:r>
-            <w:proofErr w:type="spellEnd"/>
-            <w:r>
-              <w:t xml:space="preserve"> di aggiornare i dati relativi ad un determinato gioco</w:t>
+              <w:t>Form che permette all’admin di aggiornare i dati relativi ad un determinato gioco</w:t>
             </w:r>
           </w:p>
         </w:tc>
@@ -9460,7 +8971,6 @@
                 <w:bCs w:val="0"/>
               </w:rPr>
             </w:pPr>
-            <w:proofErr w:type="spellStart"/>
             <w:r>
               <w:rPr>
                 <w:b w:val="0"/>
@@ -9468,7 +8978,6 @@
               </w:rPr>
               <w:t>ElementRemoverButton</w:t>
             </w:r>
-            <w:proofErr w:type="spellEnd"/>
           </w:p>
         </w:tc>
         <w:tc>
@@ -9479,11 +8988,9 @@
             <w:pPr>
               <w:cnfStyle w:val="000000000000" w:firstRow="0" w:lastRow="0" w:firstColumn="0" w:lastColumn="0" w:oddVBand="0" w:evenVBand="0" w:oddHBand="0" w:evenHBand="0" w:firstRowFirstColumn="0" w:firstRowLastColumn="0" w:lastRowFirstColumn="0" w:lastRowLastColumn="0"/>
             </w:pPr>
-            <w:proofErr w:type="spellStart"/>
             <w:r>
               <w:t>Boundary</w:t>
             </w:r>
-            <w:proofErr w:type="spellEnd"/>
           </w:p>
         </w:tc>
         <w:tc>
@@ -9495,15 +9002,7 @@
               <w:cnfStyle w:val="000000000000" w:firstRow="0" w:lastRow="0" w:firstColumn="0" w:lastColumn="0" w:oddVBand="0" w:evenVBand="0" w:oddHBand="0" w:evenHBand="0" w:firstRowFirstColumn="0" w:firstRowLastColumn="0" w:lastRowFirstColumn="0" w:lastRowLastColumn="0"/>
             </w:pPr>
             <w:r>
-              <w:t>Permette all’</w:t>
-            </w:r>
-            <w:proofErr w:type="spellStart"/>
-            <w:r>
-              <w:t>admin</w:t>
-            </w:r>
-            <w:proofErr w:type="spellEnd"/>
-            <w:r>
-              <w:t xml:space="preserve"> di rimuovere un determinato elemento</w:t>
+              <w:t>Permette all’admin di rimuovere un determinato elemento</w:t>
             </w:r>
           </w:p>
         </w:tc>
@@ -9524,7 +9023,6 @@
                 <w:bCs w:val="0"/>
               </w:rPr>
             </w:pPr>
-            <w:proofErr w:type="spellStart"/>
             <w:r>
               <w:rPr>
                 <w:b w:val="0"/>
@@ -9532,7 +9030,6 @@
               </w:rPr>
               <w:t>DataVerifier</w:t>
             </w:r>
-            <w:proofErr w:type="spellEnd"/>
           </w:p>
         </w:tc>
         <w:tc>
@@ -9578,7 +9075,6 @@
                 <w:bCs w:val="0"/>
               </w:rPr>
             </w:pPr>
-            <w:proofErr w:type="spellStart"/>
             <w:r>
               <w:rPr>
                 <w:b w:val="0"/>
@@ -9586,7 +9082,6 @@
               </w:rPr>
               <w:t>SessionVerifier</w:t>
             </w:r>
-            <w:proofErr w:type="spellEnd"/>
           </w:p>
         </w:tc>
         <w:tc>
@@ -9632,7 +9127,6 @@
                 <w:bCs w:val="0"/>
               </w:rPr>
             </w:pPr>
-            <w:proofErr w:type="spellStart"/>
             <w:r>
               <w:rPr>
                 <w:b w:val="0"/>
@@ -9640,7 +9134,6 @@
               </w:rPr>
               <w:t>ListManager</w:t>
             </w:r>
-            <w:proofErr w:type="spellEnd"/>
           </w:p>
         </w:tc>
         <w:tc>
@@ -9686,7 +9179,6 @@
                 <w:bCs w:val="0"/>
               </w:rPr>
             </w:pPr>
-            <w:proofErr w:type="spellStart"/>
             <w:r>
               <w:rPr>
                 <w:b w:val="0"/>
@@ -9694,7 +9186,6 @@
               </w:rPr>
               <w:t>QueryManager</w:t>
             </w:r>
-            <w:proofErr w:type="spellEnd"/>
           </w:p>
         </w:tc>
         <w:tc>
@@ -9719,15 +9210,7 @@
               <w:cnfStyle w:val="000000000000" w:firstRow="0" w:lastRow="0" w:firstColumn="0" w:lastColumn="0" w:oddVBand="0" w:evenVBand="0" w:oddHBand="0" w:evenHBand="0" w:firstRowFirstColumn="0" w:firstRowLastColumn="0" w:lastRowFirstColumn="0" w:lastRowLastColumn="0"/>
             </w:pPr>
             <w:r>
-              <w:t xml:space="preserve">Consente al sistema di verificare i parametri di una ricerca ed effettuare </w:t>
-            </w:r>
-            <w:proofErr w:type="spellStart"/>
-            <w:r>
-              <w:t>query</w:t>
-            </w:r>
-            <w:proofErr w:type="spellEnd"/>
-            <w:r>
-              <w:t xml:space="preserve"> verso i dati memorizzati su database</w:t>
+              <w:t>Consente al sistema di verificare i parametri di una ricerca ed effettuare query verso i dati memorizzati su database</w:t>
             </w:r>
           </w:p>
         </w:tc>
@@ -9748,7 +9231,6 @@
                 <w:bCs w:val="0"/>
               </w:rPr>
             </w:pPr>
-            <w:proofErr w:type="spellStart"/>
             <w:r>
               <w:rPr>
                 <w:b w:val="0"/>
@@ -9756,7 +9238,6 @@
               </w:rPr>
               <w:t>FieldVerifier</w:t>
             </w:r>
-            <w:proofErr w:type="spellEnd"/>
           </w:p>
         </w:tc>
         <w:tc>
@@ -9781,13 +9262,8 @@
               <w:cnfStyle w:val="000000000000" w:firstRow="0" w:lastRow="0" w:firstColumn="0" w:lastColumn="0" w:oddVBand="0" w:evenVBand="0" w:oddHBand="0" w:evenHBand="0" w:firstRowFirstColumn="0" w:firstRowLastColumn="0" w:lastRowFirstColumn="0" w:lastRowLastColumn="0"/>
             </w:pPr>
             <w:r>
-              <w:t xml:space="preserve">Consente al sistema di verificare la correttezza dei dati inseriti in un </w:t>
-            </w:r>
-            <w:proofErr w:type="spellStart"/>
-            <w:r>
-              <w:t>form</w:t>
-            </w:r>
-            <w:proofErr w:type="spellEnd"/>
+              <w:t>Consente al sistema di verificare la correttezza dei dati inseriti in un form</w:t>
+            </w:r>
           </w:p>
         </w:tc>
       </w:tr>
@@ -9807,16 +9283,13 @@
                 <w:bCs w:val="0"/>
               </w:rPr>
             </w:pPr>
-            <w:proofErr w:type="spellStart"/>
             <w:r>
               <w:rPr>
                 <w:b w:val="0"/>
                 <w:bCs w:val="0"/>
               </w:rPr>
-              <w:lastRenderedPageBreak/>
               <w:t>EmailSender</w:t>
             </w:r>
-            <w:proofErr w:type="spellEnd"/>
           </w:p>
         </w:tc>
         <w:tc>
@@ -9862,7 +9335,6 @@
                 <w:bCs w:val="0"/>
               </w:rPr>
             </w:pPr>
-            <w:proofErr w:type="spellStart"/>
             <w:r>
               <w:rPr>
                 <w:b w:val="0"/>
@@ -9870,7 +9342,6 @@
               </w:rPr>
               <w:t>PersistenceManager</w:t>
             </w:r>
-            <w:proofErr w:type="spellEnd"/>
           </w:p>
         </w:tc>
         <w:tc>
@@ -9916,7 +9387,6 @@
                 <w:bCs w:val="0"/>
               </w:rPr>
             </w:pPr>
-            <w:proofErr w:type="spellStart"/>
             <w:r>
               <w:rPr>
                 <w:b w:val="0"/>
@@ -9924,7 +9394,6 @@
               </w:rPr>
               <w:t>GameData</w:t>
             </w:r>
-            <w:proofErr w:type="spellEnd"/>
           </w:p>
         </w:tc>
         <w:tc>
@@ -9935,11 +9404,9 @@
             <w:pPr>
               <w:cnfStyle w:val="000000000000" w:firstRow="0" w:lastRow="0" w:firstColumn="0" w:lastColumn="0" w:oddVBand="0" w:evenVBand="0" w:oddHBand="0" w:evenHBand="0" w:firstRowFirstColumn="0" w:firstRowLastColumn="0" w:lastRowFirstColumn="0" w:lastRowLastColumn="0"/>
             </w:pPr>
-            <w:proofErr w:type="spellStart"/>
             <w:r>
               <w:t>Entity</w:t>
             </w:r>
-            <w:proofErr w:type="spellEnd"/>
           </w:p>
         </w:tc>
         <w:tc>
@@ -9972,7 +9439,6 @@
                 <w:bCs w:val="0"/>
               </w:rPr>
             </w:pPr>
-            <w:proofErr w:type="spellStart"/>
             <w:r>
               <w:rPr>
                 <w:b w:val="0"/>
@@ -9980,7 +9446,6 @@
               </w:rPr>
               <w:t>UserData</w:t>
             </w:r>
-            <w:proofErr w:type="spellEnd"/>
           </w:p>
         </w:tc>
         <w:tc>
@@ -9991,11 +9456,9 @@
             <w:pPr>
               <w:cnfStyle w:val="000000000000" w:firstRow="0" w:lastRow="0" w:firstColumn="0" w:lastColumn="0" w:oddVBand="0" w:evenVBand="0" w:oddHBand="0" w:evenHBand="0" w:firstRowFirstColumn="0" w:firstRowLastColumn="0" w:lastRowFirstColumn="0" w:lastRowLastColumn="0"/>
             </w:pPr>
-            <w:proofErr w:type="spellStart"/>
             <w:r>
               <w:t>Entity</w:t>
             </w:r>
-            <w:proofErr w:type="spellEnd"/>
           </w:p>
         </w:tc>
         <w:tc>
@@ -10007,15 +9470,7 @@
               <w:cnfStyle w:val="000000000000" w:firstRow="0" w:lastRow="0" w:firstColumn="0" w:lastColumn="0" w:oddVBand="0" w:evenVBand="0" w:oddHBand="0" w:evenHBand="0" w:firstRowFirstColumn="0" w:firstRowLastColumn="0" w:lastRowFirstColumn="0" w:lastRowLastColumn="0"/>
             </w:pPr>
             <w:r>
-              <w:t xml:space="preserve">Entità che contiene le informazioni persistenti su un determinato utente, compreso il tipo (utente standard, </w:t>
-            </w:r>
-            <w:proofErr w:type="spellStart"/>
-            <w:r>
-              <w:t>admin</w:t>
-            </w:r>
-            <w:proofErr w:type="spellEnd"/>
-            <w:r>
-              <w:t>) e il punteggio di abilità personale</w:t>
+              <w:t>Entità che contiene le informazioni persistenti su un determinato utente, compreso il tipo (utente standard, admin) e il punteggio di abilità personale</w:t>
             </w:r>
           </w:p>
         </w:tc>
@@ -10036,7 +9491,6 @@
                 <w:bCs w:val="0"/>
               </w:rPr>
             </w:pPr>
-            <w:proofErr w:type="spellStart"/>
             <w:r>
               <w:rPr>
                 <w:b w:val="0"/>
@@ -10044,7 +9498,6 @@
               </w:rPr>
               <w:t>ListData</w:t>
             </w:r>
-            <w:proofErr w:type="spellEnd"/>
           </w:p>
         </w:tc>
         <w:tc>
@@ -10055,11 +9508,9 @@
             <w:pPr>
               <w:cnfStyle w:val="000000000000" w:firstRow="0" w:lastRow="0" w:firstColumn="0" w:lastColumn="0" w:oddVBand="0" w:evenVBand="0" w:oddHBand="0" w:evenHBand="0" w:firstRowFirstColumn="0" w:firstRowLastColumn="0" w:lastRowFirstColumn="0" w:lastRowLastColumn="0"/>
             </w:pPr>
-            <w:proofErr w:type="spellStart"/>
             <w:r>
               <w:t>Entity</w:t>
             </w:r>
-            <w:proofErr w:type="spellEnd"/>
           </w:p>
         </w:tc>
         <w:tc>
@@ -10092,7 +9543,6 @@
                 <w:bCs w:val="0"/>
               </w:rPr>
             </w:pPr>
-            <w:proofErr w:type="spellStart"/>
             <w:r>
               <w:rPr>
                 <w:b w:val="0"/>
@@ -10100,7 +9550,6 @@
               </w:rPr>
               <w:t>VoteData</w:t>
             </w:r>
-            <w:proofErr w:type="spellEnd"/>
           </w:p>
         </w:tc>
         <w:tc>
@@ -10111,11 +9560,9 @@
             <w:pPr>
               <w:cnfStyle w:val="000000000000" w:firstRow="0" w:lastRow="0" w:firstColumn="0" w:lastColumn="0" w:oddVBand="0" w:evenVBand="0" w:oddHBand="0" w:evenHBand="0" w:firstRowFirstColumn="0" w:firstRowLastColumn="0" w:lastRowFirstColumn="0" w:lastRowLastColumn="0"/>
             </w:pPr>
-            <w:proofErr w:type="spellStart"/>
             <w:r>
               <w:t>Entity</w:t>
             </w:r>
-            <w:proofErr w:type="spellEnd"/>
           </w:p>
         </w:tc>
         <w:tc>
@@ -10148,7 +9595,6 @@
                 <w:bCs w:val="0"/>
               </w:rPr>
             </w:pPr>
-            <w:proofErr w:type="spellStart"/>
             <w:r>
               <w:rPr>
                 <w:b w:val="0"/>
@@ -10156,7 +9602,6 @@
               </w:rPr>
               <w:t>CommentData</w:t>
             </w:r>
-            <w:proofErr w:type="spellEnd"/>
           </w:p>
         </w:tc>
         <w:tc>
@@ -10167,11 +9612,9 @@
             <w:pPr>
               <w:cnfStyle w:val="000000000000" w:firstRow="0" w:lastRow="0" w:firstColumn="0" w:lastColumn="0" w:oddVBand="0" w:evenVBand="0" w:oddHBand="0" w:evenHBand="0" w:firstRowFirstColumn="0" w:firstRowLastColumn="0" w:lastRowFirstColumn="0" w:lastRowLastColumn="0"/>
             </w:pPr>
-            <w:proofErr w:type="spellStart"/>
             <w:r>
               <w:t>Entity</w:t>
             </w:r>
-            <w:proofErr w:type="spellEnd"/>
           </w:p>
         </w:tc>
         <w:tc>
@@ -10183,15 +9626,7 @@
               <w:cnfStyle w:val="000000000000" w:firstRow="0" w:lastRow="0" w:firstColumn="0" w:lastColumn="0" w:oddVBand="0" w:evenVBand="0" w:oddHBand="0" w:evenHBand="0" w:firstRowFirstColumn="0" w:firstRowLastColumn="0" w:lastRowFirstColumn="0" w:lastRowLastColumn="0"/>
             </w:pPr>
             <w:r>
-              <w:t>Sotto-entità che mostra i dati relativi ai commenti/</w:t>
-            </w:r>
-            <w:proofErr w:type="spellStart"/>
-            <w:r>
-              <w:t>thread</w:t>
-            </w:r>
-            <w:proofErr w:type="spellEnd"/>
-            <w:r>
-              <w:t xml:space="preserve"> pubblicati da un utente per specifici giochi</w:t>
+              <w:t>Sotto-entità che mostra i dati relativi ai commenti/thread pubblicati da un utente per specifici giochi</w:t>
             </w:r>
           </w:p>
         </w:tc>
@@ -10212,7 +9647,6 @@
                 <w:bCs w:val="0"/>
               </w:rPr>
             </w:pPr>
-            <w:proofErr w:type="spellStart"/>
             <w:r>
               <w:rPr>
                 <w:b w:val="0"/>
@@ -10220,7 +9654,6 @@
               </w:rPr>
               <w:t>RequestData</w:t>
             </w:r>
-            <w:proofErr w:type="spellEnd"/>
           </w:p>
         </w:tc>
         <w:tc>
@@ -10231,11 +9664,9 @@
             <w:pPr>
               <w:cnfStyle w:val="000000000000" w:firstRow="0" w:lastRow="0" w:firstColumn="0" w:lastColumn="0" w:oddVBand="0" w:evenVBand="0" w:oddHBand="0" w:evenHBand="0" w:firstRowFirstColumn="0" w:firstRowLastColumn="0" w:lastRowFirstColumn="0" w:lastRowLastColumn="0"/>
             </w:pPr>
-            <w:proofErr w:type="spellStart"/>
             <w:r>
               <w:t>Entity</w:t>
             </w:r>
-            <w:proofErr w:type="spellEnd"/>
           </w:p>
         </w:tc>
         <w:tc>
@@ -10247,21 +9678,8 @@
               <w:cnfStyle w:val="000000000000" w:firstRow="0" w:lastRow="0" w:firstColumn="0" w:lastColumn="0" w:oddVBand="0" w:evenVBand="0" w:oddHBand="0" w:evenHBand="0" w:firstRowFirstColumn="0" w:firstRowLastColumn="0" w:lastRowFirstColumn="0" w:lastRowLastColumn="0"/>
             </w:pPr>
             <w:r>
-              <w:t>Entità che mostra il tipo di richiesta inviata all’</w:t>
-            </w:r>
-            <w:proofErr w:type="spellStart"/>
-            <w:r>
-              <w:t>admin</w:t>
-            </w:r>
-            <w:proofErr w:type="spellEnd"/>
-            <w:r>
-              <w:t xml:space="preserve"> per l’aggiunta di giochi o </w:t>
-            </w:r>
-            <w:proofErr w:type="spellStart"/>
-            <w:r>
-              <w:t>thread</w:t>
-            </w:r>
-            <w:proofErr w:type="spellEnd"/>
+              <w:t>Entità che mostra il tipo di richiesta inviata all’admin per l’aggiunta di giochi o thread</w:t>
+            </w:r>
           </w:p>
         </w:tc>
       </w:tr>
@@ -10272,26 +9690,19 @@
       <w:pPr>
         <w:pStyle w:val="Titolo4"/>
         <w:rPr>
+          <w:b/>
           <w:i w:val="0"/>
           <w:color w:val="auto"/>
         </w:rPr>
       </w:pPr>
       <w:r>
         <w:rPr>
+          <w:b/>
           <w:i w:val="0"/>
           <w:color w:val="auto"/>
         </w:rPr>
-        <w:t xml:space="preserve">3.4.3.1 Class </w:t>
-      </w:r>
-      <w:proofErr w:type="spellStart"/>
-      <w:r>
-        <w:rPr>
-          <w:i w:val="0"/>
-          <w:color w:val="auto"/>
-        </w:rPr>
-        <w:t>Diagrams</w:t>
-      </w:r>
-      <w:proofErr w:type="spellEnd"/>
+        <w:t>3.4.3.1 Class Diagrams</w:t>
+      </w:r>
     </w:p>
     <w:p/>
     <w:p>
@@ -10475,14 +9886,7 @@
           <w:b/>
           <w:color w:val="auto"/>
         </w:rPr>
-        <w:t xml:space="preserve"> CD_</w:t>
-      </w:r>
-      <w:r>
-        <w:rPr>
-          <w:b/>
-          <w:color w:val="auto"/>
-        </w:rPr>
-        <w:t>USER</w:t>
+        <w:t xml:space="preserve"> CD_USER</w:t>
       </w:r>
     </w:p>
     <w:p>
@@ -10558,14 +9962,7 @@
           <w:b/>
           <w:color w:val="auto"/>
         </w:rPr>
-        <w:t xml:space="preserve"> CD_</w:t>
-      </w:r>
-      <w:r>
-        <w:rPr>
-          <w:b/>
-          <w:color w:val="auto"/>
-        </w:rPr>
-        <w:t>ADMIN</w:t>
+        <w:t xml:space="preserve"> CD_ADMIN</w:t>
       </w:r>
     </w:p>
     <w:p>
@@ -10621,8 +10018,165 @@
           </wp:inline>
         </w:drawing>
       </w:r>
-      <w:bookmarkStart w:id="61" w:name="_GoBack"/>
-      <w:bookmarkEnd w:id="61"/>
+    </w:p>
+    <w:p>
+      <w:pPr>
+        <w:rPr>
+          <w:u w:val="single"/>
+        </w:rPr>
+      </w:pPr>
+    </w:p>
+    <w:p>
+      <w:pPr>
+        <w:rPr>
+          <w:u w:val="single"/>
+        </w:rPr>
+      </w:pPr>
+    </w:p>
+    <w:p>
+      <w:pPr>
+        <w:rPr>
+          <w:u w:val="single"/>
+        </w:rPr>
+      </w:pPr>
+    </w:p>
+    <w:p>
+      <w:pPr>
+        <w:rPr>
+          <w:u w:val="single"/>
+        </w:rPr>
+      </w:pPr>
+    </w:p>
+    <w:p>
+      <w:pPr>
+        <w:rPr>
+          <w:u w:val="single"/>
+        </w:rPr>
+      </w:pPr>
+    </w:p>
+    <w:p>
+      <w:pPr>
+        <w:rPr>
+          <w:u w:val="single"/>
+        </w:rPr>
+      </w:pPr>
+    </w:p>
+    <w:p>
+      <w:pPr>
+        <w:rPr>
+          <w:u w:val="single"/>
+        </w:rPr>
+      </w:pPr>
+    </w:p>
+    <w:p>
+      <w:pPr>
+        <w:rPr>
+          <w:u w:val="single"/>
+        </w:rPr>
+      </w:pPr>
+    </w:p>
+    <w:p>
+      <w:pPr>
+        <w:rPr>
+          <w:u w:val="single"/>
+        </w:rPr>
+      </w:pPr>
+    </w:p>
+    <w:p>
+      <w:pPr>
+        <w:rPr>
+          <w:u w:val="single"/>
+        </w:rPr>
+      </w:pPr>
+    </w:p>
+    <w:p>
+      <w:pPr>
+        <w:rPr>
+          <w:u w:val="single"/>
+        </w:rPr>
+      </w:pPr>
+    </w:p>
+    <w:p>
+      <w:pPr>
+        <w:rPr>
+          <w:u w:val="single"/>
+        </w:rPr>
+      </w:pPr>
+    </w:p>
+    <w:p>
+      <w:pPr>
+        <w:rPr>
+          <w:u w:val="single"/>
+        </w:rPr>
+      </w:pPr>
+    </w:p>
+    <w:p>
+      <w:pPr>
+        <w:rPr>
+          <w:u w:val="single"/>
+        </w:rPr>
+      </w:pPr>
+    </w:p>
+    <w:p>
+      <w:pPr>
+        <w:rPr>
+          <w:u w:val="single"/>
+        </w:rPr>
+      </w:pPr>
+    </w:p>
+    <w:p>
+      <w:pPr>
+        <w:rPr>
+          <w:u w:val="single"/>
+        </w:rPr>
+      </w:pPr>
+    </w:p>
+    <w:p>
+      <w:pPr>
+        <w:pStyle w:val="Titolo3"/>
+        <w:jc w:val="both"/>
+        <w:rPr>
+          <w:rFonts w:ascii="Garamond" w:hAnsi="Garamond"/>
+          <w:b/>
+          <w:bCs/>
+          <w:color w:val="auto"/>
+        </w:rPr>
+      </w:pPr>
+      <w:r>
+        <w:rPr>
+          <w:rFonts w:ascii="Garamond" w:hAnsi="Garamond"/>
+          <w:b/>
+          <w:bCs/>
+          <w:color w:val="auto"/>
+        </w:rPr>
+        <w:lastRenderedPageBreak/>
+        <w:t>3.4.4</w:t>
+      </w:r>
+      <w:r>
+        <w:rPr>
+          <w:rFonts w:ascii="Garamond" w:hAnsi="Garamond"/>
+          <w:b/>
+          <w:bCs/>
+          <w:color w:val="auto"/>
+        </w:rPr>
+        <w:t xml:space="preserve"> </w:t>
+      </w:r>
+      <w:r>
+        <w:rPr>
+          <w:rFonts w:ascii="Garamond" w:hAnsi="Garamond"/>
+          <w:b/>
+          <w:bCs/>
+          <w:color w:val="auto"/>
+        </w:rPr>
+        <w:t>Dynamic Model</w:t>
+      </w:r>
+    </w:p>
+    <w:p>
+      <w:pPr>
+        <w:rPr>
+          <w:u w:val="single"/>
+        </w:rPr>
+      </w:pPr>
     </w:p>
     <w:sectPr>
       <w:headerReference w:type="default" r:id="rId20"/>
@@ -10668,6 +10222,7 @@
         <w:docPartUnique/>
       </w:docPartObj>
     </w:sdtPr>
+    <w:sdtEndPr/>
     <w:sdtContent>
       <w:p>
         <w:pPr>
@@ -10687,7 +10242,7 @@
           <w:rPr>
             <w:noProof/>
           </w:rPr>
-          <w:t>18</w:t>
+          <w:t>21</w:t>
         </w:r>
         <w:r>
           <w:fldChar w:fldCharType="end"/>
@@ -14104,6 +13659,10 @@
   <w:style w:type="paragraph" w:default="1" w:styleId="Normale">
     <w:name w:val="Normal"/>
     <w:qFormat/>
+    <w:rsid w:val="00907200"/>
+    <w:rPr>
+      <w:sz w:val="26"/>
+    </w:rPr>
   </w:style>
   <w:style w:type="paragraph" w:styleId="Titolo1">
     <w:name w:val="heading 1"/>
@@ -14146,7 +13705,6 @@
     <w:rPr>
       <w:rFonts w:asciiTheme="majorHAnsi" w:eastAsiaTheme="majorEastAsia" w:hAnsiTheme="majorHAnsi" w:cstheme="majorBidi"/>
       <w:color w:val="2F5496" w:themeColor="accent1" w:themeShade="BF"/>
-      <w:sz w:val="26"/>
       <w:szCs w:val="26"/>
     </w:rPr>
   </w:style>
@@ -14804,7 +14362,7 @@
     <w:basedOn w:val="Normale"/>
     <w:uiPriority w:val="34"/>
     <w:qFormat/>
-    <w:rsid w:val="006D7D32"/>
+    <w:rsid w:val="00907200"/>
     <w:pPr>
       <w:widowControl w:val="0"/>
       <w:autoSpaceDE w:val="0"/>
@@ -14812,7 +14370,7 @@
       <w:ind w:left="1853" w:hanging="361"/>
     </w:pPr>
     <w:rPr>
-      <w:rFonts w:ascii="Garamond" w:eastAsia="Garamond" w:hAnsi="Garamond" w:cs="Garamond"/>
+      <w:rFonts w:eastAsia="Garamond" w:cs="Garamond"/>
       <w:sz w:val="22"/>
       <w:szCs w:val="22"/>
       <w:lang w:eastAsia="it-IT" w:bidi="it-IT"/>
@@ -16102,18 +15660,18 @@
 </file>
 
 <file path=customXml/item2.xml><?xml version="1.0" encoding="utf-8"?>
-<p:properties xmlns:p="http://schemas.microsoft.com/office/2006/metadata/properties" xmlns:xsi="http://www.w3.org/2001/XMLSchema-instance" xmlns:pc="http://schemas.microsoft.com/office/infopath/2007/PartnerControls">
-  <documentManagement/>
-</p:properties>
-</file>
-
-<file path=customXml/item3.xml><?xml version="1.0" encoding="utf-8"?>
 <?mso-contentType ?>
 <FormTemplates xmlns="http://schemas.microsoft.com/sharepoint/v3/contenttype/forms">
   <Display>DocumentLibraryForm</Display>
   <Edit>DocumentLibraryForm</Edit>
   <New>DocumentLibraryForm</New>
 </FormTemplates>
+</file>
+
+<file path=customXml/item3.xml><?xml version="1.0" encoding="utf-8"?>
+<p:properties xmlns:p="http://schemas.microsoft.com/office/2006/metadata/properties" xmlns:xsi="http://www.w3.org/2001/XMLSchema-instance" xmlns:pc="http://schemas.microsoft.com/office/infopath/2007/PartnerControls">
+  <documentManagement/>
+</p:properties>
 </file>
 
 <file path=customXml/item4.xml><?xml version="1.0" encoding="utf-8"?>
@@ -16139,6 +15697,14 @@
 </file>
 
 <file path=customXml/itemProps2.xml><?xml version="1.0" encoding="utf-8"?>
+<ds:datastoreItem xmlns:ds="http://schemas.openxmlformats.org/officeDocument/2006/customXml" ds:itemID="{C127AD63-8245-493E-A3BB-DDCEA0574EC0}">
+  <ds:schemaRefs>
+    <ds:schemaRef ds:uri="http://schemas.microsoft.com/sharepoint/v3/contenttype/forms"/>
+  </ds:schemaRefs>
+</ds:datastoreItem>
+</file>
+
+<file path=customXml/itemProps3.xml><?xml version="1.0" encoding="utf-8"?>
 <ds:datastoreItem xmlns:ds="http://schemas.openxmlformats.org/officeDocument/2006/customXml" ds:itemID="{AC801BF9-EC76-49F5-B720-8DBB22FDBD22}">
   <ds:schemaRefs>
     <ds:schemaRef ds:uri="http://schemas.microsoft.com/office/2006/metadata/properties"/>
@@ -16147,16 +15713,8 @@
 </ds:datastoreItem>
 </file>
 
-<file path=customXml/itemProps3.xml><?xml version="1.0" encoding="utf-8"?>
-<ds:datastoreItem xmlns:ds="http://schemas.openxmlformats.org/officeDocument/2006/customXml" ds:itemID="{C127AD63-8245-493E-A3BB-DDCEA0574EC0}">
-  <ds:schemaRefs>
-    <ds:schemaRef ds:uri="http://schemas.microsoft.com/sharepoint/v3/contenttype/forms"/>
-  </ds:schemaRefs>
-</ds:datastoreItem>
-</file>
-
 <file path=customXml/itemProps4.xml><?xml version="1.0" encoding="utf-8"?>
-<ds:datastoreItem xmlns:ds="http://schemas.openxmlformats.org/officeDocument/2006/customXml" ds:itemID="{A78F894E-FA1B-433D-AC22-F0F198F200B7}">
+<ds:datastoreItem xmlns:ds="http://schemas.openxmlformats.org/officeDocument/2006/customXml" ds:itemID="{6B138C2D-BC39-4AC5-A330-50660A2D0663}">
   <ds:schemaRefs>
     <ds:schemaRef ds:uri="http://schemas.openxmlformats.org/officeDocument/2006/bibliography"/>
   </ds:schemaRefs>

</xml_diff>

<commit_message>
Corretti alcuni errori negli object diagrams
</commit_message>
<xml_diff>
--- a/Documentazione/GameSquare_RAD_v0.1.docx
+++ b/Documentazione/GameSquare_RAD_v0.1.docx
@@ -2650,8 +2650,13 @@
       </w:r>
     </w:p>
     <w:p>
-      <w:r>
-        <w:t>Inoltre può giovare anche agli sviluppatori, in quanto possono rendersi conto di quante persone apprezzino il loro prodotto tanto da completarlo, e ovviamente leggere e scambiare commenti con la community.</w:t>
+      <w:proofErr w:type="gramStart"/>
+      <w:r>
+        <w:t>Inoltre</w:t>
+      </w:r>
+      <w:proofErr w:type="gramEnd"/>
+      <w:r>
+        <w:t xml:space="preserve"> può giovare anche agli sviluppatori, in quanto possono rendersi conto di quante persone apprezzino il loro prodotto tanto da completarlo, e ovviamente leggere e scambiare commenti con la community.</w:t>
       </w:r>
     </w:p>
     <w:p>
@@ -2729,7 +2734,15 @@
       </w:r>
       <w:proofErr w:type="spellEnd"/>
       <w:r>
-        <w:t xml:space="preserve"> del prodotto sentono il bisogno di catalogare i propri giochi e analizzarli per avere un’idea di quanti titoli in proprio possesso debbano ancora essere completati (il cosiddetto backlog). Inoltre la ricerca di una community specifica per un determinato gioco, che sia per fare domande riguardo al completamento dello stesso, organizzare tornei in caso di un titolo competitivo, o semplicemente discussione generale, si fa sempre più difficoltosa. Ciò avviene a causa dell’aumento più che lineare della quantità di titoli sul mercato, grazie anche al successo recente di titoli creati da sviluppatori indipendenti e la riscoperta di giochi di generazioni passate (</w:t>
+        <w:t xml:space="preserve"> del prodotto sentono il bisogno di catalogare i propri giochi e analizzarli per avere un’idea di quanti titoli in proprio possesso debbano ancora essere completati (il cosiddetto backlog). </w:t>
+      </w:r>
+      <w:proofErr w:type="gramStart"/>
+      <w:r>
+        <w:t>Inoltre</w:t>
+      </w:r>
+      <w:proofErr w:type="gramEnd"/>
+      <w:r>
+        <w:t xml:space="preserve"> la ricerca di una community specifica per un determinato gioco, che sia per fare domande riguardo al completamento dello stesso, organizzare tornei in caso di un titolo competitivo, o semplicemente discussione generale, si fa sempre più difficoltosa. Ciò avviene a causa dell’aumento più che lineare della quantità di titoli sul mercato, grazie anche al successo recente di titoli creati da sviluppatori indipendenti e la riscoperta di giochi di generazioni passate (</w:t>
       </w:r>
       <w:proofErr w:type="spellStart"/>
       <w:r>
@@ -2888,7 +2901,23 @@
           <w:sz w:val="24"/>
           <w:szCs w:val="24"/>
         </w:rPr>
-        <w:t>Offrire agli sviluppatori l’occasione di avere feedback diretto sulle loro opere.</w:t>
+        <w:t xml:space="preserve">Offrire agli sviluppatori l’occasione di avere </w:t>
+      </w:r>
+      <w:proofErr w:type="gramStart"/>
+      <w:r>
+        <w:rPr>
+          <w:sz w:val="24"/>
+          <w:szCs w:val="24"/>
+        </w:rPr>
+        <w:t>feedback</w:t>
+      </w:r>
+      <w:proofErr w:type="gramEnd"/>
+      <w:r>
+        <w:rPr>
+          <w:sz w:val="24"/>
+          <w:szCs w:val="24"/>
+        </w:rPr>
+        <w:t xml:space="preserve"> diretto sulle loro opere.</w:t>
       </w:r>
     </w:p>
     <w:p>
@@ -5496,8 +5525,13 @@
       </w:r>
     </w:p>
     <w:p>
-      <w:r>
-        <w:t xml:space="preserve">Inoltre agli utenti non sarà richiesto di fornire dati sensibili in quanto non utili ai fini dell’utilizzo di </w:t>
+      <w:proofErr w:type="gramStart"/>
+      <w:r>
+        <w:t>Inoltre</w:t>
+      </w:r>
+      <w:proofErr w:type="gramEnd"/>
+      <w:r>
+        <w:t xml:space="preserve"> agli utenti non sarà richiesto di fornire dati sensibili in quanto non utili ai fini dell’utilizzo di </w:t>
       </w:r>
       <w:proofErr w:type="spellStart"/>
       <w:r>
@@ -6367,6 +6401,7 @@
         <w:tab/>
       </w:r>
       <w:proofErr w:type="spellStart"/>
+      <w:proofErr w:type="gramStart"/>
       <w:r>
         <w:rPr>
           <w:rFonts w:ascii="Courier New" w:eastAsia="Courier New" w:hAnsi="Courier New" w:cs="Courier New"/>
@@ -6377,6 +6412,7 @@
         <w:t>Nico:utente</w:t>
       </w:r>
       <w:proofErr w:type="spellEnd"/>
+      <w:proofErr w:type="gramEnd"/>
       <w:r>
         <w:t xml:space="preserve"> </w:t>
       </w:r>
@@ -6650,6 +6686,7 @@
         <w:tab/>
       </w:r>
       <w:proofErr w:type="spellStart"/>
+      <w:proofErr w:type="gramStart"/>
       <w:r>
         <w:rPr>
           <w:rFonts w:ascii="Courier New" w:eastAsia="Courier New" w:hAnsi="Courier New" w:cs="Courier New"/>
@@ -6660,6 +6697,7 @@
         <w:t>Lorenzo:utente</w:t>
       </w:r>
       <w:proofErr w:type="spellEnd"/>
+      <w:proofErr w:type="gramEnd"/>
       <w:r>
         <w:pict w14:anchorId="17A66E9F">
           <v:rect id="_x0000_i1029" style="width:0;height:1.5pt" o:hralign="center" o:hrstd="t" o:hr="t" fillcolor="#a0a0a0" stroked="f"/>
@@ -6882,6 +6920,7 @@
         <w:tab/>
       </w:r>
       <w:proofErr w:type="spellStart"/>
+      <w:proofErr w:type="gramStart"/>
       <w:r>
         <w:rPr>
           <w:rFonts w:ascii="Courier New" w:eastAsia="Courier New" w:hAnsi="Courier New" w:cs="Courier New"/>
@@ -6892,6 +6931,7 @@
         <w:t>Francesco:utente</w:t>
       </w:r>
       <w:proofErr w:type="spellEnd"/>
+      <w:proofErr w:type="gramEnd"/>
       <w:r>
         <w:pict w14:anchorId="5851BAAE">
           <v:rect id="_x0000_i1032" style="width:0;height:1.5pt" o:hralign="center" o:hrstd="t" o:hr="t" fillcolor="#a0a0a0" stroked="f"/>
@@ -7141,6 +7181,7 @@
         <w:tab/>
       </w:r>
       <w:proofErr w:type="spellStart"/>
+      <w:proofErr w:type="gramStart"/>
       <w:r>
         <w:rPr>
           <w:rFonts w:ascii="Courier New" w:eastAsia="Courier New" w:hAnsi="Courier New" w:cs="Courier New"/>
@@ -7151,6 +7192,7 @@
         <w:t>Piero:admin</w:t>
       </w:r>
       <w:proofErr w:type="spellEnd"/>
+      <w:proofErr w:type="gramEnd"/>
       <w:r>
         <w:pict w14:anchorId="4B3A5DC5">
           <v:rect id="_x0000_i1035" style="width:0;height:1.5pt" o:hralign="center" o:hrstd="t" o:hr="t" fillcolor="#a0a0a0" stroked="f"/>
@@ -7788,17 +7830,16 @@
     </w:p>
     <w:p/>
     <w:p/>
-    <w:p/>
     <w:p>
       <w:r>
         <w:rPr>
           <w:noProof/>
         </w:rPr>
         <w:drawing>
-          <wp:inline distT="0" distB="0" distL="0" distR="0" wp14:anchorId="3E19014A" wp14:editId="041E7770">
+          <wp:inline distT="0" distB="0" distL="0" distR="0" wp14:anchorId="632E910E" wp14:editId="2F5AE2D3">
             <wp:extent cx="6116320" cy="5007610"/>
             <wp:effectExtent l="0" t="0" r="0" b="2540"/>
-            <wp:docPr id="11" name="Immagine 11" descr="Immagine che contiene tavolo&#10;&#10;Descrizione generata automaticamente"/>
+            <wp:docPr id="10" name="Immagine 10" descr="Immagine che contiene tavolo&#10;&#10;Descrizione generata automaticamente"/>
             <wp:cNvGraphicFramePr>
               <a:graphicFrameLocks xmlns:a="http://schemas.openxmlformats.org/drawingml/2006/main" noChangeAspect="1"/>
             </wp:cNvGraphicFramePr>
@@ -7806,7 +7847,7 @@
               <a:graphicData uri="http://schemas.openxmlformats.org/drawingml/2006/picture">
                 <pic:pic xmlns:pic="http://schemas.openxmlformats.org/drawingml/2006/picture">
                   <pic:nvPicPr>
-                    <pic:cNvPr id="11" name="Immagine 11" descr="Immagine che contiene tavolo&#10;&#10;Descrizione generata automaticamente"/>
+                    <pic:cNvPr id="10" name="Immagine 10" descr="Immagine che contiene tavolo&#10;&#10;Descrizione generata automaticamente"/>
                     <pic:cNvPicPr/>
                   </pic:nvPicPr>
                   <pic:blipFill>
@@ -7844,10 +7885,10 @@
         </w:rPr>
         <w:lastRenderedPageBreak/>
         <w:drawing>
-          <wp:inline distT="0" distB="0" distL="0" distR="0" wp14:anchorId="4B6B6062" wp14:editId="1B750F49">
+          <wp:inline distT="0" distB="0" distL="0" distR="0" wp14:anchorId="42ECBD21" wp14:editId="533D9CC4">
             <wp:extent cx="6116320" cy="5870575"/>
             <wp:effectExtent l="0" t="0" r="0" b="0"/>
-            <wp:docPr id="13" name="Immagine 13"/>
+            <wp:docPr id="12" name="Immagine 12"/>
             <wp:cNvGraphicFramePr>
               <a:graphicFrameLocks xmlns:a="http://schemas.openxmlformats.org/drawingml/2006/main" noChangeAspect="1"/>
             </wp:cNvGraphicFramePr>
@@ -7855,7 +7896,7 @@
               <a:graphicData uri="http://schemas.openxmlformats.org/drawingml/2006/picture">
                 <pic:pic xmlns:pic="http://schemas.openxmlformats.org/drawingml/2006/picture">
                   <pic:nvPicPr>
-                    <pic:cNvPr id="13" name="Immagine 13"/>
+                    <pic:cNvPr id="12" name="Immagine 12"/>
                     <pic:cNvPicPr/>
                   </pic:nvPicPr>
                   <pic:blipFill>
@@ -7885,13 +7926,15 @@
           </wp:inline>
         </w:drawing>
       </w:r>
+    </w:p>
+    <w:p>
       <w:r>
         <w:rPr>
           <w:noProof/>
         </w:rPr>
         <w:lastRenderedPageBreak/>
         <w:drawing>
-          <wp:inline distT="0" distB="0" distL="0" distR="0" wp14:anchorId="1590FDC6" wp14:editId="3230B93D">
+          <wp:inline distT="0" distB="0" distL="0" distR="0" wp14:anchorId="1590FDC6" wp14:editId="0CDB3EAF">
             <wp:extent cx="6116320" cy="6123940"/>
             <wp:effectExtent l="0" t="0" r="0" b="0"/>
             <wp:docPr id="14" name="Immagine 14" descr="Immagine che contiene testo&#10;&#10;Descrizione generata automaticamente"/>
@@ -9046,7 +9089,15 @@
               <w:cnfStyle w:val="000000000000" w:firstRow="0" w:lastRow="0" w:firstColumn="0" w:lastColumn="0" w:oddVBand="0" w:evenVBand="0" w:oddHBand="0" w:evenHBand="0" w:firstRowFirstColumn="0" w:firstRowLastColumn="0" w:lastRowFirstColumn="0" w:lastRowLastColumn="0"/>
             </w:pPr>
             <w:r>
-              <w:t>Form da compilare per indicare l’indirizzo email presso il quale inviare il link di recupero della password</w:t>
+              <w:t xml:space="preserve">Form da compilare per indicare l’indirizzo </w:t>
+            </w:r>
+            <w:proofErr w:type="gramStart"/>
+            <w:r>
+              <w:t>email</w:t>
+            </w:r>
+            <w:proofErr w:type="gramEnd"/>
+            <w:r>
+              <w:t xml:space="preserve"> presso il quale inviare il link di recupero della password</w:t>
             </w:r>
           </w:p>
         </w:tc>
@@ -9706,7 +9757,15 @@
               <w:cnfStyle w:val="000000000000" w:firstRow="0" w:lastRow="0" w:firstColumn="0" w:lastColumn="0" w:oddVBand="0" w:evenVBand="0" w:oddHBand="0" w:evenHBand="0" w:firstRowFirstColumn="0" w:firstRowLastColumn="0" w:lastRowFirstColumn="0" w:lastRowLastColumn="0"/>
             </w:pPr>
             <w:r>
-              <w:t>Consente al sistema di inviare una email presso un determinato indirizzo verificato</w:t>
+              <w:t xml:space="preserve">Consente al sistema di inviare una </w:t>
+            </w:r>
+            <w:proofErr w:type="gramStart"/>
+            <w:r>
+              <w:t>email</w:t>
+            </w:r>
+            <w:proofErr w:type="gramEnd"/>
+            <w:r>
+              <w:t xml:space="preserve"> presso un determinato indirizzo verificato</w:t>
             </w:r>
           </w:p>
         </w:tc>
@@ -15993,7 +16052,12 @@
 </file>
 
 <file path=customXml/item1.xml><?xml version="1.0" encoding="utf-8"?>
-<b:Sources xmlns:b="http://schemas.openxmlformats.org/officeDocument/2006/bibliography" xmlns="http://schemas.openxmlformats.org/officeDocument/2006/bibliography" SelectedStyle="\APASixthEditionOfficeOnline.xsl" StyleName="APA" Version="6"/>
+<?mso-contentType ?>
+<FormTemplates xmlns="http://schemas.microsoft.com/sharepoint/v3/contenttype/forms">
+  <Display>DocumentLibraryForm</Display>
+  <Edit>DocumentLibraryForm</Edit>
+  <New>DocumentLibraryForm</New>
+</FormTemplates>
 </file>
 
 <file path=customXml/item2.xml><?xml version="1.0" encoding="utf-8"?>
@@ -16129,12 +16193,7 @@
 </file>
 
 <file path=customXml/item3.xml><?xml version="1.0" encoding="utf-8"?>
-<?mso-contentType ?>
-<FormTemplates xmlns="http://schemas.microsoft.com/sharepoint/v3/contenttype/forms">
-  <Display>DocumentLibraryForm</Display>
-  <Edit>DocumentLibraryForm</Edit>
-  <New>DocumentLibraryForm</New>
-</FormTemplates>
+<b:Sources xmlns:b="http://schemas.openxmlformats.org/officeDocument/2006/bibliography" xmlns="http://schemas.openxmlformats.org/officeDocument/2006/bibliography" SelectedStyle="\APASixthEditionOfficeOnline.xsl" StyleName="APA" Version="6"/>
 </file>
 
 <file path=customXml/item4.xml><?xml version="1.0" encoding="utf-8"?>
@@ -16144,9 +16203,9 @@
 </file>
 
 <file path=customXml/itemProps1.xml><?xml version="1.0" encoding="utf-8"?>
-<ds:datastoreItem xmlns:ds="http://schemas.openxmlformats.org/officeDocument/2006/customXml" ds:itemID="{6B138C2D-BC39-4AC5-A330-50660A2D0663}">
+<ds:datastoreItem xmlns:ds="http://schemas.openxmlformats.org/officeDocument/2006/customXml" ds:itemID="{C127AD63-8245-493E-A3BB-DDCEA0574EC0}">
   <ds:schemaRefs>
-    <ds:schemaRef ds:uri="http://schemas.openxmlformats.org/officeDocument/2006/bibliography"/>
+    <ds:schemaRef ds:uri="http://schemas.microsoft.com/sharepoint/v3/contenttype/forms"/>
   </ds:schemaRefs>
 </ds:datastoreItem>
 </file>
@@ -16170,9 +16229,9 @@
 </file>
 
 <file path=customXml/itemProps3.xml><?xml version="1.0" encoding="utf-8"?>
-<ds:datastoreItem xmlns:ds="http://schemas.openxmlformats.org/officeDocument/2006/customXml" ds:itemID="{C127AD63-8245-493E-A3BB-DDCEA0574EC0}">
+<ds:datastoreItem xmlns:ds="http://schemas.openxmlformats.org/officeDocument/2006/customXml" ds:itemID="{6B138C2D-BC39-4AC5-A330-50660A2D0663}">
   <ds:schemaRefs>
-    <ds:schemaRef ds:uri="http://schemas.microsoft.com/sharepoint/v3/contenttype/forms"/>
+    <ds:schemaRef ds:uri="http://schemas.openxmlformats.org/officeDocument/2006/bibliography"/>
   </ds:schemaRefs>
 </ds:datastoreItem>
 </file>

</xml_diff>

<commit_message>
Aggiornati gli Use Case e controllato il RAD
Aggiornate le condizioni di alcuni Use Case e corretto errori ortografici nel RAD e nel Use Case Model
</commit_message>
<xml_diff>
--- a/Documentazione/GameSquare_RAD_v0.1.docx
+++ b/Documentazione/GameSquare_RAD_v0.1.docx
@@ -2650,8 +2650,13 @@
       </w:r>
     </w:p>
     <w:p>
-      <w:r>
-        <w:t>Inoltre può giovare anche agli sviluppatori, in quanto possono rendersi conto di quante persone apprezzino il loro prodotto tanto da completarlo, e ovviamente leggere e scambiare commenti con la community.</w:t>
+      <w:proofErr w:type="gramStart"/>
+      <w:r>
+        <w:t>Inoltre</w:t>
+      </w:r>
+      <w:proofErr w:type="gramEnd"/>
+      <w:r>
+        <w:t xml:space="preserve"> può giovare anche agli sviluppatori, in quanto possono rendersi conto di quante persone apprezzino il loro prodotto tanto da completarlo, e ovviamente leggere e scambiare commenti con la community.</w:t>
       </w:r>
     </w:p>
     <w:p>
@@ -2729,7 +2734,15 @@
       </w:r>
       <w:proofErr w:type="spellEnd"/>
       <w:r>
-        <w:t xml:space="preserve"> del prodotto sentono il bisogno di catalogare i propri giochi e analizzarli per avere un’idea di quanti titoli in proprio possesso debbano ancora essere completati (il cosiddetto backlog). Inoltre la ricerca di una community specifica per un determinato gioco, che sia per fare domande riguardo al completamento dello stesso, organizzare tornei in caso di un titolo competitivo, o semplicemente discussione generale, si fa sempre più difficoltosa. Ciò avviene a causa dell’aumento più che lineare della quantità di titoli sul mercato, grazie anche al successo recente di titoli creati da sviluppatori indipendenti e la riscoperta di giochi di generazioni passate (</w:t>
+        <w:t xml:space="preserve"> del prodotto sentono il bisogno di catalogare i propri giochi e analizzarli per avere un’idea di quanti titoli in proprio possesso debbano ancora essere completati (il cosiddetto backlog). </w:t>
+      </w:r>
+      <w:proofErr w:type="gramStart"/>
+      <w:r>
+        <w:t>Inoltre</w:t>
+      </w:r>
+      <w:proofErr w:type="gramEnd"/>
+      <w:r>
+        <w:t xml:space="preserve"> la ricerca di una community specifica per un determinato gioco, che sia per fare domande riguardo al completamento dello stesso, organizzare tornei in caso di un titolo competitivo, o semplicemente discussione generale, si fa sempre più difficoltosa. Ciò avviene a causa dell’aumento più che lineare della quantità di titoli sul mercato, grazie anche al successo recente di titoli creati da sviluppatori indipendenti e la riscoperta di giochi di generazioni passate (</w:t>
       </w:r>
       <w:proofErr w:type="spellStart"/>
       <w:r>
@@ -2888,7 +2901,23 @@
           <w:sz w:val="24"/>
           <w:szCs w:val="24"/>
         </w:rPr>
-        <w:t>Offrire agli sviluppatori l’occasione di avere feedback diretto sulle loro opere.</w:t>
+        <w:t xml:space="preserve">Offrire agli sviluppatori l’occasione di avere </w:t>
+      </w:r>
+      <w:proofErr w:type="gramStart"/>
+      <w:r>
+        <w:rPr>
+          <w:sz w:val="24"/>
+          <w:szCs w:val="24"/>
+        </w:rPr>
+        <w:t>feedback</w:t>
+      </w:r>
+      <w:proofErr w:type="gramEnd"/>
+      <w:r>
+        <w:rPr>
+          <w:sz w:val="24"/>
+          <w:szCs w:val="24"/>
+        </w:rPr>
+        <w:t xml:space="preserve"> diretto sulle loro opere.</w:t>
       </w:r>
     </w:p>
     <w:p>
@@ -5496,8 +5525,13 @@
       </w:r>
     </w:p>
     <w:p>
-      <w:r>
-        <w:t xml:space="preserve">Inoltre agli utenti non sarà richiesto di fornire dati sensibili in quanto non utili ai fini dell’utilizzo di </w:t>
+      <w:proofErr w:type="gramStart"/>
+      <w:r>
+        <w:t>Inoltre</w:t>
+      </w:r>
+      <w:proofErr w:type="gramEnd"/>
+      <w:r>
+        <w:t xml:space="preserve"> agli utenti non sarà richiesto di fornire dati sensibili in quanto non utili ai fini dell’utilizzo di </w:t>
       </w:r>
       <w:proofErr w:type="spellStart"/>
       <w:r>
@@ -6367,6 +6401,7 @@
         <w:tab/>
       </w:r>
       <w:proofErr w:type="spellStart"/>
+      <w:proofErr w:type="gramStart"/>
       <w:r>
         <w:rPr>
           <w:rFonts w:ascii="Courier New" w:eastAsia="Courier New" w:hAnsi="Courier New" w:cs="Courier New"/>
@@ -6377,6 +6412,7 @@
         <w:t>Nico:utente</w:t>
       </w:r>
       <w:proofErr w:type="spellEnd"/>
+      <w:proofErr w:type="gramEnd"/>
       <w:r>
         <w:t xml:space="preserve"> </w:t>
       </w:r>
@@ -6650,6 +6686,7 @@
         <w:tab/>
       </w:r>
       <w:proofErr w:type="spellStart"/>
+      <w:proofErr w:type="gramStart"/>
       <w:r>
         <w:rPr>
           <w:rFonts w:ascii="Courier New" w:eastAsia="Courier New" w:hAnsi="Courier New" w:cs="Courier New"/>
@@ -6660,6 +6697,7 @@
         <w:t>Lorenzo:utente</w:t>
       </w:r>
       <w:proofErr w:type="spellEnd"/>
+      <w:proofErr w:type="gramEnd"/>
       <w:r>
         <w:pict w14:anchorId="17A66E9F">
           <v:rect id="_x0000_i1029" style="width:0;height:1.5pt" o:hralign="center" o:hrstd="t" o:hr="t" fillcolor="#a0a0a0" stroked="f"/>
@@ -6882,6 +6920,7 @@
         <w:tab/>
       </w:r>
       <w:proofErr w:type="spellStart"/>
+      <w:proofErr w:type="gramStart"/>
       <w:r>
         <w:rPr>
           <w:rFonts w:ascii="Courier New" w:eastAsia="Courier New" w:hAnsi="Courier New" w:cs="Courier New"/>
@@ -6892,6 +6931,7 @@
         <w:t>Francesco:utente</w:t>
       </w:r>
       <w:proofErr w:type="spellEnd"/>
+      <w:proofErr w:type="gramEnd"/>
       <w:r>
         <w:pict w14:anchorId="5851BAAE">
           <v:rect id="_x0000_i1032" style="width:0;height:1.5pt" o:hralign="center" o:hrstd="t" o:hr="t" fillcolor="#a0a0a0" stroked="f"/>
@@ -7001,15 +7041,13 @@
         <w:ind w:left="1417" w:firstLine="0"/>
       </w:pPr>
       <w:r>
-        <w:t xml:space="preserve">Inserisce i requisiti, ossia il nome del gioco e una fonte attendibile della sua esistenza, in questo caso un riferimento a un video del </w:t>
-      </w:r>
-      <w:proofErr w:type="spellStart"/>
-      <w:r>
-        <w:t>gamplay</w:t>
-      </w:r>
-      <w:proofErr w:type="spellEnd"/>
-      <w:r>
-        <w:t xml:space="preserve"> caricato per intero su YouTube.</w:t>
+        <w:t>Inserisce i requisiti, ossia il nome del gioco e una fonte attendibile della sua esistenza, in questo caso un riferimento a un video del gam</w:t>
+      </w:r>
+      <w:r>
+        <w:t>e</w:t>
+      </w:r>
+      <w:r>
+        <w:t>play caricato per intero su YouTube.</w:t>
       </w:r>
     </w:p>
     <w:p>
@@ -7021,15 +7059,13 @@
         <w:ind w:left="1417" w:firstLine="0"/>
       </w:pPr>
       <w:r>
-        <w:t xml:space="preserve">Dopo qualche giorno, la sua proposta viene approvata e il gioco aggiunto al </w:t>
-      </w:r>
-      <w:proofErr w:type="spellStart"/>
-      <w:r>
-        <w:t>databse</w:t>
-      </w:r>
-      <w:proofErr w:type="spellEnd"/>
-      <w:r>
-        <w:t>.</w:t>
+        <w:t>Dopo qualche giorno, la sua proposta viene approvata e il gioco aggiunto al datab</w:t>
+      </w:r>
+      <w:r>
+        <w:t>a</w:t>
+      </w:r>
+      <w:r>
+        <w:t>se.</w:t>
       </w:r>
     </w:p>
     <w:p>
@@ -7141,6 +7177,7 @@
         <w:tab/>
       </w:r>
       <w:proofErr w:type="spellStart"/>
+      <w:proofErr w:type="gramStart"/>
       <w:r>
         <w:rPr>
           <w:rFonts w:ascii="Courier New" w:eastAsia="Courier New" w:hAnsi="Courier New" w:cs="Courier New"/>
@@ -7151,6 +7188,7 @@
         <w:t>Piero:admin</w:t>
       </w:r>
       <w:proofErr w:type="spellEnd"/>
+      <w:proofErr w:type="gramEnd"/>
       <w:r>
         <w:pict w14:anchorId="4B3A5DC5">
           <v:rect id="_x0000_i1035" style="width:0;height:1.5pt" o:hralign="center" o:hrstd="t" o:hr="t" fillcolor="#a0a0a0" stroked="f"/>
@@ -9046,7 +9084,15 @@
               <w:cnfStyle w:val="000000000000" w:firstRow="0" w:lastRow="0" w:firstColumn="0" w:lastColumn="0" w:oddVBand="0" w:evenVBand="0" w:oddHBand="0" w:evenHBand="0" w:firstRowFirstColumn="0" w:firstRowLastColumn="0" w:lastRowFirstColumn="0" w:lastRowLastColumn="0"/>
             </w:pPr>
             <w:r>
-              <w:t>Form da compilare per indicare l’indirizzo email presso il quale inviare il link di recupero della password</w:t>
+              <w:t xml:space="preserve">Form da compilare per indicare l’indirizzo </w:t>
+            </w:r>
+            <w:proofErr w:type="gramStart"/>
+            <w:r>
+              <w:t>email</w:t>
+            </w:r>
+            <w:proofErr w:type="gramEnd"/>
+            <w:r>
+              <w:t xml:space="preserve"> presso il quale inviare il link di recupero della password</w:t>
             </w:r>
           </w:p>
         </w:tc>
@@ -9706,7 +9752,15 @@
               <w:cnfStyle w:val="000000000000" w:firstRow="0" w:lastRow="0" w:firstColumn="0" w:lastColumn="0" w:oddVBand="0" w:evenVBand="0" w:oddHBand="0" w:evenHBand="0" w:firstRowFirstColumn="0" w:firstRowLastColumn="0" w:lastRowFirstColumn="0" w:lastRowLastColumn="0"/>
             </w:pPr>
             <w:r>
-              <w:t>Consente al sistema di inviare una email presso un determinato indirizzo verificato</w:t>
+              <w:t xml:space="preserve">Consente al sistema di inviare una </w:t>
+            </w:r>
+            <w:proofErr w:type="gramStart"/>
+            <w:r>
+              <w:t>email</w:t>
+            </w:r>
+            <w:proofErr w:type="gramEnd"/>
+            <w:r>
+              <w:t xml:space="preserve"> presso un determinato indirizzo verificato</w:t>
             </w:r>
           </w:p>
         </w:tc>
@@ -15993,7 +16047,12 @@
 </file>
 
 <file path=customXml/item1.xml><?xml version="1.0" encoding="utf-8"?>
-<b:Sources xmlns:b="http://schemas.openxmlformats.org/officeDocument/2006/bibliography" xmlns="http://schemas.openxmlformats.org/officeDocument/2006/bibliography" SelectedStyle="\APASixthEditionOfficeOnline.xsl" StyleName="APA" Version="6"/>
+<?mso-contentType ?>
+<FormTemplates xmlns="http://schemas.microsoft.com/sharepoint/v3/contenttype/forms">
+  <Display>DocumentLibraryForm</Display>
+  <Edit>DocumentLibraryForm</Edit>
+  <New>DocumentLibraryForm</New>
+</FormTemplates>
 </file>
 
 <file path=customXml/item2.xml><?xml version="1.0" encoding="utf-8"?>
@@ -16129,12 +16188,7 @@
 </file>
 
 <file path=customXml/item3.xml><?xml version="1.0" encoding="utf-8"?>
-<?mso-contentType ?>
-<FormTemplates xmlns="http://schemas.microsoft.com/sharepoint/v3/contenttype/forms">
-  <Display>DocumentLibraryForm</Display>
-  <Edit>DocumentLibraryForm</Edit>
-  <New>DocumentLibraryForm</New>
-</FormTemplates>
+<b:Sources xmlns:b="http://schemas.openxmlformats.org/officeDocument/2006/bibliography" xmlns="http://schemas.openxmlformats.org/officeDocument/2006/bibliography" SelectedStyle="\APASixthEditionOfficeOnline.xsl" StyleName="APA" Version="6"/>
 </file>
 
 <file path=customXml/item4.xml><?xml version="1.0" encoding="utf-8"?>
@@ -16144,9 +16198,9 @@
 </file>
 
 <file path=customXml/itemProps1.xml><?xml version="1.0" encoding="utf-8"?>
-<ds:datastoreItem xmlns:ds="http://schemas.openxmlformats.org/officeDocument/2006/customXml" ds:itemID="{6B138C2D-BC39-4AC5-A330-50660A2D0663}">
+<ds:datastoreItem xmlns:ds="http://schemas.openxmlformats.org/officeDocument/2006/customXml" ds:itemID="{C127AD63-8245-493E-A3BB-DDCEA0574EC0}">
   <ds:schemaRefs>
-    <ds:schemaRef ds:uri="http://schemas.openxmlformats.org/officeDocument/2006/bibliography"/>
+    <ds:schemaRef ds:uri="http://schemas.microsoft.com/sharepoint/v3/contenttype/forms"/>
   </ds:schemaRefs>
 </ds:datastoreItem>
 </file>
@@ -16170,9 +16224,9 @@
 </file>
 
 <file path=customXml/itemProps3.xml><?xml version="1.0" encoding="utf-8"?>
-<ds:datastoreItem xmlns:ds="http://schemas.openxmlformats.org/officeDocument/2006/customXml" ds:itemID="{C127AD63-8245-493E-A3BB-DDCEA0574EC0}">
+<ds:datastoreItem xmlns:ds="http://schemas.openxmlformats.org/officeDocument/2006/customXml" ds:itemID="{6B138C2D-BC39-4AC5-A330-50660A2D0663}">
   <ds:schemaRefs>
-    <ds:schemaRef ds:uri="http://schemas.microsoft.com/sharepoint/v3/contenttype/forms"/>
+    <ds:schemaRef ds:uri="http://schemas.openxmlformats.org/officeDocument/2006/bibliography"/>
   </ds:schemaRefs>
 </ds:datastoreItem>
 </file>

</xml_diff>

<commit_message>
Modificati casi d'uso e aggiunti oggetti alla tabella nel RAD
</commit_message>
<xml_diff>
--- a/Documentazione/GameSquare_RAD_v0.1.docx
+++ b/Documentazione/GameSquare_RAD_v0.1.docx
@@ -98,7 +98,6 @@
           <w:lang w:val="en-US"/>
         </w:rPr>
       </w:pPr>
-      <w:proofErr w:type="spellStart"/>
       <w:r>
         <w:rPr>
           <w:rFonts w:ascii="Garamond" w:hAnsi="Garamond"/>
@@ -109,7 +108,6 @@
         </w:rPr>
         <w:t>GameSquare</w:t>
       </w:r>
-      <w:proofErr w:type="spellEnd"/>
     </w:p>
     <w:p>
       <w:pPr>
@@ -2692,13 +2690,8 @@
       <w:bookmarkEnd w:id="3"/>
     </w:p>
     <w:p>
-      <w:proofErr w:type="spellStart"/>
-      <w:r>
-        <w:t>GameSquare</w:t>
-      </w:r>
-      <w:proofErr w:type="spellEnd"/>
-      <w:r>
-        <w:t xml:space="preserve"> propone una piattaforma centralizzata e pensata per videogiocatori, a prescindere dalla loro esperienza, e sviluppatori.</w:t>
+      <w:r>
+        <w:t>GameSquare propone una piattaforma centralizzata e pensata per videogiocatori, a prescindere dalla loro esperienza, e sviluppatori.</w:t>
       </w:r>
     </w:p>
     <w:p>
@@ -2708,15 +2701,7 @@
     </w:p>
     <w:p>
       <w:r>
-        <w:t>Ogni gioco avrà la sua pagina, in cui sarà possibile visualizzare le informazioni base del titolo, le recensioni degli utenti e quanto sono stati aggiunti a una determinata categoria rispetto alle altre. La pagina di ogni gioco avrà una sezione commenti suddivisa per categorie (</w:t>
-      </w:r>
-      <w:proofErr w:type="spellStart"/>
-      <w:r>
-        <w:t>FAQs</w:t>
-      </w:r>
-      <w:proofErr w:type="spellEnd"/>
-      <w:r>
-        <w:t>, discussione generale, tornei, etc.).</w:t>
+        <w:t>Ogni gioco avrà la sua pagina, in cui sarà possibile visualizzare le informazioni base del titolo, le recensioni degli utenti e quanto sono stati aggiunti a una determinata categoria rispetto alle altre. La pagina di ogni gioco avrà una sezione commenti suddivisa per categorie (FAQs, discussione generale, tornei, etc.).</w:t>
       </w:r>
     </w:p>
     <w:p>
@@ -2769,23 +2754,7 @@
         <w:jc w:val="both"/>
       </w:pPr>
       <w:r>
-        <w:t xml:space="preserve">Il mondo dell’intrattenimento videoludico è diventato negli ultimi anni un fenomeno esteso a centinaia di milioni di persone, grazie a servizi e piattaforme che permettono un semplice accesso a cataloghi molto grandi di videogiochi (e. g. </w:t>
-      </w:r>
-      <w:proofErr w:type="spellStart"/>
-      <w:r>
-        <w:t>Steam</w:t>
-      </w:r>
-      <w:proofErr w:type="spellEnd"/>
-      <w:r>
-        <w:t xml:space="preserve">, PSN, Nintendo eShop, etc.), e fenomeni mediatici come la comunità di videogiocatori su YouTube, gli </w:t>
-      </w:r>
-      <w:proofErr w:type="spellStart"/>
-      <w:r>
-        <w:t>eSports</w:t>
-      </w:r>
-      <w:proofErr w:type="spellEnd"/>
-      <w:r>
-        <w:t xml:space="preserve"> e le molte riviste online specializzate.</w:t>
+        <w:t>Il mondo dell’intrattenimento videoludico è diventato negli ultimi anni un fenomeno esteso a centinaia di milioni di persone, grazie a servizi e piattaforme che permettono un semplice accesso a cataloghi molto grandi di videogiochi (e. g. Steam, PSN, Nintendo eShop, etc.), e fenomeni mediatici come la comunità di videogiocatori su YouTube, gli eSports e le molte riviste online specializzate.</w:t>
       </w:r>
     </w:p>
     <w:p>
@@ -2793,23 +2762,7 @@
         <w:jc w:val="both"/>
       </w:pPr>
       <w:r>
-        <w:t xml:space="preserve">Con questa crescita, molti </w:t>
-      </w:r>
-      <w:proofErr w:type="spellStart"/>
-      <w:r>
-        <w:t>usufruitori</w:t>
-      </w:r>
-      <w:proofErr w:type="spellEnd"/>
-      <w:r>
-        <w:t xml:space="preserve"> del prodotto sentono il bisogno di catalogare i propri giochi e analizzarli per avere un’idea di quanti titoli in proprio possesso debbano ancora essere completati (il cosiddetto backlog). Inoltre la ricerca di una community specifica per un determinato gioco, che sia per fare domande riguardo al completamento dello stesso, organizzare tornei in caso di un titolo competitivo, o semplicemente discussione generale, si fa sempre più difficoltosa. Ciò avviene a causa dell’aumento più che lineare della quantità di titoli sul mercato, grazie anche al successo recente di titoli creati da sviluppatori indipendenti e la riscoperta di giochi di generazioni passate (</w:t>
-      </w:r>
-      <w:proofErr w:type="spellStart"/>
-      <w:r>
-        <w:t>retrogaming</w:t>
-      </w:r>
-      <w:proofErr w:type="spellEnd"/>
-      <w:r>
-        <w:t>).</w:t>
+        <w:t>Con questa crescita, molti usufruitori del prodotto sentono il bisogno di catalogare i propri giochi e analizzarli per avere un’idea di quanti titoli in proprio possesso debbano ancora essere completati (il cosiddetto backlog). Inoltre la ricerca di una community specifica per un determinato gioco, che sia per fare domande riguardo al completamento dello stesso, organizzare tornei in caso di un titolo competitivo, o semplicemente discussione generale, si fa sempre più difficoltosa. Ciò avviene a causa dell’aumento più che lineare della quantità di titoli sul mercato, grazie anche al successo recente di titoli creati da sviluppatori indipendenti e la riscoperta di giochi di generazioni passate (retrogaming).</w:t>
       </w:r>
     </w:p>
     <w:p>
@@ -2817,23 +2770,7 @@
         <w:jc w:val="both"/>
       </w:pPr>
       <w:r>
-        <w:t xml:space="preserve">Un altro aspetto da considerare è la quantità di servizi diversi che offrono qualche tipo di aggregazione per i giocatori, come gruppi Facebook, 4chan, </w:t>
-      </w:r>
-      <w:proofErr w:type="spellStart"/>
-      <w:r>
-        <w:t>Discord</w:t>
-      </w:r>
-      <w:proofErr w:type="spellEnd"/>
-      <w:r>
-        <w:t xml:space="preserve"> e le miriadi di forum e </w:t>
-      </w:r>
-      <w:proofErr w:type="spellStart"/>
-      <w:r>
-        <w:t>imageboards</w:t>
-      </w:r>
-      <w:proofErr w:type="spellEnd"/>
-      <w:r>
-        <w:t xml:space="preserve"> che tuttavia non sono centralizzati, e raramente pensati per ospitare questo specifico tipo di utenza.</w:t>
+        <w:t>Un altro aspetto da considerare è la quantità di servizi diversi che offrono qualche tipo di aggregazione per i giocatori, come gruppi Facebook, 4chan, Discord e le miriadi di forum e imageboards che tuttavia non sono centralizzati, e raramente pensati per ospitare questo specifico tipo di utenza.</w:t>
       </w:r>
     </w:p>
     <w:p>
@@ -3189,13 +3126,8 @@
       <w:r>
         <w:t>Il seguente documento “</w:t>
       </w:r>
-      <w:proofErr w:type="spellStart"/>
-      <w:r>
-        <w:t>GameSquare</w:t>
-      </w:r>
-      <w:proofErr w:type="spellEnd"/>
-      <w:r>
-        <w:t xml:space="preserve"> </w:t>
+      <w:r>
+        <w:t xml:space="preserve">GameSquare </w:t>
       </w:r>
       <w:r>
         <w:t>RAD” è diviso in sezioni ed ha la seguente composizione:</w:t>
@@ -3409,15 +3341,7 @@
         <w:t>, Implementazione, Interfaccia, Packaging, Legali.</w:t>
       </w:r>
       <w:r>
-        <w:t xml:space="preserve"> Seguono poi gli scenari, gli use-case e gli use-case </w:t>
-      </w:r>
-      <w:proofErr w:type="spellStart"/>
-      <w:r>
-        <w:t>diagram</w:t>
-      </w:r>
-      <w:proofErr w:type="spellEnd"/>
-      <w:r>
-        <w:t>.</w:t>
+        <w:t xml:space="preserve"> Seguono poi gli scenari, gli use-case e gli use-case diagram.</w:t>
       </w:r>
     </w:p>
     <w:p>
@@ -4551,25 +4475,7 @@
           <w:sz w:val="24"/>
           <w:szCs w:val="24"/>
         </w:rPr>
-        <w:t xml:space="preserve">Crea </w:t>
-      </w:r>
-      <w:proofErr w:type="spellStart"/>
-      <w:r>
-        <w:rPr>
-          <w:b/>
-          <w:sz w:val="24"/>
-          <w:szCs w:val="24"/>
-        </w:rPr>
-        <w:t>Thread</w:t>
-      </w:r>
-      <w:proofErr w:type="spellEnd"/>
-      <w:r>
-        <w:rPr>
-          <w:b/>
-          <w:sz w:val="24"/>
-          <w:szCs w:val="24"/>
-        </w:rPr>
-        <w:t xml:space="preserve"> </w:t>
+        <w:t xml:space="preserve">Crea Thread </w:t>
       </w:r>
       <w:r>
         <w:rPr>
@@ -5575,15 +5481,7 @@
         <w:t>,</w:t>
       </w:r>
       <w:r>
-        <w:t xml:space="preserve"> agli utenti non sarà richiesto di fornire dati sensibili in quanto non utili ai fini dell’utilizzo di </w:t>
-      </w:r>
-      <w:proofErr w:type="spellStart"/>
-      <w:r>
-        <w:t>GameSquare</w:t>
-      </w:r>
-      <w:proofErr w:type="spellEnd"/>
-      <w:r>
-        <w:t>.</w:t>
+        <w:t xml:space="preserve"> agli utenti non sarà richiesto di fornire dati sensibili in quanto non utili ai fini dell’utilizzo di GameSquare.</w:t>
       </w:r>
     </w:p>
     <w:p>
@@ -5700,17 +5598,8 @@
           <w:sz w:val="24"/>
           <w:szCs w:val="24"/>
         </w:rPr>
-        <w:t xml:space="preserve">Il servizio deve funzionare correttamente su dispositivi con diverse risoluzioni e </w:t>
-      </w:r>
-      <w:proofErr w:type="spellStart"/>
-      <w:r>
-        <w:rPr>
-          <w:sz w:val="24"/>
-          <w:szCs w:val="24"/>
-        </w:rPr>
-        <w:t>aspect</w:t>
-      </w:r>
-      <w:proofErr w:type="spellEnd"/>
+        <w:t>Il servizio deve funzionare correttamente su dispositivi con diverse risoluzioni e aspect</w:t>
+      </w:r>
       <w:r>
         <w:rPr>
           <w:sz w:val="24"/>
@@ -6403,7 +6292,6 @@
         </w:rPr>
         <w:tab/>
       </w:r>
-      <w:proofErr w:type="spellStart"/>
       <w:r>
         <w:rPr>
           <w:rFonts w:ascii="Courier New" w:eastAsia="Courier New" w:hAnsi="Courier New" w:cs="Courier New"/>
@@ -6412,7 +6300,6 @@
         </w:rPr>
         <w:t>ricercaTorneo</w:t>
       </w:r>
-      <w:proofErr w:type="spellEnd"/>
     </w:p>
     <w:p>
       <w:pPr>
@@ -6451,7 +6338,6 @@
         </w:rPr>
         <w:tab/>
       </w:r>
-      <w:proofErr w:type="spellStart"/>
       <w:r>
         <w:rPr>
           <w:rFonts w:ascii="Courier New" w:eastAsia="Courier New" w:hAnsi="Courier New" w:cs="Courier New"/>
@@ -6461,7 +6347,6 @@
         </w:rPr>
         <w:t>Nico:utente</w:t>
       </w:r>
-      <w:proofErr w:type="spellEnd"/>
       <w:r>
         <w:t xml:space="preserve"> </w:t>
       </w:r>
@@ -6538,15 +6423,7 @@
         <w:ind w:left="1417" w:firstLine="0"/>
       </w:pPr>
       <w:r>
-        <w:t xml:space="preserve">Si reca sulla homepage di </w:t>
-      </w:r>
-      <w:proofErr w:type="spellStart"/>
-      <w:r>
-        <w:t>GameSquare</w:t>
-      </w:r>
-      <w:proofErr w:type="spellEnd"/>
-      <w:r>
-        <w:t xml:space="preserve"> e cerca il gioco interessato.</w:t>
+        <w:t>Si reca sulla homepage di GameSquare e cerca il gioco interessato.</w:t>
       </w:r>
     </w:p>
     <w:p>
@@ -6606,15 +6483,7 @@
         <w:ind w:left="1417" w:firstLine="0"/>
       </w:pPr>
       <w:r>
-        <w:t xml:space="preserve">L’autore del </w:t>
-      </w:r>
-      <w:proofErr w:type="spellStart"/>
-      <w:r>
-        <w:t>thread</w:t>
-      </w:r>
-      <w:proofErr w:type="spellEnd"/>
-      <w:r>
-        <w:t xml:space="preserve"> risponde a Nico e si mettono d’accordo sulle modalità di partecipazione.</w:t>
+        <w:t>L’autore del thread risponde a Nico e si mettono d’accordo sulle modalità di partecipazione.</w:t>
       </w:r>
     </w:p>
     <w:p>
@@ -6678,7 +6547,6 @@
         </w:rPr>
         <w:tab/>
       </w:r>
-      <w:proofErr w:type="spellStart"/>
       <w:r>
         <w:rPr>
           <w:rFonts w:ascii="Courier New" w:eastAsia="Courier New" w:hAnsi="Courier New" w:cs="Courier New"/>
@@ -6687,7 +6555,6 @@
         </w:rPr>
         <w:t>communityFeedback</w:t>
       </w:r>
-      <w:proofErr w:type="spellEnd"/>
     </w:p>
     <w:p>
       <w:pPr>
@@ -6726,7 +6593,6 @@
         </w:rPr>
         <w:tab/>
       </w:r>
-      <w:proofErr w:type="spellStart"/>
       <w:r>
         <w:rPr>
           <w:rFonts w:ascii="Courier New" w:eastAsia="Courier New" w:hAnsi="Courier New" w:cs="Courier New"/>
@@ -6736,7 +6602,6 @@
         </w:rPr>
         <w:t>Lorenzo:utente</w:t>
       </w:r>
-      <w:proofErr w:type="spellEnd"/>
       <w:r>
         <w:pict w14:anchorId="17A66E9F">
           <v:rect id="_x0000_i1029" style="width:0;height:1.5pt" o:hralign="center" o:hrstd="t" o:hr="t" fillcolor="#a0a0a0" stroked="f"/>
@@ -6910,7 +6775,6 @@
         </w:rPr>
         <w:tab/>
       </w:r>
-      <w:proofErr w:type="spellStart"/>
       <w:r>
         <w:rPr>
           <w:rFonts w:ascii="Courier New" w:eastAsia="Courier New" w:hAnsi="Courier New" w:cs="Courier New"/>
@@ -6919,7 +6783,6 @@
         </w:rPr>
         <w:t>richiestaAggiuntaGioco</w:t>
       </w:r>
-      <w:proofErr w:type="spellEnd"/>
     </w:p>
     <w:p>
       <w:pPr>
@@ -6958,7 +6821,6 @@
         </w:rPr>
         <w:tab/>
       </w:r>
-      <w:proofErr w:type="spellStart"/>
       <w:r>
         <w:rPr>
           <w:rFonts w:ascii="Courier New" w:eastAsia="Courier New" w:hAnsi="Courier New" w:cs="Courier New"/>
@@ -6968,7 +6830,6 @@
         </w:rPr>
         <w:t>Francesco:utente</w:t>
       </w:r>
-      <w:proofErr w:type="spellEnd"/>
       <w:r>
         <w:pict w14:anchorId="5851BAAE">
           <v:rect id="_x0000_i1032" style="width:0;height:1.5pt" o:hralign="center" o:hrstd="t" o:hr="t" fillcolor="#a0a0a0" stroked="f"/>
@@ -6994,23 +6855,7 @@
         <w:tab/>
       </w:r>
       <w:r>
-        <w:t xml:space="preserve">Francesco, un appassionato di videogiochi meno conosciuti, non riesce a trovare su </w:t>
-      </w:r>
-      <w:proofErr w:type="spellStart"/>
-      <w:r>
-        <w:t>GameSquare</w:t>
-      </w:r>
-      <w:proofErr w:type="spellEnd"/>
-      <w:r>
-        <w:t xml:space="preserve"> il titolo “Garage: </w:t>
-      </w:r>
-      <w:proofErr w:type="spellStart"/>
-      <w:r>
-        <w:t>Bad</w:t>
-      </w:r>
-      <w:proofErr w:type="spellEnd"/>
-      <w:r>
-        <w:t xml:space="preserve"> Dream Adventure”.</w:t>
+        <w:t>Francesco, un appassionato di videogiochi meno conosciuti, non riesce a trovare su GameSquare il titolo “Garage: Bad Dream Adventure”.</w:t>
       </w:r>
     </w:p>
     <w:p>
@@ -7058,15 +6903,7 @@
         <w:ind w:left="1417" w:firstLine="0"/>
       </w:pPr>
       <w:r>
-        <w:t xml:space="preserve">Si reca sull’apposita pagina contenente il </w:t>
-      </w:r>
-      <w:proofErr w:type="spellStart"/>
-      <w:r>
-        <w:t>form</w:t>
-      </w:r>
-      <w:proofErr w:type="spellEnd"/>
-      <w:r>
-        <w:t xml:space="preserve"> per proporre l’aggiunta di un gioco.</w:t>
+        <w:t>Si reca sull’apposita pagina contenente il form per proporre l’aggiunta di un gioco.</w:t>
       </w:r>
     </w:p>
     <w:p>
@@ -7165,7 +7002,6 @@
         </w:rPr>
         <w:tab/>
       </w:r>
-      <w:proofErr w:type="spellStart"/>
       <w:r>
         <w:rPr>
           <w:rFonts w:ascii="Courier New" w:eastAsia="Courier New" w:hAnsi="Courier New" w:cs="Courier New"/>
@@ -7174,7 +7010,6 @@
         </w:rPr>
         <w:t>eliminazioneContenuto</w:t>
       </w:r>
-      <w:proofErr w:type="spellEnd"/>
     </w:p>
     <w:p>
       <w:pPr>
@@ -7213,7 +7048,6 @@
         </w:rPr>
         <w:tab/>
       </w:r>
-      <w:proofErr w:type="spellStart"/>
       <w:r>
         <w:rPr>
           <w:rFonts w:ascii="Courier New" w:eastAsia="Courier New" w:hAnsi="Courier New" w:cs="Courier New"/>
@@ -7223,7 +7057,6 @@
         </w:rPr>
         <w:t>Piero:admin</w:t>
       </w:r>
-      <w:proofErr w:type="spellEnd"/>
       <w:r>
         <w:pict w14:anchorId="4B3A5DC5">
           <v:rect id="_x0000_i1035" style="width:0;height:1.5pt" o:hralign="center" o:hrstd="t" o:hr="t" fillcolor="#a0a0a0" stroked="f"/>
@@ -7249,15 +7082,7 @@
         <w:tab/>
       </w:r>
       <w:r>
-        <w:t xml:space="preserve">Piero, un admin di </w:t>
-      </w:r>
-      <w:proofErr w:type="spellStart"/>
-      <w:r>
-        <w:t>GameSquare</w:t>
-      </w:r>
-      <w:proofErr w:type="spellEnd"/>
-      <w:r>
-        <w:t>, nota che un contenuto è inopportuno.</w:t>
+        <w:t>Piero, un admin di GameSquare, nota che un contenuto è inopportuno.</w:t>
       </w:r>
     </w:p>
     <w:p>
@@ -7733,293 +7558,11 @@
           <w:noProof/>
           <w:lang w:eastAsia="it-IT"/>
         </w:rPr>
-        <w:drawing>
-          <wp:inline distT="0" distB="0" distL="0" distR="0" wp14:anchorId="632E910E" wp14:editId="2F5AE2D3">
-            <wp:extent cx="6116320" cy="5007610"/>
-            <wp:effectExtent l="0" t="0" r="0" b="2540"/>
-            <wp:docPr id="10" name="Immagine 10" descr="Immagine che contiene tavolo&#10;&#10;Descrizione generata automaticamente"/>
-            <wp:cNvGraphicFramePr>
-              <a:graphicFrameLocks xmlns:a="http://schemas.openxmlformats.org/drawingml/2006/main" noChangeAspect="1"/>
-            </wp:cNvGraphicFramePr>
-            <a:graphic xmlns:a="http://schemas.openxmlformats.org/drawingml/2006/main">
-              <a:graphicData uri="http://schemas.openxmlformats.org/drawingml/2006/picture">
-                <pic:pic xmlns:pic="http://schemas.openxmlformats.org/drawingml/2006/picture">
-                  <pic:nvPicPr>
-                    <pic:cNvPr id="10" name="Immagine 10" descr="Immagine che contiene tavolo&#10;&#10;Descrizione generata automaticamente"/>
-                    <pic:cNvPicPr/>
-                  </pic:nvPicPr>
-                  <pic:blipFill>
-                    <a:blip r:embed="rId16">
-                      <a:extLst>
-                        <a:ext uri="{28A0092B-C50C-407E-A947-70E740481C1C}">
-                          <a14:useLocalDpi xmlns:a14="http://schemas.microsoft.com/office/drawing/2010/main" val="0"/>
-                        </a:ext>
-                      </a:extLst>
-                    </a:blip>
-                    <a:stretch>
-                      <a:fillRect/>
-                    </a:stretch>
-                  </pic:blipFill>
-                  <pic:spPr>
-                    <a:xfrm>
-                      <a:off x="0" y="0"/>
-                      <a:ext cx="6116320" cy="5007610"/>
-                    </a:xfrm>
-                    <a:prstGeom prst="rect">
-                      <a:avLst/>
-                    </a:prstGeom>
-                  </pic:spPr>
-                </pic:pic>
-              </a:graphicData>
-            </a:graphic>
-          </wp:inline>
-        </w:drawing>
-      </w:r>
-    </w:p>
-    <w:p>
-      <w:r>
-        <w:rPr>
-          <w:noProof/>
-          <w:lang w:eastAsia="it-IT"/>
-        </w:rPr>
-        <w:lastRenderedPageBreak/>
-        <w:drawing>
-          <wp:inline distT="0" distB="0" distL="0" distR="0" wp14:anchorId="42ECBD21" wp14:editId="533D9CC4">
-            <wp:extent cx="6116320" cy="5870575"/>
-            <wp:effectExtent l="0" t="0" r="0" b="0"/>
-            <wp:docPr id="12" name="Immagine 12"/>
-            <wp:cNvGraphicFramePr>
-              <a:graphicFrameLocks xmlns:a="http://schemas.openxmlformats.org/drawingml/2006/main" noChangeAspect="1"/>
-            </wp:cNvGraphicFramePr>
-            <a:graphic xmlns:a="http://schemas.openxmlformats.org/drawingml/2006/main">
-              <a:graphicData uri="http://schemas.openxmlformats.org/drawingml/2006/picture">
-                <pic:pic xmlns:pic="http://schemas.openxmlformats.org/drawingml/2006/picture">
-                  <pic:nvPicPr>
-                    <pic:cNvPr id="12" name="Immagine 12"/>
-                    <pic:cNvPicPr/>
-                  </pic:nvPicPr>
-                  <pic:blipFill>
-                    <a:blip r:embed="rId17">
-                      <a:extLst>
-                        <a:ext uri="{28A0092B-C50C-407E-A947-70E740481C1C}">
-                          <a14:useLocalDpi xmlns:a14="http://schemas.microsoft.com/office/drawing/2010/main" val="0"/>
-                        </a:ext>
-                      </a:extLst>
-                    </a:blip>
-                    <a:stretch>
-                      <a:fillRect/>
-                    </a:stretch>
-                  </pic:blipFill>
-                  <pic:spPr>
-                    <a:xfrm>
-                      <a:off x="0" y="0"/>
-                      <a:ext cx="6116320" cy="5870575"/>
-                    </a:xfrm>
-                    <a:prstGeom prst="rect">
-                      <a:avLst/>
-                    </a:prstGeom>
-                  </pic:spPr>
-                </pic:pic>
-              </a:graphicData>
-            </a:graphic>
-          </wp:inline>
-        </w:drawing>
-      </w:r>
-    </w:p>
-    <w:p>
-      <w:r>
-        <w:rPr>
-          <w:noProof/>
-          <w:lang w:eastAsia="it-IT"/>
-        </w:rPr>
-        <w:lastRenderedPageBreak/>
-        <w:drawing>
-          <wp:inline distT="0" distB="0" distL="0" distR="0" wp14:anchorId="1590FDC6" wp14:editId="0CDB3EAF">
-            <wp:extent cx="6116320" cy="6123940"/>
-            <wp:effectExtent l="0" t="0" r="0" b="0"/>
-            <wp:docPr id="14" name="Immagine 14" descr="Immagine che contiene testo&#10;&#10;Descrizione generata automaticamente"/>
-            <wp:cNvGraphicFramePr>
-              <a:graphicFrameLocks xmlns:a="http://schemas.openxmlformats.org/drawingml/2006/main" noChangeAspect="1"/>
-            </wp:cNvGraphicFramePr>
-            <a:graphic xmlns:a="http://schemas.openxmlformats.org/drawingml/2006/main">
-              <a:graphicData uri="http://schemas.openxmlformats.org/drawingml/2006/picture">
-                <pic:pic xmlns:pic="http://schemas.openxmlformats.org/drawingml/2006/picture">
-                  <pic:nvPicPr>
-                    <pic:cNvPr id="14" name="Immagine 14" descr="Immagine che contiene testo&#10;&#10;Descrizione generata automaticamente"/>
-                    <pic:cNvPicPr/>
-                  </pic:nvPicPr>
-                  <pic:blipFill>
-                    <a:blip r:embed="rId18">
-                      <a:extLst>
-                        <a:ext uri="{28A0092B-C50C-407E-A947-70E740481C1C}">
-                          <a14:useLocalDpi xmlns:a14="http://schemas.microsoft.com/office/drawing/2010/main" val="0"/>
-                        </a:ext>
-                      </a:extLst>
-                    </a:blip>
-                    <a:stretch>
-                      <a:fillRect/>
-                    </a:stretch>
-                  </pic:blipFill>
-                  <pic:spPr>
-                    <a:xfrm>
-                      <a:off x="0" y="0"/>
-                      <a:ext cx="6116320" cy="6123940"/>
-                    </a:xfrm>
-                    <a:prstGeom prst="rect">
-                      <a:avLst/>
-                    </a:prstGeom>
-                  </pic:spPr>
-                </pic:pic>
-              </a:graphicData>
-            </a:graphic>
-          </wp:inline>
-        </w:drawing>
-      </w:r>
-      <w:r>
-        <w:rPr>
-          <w:noProof/>
-          <w:lang w:eastAsia="it-IT"/>
-        </w:rPr>
-        <w:lastRenderedPageBreak/>
-        <w:drawing>
-          <wp:inline distT="0" distB="0" distL="0" distR="0" wp14:anchorId="14475A34" wp14:editId="5B30C2C8">
-            <wp:extent cx="6116320" cy="6056630"/>
-            <wp:effectExtent l="0" t="0" r="0" b="1270"/>
-            <wp:docPr id="15" name="Immagine 15"/>
-            <wp:cNvGraphicFramePr>
-              <a:graphicFrameLocks xmlns:a="http://schemas.openxmlformats.org/drawingml/2006/main" noChangeAspect="1"/>
-            </wp:cNvGraphicFramePr>
-            <a:graphic xmlns:a="http://schemas.openxmlformats.org/drawingml/2006/main">
-              <a:graphicData uri="http://schemas.openxmlformats.org/drawingml/2006/picture">
-                <pic:pic xmlns:pic="http://schemas.openxmlformats.org/drawingml/2006/picture">
-                  <pic:nvPicPr>
-                    <pic:cNvPr id="15" name="Immagine 15"/>
-                    <pic:cNvPicPr/>
-                  </pic:nvPicPr>
-                  <pic:blipFill>
-                    <a:blip r:embed="rId19">
-                      <a:extLst>
-                        <a:ext uri="{28A0092B-C50C-407E-A947-70E740481C1C}">
-                          <a14:useLocalDpi xmlns:a14="http://schemas.microsoft.com/office/drawing/2010/main" val="0"/>
-                        </a:ext>
-                      </a:extLst>
-                    </a:blip>
-                    <a:stretch>
-                      <a:fillRect/>
-                    </a:stretch>
-                  </pic:blipFill>
-                  <pic:spPr>
-                    <a:xfrm>
-                      <a:off x="0" y="0"/>
-                      <a:ext cx="6116320" cy="6056630"/>
-                    </a:xfrm>
-                    <a:prstGeom prst="rect">
-                      <a:avLst/>
-                    </a:prstGeom>
-                  </pic:spPr>
-                </pic:pic>
-              </a:graphicData>
-            </a:graphic>
-          </wp:inline>
-        </w:drawing>
-      </w:r>
-      <w:r>
-        <w:rPr>
-          <w:noProof/>
-          <w:lang w:eastAsia="it-IT"/>
-        </w:rPr>
-        <w:lastRenderedPageBreak/>
-        <w:drawing>
-          <wp:inline distT="0" distB="0" distL="0" distR="0" wp14:anchorId="7F3BAA2D" wp14:editId="2F71D320">
-            <wp:extent cx="6116320" cy="8445500"/>
-            <wp:effectExtent l="0" t="0" r="0" b="0"/>
-            <wp:docPr id="16" name="Immagine 16"/>
-            <wp:cNvGraphicFramePr>
-              <a:graphicFrameLocks xmlns:a="http://schemas.openxmlformats.org/drawingml/2006/main" noChangeAspect="1"/>
-            </wp:cNvGraphicFramePr>
-            <a:graphic xmlns:a="http://schemas.openxmlformats.org/drawingml/2006/main">
-              <a:graphicData uri="http://schemas.openxmlformats.org/drawingml/2006/picture">
-                <pic:pic xmlns:pic="http://schemas.openxmlformats.org/drawingml/2006/picture">
-                  <pic:nvPicPr>
-                    <pic:cNvPr id="16" name="Immagine 16"/>
-                    <pic:cNvPicPr/>
-                  </pic:nvPicPr>
-                  <pic:blipFill>
-                    <a:blip r:embed="rId20">
-                      <a:extLst>
-                        <a:ext uri="{28A0092B-C50C-407E-A947-70E740481C1C}">
-                          <a14:useLocalDpi xmlns:a14="http://schemas.microsoft.com/office/drawing/2010/main" val="0"/>
-                        </a:ext>
-                      </a:extLst>
-                    </a:blip>
-                    <a:stretch>
-                      <a:fillRect/>
-                    </a:stretch>
-                  </pic:blipFill>
-                  <pic:spPr>
-                    <a:xfrm>
-                      <a:off x="0" y="0"/>
-                      <a:ext cx="6116320" cy="8445500"/>
-                    </a:xfrm>
-                    <a:prstGeom prst="rect">
-                      <a:avLst/>
-                    </a:prstGeom>
-                  </pic:spPr>
-                </pic:pic>
-              </a:graphicData>
-            </a:graphic>
-          </wp:inline>
-        </w:drawing>
-      </w:r>
-      <w:r>
-        <w:rPr>
-          <w:noProof/>
-          <w:lang w:eastAsia="it-IT"/>
-        </w:rPr>
-        <w:lastRenderedPageBreak/>
-        <w:drawing>
-          <wp:inline distT="0" distB="0" distL="0" distR="0" wp14:anchorId="55248646" wp14:editId="09A08313">
-            <wp:extent cx="6116320" cy="7820025"/>
-            <wp:effectExtent l="0" t="0" r="0" b="9525"/>
-            <wp:docPr id="17" name="Immagine 17"/>
-            <wp:cNvGraphicFramePr>
-              <a:graphicFrameLocks xmlns:a="http://schemas.openxmlformats.org/drawingml/2006/main" noChangeAspect="1"/>
-            </wp:cNvGraphicFramePr>
-            <a:graphic xmlns:a="http://schemas.openxmlformats.org/drawingml/2006/main">
-              <a:graphicData uri="http://schemas.openxmlformats.org/drawingml/2006/picture">
-                <pic:pic xmlns:pic="http://schemas.openxmlformats.org/drawingml/2006/picture">
-                  <pic:nvPicPr>
-                    <pic:cNvPr id="17" name="Immagine 17"/>
-                    <pic:cNvPicPr/>
-                  </pic:nvPicPr>
-                  <pic:blipFill>
-                    <a:blip r:embed="rId21">
-                      <a:extLst>
-                        <a:ext uri="{28A0092B-C50C-407E-A947-70E740481C1C}">
-                          <a14:useLocalDpi xmlns:a14="http://schemas.microsoft.com/office/drawing/2010/main" val="0"/>
-                        </a:ext>
-                      </a:extLst>
-                    </a:blip>
-                    <a:stretch>
-                      <a:fillRect/>
-                    </a:stretch>
-                  </pic:blipFill>
-                  <pic:spPr>
-                    <a:xfrm>
-                      <a:off x="0" y="0"/>
-                      <a:ext cx="6116320" cy="7820025"/>
-                    </a:xfrm>
-                    <a:prstGeom prst="rect">
-                      <a:avLst/>
-                    </a:prstGeom>
-                  </pic:spPr>
-                </pic:pic>
-              </a:graphicData>
-            </a:graphic>
-          </wp:inline>
-        </w:drawing>
-      </w:r>
-    </w:p>
+        <w:t>[aggiungere object diagram corretti]</w:t>
+      </w:r>
+    </w:p>
+    <w:p/>
+    <w:p/>
     <w:p/>
     <w:p/>
     <w:p>
@@ -8101,7 +7644,6 @@
                 <w:bCs w:val="0"/>
               </w:rPr>
             </w:pPr>
-            <w:proofErr w:type="spellStart"/>
             <w:r>
               <w:rPr>
                 <w:b w:val="0"/>
@@ -8109,7 +7651,6 @@
               </w:rPr>
               <w:t>RegistrationForm</w:t>
             </w:r>
-            <w:proofErr w:type="spellEnd"/>
           </w:p>
         </w:tc>
         <w:tc>
@@ -8120,11 +7661,9 @@
             <w:pPr>
               <w:cnfStyle w:val="000000000000" w:firstRow="0" w:lastRow="0" w:firstColumn="0" w:lastColumn="0" w:oddVBand="0" w:evenVBand="0" w:oddHBand="0" w:evenHBand="0" w:firstRowFirstColumn="0" w:firstRowLastColumn="0" w:lastRowFirstColumn="0" w:lastRowLastColumn="0"/>
             </w:pPr>
-            <w:proofErr w:type="spellStart"/>
             <w:r>
               <w:t>Boundary</w:t>
             </w:r>
-            <w:proofErr w:type="spellEnd"/>
           </w:p>
         </w:tc>
         <w:tc>
@@ -8136,13 +7675,8 @@
               <w:cnfStyle w:val="000000000000" w:firstRow="0" w:lastRow="0" w:firstColumn="0" w:lastColumn="0" w:oddVBand="0" w:evenVBand="0" w:oddHBand="0" w:evenHBand="0" w:firstRowFirstColumn="0" w:firstRowLastColumn="0" w:lastRowFirstColumn="0" w:lastRowLastColumn="0"/>
             </w:pPr>
             <w:r>
-              <w:t xml:space="preserve">Form da compilare per la registrazione, con campi da riempire e </w:t>
-            </w:r>
-            <w:proofErr w:type="spellStart"/>
-            <w:r>
-              <w:t>submit</w:t>
-            </w:r>
-            <w:proofErr w:type="spellEnd"/>
+              <w:t>Form da compilare per la registrazione, con campi da riempire e submit</w:t>
+            </w:r>
           </w:p>
         </w:tc>
       </w:tr>
@@ -8156,7 +7690,6 @@
             <w:tcW w:w="2772" w:type="dxa"/>
           </w:tcPr>
           <w:p>
-            <w:proofErr w:type="spellStart"/>
             <w:r>
               <w:rPr>
                 <w:b w:val="0"/>
@@ -8164,7 +7697,6 @@
               </w:rPr>
               <w:t>LoginPage</w:t>
             </w:r>
-            <w:proofErr w:type="spellEnd"/>
           </w:p>
         </w:tc>
         <w:tc>
@@ -8175,11 +7707,9 @@
             <w:pPr>
               <w:cnfStyle w:val="000000000000" w:firstRow="0" w:lastRow="0" w:firstColumn="0" w:lastColumn="0" w:oddVBand="0" w:evenVBand="0" w:oddHBand="0" w:evenHBand="0" w:firstRowFirstColumn="0" w:firstRowLastColumn="0" w:lastRowFirstColumn="0" w:lastRowLastColumn="0"/>
             </w:pPr>
-            <w:proofErr w:type="spellStart"/>
             <w:r>
               <w:t>Boundary</w:t>
             </w:r>
-            <w:proofErr w:type="spellEnd"/>
           </w:p>
         </w:tc>
         <w:tc>
@@ -8229,11 +7759,9 @@
             <w:pPr>
               <w:cnfStyle w:val="000000000000" w:firstRow="0" w:lastRow="0" w:firstColumn="0" w:lastColumn="0" w:oddVBand="0" w:evenVBand="0" w:oddHBand="0" w:evenHBand="0" w:firstRowFirstColumn="0" w:firstRowLastColumn="0" w:lastRowFirstColumn="0" w:lastRowLastColumn="0"/>
             </w:pPr>
-            <w:proofErr w:type="spellStart"/>
             <w:r>
               <w:t>Boundary</w:t>
             </w:r>
-            <w:proofErr w:type="spellEnd"/>
           </w:p>
         </w:tc>
         <w:tc>
@@ -8266,7 +7794,6 @@
                 <w:bCs w:val="0"/>
               </w:rPr>
             </w:pPr>
-            <w:proofErr w:type="spellStart"/>
             <w:r>
               <w:rPr>
                 <w:b w:val="0"/>
@@ -8274,7 +7801,6 @@
               </w:rPr>
               <w:t>LoggedHomePage</w:t>
             </w:r>
-            <w:proofErr w:type="spellEnd"/>
           </w:p>
         </w:tc>
         <w:tc>
@@ -8285,11 +7811,9 @@
             <w:pPr>
               <w:cnfStyle w:val="000000000000" w:firstRow="0" w:lastRow="0" w:firstColumn="0" w:lastColumn="0" w:oddVBand="0" w:evenVBand="0" w:oddHBand="0" w:evenHBand="0" w:firstRowFirstColumn="0" w:firstRowLastColumn="0" w:lastRowFirstColumn="0" w:lastRowLastColumn="0"/>
             </w:pPr>
-            <w:proofErr w:type="spellStart"/>
             <w:r>
               <w:t>Boundary</w:t>
             </w:r>
-            <w:proofErr w:type="spellEnd"/>
           </w:p>
         </w:tc>
         <w:tc>
@@ -8322,15 +7846,13 @@
                 <w:bCs w:val="0"/>
               </w:rPr>
             </w:pPr>
-            <w:proofErr w:type="spellStart"/>
             <w:r>
               <w:rPr>
                 <w:b w:val="0"/>
                 <w:bCs w:val="0"/>
               </w:rPr>
-              <w:t>ListAdderButton</w:t>
-            </w:r>
-            <w:proofErr w:type="spellEnd"/>
+              <w:t>ListAdder</w:t>
+            </w:r>
           </w:p>
         </w:tc>
         <w:tc>
@@ -8341,11 +7863,9 @@
             <w:pPr>
               <w:cnfStyle w:val="000000000000" w:firstRow="0" w:lastRow="0" w:firstColumn="0" w:lastColumn="0" w:oddVBand="0" w:evenVBand="0" w:oddHBand="0" w:evenHBand="0" w:firstRowFirstColumn="0" w:firstRowLastColumn="0" w:lastRowFirstColumn="0" w:lastRowLastColumn="0"/>
             </w:pPr>
-            <w:proofErr w:type="spellStart"/>
             <w:r>
               <w:t>Boundary</w:t>
             </w:r>
-            <w:proofErr w:type="spellEnd"/>
           </w:p>
         </w:tc>
         <w:tc>
@@ -8357,7 +7877,10 @@
               <w:cnfStyle w:val="000000000000" w:firstRow="0" w:lastRow="0" w:firstColumn="0" w:lastColumn="0" w:oddVBand="0" w:evenVBand="0" w:oddHBand="0" w:evenHBand="0" w:firstRowFirstColumn="0" w:firstRowLastColumn="0" w:lastRowFirstColumn="0" w:lastRowLastColumn="0"/>
             </w:pPr>
             <w:r>
-              <w:t>Button per aggiungere un titolo a una particolare lista dell’utente</w:t>
+              <w:t>Oggetto</w:t>
+            </w:r>
+            <w:r>
+              <w:t xml:space="preserve"> per aggiungere un titolo a una particolare lista dell’utente</w:t>
             </w:r>
           </w:p>
         </w:tc>
@@ -8378,7 +7901,6 @@
                 <w:bCs w:val="0"/>
               </w:rPr>
             </w:pPr>
-            <w:proofErr w:type="spellStart"/>
             <w:r>
               <w:rPr>
                 <w:b w:val="0"/>
@@ -8386,7 +7908,6 @@
               </w:rPr>
               <w:t>VoteField</w:t>
             </w:r>
-            <w:proofErr w:type="spellEnd"/>
           </w:p>
         </w:tc>
         <w:tc>
@@ -8397,11 +7918,9 @@
             <w:pPr>
               <w:cnfStyle w:val="000000000000" w:firstRow="0" w:lastRow="0" w:firstColumn="0" w:lastColumn="0" w:oddVBand="0" w:evenVBand="0" w:oddHBand="0" w:evenHBand="0" w:firstRowFirstColumn="0" w:firstRowLastColumn="0" w:lastRowFirstColumn="0" w:lastRowLastColumn="0"/>
             </w:pPr>
-            <w:proofErr w:type="spellStart"/>
             <w:r>
               <w:t>Boundary</w:t>
             </w:r>
-            <w:proofErr w:type="spellEnd"/>
           </w:p>
         </w:tc>
         <w:tc>
@@ -8434,7 +7953,6 @@
                 <w:bCs w:val="0"/>
               </w:rPr>
             </w:pPr>
-            <w:proofErr w:type="spellStart"/>
             <w:r>
               <w:rPr>
                 <w:b w:val="0"/>
@@ -8442,7 +7960,6 @@
               </w:rPr>
               <w:t>CommentField</w:t>
             </w:r>
-            <w:proofErr w:type="spellEnd"/>
           </w:p>
         </w:tc>
         <w:tc>
@@ -8453,11 +7970,9 @@
             <w:pPr>
               <w:cnfStyle w:val="000000000000" w:firstRow="0" w:lastRow="0" w:firstColumn="0" w:lastColumn="0" w:oddVBand="0" w:evenVBand="0" w:oddHBand="0" w:evenHBand="0" w:firstRowFirstColumn="0" w:firstRowLastColumn="0" w:lastRowFirstColumn="0" w:lastRowLastColumn="0"/>
             </w:pPr>
-            <w:proofErr w:type="spellStart"/>
             <w:r>
               <w:t>Boundary</w:t>
             </w:r>
-            <w:proofErr w:type="spellEnd"/>
           </w:p>
         </w:tc>
         <w:tc>
@@ -8469,23 +7984,7 @@
               <w:cnfStyle w:val="000000000000" w:firstRow="0" w:lastRow="0" w:firstColumn="0" w:lastColumn="0" w:oddVBand="0" w:evenVBand="0" w:oddHBand="0" w:evenHBand="0" w:firstRowFirstColumn="0" w:firstRowLastColumn="0" w:lastRowFirstColumn="0" w:lastRowLastColumn="0"/>
             </w:pPr>
             <w:r>
-              <w:t xml:space="preserve">Form costituito da un </w:t>
-            </w:r>
-            <w:proofErr w:type="spellStart"/>
-            <w:r>
-              <w:t>TextField</w:t>
-            </w:r>
-            <w:proofErr w:type="spellEnd"/>
-            <w:r>
-              <w:t xml:space="preserve"> (non vuoto) e </w:t>
-            </w:r>
-            <w:proofErr w:type="spellStart"/>
-            <w:r>
-              <w:t>Submit</w:t>
-            </w:r>
-            <w:proofErr w:type="spellEnd"/>
-            <w:r>
-              <w:t xml:space="preserve"> per inviare un commento (da utente registrato)</w:t>
+              <w:t>Form costituito da un TextField (non vuoto) e Submit per inviare un commento (da utente registrato)</w:t>
             </w:r>
           </w:p>
         </w:tc>
@@ -8506,7 +8005,6 @@
                 <w:bCs w:val="0"/>
               </w:rPr>
             </w:pPr>
-            <w:proofErr w:type="spellStart"/>
             <w:r>
               <w:rPr>
                 <w:b w:val="0"/>
@@ -8514,7 +8012,6 @@
               </w:rPr>
               <w:t>SearchField</w:t>
             </w:r>
-            <w:proofErr w:type="spellEnd"/>
           </w:p>
         </w:tc>
         <w:tc>
@@ -8525,11 +8022,9 @@
             <w:pPr>
               <w:cnfStyle w:val="000000000000" w:firstRow="0" w:lastRow="0" w:firstColumn="0" w:lastColumn="0" w:oddVBand="0" w:evenVBand="0" w:oddHBand="0" w:evenHBand="0" w:firstRowFirstColumn="0" w:firstRowLastColumn="0" w:lastRowFirstColumn="0" w:lastRowLastColumn="0"/>
             </w:pPr>
-            <w:proofErr w:type="spellStart"/>
             <w:r>
               <w:t>Boundary</w:t>
             </w:r>
-            <w:proofErr w:type="spellEnd"/>
           </w:p>
         </w:tc>
         <w:tc>
@@ -8562,15 +8057,13 @@
                 <w:bCs w:val="0"/>
               </w:rPr>
             </w:pPr>
-            <w:proofErr w:type="spellStart"/>
             <w:r>
               <w:rPr>
                 <w:b w:val="0"/>
                 <w:bCs w:val="0"/>
               </w:rPr>
-              <w:t>ResultsPage</w:t>
-            </w:r>
-            <w:proofErr w:type="spellEnd"/>
+              <w:t>SortField</w:t>
+            </w:r>
           </w:p>
         </w:tc>
         <w:tc>
@@ -8581,11 +8074,61 @@
             <w:pPr>
               <w:cnfStyle w:val="000000000000" w:firstRow="0" w:lastRow="0" w:firstColumn="0" w:lastColumn="0" w:oddVBand="0" w:evenVBand="0" w:oddHBand="0" w:evenHBand="0" w:firstRowFirstColumn="0" w:firstRowLastColumn="0" w:lastRowFirstColumn="0" w:lastRowLastColumn="0"/>
             </w:pPr>
-            <w:proofErr w:type="spellStart"/>
             <w:r>
               <w:t>Boundary</w:t>
             </w:r>
-            <w:proofErr w:type="spellEnd"/>
+          </w:p>
+        </w:tc>
+        <w:tc>
+          <w:tcPr>
+            <w:tcW w:w="5531" w:type="dxa"/>
+          </w:tcPr>
+          <w:p>
+            <w:pPr>
+              <w:cnfStyle w:val="000000000000" w:firstRow="0" w:lastRow="0" w:firstColumn="0" w:lastColumn="0" w:oddVBand="0" w:evenVBand="0" w:oddHBand="0" w:evenHBand="0" w:firstRowFirstColumn="0" w:firstRowLastColumn="0" w:lastRowFirstColumn="0" w:lastRowLastColumn="0"/>
+            </w:pPr>
+            <w:r>
+              <w:t>Campo per effettuare una ricerca per parametri</w:t>
+            </w:r>
+          </w:p>
+        </w:tc>
+      </w:tr>
+      <w:tr>
+        <w:trPr>
+          <w:trHeight w:val="270"/>
+        </w:trPr>
+        <w:tc>
+          <w:tcPr>
+            <w:cnfStyle w:val="001000000000" w:firstRow="0" w:lastRow="0" w:firstColumn="1" w:lastColumn="0" w:oddVBand="0" w:evenVBand="0" w:oddHBand="0" w:evenHBand="0" w:firstRowFirstColumn="0" w:firstRowLastColumn="0" w:lastRowFirstColumn="0" w:lastRowLastColumn="0"/>
+            <w:tcW w:w="2772" w:type="dxa"/>
+          </w:tcPr>
+          <w:p>
+            <w:pPr>
+              <w:rPr>
+                <w:b w:val="0"/>
+                <w:bCs w:val="0"/>
+              </w:rPr>
+            </w:pPr>
+            <w:r>
+              <w:rPr>
+                <w:b w:val="0"/>
+                <w:bCs w:val="0"/>
+              </w:rPr>
+              <w:t>ResultsPage</w:t>
+            </w:r>
+          </w:p>
+        </w:tc>
+        <w:tc>
+          <w:tcPr>
+            <w:tcW w:w="1615" w:type="dxa"/>
+          </w:tcPr>
+          <w:p>
+            <w:pPr>
+              <w:cnfStyle w:val="000000000000" w:firstRow="0" w:lastRow="0" w:firstColumn="0" w:lastColumn="0" w:oddVBand="0" w:evenVBand="0" w:oddHBand="0" w:evenHBand="0" w:firstRowFirstColumn="0" w:firstRowLastColumn="0" w:lastRowFirstColumn="0" w:lastRowLastColumn="0"/>
+            </w:pPr>
+            <w:r>
+              <w:t>Boundary</w:t>
+            </w:r>
           </w:p>
         </w:tc>
         <w:tc>
@@ -8618,7 +8161,6 @@
                 <w:bCs w:val="0"/>
               </w:rPr>
             </w:pPr>
-            <w:proofErr w:type="spellStart"/>
             <w:r>
               <w:rPr>
                 <w:b w:val="0"/>
@@ -8626,7 +8168,6 @@
               </w:rPr>
               <w:t>ElementLink</w:t>
             </w:r>
-            <w:proofErr w:type="spellEnd"/>
           </w:p>
         </w:tc>
         <w:tc>
@@ -8637,11 +8178,9 @@
             <w:pPr>
               <w:cnfStyle w:val="000000000000" w:firstRow="0" w:lastRow="0" w:firstColumn="0" w:lastColumn="0" w:oddVBand="0" w:evenVBand="0" w:oddHBand="0" w:evenHBand="0" w:firstRowFirstColumn="0" w:firstRowLastColumn="0" w:lastRowFirstColumn="0" w:lastRowLastColumn="0"/>
             </w:pPr>
-            <w:proofErr w:type="spellStart"/>
             <w:r>
               <w:t>Boundary</w:t>
             </w:r>
-            <w:proofErr w:type="spellEnd"/>
           </w:p>
         </w:tc>
         <w:tc>
@@ -8674,7 +8213,6 @@
                 <w:bCs w:val="0"/>
               </w:rPr>
             </w:pPr>
-            <w:proofErr w:type="spellStart"/>
             <w:r>
               <w:rPr>
                 <w:b w:val="0"/>
@@ -8682,7 +8220,6 @@
               </w:rPr>
               <w:t>ElementPage</w:t>
             </w:r>
-            <w:proofErr w:type="spellEnd"/>
           </w:p>
         </w:tc>
         <w:tc>
@@ -8693,11 +8230,9 @@
             <w:pPr>
               <w:cnfStyle w:val="000000000000" w:firstRow="0" w:lastRow="0" w:firstColumn="0" w:lastColumn="0" w:oddVBand="0" w:evenVBand="0" w:oddHBand="0" w:evenHBand="0" w:firstRowFirstColumn="0" w:firstRowLastColumn="0" w:lastRowFirstColumn="0" w:lastRowLastColumn="0"/>
             </w:pPr>
-            <w:proofErr w:type="spellStart"/>
             <w:r>
               <w:t>Boundary</w:t>
             </w:r>
-            <w:proofErr w:type="spellEnd"/>
           </w:p>
         </w:tc>
         <w:tc>
@@ -8730,7 +8265,6 @@
                 <w:bCs w:val="0"/>
               </w:rPr>
             </w:pPr>
-            <w:proofErr w:type="spellStart"/>
             <w:r>
               <w:rPr>
                 <w:b w:val="0"/>
@@ -8738,7 +8272,6 @@
               </w:rPr>
               <w:t>ThreadForm</w:t>
             </w:r>
-            <w:proofErr w:type="spellEnd"/>
           </w:p>
         </w:tc>
         <w:tc>
@@ -8749,11 +8282,9 @@
             <w:pPr>
               <w:cnfStyle w:val="000000000000" w:firstRow="0" w:lastRow="0" w:firstColumn="0" w:lastColumn="0" w:oddVBand="0" w:evenVBand="0" w:oddHBand="0" w:evenHBand="0" w:firstRowFirstColumn="0" w:firstRowLastColumn="0" w:lastRowFirstColumn="0" w:lastRowLastColumn="0"/>
             </w:pPr>
-            <w:proofErr w:type="spellStart"/>
             <w:r>
               <w:t>Boundary</w:t>
             </w:r>
-            <w:proofErr w:type="spellEnd"/>
           </w:p>
         </w:tc>
         <w:tc>
@@ -8786,7 +8317,6 @@
                 <w:bCs w:val="0"/>
               </w:rPr>
             </w:pPr>
-            <w:proofErr w:type="spellStart"/>
             <w:r>
               <w:rPr>
                 <w:b w:val="0"/>
@@ -8794,7 +8324,6 @@
               </w:rPr>
               <w:t>GameRequestForm</w:t>
             </w:r>
-            <w:proofErr w:type="spellEnd"/>
           </w:p>
         </w:tc>
         <w:tc>
@@ -8805,11 +8334,9 @@
             <w:pPr>
               <w:cnfStyle w:val="000000000000" w:firstRow="0" w:lastRow="0" w:firstColumn="0" w:lastColumn="0" w:oddVBand="0" w:evenVBand="0" w:oddHBand="0" w:evenHBand="0" w:firstRowFirstColumn="0" w:firstRowLastColumn="0" w:lastRowFirstColumn="0" w:lastRowLastColumn="0"/>
             </w:pPr>
-            <w:proofErr w:type="spellStart"/>
             <w:r>
               <w:t>Boundary</w:t>
             </w:r>
-            <w:proofErr w:type="spellEnd"/>
           </w:p>
         </w:tc>
         <w:tc>
@@ -8842,7 +8369,6 @@
                 <w:bCs w:val="0"/>
               </w:rPr>
             </w:pPr>
-            <w:proofErr w:type="spellStart"/>
             <w:r>
               <w:rPr>
                 <w:b w:val="0"/>
@@ -8857,7 +8383,6 @@
               </w:rPr>
               <w:t>Form</w:t>
             </w:r>
-            <w:proofErr w:type="spellEnd"/>
           </w:p>
         </w:tc>
         <w:tc>
@@ -8868,11 +8393,9 @@
             <w:pPr>
               <w:cnfStyle w:val="000000000000" w:firstRow="0" w:lastRow="0" w:firstColumn="0" w:lastColumn="0" w:oddVBand="0" w:evenVBand="0" w:oddHBand="0" w:evenHBand="0" w:firstRowFirstColumn="0" w:firstRowLastColumn="0" w:lastRowFirstColumn="0" w:lastRowLastColumn="0"/>
             </w:pPr>
-            <w:proofErr w:type="spellStart"/>
             <w:r>
               <w:t>Boundary</w:t>
             </w:r>
-            <w:proofErr w:type="spellEnd"/>
           </w:p>
         </w:tc>
         <w:tc>
@@ -8911,7 +8434,6 @@
                 <w:bCs w:val="0"/>
               </w:rPr>
             </w:pPr>
-            <w:proofErr w:type="spellStart"/>
             <w:r>
               <w:rPr>
                 <w:b w:val="0"/>
@@ -8919,7 +8441,6 @@
               </w:rPr>
               <w:t>LogoutButton</w:t>
             </w:r>
-            <w:proofErr w:type="spellEnd"/>
           </w:p>
         </w:tc>
         <w:tc>
@@ -8930,11 +8451,9 @@
             <w:pPr>
               <w:cnfStyle w:val="000000000000" w:firstRow="0" w:lastRow="0" w:firstColumn="0" w:lastColumn="0" w:oddVBand="0" w:evenVBand="0" w:oddHBand="0" w:evenHBand="0" w:firstRowFirstColumn="0" w:firstRowLastColumn="0" w:lastRowFirstColumn="0" w:lastRowLastColumn="0"/>
             </w:pPr>
-            <w:proofErr w:type="spellStart"/>
             <w:r>
               <w:t>Boundary</w:t>
             </w:r>
-            <w:proofErr w:type="spellEnd"/>
           </w:p>
         </w:tc>
         <w:tc>
@@ -8967,7 +8486,6 @@
                 <w:bCs w:val="0"/>
               </w:rPr>
             </w:pPr>
-            <w:proofErr w:type="spellStart"/>
             <w:r>
               <w:rPr>
                 <w:b w:val="0"/>
@@ -8975,7 +8493,6 @@
               </w:rPr>
               <w:t>EmailRetrieveForm</w:t>
             </w:r>
-            <w:proofErr w:type="spellEnd"/>
           </w:p>
         </w:tc>
         <w:tc>
@@ -8986,11 +8503,9 @@
             <w:pPr>
               <w:cnfStyle w:val="000000000000" w:firstRow="0" w:lastRow="0" w:firstColumn="0" w:lastColumn="0" w:oddVBand="0" w:evenVBand="0" w:oddHBand="0" w:evenHBand="0" w:firstRowFirstColumn="0" w:firstRowLastColumn="0" w:lastRowFirstColumn="0" w:lastRowLastColumn="0"/>
             </w:pPr>
-            <w:proofErr w:type="spellStart"/>
             <w:r>
               <w:t>Boundary</w:t>
             </w:r>
-            <w:proofErr w:type="spellEnd"/>
           </w:p>
         </w:tc>
         <w:tc>
@@ -9023,7 +8538,6 @@
                 <w:bCs w:val="0"/>
               </w:rPr>
             </w:pPr>
-            <w:proofErr w:type="spellStart"/>
             <w:r>
               <w:rPr>
                 <w:b w:val="0"/>
@@ -9031,7 +8545,6 @@
               </w:rPr>
               <w:t>PasswordModifierForm</w:t>
             </w:r>
-            <w:proofErr w:type="spellEnd"/>
           </w:p>
         </w:tc>
         <w:tc>
@@ -9042,11 +8555,9 @@
             <w:pPr>
               <w:cnfStyle w:val="000000000000" w:firstRow="0" w:lastRow="0" w:firstColumn="0" w:lastColumn="0" w:oddVBand="0" w:evenVBand="0" w:oddHBand="0" w:evenHBand="0" w:firstRowFirstColumn="0" w:firstRowLastColumn="0" w:lastRowFirstColumn="0" w:lastRowLastColumn="0"/>
             </w:pPr>
-            <w:proofErr w:type="spellStart"/>
             <w:r>
               <w:t>Boundary</w:t>
             </w:r>
-            <w:proofErr w:type="spellEnd"/>
           </w:p>
         </w:tc>
         <w:tc>
@@ -9079,7 +8590,6 @@
                 <w:bCs w:val="0"/>
               </w:rPr>
             </w:pPr>
-            <w:proofErr w:type="spellStart"/>
             <w:r>
               <w:rPr>
                 <w:b w:val="0"/>
@@ -9087,7 +8597,6 @@
               </w:rPr>
               <w:t>RequestPage</w:t>
             </w:r>
-            <w:proofErr w:type="spellEnd"/>
           </w:p>
         </w:tc>
         <w:tc>
@@ -9098,11 +8607,9 @@
             <w:pPr>
               <w:cnfStyle w:val="000000000000" w:firstRow="0" w:lastRow="0" w:firstColumn="0" w:lastColumn="0" w:oddVBand="0" w:evenVBand="0" w:oddHBand="0" w:evenHBand="0" w:firstRowFirstColumn="0" w:firstRowLastColumn="0" w:lastRowFirstColumn="0" w:lastRowLastColumn="0"/>
             </w:pPr>
-            <w:proofErr w:type="spellStart"/>
             <w:r>
               <w:t>Boundary</w:t>
             </w:r>
-            <w:proofErr w:type="spellEnd"/>
           </w:p>
         </w:tc>
         <w:tc>
@@ -9135,7 +8642,6 @@
                 <w:bCs w:val="0"/>
               </w:rPr>
             </w:pPr>
-            <w:proofErr w:type="spellStart"/>
             <w:r>
               <w:rPr>
                 <w:b w:val="0"/>
@@ -9143,7 +8649,6 @@
               </w:rPr>
               <w:t>AcceptReqButton</w:t>
             </w:r>
-            <w:proofErr w:type="spellEnd"/>
           </w:p>
         </w:tc>
         <w:tc>
@@ -9154,11 +8659,9 @@
             <w:pPr>
               <w:cnfStyle w:val="000000000000" w:firstRow="0" w:lastRow="0" w:firstColumn="0" w:lastColumn="0" w:oddVBand="0" w:evenVBand="0" w:oddHBand="0" w:evenHBand="0" w:firstRowFirstColumn="0" w:firstRowLastColumn="0" w:lastRowFirstColumn="0" w:lastRowLastColumn="0"/>
             </w:pPr>
-            <w:proofErr w:type="spellStart"/>
             <w:r>
               <w:t>Boundary</w:t>
             </w:r>
-            <w:proofErr w:type="spellEnd"/>
           </w:p>
         </w:tc>
         <w:tc>
@@ -9185,15 +8688,14 @@
             <w:tcW w:w="2772" w:type="dxa"/>
           </w:tcPr>
           <w:p>
-            <w:proofErr w:type="spellStart"/>
             <w:r>
               <w:rPr>
                 <w:b w:val="0"/>
                 <w:bCs w:val="0"/>
               </w:rPr>
+              <w:lastRenderedPageBreak/>
               <w:t>NewGameForm</w:t>
             </w:r>
-            <w:proofErr w:type="spellEnd"/>
           </w:p>
         </w:tc>
         <w:tc>
@@ -9204,11 +8706,9 @@
             <w:pPr>
               <w:cnfStyle w:val="000000000000" w:firstRow="0" w:lastRow="0" w:firstColumn="0" w:lastColumn="0" w:oddVBand="0" w:evenVBand="0" w:oddHBand="0" w:evenHBand="0" w:firstRowFirstColumn="0" w:firstRowLastColumn="0" w:lastRowFirstColumn="0" w:lastRowLastColumn="0"/>
             </w:pPr>
-            <w:proofErr w:type="spellStart"/>
             <w:r>
               <w:t>Boundary</w:t>
             </w:r>
-            <w:proofErr w:type="spellEnd"/>
           </w:p>
         </w:tc>
         <w:tc>
@@ -9241,16 +8741,13 @@
                 <w:bCs w:val="0"/>
               </w:rPr>
             </w:pPr>
-            <w:proofErr w:type="spellStart"/>
             <w:r>
               <w:rPr>
                 <w:b w:val="0"/>
                 <w:bCs w:val="0"/>
               </w:rPr>
-              <w:lastRenderedPageBreak/>
               <w:t>GameUpdaterForm</w:t>
             </w:r>
-            <w:proofErr w:type="spellEnd"/>
           </w:p>
         </w:tc>
         <w:tc>
@@ -9261,11 +8758,9 @@
             <w:pPr>
               <w:cnfStyle w:val="000000000000" w:firstRow="0" w:lastRow="0" w:firstColumn="0" w:lastColumn="0" w:oddVBand="0" w:evenVBand="0" w:oddHBand="0" w:evenHBand="0" w:firstRowFirstColumn="0" w:firstRowLastColumn="0" w:lastRowFirstColumn="0" w:lastRowLastColumn="0"/>
             </w:pPr>
-            <w:proofErr w:type="spellStart"/>
             <w:r>
               <w:t>Boundary</w:t>
             </w:r>
-            <w:proofErr w:type="spellEnd"/>
           </w:p>
         </w:tc>
         <w:tc>
@@ -9298,7 +8793,6 @@
                 <w:bCs w:val="0"/>
               </w:rPr>
             </w:pPr>
-            <w:proofErr w:type="spellStart"/>
             <w:r>
               <w:rPr>
                 <w:b w:val="0"/>
@@ -9306,7 +8800,6 @@
               </w:rPr>
               <w:t>ElementRemoverButton</w:t>
             </w:r>
-            <w:proofErr w:type="spellEnd"/>
           </w:p>
         </w:tc>
         <w:tc>
@@ -9317,11 +8810,9 @@
             <w:pPr>
               <w:cnfStyle w:val="000000000000" w:firstRow="0" w:lastRow="0" w:firstColumn="0" w:lastColumn="0" w:oddVBand="0" w:evenVBand="0" w:oddHBand="0" w:evenHBand="0" w:firstRowFirstColumn="0" w:firstRowLastColumn="0" w:lastRowFirstColumn="0" w:lastRowLastColumn="0"/>
             </w:pPr>
-            <w:proofErr w:type="spellStart"/>
             <w:r>
               <w:t>Boundary</w:t>
             </w:r>
-            <w:proofErr w:type="spellEnd"/>
           </w:p>
         </w:tc>
         <w:tc>
@@ -9357,7 +8848,6 @@
                 <w:bCs w:val="0"/>
               </w:rPr>
             </w:pPr>
-            <w:proofErr w:type="spellStart"/>
             <w:r>
               <w:rPr>
                 <w:b w:val="0"/>
@@ -9365,7 +8855,6 @@
               </w:rPr>
               <w:t>DataVerifier</w:t>
             </w:r>
-            <w:proofErr w:type="spellEnd"/>
           </w:p>
         </w:tc>
         <w:tc>
@@ -9411,7 +8900,6 @@
                 <w:bCs w:val="0"/>
               </w:rPr>
             </w:pPr>
-            <w:proofErr w:type="spellStart"/>
             <w:r>
               <w:rPr>
                 <w:b w:val="0"/>
@@ -9419,7 +8907,6 @@
               </w:rPr>
               <w:t>SessionVerifier</w:t>
             </w:r>
-            <w:proofErr w:type="spellEnd"/>
           </w:p>
         </w:tc>
         <w:tc>
@@ -9465,7 +8952,6 @@
                 <w:bCs w:val="0"/>
               </w:rPr>
             </w:pPr>
-            <w:proofErr w:type="spellStart"/>
             <w:r>
               <w:rPr>
                 <w:b w:val="0"/>
@@ -9473,7 +8959,6 @@
               </w:rPr>
               <w:t>ListManager</w:t>
             </w:r>
-            <w:proofErr w:type="spellEnd"/>
           </w:p>
         </w:tc>
         <w:tc>
@@ -9519,7 +9004,6 @@
                 <w:bCs w:val="0"/>
               </w:rPr>
             </w:pPr>
-            <w:proofErr w:type="spellStart"/>
             <w:r>
               <w:rPr>
                 <w:b w:val="0"/>
@@ -9527,7 +9011,6 @@
               </w:rPr>
               <w:t>QueryManager</w:t>
             </w:r>
-            <w:proofErr w:type="spellEnd"/>
           </w:p>
         </w:tc>
         <w:tc>
@@ -9573,7 +9056,6 @@
                 <w:bCs w:val="0"/>
               </w:rPr>
             </w:pPr>
-            <w:proofErr w:type="spellStart"/>
             <w:r>
               <w:rPr>
                 <w:b w:val="0"/>
@@ -9581,7 +9063,6 @@
               </w:rPr>
               <w:t>FieldVerifier</w:t>
             </w:r>
-            <w:proofErr w:type="spellEnd"/>
           </w:p>
         </w:tc>
         <w:tc>
@@ -9606,13 +9087,8 @@
               <w:cnfStyle w:val="000000000000" w:firstRow="0" w:lastRow="0" w:firstColumn="0" w:lastColumn="0" w:oddVBand="0" w:evenVBand="0" w:oddHBand="0" w:evenHBand="0" w:firstRowFirstColumn="0" w:firstRowLastColumn="0" w:lastRowFirstColumn="0" w:lastRowLastColumn="0"/>
             </w:pPr>
             <w:r>
-              <w:t xml:space="preserve">Consente al sistema di verificare la correttezza dei dati inseriti in un </w:t>
-            </w:r>
-            <w:proofErr w:type="spellStart"/>
-            <w:r>
-              <w:t>form</w:t>
-            </w:r>
-            <w:proofErr w:type="spellEnd"/>
+              <w:t>Consente al sistema di verificare la correttezza dei dati inseriti in un form</w:t>
+            </w:r>
           </w:p>
         </w:tc>
       </w:tr>
@@ -9632,7 +9108,6 @@
                 <w:bCs w:val="0"/>
               </w:rPr>
             </w:pPr>
-            <w:proofErr w:type="spellStart"/>
             <w:r>
               <w:rPr>
                 <w:b w:val="0"/>
@@ -9640,7 +9115,6 @@
               </w:rPr>
               <w:t>EmailSender</w:t>
             </w:r>
-            <w:proofErr w:type="spellEnd"/>
           </w:p>
         </w:tc>
         <w:tc>
@@ -9686,7 +9160,6 @@
                 <w:bCs w:val="0"/>
               </w:rPr>
             </w:pPr>
-            <w:proofErr w:type="spellStart"/>
             <w:r>
               <w:rPr>
                 <w:b w:val="0"/>
@@ -9694,7 +9167,6 @@
               </w:rPr>
               <w:t>PersistenceManager</w:t>
             </w:r>
-            <w:proofErr w:type="spellEnd"/>
           </w:p>
         </w:tc>
         <w:tc>
@@ -9740,7 +9212,6 @@
                 <w:bCs w:val="0"/>
               </w:rPr>
             </w:pPr>
-            <w:proofErr w:type="spellStart"/>
             <w:r>
               <w:rPr>
                 <w:b w:val="0"/>
@@ -9748,7 +9219,6 @@
               </w:rPr>
               <w:t>GameData</w:t>
             </w:r>
-            <w:proofErr w:type="spellEnd"/>
           </w:p>
         </w:tc>
         <w:tc>
@@ -9759,11 +9229,9 @@
             <w:pPr>
               <w:cnfStyle w:val="000000000000" w:firstRow="0" w:lastRow="0" w:firstColumn="0" w:lastColumn="0" w:oddVBand="0" w:evenVBand="0" w:oddHBand="0" w:evenHBand="0" w:firstRowFirstColumn="0" w:firstRowLastColumn="0" w:lastRowFirstColumn="0" w:lastRowLastColumn="0"/>
             </w:pPr>
-            <w:proofErr w:type="spellStart"/>
             <w:r>
               <w:t>Entity</w:t>
             </w:r>
-            <w:proofErr w:type="spellEnd"/>
           </w:p>
         </w:tc>
         <w:tc>
@@ -9796,7 +9264,6 @@
                 <w:bCs w:val="0"/>
               </w:rPr>
             </w:pPr>
-            <w:proofErr w:type="spellStart"/>
             <w:r>
               <w:rPr>
                 <w:b w:val="0"/>
@@ -9804,7 +9271,6 @@
               </w:rPr>
               <w:t>UserData</w:t>
             </w:r>
-            <w:proofErr w:type="spellEnd"/>
           </w:p>
         </w:tc>
         <w:tc>
@@ -9815,11 +9281,9 @@
             <w:pPr>
               <w:cnfStyle w:val="000000000000" w:firstRow="0" w:lastRow="0" w:firstColumn="0" w:lastColumn="0" w:oddVBand="0" w:evenVBand="0" w:oddHBand="0" w:evenHBand="0" w:firstRowFirstColumn="0" w:firstRowLastColumn="0" w:lastRowFirstColumn="0" w:lastRowLastColumn="0"/>
             </w:pPr>
-            <w:proofErr w:type="spellStart"/>
             <w:r>
               <w:t>Entity</w:t>
             </w:r>
-            <w:proofErr w:type="spellEnd"/>
           </w:p>
         </w:tc>
         <w:tc>
@@ -9852,7 +9316,6 @@
                 <w:bCs w:val="0"/>
               </w:rPr>
             </w:pPr>
-            <w:proofErr w:type="spellStart"/>
             <w:r>
               <w:rPr>
                 <w:b w:val="0"/>
@@ -9860,7 +9323,6 @@
               </w:rPr>
               <w:t>ListData</w:t>
             </w:r>
-            <w:proofErr w:type="spellEnd"/>
           </w:p>
         </w:tc>
         <w:tc>
@@ -9871,11 +9333,9 @@
             <w:pPr>
               <w:cnfStyle w:val="000000000000" w:firstRow="0" w:lastRow="0" w:firstColumn="0" w:lastColumn="0" w:oddVBand="0" w:evenVBand="0" w:oddHBand="0" w:evenHBand="0" w:firstRowFirstColumn="0" w:firstRowLastColumn="0" w:lastRowFirstColumn="0" w:lastRowLastColumn="0"/>
             </w:pPr>
-            <w:proofErr w:type="spellStart"/>
             <w:r>
               <w:t>Entity</w:t>
             </w:r>
-            <w:proofErr w:type="spellEnd"/>
           </w:p>
         </w:tc>
         <w:tc>
@@ -9908,7 +9368,6 @@
                 <w:bCs w:val="0"/>
               </w:rPr>
             </w:pPr>
-            <w:proofErr w:type="spellStart"/>
             <w:r>
               <w:rPr>
                 <w:b w:val="0"/>
@@ -9916,7 +9375,6 @@
               </w:rPr>
               <w:t>VoteData</w:t>
             </w:r>
-            <w:proofErr w:type="spellEnd"/>
           </w:p>
         </w:tc>
         <w:tc>
@@ -9927,11 +9385,9 @@
             <w:pPr>
               <w:cnfStyle w:val="000000000000" w:firstRow="0" w:lastRow="0" w:firstColumn="0" w:lastColumn="0" w:oddVBand="0" w:evenVBand="0" w:oddHBand="0" w:evenHBand="0" w:firstRowFirstColumn="0" w:firstRowLastColumn="0" w:lastRowFirstColumn="0" w:lastRowLastColumn="0"/>
             </w:pPr>
-            <w:proofErr w:type="spellStart"/>
             <w:r>
               <w:t>Entity</w:t>
             </w:r>
-            <w:proofErr w:type="spellEnd"/>
           </w:p>
         </w:tc>
         <w:tc>
@@ -9964,7 +9420,6 @@
                 <w:bCs w:val="0"/>
               </w:rPr>
             </w:pPr>
-            <w:proofErr w:type="spellStart"/>
             <w:r>
               <w:rPr>
                 <w:b w:val="0"/>
@@ -9972,7 +9427,6 @@
               </w:rPr>
               <w:t>CommentData</w:t>
             </w:r>
-            <w:proofErr w:type="spellEnd"/>
           </w:p>
         </w:tc>
         <w:tc>
@@ -9983,11 +9437,9 @@
             <w:pPr>
               <w:cnfStyle w:val="000000000000" w:firstRow="0" w:lastRow="0" w:firstColumn="0" w:lastColumn="0" w:oddVBand="0" w:evenVBand="0" w:oddHBand="0" w:evenHBand="0" w:firstRowFirstColumn="0" w:firstRowLastColumn="0" w:lastRowFirstColumn="0" w:lastRowLastColumn="0"/>
             </w:pPr>
-            <w:proofErr w:type="spellStart"/>
             <w:r>
               <w:t>Entity</w:t>
             </w:r>
-            <w:proofErr w:type="spellEnd"/>
           </w:p>
         </w:tc>
         <w:tc>
@@ -9999,15 +9451,7 @@
               <w:cnfStyle w:val="000000000000" w:firstRow="0" w:lastRow="0" w:firstColumn="0" w:lastColumn="0" w:oddVBand="0" w:evenVBand="0" w:oddHBand="0" w:evenHBand="0" w:firstRowFirstColumn="0" w:firstRowLastColumn="0" w:lastRowFirstColumn="0" w:lastRowLastColumn="0"/>
             </w:pPr>
             <w:r>
-              <w:t>Sotto-entità che mostra i dati relativi ai commenti/</w:t>
-            </w:r>
-            <w:proofErr w:type="spellStart"/>
-            <w:r>
-              <w:t>thread</w:t>
-            </w:r>
-            <w:proofErr w:type="spellEnd"/>
-            <w:r>
-              <w:t xml:space="preserve"> pubblicati da un utente per specifici giochi</w:t>
+              <w:t>Sotto-entità che mostra i dati relativi ai commenti pubblicati da un utente per specifici giochi</w:t>
             </w:r>
           </w:p>
         </w:tc>
@@ -10028,15 +9472,13 @@
                 <w:bCs w:val="0"/>
               </w:rPr>
             </w:pPr>
-            <w:proofErr w:type="spellStart"/>
             <w:r>
               <w:rPr>
                 <w:b w:val="0"/>
                 <w:bCs w:val="0"/>
               </w:rPr>
-              <w:t>RequestData</w:t>
-            </w:r>
-            <w:proofErr w:type="spellEnd"/>
+              <w:t>ThreadData</w:t>
+            </w:r>
           </w:p>
         </w:tc>
         <w:tc>
@@ -10047,11 +9489,9 @@
             <w:pPr>
               <w:cnfStyle w:val="000000000000" w:firstRow="0" w:lastRow="0" w:firstColumn="0" w:lastColumn="0" w:oddVBand="0" w:evenVBand="0" w:oddHBand="0" w:evenHBand="0" w:firstRowFirstColumn="0" w:firstRowLastColumn="0" w:lastRowFirstColumn="0" w:lastRowLastColumn="0"/>
             </w:pPr>
-            <w:proofErr w:type="spellStart"/>
             <w:r>
               <w:t>Entity</w:t>
             </w:r>
-            <w:proofErr w:type="spellEnd"/>
           </w:p>
         </w:tc>
         <w:tc>
@@ -10063,13 +9503,66 @@
               <w:cnfStyle w:val="000000000000" w:firstRow="0" w:lastRow="0" w:firstColumn="0" w:lastColumn="0" w:oddVBand="0" w:evenVBand="0" w:oddHBand="0" w:evenHBand="0" w:firstRowFirstColumn="0" w:firstRowLastColumn="0" w:lastRowFirstColumn="0" w:lastRowLastColumn="0"/>
             </w:pPr>
             <w:r>
+              <w:t>Sotto-e</w:t>
+            </w:r>
+            <w:r>
+              <w:t>ntità che contiene i dati relativi a una specifica discussione per un determinato gioco</w:t>
+            </w:r>
+          </w:p>
+        </w:tc>
+      </w:tr>
+      <w:tr>
+        <w:trPr>
+          <w:trHeight w:val="270"/>
+        </w:trPr>
+        <w:tc>
+          <w:tcPr>
+            <w:cnfStyle w:val="001000000000" w:firstRow="0" w:lastRow="0" w:firstColumn="1" w:lastColumn="0" w:oddVBand="0" w:evenVBand="0" w:oddHBand="0" w:evenHBand="0" w:firstRowFirstColumn="0" w:firstRowLastColumn="0" w:lastRowFirstColumn="0" w:lastRowLastColumn="0"/>
+            <w:tcW w:w="2772" w:type="dxa"/>
+          </w:tcPr>
+          <w:p>
+            <w:pPr>
+              <w:rPr>
+                <w:b w:val="0"/>
+                <w:bCs w:val="0"/>
+              </w:rPr>
+            </w:pPr>
+            <w:r>
+              <w:rPr>
+                <w:b w:val="0"/>
+                <w:bCs w:val="0"/>
+              </w:rPr>
+              <w:t>RequestData</w:t>
+            </w:r>
+          </w:p>
+        </w:tc>
+        <w:tc>
+          <w:tcPr>
+            <w:tcW w:w="1615" w:type="dxa"/>
+          </w:tcPr>
+          <w:p>
+            <w:pPr>
+              <w:cnfStyle w:val="000000000000" w:firstRow="0" w:lastRow="0" w:firstColumn="0" w:lastColumn="0" w:oddVBand="0" w:evenVBand="0" w:oddHBand="0" w:evenHBand="0" w:firstRowFirstColumn="0" w:firstRowLastColumn="0" w:lastRowFirstColumn="0" w:lastRowLastColumn="0"/>
+            </w:pPr>
+            <w:r>
+              <w:t>Entity</w:t>
+            </w:r>
+          </w:p>
+        </w:tc>
+        <w:tc>
+          <w:tcPr>
+            <w:tcW w:w="5531" w:type="dxa"/>
+          </w:tcPr>
+          <w:p>
+            <w:pPr>
+              <w:cnfStyle w:val="000000000000" w:firstRow="0" w:lastRow="0" w:firstColumn="0" w:lastColumn="0" w:oddVBand="0" w:evenVBand="0" w:oddHBand="0" w:evenHBand="0" w:firstRowFirstColumn="0" w:firstRowLastColumn="0" w:lastRowFirstColumn="0" w:lastRowLastColumn="0"/>
+            </w:pPr>
+            <w:r>
               <w:t xml:space="preserve">Entità che mostra il tipo di richiesta inviata all’admin per l’aggiunta di giochi o </w:t>
             </w:r>
-            <w:proofErr w:type="spellStart"/>
-            <w:r>
-              <w:t>thread</w:t>
-            </w:r>
-            <w:proofErr w:type="spellEnd"/>
+            <w:r>
+              <w:t>discussioni</w:t>
+            </w:r>
           </w:p>
         </w:tc>
       </w:tr>
@@ -10111,18 +9604,8 @@
           <w:i w:val="0"/>
           <w:color w:val="auto"/>
         </w:rPr>
-        <w:t xml:space="preserve">3.4.3.1 Class </w:t>
-      </w:r>
-      <w:proofErr w:type="spellStart"/>
-      <w:r>
-        <w:rPr>
-          <w:b/>
-          <w:i w:val="0"/>
-          <w:color w:val="auto"/>
-        </w:rPr>
-        <w:t>Diagrams</w:t>
-      </w:r>
-      <w:proofErr w:type="spellEnd"/>
+        <w:t>3.4.3.1 Class Diagrams</w:t>
+      </w:r>
     </w:p>
     <w:p/>
     <w:p>
@@ -10180,7 +9663,7 @@
                     <pic:cNvPicPr/>
                   </pic:nvPicPr>
                   <pic:blipFill>
-                    <a:blip r:embed="rId22">
+                    <a:blip r:embed="rId16">
                       <a:extLst>
                         <a:ext uri="{28A0092B-C50C-407E-A947-70E740481C1C}">
                           <a14:useLocalDpi xmlns:a14="http://schemas.microsoft.com/office/drawing/2010/main" val="0"/>
@@ -10257,7 +9740,7 @@
                     <pic:cNvPicPr/>
                   </pic:nvPicPr>
                   <pic:blipFill>
-                    <a:blip r:embed="rId23">
+                    <a:blip r:embed="rId17">
                       <a:extLst>
                         <a:ext uri="{28A0092B-C50C-407E-A947-70E740481C1C}">
                           <a14:useLocalDpi xmlns:a14="http://schemas.microsoft.com/office/drawing/2010/main" val="0"/>
@@ -10333,7 +9816,7 @@
                     <pic:cNvPicPr/>
                   </pic:nvPicPr>
                   <pic:blipFill>
-                    <a:blip r:embed="rId24">
+                    <a:blip r:embed="rId18">
                       <a:extLst>
                         <a:ext uri="{28A0092B-C50C-407E-A947-70E740481C1C}">
                           <a14:useLocalDpi xmlns:a14="http://schemas.microsoft.com/office/drawing/2010/main" val="0"/>
@@ -10411,7 +9894,7 @@
                     <pic:cNvPicPr/>
                   </pic:nvPicPr>
                   <pic:blipFill>
-                    <a:blip r:embed="rId25">
+                    <a:blip r:embed="rId19">
                       <a:extLst>
                         <a:ext uri="{28A0092B-C50C-407E-A947-70E740481C1C}">
                           <a14:useLocalDpi xmlns:a14="http://schemas.microsoft.com/office/drawing/2010/main" val="0"/>
@@ -10600,8 +10083,8 @@
       </w:pPr>
     </w:p>
     <w:sectPr>
-      <w:headerReference w:type="default" r:id="rId26"/>
-      <w:footerReference w:type="default" r:id="rId27"/>
+      <w:headerReference w:type="default" r:id="rId20"/>
+      <w:footerReference w:type="default" r:id="rId21"/>
       <w:pgSz w:w="11900" w:h="16840"/>
       <w:pgMar w:top="1417" w:right="1134" w:bottom="1134" w:left="1134" w:header="708" w:footer="708" w:gutter="0"/>
       <w:cols w:space="708"/>
@@ -10772,6 +10255,10 @@
   <w:p>
     <w:pPr>
       <w:pStyle w:val="Intestazione"/>
+      <w:rPr>
+        <w:b/>
+        <w:bCs/>
+      </w:rPr>
     </w:pPr>
   </w:p>
 </w:hdr>
@@ -13810,6 +13297,7 @@
     <w:lsdException w:name="HTML Sample" w:semiHidden="1" w:unhideWhenUsed="1"/>
     <w:lsdException w:name="HTML Typewriter" w:semiHidden="1" w:unhideWhenUsed="1"/>
     <w:lsdException w:name="HTML Variable" w:semiHidden="1" w:unhideWhenUsed="1"/>
+    <w:lsdException w:name="Normal Table" w:semiHidden="1" w:unhideWhenUsed="1"/>
     <w:lsdException w:name="annotation subject" w:semiHidden="1" w:unhideWhenUsed="1"/>
     <w:lsdException w:name="No List" w:semiHidden="1" w:unhideWhenUsed="1"/>
     <w:lsdException w:name="Outline List 1" w:semiHidden="1" w:unhideWhenUsed="1"/>
@@ -13852,8 +13340,11 @@
     <w:lsdException w:name="Table Contemporary" w:semiHidden="1" w:unhideWhenUsed="1"/>
     <w:lsdException w:name="Table Elegant" w:semiHidden="1" w:unhideWhenUsed="1"/>
     <w:lsdException w:name="Table Professional" w:semiHidden="1" w:unhideWhenUsed="1"/>
+    <w:lsdException w:name="Table Subtle 1" w:semiHidden="1" w:unhideWhenUsed="1"/>
     <w:lsdException w:name="Table Subtle 2" w:semiHidden="1" w:unhideWhenUsed="1"/>
     <w:lsdException w:name="Table Web 1" w:semiHidden="1" w:unhideWhenUsed="1"/>
+    <w:lsdException w:name="Table Web 2" w:semiHidden="1" w:unhideWhenUsed="1"/>
+    <w:lsdException w:name="Table Web 3" w:semiHidden="1" w:unhideWhenUsed="1"/>
     <w:lsdException w:name="Balloon Text" w:semiHidden="1" w:unhideWhenUsed="1"/>
     <w:lsdException w:name="Table Grid" w:uiPriority="39"/>
     <w:lsdException w:name="Table Theme" w:semiHidden="1" w:unhideWhenUsed="1"/>
@@ -15950,9 +15441,12 @@
 </file>
 
 <file path=customXml/item1.xml><?xml version="1.0" encoding="utf-8"?>
-<p:properties xmlns:p="http://schemas.microsoft.com/office/2006/metadata/properties" xmlns:xsi="http://www.w3.org/2001/XMLSchema-instance" xmlns:pc="http://schemas.microsoft.com/office/infopath/2007/PartnerControls">
-  <documentManagement/>
-</p:properties>
+<?mso-contentType ?>
+<FormTemplates xmlns="http://schemas.microsoft.com/sharepoint/v3/contenttype/forms">
+  <Display>DocumentLibraryForm</Display>
+  <Edit>DocumentLibraryForm</Edit>
+  <New>DocumentLibraryForm</New>
+</FormTemplates>
 </file>
 
 <file path=customXml/item2.xml><?xml version="1.0" encoding="utf-8"?>
@@ -16088,12 +15582,9 @@
 </file>
 
 <file path=customXml/item3.xml><?xml version="1.0" encoding="utf-8"?>
-<?mso-contentType ?>
-<FormTemplates xmlns="http://schemas.microsoft.com/sharepoint/v3/contenttype/forms">
-  <Display>DocumentLibraryForm</Display>
-  <Edit>DocumentLibraryForm</Edit>
-  <New>DocumentLibraryForm</New>
-</FormTemplates>
+<p:properties xmlns:p="http://schemas.microsoft.com/office/2006/metadata/properties" xmlns:xsi="http://www.w3.org/2001/XMLSchema-instance" xmlns:pc="http://schemas.microsoft.com/office/infopath/2007/PartnerControls">
+  <documentManagement/>
+</p:properties>
 </file>
 
 <file path=customXml/item4.xml><?xml version="1.0" encoding="utf-8"?>
@@ -16101,10 +15592,9 @@
 </file>
 
 <file path=customXml/itemProps1.xml><?xml version="1.0" encoding="utf-8"?>
-<ds:datastoreItem xmlns:ds="http://schemas.openxmlformats.org/officeDocument/2006/customXml" ds:itemID="{AC801BF9-EC76-49F5-B720-8DBB22FDBD22}">
+<ds:datastoreItem xmlns:ds="http://schemas.openxmlformats.org/officeDocument/2006/customXml" ds:itemID="{C127AD63-8245-493E-A3BB-DDCEA0574EC0}">
   <ds:schemaRefs>
-    <ds:schemaRef ds:uri="http://schemas.microsoft.com/office/2006/metadata/properties"/>
-    <ds:schemaRef ds:uri="http://schemas.microsoft.com/office/infopath/2007/PartnerControls"/>
+    <ds:schemaRef ds:uri="http://schemas.microsoft.com/sharepoint/v3/contenttype/forms"/>
   </ds:schemaRefs>
 </ds:datastoreItem>
 </file>
@@ -16128,9 +15618,10 @@
 </file>
 
 <file path=customXml/itemProps3.xml><?xml version="1.0" encoding="utf-8"?>
-<ds:datastoreItem xmlns:ds="http://schemas.openxmlformats.org/officeDocument/2006/customXml" ds:itemID="{C127AD63-8245-493E-A3BB-DDCEA0574EC0}">
+<ds:datastoreItem xmlns:ds="http://schemas.openxmlformats.org/officeDocument/2006/customXml" ds:itemID="{AC801BF9-EC76-49F5-B720-8DBB22FDBD22}">
   <ds:schemaRefs>
-    <ds:schemaRef ds:uri="http://schemas.microsoft.com/sharepoint/v3/contenttype/forms"/>
+    <ds:schemaRef ds:uri="http://schemas.microsoft.com/office/2006/metadata/properties"/>
+    <ds:schemaRef ds:uri="http://schemas.microsoft.com/office/infopath/2007/PartnerControls"/>
   </ds:schemaRefs>
 </ds:datastoreItem>
 </file>

</xml_diff>

<commit_message>
Alcune modifiche al RAD
</commit_message>
<xml_diff>
--- a/Documentazione/GameSquare_RAD_v0.1.docx
+++ b/Documentazione/GameSquare_RAD_v0.1.docx
@@ -2754,7 +2754,13 @@
         <w:jc w:val="both"/>
       </w:pPr>
       <w:r>
-        <w:t>Il mondo dell’intrattenimento videoludico è diventato negli ultimi anni un fenomeno esteso a centinaia di milioni di persone, grazie a servizi e piattaforme che permettono un semplice accesso a cataloghi molto grandi di videogiochi (e. g. Steam, PSN, Nintendo eShop, etc.), e fenomeni mediatici come la comunità di videogiocatori su YouTube, gli eSports e le molte riviste online specializzate.</w:t>
+        <w:t>Il mondo dell’intrattenimento videoludico è diventato negli ultimi anni un fenomeno esteso a centinaia di milioni di persone, grazie a servizi e piattaforme che permettono un semplice accesso a cataloghi molto grandi di videogiochi (e. g. Steam, PSN, Nintendo eShop, etc.), e fenomeni mediatici come la comunità di videogiocatori su YouTube</w:t>
+      </w:r>
+      <w:r>
+        <w:t xml:space="preserve"> o su Twitch</w:t>
+      </w:r>
+      <w:r>
+        <w:t>, gli eSports e le molte riviste online specializzate.</w:t>
       </w:r>
     </w:p>
     <w:p>
@@ -3526,7 +3532,21 @@
           <w:sz w:val="24"/>
           <w:szCs w:val="24"/>
         </w:rPr>
-        <w:t>Creare o contribuire a discussioni già esistenti, oltre che crearne di nuove.</w:t>
+        <w:t xml:space="preserve">Creare o contribuire a discussioni già esistenti, oltre che </w:t>
+      </w:r>
+      <w:r>
+        <w:rPr>
+          <w:sz w:val="24"/>
+          <w:szCs w:val="24"/>
+        </w:rPr>
+        <w:t>richiederne la creazione</w:t>
+      </w:r>
+      <w:r>
+        <w:rPr>
+          <w:sz w:val="24"/>
+          <w:szCs w:val="24"/>
+        </w:rPr>
+        <w:t>.</w:t>
       </w:r>
     </w:p>
     <w:p>
@@ -3568,7 +3588,21 @@
           <w:sz w:val="24"/>
           <w:szCs w:val="24"/>
         </w:rPr>
-        <w:t>Proporre l’aggiunta o la modifica di un gioco, se dispongono delle prove della sua esistenza.</w:t>
+        <w:t>Proporre l’aggiunta di un gioco, se dispon</w:t>
+      </w:r>
+      <w:r>
+        <w:rPr>
+          <w:sz w:val="24"/>
+          <w:szCs w:val="24"/>
+        </w:rPr>
+        <w:t>e</w:t>
+      </w:r>
+      <w:r>
+        <w:rPr>
+          <w:sz w:val="24"/>
+          <w:szCs w:val="24"/>
+        </w:rPr>
+        <w:t xml:space="preserve"> delle prove della sua esistenza.</w:t>
       </w:r>
     </w:p>
     <w:p>
@@ -3605,7 +3639,35 @@
           <w:sz w:val="24"/>
           <w:szCs w:val="24"/>
         </w:rPr>
-        <w:t xml:space="preserve">Moderare e rimuovere qualsiasi tipo di contenuto (descrizioni, recensioni, etc.) qualora questo sia inopportuno. </w:t>
+        <w:t>Moderare e rimuovere qualsiasi tipo di contenuto (d</w:t>
+      </w:r>
+      <w:r>
+        <w:rPr>
+          <w:sz w:val="24"/>
+          <w:szCs w:val="24"/>
+        </w:rPr>
+        <w:t>iscussioni</w:t>
+      </w:r>
+      <w:r>
+        <w:rPr>
+          <w:sz w:val="24"/>
+          <w:szCs w:val="24"/>
+        </w:rPr>
+        <w:t xml:space="preserve">, </w:t>
+      </w:r>
+      <w:r>
+        <w:rPr>
+          <w:sz w:val="24"/>
+          <w:szCs w:val="24"/>
+        </w:rPr>
+        <w:t>commenti</w:t>
+      </w:r>
+      <w:r>
+        <w:rPr>
+          <w:sz w:val="24"/>
+          <w:szCs w:val="24"/>
+        </w:rPr>
+        <w:t xml:space="preserve">, etc.) qualora questo sia inopportuno. </w:t>
       </w:r>
     </w:p>
     <w:p>
@@ -3627,7 +3689,21 @@
           <w:szCs w:val="24"/>
         </w:rPr>
         <w:lastRenderedPageBreak/>
-        <w:t>Accettare o rifiutare richieste da parte degli utenti di creazione di discussioni o aggiunta di un gioco al Database.</w:t>
+        <w:t xml:space="preserve">Accettare o </w:t>
+      </w:r>
+      <w:r>
+        <w:rPr>
+          <w:sz w:val="24"/>
+          <w:szCs w:val="24"/>
+        </w:rPr>
+        <w:t>eliminare</w:t>
+      </w:r>
+      <w:r>
+        <w:rPr>
+          <w:sz w:val="24"/>
+          <w:szCs w:val="24"/>
+        </w:rPr>
+        <w:t xml:space="preserve"> richieste da parte degli utenti di creazione di discussioni o aggiunta di un gioco al Database.</w:t>
       </w:r>
     </w:p>
     <w:p>
@@ -4645,7 +4721,7 @@
           <w:sz w:val="24"/>
           <w:szCs w:val="24"/>
         </w:rPr>
-        <w:t>di richiedere un’aggiunta al o una modifica del database all’admin.</w:t>
+        <w:t>di richiedere un’aggiunta al database all’admin.</w:t>
       </w:r>
       <w:r>
         <w:rPr>
@@ -5139,7 +5215,6 @@
           <w:sz w:val="24"/>
           <w:szCs w:val="24"/>
         </w:rPr>
-        <w:lastRenderedPageBreak/>
         <w:t>RF_</w:t>
       </w:r>
       <w:r>
@@ -5216,6 +5291,7 @@
           <w:sz w:val="24"/>
           <w:szCs w:val="24"/>
         </w:rPr>
+        <w:lastRenderedPageBreak/>
         <w:t>L’admin deve poter modificare o aggiungere giochi al database.</w:t>
       </w:r>
     </w:p>
@@ -5955,7 +6031,6 @@
           <w:sz w:val="24"/>
           <w:szCs w:val="24"/>
         </w:rPr>
-        <w:lastRenderedPageBreak/>
         <w:t>Il contenuto del database sarà gestito dalle API fornite dallo stesso.</w:t>
       </w:r>
     </w:p>
@@ -5981,6 +6056,7 @@
           <w:sz w:val="24"/>
           <w:szCs w:val="24"/>
         </w:rPr>
+        <w:lastRenderedPageBreak/>
         <w:t>Il sito si affiderà a un sito di hosting per essere online.</w:t>
       </w:r>
     </w:p>
@@ -6617,28 +6693,28 @@
           <w:b/>
           <w:i/>
         </w:rPr>
+        <w:t>Descrizione:</w:t>
+      </w:r>
+      <w:r>
+        <w:rPr>
+          <w:b/>
+          <w:i/>
+        </w:rPr>
+        <w:tab/>
+      </w:r>
+      <w:r>
+        <w:t>Lorenzo, uno sviluppatore indipendente, ha pubblicato il suo primo videogioco da pochi giorni e sta cercando del feedback a riguardo.</w:t>
+      </w:r>
+    </w:p>
+    <w:p>
+      <w:pPr>
+        <w:rPr>
+          <w:b/>
+          <w:i/>
+        </w:rPr>
+      </w:pPr>
+      <w:r>
         <w:lastRenderedPageBreak/>
-        <w:t>Descrizione:</w:t>
-      </w:r>
-      <w:r>
-        <w:rPr>
-          <w:b/>
-          <w:i/>
-        </w:rPr>
-        <w:tab/>
-      </w:r>
-      <w:r>
-        <w:t>Lorenzo, uno sviluppatore indipendente, ha pubblicato il suo primo videogioco da pochi giorni e sta cercando del feedback a riguardo.</w:t>
-      </w:r>
-    </w:p>
-    <w:p>
-      <w:pPr>
-        <w:rPr>
-          <w:b/>
-          <w:i/>
-        </w:rPr>
-      </w:pPr>
-      <w:r>
         <w:pict w14:anchorId="66EE7837">
           <v:rect id="_x0000_i1030" style="width:0;height:1.5pt" o:hralign="center" o:hrstd="t" o:hr="t" fillcolor="#a0a0a0" stroked="f"/>
         </w:pict>
@@ -7093,7 +7169,6 @@
         </w:rPr>
       </w:pPr>
       <w:r>
-        <w:lastRenderedPageBreak/>
         <w:pict w14:anchorId="192C1FB7">
           <v:rect id="_x0000_i1036" style="width:0;height:1.5pt" o:hralign="center" o:hrstd="t" o:hr="t" fillcolor="#a0a0a0" stroked="f"/>
         </w:pict>
@@ -7131,6 +7206,7 @@
         <w:ind w:left="1417" w:firstLine="0"/>
       </w:pPr>
       <w:r>
+        <w:lastRenderedPageBreak/>
         <w:t>Molti utenti hanno segnalato una discussione come non opportuna, a causa della mancanza di contributi significativi alla community e all’eccessiva volgarità.</w:t>
       </w:r>
     </w:p>
@@ -15441,15 +15517,6 @@
 </file>
 
 <file path=customXml/item1.xml><?xml version="1.0" encoding="utf-8"?>
-<?mso-contentType ?>
-<FormTemplates xmlns="http://schemas.microsoft.com/sharepoint/v3/contenttype/forms">
-  <Display>DocumentLibraryForm</Display>
-  <Edit>DocumentLibraryForm</Edit>
-  <New>DocumentLibraryForm</New>
-</FormTemplates>
-</file>
-
-<file path=customXml/item2.xml><?xml version="1.0" encoding="utf-8"?>
 <ct:contentTypeSchema xmlns:ct="http://schemas.microsoft.com/office/2006/metadata/contentType" xmlns:ma="http://schemas.microsoft.com/office/2006/metadata/properties/metaAttributes" ct:_="" ma:_="" ma:contentTypeName="Documento" ma:contentTypeID="0x0101004CEF66F51723484D8946F8ED7281885E" ma:contentTypeVersion="2" ma:contentTypeDescription="Creare un nuovo documento." ma:contentTypeScope="" ma:versionID="c268be4d416e0196c5ba5f7067ba635b">
   <xsd:schema xmlns:xsd="http://www.w3.org/2001/XMLSchema" xmlns:xs="http://www.w3.org/2001/XMLSchema" xmlns:p="http://schemas.microsoft.com/office/2006/metadata/properties" xmlns:ns3="6cd754ad-29e9-444e-9caf-cbb15131a43e" targetNamespace="http://schemas.microsoft.com/office/2006/metadata/properties" ma:root="true" ma:fieldsID="5387f91e58102c6165d8e9d8eedb46b8" ns3:_="">
     <xsd:import namespace="6cd754ad-29e9-444e-9caf-cbb15131a43e"/>
@@ -15581,25 +15648,26 @@
 </ct:contentTypeSchema>
 </file>
 
+<file path=customXml/item2.xml><?xml version="1.0" encoding="utf-8"?>
+<?mso-contentType ?>
+<FormTemplates xmlns="http://schemas.microsoft.com/sharepoint/v3/contenttype/forms">
+  <Display>DocumentLibraryForm</Display>
+  <Edit>DocumentLibraryForm</Edit>
+  <New>DocumentLibraryForm</New>
+</FormTemplates>
+</file>
+
 <file path=customXml/item3.xml><?xml version="1.0" encoding="utf-8"?>
+<b:Sources xmlns:b="http://schemas.openxmlformats.org/officeDocument/2006/bibliography" xmlns="http://schemas.openxmlformats.org/officeDocument/2006/bibliography" SelectedStyle="\APASixthEditionOfficeOnline.xsl" StyleName="APA" Version="6"/>
+</file>
+
+<file path=customXml/item4.xml><?xml version="1.0" encoding="utf-8"?>
 <p:properties xmlns:p="http://schemas.microsoft.com/office/2006/metadata/properties" xmlns:xsi="http://www.w3.org/2001/XMLSchema-instance" xmlns:pc="http://schemas.microsoft.com/office/infopath/2007/PartnerControls">
   <documentManagement/>
 </p:properties>
 </file>
 
-<file path=customXml/item4.xml><?xml version="1.0" encoding="utf-8"?>
-<b:Sources xmlns:b="http://schemas.openxmlformats.org/officeDocument/2006/bibliography" xmlns="http://schemas.openxmlformats.org/officeDocument/2006/bibliography" SelectedStyle="\APASixthEditionOfficeOnline.xsl" StyleName="APA" Version="6"/>
-</file>
-
 <file path=customXml/itemProps1.xml><?xml version="1.0" encoding="utf-8"?>
-<ds:datastoreItem xmlns:ds="http://schemas.openxmlformats.org/officeDocument/2006/customXml" ds:itemID="{C127AD63-8245-493E-A3BB-DDCEA0574EC0}">
-  <ds:schemaRefs>
-    <ds:schemaRef ds:uri="http://schemas.microsoft.com/sharepoint/v3/contenttype/forms"/>
-  </ds:schemaRefs>
-</ds:datastoreItem>
-</file>
-
-<file path=customXml/itemProps2.xml><?xml version="1.0" encoding="utf-8"?>
 <ds:datastoreItem xmlns:ds="http://schemas.openxmlformats.org/officeDocument/2006/customXml" ds:itemID="{F8F1568E-F148-4DF2-9C48-C09E920C1BCC}">
   <ds:schemaRefs>
     <ds:schemaRef ds:uri="http://schemas.microsoft.com/office/2006/metadata/contentType"/>
@@ -15617,19 +15685,27 @@
 </ds:datastoreItem>
 </file>
 
+<file path=customXml/itemProps2.xml><?xml version="1.0" encoding="utf-8"?>
+<ds:datastoreItem xmlns:ds="http://schemas.openxmlformats.org/officeDocument/2006/customXml" ds:itemID="{C127AD63-8245-493E-A3BB-DDCEA0574EC0}">
+  <ds:schemaRefs>
+    <ds:schemaRef ds:uri="http://schemas.microsoft.com/sharepoint/v3/contenttype/forms"/>
+  </ds:schemaRefs>
+</ds:datastoreItem>
+</file>
+
 <file path=customXml/itemProps3.xml><?xml version="1.0" encoding="utf-8"?>
+<ds:datastoreItem xmlns:ds="http://schemas.openxmlformats.org/officeDocument/2006/customXml" ds:itemID="{FD0A1AB9-45D0-4556-801A-E5F40E7148D4}">
+  <ds:schemaRefs>
+    <ds:schemaRef ds:uri="http://schemas.openxmlformats.org/officeDocument/2006/bibliography"/>
+  </ds:schemaRefs>
+</ds:datastoreItem>
+</file>
+
+<file path=customXml/itemProps4.xml><?xml version="1.0" encoding="utf-8"?>
 <ds:datastoreItem xmlns:ds="http://schemas.openxmlformats.org/officeDocument/2006/customXml" ds:itemID="{AC801BF9-EC76-49F5-B720-8DBB22FDBD22}">
   <ds:schemaRefs>
     <ds:schemaRef ds:uri="http://schemas.microsoft.com/office/2006/metadata/properties"/>
     <ds:schemaRef ds:uri="http://schemas.microsoft.com/office/infopath/2007/PartnerControls"/>
   </ds:schemaRefs>
 </ds:datastoreItem>
-</file>
-
-<file path=customXml/itemProps4.xml><?xml version="1.0" encoding="utf-8"?>
-<ds:datastoreItem xmlns:ds="http://schemas.openxmlformats.org/officeDocument/2006/customXml" ds:itemID="{FD0A1AB9-45D0-4556-801A-E5F40E7148D4}">
-  <ds:schemaRefs>
-    <ds:schemaRef ds:uri="http://schemas.openxmlformats.org/officeDocument/2006/bibliography"/>
-  </ds:schemaRefs>
-</ds:datastoreItem>
 </file>
</xml_diff>

<commit_message>
Aggiornati Use Case Diagrams
</commit_message>
<xml_diff>
--- a/Documentazione/GameSquare_RAD_v0.1.docx
+++ b/Documentazione/GameSquare_RAD_v0.1.docx
@@ -1,6 +1,6 @@
 
 <file path=word/document.xml><?xml version="1.0" encoding="utf-8"?>
-<w:document xmlns:wpc="http://schemas.microsoft.com/office/word/2010/wordprocessingCanvas" xmlns:cx="http://schemas.microsoft.com/office/drawing/2014/chartex" xmlns:cx1="http://schemas.microsoft.com/office/drawing/2015/9/8/chartex" xmlns:cx2="http://schemas.microsoft.com/office/drawing/2015/10/21/chartex" xmlns:cx3="http://schemas.microsoft.com/office/drawing/2016/5/9/chartex" xmlns:cx4="http://schemas.microsoft.com/office/drawing/2016/5/10/chartex" xmlns:cx5="http://schemas.microsoft.com/office/drawing/2016/5/11/chartex" xmlns:cx6="http://schemas.microsoft.com/office/drawing/2016/5/12/chartex" xmlns:cx7="http://schemas.microsoft.com/office/drawing/2016/5/13/chartex" xmlns:cx8="http://schemas.microsoft.com/office/drawing/2016/5/14/chartex" xmlns:mc="http://schemas.openxmlformats.org/markup-compatibility/2006" xmlns:aink="http://schemas.microsoft.com/office/drawing/2016/ink" xmlns:am3d="http://schemas.microsoft.com/office/drawing/2017/model3d" xmlns:o="urn:schemas-microsoft-com:office:office" xmlns:r="http://schemas.openxmlformats.org/officeDocument/2006/relationships" xmlns:m="http://schemas.openxmlformats.org/officeDocument/2006/math" xmlns:v="urn:schemas-microsoft-com:vml" xmlns:wp14="http://schemas.microsoft.com/office/word/2010/wordprocessingDrawing" xmlns:wp="http://schemas.openxmlformats.org/drawingml/2006/wordprocessingDrawing" xmlns:w10="urn:schemas-microsoft-com:office:word" xmlns:w="http://schemas.openxmlformats.org/wordprocessingml/2006/main" xmlns:w14="http://schemas.microsoft.com/office/word/2010/wordml" xmlns:w15="http://schemas.microsoft.com/office/word/2012/wordml" xmlns:w16cex="http://schemas.microsoft.com/office/word/2018/wordml/cex" xmlns:w16cid="http://schemas.microsoft.com/office/word/2016/wordml/cid" xmlns:w16="http://schemas.microsoft.com/office/word/2018/wordml" xmlns:w16se="http://schemas.microsoft.com/office/word/2015/wordml/symex" xmlns:wpg="http://schemas.microsoft.com/office/word/2010/wordprocessingGroup" xmlns:wpi="http://schemas.microsoft.com/office/word/2010/wordprocessingInk" xmlns:wne="http://schemas.microsoft.com/office/word/2006/wordml" xmlns:wps="http://schemas.microsoft.com/office/word/2010/wordprocessingShape" mc:Ignorable="w14 w15 w16se w16cid w16 w16cex wp14">
+<w:document xmlns:wpc="http://schemas.microsoft.com/office/word/2010/wordprocessingCanvas" xmlns:cx="http://schemas.microsoft.com/office/drawing/2014/chartex" xmlns:mc="http://schemas.openxmlformats.org/markup-compatibility/2006" xmlns:o="urn:schemas-microsoft-com:office:office" xmlns:r="http://schemas.openxmlformats.org/officeDocument/2006/relationships" xmlns:m="http://schemas.openxmlformats.org/officeDocument/2006/math" xmlns:v="urn:schemas-microsoft-com:vml" xmlns:wp14="http://schemas.microsoft.com/office/word/2010/wordprocessingDrawing" xmlns:wp="http://schemas.openxmlformats.org/drawingml/2006/wordprocessingDrawing" xmlns:w10="urn:schemas-microsoft-com:office:word" xmlns:w="http://schemas.openxmlformats.org/wordprocessingml/2006/main" xmlns:w14="http://schemas.microsoft.com/office/word/2010/wordml" xmlns:w15="http://schemas.microsoft.com/office/word/2012/wordml" xmlns:w16se="http://schemas.microsoft.com/office/word/2015/wordml/symex" xmlns:wpg="http://schemas.microsoft.com/office/word/2010/wordprocessingGroup" xmlns:wpi="http://schemas.microsoft.com/office/word/2010/wordprocessingInk" xmlns:wne="http://schemas.microsoft.com/office/word/2006/wordml" xmlns:wps="http://schemas.microsoft.com/office/word/2010/wordprocessingShape" mc:Ignorable="w14 w15 w16se wp14">
   <w:body>
     <w:p>
       <w:pPr>
@@ -98,6 +98,7 @@
           <w:lang w:val="en-US"/>
         </w:rPr>
       </w:pPr>
+      <w:proofErr w:type="spellStart"/>
       <w:r>
         <w:rPr>
           <w:rFonts w:ascii="Garamond" w:hAnsi="Garamond"/>
@@ -108,6 +109,7 @@
         </w:rPr>
         <w:t>GameSquare</w:t>
       </w:r>
+      <w:proofErr w:type="spellEnd"/>
     </w:p>
     <w:p>
       <w:pPr>
@@ -413,13 +415,133 @@
           <w:r>
             <w:fldChar w:fldCharType="separate"/>
           </w:r>
-          <w:hyperlink w:anchor="_Toc64726799" w:history="1">
+          <w:bookmarkStart w:id="0" w:name="_GoBack"/>
+          <w:bookmarkEnd w:id="0"/>
+          <w:r>
+            <w:rPr>
+              <w:rStyle w:val="Collegamentoipertestuale"/>
+              <w:noProof/>
+            </w:rPr>
+            <w:fldChar w:fldCharType="begin"/>
+          </w:r>
+          <w:r>
+            <w:rPr>
+              <w:rStyle w:val="Collegamentoipertestuale"/>
+              <w:noProof/>
+            </w:rPr>
+            <w:instrText xml:space="preserve"> </w:instrText>
+          </w:r>
+          <w:r>
+            <w:rPr>
+              <w:noProof/>
+            </w:rPr>
+            <w:instrText>HYPERLINK \l "_Toc64884520"</w:instrText>
+          </w:r>
+          <w:r>
+            <w:rPr>
+              <w:rStyle w:val="Collegamentoipertestuale"/>
+              <w:noProof/>
+            </w:rPr>
+            <w:instrText xml:space="preserve"> </w:instrText>
+          </w:r>
+          <w:r>
+            <w:rPr>
+              <w:rStyle w:val="Collegamentoipertestuale"/>
+              <w:noProof/>
+            </w:rPr>
+          </w:r>
+          <w:r>
+            <w:rPr>
+              <w:rStyle w:val="Collegamentoipertestuale"/>
+              <w:noProof/>
+            </w:rPr>
+            <w:fldChar w:fldCharType="separate"/>
+          </w:r>
+          <w:r>
+            <w:rPr>
+              <w:rStyle w:val="Collegamentoipertestuale"/>
+              <w:noProof/>
+            </w:rPr>
+            <w:t>1. Introduzione</w:t>
+          </w:r>
+          <w:r>
+            <w:rPr>
+              <w:noProof/>
+              <w:webHidden/>
+            </w:rPr>
+            <w:tab/>
+          </w:r>
+          <w:r>
+            <w:rPr>
+              <w:noProof/>
+              <w:webHidden/>
+            </w:rPr>
+            <w:fldChar w:fldCharType="begin"/>
+          </w:r>
+          <w:r>
+            <w:rPr>
+              <w:noProof/>
+              <w:webHidden/>
+            </w:rPr>
+            <w:instrText xml:space="preserve"> PAGEREF _Toc64884520 \h </w:instrText>
+          </w:r>
+          <w:r>
+            <w:rPr>
+              <w:noProof/>
+              <w:webHidden/>
+            </w:rPr>
+          </w:r>
+          <w:r>
+            <w:rPr>
+              <w:noProof/>
+              <w:webHidden/>
+            </w:rPr>
+            <w:fldChar w:fldCharType="separate"/>
+          </w:r>
+          <w:r>
+            <w:rPr>
+              <w:noProof/>
+              <w:webHidden/>
+            </w:rPr>
+            <w:t>3</w:t>
+          </w:r>
+          <w:r>
+            <w:rPr>
+              <w:noProof/>
+              <w:webHidden/>
+            </w:rPr>
+            <w:fldChar w:fldCharType="end"/>
+          </w:r>
+          <w:r>
+            <w:rPr>
+              <w:rStyle w:val="Collegamentoipertestuale"/>
+              <w:noProof/>
+            </w:rPr>
+            <w:fldChar w:fldCharType="end"/>
+          </w:r>
+        </w:p>
+        <w:p>
+          <w:pPr>
+            <w:pStyle w:val="Sommario2"/>
+            <w:tabs>
+              <w:tab w:val="right" w:leader="dot" w:pos="9622"/>
+            </w:tabs>
+            <w:rPr>
+              <w:rFonts w:eastAsiaTheme="minorEastAsia"/>
+              <w:noProof/>
+              <w:lang w:eastAsia="it-IT"/>
+            </w:rPr>
+          </w:pPr>
+          <w:hyperlink w:anchor="_Toc64884521" w:history="1">
             <w:r>
               <w:rPr>
                 <w:rStyle w:val="Collegamentoipertestuale"/>
-                <w:noProof/>
-              </w:rPr>
-              <w:t>1. Introduzione</w:t>
+                <w:rFonts w:ascii="Garamond" w:hAnsi="Garamond"/>
+                <w:b/>
+                <w:bCs/>
+                <w:noProof/>
+              </w:rPr>
+              <w:t>1.1 Scopo del sistema</w:t>
             </w:r>
             <w:r>
               <w:rPr>
@@ -440,7 +562,7 @@
                 <w:noProof/>
                 <w:webHidden/>
               </w:rPr>
-              <w:instrText xml:space="preserve"> PAGEREF _Toc64726799 \h </w:instrText>
+              <w:instrText xml:space="preserve"> PAGEREF _Toc64884521 \h </w:instrText>
             </w:r>
             <w:r>
               <w:rPr>
@@ -483,7 +605,7 @@
               <w:lang w:eastAsia="it-IT"/>
             </w:rPr>
           </w:pPr>
-          <w:hyperlink w:anchor="_Toc64726800" w:history="1">
+          <w:hyperlink w:anchor="_Toc64884522" w:history="1">
             <w:r>
               <w:rPr>
                 <w:rStyle w:val="Collegamentoipertestuale"/>
@@ -492,7 +614,7 @@
                 <w:bCs/>
                 <w:noProof/>
               </w:rPr>
-              <w:t>1.1 Scopo del sistema</w:t>
+              <w:t>1.2 Ambito del sistema</w:t>
             </w:r>
             <w:r>
               <w:rPr>
@@ -513,7 +635,7 @@
                 <w:noProof/>
                 <w:webHidden/>
               </w:rPr>
-              <w:instrText xml:space="preserve"> PAGEREF _Toc64726800 \h </w:instrText>
+              <w:instrText xml:space="preserve"> PAGEREF _Toc64884522 \h </w:instrText>
             </w:r>
             <w:r>
               <w:rPr>
@@ -556,7 +678,7 @@
               <w:lang w:eastAsia="it-IT"/>
             </w:rPr>
           </w:pPr>
-          <w:hyperlink w:anchor="_Toc64726801" w:history="1">
+          <w:hyperlink w:anchor="_Toc64884523" w:history="1">
             <w:r>
               <w:rPr>
                 <w:rStyle w:val="Collegamentoipertestuale"/>
@@ -565,7 +687,7 @@
                 <w:bCs/>
                 <w:noProof/>
               </w:rPr>
-              <w:t>1.2 Ambito del sistema</w:t>
+              <w:t>1.3 Obiettivi e criteri di successo</w:t>
             </w:r>
             <w:r>
               <w:rPr>
@@ -586,7 +708,7 @@
                 <w:noProof/>
                 <w:webHidden/>
               </w:rPr>
-              <w:instrText xml:space="preserve"> PAGEREF _Toc64726801 \h </w:instrText>
+              <w:instrText xml:space="preserve"> PAGEREF _Toc64884523 \h </w:instrText>
             </w:r>
             <w:r>
               <w:rPr>
@@ -606,7 +728,7 @@
                 <w:noProof/>
                 <w:webHidden/>
               </w:rPr>
-              <w:t>3</w:t>
+              <w:t>4</w:t>
             </w:r>
             <w:r>
               <w:rPr>
@@ -629,7 +751,7 @@
               <w:lang w:eastAsia="it-IT"/>
             </w:rPr>
           </w:pPr>
-          <w:hyperlink w:anchor="_Toc64726802" w:history="1">
+          <w:hyperlink w:anchor="_Toc64884524" w:history="1">
             <w:r>
               <w:rPr>
                 <w:rStyle w:val="Collegamentoipertestuale"/>
@@ -638,7 +760,7 @@
                 <w:bCs/>
                 <w:noProof/>
               </w:rPr>
-              <w:t>1.3 Obiettivi e criteri di successo</w:t>
+              <w:t>1.4 Definizioni, acronimi e abbreviazioni</w:t>
             </w:r>
             <w:r>
               <w:rPr>
@@ -659,7 +781,7 @@
                 <w:noProof/>
                 <w:webHidden/>
               </w:rPr>
-              <w:instrText xml:space="preserve"> PAGEREF _Toc64726802 \h </w:instrText>
+              <w:instrText xml:space="preserve"> PAGEREF _Toc64884524 \h </w:instrText>
             </w:r>
             <w:r>
               <w:rPr>
@@ -702,16 +824,15 @@
               <w:lang w:eastAsia="it-IT"/>
             </w:rPr>
           </w:pPr>
-          <w:hyperlink w:anchor="_Toc64726803" w:history="1">
+          <w:hyperlink w:anchor="_Toc64884525" w:history="1">
             <w:r>
               <w:rPr>
                 <w:rStyle w:val="Collegamentoipertestuale"/>
                 <w:rFonts w:ascii="Garamond" w:hAnsi="Garamond"/>
                 <w:b/>
-                <w:bCs/>
-                <w:noProof/>
-              </w:rPr>
-              <w:t>1.4 Definizioni, acronimi e abbreviazioni</w:t>
+                <w:noProof/>
+              </w:rPr>
+              <w:t>1.5 Riferimenti</w:t>
             </w:r>
             <w:r>
               <w:rPr>
@@ -732,7 +853,7 @@
                 <w:noProof/>
                 <w:webHidden/>
               </w:rPr>
-              <w:instrText xml:space="preserve"> PAGEREF _Toc64726803 \h </w:instrText>
+              <w:instrText xml:space="preserve"> PAGEREF _Toc64884525 \h </w:instrText>
             </w:r>
             <w:r>
               <w:rPr>
@@ -775,15 +896,25 @@
               <w:lang w:eastAsia="it-IT"/>
             </w:rPr>
           </w:pPr>
-          <w:hyperlink w:anchor="_Toc64726804" w:history="1">
+          <w:hyperlink w:anchor="_Toc64884526" w:history="1">
             <w:r>
               <w:rPr>
                 <w:rStyle w:val="Collegamentoipertestuale"/>
                 <w:rFonts w:ascii="Garamond" w:hAnsi="Garamond"/>
                 <w:b/>
-                <w:noProof/>
-              </w:rPr>
-              <w:t>1.5 Riferimenti</w:t>
+                <w:bCs/>
+                <w:noProof/>
+              </w:rPr>
+              <w:t xml:space="preserve">1.6 </w:t>
+            </w:r>
+            <w:r>
+              <w:rPr>
+                <w:rStyle w:val="Collegamentoipertestuale"/>
+                <w:rFonts w:ascii="Garamond" w:hAnsi="Garamond"/>
+                <w:b/>
+                <w:noProof/>
+              </w:rPr>
+              <w:t>Panoramica</w:t>
             </w:r>
             <w:r>
               <w:rPr>
@@ -804,7 +935,7 @@
                 <w:noProof/>
                 <w:webHidden/>
               </w:rPr>
-              <w:instrText xml:space="preserve"> PAGEREF _Toc64726804 \h </w:instrText>
+              <w:instrText xml:space="preserve"> PAGEREF _Toc64884526 \h </w:instrText>
             </w:r>
             <w:r>
               <w:rPr>
@@ -825,6 +956,146 @@
                 <w:webHidden/>
               </w:rPr>
               <w:t>4</w:t>
+            </w:r>
+            <w:r>
+              <w:rPr>
+                <w:noProof/>
+                <w:webHidden/>
+              </w:rPr>
+              <w:fldChar w:fldCharType="end"/>
+            </w:r>
+          </w:hyperlink>
+        </w:p>
+        <w:p>
+          <w:pPr>
+            <w:pStyle w:val="Sommario1"/>
+            <w:tabs>
+              <w:tab w:val="right" w:leader="dot" w:pos="9622"/>
+            </w:tabs>
+            <w:rPr>
+              <w:rFonts w:eastAsiaTheme="minorEastAsia"/>
+              <w:noProof/>
+              <w:lang w:eastAsia="it-IT"/>
+            </w:rPr>
+          </w:pPr>
+          <w:hyperlink w:anchor="_Toc64884527" w:history="1">
+            <w:r>
+              <w:rPr>
+                <w:rStyle w:val="Collegamentoipertestuale"/>
+                <w:noProof/>
+              </w:rPr>
+              <w:t>2. Sistema corrente</w:t>
+            </w:r>
+            <w:r>
+              <w:rPr>
+                <w:noProof/>
+                <w:webHidden/>
+              </w:rPr>
+              <w:tab/>
+            </w:r>
+            <w:r>
+              <w:rPr>
+                <w:noProof/>
+                <w:webHidden/>
+              </w:rPr>
+              <w:fldChar w:fldCharType="begin"/>
+            </w:r>
+            <w:r>
+              <w:rPr>
+                <w:noProof/>
+                <w:webHidden/>
+              </w:rPr>
+              <w:instrText xml:space="preserve"> PAGEREF _Toc64884527 \h </w:instrText>
+            </w:r>
+            <w:r>
+              <w:rPr>
+                <w:noProof/>
+                <w:webHidden/>
+              </w:rPr>
+            </w:r>
+            <w:r>
+              <w:rPr>
+                <w:noProof/>
+                <w:webHidden/>
+              </w:rPr>
+              <w:fldChar w:fldCharType="separate"/>
+            </w:r>
+            <w:r>
+              <w:rPr>
+                <w:noProof/>
+                <w:webHidden/>
+              </w:rPr>
+              <w:t>5</w:t>
+            </w:r>
+            <w:r>
+              <w:rPr>
+                <w:noProof/>
+                <w:webHidden/>
+              </w:rPr>
+              <w:fldChar w:fldCharType="end"/>
+            </w:r>
+          </w:hyperlink>
+        </w:p>
+        <w:p>
+          <w:pPr>
+            <w:pStyle w:val="Sommario1"/>
+            <w:tabs>
+              <w:tab w:val="right" w:leader="dot" w:pos="9622"/>
+            </w:tabs>
+            <w:rPr>
+              <w:rFonts w:eastAsiaTheme="minorEastAsia"/>
+              <w:noProof/>
+              <w:lang w:eastAsia="it-IT"/>
+            </w:rPr>
+          </w:pPr>
+          <w:hyperlink w:anchor="_Toc64884528" w:history="1">
+            <w:r>
+              <w:rPr>
+                <w:rStyle w:val="Collegamentoipertestuale"/>
+                <w:noProof/>
+              </w:rPr>
+              <w:t>3. Sistema proposto</w:t>
+            </w:r>
+            <w:r>
+              <w:rPr>
+                <w:noProof/>
+                <w:webHidden/>
+              </w:rPr>
+              <w:tab/>
+            </w:r>
+            <w:r>
+              <w:rPr>
+                <w:noProof/>
+                <w:webHidden/>
+              </w:rPr>
+              <w:fldChar w:fldCharType="begin"/>
+            </w:r>
+            <w:r>
+              <w:rPr>
+                <w:noProof/>
+                <w:webHidden/>
+              </w:rPr>
+              <w:instrText xml:space="preserve"> PAGEREF _Toc64884528 \h </w:instrText>
+            </w:r>
+            <w:r>
+              <w:rPr>
+                <w:noProof/>
+                <w:webHidden/>
+              </w:rPr>
+            </w:r>
+            <w:r>
+              <w:rPr>
+                <w:noProof/>
+                <w:webHidden/>
+              </w:rPr>
+              <w:fldChar w:fldCharType="separate"/>
+            </w:r>
+            <w:r>
+              <w:rPr>
+                <w:noProof/>
+                <w:webHidden/>
+              </w:rPr>
+              <w:t>5</w:t>
             </w:r>
             <w:r>
               <w:rPr>
@@ -847,7 +1118,7 @@
               <w:lang w:eastAsia="it-IT"/>
             </w:rPr>
           </w:pPr>
-          <w:hyperlink w:anchor="_Toc64726805" w:history="1">
+          <w:hyperlink w:anchor="_Toc64884529" w:history="1">
             <w:r>
               <w:rPr>
                 <w:rStyle w:val="Collegamentoipertestuale"/>
@@ -856,16 +1127,7 @@
                 <w:bCs/>
                 <w:noProof/>
               </w:rPr>
-              <w:t xml:space="preserve">1.6 </w:t>
-            </w:r>
-            <w:r>
-              <w:rPr>
-                <w:rStyle w:val="Collegamentoipertestuale"/>
-                <w:rFonts w:ascii="Garamond" w:hAnsi="Garamond"/>
-                <w:b/>
-                <w:noProof/>
-              </w:rPr>
-              <w:t>Panoramica</w:t>
+              <w:t>3.1 Panoramica</w:t>
             </w:r>
             <w:r>
               <w:rPr>
@@ -886,147 +1148,7 @@
                 <w:noProof/>
                 <w:webHidden/>
               </w:rPr>
-              <w:instrText xml:space="preserve"> PAGEREF _Toc64726805 \h </w:instrText>
-            </w:r>
-            <w:r>
-              <w:rPr>
-                <w:noProof/>
-                <w:webHidden/>
-              </w:rPr>
-            </w:r>
-            <w:r>
-              <w:rPr>
-                <w:noProof/>
-                <w:webHidden/>
-              </w:rPr>
-              <w:fldChar w:fldCharType="separate"/>
-            </w:r>
-            <w:r>
-              <w:rPr>
-                <w:noProof/>
-                <w:webHidden/>
-              </w:rPr>
-              <w:t>4</w:t>
-            </w:r>
-            <w:r>
-              <w:rPr>
-                <w:noProof/>
-                <w:webHidden/>
-              </w:rPr>
-              <w:fldChar w:fldCharType="end"/>
-            </w:r>
-          </w:hyperlink>
-        </w:p>
-        <w:p>
-          <w:pPr>
-            <w:pStyle w:val="Sommario1"/>
-            <w:tabs>
-              <w:tab w:val="right" w:leader="dot" w:pos="9622"/>
-            </w:tabs>
-            <w:rPr>
-              <w:rFonts w:eastAsiaTheme="minorEastAsia"/>
-              <w:noProof/>
-              <w:lang w:eastAsia="it-IT"/>
-            </w:rPr>
-          </w:pPr>
-          <w:hyperlink w:anchor="_Toc64726806" w:history="1">
-            <w:r>
-              <w:rPr>
-                <w:rStyle w:val="Collegamentoipertestuale"/>
-                <w:noProof/>
-              </w:rPr>
-              <w:t>2. Sistema corrente</w:t>
-            </w:r>
-            <w:r>
-              <w:rPr>
-                <w:noProof/>
-                <w:webHidden/>
-              </w:rPr>
-              <w:tab/>
-            </w:r>
-            <w:r>
-              <w:rPr>
-                <w:noProof/>
-                <w:webHidden/>
-              </w:rPr>
-              <w:fldChar w:fldCharType="begin"/>
-            </w:r>
-            <w:r>
-              <w:rPr>
-                <w:noProof/>
-                <w:webHidden/>
-              </w:rPr>
-              <w:instrText xml:space="preserve"> PAGEREF _Toc64726806 \h </w:instrText>
-            </w:r>
-            <w:r>
-              <w:rPr>
-                <w:noProof/>
-                <w:webHidden/>
-              </w:rPr>
-            </w:r>
-            <w:r>
-              <w:rPr>
-                <w:noProof/>
-                <w:webHidden/>
-              </w:rPr>
-              <w:fldChar w:fldCharType="separate"/>
-            </w:r>
-            <w:r>
-              <w:rPr>
-                <w:noProof/>
-                <w:webHidden/>
-              </w:rPr>
-              <w:t>5</w:t>
-            </w:r>
-            <w:r>
-              <w:rPr>
-                <w:noProof/>
-                <w:webHidden/>
-              </w:rPr>
-              <w:fldChar w:fldCharType="end"/>
-            </w:r>
-          </w:hyperlink>
-        </w:p>
-        <w:p>
-          <w:pPr>
-            <w:pStyle w:val="Sommario1"/>
-            <w:tabs>
-              <w:tab w:val="right" w:leader="dot" w:pos="9622"/>
-            </w:tabs>
-            <w:rPr>
-              <w:rFonts w:eastAsiaTheme="minorEastAsia"/>
-              <w:noProof/>
-              <w:lang w:eastAsia="it-IT"/>
-            </w:rPr>
-          </w:pPr>
-          <w:hyperlink w:anchor="_Toc64726807" w:history="1">
-            <w:r>
-              <w:rPr>
-                <w:rStyle w:val="Collegamentoipertestuale"/>
-                <w:noProof/>
-              </w:rPr>
-              <w:t>3. Sistema proposto</w:t>
-            </w:r>
-            <w:r>
-              <w:rPr>
-                <w:noProof/>
-                <w:webHidden/>
-              </w:rPr>
-              <w:tab/>
-            </w:r>
-            <w:r>
-              <w:rPr>
-                <w:noProof/>
-                <w:webHidden/>
-              </w:rPr>
-              <w:fldChar w:fldCharType="begin"/>
-            </w:r>
-            <w:r>
-              <w:rPr>
-                <w:noProof/>
-                <w:webHidden/>
-              </w:rPr>
-              <w:instrText xml:space="preserve"> PAGEREF _Toc64726807 \h </w:instrText>
+              <w:instrText xml:space="preserve"> PAGEREF _Toc64884529 \h </w:instrText>
             </w:r>
             <w:r>
               <w:rPr>
@@ -1069,7 +1191,7 @@
               <w:lang w:eastAsia="it-IT"/>
             </w:rPr>
           </w:pPr>
-          <w:hyperlink w:anchor="_Toc64726808" w:history="1">
+          <w:hyperlink w:anchor="_Toc64884530" w:history="1">
             <w:r>
               <w:rPr>
                 <w:rStyle w:val="Collegamentoipertestuale"/>
@@ -1078,7 +1200,7 @@
                 <w:bCs/>
                 <w:noProof/>
               </w:rPr>
-              <w:t>3.1 Panoramica</w:t>
+              <w:t>3.2 Requisiti funzionali</w:t>
             </w:r>
             <w:r>
               <w:rPr>
@@ -1099,80 +1221,7 @@
                 <w:noProof/>
                 <w:webHidden/>
               </w:rPr>
-              <w:instrText xml:space="preserve"> PAGEREF _Toc64726808 \h </w:instrText>
-            </w:r>
-            <w:r>
-              <w:rPr>
-                <w:noProof/>
-                <w:webHidden/>
-              </w:rPr>
-            </w:r>
-            <w:r>
-              <w:rPr>
-                <w:noProof/>
-                <w:webHidden/>
-              </w:rPr>
-              <w:fldChar w:fldCharType="separate"/>
-            </w:r>
-            <w:r>
-              <w:rPr>
-                <w:noProof/>
-                <w:webHidden/>
-              </w:rPr>
-              <w:t>5</w:t>
-            </w:r>
-            <w:r>
-              <w:rPr>
-                <w:noProof/>
-                <w:webHidden/>
-              </w:rPr>
-              <w:fldChar w:fldCharType="end"/>
-            </w:r>
-          </w:hyperlink>
-        </w:p>
-        <w:p>
-          <w:pPr>
-            <w:pStyle w:val="Sommario2"/>
-            <w:tabs>
-              <w:tab w:val="right" w:leader="dot" w:pos="9622"/>
-            </w:tabs>
-            <w:rPr>
-              <w:rFonts w:eastAsiaTheme="minorEastAsia"/>
-              <w:noProof/>
-              <w:lang w:eastAsia="it-IT"/>
-            </w:rPr>
-          </w:pPr>
-          <w:hyperlink w:anchor="_Toc64726809" w:history="1">
-            <w:r>
-              <w:rPr>
-                <w:rStyle w:val="Collegamentoipertestuale"/>
-                <w:rFonts w:ascii="Garamond" w:hAnsi="Garamond"/>
-                <w:b/>
-                <w:bCs/>
-                <w:noProof/>
-              </w:rPr>
-              <w:t>3.2 Requisiti funzionali</w:t>
-            </w:r>
-            <w:r>
-              <w:rPr>
-                <w:noProof/>
-                <w:webHidden/>
-              </w:rPr>
-              <w:tab/>
-            </w:r>
-            <w:r>
-              <w:rPr>
-                <w:noProof/>
-                <w:webHidden/>
-              </w:rPr>
-              <w:fldChar w:fldCharType="begin"/>
-            </w:r>
-            <w:r>
-              <w:rPr>
-                <w:noProof/>
-                <w:webHidden/>
-              </w:rPr>
-              <w:instrText xml:space="preserve"> PAGEREF _Toc64726809 \h </w:instrText>
+              <w:instrText xml:space="preserve"> PAGEREF _Toc64884530 \h </w:instrText>
             </w:r>
             <w:r>
               <w:rPr>
@@ -1217,7 +1266,7 @@
               <w:lang w:eastAsia="it-IT"/>
             </w:rPr>
           </w:pPr>
-          <w:hyperlink w:anchor="_Toc64726810" w:history="1">
+          <w:hyperlink w:anchor="_Toc64884531" w:history="1">
             <w:r>
               <w:rPr>
                 <w:rStyle w:val="Collegamentoipertestuale"/>
@@ -1246,7 +1295,7 @@
                 <w:noProof/>
                 <w:webHidden/>
               </w:rPr>
-              <w:instrText xml:space="preserve"> PAGEREF _Toc64726810 \h </w:instrText>
+              <w:instrText xml:space="preserve"> PAGEREF _Toc64884531 \h </w:instrText>
             </w:r>
             <w:r>
               <w:rPr>
@@ -1291,7 +1340,7 @@
               <w:lang w:eastAsia="it-IT"/>
             </w:rPr>
           </w:pPr>
-          <w:hyperlink w:anchor="_Toc64726811" w:history="1">
+          <w:hyperlink w:anchor="_Toc64884532" w:history="1">
             <w:r>
               <w:rPr>
                 <w:rStyle w:val="Collegamentoipertestuale"/>
@@ -1320,7 +1369,7 @@
                 <w:noProof/>
                 <w:webHidden/>
               </w:rPr>
-              <w:instrText xml:space="preserve"> PAGEREF _Toc64726811 \h </w:instrText>
+              <w:instrText xml:space="preserve"> PAGEREF _Toc64884532 \h </w:instrText>
             </w:r>
             <w:r>
               <w:rPr>
@@ -1365,7 +1414,7 @@
               <w:lang w:eastAsia="it-IT"/>
             </w:rPr>
           </w:pPr>
-          <w:hyperlink w:anchor="_Toc64726812" w:history="1">
+          <w:hyperlink w:anchor="_Toc64884533" w:history="1">
             <w:r>
               <w:rPr>
                 <w:rStyle w:val="Collegamentoipertestuale"/>
@@ -1394,7 +1443,7 @@
                 <w:noProof/>
                 <w:webHidden/>
               </w:rPr>
-              <w:instrText xml:space="preserve"> PAGEREF _Toc64726812 \h </w:instrText>
+              <w:instrText xml:space="preserve"> PAGEREF _Toc64884533 \h </w:instrText>
             </w:r>
             <w:r>
               <w:rPr>
@@ -1439,7 +1488,7 @@
               <w:lang w:eastAsia="it-IT"/>
             </w:rPr>
           </w:pPr>
-          <w:hyperlink w:anchor="_Toc64726813" w:history="1">
+          <w:hyperlink w:anchor="_Toc64884534" w:history="1">
             <w:r>
               <w:rPr>
                 <w:rStyle w:val="Collegamentoipertestuale"/>
@@ -1468,7 +1517,7 @@
                 <w:noProof/>
                 <w:webHidden/>
               </w:rPr>
-              <w:instrText xml:space="preserve"> PAGEREF _Toc64726813 \h </w:instrText>
+              <w:instrText xml:space="preserve"> PAGEREF _Toc64884534 \h </w:instrText>
             </w:r>
             <w:r>
               <w:rPr>
@@ -1511,7 +1560,7 @@
               <w:lang w:eastAsia="it-IT"/>
             </w:rPr>
           </w:pPr>
-          <w:hyperlink w:anchor="_Toc64726814" w:history="1">
+          <w:hyperlink w:anchor="_Toc64884535" w:history="1">
             <w:r>
               <w:rPr>
                 <w:rStyle w:val="Collegamentoipertestuale"/>
@@ -1541,7 +1590,7 @@
                 <w:noProof/>
                 <w:webHidden/>
               </w:rPr>
-              <w:instrText xml:space="preserve"> PAGEREF _Toc64726814 \h </w:instrText>
+              <w:instrText xml:space="preserve"> PAGEREF _Toc64884535 \h </w:instrText>
             </w:r>
             <w:r>
               <w:rPr>
@@ -1586,7 +1635,7 @@
               <w:lang w:eastAsia="it-IT"/>
             </w:rPr>
           </w:pPr>
-          <w:hyperlink w:anchor="_Toc64726815" w:history="1">
+          <w:hyperlink w:anchor="_Toc64884536" w:history="1">
             <w:r>
               <w:rPr>
                 <w:rStyle w:val="Collegamentoipertestuale"/>
@@ -1615,7 +1664,7 @@
                 <w:noProof/>
                 <w:webHidden/>
               </w:rPr>
-              <w:instrText xml:space="preserve"> PAGEREF _Toc64726815 \h </w:instrText>
+              <w:instrText xml:space="preserve"> PAGEREF _Toc64884536 \h </w:instrText>
             </w:r>
             <w:r>
               <w:rPr>
@@ -1660,7 +1709,7 @@
               <w:lang w:eastAsia="it-IT"/>
             </w:rPr>
           </w:pPr>
-          <w:hyperlink w:anchor="_Toc64726816" w:history="1">
+          <w:hyperlink w:anchor="_Toc64884537" w:history="1">
             <w:r>
               <w:rPr>
                 <w:rStyle w:val="Collegamentoipertestuale"/>
@@ -1689,7 +1738,7 @@
                 <w:noProof/>
                 <w:webHidden/>
               </w:rPr>
-              <w:instrText xml:space="preserve"> PAGEREF _Toc64726816 \h </w:instrText>
+              <w:instrText xml:space="preserve"> PAGEREF _Toc64884537 \h </w:instrText>
             </w:r>
             <w:r>
               <w:rPr>
@@ -1734,7 +1783,7 @@
               <w:lang w:eastAsia="it-IT"/>
             </w:rPr>
           </w:pPr>
-          <w:hyperlink w:anchor="_Toc64726817" w:history="1">
+          <w:hyperlink w:anchor="_Toc64884538" w:history="1">
             <w:r>
               <w:rPr>
                 <w:rStyle w:val="Collegamentoipertestuale"/>
@@ -1763,7 +1812,7 @@
                 <w:noProof/>
                 <w:webHidden/>
               </w:rPr>
-              <w:instrText xml:space="preserve"> PAGEREF _Toc64726817 \h </w:instrText>
+              <w:instrText xml:space="preserve"> PAGEREF _Toc64884538 \h </w:instrText>
             </w:r>
             <w:r>
               <w:rPr>
@@ -1808,7 +1857,7 @@
               <w:lang w:eastAsia="it-IT"/>
             </w:rPr>
           </w:pPr>
-          <w:hyperlink w:anchor="_Toc64726818" w:history="1">
+          <w:hyperlink w:anchor="_Toc64884539" w:history="1">
             <w:r>
               <w:rPr>
                 <w:rStyle w:val="Collegamentoipertestuale"/>
@@ -1837,7 +1886,7 @@
                 <w:noProof/>
                 <w:webHidden/>
               </w:rPr>
-              <w:instrText xml:space="preserve"> PAGEREF _Toc64726818 \h </w:instrText>
+              <w:instrText xml:space="preserve"> PAGEREF _Toc64884539 \h </w:instrText>
             </w:r>
             <w:r>
               <w:rPr>
@@ -1882,7 +1931,7 @@
               <w:lang w:eastAsia="it-IT"/>
             </w:rPr>
           </w:pPr>
-          <w:hyperlink w:anchor="_Toc64726819" w:history="1">
+          <w:hyperlink w:anchor="_Toc64884540" w:history="1">
             <w:r>
               <w:rPr>
                 <w:rStyle w:val="Collegamentoipertestuale"/>
@@ -1911,7 +1960,7 @@
                 <w:noProof/>
                 <w:webHidden/>
               </w:rPr>
-              <w:instrText xml:space="preserve"> PAGEREF _Toc64726819 \h </w:instrText>
+              <w:instrText xml:space="preserve"> PAGEREF _Toc64884540 \h </w:instrText>
             </w:r>
             <w:r>
               <w:rPr>
@@ -1956,7 +2005,7 @@
               <w:lang w:eastAsia="it-IT"/>
             </w:rPr>
           </w:pPr>
-          <w:hyperlink w:anchor="_Toc64726820" w:history="1">
+          <w:hyperlink w:anchor="_Toc64884541" w:history="1">
             <w:r>
               <w:rPr>
                 <w:rStyle w:val="Collegamentoipertestuale"/>
@@ -1985,7 +2034,7 @@
                 <w:noProof/>
                 <w:webHidden/>
               </w:rPr>
-              <w:instrText xml:space="preserve"> PAGEREF _Toc64726820 \h </w:instrText>
+              <w:instrText xml:space="preserve"> PAGEREF _Toc64884541 \h </w:instrText>
             </w:r>
             <w:r>
               <w:rPr>
@@ -2030,7 +2079,7 @@
               <w:lang w:eastAsia="it-IT"/>
             </w:rPr>
           </w:pPr>
-          <w:hyperlink w:anchor="_Toc64726821" w:history="1">
+          <w:hyperlink w:anchor="_Toc64884542" w:history="1">
             <w:r>
               <w:rPr>
                 <w:rStyle w:val="Collegamentoipertestuale"/>
@@ -2059,7 +2108,7 @@
                 <w:noProof/>
                 <w:webHidden/>
               </w:rPr>
-              <w:instrText xml:space="preserve"> PAGEREF _Toc64726821 \h </w:instrText>
+              <w:instrText xml:space="preserve"> PAGEREF _Toc64884542 \h </w:instrText>
             </w:r>
             <w:r>
               <w:rPr>
@@ -2104,7 +2153,7 @@
               <w:lang w:eastAsia="it-IT"/>
             </w:rPr>
           </w:pPr>
-          <w:hyperlink w:anchor="_Toc64726822" w:history="1">
+          <w:hyperlink w:anchor="_Toc64884543" w:history="1">
             <w:r>
               <w:rPr>
                 <w:rStyle w:val="Collegamentoipertestuale"/>
@@ -2133,7 +2182,7 @@
                 <w:noProof/>
                 <w:webHidden/>
               </w:rPr>
-              <w:instrText xml:space="preserve"> PAGEREF _Toc64726822 \h </w:instrText>
+              <w:instrText xml:space="preserve"> PAGEREF _Toc64884543 \h </w:instrText>
             </w:r>
             <w:r>
               <w:rPr>
@@ -2176,7 +2225,7 @@
               <w:lang w:eastAsia="it-IT"/>
             </w:rPr>
           </w:pPr>
-          <w:hyperlink w:anchor="_Toc64726823" w:history="1">
+          <w:hyperlink w:anchor="_Toc64884544" w:history="1">
             <w:r>
               <w:rPr>
                 <w:rStyle w:val="Collegamentoipertestuale"/>
@@ -2206,7 +2255,7 @@
                 <w:noProof/>
                 <w:webHidden/>
               </w:rPr>
-              <w:instrText xml:space="preserve"> PAGEREF _Toc64726823 \h </w:instrText>
+              <w:instrText xml:space="preserve"> PAGEREF _Toc64884544 \h </w:instrText>
             </w:r>
             <w:r>
               <w:rPr>
@@ -2251,7 +2300,7 @@
               <w:lang w:eastAsia="it-IT"/>
             </w:rPr>
           </w:pPr>
-          <w:hyperlink w:anchor="_Toc64726824" w:history="1">
+          <w:hyperlink w:anchor="_Toc64884545" w:history="1">
             <w:r>
               <w:rPr>
                 <w:rStyle w:val="Collegamentoipertestuale"/>
@@ -2281,7 +2330,7 @@
                 <w:noProof/>
                 <w:webHidden/>
               </w:rPr>
-              <w:instrText xml:space="preserve"> PAGEREF _Toc64726824 \h </w:instrText>
+              <w:instrText xml:space="preserve"> PAGEREF _Toc64884545 \h </w:instrText>
             </w:r>
             <w:r>
               <w:rPr>
@@ -2326,7 +2375,7 @@
               <w:lang w:eastAsia="it-IT"/>
             </w:rPr>
           </w:pPr>
-          <w:hyperlink w:anchor="_Toc64726825" w:history="1">
+          <w:hyperlink w:anchor="_Toc64884546" w:history="1">
             <w:r>
               <w:rPr>
                 <w:rStyle w:val="Collegamentoipertestuale"/>
@@ -2356,7 +2405,7 @@
                 <w:noProof/>
                 <w:webHidden/>
               </w:rPr>
-              <w:instrText xml:space="preserve"> PAGEREF _Toc64726825 \h </w:instrText>
+              <w:instrText xml:space="preserve"> PAGEREF _Toc64884546 \h </w:instrText>
             </w:r>
             <w:r>
               <w:rPr>
@@ -2401,7 +2450,7 @@
               <w:lang w:eastAsia="it-IT"/>
             </w:rPr>
           </w:pPr>
-          <w:hyperlink w:anchor="_Toc64726826" w:history="1">
+          <w:hyperlink w:anchor="_Toc64884547" w:history="1">
             <w:r>
               <w:rPr>
                 <w:rStyle w:val="Collegamentoipertestuale"/>
@@ -2409,6 +2458,7 @@
                 <w:b/>
                 <w:bCs/>
                 <w:noProof/>
+                <w:lang w:val="en-GB"/>
               </w:rPr>
               <w:t>3.4.3 Object Model</w:t>
             </w:r>
@@ -2431,7 +2481,7 @@
                 <w:noProof/>
                 <w:webHidden/>
               </w:rPr>
-              <w:instrText xml:space="preserve"> PAGEREF _Toc64726826 \h </w:instrText>
+              <w:instrText xml:space="preserve"> PAGEREF _Toc64884547 \h </w:instrText>
             </w:r>
             <w:r>
               <w:rPr>
@@ -2476,7 +2526,7 @@
               <w:lang w:eastAsia="it-IT"/>
             </w:rPr>
           </w:pPr>
-          <w:hyperlink w:anchor="_Toc64726827" w:history="1">
+          <w:hyperlink w:anchor="_Toc64884548" w:history="1">
             <w:r>
               <w:rPr>
                 <w:rStyle w:val="Collegamentoipertestuale"/>
@@ -2506,7 +2556,7 @@
                 <w:noProof/>
                 <w:webHidden/>
               </w:rPr>
-              <w:instrText xml:space="preserve"> PAGEREF _Toc64726827 \h </w:instrText>
+              <w:instrText xml:space="preserve"> PAGEREF _Toc64884548 \h </w:instrText>
             </w:r>
             <w:r>
               <w:rPr>
@@ -2526,7 +2576,7 @@
                 <w:noProof/>
                 <w:webHidden/>
               </w:rPr>
-              <w:t>26</w:t>
+              <w:t>21</w:t>
             </w:r>
             <w:r>
               <w:rPr>
@@ -2651,19 +2701,19 @@
         <w:pStyle w:val="GpsTitolo"/>
         <w:jc w:val="both"/>
       </w:pPr>
-      <w:bookmarkStart w:id="0" w:name="_Toc24590016"/>
-      <w:bookmarkStart w:id="1" w:name="_Toc64726799"/>
+      <w:bookmarkStart w:id="1" w:name="_Toc24590016"/>
+      <w:bookmarkStart w:id="2" w:name="_Toc64884520"/>
       <w:r>
         <w:t>1. Introduzione</w:t>
       </w:r>
-      <w:bookmarkEnd w:id="0"/>
       <w:bookmarkEnd w:id="1"/>
+      <w:bookmarkEnd w:id="2"/>
     </w:p>
     <w:p>
       <w:pPr>
         <w:pStyle w:val="Nessunaspaziatura"/>
       </w:pPr>
-      <w:bookmarkStart w:id="2" w:name="_Toc24590017"/>
+      <w:bookmarkStart w:id="3" w:name="_Toc24590017"/>
     </w:p>
     <w:p>
       <w:pPr>
@@ -2676,7 +2726,7 @@
           <w:color w:val="000000" w:themeColor="text1"/>
         </w:rPr>
       </w:pPr>
-      <w:bookmarkStart w:id="3" w:name="_Toc64726800"/>
+      <w:bookmarkStart w:id="4" w:name="_Toc64884521"/>
       <w:r>
         <w:rPr>
           <w:rFonts w:ascii="Garamond" w:hAnsi="Garamond"/>
@@ -2686,12 +2736,17 @@
         </w:rPr>
         <w:t>1.1 Scopo del sistema</w:t>
       </w:r>
-      <w:bookmarkEnd w:id="2"/>
       <w:bookmarkEnd w:id="3"/>
-    </w:p>
-    <w:p>
-      <w:r>
-        <w:t>GameSquare propone una piattaforma centralizzata e pensata per videogiocatori, a prescindere dalla loro esperienza, e sviluppatori.</w:t>
+      <w:bookmarkEnd w:id="4"/>
+    </w:p>
+    <w:p>
+      <w:proofErr w:type="spellStart"/>
+      <w:r>
+        <w:t>GameSquare</w:t>
+      </w:r>
+      <w:proofErr w:type="spellEnd"/>
+      <w:r>
+        <w:t xml:space="preserve"> propone una piattaforma centralizzata e pensata per videogiocatori, a prescindere dalla loro esperienza, e sviluppatori.</w:t>
       </w:r>
     </w:p>
     <w:p>
@@ -2701,7 +2756,15 @@
     </w:p>
     <w:p>
       <w:r>
-        <w:t>Ogni gioco avrà la sua pagina, in cui sarà possibile visualizzare le informazioni base del titolo, le recensioni degli utenti e quanto sono stati aggiunti a una determinata categoria rispetto alle altre. La pagina di ogni gioco avrà una sezione commenti suddivisa per categorie (FAQs, discussione generale, tornei, etc.).</w:t>
+        <w:t>Ogni gioco avrà la sua pagina, in cui sarà possibile visualizzare le informazioni base del titolo, le recensioni degli utenti e quanto sono stati aggiunti a una determinata categoria rispetto alle altre. La pagina di ogni gioco avrà una sezione commenti suddivisa per categorie (</w:t>
+      </w:r>
+      <w:proofErr w:type="spellStart"/>
+      <w:r>
+        <w:t>FAQs</w:t>
+      </w:r>
+      <w:proofErr w:type="spellEnd"/>
+      <w:r>
+        <w:t>, discussione generale, tornei, etc.).</w:t>
       </w:r>
     </w:p>
     <w:p>
@@ -2734,8 +2797,8 @@
           <w:color w:val="000000" w:themeColor="text1"/>
         </w:rPr>
       </w:pPr>
-      <w:bookmarkStart w:id="4" w:name="_Toc24590018"/>
-      <w:bookmarkStart w:id="5" w:name="_Toc64726801"/>
+      <w:bookmarkStart w:id="5" w:name="_Toc24590018"/>
+      <w:bookmarkStart w:id="6" w:name="_Toc64884522"/>
       <w:r>
         <w:rPr>
           <w:rFonts w:ascii="Garamond" w:hAnsi="Garamond"/>
@@ -2746,21 +2809,47 @@
         <w:lastRenderedPageBreak/>
         <w:t>1.2 Ambito del sistema</w:t>
       </w:r>
-      <w:bookmarkEnd w:id="4"/>
       <w:bookmarkEnd w:id="5"/>
+      <w:bookmarkEnd w:id="6"/>
     </w:p>
     <w:p>
       <w:pPr>
         <w:jc w:val="both"/>
       </w:pPr>
       <w:r>
-        <w:t>Il mondo dell’intrattenimento videoludico è diventato negli ultimi anni un fenomeno esteso a centinaia di milioni di persone, grazie a servizi e piattaforme che permettono un semplice accesso a cataloghi molto grandi di videogiochi (e. g. Steam, PSN, Nintendo eShop, etc.), e fenomeni mediatici come la comunità di videogiocatori su YouTube</w:t>
-      </w:r>
-      <w:r>
-        <w:t xml:space="preserve"> o su Twitch</w:t>
-      </w:r>
-      <w:r>
-        <w:t>, gli eSports e le molte riviste online specializzate.</w:t>
+        <w:t xml:space="preserve">Il mondo dell’intrattenimento videoludico è diventato negli ultimi anni un fenomeno esteso a centinaia di milioni di persone, grazie a servizi e piattaforme che permettono un semplice accesso a cataloghi molto grandi di videogiochi (e. g. </w:t>
+      </w:r>
+      <w:proofErr w:type="spellStart"/>
+      <w:r>
+        <w:t>Steam</w:t>
+      </w:r>
+      <w:proofErr w:type="spellEnd"/>
+      <w:r>
+        <w:t xml:space="preserve">, PSN, Nintendo eShop, etc.), e fenomeni mediatici come la comunità di videogiocatori su </w:t>
+      </w:r>
+      <w:proofErr w:type="spellStart"/>
+      <w:r>
+        <w:t>YouTube</w:t>
+      </w:r>
+      <w:proofErr w:type="spellEnd"/>
+      <w:r>
+        <w:t xml:space="preserve"> o su </w:t>
+      </w:r>
+      <w:proofErr w:type="spellStart"/>
+      <w:r>
+        <w:t>Twitch</w:t>
+      </w:r>
+      <w:proofErr w:type="spellEnd"/>
+      <w:r>
+        <w:t xml:space="preserve">, gli </w:t>
+      </w:r>
+      <w:proofErr w:type="spellStart"/>
+      <w:r>
+        <w:t>eSports</w:t>
+      </w:r>
+      <w:proofErr w:type="spellEnd"/>
+      <w:r>
+        <w:t xml:space="preserve"> e le molte riviste online specializzate.</w:t>
       </w:r>
     </w:p>
     <w:p>
@@ -2768,7 +2857,31 @@
         <w:jc w:val="both"/>
       </w:pPr>
       <w:r>
-        <w:t>Con questa crescita, molti usufruitori del prodotto sentono il bisogno di catalogare i propri giochi e analizzarli per avere un’idea di quanti titoli in proprio possesso debbano ancora essere completati (il cosiddetto backlog). Inoltre la ricerca di una community specifica per un determinato gioco, che sia per fare domande riguardo al completamento dello stesso, organizzare tornei in caso di un titolo competitivo, o semplicemente discussione generale, si fa sempre più difficoltosa. Ciò avviene a causa dell’aumento più che lineare della quantità di titoli sul mercato, grazie anche al successo recente di titoli creati da sviluppatori indipendenti e la riscoperta di giochi di generazioni passate (retrogaming).</w:t>
+        <w:t xml:space="preserve">Con questa crescita, molti </w:t>
+      </w:r>
+      <w:proofErr w:type="spellStart"/>
+      <w:r>
+        <w:t>usufruitori</w:t>
+      </w:r>
+      <w:proofErr w:type="spellEnd"/>
+      <w:r>
+        <w:t xml:space="preserve"> del prodotto sentono il bisogno di catalogare i propri giochi e analizzarli per avere un’idea di quanti titoli in proprio possesso debbano ancora essere completati (il cosiddetto </w:t>
+      </w:r>
+      <w:proofErr w:type="spellStart"/>
+      <w:r>
+        <w:t>backlog</w:t>
+      </w:r>
+      <w:proofErr w:type="spellEnd"/>
+      <w:r>
+        <w:t>). Inoltre la ricerca di una community specifica per un determinato gioco, che sia per fare domande riguardo al completamento dello stesso, organizzare tornei in caso di un titolo competitivo, o semplicemente discussione generale, si fa sempre più difficoltosa. Ciò avviene a causa dell’aumento più che lineare della quantità di titoli sul mercato, grazie anche al successo recente di titoli creati da sviluppatori indipendenti e la riscoperta di giochi di generazioni passate (</w:t>
+      </w:r>
+      <w:proofErr w:type="spellStart"/>
+      <w:r>
+        <w:t>retrogaming</w:t>
+      </w:r>
+      <w:proofErr w:type="spellEnd"/>
+      <w:r>
+        <w:t>).</w:t>
       </w:r>
     </w:p>
     <w:p>
@@ -2776,7 +2889,31 @@
         <w:jc w:val="both"/>
       </w:pPr>
       <w:r>
-        <w:t>Un altro aspetto da considerare è la quantità di servizi diversi che offrono qualche tipo di aggregazione per i giocatori, come gruppi Facebook, 4chan, Discord e le miriadi di forum e imageboards che tuttavia non sono centralizzati, e raramente pensati per ospitare questo specifico tipo di utenza.</w:t>
+        <w:t xml:space="preserve">Un altro aspetto da considerare è la quantità di servizi diversi che offrono qualche tipo di aggregazione per i giocatori, come gruppi </w:t>
+      </w:r>
+      <w:proofErr w:type="spellStart"/>
+      <w:r>
+        <w:t>Facebook</w:t>
+      </w:r>
+      <w:proofErr w:type="spellEnd"/>
+      <w:r>
+        <w:t xml:space="preserve">, 4chan, </w:t>
+      </w:r>
+      <w:proofErr w:type="spellStart"/>
+      <w:r>
+        <w:t>Discord</w:t>
+      </w:r>
+      <w:proofErr w:type="spellEnd"/>
+      <w:r>
+        <w:t xml:space="preserve"> e le miriadi di forum e </w:t>
+      </w:r>
+      <w:proofErr w:type="spellStart"/>
+      <w:r>
+        <w:t>imageboards</w:t>
+      </w:r>
+      <w:proofErr w:type="spellEnd"/>
+      <w:r>
+        <w:t xml:space="preserve"> che tuttavia non sono centralizzati, e raramente pensati per ospitare questo specifico tipo di utenza.</w:t>
       </w:r>
     </w:p>
     <w:p>
@@ -2796,8 +2933,8 @@
           <w:u w:val="single"/>
         </w:rPr>
       </w:pPr>
-      <w:bookmarkStart w:id="6" w:name="_Toc24590019"/>
-      <w:bookmarkStart w:id="7" w:name="_Toc64726802"/>
+      <w:bookmarkStart w:id="7" w:name="_Toc24590019"/>
+      <w:bookmarkStart w:id="8" w:name="_Toc64884523"/>
       <w:r>
         <w:rPr>
           <w:rFonts w:ascii="Garamond" w:hAnsi="Garamond"/>
@@ -2808,8 +2945,8 @@
         </w:rPr>
         <w:t>1.3 Obiettivi e criteri di successo</w:t>
       </w:r>
-      <w:bookmarkEnd w:id="6"/>
       <w:bookmarkEnd w:id="7"/>
+      <w:bookmarkEnd w:id="8"/>
     </w:p>
     <w:p>
       <w:pPr>
@@ -2990,8 +3127,8 @@
           <w:color w:val="000000" w:themeColor="text1"/>
         </w:rPr>
       </w:pPr>
-      <w:bookmarkStart w:id="8" w:name="_Toc24590020"/>
-      <w:bookmarkStart w:id="9" w:name="_Toc64726803"/>
+      <w:bookmarkStart w:id="9" w:name="_Toc24590020"/>
+      <w:bookmarkStart w:id="10" w:name="_Toc64884524"/>
       <w:r>
         <w:rPr>
           <w:rFonts w:ascii="Garamond" w:hAnsi="Garamond"/>
@@ -3001,7 +3138,7 @@
         </w:rPr>
         <w:t>1.4 Definizioni, acronimi e abbreviazion</w:t>
       </w:r>
-      <w:bookmarkEnd w:id="8"/>
+      <w:bookmarkEnd w:id="9"/>
       <w:r>
         <w:rPr>
           <w:rFonts w:ascii="Garamond" w:hAnsi="Garamond"/>
@@ -3011,7 +3148,7 @@
         </w:rPr>
         <w:t>i</w:t>
       </w:r>
-      <w:bookmarkEnd w:id="9"/>
+      <w:bookmarkEnd w:id="10"/>
     </w:p>
     <w:p>
       <w:pPr>
@@ -3048,8 +3185,8 @@
           <w:color w:val="000000" w:themeColor="text1"/>
         </w:rPr>
       </w:pPr>
-      <w:bookmarkStart w:id="10" w:name="_Toc24590021"/>
-      <w:bookmarkStart w:id="11" w:name="_Toc64726804"/>
+      <w:bookmarkStart w:id="11" w:name="_Toc24590021"/>
+      <w:bookmarkStart w:id="12" w:name="_Toc64884525"/>
       <w:r>
         <w:rPr>
           <w:rFonts w:ascii="Garamond" w:hAnsi="Garamond"/>
@@ -3058,7 +3195,7 @@
         </w:rPr>
         <w:t>1.5 Riferiment</w:t>
       </w:r>
-      <w:bookmarkEnd w:id="10"/>
+      <w:bookmarkEnd w:id="11"/>
       <w:r>
         <w:rPr>
           <w:rFonts w:ascii="Garamond" w:hAnsi="Garamond"/>
@@ -3067,7 +3204,7 @@
         </w:rPr>
         <w:t>i</w:t>
       </w:r>
-      <w:bookmarkEnd w:id="11"/>
+      <w:bookmarkEnd w:id="12"/>
     </w:p>
     <w:p>
       <w:pPr>
@@ -3101,8 +3238,8 @@
           <w:color w:val="000000" w:themeColor="text1"/>
         </w:rPr>
       </w:pPr>
-      <w:bookmarkStart w:id="12" w:name="_Toc24590022"/>
-      <w:bookmarkStart w:id="13" w:name="_Toc64726805"/>
+      <w:bookmarkStart w:id="13" w:name="_Toc24590022"/>
+      <w:bookmarkStart w:id="14" w:name="_Toc64884526"/>
       <w:r>
         <w:rPr>
           <w:rFonts w:ascii="Garamond" w:hAnsi="Garamond"/>
@@ -3120,8 +3257,8 @@
         </w:rPr>
         <w:t>Panoramica</w:t>
       </w:r>
-      <w:bookmarkEnd w:id="12"/>
       <w:bookmarkEnd w:id="13"/>
+      <w:bookmarkEnd w:id="14"/>
     </w:p>
     <w:p>
       <w:pPr>
@@ -3132,8 +3269,13 @@
       <w:r>
         <w:t>Il seguente documento “</w:t>
       </w:r>
-      <w:r>
-        <w:t xml:space="preserve">GameSquare </w:t>
+      <w:proofErr w:type="spellStart"/>
+      <w:r>
+        <w:t>GameSquare</w:t>
+      </w:r>
+      <w:proofErr w:type="spellEnd"/>
+      <w:r>
+        <w:t xml:space="preserve"> </w:t>
       </w:r>
       <w:r>
         <w:t>RAD” è diviso in sezioni ed ha la seguente composizione:</w:t>
@@ -3304,8 +3446,13 @@
       <w:r>
         <w:t xml:space="preserve">l sistema che deve essere realizzato </w:t>
       </w:r>
-      <w:r>
-        <w:t xml:space="preserve">e cosa </w:t>
+      <w:proofErr w:type="gramStart"/>
+      <w:r>
+        <w:t>e</w:t>
+      </w:r>
+      <w:proofErr w:type="gramEnd"/>
+      <w:r>
+        <w:t xml:space="preserve"> cosa </w:t>
       </w:r>
       <w:r>
         <w:t>andrà ad implementare</w:t>
@@ -3347,7 +3494,15 @@
         <w:t>, Implementazione, Interfaccia, Packaging, Legali.</w:t>
       </w:r>
       <w:r>
-        <w:t xml:space="preserve"> Seguono poi gli scenari, gli use-case e gli use-case diagram.</w:t>
+        <w:t xml:space="preserve"> Seguono poi gli scenari, gli use-case e gli use-case </w:t>
+      </w:r>
+      <w:proofErr w:type="spellStart"/>
+      <w:r>
+        <w:t>diagram</w:t>
+      </w:r>
+      <w:proofErr w:type="spellEnd"/>
+      <w:r>
+        <w:t>.</w:t>
       </w:r>
     </w:p>
     <w:p>
@@ -3379,13 +3534,13 @@
         <w:pStyle w:val="GpsTitolo"/>
         <w:jc w:val="both"/>
       </w:pPr>
-      <w:bookmarkStart w:id="14" w:name="_Toc24590023"/>
-      <w:bookmarkStart w:id="15" w:name="_Toc64726806"/>
+      <w:bookmarkStart w:id="15" w:name="_Toc24590023"/>
+      <w:bookmarkStart w:id="16" w:name="_Toc64884527"/>
       <w:r>
         <w:t>2. Sistema corrente</w:t>
       </w:r>
-      <w:bookmarkEnd w:id="14"/>
       <w:bookmarkEnd w:id="15"/>
+      <w:bookmarkEnd w:id="16"/>
     </w:p>
     <w:p>
       <w:pPr>
@@ -3417,16 +3572,16 @@
         <w:pStyle w:val="GpsTitolo"/>
         <w:jc w:val="both"/>
       </w:pPr>
-      <w:bookmarkStart w:id="16" w:name="_Toc24590025"/>
-      <w:bookmarkStart w:id="17" w:name="_Toc64726807"/>
+      <w:bookmarkStart w:id="17" w:name="_Toc24590025"/>
+      <w:bookmarkStart w:id="18" w:name="_Toc64884528"/>
       <w:r>
         <w:t>3. Sistema proposto</w:t>
       </w:r>
-      <w:bookmarkEnd w:id="16"/>
       <w:bookmarkEnd w:id="17"/>
-    </w:p>
-    <w:p>
-      <w:bookmarkStart w:id="18" w:name="_Toc24590026"/>
+      <w:bookmarkEnd w:id="18"/>
+    </w:p>
+    <w:p>
+      <w:bookmarkStart w:id="19" w:name="_Toc24590026"/>
     </w:p>
     <w:p>
       <w:pPr>
@@ -3439,7 +3594,7 @@
           <w:color w:val="000000" w:themeColor="text1"/>
         </w:rPr>
       </w:pPr>
-      <w:bookmarkStart w:id="19" w:name="_Toc64726808"/>
+      <w:bookmarkStart w:id="20" w:name="_Toc64884529"/>
       <w:r>
         <w:rPr>
           <w:rFonts w:ascii="Garamond" w:hAnsi="Garamond"/>
@@ -3449,8 +3604,8 @@
         </w:rPr>
         <w:t>3.1 Panoramica</w:t>
       </w:r>
-      <w:bookmarkEnd w:id="18"/>
       <w:bookmarkEnd w:id="19"/>
+      <w:bookmarkEnd w:id="20"/>
     </w:p>
     <w:p>
       <w:pPr>
@@ -3804,9 +3959,9 @@
           <w:color w:val="000000" w:themeColor="text1"/>
         </w:rPr>
       </w:pPr>
-      <w:bookmarkStart w:id="20" w:name="_Toc24590027"/>
-      <w:bookmarkStart w:id="21" w:name="_Toc29995965"/>
-      <w:bookmarkStart w:id="22" w:name="_Toc64726809"/>
+      <w:bookmarkStart w:id="21" w:name="_Toc24590027"/>
+      <w:bookmarkStart w:id="22" w:name="_Toc29995965"/>
+      <w:bookmarkStart w:id="23" w:name="_Toc64884530"/>
       <w:r>
         <w:rPr>
           <w:rFonts w:ascii="Garamond" w:hAnsi="Garamond"/>
@@ -3834,9 +3989,9 @@
         </w:rPr>
         <w:t>unzionali</w:t>
       </w:r>
-      <w:bookmarkEnd w:id="20"/>
       <w:bookmarkEnd w:id="21"/>
       <w:bookmarkEnd w:id="22"/>
+      <w:bookmarkEnd w:id="23"/>
     </w:p>
     <w:p>
       <w:pPr>
@@ -3853,9 +4008,9 @@
           <w:color w:val="auto"/>
         </w:rPr>
       </w:pPr>
-      <w:bookmarkStart w:id="23" w:name="_Toc24590028"/>
-      <w:bookmarkStart w:id="24" w:name="_Toc29995966"/>
-      <w:bookmarkStart w:id="25" w:name="_Toc64726810"/>
+      <w:bookmarkStart w:id="24" w:name="_Toc24590028"/>
+      <w:bookmarkStart w:id="25" w:name="_Toc29995966"/>
+      <w:bookmarkStart w:id="26" w:name="_Toc64884531"/>
       <w:r>
         <w:rPr>
           <w:rFonts w:ascii="Garamond" w:hAnsi="Garamond"/>
@@ -3864,9 +4019,9 @@
         </w:rPr>
         <w:t>RF_AUT: AUTENTICAZIONE</w:t>
       </w:r>
-      <w:bookmarkEnd w:id="23"/>
       <w:bookmarkEnd w:id="24"/>
       <w:bookmarkEnd w:id="25"/>
+      <w:bookmarkEnd w:id="26"/>
     </w:p>
     <w:p>
       <w:pPr>
@@ -4195,9 +4350,9 @@
           <w:color w:val="auto"/>
         </w:rPr>
       </w:pPr>
-      <w:bookmarkStart w:id="26" w:name="_Toc24590029"/>
-      <w:bookmarkStart w:id="27" w:name="_Toc29995967"/>
-      <w:bookmarkStart w:id="28" w:name="_Toc64726811"/>
+      <w:bookmarkStart w:id="27" w:name="_Toc24590029"/>
+      <w:bookmarkStart w:id="28" w:name="_Toc29995967"/>
+      <w:bookmarkStart w:id="29" w:name="_Toc64884532"/>
       <w:r>
         <w:rPr>
           <w:rFonts w:ascii="Garamond" w:hAnsi="Garamond"/>
@@ -4206,8 +4361,8 @@
         </w:rPr>
         <w:t xml:space="preserve">RF_USER: </w:t>
       </w:r>
-      <w:bookmarkEnd w:id="26"/>
       <w:bookmarkEnd w:id="27"/>
+      <w:bookmarkEnd w:id="28"/>
       <w:r>
         <w:rPr>
           <w:rFonts w:ascii="Garamond" w:hAnsi="Garamond"/>
@@ -4216,7 +4371,7 @@
         </w:rPr>
         <w:t>CONTRIBUTI UTENTE</w:t>
       </w:r>
-      <w:bookmarkEnd w:id="28"/>
+      <w:bookmarkEnd w:id="29"/>
     </w:p>
     <w:p>
       <w:pPr>
@@ -4551,7 +4706,25 @@
           <w:sz w:val="24"/>
           <w:szCs w:val="24"/>
         </w:rPr>
-        <w:t xml:space="preserve">Crea Thread </w:t>
+        <w:t xml:space="preserve">Crea </w:t>
+      </w:r>
+      <w:proofErr w:type="spellStart"/>
+      <w:r>
+        <w:rPr>
+          <w:b/>
+          <w:sz w:val="24"/>
+          <w:szCs w:val="24"/>
+        </w:rPr>
+        <w:t>Thread</w:t>
+      </w:r>
+      <w:proofErr w:type="spellEnd"/>
+      <w:r>
+        <w:rPr>
+          <w:b/>
+          <w:sz w:val="24"/>
+          <w:szCs w:val="24"/>
+        </w:rPr>
+        <w:t xml:space="preserve"> </w:t>
       </w:r>
       <w:r>
         <w:rPr>
@@ -4650,8 +4823,18 @@
           <w:sz w:val="24"/>
           <w:szCs w:val="24"/>
         </w:rPr>
-        <w:t>Richiesta Admin</w:t>
-      </w:r>
+        <w:t xml:space="preserve">Richiesta </w:t>
+      </w:r>
+      <w:proofErr w:type="spellStart"/>
+      <w:r>
+        <w:rPr>
+          <w:b/>
+          <w:sz w:val="24"/>
+          <w:szCs w:val="24"/>
+        </w:rPr>
+        <w:t>Admin</w:t>
+      </w:r>
+      <w:proofErr w:type="spellEnd"/>
       <w:r>
         <w:rPr>
           <w:b/>
@@ -4721,7 +4904,25 @@
           <w:sz w:val="24"/>
           <w:szCs w:val="24"/>
         </w:rPr>
-        <w:t>di richiedere un’aggiunta al database all’admin.</w:t>
+        <w:t>di richiedere un’aggiunta al database all’</w:t>
+      </w:r>
+      <w:proofErr w:type="spellStart"/>
+      <w:r>
+        <w:rPr>
+          <w:bCs/>
+          <w:sz w:val="24"/>
+          <w:szCs w:val="24"/>
+        </w:rPr>
+        <w:t>admin</w:t>
+      </w:r>
+      <w:proofErr w:type="spellEnd"/>
+      <w:r>
+        <w:rPr>
+          <w:bCs/>
+          <w:sz w:val="24"/>
+          <w:szCs w:val="24"/>
+        </w:rPr>
+        <w:t>.</w:t>
       </w:r>
       <w:r>
         <w:rPr>
@@ -4748,9 +4949,9 @@
           <w:color w:val="auto"/>
         </w:rPr>
       </w:pPr>
-      <w:bookmarkStart w:id="29" w:name="_Toc24590030"/>
-      <w:bookmarkStart w:id="30" w:name="_Toc29995968"/>
-      <w:bookmarkStart w:id="31" w:name="_Toc64726812"/>
+      <w:bookmarkStart w:id="30" w:name="_Toc24590030"/>
+      <w:bookmarkStart w:id="31" w:name="_Toc29995968"/>
+      <w:bookmarkStart w:id="32" w:name="_Toc64884533"/>
       <w:r>
         <w:rPr>
           <w:rFonts w:ascii="Garamond" w:hAnsi="Garamond"/>
@@ -4775,8 +4976,8 @@
         </w:rPr>
         <w:t xml:space="preserve">: </w:t>
       </w:r>
-      <w:bookmarkEnd w:id="29"/>
       <w:bookmarkEnd w:id="30"/>
+      <w:bookmarkEnd w:id="31"/>
       <w:r>
         <w:rPr>
           <w:rFonts w:ascii="Garamond" w:hAnsi="Garamond"/>
@@ -4785,7 +4986,7 @@
         </w:rPr>
         <w:t>NAVIGAZIONE DATABASE</w:t>
       </w:r>
-      <w:bookmarkEnd w:id="31"/>
+      <w:bookmarkEnd w:id="32"/>
     </w:p>
     <w:p>
       <w:pPr>
@@ -5057,9 +5258,9 @@
           <w:color w:val="auto"/>
         </w:rPr>
       </w:pPr>
-      <w:bookmarkStart w:id="32" w:name="_Toc24590031"/>
-      <w:bookmarkStart w:id="33" w:name="_Toc29995969"/>
-      <w:bookmarkStart w:id="34" w:name="_Toc64726813"/>
+      <w:bookmarkStart w:id="33" w:name="_Toc24590031"/>
+      <w:bookmarkStart w:id="34" w:name="_Toc29995969"/>
+      <w:bookmarkStart w:id="35" w:name="_Toc64884534"/>
       <w:r>
         <w:rPr>
           <w:rFonts w:ascii="Garamond" w:hAnsi="Garamond"/>
@@ -5084,8 +5285,8 @@
         </w:rPr>
         <w:t xml:space="preserve">: </w:t>
       </w:r>
-      <w:bookmarkEnd w:id="32"/>
       <w:bookmarkEnd w:id="33"/>
+      <w:bookmarkEnd w:id="34"/>
       <w:r>
         <w:rPr>
           <w:rFonts w:ascii="Garamond" w:hAnsi="Garamond"/>
@@ -5094,7 +5295,7 @@
         </w:rPr>
         <w:t>AMMINISTRAZIONE</w:t>
       </w:r>
-      <w:bookmarkEnd w:id="34"/>
+      <w:bookmarkEnd w:id="35"/>
     </w:p>
     <w:p>
       <w:pPr>
@@ -5192,7 +5393,25 @@
           <w:sz w:val="24"/>
           <w:szCs w:val="24"/>
         </w:rPr>
-        <w:t>L’admin deve poter valutare (accettare o rifiutare) richieste di creazione o modifica di contenuti da parte dell’utenza.</w:t>
+        <w:t>L’</w:t>
+      </w:r>
+      <w:proofErr w:type="spellStart"/>
+      <w:r>
+        <w:rPr>
+          <w:bCs/>
+          <w:sz w:val="24"/>
+          <w:szCs w:val="24"/>
+        </w:rPr>
+        <w:t>admin</w:t>
+      </w:r>
+      <w:proofErr w:type="spellEnd"/>
+      <w:r>
+        <w:rPr>
+          <w:bCs/>
+          <w:sz w:val="24"/>
+          <w:szCs w:val="24"/>
+        </w:rPr>
+        <w:t xml:space="preserve"> deve poter valutare (accettare o rifiutare) richieste di creazione o modifica di contenuti da parte dell’utenza.</w:t>
       </w:r>
     </w:p>
     <w:p>
@@ -5292,7 +5511,25 @@
           <w:szCs w:val="24"/>
         </w:rPr>
         <w:lastRenderedPageBreak/>
-        <w:t>L’admin deve poter modificare o aggiungere giochi al database.</w:t>
+        <w:t>L’</w:t>
+      </w:r>
+      <w:proofErr w:type="spellStart"/>
+      <w:r>
+        <w:rPr>
+          <w:bCs/>
+          <w:sz w:val="24"/>
+          <w:szCs w:val="24"/>
+        </w:rPr>
+        <w:t>admin</w:t>
+      </w:r>
+      <w:proofErr w:type="spellEnd"/>
+      <w:r>
+        <w:rPr>
+          <w:bCs/>
+          <w:sz w:val="24"/>
+          <w:szCs w:val="24"/>
+        </w:rPr>
+        <w:t xml:space="preserve"> deve poter modificare o aggiungere giochi al database.</w:t>
       </w:r>
     </w:p>
     <w:p>
@@ -5391,7 +5628,25 @@
           <w:sz w:val="24"/>
           <w:szCs w:val="24"/>
         </w:rPr>
-        <w:t>L’admin deve poter rimuovere elementi creati dall’utenza che ritiene non opportuni.</w:t>
+        <w:t>L’</w:t>
+      </w:r>
+      <w:proofErr w:type="spellStart"/>
+      <w:r>
+        <w:rPr>
+          <w:bCs/>
+          <w:sz w:val="24"/>
+          <w:szCs w:val="24"/>
+        </w:rPr>
+        <w:t>admin</w:t>
+      </w:r>
+      <w:proofErr w:type="spellEnd"/>
+      <w:r>
+        <w:rPr>
+          <w:bCs/>
+          <w:sz w:val="24"/>
+          <w:szCs w:val="24"/>
+        </w:rPr>
+        <w:t xml:space="preserve"> deve poter rimuovere elementi creati dall’utenza che ritiene non opportuni.</w:t>
       </w:r>
     </w:p>
     <w:p>
@@ -5412,9 +5667,9 @@
           <w:color w:val="000000" w:themeColor="text1"/>
         </w:rPr>
       </w:pPr>
-      <w:bookmarkStart w:id="35" w:name="_Toc24590035"/>
-      <w:bookmarkStart w:id="36" w:name="_Toc29995973"/>
-      <w:bookmarkStart w:id="37" w:name="_Toc64726814"/>
+      <w:bookmarkStart w:id="36" w:name="_Toc24590035"/>
+      <w:bookmarkStart w:id="37" w:name="_Toc29995973"/>
+      <w:bookmarkStart w:id="38" w:name="_Toc64884535"/>
       <w:r>
         <w:rPr>
           <w:rFonts w:ascii="Garamond" w:hAnsi="Garamond"/>
@@ -5424,9 +5679,9 @@
         </w:rPr>
         <w:t>3.3 Requisiti non funzionali</w:t>
       </w:r>
-      <w:bookmarkEnd w:id="35"/>
       <w:bookmarkEnd w:id="36"/>
       <w:bookmarkEnd w:id="37"/>
+      <w:bookmarkEnd w:id="38"/>
     </w:p>
     <w:p>
       <w:pPr>
@@ -5443,8 +5698,8 @@
           <w:color w:val="000000" w:themeColor="text1"/>
         </w:rPr>
       </w:pPr>
-      <w:bookmarkStart w:id="38" w:name="_Toc29995974"/>
-      <w:bookmarkStart w:id="39" w:name="_Toc64726815"/>
+      <w:bookmarkStart w:id="39" w:name="_Toc29995974"/>
+      <w:bookmarkStart w:id="40" w:name="_Toc64884536"/>
       <w:r>
         <w:rPr>
           <w:rFonts w:ascii="Garamond" w:hAnsi="Garamond"/>
@@ -5453,8 +5708,8 @@
         </w:rPr>
         <w:t>3.3.1 Usabilità</w:t>
       </w:r>
-      <w:bookmarkEnd w:id="38"/>
       <w:bookmarkEnd w:id="39"/>
+      <w:bookmarkEnd w:id="40"/>
     </w:p>
     <w:p>
       <w:pPr>
@@ -5526,8 +5781,8 @@
           <w:color w:val="000000" w:themeColor="text1"/>
         </w:rPr>
       </w:pPr>
-      <w:bookmarkStart w:id="40" w:name="_Toc29995975"/>
-      <w:bookmarkStart w:id="41" w:name="_Toc64726816"/>
+      <w:bookmarkStart w:id="41" w:name="_Toc29995975"/>
+      <w:bookmarkStart w:id="42" w:name="_Toc64884537"/>
       <w:r>
         <w:rPr>
           <w:rFonts w:ascii="Garamond" w:hAnsi="Garamond"/>
@@ -5536,8 +5791,8 @@
         </w:rPr>
         <w:t>3.3.2 Affidabilità</w:t>
       </w:r>
-      <w:bookmarkEnd w:id="40"/>
       <w:bookmarkEnd w:id="41"/>
+      <w:bookmarkEnd w:id="42"/>
     </w:p>
     <w:p>
       <w:pPr>
@@ -5557,7 +5812,15 @@
         <w:t>,</w:t>
       </w:r>
       <w:r>
-        <w:t xml:space="preserve"> agli utenti non sarà richiesto di fornire dati sensibili in quanto non utili ai fini dell’utilizzo di GameSquare.</w:t>
+        <w:t xml:space="preserve"> agli utenti non sarà richiesto di fornire dati sensibili in quanto non utili ai fini dell’utilizzo di </w:t>
+      </w:r>
+      <w:proofErr w:type="spellStart"/>
+      <w:r>
+        <w:t>GameSquare</w:t>
+      </w:r>
+      <w:proofErr w:type="spellEnd"/>
+      <w:r>
+        <w:t>.</w:t>
       </w:r>
     </w:p>
     <w:p>
@@ -5575,8 +5838,8 @@
           <w:color w:val="000000" w:themeColor="text1"/>
         </w:rPr>
       </w:pPr>
-      <w:bookmarkStart w:id="42" w:name="_Toc29995976"/>
-      <w:bookmarkStart w:id="43" w:name="_Toc64726817"/>
+      <w:bookmarkStart w:id="43" w:name="_Toc29995976"/>
+      <w:bookmarkStart w:id="44" w:name="_Toc64884538"/>
       <w:r>
         <w:rPr>
           <w:rFonts w:ascii="Garamond" w:hAnsi="Garamond"/>
@@ -5585,8 +5848,8 @@
         </w:rPr>
         <w:t>3.3.3 Prestazioni</w:t>
       </w:r>
-      <w:bookmarkEnd w:id="42"/>
       <w:bookmarkEnd w:id="43"/>
+      <w:bookmarkEnd w:id="44"/>
     </w:p>
     <w:p>
       <w:pPr>
@@ -5611,7 +5874,23 @@
           <w:sz w:val="24"/>
           <w:szCs w:val="24"/>
         </w:rPr>
-        <w:t>Il tempo di risposta di una query deve essere basso, in condizioni medie minore o uguale a un secondo.</w:t>
+        <w:t xml:space="preserve">Il tempo di risposta di una </w:t>
+      </w:r>
+      <w:proofErr w:type="spellStart"/>
+      <w:r>
+        <w:rPr>
+          <w:sz w:val="24"/>
+          <w:szCs w:val="24"/>
+        </w:rPr>
+        <w:t>query</w:t>
+      </w:r>
+      <w:proofErr w:type="spellEnd"/>
+      <w:r>
+        <w:rPr>
+          <w:sz w:val="24"/>
+          <w:szCs w:val="24"/>
+        </w:rPr>
+        <w:t xml:space="preserve"> deve essere basso, in condizioni medie minore o uguale a un secondo.</w:t>
       </w:r>
     </w:p>
     <w:p>
@@ -5674,8 +5953,17 @@
           <w:sz w:val="24"/>
           <w:szCs w:val="24"/>
         </w:rPr>
-        <w:t>Il servizio deve funzionare correttamente su dispositivi con diverse risoluzioni e aspect</w:t>
-      </w:r>
+        <w:t xml:space="preserve">Il servizio deve funzionare correttamente su dispositivi con diverse risoluzioni e </w:t>
+      </w:r>
+      <w:proofErr w:type="spellStart"/>
+      <w:r>
+        <w:rPr>
+          <w:sz w:val="24"/>
+          <w:szCs w:val="24"/>
+        </w:rPr>
+        <w:t>aspect</w:t>
+      </w:r>
+      <w:proofErr w:type="spellEnd"/>
       <w:r>
         <w:rPr>
           <w:sz w:val="24"/>
@@ -5714,8 +6002,8 @@
           <w:color w:val="000000" w:themeColor="text1"/>
         </w:rPr>
       </w:pPr>
-      <w:bookmarkStart w:id="44" w:name="_Toc29995977"/>
-      <w:bookmarkStart w:id="45" w:name="_Toc64726818"/>
+      <w:bookmarkStart w:id="45" w:name="_Toc29995977"/>
+      <w:bookmarkStart w:id="46" w:name="_Toc64884539"/>
       <w:r>
         <w:rPr>
           <w:rFonts w:ascii="Garamond" w:hAnsi="Garamond"/>
@@ -5732,8 +6020,8 @@
         </w:rPr>
         <w:t>Manutenibilità</w:t>
       </w:r>
-      <w:bookmarkEnd w:id="44"/>
       <w:bookmarkEnd w:id="45"/>
+      <w:bookmarkEnd w:id="46"/>
     </w:p>
     <w:p>
       <w:pPr>
@@ -5846,8 +6134,8 @@
         <w:pStyle w:val="Titolo3"/>
         <w:jc w:val="both"/>
       </w:pPr>
-      <w:bookmarkStart w:id="46" w:name="_Toc29995978"/>
-      <w:bookmarkStart w:id="47" w:name="_Toc64726819"/>
+      <w:bookmarkStart w:id="47" w:name="_Toc29995978"/>
+      <w:bookmarkStart w:id="48" w:name="_Toc64884540"/>
       <w:r>
         <w:rPr>
           <w:rFonts w:ascii="Garamond" w:hAnsi="Garamond"/>
@@ -5856,8 +6144,8 @@
         </w:rPr>
         <w:t>3.3.5 Implementazione</w:t>
       </w:r>
-      <w:bookmarkEnd w:id="46"/>
       <w:bookmarkEnd w:id="47"/>
+      <w:bookmarkEnd w:id="48"/>
     </w:p>
     <w:p>
       <w:pPr>
@@ -5944,7 +6232,7 @@
           <w:color w:val="000000" w:themeColor="text1"/>
         </w:rPr>
       </w:pPr>
-      <w:bookmarkStart w:id="48" w:name="_Toc64726820"/>
+      <w:bookmarkStart w:id="49" w:name="_Toc64884541"/>
       <w:r>
         <w:rPr>
           <w:rFonts w:ascii="Garamond" w:hAnsi="Garamond"/>
@@ -5977,7 +6265,7 @@
         </w:rPr>
         <w:t>Interfaccia</w:t>
       </w:r>
-      <w:bookmarkEnd w:id="48"/>
+      <w:bookmarkEnd w:id="49"/>
     </w:p>
     <w:p>
       <w:pPr>
@@ -6075,8 +6363,8 @@
           <w:color w:val="000000" w:themeColor="text1"/>
         </w:rPr>
       </w:pPr>
-      <w:bookmarkStart w:id="49" w:name="_Toc29995979"/>
-      <w:bookmarkStart w:id="50" w:name="_Toc64726821"/>
+      <w:bookmarkStart w:id="50" w:name="_Toc29995979"/>
+      <w:bookmarkStart w:id="51" w:name="_Toc64884542"/>
       <w:r>
         <w:rPr>
           <w:rFonts w:ascii="Garamond" w:hAnsi="Garamond"/>
@@ -6101,8 +6389,8 @@
         </w:rPr>
         <w:t>Packaging</w:t>
       </w:r>
-      <w:bookmarkEnd w:id="49"/>
       <w:bookmarkEnd w:id="50"/>
+      <w:bookmarkEnd w:id="51"/>
     </w:p>
     <w:p/>
     <w:p>
@@ -6155,8 +6443,8 @@
           <w:color w:val="000000" w:themeColor="text1"/>
         </w:rPr>
       </w:pPr>
-      <w:bookmarkStart w:id="51" w:name="_Toc29995980"/>
-      <w:bookmarkStart w:id="52" w:name="_Toc64726822"/>
+      <w:bookmarkStart w:id="52" w:name="_Toc29995980"/>
+      <w:bookmarkStart w:id="53" w:name="_Toc64884543"/>
       <w:r>
         <w:rPr>
           <w:rFonts w:ascii="Garamond" w:hAnsi="Garamond"/>
@@ -6181,8 +6469,8 @@
         </w:rPr>
         <w:t>Legali</w:t>
       </w:r>
-      <w:bookmarkEnd w:id="51"/>
       <w:bookmarkEnd w:id="52"/>
+      <w:bookmarkEnd w:id="53"/>
     </w:p>
     <w:p>
       <w:pPr>
@@ -6225,9 +6513,9 @@
           <w:color w:val="000000" w:themeColor="text1"/>
         </w:rPr>
       </w:pPr>
-      <w:bookmarkStart w:id="53" w:name="_Toc24590037"/>
-      <w:bookmarkStart w:id="54" w:name="_Toc29995982"/>
-      <w:bookmarkStart w:id="55" w:name="_Toc64726823"/>
+      <w:bookmarkStart w:id="54" w:name="_Toc24590037"/>
+      <w:bookmarkStart w:id="55" w:name="_Toc29995982"/>
+      <w:bookmarkStart w:id="56" w:name="_Toc64884544"/>
       <w:r>
         <w:rPr>
           <w:rFonts w:ascii="Garamond" w:hAnsi="Garamond"/>
@@ -6282,9 +6570,9 @@
         </w:rPr>
         <w:t xml:space="preserve"> di sistema</w:t>
       </w:r>
-      <w:bookmarkEnd w:id="53"/>
       <w:bookmarkEnd w:id="54"/>
       <w:bookmarkEnd w:id="55"/>
+      <w:bookmarkEnd w:id="56"/>
     </w:p>
     <w:p>
       <w:pPr>
@@ -6302,9 +6590,9 @@
           <w:color w:val="auto"/>
         </w:rPr>
       </w:pPr>
-      <w:bookmarkStart w:id="56" w:name="_Toc24590038"/>
-      <w:bookmarkStart w:id="57" w:name="_Toc29995983"/>
-      <w:bookmarkStart w:id="58" w:name="_Toc64726824"/>
+      <w:bookmarkStart w:id="57" w:name="_Toc24590038"/>
+      <w:bookmarkStart w:id="58" w:name="_Toc29995983"/>
+      <w:bookmarkStart w:id="59" w:name="_Toc64884545"/>
       <w:r>
         <w:rPr>
           <w:rFonts w:ascii="Garamond" w:hAnsi="Garamond"/>
@@ -6323,9 +6611,9 @@
         </w:rPr>
         <w:t>.1 Scenari</w:t>
       </w:r>
-      <w:bookmarkEnd w:id="56"/>
       <w:bookmarkEnd w:id="57"/>
       <w:bookmarkEnd w:id="58"/>
+      <w:bookmarkEnd w:id="59"/>
     </w:p>
     <w:p>
       <w:pPr>
@@ -6368,6 +6656,7 @@
         </w:rPr>
         <w:tab/>
       </w:r>
+      <w:proofErr w:type="spellStart"/>
       <w:r>
         <w:rPr>
           <w:rFonts w:ascii="Courier New" w:eastAsia="Courier New" w:hAnsi="Courier New" w:cs="Courier New"/>
@@ -6376,6 +6665,7 @@
         </w:rPr>
         <w:t>ricercaTorneo</w:t>
       </w:r>
+      <w:proofErr w:type="spellEnd"/>
     </w:p>
     <w:p>
       <w:pPr>
@@ -6414,6 +6704,7 @@
         </w:rPr>
         <w:tab/>
       </w:r>
+      <w:proofErr w:type="spellStart"/>
       <w:r>
         <w:rPr>
           <w:rFonts w:ascii="Courier New" w:eastAsia="Courier New" w:hAnsi="Courier New" w:cs="Courier New"/>
@@ -6423,6 +6714,7 @@
         </w:rPr>
         <w:t>Nico:utente</w:t>
       </w:r>
+      <w:proofErr w:type="spellEnd"/>
       <w:r>
         <w:t xml:space="preserve"> </w:t>
       </w:r>
@@ -6451,7 +6743,15 @@
         <w:tab/>
       </w:r>
       <w:r>
-        <w:t>Nico, un giocatore di Tekken 7, vuole partecipare al suo primo torneo competitivo online.</w:t>
+        <w:t xml:space="preserve">Nico, un giocatore di </w:t>
+      </w:r>
+      <w:proofErr w:type="spellStart"/>
+      <w:r>
+        <w:t>Tekken</w:t>
+      </w:r>
+      <w:proofErr w:type="spellEnd"/>
+      <w:r>
+        <w:t xml:space="preserve"> 7, vuole partecipare al suo primo torneo competitivo online.</w:t>
       </w:r>
     </w:p>
     <w:p>
@@ -6499,7 +6799,15 @@
         <w:ind w:left="1417" w:firstLine="0"/>
       </w:pPr>
       <w:r>
-        <w:t>Si reca sulla homepage di GameSquare e cerca il gioco interessato.</w:t>
+        <w:t xml:space="preserve">Si reca sulla homepage di </w:t>
+      </w:r>
+      <w:proofErr w:type="spellStart"/>
+      <w:r>
+        <w:t>GameSquare</w:t>
+      </w:r>
+      <w:proofErr w:type="spellEnd"/>
+      <w:r>
+        <w:t xml:space="preserve"> e cerca il gioco interessato.</w:t>
       </w:r>
     </w:p>
     <w:p>
@@ -6559,7 +6867,15 @@
         <w:ind w:left="1417" w:firstLine="0"/>
       </w:pPr>
       <w:r>
-        <w:t>L’autore del thread risponde a Nico e si mettono d’accordo sulle modalità di partecipazione.</w:t>
+        <w:t xml:space="preserve">L’autore del </w:t>
+      </w:r>
+      <w:proofErr w:type="spellStart"/>
+      <w:r>
+        <w:t>thread</w:t>
+      </w:r>
+      <w:proofErr w:type="spellEnd"/>
+      <w:r>
+        <w:t xml:space="preserve"> risponde a Nico e si mettono d’accordo sulle modalità di partecipazione.</w:t>
       </w:r>
     </w:p>
     <w:p>
@@ -6623,6 +6939,7 @@
         </w:rPr>
         <w:tab/>
       </w:r>
+      <w:proofErr w:type="spellStart"/>
       <w:r>
         <w:rPr>
           <w:rFonts w:ascii="Courier New" w:eastAsia="Courier New" w:hAnsi="Courier New" w:cs="Courier New"/>
@@ -6631,6 +6948,7 @@
         </w:rPr>
         <w:t>communityFeedback</w:t>
       </w:r>
+      <w:proofErr w:type="spellEnd"/>
     </w:p>
     <w:p>
       <w:pPr>
@@ -6669,6 +6987,7 @@
         </w:rPr>
         <w:tab/>
       </w:r>
+      <w:proofErr w:type="spellStart"/>
       <w:r>
         <w:rPr>
           <w:rFonts w:ascii="Courier New" w:eastAsia="Courier New" w:hAnsi="Courier New" w:cs="Courier New"/>
@@ -6678,6 +6997,7 @@
         </w:rPr>
         <w:t>Lorenzo:utente</w:t>
       </w:r>
+      <w:proofErr w:type="spellEnd"/>
       <w:r>
         <w:pict w14:anchorId="17A66E9F">
           <v:rect id="_x0000_i1029" style="width:0;height:1.5pt" o:hralign="center" o:hrstd="t" o:hr="t" fillcolor="#a0a0a0" stroked="f"/>
@@ -6851,6 +7171,7 @@
         </w:rPr>
         <w:tab/>
       </w:r>
+      <w:proofErr w:type="spellStart"/>
       <w:r>
         <w:rPr>
           <w:rFonts w:ascii="Courier New" w:eastAsia="Courier New" w:hAnsi="Courier New" w:cs="Courier New"/>
@@ -6859,6 +7180,7 @@
         </w:rPr>
         <w:t>richiestaAggiuntaGioco</w:t>
       </w:r>
+      <w:proofErr w:type="spellEnd"/>
     </w:p>
     <w:p>
       <w:pPr>
@@ -6897,6 +7219,7 @@
         </w:rPr>
         <w:tab/>
       </w:r>
+      <w:proofErr w:type="spellStart"/>
       <w:r>
         <w:rPr>
           <w:rFonts w:ascii="Courier New" w:eastAsia="Courier New" w:hAnsi="Courier New" w:cs="Courier New"/>
@@ -6906,6 +7229,7 @@
         </w:rPr>
         <w:t>Francesco:utente</w:t>
       </w:r>
+      <w:proofErr w:type="spellEnd"/>
       <w:r>
         <w:pict w14:anchorId="5851BAAE">
           <v:rect id="_x0000_i1032" style="width:0;height:1.5pt" o:hralign="center" o:hrstd="t" o:hr="t" fillcolor="#a0a0a0" stroked="f"/>
@@ -6931,7 +7255,31 @@
         <w:tab/>
       </w:r>
       <w:r>
-        <w:t>Francesco, un appassionato di videogiochi meno conosciuti, non riesce a trovare su GameSquare il titolo “Garage: Bad Dream Adventure”.</w:t>
+        <w:t xml:space="preserve">Francesco, un appassionato di videogiochi meno conosciuti, non riesce a trovare su </w:t>
+      </w:r>
+      <w:proofErr w:type="spellStart"/>
+      <w:r>
+        <w:t>GameSquare</w:t>
+      </w:r>
+      <w:proofErr w:type="spellEnd"/>
+      <w:r>
+        <w:t xml:space="preserve"> il titolo “Garage: </w:t>
+      </w:r>
+      <w:proofErr w:type="spellStart"/>
+      <w:r>
+        <w:t>Bad</w:t>
+      </w:r>
+      <w:proofErr w:type="spellEnd"/>
+      <w:r>
+        <w:t xml:space="preserve"> </w:t>
+      </w:r>
+      <w:proofErr w:type="spellStart"/>
+      <w:r>
+        <w:t>Dream</w:t>
+      </w:r>
+      <w:proofErr w:type="spellEnd"/>
+      <w:r>
+        <w:t xml:space="preserve"> Adventure”.</w:t>
       </w:r>
     </w:p>
     <w:p>
@@ -6979,7 +7327,15 @@
         <w:ind w:left="1417" w:firstLine="0"/>
       </w:pPr>
       <w:r>
-        <w:t>Si reca sull’apposita pagina contenente il form per proporre l’aggiunta di un gioco.</w:t>
+        <w:t xml:space="preserve">Si reca sull’apposita pagina contenente il </w:t>
+      </w:r>
+      <w:proofErr w:type="spellStart"/>
+      <w:r>
+        <w:t>form</w:t>
+      </w:r>
+      <w:proofErr w:type="spellEnd"/>
+      <w:r>
+        <w:t xml:space="preserve"> per proporre l’aggiunta di un gioco.</w:t>
       </w:r>
     </w:p>
     <w:p>
@@ -6991,13 +7347,29 @@
         <w:ind w:left="1417" w:firstLine="0"/>
       </w:pPr>
       <w:r>
-        <w:t>Inserisce i requisiti, ossia il nome del gioco e una fonte attendibile della sua esistenza, in questo caso un riferimento a un video del gam</w:t>
+        <w:t xml:space="preserve">Inserisce i requisiti, ossia il nome del gioco e una fonte attendibile della sua esistenza, in questo caso un riferimento a un video del </w:t>
+      </w:r>
+      <w:proofErr w:type="spellStart"/>
+      <w:r>
+        <w:t>gam</w:t>
       </w:r>
       <w:r>
         <w:t>e</w:t>
       </w:r>
       <w:r>
-        <w:t>play caricato per intero su YouTube.</w:t>
+        <w:t>play</w:t>
+      </w:r>
+      <w:proofErr w:type="spellEnd"/>
+      <w:r>
+        <w:t xml:space="preserve"> caricato per intero su </w:t>
+      </w:r>
+      <w:proofErr w:type="spellStart"/>
+      <w:r>
+        <w:t>YouTube</w:t>
+      </w:r>
+      <w:proofErr w:type="spellEnd"/>
+      <w:r>
+        <w:t>.</w:t>
       </w:r>
     </w:p>
     <w:p>
@@ -7009,7 +7381,15 @@
         <w:ind w:left="1417" w:firstLine="0"/>
       </w:pPr>
       <w:r>
-        <w:t>Dopo qualche giorno, la sua proposta viene approvata e il gioco aggiunto al datab</w:t>
+        <w:t xml:space="preserve">Dopo qualche giorno, la sua proposta viene approvata </w:t>
+      </w:r>
+      <w:proofErr w:type="gramStart"/>
+      <w:r>
+        <w:t>e</w:t>
+      </w:r>
+      <w:proofErr w:type="gramEnd"/>
+      <w:r>
+        <w:t xml:space="preserve"> il gioco aggiunto al datab</w:t>
       </w:r>
       <w:r>
         <w:t>a</w:t>
@@ -7078,6 +7458,7 @@
         </w:rPr>
         <w:tab/>
       </w:r>
+      <w:proofErr w:type="spellStart"/>
       <w:r>
         <w:rPr>
           <w:rFonts w:ascii="Courier New" w:eastAsia="Courier New" w:hAnsi="Courier New" w:cs="Courier New"/>
@@ -7086,6 +7467,7 @@
         </w:rPr>
         <w:t>eliminazioneContenuto</w:t>
       </w:r>
+      <w:proofErr w:type="spellEnd"/>
     </w:p>
     <w:p>
       <w:pPr>
@@ -7124,6 +7506,7 @@
         </w:rPr>
         <w:tab/>
       </w:r>
+      <w:proofErr w:type="spellStart"/>
       <w:r>
         <w:rPr>
           <w:rFonts w:ascii="Courier New" w:eastAsia="Courier New" w:hAnsi="Courier New" w:cs="Courier New"/>
@@ -7133,6 +7516,7 @@
         </w:rPr>
         <w:t>Piero:admin</w:t>
       </w:r>
+      <w:proofErr w:type="spellEnd"/>
       <w:r>
         <w:pict w14:anchorId="4B3A5DC5">
           <v:rect id="_x0000_i1035" style="width:0;height:1.5pt" o:hralign="center" o:hrstd="t" o:hr="t" fillcolor="#a0a0a0" stroked="f"/>
@@ -7158,7 +7542,23 @@
         <w:tab/>
       </w:r>
       <w:r>
-        <w:t>Piero, un admin di GameSquare, nota che un contenuto è inopportuno.</w:t>
+        <w:t xml:space="preserve">Piero, un </w:t>
+      </w:r>
+      <w:proofErr w:type="spellStart"/>
+      <w:r>
+        <w:t>admin</w:t>
+      </w:r>
+      <w:proofErr w:type="spellEnd"/>
+      <w:r>
+        <w:t xml:space="preserve"> di </w:t>
+      </w:r>
+      <w:proofErr w:type="spellStart"/>
+      <w:r>
+        <w:t>GameSquare</w:t>
+      </w:r>
+      <w:proofErr w:type="spellEnd"/>
+      <w:r>
+        <w:t>, nota che un contenuto è inopportuno.</w:t>
       </w:r>
     </w:p>
     <w:p>
@@ -7219,7 +7619,15 @@
         <w:ind w:left="1417" w:firstLine="0"/>
       </w:pPr>
       <w:r>
-        <w:t xml:space="preserve">L’admin nota </w:t>
+        <w:t>L’</w:t>
+      </w:r>
+      <w:proofErr w:type="spellStart"/>
+      <w:r>
+        <w:t>admin</w:t>
+      </w:r>
+      <w:proofErr w:type="spellEnd"/>
+      <w:r>
+        <w:t xml:space="preserve"> nota </w:t>
       </w:r>
       <w:r>
         <w:t>le</w:t>
@@ -7259,7 +7667,7 @@
           <w:u w:val="single"/>
         </w:rPr>
       </w:pPr>
-      <w:bookmarkStart w:id="59" w:name="_Toc64726825"/>
+      <w:bookmarkStart w:id="60" w:name="_Toc64884546"/>
       <w:r>
         <w:rPr>
           <w:rFonts w:ascii="Garamond" w:hAnsi="Garamond"/>
@@ -7287,7 +7695,7 @@
         </w:rPr>
         <w:t>Use Case Model</w:t>
       </w:r>
-      <w:bookmarkEnd w:id="59"/>
+      <w:bookmarkEnd w:id="60"/>
     </w:p>
     <w:p>
       <w:pPr>
@@ -7316,125 +7724,7 @@
           <w:noProof/>
           <w:lang w:eastAsia="it-IT"/>
         </w:rPr>
-        <w:drawing>
-          <wp:inline distT="0" distB="0" distL="0" distR="0" wp14:anchorId="223E0BC3" wp14:editId="08A6393A">
-            <wp:extent cx="4772025" cy="4643212"/>
-            <wp:effectExtent l="0" t="0" r="0" b="5080"/>
-            <wp:docPr id="11" name="Immagine 11"/>
-            <wp:cNvGraphicFramePr>
-              <a:graphicFrameLocks xmlns:a="http://schemas.openxmlformats.org/drawingml/2006/main" noChangeAspect="1"/>
-            </wp:cNvGraphicFramePr>
-            <a:graphic xmlns:a="http://schemas.openxmlformats.org/drawingml/2006/main">
-              <a:graphicData uri="http://schemas.openxmlformats.org/drawingml/2006/picture">
-                <pic:pic xmlns:pic="http://schemas.openxmlformats.org/drawingml/2006/picture">
-                  <pic:nvPicPr>
-                    <pic:cNvPr id="11" name="UCD GENERALE.png"/>
-                    <pic:cNvPicPr/>
-                  </pic:nvPicPr>
-                  <pic:blipFill>
-                    <a:blip r:embed="rId11">
-                      <a:extLst>
-                        <a:ext uri="{28A0092B-C50C-407E-A947-70E740481C1C}">
-                          <a14:useLocalDpi xmlns:a14="http://schemas.microsoft.com/office/drawing/2010/main" val="0"/>
-                        </a:ext>
-                      </a:extLst>
-                    </a:blip>
-                    <a:stretch>
-                      <a:fillRect/>
-                    </a:stretch>
-                  </pic:blipFill>
-                  <pic:spPr>
-                    <a:xfrm>
-                      <a:off x="0" y="0"/>
-                      <a:ext cx="4788601" cy="4659340"/>
-                    </a:xfrm>
-                    <a:prstGeom prst="rect">
-                      <a:avLst/>
-                    </a:prstGeom>
-                  </pic:spPr>
-                </pic:pic>
-              </a:graphicData>
-            </a:graphic>
-          </wp:inline>
-        </w:drawing>
-      </w:r>
-    </w:p>
-    <w:p>
-      <w:pPr>
-        <w:jc w:val="center"/>
-      </w:pPr>
-    </w:p>
-    <w:p>
-      <w:pPr>
-        <w:jc w:val="center"/>
-      </w:pPr>
-    </w:p>
-    <w:p>
-      <w:pPr>
-        <w:jc w:val="center"/>
-      </w:pPr>
-    </w:p>
-    <w:p>
-      <w:pPr>
-        <w:jc w:val="center"/>
-      </w:pPr>
-    </w:p>
-    <w:p>
-      <w:pPr>
-        <w:pStyle w:val="Titolo4"/>
-        <w:rPr>
-          <w:b/>
-          <w:i w:val="0"/>
-          <w:color w:val="auto"/>
-        </w:rPr>
-      </w:pPr>
-    </w:p>
-    <w:p>
-      <w:pPr>
-        <w:pStyle w:val="Titolo4"/>
-        <w:rPr>
-          <w:b/>
-          <w:i w:val="0"/>
-          <w:color w:val="auto"/>
-        </w:rPr>
-      </w:pPr>
-    </w:p>
-    <w:p>
-      <w:pPr>
-        <w:pStyle w:val="Titolo4"/>
-        <w:rPr>
-          <w:b/>
-          <w:i w:val="0"/>
-          <w:color w:val="auto"/>
-        </w:rPr>
-      </w:pPr>
-      <w:r>
-        <w:rPr>
-          <w:b/>
-          <w:i w:val="0"/>
-          <w:color w:val="auto"/>
-        </w:rPr>
-        <w:t>-UCD</w:t>
-      </w:r>
-      <w:r>
-        <w:rPr>
-          <w:b/>
-          <w:i w:val="0"/>
-          <w:color w:val="auto"/>
-        </w:rPr>
-        <w:t>_ADMIN</w:t>
-      </w:r>
-    </w:p>
-    <w:p>
-      <w:pPr>
-        <w:jc w:val="center"/>
-      </w:pPr>
-      <w:r>
-        <w:rPr>
-          <w:noProof/>
-          <w:lang w:eastAsia="it-IT"/>
-        </w:rPr>
-        <w:pict w14:anchorId="6966BD51">
+        <w:pict w14:anchorId="5ECC40B3">
           <v:shapetype id="_x0000_t75" coordsize="21600,21600" o:spt="75" o:preferrelative="t" path="m@4@5l@4@11@9@11@9@5xe" filled="f" stroked="f">
             <v:stroke joinstyle="miter"/>
             <v:formulas>
@@ -7454,7 +7744,85 @@
             <v:path o:extrusionok="f" gradientshapeok="t" o:connecttype="rect"/>
             <o:lock v:ext="edit" aspectratio="t"/>
           </v:shapetype>
-          <v:shape id="_x0000_i1037" type="#_x0000_t75" style="width:396pt;height:462.75pt">
+          <v:shape id="_x0000_i1037" type="#_x0000_t75" style="width:418.5pt;height:418.5pt">
+            <v:imagedata r:id="rId11" o:title="UCD GENERALE"/>
+          </v:shape>
+        </w:pict>
+      </w:r>
+    </w:p>
+    <w:p>
+      <w:pPr>
+        <w:jc w:val="center"/>
+      </w:pPr>
+    </w:p>
+    <w:p>
+      <w:pPr>
+        <w:jc w:val="center"/>
+      </w:pPr>
+    </w:p>
+    <w:p>
+      <w:pPr>
+        <w:jc w:val="center"/>
+      </w:pPr>
+    </w:p>
+    <w:p>
+      <w:pPr>
+        <w:jc w:val="center"/>
+      </w:pPr>
+    </w:p>
+    <w:p>
+      <w:pPr>
+        <w:pStyle w:val="Titolo4"/>
+        <w:rPr>
+          <w:b/>
+          <w:i w:val="0"/>
+          <w:color w:val="auto"/>
+        </w:rPr>
+      </w:pPr>
+    </w:p>
+    <w:p>
+      <w:pPr>
+        <w:pStyle w:val="Titolo4"/>
+        <w:rPr>
+          <w:b/>
+          <w:i w:val="0"/>
+          <w:color w:val="auto"/>
+        </w:rPr>
+      </w:pPr>
+    </w:p>
+    <w:p>
+      <w:pPr>
+        <w:pStyle w:val="Titolo4"/>
+        <w:rPr>
+          <w:b/>
+          <w:i w:val="0"/>
+          <w:color w:val="auto"/>
+        </w:rPr>
+      </w:pPr>
+      <w:r>
+        <w:rPr>
+          <w:b/>
+          <w:i w:val="0"/>
+          <w:color w:val="auto"/>
+        </w:rPr>
+        <w:t>-UCD</w:t>
+      </w:r>
+      <w:r>
+        <w:rPr>
+          <w:b/>
+          <w:i w:val="0"/>
+          <w:color w:val="auto"/>
+        </w:rPr>
+        <w:t>_ADMIN</w:t>
+      </w:r>
+    </w:p>
+    <w:p>
+      <w:pPr>
+        <w:jc w:val="center"/>
+      </w:pPr>
+      <w:r>
+        <w:pict w14:anchorId="4206F7E4">
+          <v:shape id="_x0000_i1038" type="#_x0000_t75" style="width:493.5pt;height:528pt">
             <v:imagedata r:id="rId12" o:title="UCD ADMIN"/>
           </v:shape>
         </w:pict>
@@ -7489,12 +7857,8 @@
         <w:jc w:val="center"/>
       </w:pPr>
       <w:r>
-        <w:rPr>
-          <w:noProof/>
-          <w:lang w:eastAsia="it-IT"/>
-        </w:rPr>
-        <w:pict w14:anchorId="10D78017">
-          <v:shape id="_x0000_i1038" type="#_x0000_t75" style="width:440.25pt;height:421.5pt">
+        <w:pict w14:anchorId="2AB0B4DE">
+          <v:shape id="_x0000_i1039" type="#_x0000_t75" style="width:505.5pt;height:520.5pt">
             <v:imagedata r:id="rId13" o:title="UCD UTENTE"/>
           </v:shape>
         </w:pict>
@@ -7529,12 +7893,8 @@
         <w:jc w:val="center"/>
       </w:pPr>
       <w:r>
-        <w:rPr>
-          <w:noProof/>
-          <w:lang w:eastAsia="it-IT"/>
-        </w:rPr>
-        <w:pict w14:anchorId="5752E04C">
-          <v:shape id="_x0000_i1039" type="#_x0000_t75" style="width:399pt;height:234pt">
+        <w:pict w14:anchorId="0F3FB011">
+          <v:shape id="_x0000_i1040" type="#_x0000_t75" style="width:498.75pt;height:478.5pt">
             <v:imagedata r:id="rId14" o:title="UCD NAV"/>
           </v:shape>
         </w:pict>
@@ -7560,6 +7920,7 @@
           <w:i w:val="0"/>
           <w:color w:val="auto"/>
         </w:rPr>
+        <w:lastRenderedPageBreak/>
         <w:t>-UCD_AUT</w:t>
       </w:r>
     </w:p>
@@ -7568,12 +7929,8 @@
         <w:jc w:val="center"/>
       </w:pPr>
       <w:r>
-        <w:rPr>
-          <w:noProof/>
-          <w:lang w:eastAsia="it-IT"/>
-        </w:rPr>
-        <w:pict w14:anchorId="7A717CB2">
-          <v:shape id="_x0000_i1040" type="#_x0000_t75" style="width:407.25pt;height:413.25pt">
+        <w:pict w14:anchorId="72BD43CB">
+          <v:shape id="_x0000_i1041" type="#_x0000_t75" style="width:501pt;height:390.75pt">
             <v:imagedata r:id="rId15" o:title="UCD AUT"/>
           </v:shape>
         </w:pict>
@@ -7588,59 +7945,80 @@
           <w:b/>
           <w:bCs/>
           <w:color w:val="auto"/>
-        </w:rPr>
-      </w:pPr>
-      <w:bookmarkStart w:id="60" w:name="_Toc64726826"/>
+          <w:lang w:val="en-GB"/>
+        </w:rPr>
+      </w:pPr>
+      <w:bookmarkStart w:id="61" w:name="_Toc64884547"/>
       <w:r>
         <w:rPr>
           <w:rFonts w:ascii="Garamond" w:hAnsi="Garamond"/>
           <w:b/>
           <w:bCs/>
           <w:color w:val="auto"/>
-        </w:rPr>
-        <w:lastRenderedPageBreak/>
-        <w:t>3.4.3</w:t>
-      </w:r>
-      <w:r>
-        <w:rPr>
-          <w:rFonts w:ascii="Garamond" w:hAnsi="Garamond"/>
-          <w:b/>
-          <w:bCs/>
-          <w:color w:val="auto"/>
-        </w:rPr>
-        <w:t xml:space="preserve"> </w:t>
-      </w:r>
-      <w:r>
-        <w:rPr>
-          <w:rFonts w:ascii="Garamond" w:hAnsi="Garamond"/>
-          <w:b/>
-          <w:bCs/>
-          <w:color w:val="auto"/>
-        </w:rPr>
-        <w:t>Object Model</w:t>
-      </w:r>
-      <w:bookmarkEnd w:id="60"/>
-    </w:p>
-    <w:p/>
-    <w:p/>
+          <w:lang w:val="en-GB"/>
+        </w:rPr>
+        <w:t>3.4.3 Object Model</w:t>
+      </w:r>
+      <w:bookmarkEnd w:id="61"/>
+    </w:p>
+    <w:p>
+      <w:pPr>
+        <w:rPr>
+          <w:lang w:val="en-GB"/>
+        </w:rPr>
+      </w:pPr>
+    </w:p>
+    <w:p>
+      <w:pPr>
+        <w:rPr>
+          <w:lang w:val="en-GB"/>
+        </w:rPr>
+      </w:pPr>
+    </w:p>
     <w:p>
       <w:pPr>
         <w:rPr>
           <w:u w:val="single"/>
+          <w:lang w:val="en-GB"/>
         </w:rPr>
       </w:pPr>
       <w:r>
         <w:rPr>
           <w:noProof/>
-          <w:lang w:eastAsia="it-IT"/>
+          <w:lang w:val="en-GB" w:eastAsia="it-IT"/>
         </w:rPr>
         <w:t>[aggiungere object diagram corretti]</w:t>
       </w:r>
     </w:p>
-    <w:p/>
-    <w:p/>
-    <w:p/>
-    <w:p/>
+    <w:p>
+      <w:pPr>
+        <w:rPr>
+          <w:lang w:val="en-GB"/>
+        </w:rPr>
+      </w:pPr>
+    </w:p>
+    <w:p>
+      <w:pPr>
+        <w:rPr>
+          <w:u w:val="single"/>
+          <w:lang w:val="en-GB"/>
+        </w:rPr>
+      </w:pPr>
+    </w:p>
+    <w:p>
+      <w:pPr>
+        <w:rPr>
+          <w:lang w:val="en-GB"/>
+        </w:rPr>
+      </w:pPr>
+    </w:p>
+    <w:p>
+      <w:pPr>
+        <w:rPr>
+          <w:lang w:val="en-GB"/>
+        </w:rPr>
+      </w:pPr>
+    </w:p>
     <w:p>
       <w:r>
         <w:t>A seguito, la tabella riassuntiva degli oggetti:</w:t>
@@ -7720,6 +8098,7 @@
                 <w:bCs w:val="0"/>
               </w:rPr>
             </w:pPr>
+            <w:proofErr w:type="spellStart"/>
             <w:r>
               <w:rPr>
                 <w:b w:val="0"/>
@@ -7727,6 +8106,7 @@
               </w:rPr>
               <w:t>RegistrationForm</w:t>
             </w:r>
+            <w:proofErr w:type="spellEnd"/>
           </w:p>
         </w:tc>
         <w:tc>
@@ -7737,9 +8117,11 @@
             <w:pPr>
               <w:cnfStyle w:val="000000000000" w:firstRow="0" w:lastRow="0" w:firstColumn="0" w:lastColumn="0" w:oddVBand="0" w:evenVBand="0" w:oddHBand="0" w:evenHBand="0" w:firstRowFirstColumn="0" w:firstRowLastColumn="0" w:lastRowFirstColumn="0" w:lastRowLastColumn="0"/>
             </w:pPr>
+            <w:proofErr w:type="spellStart"/>
             <w:r>
               <w:t>Boundary</w:t>
             </w:r>
+            <w:proofErr w:type="spellEnd"/>
           </w:p>
         </w:tc>
         <w:tc>
@@ -7751,8 +8133,13 @@
               <w:cnfStyle w:val="000000000000" w:firstRow="0" w:lastRow="0" w:firstColumn="0" w:lastColumn="0" w:oddVBand="0" w:evenVBand="0" w:oddHBand="0" w:evenHBand="0" w:firstRowFirstColumn="0" w:firstRowLastColumn="0" w:lastRowFirstColumn="0" w:lastRowLastColumn="0"/>
             </w:pPr>
             <w:r>
-              <w:t>Form da compilare per la registrazione, con campi da riempire e submit</w:t>
-            </w:r>
+              <w:t xml:space="preserve">Form da compilare per la registrazione, con campi da riempire e </w:t>
+            </w:r>
+            <w:proofErr w:type="spellStart"/>
+            <w:r>
+              <w:t>submit</w:t>
+            </w:r>
+            <w:proofErr w:type="spellEnd"/>
           </w:p>
         </w:tc>
       </w:tr>
@@ -7766,6 +8153,7 @@
             <w:tcW w:w="2772" w:type="dxa"/>
           </w:tcPr>
           <w:p>
+            <w:proofErr w:type="spellStart"/>
             <w:r>
               <w:rPr>
                 <w:b w:val="0"/>
@@ -7773,6 +8161,7 @@
               </w:rPr>
               <w:t>LoginPage</w:t>
             </w:r>
+            <w:proofErr w:type="spellEnd"/>
           </w:p>
         </w:tc>
         <w:tc>
@@ -7783,9 +8172,11 @@
             <w:pPr>
               <w:cnfStyle w:val="000000000000" w:firstRow="0" w:lastRow="0" w:firstColumn="0" w:lastColumn="0" w:oddVBand="0" w:evenVBand="0" w:oddHBand="0" w:evenHBand="0" w:firstRowFirstColumn="0" w:firstRowLastColumn="0" w:lastRowFirstColumn="0" w:lastRowLastColumn="0"/>
             </w:pPr>
+            <w:proofErr w:type="spellStart"/>
             <w:r>
               <w:t>Boundary</w:t>
             </w:r>
+            <w:proofErr w:type="spellEnd"/>
           </w:p>
         </w:tc>
         <w:tc>
@@ -7797,8 +8188,13 @@
               <w:cnfStyle w:val="000000000000" w:firstRow="0" w:lastRow="0" w:firstColumn="0" w:lastColumn="0" w:oddVBand="0" w:evenVBand="0" w:oddHBand="0" w:evenHBand="0" w:firstRowFirstColumn="0" w:firstRowLastColumn="0" w:lastRowFirstColumn="0" w:lastRowLastColumn="0"/>
             </w:pPr>
             <w:r>
-              <w:t>Pagina per effettuare il login da utente registrato o da admin</w:t>
-            </w:r>
+              <w:t xml:space="preserve">Pagina per effettuare il login da utente registrato o da </w:t>
+            </w:r>
+            <w:proofErr w:type="spellStart"/>
+            <w:r>
+              <w:t>admin</w:t>
+            </w:r>
+            <w:proofErr w:type="spellEnd"/>
           </w:p>
         </w:tc>
       </w:tr>
@@ -7835,9 +8231,11 @@
             <w:pPr>
               <w:cnfStyle w:val="000000000000" w:firstRow="0" w:lastRow="0" w:firstColumn="0" w:lastColumn="0" w:oddVBand="0" w:evenVBand="0" w:oddHBand="0" w:evenHBand="0" w:firstRowFirstColumn="0" w:firstRowLastColumn="0" w:lastRowFirstColumn="0" w:lastRowLastColumn="0"/>
             </w:pPr>
+            <w:proofErr w:type="spellStart"/>
             <w:r>
               <w:t>Boundary</w:t>
             </w:r>
+            <w:proofErr w:type="spellEnd"/>
           </w:p>
         </w:tc>
         <w:tc>
@@ -7870,6 +8268,7 @@
                 <w:bCs w:val="0"/>
               </w:rPr>
             </w:pPr>
+            <w:proofErr w:type="spellStart"/>
             <w:r>
               <w:rPr>
                 <w:b w:val="0"/>
@@ -7877,6 +8276,7 @@
               </w:rPr>
               <w:t>LoggedHomePage</w:t>
             </w:r>
+            <w:proofErr w:type="spellEnd"/>
           </w:p>
         </w:tc>
         <w:tc>
@@ -7887,9 +8287,11 @@
             <w:pPr>
               <w:cnfStyle w:val="000000000000" w:firstRow="0" w:lastRow="0" w:firstColumn="0" w:lastColumn="0" w:oddVBand="0" w:evenVBand="0" w:oddHBand="0" w:evenHBand="0" w:firstRowFirstColumn="0" w:firstRowLastColumn="0" w:lastRowFirstColumn="0" w:lastRowLastColumn="0"/>
             </w:pPr>
+            <w:proofErr w:type="spellStart"/>
             <w:r>
               <w:t>Boundary</w:t>
             </w:r>
+            <w:proofErr w:type="spellEnd"/>
           </w:p>
         </w:tc>
         <w:tc>
@@ -7922,6 +8324,7 @@
                 <w:bCs w:val="0"/>
               </w:rPr>
             </w:pPr>
+            <w:proofErr w:type="spellStart"/>
             <w:r>
               <w:rPr>
                 <w:b w:val="0"/>
@@ -7929,6 +8332,7 @@
               </w:rPr>
               <w:t>ListAdder</w:t>
             </w:r>
+            <w:proofErr w:type="spellEnd"/>
           </w:p>
         </w:tc>
         <w:tc>
@@ -7939,9 +8343,11 @@
             <w:pPr>
               <w:cnfStyle w:val="000000000000" w:firstRow="0" w:lastRow="0" w:firstColumn="0" w:lastColumn="0" w:oddVBand="0" w:evenVBand="0" w:oddHBand="0" w:evenHBand="0" w:firstRowFirstColumn="0" w:firstRowLastColumn="0" w:lastRowFirstColumn="0" w:lastRowLastColumn="0"/>
             </w:pPr>
+            <w:proofErr w:type="spellStart"/>
             <w:r>
               <w:t>Boundary</w:t>
             </w:r>
+            <w:proofErr w:type="spellEnd"/>
           </w:p>
         </w:tc>
         <w:tc>
@@ -7977,6 +8383,7 @@
                 <w:bCs w:val="0"/>
               </w:rPr>
             </w:pPr>
+            <w:proofErr w:type="spellStart"/>
             <w:r>
               <w:rPr>
                 <w:b w:val="0"/>
@@ -7984,6 +8391,7 @@
               </w:rPr>
               <w:t>VoteField</w:t>
             </w:r>
+            <w:proofErr w:type="spellEnd"/>
           </w:p>
         </w:tc>
         <w:tc>
@@ -7994,9 +8402,11 @@
             <w:pPr>
               <w:cnfStyle w:val="000000000000" w:firstRow="0" w:lastRow="0" w:firstColumn="0" w:lastColumn="0" w:oddVBand="0" w:evenVBand="0" w:oddHBand="0" w:evenHBand="0" w:firstRowFirstColumn="0" w:firstRowLastColumn="0" w:lastRowFirstColumn="0" w:lastRowLastColumn="0"/>
             </w:pPr>
+            <w:proofErr w:type="spellStart"/>
             <w:r>
               <w:t>Boundary</w:t>
             </w:r>
+            <w:proofErr w:type="spellEnd"/>
           </w:p>
         </w:tc>
         <w:tc>
@@ -8029,6 +8439,7 @@
                 <w:bCs w:val="0"/>
               </w:rPr>
             </w:pPr>
+            <w:proofErr w:type="spellStart"/>
             <w:r>
               <w:rPr>
                 <w:b w:val="0"/>
@@ -8036,6 +8447,7 @@
               </w:rPr>
               <w:t>CommentField</w:t>
             </w:r>
+            <w:proofErr w:type="spellEnd"/>
           </w:p>
         </w:tc>
         <w:tc>
@@ -8046,9 +8458,11 @@
             <w:pPr>
               <w:cnfStyle w:val="000000000000" w:firstRow="0" w:lastRow="0" w:firstColumn="0" w:lastColumn="0" w:oddVBand="0" w:evenVBand="0" w:oddHBand="0" w:evenHBand="0" w:firstRowFirstColumn="0" w:firstRowLastColumn="0" w:lastRowFirstColumn="0" w:lastRowLastColumn="0"/>
             </w:pPr>
+            <w:proofErr w:type="spellStart"/>
             <w:r>
               <w:t>Boundary</w:t>
             </w:r>
+            <w:proofErr w:type="spellEnd"/>
           </w:p>
         </w:tc>
         <w:tc>
@@ -8060,7 +8474,23 @@
               <w:cnfStyle w:val="000000000000" w:firstRow="0" w:lastRow="0" w:firstColumn="0" w:lastColumn="0" w:oddVBand="0" w:evenVBand="0" w:oddHBand="0" w:evenHBand="0" w:firstRowFirstColumn="0" w:firstRowLastColumn="0" w:lastRowFirstColumn="0" w:lastRowLastColumn="0"/>
             </w:pPr>
             <w:r>
-              <w:t>Form costituito da un TextField (non vuoto) e Submit per inviare un commento (da utente registrato)</w:t>
+              <w:t xml:space="preserve">Form costituito da un </w:t>
+            </w:r>
+            <w:proofErr w:type="spellStart"/>
+            <w:r>
+              <w:t>TextField</w:t>
+            </w:r>
+            <w:proofErr w:type="spellEnd"/>
+            <w:r>
+              <w:t xml:space="preserve"> (non vuoto) e </w:t>
+            </w:r>
+            <w:proofErr w:type="spellStart"/>
+            <w:r>
+              <w:t>Submit</w:t>
+            </w:r>
+            <w:proofErr w:type="spellEnd"/>
+            <w:r>
+              <w:t xml:space="preserve"> per inviare un commento (da utente registrato)</w:t>
             </w:r>
           </w:p>
         </w:tc>
@@ -8081,6 +8511,7 @@
                 <w:bCs w:val="0"/>
               </w:rPr>
             </w:pPr>
+            <w:proofErr w:type="spellStart"/>
             <w:r>
               <w:rPr>
                 <w:b w:val="0"/>
@@ -8088,6 +8519,7 @@
               </w:rPr>
               <w:t>SearchField</w:t>
             </w:r>
+            <w:proofErr w:type="spellEnd"/>
           </w:p>
         </w:tc>
         <w:tc>
@@ -8098,9 +8530,11 @@
             <w:pPr>
               <w:cnfStyle w:val="000000000000" w:firstRow="0" w:lastRow="0" w:firstColumn="0" w:lastColumn="0" w:oddVBand="0" w:evenVBand="0" w:oddHBand="0" w:evenHBand="0" w:firstRowFirstColumn="0" w:firstRowLastColumn="0" w:lastRowFirstColumn="0" w:lastRowLastColumn="0"/>
             </w:pPr>
+            <w:proofErr w:type="spellStart"/>
             <w:r>
               <w:t>Boundary</w:t>
             </w:r>
+            <w:proofErr w:type="spellEnd"/>
           </w:p>
         </w:tc>
         <w:tc>
@@ -8133,6 +8567,7 @@
                 <w:bCs w:val="0"/>
               </w:rPr>
             </w:pPr>
+            <w:proofErr w:type="spellStart"/>
             <w:r>
               <w:rPr>
                 <w:b w:val="0"/>
@@ -8140,6 +8575,7 @@
               </w:rPr>
               <w:t>SortField</w:t>
             </w:r>
+            <w:proofErr w:type="spellEnd"/>
           </w:p>
         </w:tc>
         <w:tc>
@@ -8150,9 +8586,11 @@
             <w:pPr>
               <w:cnfStyle w:val="000000000000" w:firstRow="0" w:lastRow="0" w:firstColumn="0" w:lastColumn="0" w:oddVBand="0" w:evenVBand="0" w:oddHBand="0" w:evenHBand="0" w:firstRowFirstColumn="0" w:firstRowLastColumn="0" w:lastRowFirstColumn="0" w:lastRowLastColumn="0"/>
             </w:pPr>
+            <w:proofErr w:type="spellStart"/>
             <w:r>
               <w:t>Boundary</w:t>
             </w:r>
+            <w:proofErr w:type="spellEnd"/>
           </w:p>
         </w:tc>
         <w:tc>
@@ -8185,6 +8623,7 @@
                 <w:bCs w:val="0"/>
               </w:rPr>
             </w:pPr>
+            <w:proofErr w:type="spellStart"/>
             <w:r>
               <w:rPr>
                 <w:b w:val="0"/>
@@ -8192,6 +8631,7 @@
               </w:rPr>
               <w:t>ResultsPage</w:t>
             </w:r>
+            <w:proofErr w:type="spellEnd"/>
           </w:p>
         </w:tc>
         <w:tc>
@@ -8202,9 +8642,11 @@
             <w:pPr>
               <w:cnfStyle w:val="000000000000" w:firstRow="0" w:lastRow="0" w:firstColumn="0" w:lastColumn="0" w:oddVBand="0" w:evenVBand="0" w:oddHBand="0" w:evenHBand="0" w:firstRowFirstColumn="0" w:firstRowLastColumn="0" w:lastRowFirstColumn="0" w:lastRowLastColumn="0"/>
             </w:pPr>
+            <w:proofErr w:type="spellStart"/>
             <w:r>
               <w:t>Boundary</w:t>
             </w:r>
+            <w:proofErr w:type="spellEnd"/>
           </w:p>
         </w:tc>
         <w:tc>
@@ -8237,6 +8679,7 @@
                 <w:bCs w:val="0"/>
               </w:rPr>
             </w:pPr>
+            <w:proofErr w:type="spellStart"/>
             <w:r>
               <w:rPr>
                 <w:b w:val="0"/>
@@ -8244,6 +8687,7 @@
               </w:rPr>
               <w:t>ElementLink</w:t>
             </w:r>
+            <w:proofErr w:type="spellEnd"/>
           </w:p>
         </w:tc>
         <w:tc>
@@ -8254,9 +8698,11 @@
             <w:pPr>
               <w:cnfStyle w:val="000000000000" w:firstRow="0" w:lastRow="0" w:firstColumn="0" w:lastColumn="0" w:oddVBand="0" w:evenVBand="0" w:oddHBand="0" w:evenHBand="0" w:firstRowFirstColumn="0" w:firstRowLastColumn="0" w:lastRowFirstColumn="0" w:lastRowLastColumn="0"/>
             </w:pPr>
+            <w:proofErr w:type="spellStart"/>
             <w:r>
               <w:t>Boundary</w:t>
             </w:r>
+            <w:proofErr w:type="spellEnd"/>
           </w:p>
         </w:tc>
         <w:tc>
@@ -8289,6 +8735,7 @@
                 <w:bCs w:val="0"/>
               </w:rPr>
             </w:pPr>
+            <w:proofErr w:type="spellStart"/>
             <w:r>
               <w:rPr>
                 <w:b w:val="0"/>
@@ -8296,6 +8743,7 @@
               </w:rPr>
               <w:t>ElementPage</w:t>
             </w:r>
+            <w:proofErr w:type="spellEnd"/>
           </w:p>
         </w:tc>
         <w:tc>
@@ -8306,9 +8754,11 @@
             <w:pPr>
               <w:cnfStyle w:val="000000000000" w:firstRow="0" w:lastRow="0" w:firstColumn="0" w:lastColumn="0" w:oddVBand="0" w:evenVBand="0" w:oddHBand="0" w:evenHBand="0" w:firstRowFirstColumn="0" w:firstRowLastColumn="0" w:lastRowFirstColumn="0" w:lastRowLastColumn="0"/>
             </w:pPr>
+            <w:proofErr w:type="spellStart"/>
             <w:r>
               <w:t>Boundary</w:t>
             </w:r>
+            <w:proofErr w:type="spellEnd"/>
           </w:p>
         </w:tc>
         <w:tc>
@@ -8341,6 +8791,7 @@
                 <w:bCs w:val="0"/>
               </w:rPr>
             </w:pPr>
+            <w:proofErr w:type="spellStart"/>
             <w:r>
               <w:rPr>
                 <w:b w:val="0"/>
@@ -8348,6 +8799,7 @@
               </w:rPr>
               <w:t>ThreadForm</w:t>
             </w:r>
+            <w:proofErr w:type="spellEnd"/>
           </w:p>
         </w:tc>
         <w:tc>
@@ -8358,9 +8810,11 @@
             <w:pPr>
               <w:cnfStyle w:val="000000000000" w:firstRow="0" w:lastRow="0" w:firstColumn="0" w:lastColumn="0" w:oddVBand="0" w:evenVBand="0" w:oddHBand="0" w:evenHBand="0" w:firstRowFirstColumn="0" w:firstRowLastColumn="0" w:lastRowFirstColumn="0" w:lastRowLastColumn="0"/>
             </w:pPr>
+            <w:proofErr w:type="spellStart"/>
             <w:r>
               <w:t>Boundary</w:t>
             </w:r>
+            <w:proofErr w:type="spellEnd"/>
           </w:p>
         </w:tc>
         <w:tc>
@@ -8372,7 +8826,15 @@
               <w:cnfStyle w:val="000000000000" w:firstRow="0" w:lastRow="0" w:firstColumn="0" w:lastColumn="0" w:oddVBand="0" w:evenVBand="0" w:oddHBand="0" w:evenHBand="0" w:firstRowFirstColumn="0" w:firstRowLastColumn="0" w:lastRowFirstColumn="0" w:lastRowLastColumn="0"/>
             </w:pPr>
             <w:r>
-              <w:t>Form da compilare per richiedere una nuova discussione (utente registrato) o crearne una (admin)</w:t>
+              <w:t>Form da compilare per richiedere una nuova discussione (utente registrato) o crearne una (</w:t>
+            </w:r>
+            <w:proofErr w:type="spellStart"/>
+            <w:r>
+              <w:t>admin</w:t>
+            </w:r>
+            <w:proofErr w:type="spellEnd"/>
+            <w:r>
+              <w:t>)</w:t>
             </w:r>
           </w:p>
         </w:tc>
@@ -8393,6 +8855,7 @@
                 <w:bCs w:val="0"/>
               </w:rPr>
             </w:pPr>
+            <w:proofErr w:type="spellStart"/>
             <w:r>
               <w:rPr>
                 <w:b w:val="0"/>
@@ -8400,6 +8863,7 @@
               </w:rPr>
               <w:t>GameRequestForm</w:t>
             </w:r>
+            <w:proofErr w:type="spellEnd"/>
           </w:p>
         </w:tc>
         <w:tc>
@@ -8410,9 +8874,11 @@
             <w:pPr>
               <w:cnfStyle w:val="000000000000" w:firstRow="0" w:lastRow="0" w:firstColumn="0" w:lastColumn="0" w:oddVBand="0" w:evenVBand="0" w:oddHBand="0" w:evenHBand="0" w:firstRowFirstColumn="0" w:firstRowLastColumn="0" w:lastRowFirstColumn="0" w:lastRowLastColumn="0"/>
             </w:pPr>
+            <w:proofErr w:type="spellStart"/>
             <w:r>
               <w:t>Boundary</w:t>
             </w:r>
+            <w:proofErr w:type="spellEnd"/>
           </w:p>
         </w:tc>
         <w:tc>
@@ -8445,6 +8911,7 @@
                 <w:bCs w:val="0"/>
               </w:rPr>
             </w:pPr>
+            <w:proofErr w:type="spellStart"/>
             <w:r>
               <w:rPr>
                 <w:b w:val="0"/>
@@ -8459,6 +8926,7 @@
               </w:rPr>
               <w:t>Form</w:t>
             </w:r>
+            <w:proofErr w:type="spellEnd"/>
           </w:p>
         </w:tc>
         <w:tc>
@@ -8469,9 +8937,11 @@
             <w:pPr>
               <w:cnfStyle w:val="000000000000" w:firstRow="0" w:lastRow="0" w:firstColumn="0" w:lastColumn="0" w:oddVBand="0" w:evenVBand="0" w:oddHBand="0" w:evenHBand="0" w:firstRowFirstColumn="0" w:firstRowLastColumn="0" w:lastRowFirstColumn="0" w:lastRowLastColumn="0"/>
             </w:pPr>
+            <w:proofErr w:type="spellStart"/>
             <w:r>
               <w:t>Boundary</w:t>
             </w:r>
+            <w:proofErr w:type="spellEnd"/>
           </w:p>
         </w:tc>
         <w:tc>
@@ -8510,6 +8980,7 @@
                 <w:bCs w:val="0"/>
               </w:rPr>
             </w:pPr>
+            <w:proofErr w:type="spellStart"/>
             <w:r>
               <w:rPr>
                 <w:b w:val="0"/>
@@ -8517,6 +8988,7 @@
               </w:rPr>
               <w:t>LogoutButton</w:t>
             </w:r>
+            <w:proofErr w:type="spellEnd"/>
           </w:p>
         </w:tc>
         <w:tc>
@@ -8527,9 +8999,11 @@
             <w:pPr>
               <w:cnfStyle w:val="000000000000" w:firstRow="0" w:lastRow="0" w:firstColumn="0" w:lastColumn="0" w:oddVBand="0" w:evenVBand="0" w:oddHBand="0" w:evenHBand="0" w:firstRowFirstColumn="0" w:firstRowLastColumn="0" w:lastRowFirstColumn="0" w:lastRowLastColumn="0"/>
             </w:pPr>
+            <w:proofErr w:type="spellStart"/>
             <w:r>
               <w:t>Boundary</w:t>
             </w:r>
+            <w:proofErr w:type="spellEnd"/>
           </w:p>
         </w:tc>
         <w:tc>
@@ -8562,6 +9036,7 @@
                 <w:bCs w:val="0"/>
               </w:rPr>
             </w:pPr>
+            <w:proofErr w:type="spellStart"/>
             <w:r>
               <w:rPr>
                 <w:b w:val="0"/>
@@ -8569,6 +9044,7 @@
               </w:rPr>
               <w:t>EmailRetrieveForm</w:t>
             </w:r>
+            <w:proofErr w:type="spellEnd"/>
           </w:p>
         </w:tc>
         <w:tc>
@@ -8579,9 +9055,11 @@
             <w:pPr>
               <w:cnfStyle w:val="000000000000" w:firstRow="0" w:lastRow="0" w:firstColumn="0" w:lastColumn="0" w:oddVBand="0" w:evenVBand="0" w:oddHBand="0" w:evenHBand="0" w:firstRowFirstColumn="0" w:firstRowLastColumn="0" w:lastRowFirstColumn="0" w:lastRowLastColumn="0"/>
             </w:pPr>
+            <w:proofErr w:type="spellStart"/>
             <w:r>
               <w:t>Boundary</w:t>
             </w:r>
+            <w:proofErr w:type="spellEnd"/>
           </w:p>
         </w:tc>
         <w:tc>
@@ -8614,6 +9092,7 @@
                 <w:bCs w:val="0"/>
               </w:rPr>
             </w:pPr>
+            <w:proofErr w:type="spellStart"/>
             <w:r>
               <w:rPr>
                 <w:b w:val="0"/>
@@ -8621,6 +9100,7 @@
               </w:rPr>
               <w:t>PasswordModifierForm</w:t>
             </w:r>
+            <w:proofErr w:type="spellEnd"/>
           </w:p>
         </w:tc>
         <w:tc>
@@ -8631,9 +9111,11 @@
             <w:pPr>
               <w:cnfStyle w:val="000000000000" w:firstRow="0" w:lastRow="0" w:firstColumn="0" w:lastColumn="0" w:oddVBand="0" w:evenVBand="0" w:oddHBand="0" w:evenHBand="0" w:firstRowFirstColumn="0" w:firstRowLastColumn="0" w:lastRowFirstColumn="0" w:lastRowLastColumn="0"/>
             </w:pPr>
+            <w:proofErr w:type="spellStart"/>
             <w:r>
               <w:t>Boundary</w:t>
             </w:r>
+            <w:proofErr w:type="spellEnd"/>
           </w:p>
         </w:tc>
         <w:tc>
@@ -8666,6 +9148,7 @@
                 <w:bCs w:val="0"/>
               </w:rPr>
             </w:pPr>
+            <w:proofErr w:type="spellStart"/>
             <w:r>
               <w:rPr>
                 <w:b w:val="0"/>
@@ -8673,6 +9156,7 @@
               </w:rPr>
               <w:t>RequestPage</w:t>
             </w:r>
+            <w:proofErr w:type="spellEnd"/>
           </w:p>
         </w:tc>
         <w:tc>
@@ -8683,9 +9167,11 @@
             <w:pPr>
               <w:cnfStyle w:val="000000000000" w:firstRow="0" w:lastRow="0" w:firstColumn="0" w:lastColumn="0" w:oddVBand="0" w:evenVBand="0" w:oddHBand="0" w:evenHBand="0" w:firstRowFirstColumn="0" w:firstRowLastColumn="0" w:lastRowFirstColumn="0" w:lastRowLastColumn="0"/>
             </w:pPr>
+            <w:proofErr w:type="spellStart"/>
             <w:r>
               <w:t>Boundary</w:t>
             </w:r>
+            <w:proofErr w:type="spellEnd"/>
           </w:p>
         </w:tc>
         <w:tc>
@@ -8697,7 +9183,15 @@
               <w:cnfStyle w:val="000000000000" w:firstRow="0" w:lastRow="0" w:firstColumn="0" w:lastColumn="0" w:oddVBand="0" w:evenVBand="0" w:oddHBand="0" w:evenHBand="0" w:firstRowFirstColumn="0" w:firstRowLastColumn="0" w:lastRowFirstColumn="0" w:lastRowLastColumn="0"/>
             </w:pPr>
             <w:r>
-              <w:t>Pagina accessibile agli admin con le richieste di aggiunta di elementi da parte degli utenti</w:t>
+              <w:t xml:space="preserve">Pagina accessibile agli </w:t>
+            </w:r>
+            <w:proofErr w:type="spellStart"/>
+            <w:r>
+              <w:t>admin</w:t>
+            </w:r>
+            <w:proofErr w:type="spellEnd"/>
+            <w:r>
+              <w:t xml:space="preserve"> con le richieste di aggiunta di elementi da parte degli utenti</w:t>
             </w:r>
           </w:p>
         </w:tc>
@@ -8718,6 +9212,7 @@
                 <w:bCs w:val="0"/>
               </w:rPr>
             </w:pPr>
+            <w:proofErr w:type="spellStart"/>
             <w:r>
               <w:rPr>
                 <w:b w:val="0"/>
@@ -8725,6 +9220,7 @@
               </w:rPr>
               <w:t>AcceptReqButton</w:t>
             </w:r>
+            <w:proofErr w:type="spellEnd"/>
           </w:p>
         </w:tc>
         <w:tc>
@@ -8735,9 +9231,11 @@
             <w:pPr>
               <w:cnfStyle w:val="000000000000" w:firstRow="0" w:lastRow="0" w:firstColumn="0" w:lastColumn="0" w:oddVBand="0" w:evenVBand="0" w:oddHBand="0" w:evenHBand="0" w:firstRowFirstColumn="0" w:firstRowLastColumn="0" w:lastRowFirstColumn="0" w:lastRowLastColumn="0"/>
             </w:pPr>
+            <w:proofErr w:type="spellStart"/>
             <w:r>
               <w:t>Boundary</w:t>
             </w:r>
+            <w:proofErr w:type="spellEnd"/>
           </w:p>
         </w:tc>
         <w:tc>
@@ -8749,7 +9247,15 @@
               <w:cnfStyle w:val="000000000000" w:firstRow="0" w:lastRow="0" w:firstColumn="0" w:lastColumn="0" w:oddVBand="0" w:evenVBand="0" w:oddHBand="0" w:evenHBand="0" w:firstRowFirstColumn="0" w:firstRowLastColumn="0" w:lastRowFirstColumn="0" w:lastRowLastColumn="0"/>
             </w:pPr>
             <w:r>
-              <w:t>Consente all’admin di accettare una richiesta di un utente</w:t>
+              <w:t>Consente all’</w:t>
+            </w:r>
+            <w:proofErr w:type="spellStart"/>
+            <w:r>
+              <w:t>admin</w:t>
+            </w:r>
+            <w:proofErr w:type="spellEnd"/>
+            <w:r>
+              <w:t xml:space="preserve"> di accettare una richiesta di un utente</w:t>
             </w:r>
           </w:p>
         </w:tc>
@@ -8764,6 +9270,7 @@
             <w:tcW w:w="2772" w:type="dxa"/>
           </w:tcPr>
           <w:p>
+            <w:proofErr w:type="spellStart"/>
             <w:r>
               <w:rPr>
                 <w:b w:val="0"/>
@@ -8772,6 +9279,7 @@
               <w:lastRenderedPageBreak/>
               <w:t>NewGameForm</w:t>
             </w:r>
+            <w:proofErr w:type="spellEnd"/>
           </w:p>
         </w:tc>
         <w:tc>
@@ -8782,9 +9290,11 @@
             <w:pPr>
               <w:cnfStyle w:val="000000000000" w:firstRow="0" w:lastRow="0" w:firstColumn="0" w:lastColumn="0" w:oddVBand="0" w:evenVBand="0" w:oddHBand="0" w:evenHBand="0" w:firstRowFirstColumn="0" w:firstRowLastColumn="0" w:lastRowFirstColumn="0" w:lastRowLastColumn="0"/>
             </w:pPr>
+            <w:proofErr w:type="spellStart"/>
             <w:r>
               <w:t>Boundary</w:t>
             </w:r>
+            <w:proofErr w:type="spellEnd"/>
           </w:p>
         </w:tc>
         <w:tc>
@@ -8796,7 +9306,15 @@
               <w:cnfStyle w:val="000000000000" w:firstRow="0" w:lastRow="0" w:firstColumn="0" w:lastColumn="0" w:oddVBand="0" w:evenVBand="0" w:oddHBand="0" w:evenHBand="0" w:firstRowFirstColumn="0" w:firstRowLastColumn="0" w:lastRowFirstColumn="0" w:lastRowLastColumn="0"/>
             </w:pPr>
             <w:r>
-              <w:t>Form che permette all’admin di inserire un nuovo gioco nel database</w:t>
+              <w:t>Form che permette all’</w:t>
+            </w:r>
+            <w:proofErr w:type="spellStart"/>
+            <w:r>
+              <w:t>admin</w:t>
+            </w:r>
+            <w:proofErr w:type="spellEnd"/>
+            <w:r>
+              <w:t xml:space="preserve"> di inserire un nuovo gioco nel database</w:t>
             </w:r>
           </w:p>
         </w:tc>
@@ -8817,6 +9335,7 @@
                 <w:bCs w:val="0"/>
               </w:rPr>
             </w:pPr>
+            <w:proofErr w:type="spellStart"/>
             <w:r>
               <w:rPr>
                 <w:b w:val="0"/>
@@ -8824,6 +9343,7 @@
               </w:rPr>
               <w:t>GameUpdaterForm</w:t>
             </w:r>
+            <w:proofErr w:type="spellEnd"/>
           </w:p>
         </w:tc>
         <w:tc>
@@ -8834,9 +9354,11 @@
             <w:pPr>
               <w:cnfStyle w:val="000000000000" w:firstRow="0" w:lastRow="0" w:firstColumn="0" w:lastColumn="0" w:oddVBand="0" w:evenVBand="0" w:oddHBand="0" w:evenHBand="0" w:firstRowFirstColumn="0" w:firstRowLastColumn="0" w:lastRowFirstColumn="0" w:lastRowLastColumn="0"/>
             </w:pPr>
+            <w:proofErr w:type="spellStart"/>
             <w:r>
               <w:t>Boundary</w:t>
             </w:r>
+            <w:proofErr w:type="spellEnd"/>
           </w:p>
         </w:tc>
         <w:tc>
@@ -8848,7 +9370,15 @@
               <w:cnfStyle w:val="000000000000" w:firstRow="0" w:lastRow="0" w:firstColumn="0" w:lastColumn="0" w:oddVBand="0" w:evenVBand="0" w:oddHBand="0" w:evenHBand="0" w:firstRowFirstColumn="0" w:firstRowLastColumn="0" w:lastRowFirstColumn="0" w:lastRowLastColumn="0"/>
             </w:pPr>
             <w:r>
-              <w:t>Form che permette all’admin di aggiornare i dati relativi ad un determinato gioco</w:t>
+              <w:t>Form che permette all’</w:t>
+            </w:r>
+            <w:proofErr w:type="spellStart"/>
+            <w:r>
+              <w:t>admin</w:t>
+            </w:r>
+            <w:proofErr w:type="spellEnd"/>
+            <w:r>
+              <w:t xml:space="preserve"> di aggiornare i dati relativi ad un determinato gioco</w:t>
             </w:r>
           </w:p>
         </w:tc>
@@ -8869,6 +9399,7 @@
                 <w:bCs w:val="0"/>
               </w:rPr>
             </w:pPr>
+            <w:proofErr w:type="spellStart"/>
             <w:r>
               <w:rPr>
                 <w:b w:val="0"/>
@@ -8876,6 +9407,7 @@
               </w:rPr>
               <w:t>ElementRemoverButton</w:t>
             </w:r>
+            <w:proofErr w:type="spellEnd"/>
           </w:p>
         </w:tc>
         <w:tc>
@@ -8886,9 +9418,11 @@
             <w:pPr>
               <w:cnfStyle w:val="000000000000" w:firstRow="0" w:lastRow="0" w:firstColumn="0" w:lastColumn="0" w:oddVBand="0" w:evenVBand="0" w:oddHBand="0" w:evenHBand="0" w:firstRowFirstColumn="0" w:firstRowLastColumn="0" w:lastRowFirstColumn="0" w:lastRowLastColumn="0"/>
             </w:pPr>
+            <w:proofErr w:type="spellStart"/>
             <w:r>
               <w:t>Boundary</w:t>
             </w:r>
+            <w:proofErr w:type="spellEnd"/>
           </w:p>
         </w:tc>
         <w:tc>
@@ -8900,7 +9434,15 @@
               <w:cnfStyle w:val="000000000000" w:firstRow="0" w:lastRow="0" w:firstColumn="0" w:lastColumn="0" w:oddVBand="0" w:evenVBand="0" w:oddHBand="0" w:evenHBand="0" w:firstRowFirstColumn="0" w:firstRowLastColumn="0" w:lastRowFirstColumn="0" w:lastRowLastColumn="0"/>
             </w:pPr>
             <w:r>
-              <w:t>Permette all’admin di rimuovere un determinato elemento</w:t>
+              <w:t>Permette all’</w:t>
+            </w:r>
+            <w:proofErr w:type="spellStart"/>
+            <w:r>
+              <w:t>admin</w:t>
+            </w:r>
+            <w:proofErr w:type="spellEnd"/>
+            <w:r>
+              <w:t xml:space="preserve"> di rimuovere un determinato elemento</w:t>
             </w:r>
             <w:r>
               <w:t xml:space="preserve"> dal database</w:t>
@@ -8924,6 +9466,7 @@
                 <w:bCs w:val="0"/>
               </w:rPr>
             </w:pPr>
+            <w:proofErr w:type="spellStart"/>
             <w:r>
               <w:rPr>
                 <w:b w:val="0"/>
@@ -8931,6 +9474,7 @@
               </w:rPr>
               <w:t>DataVerifier</w:t>
             </w:r>
+            <w:proofErr w:type="spellEnd"/>
           </w:p>
         </w:tc>
         <w:tc>
@@ -8976,6 +9520,7 @@
                 <w:bCs w:val="0"/>
               </w:rPr>
             </w:pPr>
+            <w:proofErr w:type="spellStart"/>
             <w:r>
               <w:rPr>
                 <w:b w:val="0"/>
@@ -8983,6 +9528,7 @@
               </w:rPr>
               <w:t>SessionVerifier</w:t>
             </w:r>
+            <w:proofErr w:type="spellEnd"/>
           </w:p>
         </w:tc>
         <w:tc>
@@ -9028,6 +9574,7 @@
                 <w:bCs w:val="0"/>
               </w:rPr>
             </w:pPr>
+            <w:proofErr w:type="spellStart"/>
             <w:r>
               <w:rPr>
                 <w:b w:val="0"/>
@@ -9035,6 +9582,7 @@
               </w:rPr>
               <w:t>ListManager</w:t>
             </w:r>
+            <w:proofErr w:type="spellEnd"/>
           </w:p>
         </w:tc>
         <w:tc>
@@ -9080,6 +9628,7 @@
                 <w:bCs w:val="0"/>
               </w:rPr>
             </w:pPr>
+            <w:proofErr w:type="spellStart"/>
             <w:r>
               <w:rPr>
                 <w:b w:val="0"/>
@@ -9087,6 +9636,7 @@
               </w:rPr>
               <w:t>QueryManager</w:t>
             </w:r>
+            <w:proofErr w:type="spellEnd"/>
           </w:p>
         </w:tc>
         <w:tc>
@@ -9111,7 +9661,15 @@
               <w:cnfStyle w:val="000000000000" w:firstRow="0" w:lastRow="0" w:firstColumn="0" w:lastColumn="0" w:oddVBand="0" w:evenVBand="0" w:oddHBand="0" w:evenHBand="0" w:firstRowFirstColumn="0" w:firstRowLastColumn="0" w:lastRowFirstColumn="0" w:lastRowLastColumn="0"/>
             </w:pPr>
             <w:r>
-              <w:t>Consente al sistema di verificare i parametri di una ricerca ed effettuare query verso i dati memorizzati su database</w:t>
+              <w:t xml:space="preserve">Consente al sistema di verificare i parametri di una ricerca ed effettuare </w:t>
+            </w:r>
+            <w:proofErr w:type="spellStart"/>
+            <w:r>
+              <w:t>query</w:t>
+            </w:r>
+            <w:proofErr w:type="spellEnd"/>
+            <w:r>
+              <w:t xml:space="preserve"> verso i dati memorizzati su database</w:t>
             </w:r>
           </w:p>
         </w:tc>
@@ -9132,6 +9690,7 @@
                 <w:bCs w:val="0"/>
               </w:rPr>
             </w:pPr>
+            <w:proofErr w:type="spellStart"/>
             <w:r>
               <w:rPr>
                 <w:b w:val="0"/>
@@ -9139,6 +9698,7 @@
               </w:rPr>
               <w:t>FieldVerifier</w:t>
             </w:r>
+            <w:proofErr w:type="spellEnd"/>
           </w:p>
         </w:tc>
         <w:tc>
@@ -9163,8 +9723,13 @@
               <w:cnfStyle w:val="000000000000" w:firstRow="0" w:lastRow="0" w:firstColumn="0" w:lastColumn="0" w:oddVBand="0" w:evenVBand="0" w:oddHBand="0" w:evenHBand="0" w:firstRowFirstColumn="0" w:firstRowLastColumn="0" w:lastRowFirstColumn="0" w:lastRowLastColumn="0"/>
             </w:pPr>
             <w:r>
-              <w:t>Consente al sistema di verificare la correttezza dei dati inseriti in un form</w:t>
-            </w:r>
+              <w:t xml:space="preserve">Consente al sistema di verificare la correttezza dei dati inseriti in un </w:t>
+            </w:r>
+            <w:proofErr w:type="spellStart"/>
+            <w:r>
+              <w:t>form</w:t>
+            </w:r>
+            <w:proofErr w:type="spellEnd"/>
           </w:p>
         </w:tc>
       </w:tr>
@@ -9184,6 +9749,7 @@
                 <w:bCs w:val="0"/>
               </w:rPr>
             </w:pPr>
+            <w:proofErr w:type="spellStart"/>
             <w:r>
               <w:rPr>
                 <w:b w:val="0"/>
@@ -9191,6 +9757,7 @@
               </w:rPr>
               <w:t>EmailSender</w:t>
             </w:r>
+            <w:proofErr w:type="spellEnd"/>
           </w:p>
         </w:tc>
         <w:tc>
@@ -9236,6 +9803,7 @@
                 <w:bCs w:val="0"/>
               </w:rPr>
             </w:pPr>
+            <w:proofErr w:type="spellStart"/>
             <w:r>
               <w:rPr>
                 <w:b w:val="0"/>
@@ -9243,6 +9811,7 @@
               </w:rPr>
               <w:t>PersistenceManager</w:t>
             </w:r>
+            <w:proofErr w:type="spellEnd"/>
           </w:p>
         </w:tc>
         <w:tc>
@@ -9288,6 +9857,7 @@
                 <w:bCs w:val="0"/>
               </w:rPr>
             </w:pPr>
+            <w:proofErr w:type="spellStart"/>
             <w:r>
               <w:rPr>
                 <w:b w:val="0"/>
@@ -9295,6 +9865,7 @@
               </w:rPr>
               <w:t>GameData</w:t>
             </w:r>
+            <w:proofErr w:type="spellEnd"/>
           </w:p>
         </w:tc>
         <w:tc>
@@ -9305,9 +9876,11 @@
             <w:pPr>
               <w:cnfStyle w:val="000000000000" w:firstRow="0" w:lastRow="0" w:firstColumn="0" w:lastColumn="0" w:oddVBand="0" w:evenVBand="0" w:oddHBand="0" w:evenHBand="0" w:firstRowFirstColumn="0" w:firstRowLastColumn="0" w:lastRowFirstColumn="0" w:lastRowLastColumn="0"/>
             </w:pPr>
+            <w:proofErr w:type="spellStart"/>
             <w:r>
               <w:t>Entity</w:t>
             </w:r>
+            <w:proofErr w:type="spellEnd"/>
           </w:p>
         </w:tc>
         <w:tc>
@@ -9340,6 +9913,7 @@
                 <w:bCs w:val="0"/>
               </w:rPr>
             </w:pPr>
+            <w:proofErr w:type="spellStart"/>
             <w:r>
               <w:rPr>
                 <w:b w:val="0"/>
@@ -9347,6 +9921,7 @@
               </w:rPr>
               <w:t>UserData</w:t>
             </w:r>
+            <w:proofErr w:type="spellEnd"/>
           </w:p>
         </w:tc>
         <w:tc>
@@ -9357,9 +9932,11 @@
             <w:pPr>
               <w:cnfStyle w:val="000000000000" w:firstRow="0" w:lastRow="0" w:firstColumn="0" w:lastColumn="0" w:oddVBand="0" w:evenVBand="0" w:oddHBand="0" w:evenHBand="0" w:firstRowFirstColumn="0" w:firstRowLastColumn="0" w:lastRowFirstColumn="0" w:lastRowLastColumn="0"/>
             </w:pPr>
+            <w:proofErr w:type="spellStart"/>
             <w:r>
               <w:t>Entity</w:t>
             </w:r>
+            <w:proofErr w:type="spellEnd"/>
           </w:p>
         </w:tc>
         <w:tc>
@@ -9371,7 +9948,15 @@
               <w:cnfStyle w:val="000000000000" w:firstRow="0" w:lastRow="0" w:firstColumn="0" w:lastColumn="0" w:oddVBand="0" w:evenVBand="0" w:oddHBand="0" w:evenHBand="0" w:firstRowFirstColumn="0" w:firstRowLastColumn="0" w:lastRowFirstColumn="0" w:lastRowLastColumn="0"/>
             </w:pPr>
             <w:r>
-              <w:t>Entità che contiene le informazioni persistenti su un determinato utente, compreso il tipo (utente standard, admin) e il punteggio di abilità personale</w:t>
+              <w:t xml:space="preserve">Entità che contiene le informazioni persistenti su un determinato utente, compreso il tipo (utente standard, </w:t>
+            </w:r>
+            <w:proofErr w:type="spellStart"/>
+            <w:r>
+              <w:t>admin</w:t>
+            </w:r>
+            <w:proofErr w:type="spellEnd"/>
+            <w:r>
+              <w:t>) e il punteggio di abilità personale</w:t>
             </w:r>
           </w:p>
         </w:tc>
@@ -9392,6 +9977,7 @@
                 <w:bCs w:val="0"/>
               </w:rPr>
             </w:pPr>
+            <w:proofErr w:type="spellStart"/>
             <w:r>
               <w:rPr>
                 <w:b w:val="0"/>
@@ -9399,6 +9985,7 @@
               </w:rPr>
               <w:t>ListData</w:t>
             </w:r>
+            <w:proofErr w:type="spellEnd"/>
           </w:p>
         </w:tc>
         <w:tc>
@@ -9409,9 +9996,11 @@
             <w:pPr>
               <w:cnfStyle w:val="000000000000" w:firstRow="0" w:lastRow="0" w:firstColumn="0" w:lastColumn="0" w:oddVBand="0" w:evenVBand="0" w:oddHBand="0" w:evenHBand="0" w:firstRowFirstColumn="0" w:firstRowLastColumn="0" w:lastRowFirstColumn="0" w:lastRowLastColumn="0"/>
             </w:pPr>
+            <w:proofErr w:type="spellStart"/>
             <w:r>
               <w:t>Entity</w:t>
             </w:r>
+            <w:proofErr w:type="spellEnd"/>
           </w:p>
         </w:tc>
         <w:tc>
@@ -9444,6 +10033,7 @@
                 <w:bCs w:val="0"/>
               </w:rPr>
             </w:pPr>
+            <w:proofErr w:type="spellStart"/>
             <w:r>
               <w:rPr>
                 <w:b w:val="0"/>
@@ -9451,6 +10041,7 @@
               </w:rPr>
               <w:t>VoteData</w:t>
             </w:r>
+            <w:proofErr w:type="spellEnd"/>
           </w:p>
         </w:tc>
         <w:tc>
@@ -9461,9 +10052,11 @@
             <w:pPr>
               <w:cnfStyle w:val="000000000000" w:firstRow="0" w:lastRow="0" w:firstColumn="0" w:lastColumn="0" w:oddVBand="0" w:evenVBand="0" w:oddHBand="0" w:evenHBand="0" w:firstRowFirstColumn="0" w:firstRowLastColumn="0" w:lastRowFirstColumn="0" w:lastRowLastColumn="0"/>
             </w:pPr>
+            <w:proofErr w:type="spellStart"/>
             <w:r>
               <w:t>Entity</w:t>
             </w:r>
+            <w:proofErr w:type="spellEnd"/>
           </w:p>
         </w:tc>
         <w:tc>
@@ -9496,6 +10089,7 @@
                 <w:bCs w:val="0"/>
               </w:rPr>
             </w:pPr>
+            <w:proofErr w:type="spellStart"/>
             <w:r>
               <w:rPr>
                 <w:b w:val="0"/>
@@ -9503,6 +10097,7 @@
               </w:rPr>
               <w:t>CommentData</w:t>
             </w:r>
+            <w:proofErr w:type="spellEnd"/>
           </w:p>
         </w:tc>
         <w:tc>
@@ -9513,9 +10108,11 @@
             <w:pPr>
               <w:cnfStyle w:val="000000000000" w:firstRow="0" w:lastRow="0" w:firstColumn="0" w:lastColumn="0" w:oddVBand="0" w:evenVBand="0" w:oddHBand="0" w:evenHBand="0" w:firstRowFirstColumn="0" w:firstRowLastColumn="0" w:lastRowFirstColumn="0" w:lastRowLastColumn="0"/>
             </w:pPr>
+            <w:proofErr w:type="spellStart"/>
             <w:r>
               <w:t>Entity</w:t>
             </w:r>
+            <w:proofErr w:type="spellEnd"/>
           </w:p>
         </w:tc>
         <w:tc>
@@ -9548,6 +10145,7 @@
                 <w:bCs w:val="0"/>
               </w:rPr>
             </w:pPr>
+            <w:proofErr w:type="spellStart"/>
             <w:r>
               <w:rPr>
                 <w:b w:val="0"/>
@@ -9555,6 +10153,7 @@
               </w:rPr>
               <w:t>ThreadData</w:t>
             </w:r>
+            <w:proofErr w:type="spellEnd"/>
           </w:p>
         </w:tc>
         <w:tc>
@@ -9565,9 +10164,11 @@
             <w:pPr>
               <w:cnfStyle w:val="000000000000" w:firstRow="0" w:lastRow="0" w:firstColumn="0" w:lastColumn="0" w:oddVBand="0" w:evenVBand="0" w:oddHBand="0" w:evenHBand="0" w:firstRowFirstColumn="0" w:firstRowLastColumn="0" w:lastRowFirstColumn="0" w:lastRowLastColumn="0"/>
             </w:pPr>
+            <w:proofErr w:type="spellStart"/>
             <w:r>
               <w:t>Entity</w:t>
             </w:r>
+            <w:proofErr w:type="spellEnd"/>
           </w:p>
         </w:tc>
         <w:tc>
@@ -9603,6 +10204,7 @@
                 <w:bCs w:val="0"/>
               </w:rPr>
             </w:pPr>
+            <w:proofErr w:type="spellStart"/>
             <w:r>
               <w:rPr>
                 <w:b w:val="0"/>
@@ -9610,6 +10212,7 @@
               </w:rPr>
               <w:t>RequestData</w:t>
             </w:r>
+            <w:proofErr w:type="spellEnd"/>
           </w:p>
         </w:tc>
         <w:tc>
@@ -9620,9 +10223,11 @@
             <w:pPr>
               <w:cnfStyle w:val="000000000000" w:firstRow="0" w:lastRow="0" w:firstColumn="0" w:lastColumn="0" w:oddVBand="0" w:evenVBand="0" w:oddHBand="0" w:evenHBand="0" w:firstRowFirstColumn="0" w:firstRowLastColumn="0" w:lastRowFirstColumn="0" w:lastRowLastColumn="0"/>
             </w:pPr>
+            <w:proofErr w:type="spellStart"/>
             <w:r>
               <w:t>Entity</w:t>
             </w:r>
+            <w:proofErr w:type="spellEnd"/>
           </w:p>
         </w:tc>
         <w:tc>
@@ -9634,7 +10239,15 @@
               <w:cnfStyle w:val="000000000000" w:firstRow="0" w:lastRow="0" w:firstColumn="0" w:lastColumn="0" w:oddVBand="0" w:evenVBand="0" w:oddHBand="0" w:evenHBand="0" w:firstRowFirstColumn="0" w:firstRowLastColumn="0" w:lastRowFirstColumn="0" w:lastRowLastColumn="0"/>
             </w:pPr>
             <w:r>
-              <w:t xml:space="preserve">Entità che mostra il tipo di richiesta inviata all’admin per l’aggiunta di giochi o </w:t>
+              <w:t>Entità che mostra il tipo di richiesta inviata all’</w:t>
+            </w:r>
+            <w:proofErr w:type="spellStart"/>
+            <w:r>
+              <w:t>admin</w:t>
+            </w:r>
+            <w:proofErr w:type="spellEnd"/>
+            <w:r>
+              <w:t xml:space="preserve"> per l’aggiunta di giochi o </w:t>
             </w:r>
             <w:r>
               <w:t>discussioni</w:t>
@@ -9680,8 +10293,18 @@
           <w:i w:val="0"/>
           <w:color w:val="auto"/>
         </w:rPr>
-        <w:t>3.4.3.1 Class Diagrams</w:t>
-      </w:r>
+        <w:t xml:space="preserve">3.4.3.1 Class </w:t>
+      </w:r>
+      <w:proofErr w:type="spellStart"/>
+      <w:r>
+        <w:rPr>
+          <w:b/>
+          <w:i w:val="0"/>
+          <w:color w:val="auto"/>
+        </w:rPr>
+        <w:t>Diagrams</w:t>
+      </w:r>
+      <w:proofErr w:type="spellEnd"/>
     </w:p>
     <w:p/>
     <w:p>
@@ -10120,7 +10743,7 @@
           <w:color w:val="auto"/>
         </w:rPr>
       </w:pPr>
-      <w:bookmarkStart w:id="61" w:name="_Toc64726827"/>
+      <w:bookmarkStart w:id="62" w:name="_Toc64884548"/>
       <w:r>
         <w:rPr>
           <w:rFonts w:ascii="Garamond" w:hAnsi="Garamond"/>
@@ -10140,6 +10763,7 @@
         </w:rPr>
         <w:t xml:space="preserve"> </w:t>
       </w:r>
+      <w:proofErr w:type="spellStart"/>
       <w:r>
         <w:rPr>
           <w:rFonts w:ascii="Garamond" w:hAnsi="Garamond"/>
@@ -10147,9 +10771,19 @@
           <w:bCs/>
           <w:color w:val="auto"/>
         </w:rPr>
-        <w:t>Dynamic Model</w:t>
-      </w:r>
-      <w:bookmarkEnd w:id="61"/>
+        <w:t>Dynamic</w:t>
+      </w:r>
+      <w:proofErr w:type="spellEnd"/>
+      <w:r>
+        <w:rPr>
+          <w:rFonts w:ascii="Garamond" w:hAnsi="Garamond"/>
+          <w:b/>
+          <w:bCs/>
+          <w:color w:val="auto"/>
+        </w:rPr>
+        <w:t xml:space="preserve"> Model</w:t>
+      </w:r>
+      <w:bookmarkEnd w:id="62"/>
     </w:p>
     <w:p>
       <w:pPr>
@@ -10171,7 +10805,7 @@
 </file>
 
 <file path=word/endnotes.xml><?xml version="1.0" encoding="utf-8"?>
-<w:endnotes xmlns:wpc="http://schemas.microsoft.com/office/word/2010/wordprocessingCanvas" xmlns:cx="http://schemas.microsoft.com/office/drawing/2014/chartex" xmlns:cx1="http://schemas.microsoft.com/office/drawing/2015/9/8/chartex" xmlns:cx2="http://schemas.microsoft.com/office/drawing/2015/10/21/chartex" xmlns:cx3="http://schemas.microsoft.com/office/drawing/2016/5/9/chartex" xmlns:cx4="http://schemas.microsoft.com/office/drawing/2016/5/10/chartex" xmlns:cx5="http://schemas.microsoft.com/office/drawing/2016/5/11/chartex" xmlns:cx6="http://schemas.microsoft.com/office/drawing/2016/5/12/chartex" xmlns:cx7="http://schemas.microsoft.com/office/drawing/2016/5/13/chartex" xmlns:cx8="http://schemas.microsoft.com/office/drawing/2016/5/14/chartex" xmlns:mc="http://schemas.openxmlformats.org/markup-compatibility/2006" xmlns:aink="http://schemas.microsoft.com/office/drawing/2016/ink" xmlns:am3d="http://schemas.microsoft.com/office/drawing/2017/model3d" xmlns:o="urn:schemas-microsoft-com:office:office" xmlns:r="http://schemas.openxmlformats.org/officeDocument/2006/relationships" xmlns:m="http://schemas.openxmlformats.org/officeDocument/2006/math" xmlns:v="urn:schemas-microsoft-com:vml" xmlns:wp14="http://schemas.microsoft.com/office/word/2010/wordprocessingDrawing" xmlns:wp="http://schemas.openxmlformats.org/drawingml/2006/wordprocessingDrawing" xmlns:w10="urn:schemas-microsoft-com:office:word" xmlns:w="http://schemas.openxmlformats.org/wordprocessingml/2006/main" xmlns:w14="http://schemas.microsoft.com/office/word/2010/wordml" xmlns:w15="http://schemas.microsoft.com/office/word/2012/wordml" xmlns:w16cex="http://schemas.microsoft.com/office/word/2018/wordml/cex" xmlns:w16cid="http://schemas.microsoft.com/office/word/2016/wordml/cid" xmlns:w16="http://schemas.microsoft.com/office/word/2018/wordml" xmlns:w16se="http://schemas.microsoft.com/office/word/2015/wordml/symex" xmlns:wpg="http://schemas.microsoft.com/office/word/2010/wordprocessingGroup" xmlns:wpi="http://schemas.microsoft.com/office/word/2010/wordprocessingInk" xmlns:wne="http://schemas.microsoft.com/office/word/2006/wordml" xmlns:wps="http://schemas.microsoft.com/office/word/2010/wordprocessingShape" mc:Ignorable="w14 w15 w16se w16cid w16 w16cex wp14">
+<w:endnotes xmlns:wpc="http://schemas.microsoft.com/office/word/2010/wordprocessingCanvas" xmlns:cx="http://schemas.microsoft.com/office/drawing/2014/chartex" xmlns:mc="http://schemas.openxmlformats.org/markup-compatibility/2006" xmlns:o="urn:schemas-microsoft-com:office:office" xmlns:r="http://schemas.openxmlformats.org/officeDocument/2006/relationships" xmlns:m="http://schemas.openxmlformats.org/officeDocument/2006/math" xmlns:v="urn:schemas-microsoft-com:vml" xmlns:wp14="http://schemas.microsoft.com/office/word/2010/wordprocessingDrawing" xmlns:wp="http://schemas.openxmlformats.org/drawingml/2006/wordprocessingDrawing" xmlns:w10="urn:schemas-microsoft-com:office:word" xmlns:w="http://schemas.openxmlformats.org/wordprocessingml/2006/main" xmlns:w14="http://schemas.microsoft.com/office/word/2010/wordml" xmlns:w15="http://schemas.microsoft.com/office/word/2012/wordml" xmlns:w16se="http://schemas.microsoft.com/office/word/2015/wordml/symex" xmlns:wpg="http://schemas.microsoft.com/office/word/2010/wordprocessingGroup" xmlns:wpi="http://schemas.microsoft.com/office/word/2010/wordprocessingInk" xmlns:wne="http://schemas.microsoft.com/office/word/2006/wordml" xmlns:wps="http://schemas.microsoft.com/office/word/2010/wordprocessingShape" mc:Ignorable="w14 w15 w16se wp14">
   <w:endnote w:type="separator" w:id="-1">
     <w:p>
       <w:r>
@@ -10193,7 +10827,7 @@
 </file>
 
 <file path=word/footer1.xml><?xml version="1.0" encoding="utf-8"?>
-<w:ftr xmlns:wpc="http://schemas.microsoft.com/office/word/2010/wordprocessingCanvas" xmlns:cx="http://schemas.microsoft.com/office/drawing/2014/chartex" xmlns:cx1="http://schemas.microsoft.com/office/drawing/2015/9/8/chartex" xmlns:cx2="http://schemas.microsoft.com/office/drawing/2015/10/21/chartex" xmlns:cx3="http://schemas.microsoft.com/office/drawing/2016/5/9/chartex" xmlns:cx4="http://schemas.microsoft.com/office/drawing/2016/5/10/chartex" xmlns:cx5="http://schemas.microsoft.com/office/drawing/2016/5/11/chartex" xmlns:cx6="http://schemas.microsoft.com/office/drawing/2016/5/12/chartex" xmlns:cx7="http://schemas.microsoft.com/office/drawing/2016/5/13/chartex" xmlns:cx8="http://schemas.microsoft.com/office/drawing/2016/5/14/chartex" xmlns:mc="http://schemas.openxmlformats.org/markup-compatibility/2006" xmlns:aink="http://schemas.microsoft.com/office/drawing/2016/ink" xmlns:am3d="http://schemas.microsoft.com/office/drawing/2017/model3d" xmlns:o="urn:schemas-microsoft-com:office:office" xmlns:r="http://schemas.openxmlformats.org/officeDocument/2006/relationships" xmlns:m="http://schemas.openxmlformats.org/officeDocument/2006/math" xmlns:v="urn:schemas-microsoft-com:vml" xmlns:wp14="http://schemas.microsoft.com/office/word/2010/wordprocessingDrawing" xmlns:wp="http://schemas.openxmlformats.org/drawingml/2006/wordprocessingDrawing" xmlns:w10="urn:schemas-microsoft-com:office:word" xmlns:w="http://schemas.openxmlformats.org/wordprocessingml/2006/main" xmlns:w14="http://schemas.microsoft.com/office/word/2010/wordml" xmlns:w15="http://schemas.microsoft.com/office/word/2012/wordml" xmlns:w16cex="http://schemas.microsoft.com/office/word/2018/wordml/cex" xmlns:w16cid="http://schemas.microsoft.com/office/word/2016/wordml/cid" xmlns:w16="http://schemas.microsoft.com/office/word/2018/wordml" xmlns:w16se="http://schemas.microsoft.com/office/word/2015/wordml/symex" xmlns:wpg="http://schemas.microsoft.com/office/word/2010/wordprocessingGroup" xmlns:wpi="http://schemas.microsoft.com/office/word/2010/wordprocessingInk" xmlns:wne="http://schemas.microsoft.com/office/word/2006/wordml" xmlns:wps="http://schemas.microsoft.com/office/word/2010/wordprocessingShape" mc:Ignorable="w14 w15 w16se w16cid w16 w16cex wp14">
+<w:ftr xmlns:wpc="http://schemas.microsoft.com/office/word/2010/wordprocessingCanvas" xmlns:cx="http://schemas.microsoft.com/office/drawing/2014/chartex" xmlns:mc="http://schemas.openxmlformats.org/markup-compatibility/2006" xmlns:o="urn:schemas-microsoft-com:office:office" xmlns:r="http://schemas.openxmlformats.org/officeDocument/2006/relationships" xmlns:m="http://schemas.openxmlformats.org/officeDocument/2006/math" xmlns:v="urn:schemas-microsoft-com:vml" xmlns:wp14="http://schemas.microsoft.com/office/word/2010/wordprocessingDrawing" xmlns:wp="http://schemas.openxmlformats.org/drawingml/2006/wordprocessingDrawing" xmlns:w10="urn:schemas-microsoft-com:office:word" xmlns:w="http://schemas.openxmlformats.org/wordprocessingml/2006/main" xmlns:w14="http://schemas.microsoft.com/office/word/2010/wordml" xmlns:w15="http://schemas.microsoft.com/office/word/2012/wordml" xmlns:w16se="http://schemas.microsoft.com/office/word/2015/wordml/symex" xmlns:wpg="http://schemas.microsoft.com/office/word/2010/wordprocessingGroup" xmlns:wpi="http://schemas.microsoft.com/office/word/2010/wordprocessingInk" xmlns:wne="http://schemas.microsoft.com/office/word/2006/wordml" xmlns:wps="http://schemas.microsoft.com/office/word/2010/wordprocessingShape" mc:Ignorable="w14 w15 w16se wp14">
   <w:sdt>
     <w:sdtPr>
       <w:id w:val="-838769867"/>
@@ -10222,7 +10856,7 @@
           <w:rPr>
             <w:noProof/>
           </w:rPr>
-          <w:t>24</w:t>
+          <w:t>16</w:t>
         </w:r>
         <w:r>
           <w:fldChar w:fldCharType="end"/>
@@ -10260,7 +10894,7 @@
 </file>
 
 <file path=word/footnotes.xml><?xml version="1.0" encoding="utf-8"?>
-<w:footnotes xmlns:wpc="http://schemas.microsoft.com/office/word/2010/wordprocessingCanvas" xmlns:cx="http://schemas.microsoft.com/office/drawing/2014/chartex" xmlns:cx1="http://schemas.microsoft.com/office/drawing/2015/9/8/chartex" xmlns:cx2="http://schemas.microsoft.com/office/drawing/2015/10/21/chartex" xmlns:cx3="http://schemas.microsoft.com/office/drawing/2016/5/9/chartex" xmlns:cx4="http://schemas.microsoft.com/office/drawing/2016/5/10/chartex" xmlns:cx5="http://schemas.microsoft.com/office/drawing/2016/5/11/chartex" xmlns:cx6="http://schemas.microsoft.com/office/drawing/2016/5/12/chartex" xmlns:cx7="http://schemas.microsoft.com/office/drawing/2016/5/13/chartex" xmlns:cx8="http://schemas.microsoft.com/office/drawing/2016/5/14/chartex" xmlns:mc="http://schemas.openxmlformats.org/markup-compatibility/2006" xmlns:aink="http://schemas.microsoft.com/office/drawing/2016/ink" xmlns:am3d="http://schemas.microsoft.com/office/drawing/2017/model3d" xmlns:o="urn:schemas-microsoft-com:office:office" xmlns:r="http://schemas.openxmlformats.org/officeDocument/2006/relationships" xmlns:m="http://schemas.openxmlformats.org/officeDocument/2006/math" xmlns:v="urn:schemas-microsoft-com:vml" xmlns:wp14="http://schemas.microsoft.com/office/word/2010/wordprocessingDrawing" xmlns:wp="http://schemas.openxmlformats.org/drawingml/2006/wordprocessingDrawing" xmlns:w10="urn:schemas-microsoft-com:office:word" xmlns:w="http://schemas.openxmlformats.org/wordprocessingml/2006/main" xmlns:w14="http://schemas.microsoft.com/office/word/2010/wordml" xmlns:w15="http://schemas.microsoft.com/office/word/2012/wordml" xmlns:w16cex="http://schemas.microsoft.com/office/word/2018/wordml/cex" xmlns:w16cid="http://schemas.microsoft.com/office/word/2016/wordml/cid" xmlns:w16="http://schemas.microsoft.com/office/word/2018/wordml" xmlns:w16se="http://schemas.microsoft.com/office/word/2015/wordml/symex" xmlns:wpg="http://schemas.microsoft.com/office/word/2010/wordprocessingGroup" xmlns:wpi="http://schemas.microsoft.com/office/word/2010/wordprocessingInk" xmlns:wne="http://schemas.microsoft.com/office/word/2006/wordml" xmlns:wps="http://schemas.microsoft.com/office/word/2010/wordprocessingShape" mc:Ignorable="w14 w15 w16se w16cid w16 w16cex wp14">
+<w:footnotes xmlns:wpc="http://schemas.microsoft.com/office/word/2010/wordprocessingCanvas" xmlns:cx="http://schemas.microsoft.com/office/drawing/2014/chartex" xmlns:mc="http://schemas.openxmlformats.org/markup-compatibility/2006" xmlns:o="urn:schemas-microsoft-com:office:office" xmlns:r="http://schemas.openxmlformats.org/officeDocument/2006/relationships" xmlns:m="http://schemas.openxmlformats.org/officeDocument/2006/math" xmlns:v="urn:schemas-microsoft-com:vml" xmlns:wp14="http://schemas.microsoft.com/office/word/2010/wordprocessingDrawing" xmlns:wp="http://schemas.openxmlformats.org/drawingml/2006/wordprocessingDrawing" xmlns:w10="urn:schemas-microsoft-com:office:word" xmlns:w="http://schemas.openxmlformats.org/wordprocessingml/2006/main" xmlns:w14="http://schemas.microsoft.com/office/word/2010/wordml" xmlns:w15="http://schemas.microsoft.com/office/word/2012/wordml" xmlns:w16se="http://schemas.microsoft.com/office/word/2015/wordml/symex" xmlns:wpg="http://schemas.microsoft.com/office/word/2010/wordprocessingGroup" xmlns:wpi="http://schemas.microsoft.com/office/word/2010/wordprocessingInk" xmlns:wne="http://schemas.microsoft.com/office/word/2006/wordml" xmlns:wps="http://schemas.microsoft.com/office/word/2010/wordprocessingShape" mc:Ignorable="w14 w15 w16se wp14">
   <w:footnote w:type="separator" w:id="-1">
     <w:p>
       <w:r>
@@ -10282,7 +10916,7 @@
 </file>
 
 <file path=word/header1.xml><?xml version="1.0" encoding="utf-8"?>
-<w:hdr xmlns:wpc="http://schemas.microsoft.com/office/word/2010/wordprocessingCanvas" xmlns:cx="http://schemas.microsoft.com/office/drawing/2014/chartex" xmlns:cx1="http://schemas.microsoft.com/office/drawing/2015/9/8/chartex" xmlns:cx2="http://schemas.microsoft.com/office/drawing/2015/10/21/chartex" xmlns:cx3="http://schemas.microsoft.com/office/drawing/2016/5/9/chartex" xmlns:cx4="http://schemas.microsoft.com/office/drawing/2016/5/10/chartex" xmlns:cx5="http://schemas.microsoft.com/office/drawing/2016/5/11/chartex" xmlns:cx6="http://schemas.microsoft.com/office/drawing/2016/5/12/chartex" xmlns:cx7="http://schemas.microsoft.com/office/drawing/2016/5/13/chartex" xmlns:cx8="http://schemas.microsoft.com/office/drawing/2016/5/14/chartex" xmlns:mc="http://schemas.openxmlformats.org/markup-compatibility/2006" xmlns:aink="http://schemas.microsoft.com/office/drawing/2016/ink" xmlns:am3d="http://schemas.microsoft.com/office/drawing/2017/model3d" xmlns:o="urn:schemas-microsoft-com:office:office" xmlns:r="http://schemas.openxmlformats.org/officeDocument/2006/relationships" xmlns:m="http://schemas.openxmlformats.org/officeDocument/2006/math" xmlns:v="urn:schemas-microsoft-com:vml" xmlns:wp14="http://schemas.microsoft.com/office/word/2010/wordprocessingDrawing" xmlns:wp="http://schemas.openxmlformats.org/drawingml/2006/wordprocessingDrawing" xmlns:w10="urn:schemas-microsoft-com:office:word" xmlns:w="http://schemas.openxmlformats.org/wordprocessingml/2006/main" xmlns:w14="http://schemas.microsoft.com/office/word/2010/wordml" xmlns:w15="http://schemas.microsoft.com/office/word/2012/wordml" xmlns:w16cex="http://schemas.microsoft.com/office/word/2018/wordml/cex" xmlns:w16cid="http://schemas.microsoft.com/office/word/2016/wordml/cid" xmlns:w16="http://schemas.microsoft.com/office/word/2018/wordml" xmlns:w16se="http://schemas.microsoft.com/office/word/2015/wordml/symex" xmlns:wpg="http://schemas.microsoft.com/office/word/2010/wordprocessingGroup" xmlns:wpi="http://schemas.microsoft.com/office/word/2010/wordprocessingInk" xmlns:wne="http://schemas.microsoft.com/office/word/2006/wordml" xmlns:wps="http://schemas.microsoft.com/office/word/2010/wordprocessingShape" mc:Ignorable="w14 w15 w16se w16cid w16 w16cex wp14">
+<w:hdr xmlns:wpc="http://schemas.microsoft.com/office/word/2010/wordprocessingCanvas" xmlns:cx="http://schemas.microsoft.com/office/drawing/2014/chartex" xmlns:mc="http://schemas.openxmlformats.org/markup-compatibility/2006" xmlns:o="urn:schemas-microsoft-com:office:office" xmlns:r="http://schemas.openxmlformats.org/officeDocument/2006/relationships" xmlns:m="http://schemas.openxmlformats.org/officeDocument/2006/math" xmlns:v="urn:schemas-microsoft-com:vml" xmlns:wp14="http://schemas.microsoft.com/office/word/2010/wordprocessingDrawing" xmlns:wp="http://schemas.openxmlformats.org/drawingml/2006/wordprocessingDrawing" xmlns:w10="urn:schemas-microsoft-com:office:word" xmlns:w="http://schemas.openxmlformats.org/wordprocessingml/2006/main" xmlns:w14="http://schemas.microsoft.com/office/word/2010/wordml" xmlns:w15="http://schemas.microsoft.com/office/word/2012/wordml" xmlns:w16se="http://schemas.microsoft.com/office/word/2015/wordml/symex" xmlns:wpg="http://schemas.microsoft.com/office/word/2010/wordprocessingGroup" xmlns:wpi="http://schemas.microsoft.com/office/word/2010/wordprocessingInk" xmlns:wne="http://schemas.microsoft.com/office/word/2006/wordml" xmlns:wps="http://schemas.microsoft.com/office/word/2010/wordprocessingShape" mc:Ignorable="w14 w15 w16se wp14">
   <w:p>
     <w:pPr>
       <w:spacing w:before="20"/>
@@ -10341,7 +10975,7 @@
 </file>
 
 <file path=word/numbering.xml><?xml version="1.0" encoding="utf-8"?>
-<w:numbering xmlns:wpc="http://schemas.microsoft.com/office/word/2010/wordprocessingCanvas" xmlns:cx="http://schemas.microsoft.com/office/drawing/2014/chartex" xmlns:cx1="http://schemas.microsoft.com/office/drawing/2015/9/8/chartex" xmlns:cx2="http://schemas.microsoft.com/office/drawing/2015/10/21/chartex" xmlns:cx3="http://schemas.microsoft.com/office/drawing/2016/5/9/chartex" xmlns:cx4="http://schemas.microsoft.com/office/drawing/2016/5/10/chartex" xmlns:cx5="http://schemas.microsoft.com/office/drawing/2016/5/11/chartex" xmlns:cx6="http://schemas.microsoft.com/office/drawing/2016/5/12/chartex" xmlns:cx7="http://schemas.microsoft.com/office/drawing/2016/5/13/chartex" xmlns:cx8="http://schemas.microsoft.com/office/drawing/2016/5/14/chartex" xmlns:mc="http://schemas.openxmlformats.org/markup-compatibility/2006" xmlns:aink="http://schemas.microsoft.com/office/drawing/2016/ink" xmlns:am3d="http://schemas.microsoft.com/office/drawing/2017/model3d" xmlns:o="urn:schemas-microsoft-com:office:office" xmlns:r="http://schemas.openxmlformats.org/officeDocument/2006/relationships" xmlns:m="http://schemas.openxmlformats.org/officeDocument/2006/math" xmlns:v="urn:schemas-microsoft-com:vml" xmlns:wp14="http://schemas.microsoft.com/office/word/2010/wordprocessingDrawing" xmlns:wp="http://schemas.openxmlformats.org/drawingml/2006/wordprocessingDrawing" xmlns:w10="urn:schemas-microsoft-com:office:word" xmlns:w="http://schemas.openxmlformats.org/wordprocessingml/2006/main" xmlns:w14="http://schemas.microsoft.com/office/word/2010/wordml" xmlns:w15="http://schemas.microsoft.com/office/word/2012/wordml" xmlns:w16cex="http://schemas.microsoft.com/office/word/2018/wordml/cex" xmlns:w16cid="http://schemas.microsoft.com/office/word/2016/wordml/cid" xmlns:w16="http://schemas.microsoft.com/office/word/2018/wordml" xmlns:w16se="http://schemas.microsoft.com/office/word/2015/wordml/symex" xmlns:wpg="http://schemas.microsoft.com/office/word/2010/wordprocessingGroup" xmlns:wpi="http://schemas.microsoft.com/office/word/2010/wordprocessingInk" xmlns:wne="http://schemas.microsoft.com/office/word/2006/wordml" xmlns:wps="http://schemas.microsoft.com/office/word/2010/wordprocessingShape" mc:Ignorable="w14 w15 w16se w16cid w16 w16cex wp14">
+<w:numbering xmlns:wpc="http://schemas.microsoft.com/office/word/2010/wordprocessingCanvas" xmlns:cx="http://schemas.microsoft.com/office/drawing/2014/chartex" xmlns:mc="http://schemas.openxmlformats.org/markup-compatibility/2006" xmlns:o="urn:schemas-microsoft-com:office:office" xmlns:r="http://schemas.openxmlformats.org/officeDocument/2006/relationships" xmlns:m="http://schemas.openxmlformats.org/officeDocument/2006/math" xmlns:v="urn:schemas-microsoft-com:vml" xmlns:wp14="http://schemas.microsoft.com/office/word/2010/wordprocessingDrawing" xmlns:wp="http://schemas.openxmlformats.org/drawingml/2006/wordprocessingDrawing" xmlns:w10="urn:schemas-microsoft-com:office:word" xmlns:w="http://schemas.openxmlformats.org/wordprocessingml/2006/main" xmlns:w14="http://schemas.microsoft.com/office/word/2010/wordml" xmlns:w15="http://schemas.microsoft.com/office/word/2012/wordml" xmlns:w16se="http://schemas.microsoft.com/office/word/2015/wordml/symex" xmlns:wpg="http://schemas.microsoft.com/office/word/2010/wordprocessingGroup" xmlns:wpi="http://schemas.microsoft.com/office/word/2010/wordprocessingInk" xmlns:wne="http://schemas.microsoft.com/office/word/2006/wordml" xmlns:wps="http://schemas.microsoft.com/office/word/2010/wordprocessingShape" mc:Ignorable="w14 w15 w16se wp14">
   <w:abstractNum w:abstractNumId="0" w15:restartNumberingAfterBreak="0">
     <w:nsid w:val="03557B73"/>
     <w:multiLevelType w:val="hybridMultilevel"/>
@@ -13255,7 +13889,7 @@
 </file>
 
 <file path=word/styles.xml><?xml version="1.0" encoding="utf-8"?>
-<w:styles xmlns:mc="http://schemas.openxmlformats.org/markup-compatibility/2006" xmlns:r="http://schemas.openxmlformats.org/officeDocument/2006/relationships" xmlns:w="http://schemas.openxmlformats.org/wordprocessingml/2006/main" xmlns:w14="http://schemas.microsoft.com/office/word/2010/wordml" xmlns:w15="http://schemas.microsoft.com/office/word/2012/wordml" xmlns:w16cex="http://schemas.microsoft.com/office/word/2018/wordml/cex" xmlns:w16cid="http://schemas.microsoft.com/office/word/2016/wordml/cid" xmlns:w16="http://schemas.microsoft.com/office/word/2018/wordml" xmlns:w16se="http://schemas.microsoft.com/office/word/2015/wordml/symex" mc:Ignorable="w14 w15 w16se w16cid w16 w16cex">
+<w:styles xmlns:mc="http://schemas.openxmlformats.org/markup-compatibility/2006" xmlns:r="http://schemas.openxmlformats.org/officeDocument/2006/relationships" xmlns:w="http://schemas.openxmlformats.org/wordprocessingml/2006/main" xmlns:w14="http://schemas.microsoft.com/office/word/2010/wordml" xmlns:w15="http://schemas.microsoft.com/office/word/2012/wordml" xmlns:w16se="http://schemas.microsoft.com/office/word/2015/wordml/symex" mc:Ignorable="w14 w15 w16se">
   <w:docDefaults>
     <w:rPrDefault>
       <w:rPr>
@@ -13267,7 +13901,7 @@
     </w:rPrDefault>
     <w:pPrDefault/>
   </w:docDefaults>
-  <w:latentStyles w:defLockedState="0" w:defUIPriority="99" w:defSemiHidden="0" w:defUnhideWhenUsed="0" w:defQFormat="0" w:count="376">
+  <w:latentStyles w:defLockedState="0" w:defUIPriority="99" w:defSemiHidden="0" w:defUnhideWhenUsed="0" w:defQFormat="0" w:count="371">
     <w:lsdException w:name="Normal" w:uiPriority="0" w:qFormat="1"/>
     <w:lsdException w:name="heading 1" w:uiPriority="9" w:qFormat="1"/>
     <w:lsdException w:name="heading 2" w:semiHidden="1" w:uiPriority="9" w:unhideWhenUsed="1" w:qFormat="1"/>
@@ -13639,11 +14273,6 @@
     <w:lsdException w:name="List Table 5 Dark Accent 6" w:uiPriority="50"/>
     <w:lsdException w:name="List Table 6 Colorful Accent 6" w:uiPriority="51"/>
     <w:lsdException w:name="List Table 7 Colorful Accent 6" w:uiPriority="52"/>
-    <w:lsdException w:name="Mention" w:semiHidden="1" w:unhideWhenUsed="1"/>
-    <w:lsdException w:name="Smart Hyperlink" w:semiHidden="1" w:unhideWhenUsed="1"/>
-    <w:lsdException w:name="Hashtag" w:semiHidden="1" w:unhideWhenUsed="1"/>
-    <w:lsdException w:name="Unresolved Mention" w:semiHidden="1" w:unhideWhenUsed="1"/>
-    <w:lsdException w:name="Smart Link" w:semiHidden="1" w:unhideWhenUsed="1"/>
   </w:latentStyles>
   <w:style w:type="paragraph" w:default="1" w:styleId="Normale">
     <w:name w:val="Normal"/>
@@ -14123,7 +14752,7 @@
       </w:tcPr>
     </w:tblStylePr>
   </w:style>
-  <w:style w:type="table" w:styleId="Tabellagriglia2">
+  <w:style w:type="table" w:styleId="Grigliatab2">
     <w:name w:val="Grid Table 2"/>
     <w:basedOn w:val="Tabellanormale"/>
     <w:uiPriority w:val="47"/>
@@ -15658,13 +16287,13 @@
 </file>
 
 <file path=customXml/item3.xml><?xml version="1.0" encoding="utf-8"?>
-<b:Sources xmlns:b="http://schemas.openxmlformats.org/officeDocument/2006/bibliography" xmlns="http://schemas.openxmlformats.org/officeDocument/2006/bibliography" SelectedStyle="\APASixthEditionOfficeOnline.xsl" StyleName="APA" Version="6"/>
+<p:properties xmlns:p="http://schemas.microsoft.com/office/2006/metadata/properties" xmlns:xsi="http://www.w3.org/2001/XMLSchema-instance" xmlns:pc="http://schemas.microsoft.com/office/infopath/2007/PartnerControls">
+  <documentManagement/>
+</p:properties>
 </file>
 
 <file path=customXml/item4.xml><?xml version="1.0" encoding="utf-8"?>
-<p:properties xmlns:p="http://schemas.microsoft.com/office/2006/metadata/properties" xmlns:xsi="http://www.w3.org/2001/XMLSchema-instance" xmlns:pc="http://schemas.microsoft.com/office/infopath/2007/PartnerControls">
-  <documentManagement/>
-</p:properties>
+<b:Sources xmlns:b="http://schemas.openxmlformats.org/officeDocument/2006/bibliography" xmlns="http://schemas.openxmlformats.org/officeDocument/2006/bibliography" SelectedStyle="\APASixthEditionOfficeOnline.xsl" StyleName="APA" Version="6"/>
 </file>
 
 <file path=customXml/itemProps1.xml><?xml version="1.0" encoding="utf-8"?>
@@ -15694,18 +16323,18 @@
 </file>
 
 <file path=customXml/itemProps3.xml><?xml version="1.0" encoding="utf-8"?>
-<ds:datastoreItem xmlns:ds="http://schemas.openxmlformats.org/officeDocument/2006/customXml" ds:itemID="{FD0A1AB9-45D0-4556-801A-E5F40E7148D4}">
-  <ds:schemaRefs>
-    <ds:schemaRef ds:uri="http://schemas.openxmlformats.org/officeDocument/2006/bibliography"/>
-  </ds:schemaRefs>
-</ds:datastoreItem>
-</file>
-
-<file path=customXml/itemProps4.xml><?xml version="1.0" encoding="utf-8"?>
 <ds:datastoreItem xmlns:ds="http://schemas.openxmlformats.org/officeDocument/2006/customXml" ds:itemID="{AC801BF9-EC76-49F5-B720-8DBB22FDBD22}">
   <ds:schemaRefs>
     <ds:schemaRef ds:uri="http://schemas.microsoft.com/office/2006/metadata/properties"/>
     <ds:schemaRef ds:uri="http://schemas.microsoft.com/office/infopath/2007/PartnerControls"/>
   </ds:schemaRefs>
 </ds:datastoreItem>
+</file>
+
+<file path=customXml/itemProps4.xml><?xml version="1.0" encoding="utf-8"?>
+<ds:datastoreItem xmlns:ds="http://schemas.openxmlformats.org/officeDocument/2006/customXml" ds:itemID="{48DC735E-A9A2-49F4-BB66-A3EF536BE665}">
+  <ds:schemaRefs>
+    <ds:schemaRef ds:uri="http://schemas.openxmlformats.org/officeDocument/2006/bibliography"/>
+  </ds:schemaRefs>
+</ds:datastoreItem>
 </file>
</xml_diff>

<commit_message>
Aggiunto Use Case "ViewRequestsPage" in UCD_ADMIN
</commit_message>
<xml_diff>
--- a/Documentazione/GameSquare_RAD_v0.1.docx
+++ b/Documentazione/GameSquare_RAD_v0.1.docx
@@ -7774,8 +7774,8 @@
         <w:jc w:val="center"/>
       </w:pPr>
       <w:r>
-        <w:pict w14:anchorId="0636180F">
-          <v:shape id="_x0000_i1043" type="#_x0000_t75" style="width:495pt;height:531.75pt">
+        <w:pict w14:anchorId="06FF3F2F">
+          <v:shape id="_x0000_i1043" type="#_x0000_t75" style="width:489.75pt;height:580.5pt">
             <v:imagedata r:id="rId12" o:title="UCD ADMIN"/>
           </v:shape>
         </w:pict>
@@ -7784,7 +7784,12 @@
     <w:p>
       <w:pPr>
         <w:jc w:val="center"/>
-      </w:pPr>
+        <w:rPr>
+          <w:u w:val="single"/>
+        </w:rPr>
+      </w:pPr>
+      <w:bookmarkStart w:id="60" w:name="_GoBack"/>
+      <w:bookmarkEnd w:id="60"/>
     </w:p>
     <w:p>
       <w:pPr>
@@ -7809,11 +7814,9 @@
       <w:pPr>
         <w:jc w:val="center"/>
       </w:pPr>
-      <w:bookmarkStart w:id="60" w:name="_GoBack"/>
-      <w:bookmarkEnd w:id="60"/>
       <w:r>
         <w:pict w14:anchorId="291D7317">
-          <v:shape id="_x0000_i1046" type="#_x0000_t75" style="width:480.75pt;height:495pt">
+          <v:shape id="_x0000_i1039" type="#_x0000_t75" style="width:480.75pt;height:495pt">
             <v:imagedata r:id="rId13" o:title="UCD UTENTE"/>
           </v:shape>
         </w:pict>
@@ -16101,6 +16104,15 @@
 </file>
 
 <file path=customXml/item1.xml><?xml version="1.0" encoding="utf-8"?>
+<?mso-contentType ?>
+<FormTemplates xmlns="http://schemas.microsoft.com/sharepoint/v3/contenttype/forms">
+  <Display>DocumentLibraryForm</Display>
+  <Edit>DocumentLibraryForm</Edit>
+  <New>DocumentLibraryForm</New>
+</FormTemplates>
+</file>
+
+<file path=customXml/item2.xml><?xml version="1.0" encoding="utf-8"?>
 <ct:contentTypeSchema xmlns:ct="http://schemas.microsoft.com/office/2006/metadata/contentType" xmlns:ma="http://schemas.microsoft.com/office/2006/metadata/properties/metaAttributes" ct:_="" ma:_="" ma:contentTypeName="Documento" ma:contentTypeID="0x0101004CEF66F51723484D8946F8ED7281885E" ma:contentTypeVersion="2" ma:contentTypeDescription="Creare un nuovo documento." ma:contentTypeScope="" ma:versionID="c268be4d416e0196c5ba5f7067ba635b">
   <xsd:schema xmlns:xsd="http://www.w3.org/2001/XMLSchema" xmlns:xs="http://www.w3.org/2001/XMLSchema" xmlns:p="http://schemas.microsoft.com/office/2006/metadata/properties" xmlns:ns3="6cd754ad-29e9-444e-9caf-cbb15131a43e" targetNamespace="http://schemas.microsoft.com/office/2006/metadata/properties" ma:root="true" ma:fieldsID="5387f91e58102c6165d8e9d8eedb46b8" ns3:_="">
     <xsd:import namespace="6cd754ad-29e9-444e-9caf-cbb15131a43e"/>
@@ -16232,15 +16244,6 @@
 </ct:contentTypeSchema>
 </file>
 
-<file path=customXml/item2.xml><?xml version="1.0" encoding="utf-8"?>
-<?mso-contentType ?>
-<FormTemplates xmlns="http://schemas.microsoft.com/sharepoint/v3/contenttype/forms">
-  <Display>DocumentLibraryForm</Display>
-  <Edit>DocumentLibraryForm</Edit>
-  <New>DocumentLibraryForm</New>
-</FormTemplates>
-</file>
-
 <file path=customXml/item3.xml><?xml version="1.0" encoding="utf-8"?>
 <p:properties xmlns:p="http://schemas.microsoft.com/office/2006/metadata/properties" xmlns:xsi="http://www.w3.org/2001/XMLSchema-instance" xmlns:pc="http://schemas.microsoft.com/office/infopath/2007/PartnerControls">
   <documentManagement/>
@@ -16252,6 +16255,14 @@
 </file>
 
 <file path=customXml/itemProps1.xml><?xml version="1.0" encoding="utf-8"?>
+<ds:datastoreItem xmlns:ds="http://schemas.openxmlformats.org/officeDocument/2006/customXml" ds:itemID="{C127AD63-8245-493E-A3BB-DDCEA0574EC0}">
+  <ds:schemaRefs>
+    <ds:schemaRef ds:uri="http://schemas.microsoft.com/sharepoint/v3/contenttype/forms"/>
+  </ds:schemaRefs>
+</ds:datastoreItem>
+</file>
+
+<file path=customXml/itemProps2.xml><?xml version="1.0" encoding="utf-8"?>
 <ds:datastoreItem xmlns:ds="http://schemas.openxmlformats.org/officeDocument/2006/customXml" ds:itemID="{F8F1568E-F148-4DF2-9C48-C09E920C1BCC}">
   <ds:schemaRefs>
     <ds:schemaRef ds:uri="http://schemas.microsoft.com/office/2006/metadata/contentType"/>
@@ -16269,14 +16280,6 @@
 </ds:datastoreItem>
 </file>
 
-<file path=customXml/itemProps2.xml><?xml version="1.0" encoding="utf-8"?>
-<ds:datastoreItem xmlns:ds="http://schemas.openxmlformats.org/officeDocument/2006/customXml" ds:itemID="{C127AD63-8245-493E-A3BB-DDCEA0574EC0}">
-  <ds:schemaRefs>
-    <ds:schemaRef ds:uri="http://schemas.microsoft.com/sharepoint/v3/contenttype/forms"/>
-  </ds:schemaRefs>
-</ds:datastoreItem>
-</file>
-
 <file path=customXml/itemProps3.xml><?xml version="1.0" encoding="utf-8"?>
 <ds:datastoreItem xmlns:ds="http://schemas.openxmlformats.org/officeDocument/2006/customXml" ds:itemID="{AC801BF9-EC76-49F5-B720-8DBB22FDBD22}">
   <ds:schemaRefs>
@@ -16287,7 +16290,7 @@
 </file>
 
 <file path=customXml/itemProps4.xml><?xml version="1.0" encoding="utf-8"?>
-<ds:datastoreItem xmlns:ds="http://schemas.openxmlformats.org/officeDocument/2006/customXml" ds:itemID="{0BBAC1F7-4644-4385-BCBA-184B95C60003}">
+<ds:datastoreItem xmlns:ds="http://schemas.openxmlformats.org/officeDocument/2006/customXml" ds:itemID="{25079D40-D8A5-458A-8A5E-761956410D24}">
   <ds:schemaRefs>
     <ds:schemaRef ds:uri="http://schemas.openxmlformats.org/officeDocument/2006/bibliography"/>
   </ds:schemaRefs>

</xml_diff>

<commit_message>
Aggiornati Problem Statement e RAD
Ricritto lo scenario 4 e modificato alcune diciture sulla base delle modifiche fatte con gli UC
</commit_message>
<xml_diff>
--- a/Documentazione/GameSquare_RAD_v0.1.docx
+++ b/Documentazione/GameSquare_RAD_v0.1.docx
@@ -1,6 +1,6 @@
 
 <file path=word/document.xml><?xml version="1.0" encoding="utf-8"?>
-<w:document xmlns:wpc="http://schemas.microsoft.com/office/word/2010/wordprocessingCanvas" xmlns:cx="http://schemas.microsoft.com/office/drawing/2014/chartex" xmlns:mc="http://schemas.openxmlformats.org/markup-compatibility/2006" xmlns:o="urn:schemas-microsoft-com:office:office" xmlns:r="http://schemas.openxmlformats.org/officeDocument/2006/relationships" xmlns:m="http://schemas.openxmlformats.org/officeDocument/2006/math" xmlns:v="urn:schemas-microsoft-com:vml" xmlns:wp14="http://schemas.microsoft.com/office/word/2010/wordprocessingDrawing" xmlns:wp="http://schemas.openxmlformats.org/drawingml/2006/wordprocessingDrawing" xmlns:w10="urn:schemas-microsoft-com:office:word" xmlns:w="http://schemas.openxmlformats.org/wordprocessingml/2006/main" xmlns:w14="http://schemas.microsoft.com/office/word/2010/wordml" xmlns:w15="http://schemas.microsoft.com/office/word/2012/wordml" xmlns:w16se="http://schemas.microsoft.com/office/word/2015/wordml/symex" xmlns:wpg="http://schemas.microsoft.com/office/word/2010/wordprocessingGroup" xmlns:wpi="http://schemas.microsoft.com/office/word/2010/wordprocessingInk" xmlns:wne="http://schemas.microsoft.com/office/word/2006/wordml" xmlns:wps="http://schemas.microsoft.com/office/word/2010/wordprocessingShape" mc:Ignorable="w14 w15 w16se wp14">
+<w:document xmlns:wpc="http://schemas.microsoft.com/office/word/2010/wordprocessingCanvas" xmlns:cx="http://schemas.microsoft.com/office/drawing/2014/chartex" xmlns:cx1="http://schemas.microsoft.com/office/drawing/2015/9/8/chartex" xmlns:cx2="http://schemas.microsoft.com/office/drawing/2015/10/21/chartex" xmlns:cx3="http://schemas.microsoft.com/office/drawing/2016/5/9/chartex" xmlns:cx4="http://schemas.microsoft.com/office/drawing/2016/5/10/chartex" xmlns:cx5="http://schemas.microsoft.com/office/drawing/2016/5/11/chartex" xmlns:cx6="http://schemas.microsoft.com/office/drawing/2016/5/12/chartex" xmlns:cx7="http://schemas.microsoft.com/office/drawing/2016/5/13/chartex" xmlns:cx8="http://schemas.microsoft.com/office/drawing/2016/5/14/chartex" xmlns:mc="http://schemas.openxmlformats.org/markup-compatibility/2006" xmlns:aink="http://schemas.microsoft.com/office/drawing/2016/ink" xmlns:am3d="http://schemas.microsoft.com/office/drawing/2017/model3d" xmlns:o="urn:schemas-microsoft-com:office:office" xmlns:r="http://schemas.openxmlformats.org/officeDocument/2006/relationships" xmlns:m="http://schemas.openxmlformats.org/officeDocument/2006/math" xmlns:v="urn:schemas-microsoft-com:vml" xmlns:wp14="http://schemas.microsoft.com/office/word/2010/wordprocessingDrawing" xmlns:wp="http://schemas.openxmlformats.org/drawingml/2006/wordprocessingDrawing" xmlns:w10="urn:schemas-microsoft-com:office:word" xmlns:w="http://schemas.openxmlformats.org/wordprocessingml/2006/main" xmlns:w14="http://schemas.microsoft.com/office/word/2010/wordml" xmlns:w15="http://schemas.microsoft.com/office/word/2012/wordml" xmlns:w16cex="http://schemas.microsoft.com/office/word/2018/wordml/cex" xmlns:w16cid="http://schemas.microsoft.com/office/word/2016/wordml/cid" xmlns:w16="http://schemas.microsoft.com/office/word/2018/wordml" xmlns:w16se="http://schemas.microsoft.com/office/word/2015/wordml/symex" xmlns:wpg="http://schemas.microsoft.com/office/word/2010/wordprocessingGroup" xmlns:wpi="http://schemas.microsoft.com/office/word/2010/wordprocessingInk" xmlns:wne="http://schemas.microsoft.com/office/word/2006/wordml" xmlns:wps="http://schemas.microsoft.com/office/word/2010/wordprocessingShape" mc:Ignorable="w14 w15 w16se w16cid w16 w16cex wp14">
   <w:body>
     <w:p>
       <w:pPr>
@@ -2704,12 +2704,24 @@
     </w:p>
     <w:p>
       <w:r>
-        <w:t>Gli utenti registrati potranno aggiungere al proprio profilo i videogiochi in loro possesso, catalogandoli come “acquistati”, “in corso di gioco”, “completati”, e opzionalmente aggiungere a un gioco completato l’accezione di “platinato” (completato al 100%), con possibilità di spostarli da una categoria all’altra. Si potranno inoltre recensire videogiochi aventi quantomeno lo status di acquistato, fornendo un voto in punti percentuali e un commento. La recensione dovrà essere significativa in quanto ci sarà la possibilità per gli altri utenti di votare le recensioni per stabilirne l’utilità. Ogni utente potrà proporre al gestore del catalogo di aggiungere un titolo mancante, fornendo della documentazione che prova l’esistenza dello stesso. Infine, i giocatori avranno un punteggio personale, che aumenterà completando o platinando giochi, e terrà conto della difficoltà degli stessi mettendo in relazione la quantità di persone che lo hanno giocato e quanti lo hanno finito per calcolare il punteggio guadagnato per il completamento, e la quantità di persone che lo hanno finito con quanti lo hanno platinato per calcolare il punteggio ottenuto per il conseguimento del platino.</w:t>
-      </w:r>
-    </w:p>
-    <w:p>
-      <w:r>
-        <w:t>Ogni gioco avrà la sua pagina, in cui sarà possibile visualizzare le informazioni base del titolo, le recensioni degli utenti e quanto sono stati aggiunti a una determinata categoria rispetto alle altre. La pagina di ogni gioco avrà una sezione commenti suddivisa per categorie (</w:t>
+        <w:t xml:space="preserve">Gli utenti registrati potranno aggiungere al proprio profilo i videogiochi in loro possesso, catalogandoli come “acquistati”, “in corso di gioco”, “completati”, e opzionalmente aggiungere a un gioco completato l’accezione di “platinato” (completato al 100%), con possibilità di spostarli da una categoria all’altra. Si potranno inoltre recensire videogiochi </w:t>
+      </w:r>
+      <w:r>
+        <w:t>che sono stati già aggiunti alla propria lista personale</w:t>
+      </w:r>
+      <w:r>
+        <w:t>, fornendo un voto in punti percentuali. La recensione dovrà essere significativa in quanto ci sarà la possibilità per gli altri utenti di votare le recensioni per stabilirne l’utilità. Ogni utente potrà proporre al gestore del catalogo di aggiungere un titolo mancante, fornendo della documentazione che prova l’esistenza dello stesso. Infine, i giocatori avranno un punteggio personale, che aumenterà completando o platinando giochi, e terrà conto della difficoltà degli stessi mettendo in relazione la quantità di persone che lo hanno giocato e quanti lo hanno finito per calcolare il punteggio guadagnato per il completamento, e la quantità di persone che lo hanno finito con quanti lo hanno platinato per calcolare il punteggio ottenuto per il conseguimento del platino.</w:t>
+      </w:r>
+    </w:p>
+    <w:p>
+      <w:r>
+        <w:t>Ogni gioco avrà la sua pagina, in cui sarà possibile visualizzare le informazioni base del titolo,</w:t>
+      </w:r>
+      <w:r>
+        <w:t xml:space="preserve"> la valutazione generale sulla base dei voti degli utenti</w:t>
+      </w:r>
+      <w:r>
+        <w:t xml:space="preserve"> e quanto sono stati aggiunti a una determinata categoria rispetto alle altre. La pagina di ogni gioco avrà una sezione commenti suddivisa per categorie (</w:t>
       </w:r>
       <w:proofErr w:type="spellStart"/>
       <w:r>
@@ -2778,31 +2790,50 @@
       </w:r>
       <w:proofErr w:type="spellEnd"/>
       <w:r>
-        <w:t xml:space="preserve">, PSN, Nintendo eShop, etc.), e fenomeni mediatici come la comunità di videogiocatori su </w:t>
+        <w:t>, PSN, Nintendo eShop, etc.), e fenomeni mediatici come la comunità di videogiocatori su YouTube</w:t>
+      </w:r>
+      <w:r>
+        <w:t xml:space="preserve"> o su </w:t>
       </w:r>
       <w:proofErr w:type="spellStart"/>
       <w:r>
-        <w:t>YouTube</w:t>
+        <w:t>Twitch</w:t>
       </w:r>
       <w:proofErr w:type="spellEnd"/>
       <w:r>
-        <w:t xml:space="preserve"> o su </w:t>
+        <w:t xml:space="preserve">, gli </w:t>
       </w:r>
       <w:proofErr w:type="spellStart"/>
       <w:r>
-        <w:t>Twitch</w:t>
+        <w:t>eSports</w:t>
       </w:r>
       <w:proofErr w:type="spellEnd"/>
       <w:r>
-        <w:t xml:space="preserve">, gli </w:t>
+        <w:t xml:space="preserve"> e le molte riviste online specializzate.</w:t>
+      </w:r>
+    </w:p>
+    <w:p>
+      <w:pPr>
+        <w:jc w:val="both"/>
+      </w:pPr>
+      <w:r>
+        <w:t xml:space="preserve">Con questa crescita, molti </w:t>
       </w:r>
       <w:proofErr w:type="spellStart"/>
       <w:r>
-        <w:t>eSports</w:t>
+        <w:t>usufruitori</w:t>
       </w:r>
       <w:proofErr w:type="spellEnd"/>
       <w:r>
-        <w:t xml:space="preserve"> e le molte riviste online specializzate.</w:t>
+        <w:t xml:space="preserve"> del prodotto sentono il bisogno di catalogare i propri giochi e analizzarli per avere un’idea di quanti titoli in proprio possesso debbano ancora essere completati (il cosiddetto backlog). Inoltre la ricerca di una community specifica per un determinato gioco, che sia per fare domande riguardo al completamento dello stesso, organizzare tornei in caso di un titolo competitivo, o semplicemente discussione generale, si fa sempre più difficoltosa. Ciò avviene a causa dell’aumento più che lineare della quantità di titoli sul mercato, grazie anche al successo recente di titoli creati da sviluppatori indipendenti e la riscoperta di giochi di generazioni passate (</w:t>
+      </w:r>
+      <w:proofErr w:type="spellStart"/>
+      <w:r>
+        <w:t>retrogaming</w:t>
+      </w:r>
+      <w:proofErr w:type="spellEnd"/>
+      <w:r>
+        <w:t>).</w:t>
       </w:r>
     </w:p>
     <w:p>
@@ -2810,47 +2841,7 @@
         <w:jc w:val="both"/>
       </w:pPr>
       <w:r>
-        <w:t xml:space="preserve">Con questa crescita, molti </w:t>
-      </w:r>
-      <w:proofErr w:type="spellStart"/>
-      <w:r>
-        <w:t>usufruitori</w:t>
-      </w:r>
-      <w:proofErr w:type="spellEnd"/>
-      <w:r>
-        <w:t xml:space="preserve"> del prodotto sentono il bisogno di catalogare i propri giochi e analizzarli per avere un’idea di quanti titoli in proprio possesso debbano ancora essere completati (il cosiddetto </w:t>
-      </w:r>
-      <w:proofErr w:type="spellStart"/>
-      <w:r>
-        <w:t>backlog</w:t>
-      </w:r>
-      <w:proofErr w:type="spellEnd"/>
-      <w:r>
-        <w:t>). Inoltre la ricerca di una community specifica per un determinato gioco, che sia per fare domande riguardo al completamento dello stesso, organizzare tornei in caso di un titolo competitivo, o semplicemente discussione generale, si fa sempre più difficoltosa. Ciò avviene a causa dell’aumento più che lineare della quantità di titoli sul mercato, grazie anche al successo recente di titoli creati da sviluppatori indipendenti e la riscoperta di giochi di generazioni passate (</w:t>
-      </w:r>
-      <w:proofErr w:type="spellStart"/>
-      <w:r>
-        <w:t>retrogaming</w:t>
-      </w:r>
-      <w:proofErr w:type="spellEnd"/>
-      <w:r>
-        <w:t>).</w:t>
-      </w:r>
-    </w:p>
-    <w:p>
-      <w:pPr>
-        <w:jc w:val="both"/>
-      </w:pPr>
-      <w:r>
-        <w:t xml:space="preserve">Un altro aspetto da considerare è la quantità di servizi diversi che offrono qualche tipo di aggregazione per i giocatori, come gruppi </w:t>
-      </w:r>
-      <w:proofErr w:type="spellStart"/>
-      <w:r>
-        <w:t>Facebook</w:t>
-      </w:r>
-      <w:proofErr w:type="spellEnd"/>
-      <w:r>
-        <w:t xml:space="preserve">, 4chan, </w:t>
+        <w:t xml:space="preserve">Un altro aspetto da considerare è la quantità di servizi diversi che offrono qualche tipo di aggregazione per i giocatori, come gruppi Facebook, 4chan, </w:t>
       </w:r>
       <w:proofErr w:type="spellStart"/>
       <w:r>
@@ -3399,13 +3390,8 @@
       <w:r>
         <w:t xml:space="preserve">l sistema che deve essere realizzato </w:t>
       </w:r>
-      <w:proofErr w:type="gramStart"/>
-      <w:r>
-        <w:t>e</w:t>
-      </w:r>
-      <w:proofErr w:type="gramEnd"/>
-      <w:r>
-        <w:t xml:space="preserve"> cosa </w:t>
+      <w:r>
+        <w:t xml:space="preserve">e cosa </w:t>
       </w:r>
       <w:r>
         <w:t>andrà ad implementare</w:t>
@@ -3418,8 +3404,9 @@
       <w:r>
         <w:t>Si procede con la sottosezione dei Requisiti Funzionali del sistema dove vengono identificate le</w:t>
       </w:r>
-    </w:p>
-    <w:p>
+      <w:r>
+        <w:t xml:space="preserve"> </w:t>
+      </w:r>
       <w:r>
         <w:t xml:space="preserve">funzionalità che </w:t>
       </w:r>
@@ -3619,7 +3606,49 @@
           <w:sz w:val="24"/>
           <w:szCs w:val="24"/>
         </w:rPr>
-        <w:t>Accedere alle singole liste da lui create e modificarle a piacimento.</w:t>
+        <w:t>Accedere all</w:t>
+      </w:r>
+      <w:r>
+        <w:rPr>
+          <w:sz w:val="24"/>
+          <w:szCs w:val="24"/>
+        </w:rPr>
+        <w:t>a lista</w:t>
+      </w:r>
+      <w:r>
+        <w:rPr>
+          <w:sz w:val="24"/>
+          <w:szCs w:val="24"/>
+        </w:rPr>
+        <w:t xml:space="preserve"> da lui creat</w:t>
+      </w:r>
+      <w:r>
+        <w:rPr>
+          <w:sz w:val="24"/>
+          <w:szCs w:val="24"/>
+        </w:rPr>
+        <w:t>a</w:t>
+      </w:r>
+      <w:r>
+        <w:rPr>
+          <w:sz w:val="24"/>
+          <w:szCs w:val="24"/>
+        </w:rPr>
+        <w:t xml:space="preserve"> e modificarl</w:t>
+      </w:r>
+      <w:r>
+        <w:rPr>
+          <w:sz w:val="24"/>
+          <w:szCs w:val="24"/>
+        </w:rPr>
+        <w:t>a</w:t>
+      </w:r>
+      <w:r>
+        <w:rPr>
+          <w:sz w:val="24"/>
+          <w:szCs w:val="24"/>
+        </w:rPr>
+        <w:t xml:space="preserve"> a piacimento.</w:t>
       </w:r>
     </w:p>
     <w:p>
@@ -3640,21 +3669,7 @@
           <w:sz w:val="24"/>
           <w:szCs w:val="24"/>
         </w:rPr>
-        <w:t xml:space="preserve">Creare o contribuire a discussioni già esistenti, oltre che </w:t>
-      </w:r>
-      <w:r>
-        <w:rPr>
-          <w:sz w:val="24"/>
-          <w:szCs w:val="24"/>
-        </w:rPr>
-        <w:t>richiederne la creazione</w:t>
-      </w:r>
-      <w:r>
-        <w:rPr>
-          <w:sz w:val="24"/>
-          <w:szCs w:val="24"/>
-        </w:rPr>
-        <w:t>.</w:t>
+        <w:t>Valutare i giochi presenti nella propria lista.</w:t>
       </w:r>
     </w:p>
     <w:p>
@@ -3675,7 +3690,21 @@
           <w:sz w:val="24"/>
           <w:szCs w:val="24"/>
         </w:rPr>
-        <w:t>Valutare recensioni di altri utenti, oltre che recensire esso stesso dei prodotti.</w:t>
+        <w:t xml:space="preserve">Creare o contribuire a discussioni già esistenti, oltre che </w:t>
+      </w:r>
+      <w:r>
+        <w:rPr>
+          <w:sz w:val="24"/>
+          <w:szCs w:val="24"/>
+        </w:rPr>
+        <w:t>richiederne la creazione</w:t>
+      </w:r>
+      <w:r>
+        <w:rPr>
+          <w:sz w:val="24"/>
+          <w:szCs w:val="24"/>
+        </w:rPr>
+        <w:t>.</w:t>
       </w:r>
     </w:p>
     <w:p>
@@ -3796,22 +3825,29 @@
           <w:sz w:val="24"/>
           <w:szCs w:val="24"/>
         </w:rPr>
+        <w:t xml:space="preserve">Accettare o </w:t>
+      </w:r>
+      <w:r>
+        <w:rPr>
+          <w:sz w:val="24"/>
+          <w:szCs w:val="24"/>
+        </w:rPr>
+        <w:t>eliminare</w:t>
+      </w:r>
+      <w:r>
+        <w:rPr>
+          <w:sz w:val="24"/>
+          <w:szCs w:val="24"/>
+        </w:rPr>
+        <w:t xml:space="preserve"> richieste da parte degli utenti di creazione di discussioni o aggiunta di </w:t>
+      </w:r>
+      <w:r>
+        <w:rPr>
+          <w:sz w:val="24"/>
+          <w:szCs w:val="24"/>
+        </w:rPr>
         <w:lastRenderedPageBreak/>
-        <w:t xml:space="preserve">Accettare o </w:t>
-      </w:r>
-      <w:r>
-        <w:rPr>
-          <w:sz w:val="24"/>
-          <w:szCs w:val="24"/>
-        </w:rPr>
-        <w:t>eliminare</w:t>
-      </w:r>
-      <w:r>
-        <w:rPr>
-          <w:sz w:val="24"/>
-          <w:szCs w:val="24"/>
-        </w:rPr>
-        <w:t xml:space="preserve"> richieste da parte degli utenti di creazione di discussioni o aggiunta di un gioco al Database.</w:t>
+        <w:t>un gioco al Database.</w:t>
       </w:r>
     </w:p>
     <w:p>
@@ -3890,7 +3926,21 @@
           <w:sz w:val="24"/>
           <w:szCs w:val="24"/>
         </w:rPr>
-        <w:t>Visualizzare la pagina di un prodotto e le informazioni relative, comprese recensioni e discussioni a riguardo.</w:t>
+        <w:t>Visualizzare la pagina di un prodotto e le informazioni relative, comprese</w:t>
+      </w:r>
+      <w:r>
+        <w:rPr>
+          <w:sz w:val="24"/>
+          <w:szCs w:val="24"/>
+        </w:rPr>
+        <w:t xml:space="preserve"> </w:t>
+      </w:r>
+      <w:r>
+        <w:rPr>
+          <w:sz w:val="24"/>
+          <w:szCs w:val="24"/>
+        </w:rPr>
+        <w:t>discussioni a riguardo.</w:t>
       </w:r>
     </w:p>
     <w:p>
@@ -4521,7 +4571,23 @@
           <w:sz w:val="24"/>
           <w:szCs w:val="24"/>
         </w:rPr>
-        <w:t>all’utente di scrivere una recensione.</w:t>
+        <w:t xml:space="preserve">all’utente di </w:t>
+      </w:r>
+      <w:r>
+        <w:rPr>
+          <w:bCs/>
+          <w:sz w:val="24"/>
+          <w:szCs w:val="24"/>
+        </w:rPr>
+        <w:t>poter aggiungere una valutazione ad un gioco</w:t>
+      </w:r>
+      <w:r>
+        <w:rPr>
+          <w:bCs/>
+          <w:sz w:val="24"/>
+          <w:szCs w:val="24"/>
+        </w:rPr>
+        <w:t>.</w:t>
       </w:r>
       <w:r>
         <w:rPr>
@@ -4776,18 +4842,8 @@
           <w:sz w:val="24"/>
           <w:szCs w:val="24"/>
         </w:rPr>
-        <w:t xml:space="preserve">Richiesta </w:t>
-      </w:r>
-      <w:proofErr w:type="spellStart"/>
-      <w:r>
-        <w:rPr>
-          <w:b/>
-          <w:sz w:val="24"/>
-          <w:szCs w:val="24"/>
-        </w:rPr>
-        <w:t>Admin</w:t>
-      </w:r>
-      <w:proofErr w:type="spellEnd"/>
+        <w:t>Richiesta Admin</w:t>
+      </w:r>
       <w:r>
         <w:rPr>
           <w:b/>
@@ -4857,25 +4913,7 @@
           <w:sz w:val="24"/>
           <w:szCs w:val="24"/>
         </w:rPr>
-        <w:t>di richiedere un’aggiunta al database all’</w:t>
-      </w:r>
-      <w:proofErr w:type="spellStart"/>
-      <w:r>
-        <w:rPr>
-          <w:bCs/>
-          <w:sz w:val="24"/>
-          <w:szCs w:val="24"/>
-        </w:rPr>
-        <w:t>admin</w:t>
-      </w:r>
-      <w:proofErr w:type="spellEnd"/>
-      <w:r>
-        <w:rPr>
-          <w:bCs/>
-          <w:sz w:val="24"/>
-          <w:szCs w:val="24"/>
-        </w:rPr>
-        <w:t>.</w:t>
+        <w:t>di richiedere un’aggiunta al database all’admin.</w:t>
       </w:r>
       <w:r>
         <w:rPr>
@@ -5346,25 +5384,7 @@
           <w:sz w:val="24"/>
           <w:szCs w:val="24"/>
         </w:rPr>
-        <w:t>L’</w:t>
-      </w:r>
-      <w:proofErr w:type="spellStart"/>
-      <w:r>
-        <w:rPr>
-          <w:bCs/>
-          <w:sz w:val="24"/>
-          <w:szCs w:val="24"/>
-        </w:rPr>
-        <w:t>admin</w:t>
-      </w:r>
-      <w:proofErr w:type="spellEnd"/>
-      <w:r>
-        <w:rPr>
-          <w:bCs/>
-          <w:sz w:val="24"/>
-          <w:szCs w:val="24"/>
-        </w:rPr>
-        <w:t xml:space="preserve"> deve poter valutare (accettare o rifiutare) richieste di creazione o modifica di contenuti da parte dell’utenza.</w:t>
+        <w:t>L’admin deve poter valutare (accettare o rifiutare) richieste di creazione o modifica di contenuti da parte dell’utenza.</w:t>
       </w:r>
     </w:p>
     <w:p>
@@ -5463,26 +5483,7 @@
           <w:sz w:val="24"/>
           <w:szCs w:val="24"/>
         </w:rPr>
-        <w:lastRenderedPageBreak/>
-        <w:t>L’</w:t>
-      </w:r>
-      <w:proofErr w:type="spellStart"/>
-      <w:r>
-        <w:rPr>
-          <w:bCs/>
-          <w:sz w:val="24"/>
-          <w:szCs w:val="24"/>
-        </w:rPr>
-        <w:t>admin</w:t>
-      </w:r>
-      <w:proofErr w:type="spellEnd"/>
-      <w:r>
-        <w:rPr>
-          <w:bCs/>
-          <w:sz w:val="24"/>
-          <w:szCs w:val="24"/>
-        </w:rPr>
-        <w:t xml:space="preserve"> deve poter modificare o aggiungere giochi al database.</w:t>
+        <w:t>L’admin deve poter modificare o aggiungere giochi al database.</w:t>
       </w:r>
     </w:p>
     <w:p>
@@ -5505,6 +5506,7 @@
           <w:sz w:val="24"/>
           <w:szCs w:val="24"/>
         </w:rPr>
+        <w:lastRenderedPageBreak/>
         <w:t>RF_</w:t>
       </w:r>
       <w:r>
@@ -5581,25 +5583,7 @@
           <w:sz w:val="24"/>
           <w:szCs w:val="24"/>
         </w:rPr>
-        <w:t>L’</w:t>
-      </w:r>
-      <w:proofErr w:type="spellStart"/>
-      <w:r>
-        <w:rPr>
-          <w:bCs/>
-          <w:sz w:val="24"/>
-          <w:szCs w:val="24"/>
-        </w:rPr>
-        <w:t>admin</w:t>
-      </w:r>
-      <w:proofErr w:type="spellEnd"/>
-      <w:r>
-        <w:rPr>
-          <w:bCs/>
-          <w:sz w:val="24"/>
-          <w:szCs w:val="24"/>
-        </w:rPr>
-        <w:t xml:space="preserve"> deve poter rimuovere elementi creati dall’utenza che ritiene non opportuni.</w:t>
+        <w:t>L’admin deve poter rimuovere elementi creati dall’utenza che ritiene non opportuni.</w:t>
       </w:r>
     </w:p>
     <w:p>
@@ -5827,23 +5811,7 @@
           <w:sz w:val="24"/>
           <w:szCs w:val="24"/>
         </w:rPr>
-        <w:t xml:space="preserve">Il tempo di risposta di una </w:t>
-      </w:r>
-      <w:proofErr w:type="spellStart"/>
-      <w:r>
-        <w:rPr>
-          <w:sz w:val="24"/>
-          <w:szCs w:val="24"/>
-        </w:rPr>
-        <w:t>query</w:t>
-      </w:r>
-      <w:proofErr w:type="spellEnd"/>
-      <w:r>
-        <w:rPr>
-          <w:sz w:val="24"/>
-          <w:szCs w:val="24"/>
-        </w:rPr>
-        <w:t xml:space="preserve"> deve essere basso, in condizioni medie minore o uguale a un secondo.</w:t>
+        <w:t>Il tempo di risposta di una query deve essere basso, in condizioni medie minore o uguale a un secondo.</w:t>
       </w:r>
     </w:p>
     <w:p>
@@ -6297,7 +6265,6 @@
           <w:sz w:val="24"/>
           <w:szCs w:val="24"/>
         </w:rPr>
-        <w:lastRenderedPageBreak/>
         <w:t>Il sito si affiderà a un sito di hosting per essere online.</w:t>
       </w:r>
     </w:p>
@@ -6696,15 +6663,7 @@
         <w:tab/>
       </w:r>
       <w:r>
-        <w:t xml:space="preserve">Nico, un giocatore di </w:t>
-      </w:r>
-      <w:proofErr w:type="spellStart"/>
-      <w:r>
-        <w:t>Tekken</w:t>
-      </w:r>
-      <w:proofErr w:type="spellEnd"/>
-      <w:r>
-        <w:t xml:space="preserve"> 7, vuole partecipare al suo primo torneo competitivo online.</w:t>
+        <w:t>Nico, un giocatore di Tekken 7, vuole partecipare al suo primo torneo competitivo online.</w:t>
       </w:r>
     </w:p>
     <w:p>
@@ -7061,7 +7020,13 @@
         <w:ind w:left="1417" w:firstLine="0"/>
       </w:pPr>
       <w:r>
-        <w:t>Si dirige poi nella sezione recensioni, dove nonostante un generale elogio ha conferma della scarsa difficoltà del titolo.</w:t>
+        <w:t xml:space="preserve">Si dirige poi nella sezione </w:t>
+      </w:r>
+      <w:r>
+        <w:t>discussioni</w:t>
+      </w:r>
+      <w:r>
+        <w:t>, dove nonostante un generale elogio ha conferma della scarsa difficoltà del titolo.</w:t>
       </w:r>
     </w:p>
     <w:p>
@@ -7073,7 +7038,16 @@
         <w:ind w:left="1417" w:firstLine="0"/>
       </w:pPr>
       <w:r>
-        <w:t>Si dirige infine nella sezione discussioni dove si annuncia come creatore del titolo in questione e richiede consigli e feedback direttamente ai propri acquirenti.</w:t>
+        <w:t>Comincia</w:t>
+      </w:r>
+      <w:r>
+        <w:t>, infine</w:t>
+      </w:r>
+      <w:r>
+        <w:t>, egli stesso una discussione</w:t>
+      </w:r>
+      <w:r>
+        <w:t xml:space="preserve"> dove si annuncia come creatore del titolo in questione e richiede consigli e feedback direttamente ai propri acquirenti.</w:t>
       </w:r>
     </w:p>
     <w:p>
@@ -7224,15 +7198,7 @@
       </w:r>
       <w:proofErr w:type="spellEnd"/>
       <w:r>
-        <w:t xml:space="preserve"> </w:t>
-      </w:r>
-      <w:proofErr w:type="spellStart"/>
-      <w:r>
-        <w:t>Dream</w:t>
-      </w:r>
-      <w:proofErr w:type="spellEnd"/>
-      <w:r>
-        <w:t xml:space="preserve"> Adventure”.</w:t>
+        <w:t xml:space="preserve"> Dream Adventure”.</w:t>
       </w:r>
     </w:p>
     <w:p>
@@ -7300,29 +7266,13 @@
         <w:ind w:left="1417" w:firstLine="0"/>
       </w:pPr>
       <w:r>
-        <w:t xml:space="preserve">Inserisce i requisiti, ossia il nome del gioco e una fonte attendibile della sua esistenza, in questo caso un riferimento a un video del </w:t>
-      </w:r>
-      <w:proofErr w:type="spellStart"/>
-      <w:r>
-        <w:t>gam</w:t>
+        <w:t>Inserisce i requisiti, ossia il nome del gioco e una fonte attendibile della sua esistenza, in questo caso un riferimento a un video del gam</w:t>
       </w:r>
       <w:r>
         <w:t>e</w:t>
       </w:r>
       <w:r>
-        <w:t>play</w:t>
-      </w:r>
-      <w:proofErr w:type="spellEnd"/>
-      <w:r>
-        <w:t xml:space="preserve"> caricato per intero su </w:t>
-      </w:r>
-      <w:proofErr w:type="spellStart"/>
-      <w:r>
-        <w:t>YouTube</w:t>
-      </w:r>
-      <w:proofErr w:type="spellEnd"/>
-      <w:r>
-        <w:t>.</w:t>
+        <w:t>play caricato per intero su YouTube.</w:t>
       </w:r>
     </w:p>
     <w:p>
@@ -7334,15 +7284,7 @@
         <w:ind w:left="1417" w:firstLine="0"/>
       </w:pPr>
       <w:r>
-        <w:t xml:space="preserve">Dopo qualche giorno, la sua proposta viene approvata </w:t>
-      </w:r>
-      <w:proofErr w:type="gramStart"/>
-      <w:r>
-        <w:t>e</w:t>
-      </w:r>
-      <w:proofErr w:type="gramEnd"/>
-      <w:r>
-        <w:t xml:space="preserve"> il gioco aggiunto al datab</w:t>
+        <w:t>Dopo qualche giorno, la sua proposta viene approvata e il gioco aggiunto al datab</w:t>
       </w:r>
       <w:r>
         <w:t>a</w:t>
@@ -7495,15 +7437,7 @@
         <w:tab/>
       </w:r>
       <w:r>
-        <w:t xml:space="preserve">Piero, un </w:t>
-      </w:r>
-      <w:proofErr w:type="spellStart"/>
-      <w:r>
-        <w:t>admin</w:t>
-      </w:r>
-      <w:proofErr w:type="spellEnd"/>
-      <w:r>
-        <w:t xml:space="preserve"> di </w:t>
+        <w:t xml:space="preserve">Piero, un admin di </w:t>
       </w:r>
       <w:proofErr w:type="spellStart"/>
       <w:r>
@@ -7572,15 +7506,7 @@
         <w:ind w:left="1417" w:firstLine="0"/>
       </w:pPr>
       <w:r>
-        <w:t>L’</w:t>
-      </w:r>
-      <w:proofErr w:type="spellStart"/>
-      <w:r>
-        <w:t>admin</w:t>
-      </w:r>
-      <w:proofErr w:type="spellEnd"/>
-      <w:r>
-        <w:t xml:space="preserve"> nota </w:t>
+        <w:t xml:space="preserve">L’admin nota </w:t>
       </w:r>
       <w:r>
         <w:t>le</w:t>
@@ -8144,13 +8070,8 @@
               <w:cnfStyle w:val="000000000000" w:firstRow="0" w:lastRow="0" w:firstColumn="0" w:lastColumn="0" w:oddVBand="0" w:evenVBand="0" w:oddHBand="0" w:evenHBand="0" w:firstRowFirstColumn="0" w:firstRowLastColumn="0" w:lastRowFirstColumn="0" w:lastRowLastColumn="0"/>
             </w:pPr>
             <w:r>
-              <w:t xml:space="preserve">Pagina per effettuare il login da utente registrato o da </w:t>
-            </w:r>
-            <w:proofErr w:type="spellStart"/>
-            <w:r>
-              <w:t>admin</w:t>
-            </w:r>
-            <w:proofErr w:type="spellEnd"/>
+              <w:t>Pagina per effettuare il login da utente registrato o da admin</w:t>
+            </w:r>
           </w:p>
         </w:tc>
       </w:tr>
@@ -8782,15 +8703,7 @@
               <w:cnfStyle w:val="000000000000" w:firstRow="0" w:lastRow="0" w:firstColumn="0" w:lastColumn="0" w:oddVBand="0" w:evenVBand="0" w:oddHBand="0" w:evenHBand="0" w:firstRowFirstColumn="0" w:firstRowLastColumn="0" w:lastRowFirstColumn="0" w:lastRowLastColumn="0"/>
             </w:pPr>
             <w:r>
-              <w:t>Form da compilare per richiedere una nuova discussione (utente registrato) o crearne una (</w:t>
-            </w:r>
-            <w:proofErr w:type="spellStart"/>
-            <w:r>
-              <w:t>admin</w:t>
-            </w:r>
-            <w:proofErr w:type="spellEnd"/>
-            <w:r>
-              <w:t>)</w:t>
+              <w:t>Form da compilare per richiedere una nuova discussione (utente registrato) o crearne una (admin)</w:t>
             </w:r>
           </w:p>
         </w:tc>
@@ -9139,15 +9052,7 @@
               <w:cnfStyle w:val="000000000000" w:firstRow="0" w:lastRow="0" w:firstColumn="0" w:lastColumn="0" w:oddVBand="0" w:evenVBand="0" w:oddHBand="0" w:evenHBand="0" w:firstRowFirstColumn="0" w:firstRowLastColumn="0" w:lastRowFirstColumn="0" w:lastRowLastColumn="0"/>
             </w:pPr>
             <w:r>
-              <w:t xml:space="preserve">Pagina accessibile agli </w:t>
-            </w:r>
-            <w:proofErr w:type="spellStart"/>
-            <w:r>
-              <w:t>admin</w:t>
-            </w:r>
-            <w:proofErr w:type="spellEnd"/>
-            <w:r>
-              <w:t xml:space="preserve"> con le richieste di aggiunta di elementi da parte degli utenti</w:t>
+              <w:t>Pagina accessibile agli admin con le richieste di aggiunta di elementi da parte degli utenti</w:t>
             </w:r>
           </w:p>
         </w:tc>
@@ -9203,15 +9108,7 @@
               <w:cnfStyle w:val="000000000000" w:firstRow="0" w:lastRow="0" w:firstColumn="0" w:lastColumn="0" w:oddVBand="0" w:evenVBand="0" w:oddHBand="0" w:evenHBand="0" w:firstRowFirstColumn="0" w:firstRowLastColumn="0" w:lastRowFirstColumn="0" w:lastRowLastColumn="0"/>
             </w:pPr>
             <w:r>
-              <w:t>Consente all’</w:t>
-            </w:r>
-            <w:proofErr w:type="spellStart"/>
-            <w:r>
-              <w:t>admin</w:t>
-            </w:r>
-            <w:proofErr w:type="spellEnd"/>
-            <w:r>
-              <w:t xml:space="preserve"> di accettare una richiesta di un utente</w:t>
+              <w:t>Consente all’admin di accettare una richiesta di un utente</w:t>
             </w:r>
           </w:p>
         </w:tc>
@@ -9262,15 +9159,7 @@
               <w:cnfStyle w:val="000000000000" w:firstRow="0" w:lastRow="0" w:firstColumn="0" w:lastColumn="0" w:oddVBand="0" w:evenVBand="0" w:oddHBand="0" w:evenHBand="0" w:firstRowFirstColumn="0" w:firstRowLastColumn="0" w:lastRowFirstColumn="0" w:lastRowLastColumn="0"/>
             </w:pPr>
             <w:r>
-              <w:t>Form che permette all’</w:t>
-            </w:r>
-            <w:proofErr w:type="spellStart"/>
-            <w:r>
-              <w:t>admin</w:t>
-            </w:r>
-            <w:proofErr w:type="spellEnd"/>
-            <w:r>
-              <w:t xml:space="preserve"> di inserire un nuovo gioco nel database</w:t>
+              <w:t>Form che permette all’admin di inserire un nuovo gioco nel database</w:t>
             </w:r>
           </w:p>
         </w:tc>
@@ -9326,15 +9215,7 @@
               <w:cnfStyle w:val="000000000000" w:firstRow="0" w:lastRow="0" w:firstColumn="0" w:lastColumn="0" w:oddVBand="0" w:evenVBand="0" w:oddHBand="0" w:evenHBand="0" w:firstRowFirstColumn="0" w:firstRowLastColumn="0" w:lastRowFirstColumn="0" w:lastRowLastColumn="0"/>
             </w:pPr>
             <w:r>
-              <w:t>Form che permette all’</w:t>
-            </w:r>
-            <w:proofErr w:type="spellStart"/>
-            <w:r>
-              <w:t>admin</w:t>
-            </w:r>
-            <w:proofErr w:type="spellEnd"/>
-            <w:r>
-              <w:t xml:space="preserve"> di aggiornare i dati relativi ad un determinato gioco</w:t>
+              <w:t>Form che permette all’admin di aggiornare i dati relativi ad un determinato gioco</w:t>
             </w:r>
           </w:p>
         </w:tc>
@@ -9390,15 +9271,7 @@
               <w:cnfStyle w:val="000000000000" w:firstRow="0" w:lastRow="0" w:firstColumn="0" w:lastColumn="0" w:oddVBand="0" w:evenVBand="0" w:oddHBand="0" w:evenHBand="0" w:firstRowFirstColumn="0" w:firstRowLastColumn="0" w:lastRowFirstColumn="0" w:lastRowLastColumn="0"/>
             </w:pPr>
             <w:r>
-              <w:t>Permette all’</w:t>
-            </w:r>
-            <w:proofErr w:type="spellStart"/>
-            <w:r>
-              <w:t>admin</w:t>
-            </w:r>
-            <w:proofErr w:type="spellEnd"/>
-            <w:r>
-              <w:t xml:space="preserve"> di rimuovere un determinato elemento</w:t>
+              <w:t>Permette all’admin di rimuovere un determinato elemento</w:t>
             </w:r>
             <w:r>
               <w:t xml:space="preserve"> dal database</w:t>
@@ -9617,15 +9490,7 @@
               <w:cnfStyle w:val="000000000000" w:firstRow="0" w:lastRow="0" w:firstColumn="0" w:lastColumn="0" w:oddVBand="0" w:evenVBand="0" w:oddHBand="0" w:evenHBand="0" w:firstRowFirstColumn="0" w:firstRowLastColumn="0" w:lastRowFirstColumn="0" w:lastRowLastColumn="0"/>
             </w:pPr>
             <w:r>
-              <w:t xml:space="preserve">Consente al sistema di verificare i parametri di una ricerca ed effettuare </w:t>
-            </w:r>
-            <w:proofErr w:type="spellStart"/>
-            <w:r>
-              <w:t>query</w:t>
-            </w:r>
-            <w:proofErr w:type="spellEnd"/>
-            <w:r>
-              <w:t xml:space="preserve"> verso i dati memorizzati su database</w:t>
+              <w:t>Consente al sistema di verificare i parametri di una ricerca ed effettuare query verso i dati memorizzati su database</w:t>
             </w:r>
           </w:p>
         </w:tc>
@@ -9904,15 +9769,7 @@
               <w:cnfStyle w:val="000000000000" w:firstRow="0" w:lastRow="0" w:firstColumn="0" w:lastColumn="0" w:oddVBand="0" w:evenVBand="0" w:oddHBand="0" w:evenHBand="0" w:firstRowFirstColumn="0" w:firstRowLastColumn="0" w:lastRowFirstColumn="0" w:lastRowLastColumn="0"/>
             </w:pPr>
             <w:r>
-              <w:t xml:space="preserve">Entità che contiene le informazioni persistenti su un determinato utente, compreso il tipo (utente standard, </w:t>
-            </w:r>
-            <w:proofErr w:type="spellStart"/>
-            <w:r>
-              <w:t>admin</w:t>
-            </w:r>
-            <w:proofErr w:type="spellEnd"/>
-            <w:r>
-              <w:t>) e il punteggio di abilità personale</w:t>
+              <w:t>Entità che contiene le informazioni persistenti su un determinato utente, compreso il tipo (utente standard, admin) e il punteggio di abilità personale</w:t>
             </w:r>
           </w:p>
         </w:tc>
@@ -10195,15 +10052,7 @@
               <w:cnfStyle w:val="000000000000" w:firstRow="0" w:lastRow="0" w:firstColumn="0" w:lastColumn="0" w:oddVBand="0" w:evenVBand="0" w:oddHBand="0" w:evenHBand="0" w:firstRowFirstColumn="0" w:firstRowLastColumn="0" w:lastRowFirstColumn="0" w:lastRowLastColumn="0"/>
             </w:pPr>
             <w:r>
-              <w:t>Entità che mostra il tipo di richiesta inviata all’</w:t>
-            </w:r>
-            <w:proofErr w:type="spellStart"/>
-            <w:r>
-              <w:t>admin</w:t>
-            </w:r>
-            <w:proofErr w:type="spellEnd"/>
-            <w:r>
-              <w:t xml:space="preserve"> per l’aggiunta di giochi o </w:t>
+              <w:t xml:space="preserve">Entità che mostra il tipo di richiesta inviata all’admin per l’aggiunta di giochi o </w:t>
             </w:r>
             <w:r>
               <w:t>discussioni</w:t>
@@ -10726,32 +10575,20 @@
         <w:rPr>
           <w:lang w:val="en-GB"/>
         </w:rPr>
-        <w:t>3.4</w:t>
-      </w:r>
+        <w:t xml:space="preserve">3.4.4.1 </w:t>
+      </w:r>
+      <w:proofErr w:type="spellStart"/>
       <w:r>
         <w:rPr>
           <w:lang w:val="en-GB"/>
         </w:rPr>
-        <w:t>.4.1</w:t>
-      </w:r>
+        <w:t>Statechart</w:t>
+      </w:r>
+      <w:proofErr w:type="spellEnd"/>
       <w:r>
         <w:rPr>
           <w:lang w:val="en-GB"/>
         </w:rPr>
-        <w:t xml:space="preserve"> </w:t>
-      </w:r>
-      <w:proofErr w:type="spellStart"/>
-      <w:r>
-        <w:rPr>
-          <w:lang w:val="en-GB"/>
-        </w:rPr>
-        <w:t>Statechart</w:t>
-      </w:r>
-      <w:proofErr w:type="spellEnd"/>
-      <w:r>
-        <w:rPr>
-          <w:lang w:val="en-GB"/>
-        </w:rPr>
         <w:t xml:space="preserve"> Diagrams</w:t>
       </w:r>
     </w:p>
@@ -10768,14 +10605,7 @@
           <w:b/>
           <w:color w:val="auto"/>
         </w:rPr>
-        <w:t xml:space="preserve">- </w:t>
-      </w:r>
-      <w:r>
-        <w:rPr>
-          <w:b/>
-          <w:color w:val="auto"/>
-        </w:rPr>
-        <w:t>STATECHART REGISTRAZIONE UTENTE</w:t>
+        <w:t>- STATECHART REGISTRAZIONE UTENTE</w:t>
       </w:r>
       <w:r>
         <w:rPr>
@@ -10827,20 +10657,13 @@
           <w:b/>
           <w:color w:val="auto"/>
         </w:rPr>
-        <w:t xml:space="preserve"> </w:t>
-      </w:r>
-      <w:r>
-        <w:rPr>
-          <w:b/>
-          <w:color w:val="auto"/>
-        </w:rPr>
-        <w:t>STATECHART AGGIUNTA ELEMENTO:</w:t>
+        <w:t xml:space="preserve"> STATECHART AGGIUNTA ELEMENTO:</w:t>
       </w:r>
     </w:p>
     <w:p>
       <w:r>
         <w:pict w14:anchorId="542F80CF">
-          <v:shape id="_x0000_i1046" type="#_x0000_t75" style="width:522pt;height:132.75pt">
+          <v:shape id="_x0000_i1043" type="#_x0000_t75" style="width:522pt;height:132.75pt">
             <v:imagedata r:id="rId21" o:title="STATECHART AGGIUNTA ELEMENTO"/>
           </v:shape>
         </w:pict>
@@ -10876,14 +10699,7 @@
           <w:b/>
           <w:color w:val="auto"/>
         </w:rPr>
-        <w:t xml:space="preserve"> </w:t>
-      </w:r>
-      <w:r>
-        <w:rPr>
-          <w:b/>
-          <w:color w:val="auto"/>
-        </w:rPr>
-        <w:t>STATECHART RIMOZIONE ELEMENTO:</w:t>
+        <w:t xml:space="preserve"> STATECHART RIMOZIONE ELEMENTO:</w:t>
       </w:r>
     </w:p>
     <w:p>
@@ -10894,13 +10710,11 @@
       </w:pPr>
       <w:r>
         <w:pict w14:anchorId="148AB41A">
-          <v:shape id="_x0000_i1049" type="#_x0000_t75" style="width:521.25pt;height:125.25pt">
+          <v:shape id="_x0000_i1044" type="#_x0000_t75" style="width:521.25pt;height:125.25pt">
             <v:imagedata r:id="rId22" o:title="STATECHART RIMOZIONE ELEMENTO"/>
           </v:shape>
         </w:pict>
       </w:r>
-      <w:bookmarkStart w:id="62" w:name="_GoBack"/>
-      <w:bookmarkEnd w:id="62"/>
     </w:p>
     <w:sectPr>
       <w:headerReference w:type="default" r:id="rId23"/>
@@ -10915,7 +10729,7 @@
 </file>
 
 <file path=word/endnotes.xml><?xml version="1.0" encoding="utf-8"?>
-<w:endnotes xmlns:wpc="http://schemas.microsoft.com/office/word/2010/wordprocessingCanvas" xmlns:cx="http://schemas.microsoft.com/office/drawing/2014/chartex" xmlns:mc="http://schemas.openxmlformats.org/markup-compatibility/2006" xmlns:o="urn:schemas-microsoft-com:office:office" xmlns:r="http://schemas.openxmlformats.org/officeDocument/2006/relationships" xmlns:m="http://schemas.openxmlformats.org/officeDocument/2006/math" xmlns:v="urn:schemas-microsoft-com:vml" xmlns:wp14="http://schemas.microsoft.com/office/word/2010/wordprocessingDrawing" xmlns:wp="http://schemas.openxmlformats.org/drawingml/2006/wordprocessingDrawing" xmlns:w10="urn:schemas-microsoft-com:office:word" xmlns:w="http://schemas.openxmlformats.org/wordprocessingml/2006/main" xmlns:w14="http://schemas.microsoft.com/office/word/2010/wordml" xmlns:w15="http://schemas.microsoft.com/office/word/2012/wordml" xmlns:w16se="http://schemas.microsoft.com/office/word/2015/wordml/symex" xmlns:wpg="http://schemas.microsoft.com/office/word/2010/wordprocessingGroup" xmlns:wpi="http://schemas.microsoft.com/office/word/2010/wordprocessingInk" xmlns:wne="http://schemas.microsoft.com/office/word/2006/wordml" xmlns:wps="http://schemas.microsoft.com/office/word/2010/wordprocessingShape" mc:Ignorable="w14 w15 w16se wp14">
+<w:endnotes xmlns:wpc="http://schemas.microsoft.com/office/word/2010/wordprocessingCanvas" xmlns:cx="http://schemas.microsoft.com/office/drawing/2014/chartex" xmlns:cx1="http://schemas.microsoft.com/office/drawing/2015/9/8/chartex" xmlns:cx2="http://schemas.microsoft.com/office/drawing/2015/10/21/chartex" xmlns:cx3="http://schemas.microsoft.com/office/drawing/2016/5/9/chartex" xmlns:cx4="http://schemas.microsoft.com/office/drawing/2016/5/10/chartex" xmlns:cx5="http://schemas.microsoft.com/office/drawing/2016/5/11/chartex" xmlns:cx6="http://schemas.microsoft.com/office/drawing/2016/5/12/chartex" xmlns:cx7="http://schemas.microsoft.com/office/drawing/2016/5/13/chartex" xmlns:cx8="http://schemas.microsoft.com/office/drawing/2016/5/14/chartex" xmlns:mc="http://schemas.openxmlformats.org/markup-compatibility/2006" xmlns:aink="http://schemas.microsoft.com/office/drawing/2016/ink" xmlns:am3d="http://schemas.microsoft.com/office/drawing/2017/model3d" xmlns:o="urn:schemas-microsoft-com:office:office" xmlns:r="http://schemas.openxmlformats.org/officeDocument/2006/relationships" xmlns:m="http://schemas.openxmlformats.org/officeDocument/2006/math" xmlns:v="urn:schemas-microsoft-com:vml" xmlns:wp14="http://schemas.microsoft.com/office/word/2010/wordprocessingDrawing" xmlns:wp="http://schemas.openxmlformats.org/drawingml/2006/wordprocessingDrawing" xmlns:w10="urn:schemas-microsoft-com:office:word" xmlns:w="http://schemas.openxmlformats.org/wordprocessingml/2006/main" xmlns:w14="http://schemas.microsoft.com/office/word/2010/wordml" xmlns:w15="http://schemas.microsoft.com/office/word/2012/wordml" xmlns:w16cex="http://schemas.microsoft.com/office/word/2018/wordml/cex" xmlns:w16cid="http://schemas.microsoft.com/office/word/2016/wordml/cid" xmlns:w16="http://schemas.microsoft.com/office/word/2018/wordml" xmlns:w16se="http://schemas.microsoft.com/office/word/2015/wordml/symex" xmlns:wpg="http://schemas.microsoft.com/office/word/2010/wordprocessingGroup" xmlns:wpi="http://schemas.microsoft.com/office/word/2010/wordprocessingInk" xmlns:wne="http://schemas.microsoft.com/office/word/2006/wordml" xmlns:wps="http://schemas.microsoft.com/office/word/2010/wordprocessingShape" mc:Ignorable="w14 w15 w16se w16cid w16 w16cex wp14">
   <w:endnote w:type="separator" w:id="-1">
     <w:p>
       <w:r>
@@ -10937,7 +10751,7 @@
 </file>
 
 <file path=word/footer1.xml><?xml version="1.0" encoding="utf-8"?>
-<w:ftr xmlns:wpc="http://schemas.microsoft.com/office/word/2010/wordprocessingCanvas" xmlns:cx="http://schemas.microsoft.com/office/drawing/2014/chartex" xmlns:mc="http://schemas.openxmlformats.org/markup-compatibility/2006" xmlns:o="urn:schemas-microsoft-com:office:office" xmlns:r="http://schemas.openxmlformats.org/officeDocument/2006/relationships" xmlns:m="http://schemas.openxmlformats.org/officeDocument/2006/math" xmlns:v="urn:schemas-microsoft-com:vml" xmlns:wp14="http://schemas.microsoft.com/office/word/2010/wordprocessingDrawing" xmlns:wp="http://schemas.openxmlformats.org/drawingml/2006/wordprocessingDrawing" xmlns:w10="urn:schemas-microsoft-com:office:word" xmlns:w="http://schemas.openxmlformats.org/wordprocessingml/2006/main" xmlns:w14="http://schemas.microsoft.com/office/word/2010/wordml" xmlns:w15="http://schemas.microsoft.com/office/word/2012/wordml" xmlns:w16se="http://schemas.microsoft.com/office/word/2015/wordml/symex" xmlns:wpg="http://schemas.microsoft.com/office/word/2010/wordprocessingGroup" xmlns:wpi="http://schemas.microsoft.com/office/word/2010/wordprocessingInk" xmlns:wne="http://schemas.microsoft.com/office/word/2006/wordml" xmlns:wps="http://schemas.microsoft.com/office/word/2010/wordprocessingShape" mc:Ignorable="w14 w15 w16se wp14">
+<w:ftr xmlns:wpc="http://schemas.microsoft.com/office/word/2010/wordprocessingCanvas" xmlns:cx="http://schemas.microsoft.com/office/drawing/2014/chartex" xmlns:cx1="http://schemas.microsoft.com/office/drawing/2015/9/8/chartex" xmlns:cx2="http://schemas.microsoft.com/office/drawing/2015/10/21/chartex" xmlns:cx3="http://schemas.microsoft.com/office/drawing/2016/5/9/chartex" xmlns:cx4="http://schemas.microsoft.com/office/drawing/2016/5/10/chartex" xmlns:cx5="http://schemas.microsoft.com/office/drawing/2016/5/11/chartex" xmlns:cx6="http://schemas.microsoft.com/office/drawing/2016/5/12/chartex" xmlns:cx7="http://schemas.microsoft.com/office/drawing/2016/5/13/chartex" xmlns:cx8="http://schemas.microsoft.com/office/drawing/2016/5/14/chartex" xmlns:mc="http://schemas.openxmlformats.org/markup-compatibility/2006" xmlns:aink="http://schemas.microsoft.com/office/drawing/2016/ink" xmlns:am3d="http://schemas.microsoft.com/office/drawing/2017/model3d" xmlns:o="urn:schemas-microsoft-com:office:office" xmlns:r="http://schemas.openxmlformats.org/officeDocument/2006/relationships" xmlns:m="http://schemas.openxmlformats.org/officeDocument/2006/math" xmlns:v="urn:schemas-microsoft-com:vml" xmlns:wp14="http://schemas.microsoft.com/office/word/2010/wordprocessingDrawing" xmlns:wp="http://schemas.openxmlformats.org/drawingml/2006/wordprocessingDrawing" xmlns:w10="urn:schemas-microsoft-com:office:word" xmlns:w="http://schemas.openxmlformats.org/wordprocessingml/2006/main" xmlns:w14="http://schemas.microsoft.com/office/word/2010/wordml" xmlns:w15="http://schemas.microsoft.com/office/word/2012/wordml" xmlns:w16cex="http://schemas.microsoft.com/office/word/2018/wordml/cex" xmlns:w16cid="http://schemas.microsoft.com/office/word/2016/wordml/cid" xmlns:w16="http://schemas.microsoft.com/office/word/2018/wordml" xmlns:w16se="http://schemas.microsoft.com/office/word/2015/wordml/symex" xmlns:wpg="http://schemas.microsoft.com/office/word/2010/wordprocessingGroup" xmlns:wpi="http://schemas.microsoft.com/office/word/2010/wordprocessingInk" xmlns:wne="http://schemas.microsoft.com/office/word/2006/wordml" xmlns:wps="http://schemas.microsoft.com/office/word/2010/wordprocessingShape" mc:Ignorable="w14 w15 w16se w16cid w16 w16cex wp14">
   <w:sdt>
     <w:sdtPr>
       <w:id w:val="-838769867"/>
@@ -11004,7 +10818,7 @@
 </file>
 
 <file path=word/footnotes.xml><?xml version="1.0" encoding="utf-8"?>
-<w:footnotes xmlns:wpc="http://schemas.microsoft.com/office/word/2010/wordprocessingCanvas" xmlns:cx="http://schemas.microsoft.com/office/drawing/2014/chartex" xmlns:mc="http://schemas.openxmlformats.org/markup-compatibility/2006" xmlns:o="urn:schemas-microsoft-com:office:office" xmlns:r="http://schemas.openxmlformats.org/officeDocument/2006/relationships" xmlns:m="http://schemas.openxmlformats.org/officeDocument/2006/math" xmlns:v="urn:schemas-microsoft-com:vml" xmlns:wp14="http://schemas.microsoft.com/office/word/2010/wordprocessingDrawing" xmlns:wp="http://schemas.openxmlformats.org/drawingml/2006/wordprocessingDrawing" xmlns:w10="urn:schemas-microsoft-com:office:word" xmlns:w="http://schemas.openxmlformats.org/wordprocessingml/2006/main" xmlns:w14="http://schemas.microsoft.com/office/word/2010/wordml" xmlns:w15="http://schemas.microsoft.com/office/word/2012/wordml" xmlns:w16se="http://schemas.microsoft.com/office/word/2015/wordml/symex" xmlns:wpg="http://schemas.microsoft.com/office/word/2010/wordprocessingGroup" xmlns:wpi="http://schemas.microsoft.com/office/word/2010/wordprocessingInk" xmlns:wne="http://schemas.microsoft.com/office/word/2006/wordml" xmlns:wps="http://schemas.microsoft.com/office/word/2010/wordprocessingShape" mc:Ignorable="w14 w15 w16se wp14">
+<w:footnotes xmlns:wpc="http://schemas.microsoft.com/office/word/2010/wordprocessingCanvas" xmlns:cx="http://schemas.microsoft.com/office/drawing/2014/chartex" xmlns:cx1="http://schemas.microsoft.com/office/drawing/2015/9/8/chartex" xmlns:cx2="http://schemas.microsoft.com/office/drawing/2015/10/21/chartex" xmlns:cx3="http://schemas.microsoft.com/office/drawing/2016/5/9/chartex" xmlns:cx4="http://schemas.microsoft.com/office/drawing/2016/5/10/chartex" xmlns:cx5="http://schemas.microsoft.com/office/drawing/2016/5/11/chartex" xmlns:cx6="http://schemas.microsoft.com/office/drawing/2016/5/12/chartex" xmlns:cx7="http://schemas.microsoft.com/office/drawing/2016/5/13/chartex" xmlns:cx8="http://schemas.microsoft.com/office/drawing/2016/5/14/chartex" xmlns:mc="http://schemas.openxmlformats.org/markup-compatibility/2006" xmlns:aink="http://schemas.microsoft.com/office/drawing/2016/ink" xmlns:am3d="http://schemas.microsoft.com/office/drawing/2017/model3d" xmlns:o="urn:schemas-microsoft-com:office:office" xmlns:r="http://schemas.openxmlformats.org/officeDocument/2006/relationships" xmlns:m="http://schemas.openxmlformats.org/officeDocument/2006/math" xmlns:v="urn:schemas-microsoft-com:vml" xmlns:wp14="http://schemas.microsoft.com/office/word/2010/wordprocessingDrawing" xmlns:wp="http://schemas.openxmlformats.org/drawingml/2006/wordprocessingDrawing" xmlns:w10="urn:schemas-microsoft-com:office:word" xmlns:w="http://schemas.openxmlformats.org/wordprocessingml/2006/main" xmlns:w14="http://schemas.microsoft.com/office/word/2010/wordml" xmlns:w15="http://schemas.microsoft.com/office/word/2012/wordml" xmlns:w16cex="http://schemas.microsoft.com/office/word/2018/wordml/cex" xmlns:w16cid="http://schemas.microsoft.com/office/word/2016/wordml/cid" xmlns:w16="http://schemas.microsoft.com/office/word/2018/wordml" xmlns:w16se="http://schemas.microsoft.com/office/word/2015/wordml/symex" xmlns:wpg="http://schemas.microsoft.com/office/word/2010/wordprocessingGroup" xmlns:wpi="http://schemas.microsoft.com/office/word/2010/wordprocessingInk" xmlns:wne="http://schemas.microsoft.com/office/word/2006/wordml" xmlns:wps="http://schemas.microsoft.com/office/word/2010/wordprocessingShape" mc:Ignorable="w14 w15 w16se w16cid w16 w16cex wp14">
   <w:footnote w:type="separator" w:id="-1">
     <w:p>
       <w:r>
@@ -11026,7 +10840,7 @@
 </file>
 
 <file path=word/header1.xml><?xml version="1.0" encoding="utf-8"?>
-<w:hdr xmlns:wpc="http://schemas.microsoft.com/office/word/2010/wordprocessingCanvas" xmlns:cx="http://schemas.microsoft.com/office/drawing/2014/chartex" xmlns:mc="http://schemas.openxmlformats.org/markup-compatibility/2006" xmlns:o="urn:schemas-microsoft-com:office:office" xmlns:r="http://schemas.openxmlformats.org/officeDocument/2006/relationships" xmlns:m="http://schemas.openxmlformats.org/officeDocument/2006/math" xmlns:v="urn:schemas-microsoft-com:vml" xmlns:wp14="http://schemas.microsoft.com/office/word/2010/wordprocessingDrawing" xmlns:wp="http://schemas.openxmlformats.org/drawingml/2006/wordprocessingDrawing" xmlns:w10="urn:schemas-microsoft-com:office:word" xmlns:w="http://schemas.openxmlformats.org/wordprocessingml/2006/main" xmlns:w14="http://schemas.microsoft.com/office/word/2010/wordml" xmlns:w15="http://schemas.microsoft.com/office/word/2012/wordml" xmlns:w16se="http://schemas.microsoft.com/office/word/2015/wordml/symex" xmlns:wpg="http://schemas.microsoft.com/office/word/2010/wordprocessingGroup" xmlns:wpi="http://schemas.microsoft.com/office/word/2010/wordprocessingInk" xmlns:wne="http://schemas.microsoft.com/office/word/2006/wordml" xmlns:wps="http://schemas.microsoft.com/office/word/2010/wordprocessingShape" mc:Ignorable="w14 w15 w16se wp14">
+<w:hdr xmlns:wpc="http://schemas.microsoft.com/office/word/2010/wordprocessingCanvas" xmlns:cx="http://schemas.microsoft.com/office/drawing/2014/chartex" xmlns:cx1="http://schemas.microsoft.com/office/drawing/2015/9/8/chartex" xmlns:cx2="http://schemas.microsoft.com/office/drawing/2015/10/21/chartex" xmlns:cx3="http://schemas.microsoft.com/office/drawing/2016/5/9/chartex" xmlns:cx4="http://schemas.microsoft.com/office/drawing/2016/5/10/chartex" xmlns:cx5="http://schemas.microsoft.com/office/drawing/2016/5/11/chartex" xmlns:cx6="http://schemas.microsoft.com/office/drawing/2016/5/12/chartex" xmlns:cx7="http://schemas.microsoft.com/office/drawing/2016/5/13/chartex" xmlns:cx8="http://schemas.microsoft.com/office/drawing/2016/5/14/chartex" xmlns:mc="http://schemas.openxmlformats.org/markup-compatibility/2006" xmlns:aink="http://schemas.microsoft.com/office/drawing/2016/ink" xmlns:am3d="http://schemas.microsoft.com/office/drawing/2017/model3d" xmlns:o="urn:schemas-microsoft-com:office:office" xmlns:r="http://schemas.openxmlformats.org/officeDocument/2006/relationships" xmlns:m="http://schemas.openxmlformats.org/officeDocument/2006/math" xmlns:v="urn:schemas-microsoft-com:vml" xmlns:wp14="http://schemas.microsoft.com/office/word/2010/wordprocessingDrawing" xmlns:wp="http://schemas.openxmlformats.org/drawingml/2006/wordprocessingDrawing" xmlns:w10="urn:schemas-microsoft-com:office:word" xmlns:w="http://schemas.openxmlformats.org/wordprocessingml/2006/main" xmlns:w14="http://schemas.microsoft.com/office/word/2010/wordml" xmlns:w15="http://schemas.microsoft.com/office/word/2012/wordml" xmlns:w16cex="http://schemas.microsoft.com/office/word/2018/wordml/cex" xmlns:w16cid="http://schemas.microsoft.com/office/word/2016/wordml/cid" xmlns:w16="http://schemas.microsoft.com/office/word/2018/wordml" xmlns:w16se="http://schemas.microsoft.com/office/word/2015/wordml/symex" xmlns:wpg="http://schemas.microsoft.com/office/word/2010/wordprocessingGroup" xmlns:wpi="http://schemas.microsoft.com/office/word/2010/wordprocessingInk" xmlns:wne="http://schemas.microsoft.com/office/word/2006/wordml" xmlns:wps="http://schemas.microsoft.com/office/word/2010/wordprocessingShape" mc:Ignorable="w14 w15 w16se w16cid w16 w16cex wp14">
   <w:p>
     <w:pPr>
       <w:spacing w:before="20"/>
@@ -11085,7 +10899,7 @@
 </file>
 
 <file path=word/numbering.xml><?xml version="1.0" encoding="utf-8"?>
-<w:numbering xmlns:wpc="http://schemas.microsoft.com/office/word/2010/wordprocessingCanvas" xmlns:cx="http://schemas.microsoft.com/office/drawing/2014/chartex" xmlns:mc="http://schemas.openxmlformats.org/markup-compatibility/2006" xmlns:o="urn:schemas-microsoft-com:office:office" xmlns:r="http://schemas.openxmlformats.org/officeDocument/2006/relationships" xmlns:m="http://schemas.openxmlformats.org/officeDocument/2006/math" xmlns:v="urn:schemas-microsoft-com:vml" xmlns:wp14="http://schemas.microsoft.com/office/word/2010/wordprocessingDrawing" xmlns:wp="http://schemas.openxmlformats.org/drawingml/2006/wordprocessingDrawing" xmlns:w10="urn:schemas-microsoft-com:office:word" xmlns:w="http://schemas.openxmlformats.org/wordprocessingml/2006/main" xmlns:w14="http://schemas.microsoft.com/office/word/2010/wordml" xmlns:w15="http://schemas.microsoft.com/office/word/2012/wordml" xmlns:w16se="http://schemas.microsoft.com/office/word/2015/wordml/symex" xmlns:wpg="http://schemas.microsoft.com/office/word/2010/wordprocessingGroup" xmlns:wpi="http://schemas.microsoft.com/office/word/2010/wordprocessingInk" xmlns:wne="http://schemas.microsoft.com/office/word/2006/wordml" xmlns:wps="http://schemas.microsoft.com/office/word/2010/wordprocessingShape" mc:Ignorable="w14 w15 w16se wp14">
+<w:numbering xmlns:wpc="http://schemas.microsoft.com/office/word/2010/wordprocessingCanvas" xmlns:cx="http://schemas.microsoft.com/office/drawing/2014/chartex" xmlns:cx1="http://schemas.microsoft.com/office/drawing/2015/9/8/chartex" xmlns:cx2="http://schemas.microsoft.com/office/drawing/2015/10/21/chartex" xmlns:cx3="http://schemas.microsoft.com/office/drawing/2016/5/9/chartex" xmlns:cx4="http://schemas.microsoft.com/office/drawing/2016/5/10/chartex" xmlns:cx5="http://schemas.microsoft.com/office/drawing/2016/5/11/chartex" xmlns:cx6="http://schemas.microsoft.com/office/drawing/2016/5/12/chartex" xmlns:cx7="http://schemas.microsoft.com/office/drawing/2016/5/13/chartex" xmlns:cx8="http://schemas.microsoft.com/office/drawing/2016/5/14/chartex" xmlns:mc="http://schemas.openxmlformats.org/markup-compatibility/2006" xmlns:aink="http://schemas.microsoft.com/office/drawing/2016/ink" xmlns:am3d="http://schemas.microsoft.com/office/drawing/2017/model3d" xmlns:o="urn:schemas-microsoft-com:office:office" xmlns:r="http://schemas.openxmlformats.org/officeDocument/2006/relationships" xmlns:m="http://schemas.openxmlformats.org/officeDocument/2006/math" xmlns:v="urn:schemas-microsoft-com:vml" xmlns:wp14="http://schemas.microsoft.com/office/word/2010/wordprocessingDrawing" xmlns:wp="http://schemas.openxmlformats.org/drawingml/2006/wordprocessingDrawing" xmlns:w10="urn:schemas-microsoft-com:office:word" xmlns:w="http://schemas.openxmlformats.org/wordprocessingml/2006/main" xmlns:w14="http://schemas.microsoft.com/office/word/2010/wordml" xmlns:w15="http://schemas.microsoft.com/office/word/2012/wordml" xmlns:w16cex="http://schemas.microsoft.com/office/word/2018/wordml/cex" xmlns:w16cid="http://schemas.microsoft.com/office/word/2016/wordml/cid" xmlns:w16="http://schemas.microsoft.com/office/word/2018/wordml" xmlns:w16se="http://schemas.microsoft.com/office/word/2015/wordml/symex" xmlns:wpg="http://schemas.microsoft.com/office/word/2010/wordprocessingGroup" xmlns:wpi="http://schemas.microsoft.com/office/word/2010/wordprocessingInk" xmlns:wne="http://schemas.microsoft.com/office/word/2006/wordml" xmlns:wps="http://schemas.microsoft.com/office/word/2010/wordprocessingShape" mc:Ignorable="w14 w15 w16se w16cid w16 w16cex wp14">
   <w:abstractNum w:abstractNumId="0" w15:restartNumberingAfterBreak="0">
     <w:nsid w:val="03557B73"/>
     <w:multiLevelType w:val="hybridMultilevel"/>
@@ -13999,7 +13813,7 @@
 </file>
 
 <file path=word/styles.xml><?xml version="1.0" encoding="utf-8"?>
-<w:styles xmlns:mc="http://schemas.openxmlformats.org/markup-compatibility/2006" xmlns:r="http://schemas.openxmlformats.org/officeDocument/2006/relationships" xmlns:w="http://schemas.openxmlformats.org/wordprocessingml/2006/main" xmlns:w14="http://schemas.microsoft.com/office/word/2010/wordml" xmlns:w15="http://schemas.microsoft.com/office/word/2012/wordml" xmlns:w16se="http://schemas.microsoft.com/office/word/2015/wordml/symex" mc:Ignorable="w14 w15 w16se">
+<w:styles xmlns:mc="http://schemas.openxmlformats.org/markup-compatibility/2006" xmlns:r="http://schemas.openxmlformats.org/officeDocument/2006/relationships" xmlns:w="http://schemas.openxmlformats.org/wordprocessingml/2006/main" xmlns:w14="http://schemas.microsoft.com/office/word/2010/wordml" xmlns:w15="http://schemas.microsoft.com/office/word/2012/wordml" xmlns:w16cex="http://schemas.microsoft.com/office/word/2018/wordml/cex" xmlns:w16cid="http://schemas.microsoft.com/office/word/2016/wordml/cid" xmlns:w16="http://schemas.microsoft.com/office/word/2018/wordml" xmlns:w16se="http://schemas.microsoft.com/office/word/2015/wordml/symex" mc:Ignorable="w14 w15 w16se w16cid w16 w16cex">
   <w:docDefaults>
     <w:rPrDefault>
       <w:rPr>
@@ -14011,7 +13825,7 @@
     </w:rPrDefault>
     <w:pPrDefault/>
   </w:docDefaults>
-  <w:latentStyles w:defLockedState="0" w:defUIPriority="99" w:defSemiHidden="0" w:defUnhideWhenUsed="0" w:defQFormat="0" w:count="371">
+  <w:latentStyles w:defLockedState="0" w:defUIPriority="99" w:defSemiHidden="0" w:defUnhideWhenUsed="0" w:defQFormat="0" w:count="376">
     <w:lsdException w:name="Normal" w:uiPriority="0" w:qFormat="1"/>
     <w:lsdException w:name="heading 1" w:uiPriority="9" w:qFormat="1"/>
     <w:lsdException w:name="heading 2" w:semiHidden="1" w:uiPriority="9" w:unhideWhenUsed="1" w:qFormat="1"/>
@@ -14117,7 +13931,6 @@
     <w:lsdException w:name="HTML Sample" w:semiHidden="1" w:unhideWhenUsed="1"/>
     <w:lsdException w:name="HTML Typewriter" w:semiHidden="1" w:unhideWhenUsed="1"/>
     <w:lsdException w:name="HTML Variable" w:semiHidden="1" w:unhideWhenUsed="1"/>
-    <w:lsdException w:name="Normal Table" w:semiHidden="1" w:unhideWhenUsed="1"/>
     <w:lsdException w:name="annotation subject" w:semiHidden="1" w:unhideWhenUsed="1"/>
     <w:lsdException w:name="No List" w:semiHidden="1" w:unhideWhenUsed="1"/>
     <w:lsdException w:name="Outline List 1" w:semiHidden="1" w:unhideWhenUsed="1"/>
@@ -14160,11 +13973,8 @@
     <w:lsdException w:name="Table Contemporary" w:semiHidden="1" w:unhideWhenUsed="1"/>
     <w:lsdException w:name="Table Elegant" w:semiHidden="1" w:unhideWhenUsed="1"/>
     <w:lsdException w:name="Table Professional" w:semiHidden="1" w:unhideWhenUsed="1"/>
-    <w:lsdException w:name="Table Subtle 1" w:semiHidden="1" w:unhideWhenUsed="1"/>
     <w:lsdException w:name="Table Subtle 2" w:semiHidden="1" w:unhideWhenUsed="1"/>
     <w:lsdException w:name="Table Web 1" w:semiHidden="1" w:unhideWhenUsed="1"/>
-    <w:lsdException w:name="Table Web 2" w:semiHidden="1" w:unhideWhenUsed="1"/>
-    <w:lsdException w:name="Table Web 3" w:semiHidden="1" w:unhideWhenUsed="1"/>
     <w:lsdException w:name="Balloon Text" w:semiHidden="1" w:unhideWhenUsed="1"/>
     <w:lsdException w:name="Table Grid" w:uiPriority="39"/>
     <w:lsdException w:name="Table Theme" w:semiHidden="1" w:unhideWhenUsed="1"/>
@@ -14383,6 +14193,11 @@
     <w:lsdException w:name="List Table 5 Dark Accent 6" w:uiPriority="50"/>
     <w:lsdException w:name="List Table 6 Colorful Accent 6" w:uiPriority="51"/>
     <w:lsdException w:name="List Table 7 Colorful Accent 6" w:uiPriority="52"/>
+    <w:lsdException w:name="Mention" w:semiHidden="1" w:unhideWhenUsed="1"/>
+    <w:lsdException w:name="Smart Hyperlink" w:semiHidden="1" w:unhideWhenUsed="1"/>
+    <w:lsdException w:name="Hashtag" w:semiHidden="1" w:unhideWhenUsed="1"/>
+    <w:lsdException w:name="Unresolved Mention" w:semiHidden="1" w:unhideWhenUsed="1"/>
+    <w:lsdException w:name="Smart Link" w:semiHidden="1" w:unhideWhenUsed="1"/>
   </w:latentStyles>
   <w:style w:type="paragraph" w:default="1" w:styleId="Normale">
     <w:name w:val="Normal"/>
@@ -14862,7 +14677,7 @@
       </w:tcPr>
     </w:tblStylePr>
   </w:style>
-  <w:style w:type="table" w:styleId="Grigliatab2">
+  <w:style w:type="table" w:styleId="Tabellagriglia2">
     <w:name w:val="Grid Table 2"/>
     <w:basedOn w:val="Tabellanormale"/>
     <w:uiPriority w:val="47"/>
@@ -16256,6 +16071,21 @@
 </file>
 
 <file path=customXml/item1.xml><?xml version="1.0" encoding="utf-8"?>
+<p:properties xmlns:p="http://schemas.microsoft.com/office/2006/metadata/properties" xmlns:xsi="http://www.w3.org/2001/XMLSchema-instance" xmlns:pc="http://schemas.microsoft.com/office/infopath/2007/PartnerControls">
+  <documentManagement/>
+</p:properties>
+</file>
+
+<file path=customXml/item2.xml><?xml version="1.0" encoding="utf-8"?>
+<?mso-contentType ?>
+<FormTemplates xmlns="http://schemas.microsoft.com/sharepoint/v3/contenttype/forms">
+  <Display>DocumentLibraryForm</Display>
+  <Edit>DocumentLibraryForm</Edit>
+  <New>DocumentLibraryForm</New>
+</FormTemplates>
+</file>
+
+<file path=customXml/item3.xml><?xml version="1.0" encoding="utf-8"?>
 <ct:contentTypeSchema xmlns:ct="http://schemas.microsoft.com/office/2006/metadata/contentType" xmlns:ma="http://schemas.microsoft.com/office/2006/metadata/properties/metaAttributes" ct:_="" ma:_="" ma:contentTypeName="Documento" ma:contentTypeID="0x0101004CEF66F51723484D8946F8ED7281885E" ma:contentTypeVersion="2" ma:contentTypeDescription="Creare un nuovo documento." ma:contentTypeScope="" ma:versionID="c268be4d416e0196c5ba5f7067ba635b">
   <xsd:schema xmlns:xsd="http://www.w3.org/2001/XMLSchema" xmlns:xs="http://www.w3.org/2001/XMLSchema" xmlns:p="http://schemas.microsoft.com/office/2006/metadata/properties" xmlns:ns3="6cd754ad-29e9-444e-9caf-cbb15131a43e" targetNamespace="http://schemas.microsoft.com/office/2006/metadata/properties" ma:root="true" ma:fieldsID="5387f91e58102c6165d8e9d8eedb46b8" ns3:_="">
     <xsd:import namespace="6cd754ad-29e9-444e-9caf-cbb15131a43e"/>
@@ -16387,26 +16217,28 @@
 </ct:contentTypeSchema>
 </file>
 
-<file path=customXml/item2.xml><?xml version="1.0" encoding="utf-8"?>
-<?mso-contentType ?>
-<FormTemplates xmlns="http://schemas.microsoft.com/sharepoint/v3/contenttype/forms">
-  <Display>DocumentLibraryForm</Display>
-  <Edit>DocumentLibraryForm</Edit>
-  <New>DocumentLibraryForm</New>
-</FormTemplates>
-</file>
-
-<file path=customXml/item3.xml><?xml version="1.0" encoding="utf-8"?>
-<p:properties xmlns:p="http://schemas.microsoft.com/office/2006/metadata/properties" xmlns:xsi="http://www.w3.org/2001/XMLSchema-instance" xmlns:pc="http://schemas.microsoft.com/office/infopath/2007/PartnerControls">
-  <documentManagement/>
-</p:properties>
-</file>
-
 <file path=customXml/item4.xml><?xml version="1.0" encoding="utf-8"?>
 <b:Sources xmlns:b="http://schemas.openxmlformats.org/officeDocument/2006/bibliography" xmlns="http://schemas.openxmlformats.org/officeDocument/2006/bibliography" SelectedStyle="\APASixthEditionOfficeOnline.xsl" StyleName="APA" Version="6"/>
 </file>
 
 <file path=customXml/itemProps1.xml><?xml version="1.0" encoding="utf-8"?>
+<ds:datastoreItem xmlns:ds="http://schemas.openxmlformats.org/officeDocument/2006/customXml" ds:itemID="{AC801BF9-EC76-49F5-B720-8DBB22FDBD22}">
+  <ds:schemaRefs>
+    <ds:schemaRef ds:uri="http://schemas.microsoft.com/office/2006/metadata/properties"/>
+    <ds:schemaRef ds:uri="http://schemas.microsoft.com/office/infopath/2007/PartnerControls"/>
+  </ds:schemaRefs>
+</ds:datastoreItem>
+</file>
+
+<file path=customXml/itemProps2.xml><?xml version="1.0" encoding="utf-8"?>
+<ds:datastoreItem xmlns:ds="http://schemas.openxmlformats.org/officeDocument/2006/customXml" ds:itemID="{C127AD63-8245-493E-A3BB-DDCEA0574EC0}">
+  <ds:schemaRefs>
+    <ds:schemaRef ds:uri="http://schemas.microsoft.com/sharepoint/v3/contenttype/forms"/>
+  </ds:schemaRefs>
+</ds:datastoreItem>
+</file>
+
+<file path=customXml/itemProps3.xml><?xml version="1.0" encoding="utf-8"?>
 <ds:datastoreItem xmlns:ds="http://schemas.openxmlformats.org/officeDocument/2006/customXml" ds:itemID="{F8F1568E-F148-4DF2-9C48-C09E920C1BCC}">
   <ds:schemaRefs>
     <ds:schemaRef ds:uri="http://schemas.microsoft.com/office/2006/metadata/contentType"/>
@@ -16424,23 +16256,6 @@
 </ds:datastoreItem>
 </file>
 
-<file path=customXml/itemProps2.xml><?xml version="1.0" encoding="utf-8"?>
-<ds:datastoreItem xmlns:ds="http://schemas.openxmlformats.org/officeDocument/2006/customXml" ds:itemID="{C127AD63-8245-493E-A3BB-DDCEA0574EC0}">
-  <ds:schemaRefs>
-    <ds:schemaRef ds:uri="http://schemas.microsoft.com/sharepoint/v3/contenttype/forms"/>
-  </ds:schemaRefs>
-</ds:datastoreItem>
-</file>
-
-<file path=customXml/itemProps3.xml><?xml version="1.0" encoding="utf-8"?>
-<ds:datastoreItem xmlns:ds="http://schemas.openxmlformats.org/officeDocument/2006/customXml" ds:itemID="{AC801BF9-EC76-49F5-B720-8DBB22FDBD22}">
-  <ds:schemaRefs>
-    <ds:schemaRef ds:uri="http://schemas.microsoft.com/office/2006/metadata/properties"/>
-    <ds:schemaRef ds:uri="http://schemas.microsoft.com/office/infopath/2007/PartnerControls"/>
-  </ds:schemaRefs>
-</ds:datastoreItem>
-</file>
-
 <file path=customXml/itemProps4.xml><?xml version="1.0" encoding="utf-8"?>
 <ds:datastoreItem xmlns:ds="http://schemas.openxmlformats.org/officeDocument/2006/customXml" ds:itemID="{21D2DEA1-764A-47A4-A262-EBD82C667507}">
   <ds:schemaRefs>

</xml_diff>

<commit_message>
Modificato UCD GENERALE e aggiunto CD ENTITIES
</commit_message>
<xml_diff>
--- a/Documentazione/GameSquare_RAD_v0.1.docx
+++ b/Documentazione/GameSquare_RAD_v0.1.docx
@@ -1,6 +1,6 @@
 
 <file path=word/document.xml><?xml version="1.0" encoding="utf-8"?>
-<w:document xmlns:wpc="http://schemas.microsoft.com/office/word/2010/wordprocessingCanvas" xmlns:cx="http://schemas.microsoft.com/office/drawing/2014/chartex" xmlns:cx1="http://schemas.microsoft.com/office/drawing/2015/9/8/chartex" xmlns:cx2="http://schemas.microsoft.com/office/drawing/2015/10/21/chartex" xmlns:cx3="http://schemas.microsoft.com/office/drawing/2016/5/9/chartex" xmlns:cx4="http://schemas.microsoft.com/office/drawing/2016/5/10/chartex" xmlns:cx5="http://schemas.microsoft.com/office/drawing/2016/5/11/chartex" xmlns:cx6="http://schemas.microsoft.com/office/drawing/2016/5/12/chartex" xmlns:cx7="http://schemas.microsoft.com/office/drawing/2016/5/13/chartex" xmlns:cx8="http://schemas.microsoft.com/office/drawing/2016/5/14/chartex" xmlns:mc="http://schemas.openxmlformats.org/markup-compatibility/2006" xmlns:aink="http://schemas.microsoft.com/office/drawing/2016/ink" xmlns:am3d="http://schemas.microsoft.com/office/drawing/2017/model3d" xmlns:o="urn:schemas-microsoft-com:office:office" xmlns:r="http://schemas.openxmlformats.org/officeDocument/2006/relationships" xmlns:m="http://schemas.openxmlformats.org/officeDocument/2006/math" xmlns:v="urn:schemas-microsoft-com:vml" xmlns:wp14="http://schemas.microsoft.com/office/word/2010/wordprocessingDrawing" xmlns:wp="http://schemas.openxmlformats.org/drawingml/2006/wordprocessingDrawing" xmlns:w10="urn:schemas-microsoft-com:office:word" xmlns:w="http://schemas.openxmlformats.org/wordprocessingml/2006/main" xmlns:w14="http://schemas.microsoft.com/office/word/2010/wordml" xmlns:w15="http://schemas.microsoft.com/office/word/2012/wordml" xmlns:w16cex="http://schemas.microsoft.com/office/word/2018/wordml/cex" xmlns:w16cid="http://schemas.microsoft.com/office/word/2016/wordml/cid" xmlns:w16="http://schemas.microsoft.com/office/word/2018/wordml" xmlns:w16se="http://schemas.microsoft.com/office/word/2015/wordml/symex" xmlns:wpg="http://schemas.microsoft.com/office/word/2010/wordprocessingGroup" xmlns:wpi="http://schemas.microsoft.com/office/word/2010/wordprocessingInk" xmlns:wne="http://schemas.microsoft.com/office/word/2006/wordml" xmlns:wps="http://schemas.microsoft.com/office/word/2010/wordprocessingShape" mc:Ignorable="w14 w15 w16se w16cid w16 w16cex wp14">
+<w:document xmlns:wpc="http://schemas.microsoft.com/office/word/2010/wordprocessingCanvas" xmlns:cx="http://schemas.microsoft.com/office/drawing/2014/chartex" xmlns:mc="http://schemas.openxmlformats.org/markup-compatibility/2006" xmlns:o="urn:schemas-microsoft-com:office:office" xmlns:r="http://schemas.openxmlformats.org/officeDocument/2006/relationships" xmlns:m="http://schemas.openxmlformats.org/officeDocument/2006/math" xmlns:v="urn:schemas-microsoft-com:vml" xmlns:wp14="http://schemas.microsoft.com/office/word/2010/wordprocessingDrawing" xmlns:wp="http://schemas.openxmlformats.org/drawingml/2006/wordprocessingDrawing" xmlns:w10="urn:schemas-microsoft-com:office:word" xmlns:w="http://schemas.openxmlformats.org/wordprocessingml/2006/main" xmlns:w14="http://schemas.microsoft.com/office/word/2010/wordml" xmlns:w15="http://schemas.microsoft.com/office/word/2012/wordml" xmlns:w16se="http://schemas.microsoft.com/office/word/2015/wordml/symex" xmlns:wpg="http://schemas.microsoft.com/office/word/2010/wordprocessingGroup" xmlns:wpi="http://schemas.microsoft.com/office/word/2010/wordprocessingInk" xmlns:wne="http://schemas.microsoft.com/office/word/2006/wordml" xmlns:wps="http://schemas.microsoft.com/office/word/2010/wordprocessingShape" mc:Ignorable="w14 w15 w16se wp14">
   <w:body>
     <w:p>
       <w:pPr>
@@ -2790,8 +2790,13 @@
       </w:r>
       <w:proofErr w:type="spellEnd"/>
       <w:r>
-        <w:t>, PSN, Nintendo eShop, etc.), e fenomeni mediatici come la comunità di videogiocatori su YouTube</w:t>
-      </w:r>
+        <w:t xml:space="preserve">, PSN, Nintendo eShop, etc.), e fenomeni mediatici come la comunità di videogiocatori su </w:t>
+      </w:r>
+      <w:proofErr w:type="spellStart"/>
+      <w:r>
+        <w:t>YouTube</w:t>
+      </w:r>
+      <w:proofErr w:type="spellEnd"/>
       <w:r>
         <w:t xml:space="preserve"> o su </w:t>
       </w:r>
@@ -2841,7 +2846,15 @@
         <w:jc w:val="both"/>
       </w:pPr>
       <w:r>
-        <w:t xml:space="preserve">Un altro aspetto da considerare è la quantità di servizi diversi che offrono qualche tipo di aggregazione per i giocatori, come gruppi Facebook, 4chan, </w:t>
+        <w:t xml:space="preserve">Un altro aspetto da considerare è la quantità di servizi diversi che offrono qualche tipo di aggregazione per i giocatori, come gruppi </w:t>
+      </w:r>
+      <w:proofErr w:type="spellStart"/>
+      <w:r>
+        <w:t>Facebook</w:t>
+      </w:r>
+      <w:proofErr w:type="spellEnd"/>
+      <w:r>
+        <w:t xml:space="preserve">, 4chan, </w:t>
       </w:r>
       <w:proofErr w:type="spellStart"/>
       <w:r>
@@ -3390,8 +3403,13 @@
       <w:r>
         <w:t xml:space="preserve">l sistema che deve essere realizzato </w:t>
       </w:r>
-      <w:r>
-        <w:t xml:space="preserve">e cosa </w:t>
+      <w:proofErr w:type="gramStart"/>
+      <w:r>
+        <w:t>e</w:t>
+      </w:r>
+      <w:proofErr w:type="gramEnd"/>
+      <w:r>
+        <w:t xml:space="preserve"> cosa </w:t>
       </w:r>
       <w:r>
         <w:t>andrà ad implementare</w:t>
@@ -7198,7 +7216,15 @@
       </w:r>
       <w:proofErr w:type="spellEnd"/>
       <w:r>
-        <w:t xml:space="preserve"> Dream Adventure”.</w:t>
+        <w:t xml:space="preserve"> </w:t>
+      </w:r>
+      <w:proofErr w:type="spellStart"/>
+      <w:r>
+        <w:t>Dream</w:t>
+      </w:r>
+      <w:proofErr w:type="spellEnd"/>
+      <w:r>
+        <w:t xml:space="preserve"> Adventure”.</w:t>
       </w:r>
     </w:p>
     <w:p>
@@ -7284,7 +7310,15 @@
         <w:ind w:left="1417" w:firstLine="0"/>
       </w:pPr>
       <w:r>
-        <w:t>Dopo qualche giorno, la sua proposta viene approvata e il gioco aggiunto al datab</w:t>
+        <w:t xml:space="preserve">Dopo qualche giorno, la sua proposta viene approvata </w:t>
+      </w:r>
+      <w:proofErr w:type="gramStart"/>
+      <w:r>
+        <w:t>e</w:t>
+      </w:r>
+      <w:proofErr w:type="gramEnd"/>
+      <w:r>
+        <w:t xml:space="preserve"> il gioco aggiunto al datab</w:t>
       </w:r>
       <w:r>
         <w:t>a</w:t>
@@ -7437,7 +7471,15 @@
         <w:tab/>
       </w:r>
       <w:r>
-        <w:t xml:space="preserve">Piero, un admin di </w:t>
+        <w:t xml:space="preserve">Piero, un </w:t>
+      </w:r>
+      <w:proofErr w:type="spellStart"/>
+      <w:r>
+        <w:t>admin</w:t>
+      </w:r>
+      <w:proofErr w:type="spellEnd"/>
+      <w:r>
+        <w:t xml:space="preserve"> di </w:t>
       </w:r>
       <w:proofErr w:type="spellStart"/>
       <w:r>
@@ -7597,13 +7639,12 @@
     <w:p>
       <w:pPr>
         <w:jc w:val="center"/>
-      </w:pPr>
-      <w:r>
-        <w:rPr>
-          <w:noProof/>
-          <w:lang w:eastAsia="it-IT"/>
-        </w:rPr>
-        <w:pict w14:anchorId="5ECC40B3">
+        <w:rPr>
+          <w:u w:val="single"/>
+        </w:rPr>
+      </w:pPr>
+      <w:r>
+        <w:pict w14:anchorId="7DE6BB51">
           <v:shapetype id="_x0000_t75" coordsize="21600,21600" o:spt="75" o:preferrelative="t" path="m@4@5l@4@11@9@11@9@5xe" filled="f" stroked="f">
             <v:stroke joinstyle="miter"/>
             <v:formulas>
@@ -7623,11 +7664,13 @@
             <v:path o:extrusionok="f" gradientshapeok="t" o:connecttype="rect"/>
             <o:lock v:ext="edit" aspectratio="t"/>
           </v:shapetype>
-          <v:shape id="_x0000_i1037" type="#_x0000_t75" style="width:418.5pt;height:418.5pt">
+          <v:shape id="_x0000_i1046" type="#_x0000_t75" style="width:496.5pt;height:372.75pt">
             <v:imagedata r:id="rId11" o:title="UCD GENERALE"/>
           </v:shape>
         </w:pict>
       </w:r>
+      <w:bookmarkStart w:id="60" w:name="_GoBack"/>
+      <w:bookmarkEnd w:id="60"/>
     </w:p>
     <w:p>
       <w:pPr>
@@ -7830,7 +7873,7 @@
           <w:lang w:val="en-GB"/>
         </w:rPr>
       </w:pPr>
-      <w:bookmarkStart w:id="60" w:name="_Toc64884547"/>
+      <w:bookmarkStart w:id="61" w:name="_Toc64884547"/>
       <w:r>
         <w:rPr>
           <w:rFonts w:ascii="Garamond" w:hAnsi="Garamond"/>
@@ -7841,7 +7884,7 @@
         </w:rPr>
         <w:t>3.4.3 Object Model</w:t>
       </w:r>
-      <w:bookmarkEnd w:id="60"/>
+      <w:bookmarkEnd w:id="61"/>
     </w:p>
     <w:p>
       <w:pPr>
@@ -10549,7 +10592,7 @@
           <w:lang w:val="en-GB"/>
         </w:rPr>
       </w:pPr>
-      <w:bookmarkStart w:id="61" w:name="_Toc64884548"/>
+      <w:bookmarkStart w:id="62" w:name="_Toc64884548"/>
       <w:r>
         <w:rPr>
           <w:rFonts w:ascii="Garamond" w:hAnsi="Garamond"/>
@@ -10561,7 +10604,7 @@
         <w:lastRenderedPageBreak/>
         <w:t>3.4.4 Dynamic Model</w:t>
       </w:r>
-      <w:bookmarkEnd w:id="61"/>
+      <w:bookmarkEnd w:id="62"/>
     </w:p>
     <w:p>
       <w:pPr>
@@ -10598,12 +10641,14 @@
         <w:rPr>
           <w:b/>
           <w:color w:val="auto"/>
+          <w:lang w:val="en-GB"/>
         </w:rPr>
       </w:pPr>
       <w:r>
         <w:rPr>
           <w:b/>
           <w:color w:val="auto"/>
+          <w:lang w:val="en-GB"/>
         </w:rPr>
         <w:t>- STATECHART REGISTRAZIONE UTENTE</w:t>
       </w:r>
@@ -10611,6 +10656,7 @@
         <w:rPr>
           <w:b/>
           <w:color w:val="auto"/>
+          <w:lang w:val="en-GB"/>
         </w:rPr>
         <w:t>:</w:t>
       </w:r>
@@ -10633,10 +10679,17 @@
         <w:rPr>
           <w:b/>
           <w:color w:val="auto"/>
-        </w:rPr>
-      </w:pPr>
-    </w:p>
-    <w:p/>
+          <w:lang w:val="en-GB"/>
+        </w:rPr>
+      </w:pPr>
+    </w:p>
+    <w:p>
+      <w:pPr>
+        <w:rPr>
+          <w:lang w:val="en-GB"/>
+        </w:rPr>
+      </w:pPr>
+    </w:p>
     <w:p>
       <w:pPr>
         <w:pStyle w:val="Titolo5"/>
@@ -10729,7 +10782,7 @@
 </file>
 
 <file path=word/endnotes.xml><?xml version="1.0" encoding="utf-8"?>
-<w:endnotes xmlns:wpc="http://schemas.microsoft.com/office/word/2010/wordprocessingCanvas" xmlns:cx="http://schemas.microsoft.com/office/drawing/2014/chartex" xmlns:cx1="http://schemas.microsoft.com/office/drawing/2015/9/8/chartex" xmlns:cx2="http://schemas.microsoft.com/office/drawing/2015/10/21/chartex" xmlns:cx3="http://schemas.microsoft.com/office/drawing/2016/5/9/chartex" xmlns:cx4="http://schemas.microsoft.com/office/drawing/2016/5/10/chartex" xmlns:cx5="http://schemas.microsoft.com/office/drawing/2016/5/11/chartex" xmlns:cx6="http://schemas.microsoft.com/office/drawing/2016/5/12/chartex" xmlns:cx7="http://schemas.microsoft.com/office/drawing/2016/5/13/chartex" xmlns:cx8="http://schemas.microsoft.com/office/drawing/2016/5/14/chartex" xmlns:mc="http://schemas.openxmlformats.org/markup-compatibility/2006" xmlns:aink="http://schemas.microsoft.com/office/drawing/2016/ink" xmlns:am3d="http://schemas.microsoft.com/office/drawing/2017/model3d" xmlns:o="urn:schemas-microsoft-com:office:office" xmlns:r="http://schemas.openxmlformats.org/officeDocument/2006/relationships" xmlns:m="http://schemas.openxmlformats.org/officeDocument/2006/math" xmlns:v="urn:schemas-microsoft-com:vml" xmlns:wp14="http://schemas.microsoft.com/office/word/2010/wordprocessingDrawing" xmlns:wp="http://schemas.openxmlformats.org/drawingml/2006/wordprocessingDrawing" xmlns:w10="urn:schemas-microsoft-com:office:word" xmlns:w="http://schemas.openxmlformats.org/wordprocessingml/2006/main" xmlns:w14="http://schemas.microsoft.com/office/word/2010/wordml" xmlns:w15="http://schemas.microsoft.com/office/word/2012/wordml" xmlns:w16cex="http://schemas.microsoft.com/office/word/2018/wordml/cex" xmlns:w16cid="http://schemas.microsoft.com/office/word/2016/wordml/cid" xmlns:w16="http://schemas.microsoft.com/office/word/2018/wordml" xmlns:w16se="http://schemas.microsoft.com/office/word/2015/wordml/symex" xmlns:wpg="http://schemas.microsoft.com/office/word/2010/wordprocessingGroup" xmlns:wpi="http://schemas.microsoft.com/office/word/2010/wordprocessingInk" xmlns:wne="http://schemas.microsoft.com/office/word/2006/wordml" xmlns:wps="http://schemas.microsoft.com/office/word/2010/wordprocessingShape" mc:Ignorable="w14 w15 w16se w16cid w16 w16cex wp14">
+<w:endnotes xmlns:wpc="http://schemas.microsoft.com/office/word/2010/wordprocessingCanvas" xmlns:cx="http://schemas.microsoft.com/office/drawing/2014/chartex" xmlns:mc="http://schemas.openxmlformats.org/markup-compatibility/2006" xmlns:o="urn:schemas-microsoft-com:office:office" xmlns:r="http://schemas.openxmlformats.org/officeDocument/2006/relationships" xmlns:m="http://schemas.openxmlformats.org/officeDocument/2006/math" xmlns:v="urn:schemas-microsoft-com:vml" xmlns:wp14="http://schemas.microsoft.com/office/word/2010/wordprocessingDrawing" xmlns:wp="http://schemas.openxmlformats.org/drawingml/2006/wordprocessingDrawing" xmlns:w10="urn:schemas-microsoft-com:office:word" xmlns:w="http://schemas.openxmlformats.org/wordprocessingml/2006/main" xmlns:w14="http://schemas.microsoft.com/office/word/2010/wordml" xmlns:w15="http://schemas.microsoft.com/office/word/2012/wordml" xmlns:w16se="http://schemas.microsoft.com/office/word/2015/wordml/symex" xmlns:wpg="http://schemas.microsoft.com/office/word/2010/wordprocessingGroup" xmlns:wpi="http://schemas.microsoft.com/office/word/2010/wordprocessingInk" xmlns:wne="http://schemas.microsoft.com/office/word/2006/wordml" xmlns:wps="http://schemas.microsoft.com/office/word/2010/wordprocessingShape" mc:Ignorable="w14 w15 w16se wp14">
   <w:endnote w:type="separator" w:id="-1">
     <w:p>
       <w:r>
@@ -10751,7 +10804,7 @@
 </file>
 
 <file path=word/footer1.xml><?xml version="1.0" encoding="utf-8"?>
-<w:ftr xmlns:wpc="http://schemas.microsoft.com/office/word/2010/wordprocessingCanvas" xmlns:cx="http://schemas.microsoft.com/office/drawing/2014/chartex" xmlns:cx1="http://schemas.microsoft.com/office/drawing/2015/9/8/chartex" xmlns:cx2="http://schemas.microsoft.com/office/drawing/2015/10/21/chartex" xmlns:cx3="http://schemas.microsoft.com/office/drawing/2016/5/9/chartex" xmlns:cx4="http://schemas.microsoft.com/office/drawing/2016/5/10/chartex" xmlns:cx5="http://schemas.microsoft.com/office/drawing/2016/5/11/chartex" xmlns:cx6="http://schemas.microsoft.com/office/drawing/2016/5/12/chartex" xmlns:cx7="http://schemas.microsoft.com/office/drawing/2016/5/13/chartex" xmlns:cx8="http://schemas.microsoft.com/office/drawing/2016/5/14/chartex" xmlns:mc="http://schemas.openxmlformats.org/markup-compatibility/2006" xmlns:aink="http://schemas.microsoft.com/office/drawing/2016/ink" xmlns:am3d="http://schemas.microsoft.com/office/drawing/2017/model3d" xmlns:o="urn:schemas-microsoft-com:office:office" xmlns:r="http://schemas.openxmlformats.org/officeDocument/2006/relationships" xmlns:m="http://schemas.openxmlformats.org/officeDocument/2006/math" xmlns:v="urn:schemas-microsoft-com:vml" xmlns:wp14="http://schemas.microsoft.com/office/word/2010/wordprocessingDrawing" xmlns:wp="http://schemas.openxmlformats.org/drawingml/2006/wordprocessingDrawing" xmlns:w10="urn:schemas-microsoft-com:office:word" xmlns:w="http://schemas.openxmlformats.org/wordprocessingml/2006/main" xmlns:w14="http://schemas.microsoft.com/office/word/2010/wordml" xmlns:w15="http://schemas.microsoft.com/office/word/2012/wordml" xmlns:w16cex="http://schemas.microsoft.com/office/word/2018/wordml/cex" xmlns:w16cid="http://schemas.microsoft.com/office/word/2016/wordml/cid" xmlns:w16="http://schemas.microsoft.com/office/word/2018/wordml" xmlns:w16se="http://schemas.microsoft.com/office/word/2015/wordml/symex" xmlns:wpg="http://schemas.microsoft.com/office/word/2010/wordprocessingGroup" xmlns:wpi="http://schemas.microsoft.com/office/word/2010/wordprocessingInk" xmlns:wne="http://schemas.microsoft.com/office/word/2006/wordml" xmlns:wps="http://schemas.microsoft.com/office/word/2010/wordprocessingShape" mc:Ignorable="w14 w15 w16se w16cid w16 w16cex wp14">
+<w:ftr xmlns:wpc="http://schemas.microsoft.com/office/word/2010/wordprocessingCanvas" xmlns:cx="http://schemas.microsoft.com/office/drawing/2014/chartex" xmlns:mc="http://schemas.openxmlformats.org/markup-compatibility/2006" xmlns:o="urn:schemas-microsoft-com:office:office" xmlns:r="http://schemas.openxmlformats.org/officeDocument/2006/relationships" xmlns:m="http://schemas.openxmlformats.org/officeDocument/2006/math" xmlns:v="urn:schemas-microsoft-com:vml" xmlns:wp14="http://schemas.microsoft.com/office/word/2010/wordprocessingDrawing" xmlns:wp="http://schemas.openxmlformats.org/drawingml/2006/wordprocessingDrawing" xmlns:w10="urn:schemas-microsoft-com:office:word" xmlns:w="http://schemas.openxmlformats.org/wordprocessingml/2006/main" xmlns:w14="http://schemas.microsoft.com/office/word/2010/wordml" xmlns:w15="http://schemas.microsoft.com/office/word/2012/wordml" xmlns:w16se="http://schemas.microsoft.com/office/word/2015/wordml/symex" xmlns:wpg="http://schemas.microsoft.com/office/word/2010/wordprocessingGroup" xmlns:wpi="http://schemas.microsoft.com/office/word/2010/wordprocessingInk" xmlns:wne="http://schemas.microsoft.com/office/word/2006/wordml" xmlns:wps="http://schemas.microsoft.com/office/word/2010/wordprocessingShape" mc:Ignorable="w14 w15 w16se wp14">
   <w:sdt>
     <w:sdtPr>
       <w:id w:val="-838769867"/>
@@ -10780,7 +10833,7 @@
           <w:rPr>
             <w:noProof/>
           </w:rPr>
-          <w:t>20</w:t>
+          <w:t>12</w:t>
         </w:r>
         <w:r>
           <w:fldChar w:fldCharType="end"/>
@@ -10818,7 +10871,7 @@
 </file>
 
 <file path=word/footnotes.xml><?xml version="1.0" encoding="utf-8"?>
-<w:footnotes xmlns:wpc="http://schemas.microsoft.com/office/word/2010/wordprocessingCanvas" xmlns:cx="http://schemas.microsoft.com/office/drawing/2014/chartex" xmlns:cx1="http://schemas.microsoft.com/office/drawing/2015/9/8/chartex" xmlns:cx2="http://schemas.microsoft.com/office/drawing/2015/10/21/chartex" xmlns:cx3="http://schemas.microsoft.com/office/drawing/2016/5/9/chartex" xmlns:cx4="http://schemas.microsoft.com/office/drawing/2016/5/10/chartex" xmlns:cx5="http://schemas.microsoft.com/office/drawing/2016/5/11/chartex" xmlns:cx6="http://schemas.microsoft.com/office/drawing/2016/5/12/chartex" xmlns:cx7="http://schemas.microsoft.com/office/drawing/2016/5/13/chartex" xmlns:cx8="http://schemas.microsoft.com/office/drawing/2016/5/14/chartex" xmlns:mc="http://schemas.openxmlformats.org/markup-compatibility/2006" xmlns:aink="http://schemas.microsoft.com/office/drawing/2016/ink" xmlns:am3d="http://schemas.microsoft.com/office/drawing/2017/model3d" xmlns:o="urn:schemas-microsoft-com:office:office" xmlns:r="http://schemas.openxmlformats.org/officeDocument/2006/relationships" xmlns:m="http://schemas.openxmlformats.org/officeDocument/2006/math" xmlns:v="urn:schemas-microsoft-com:vml" xmlns:wp14="http://schemas.microsoft.com/office/word/2010/wordprocessingDrawing" xmlns:wp="http://schemas.openxmlformats.org/drawingml/2006/wordprocessingDrawing" xmlns:w10="urn:schemas-microsoft-com:office:word" xmlns:w="http://schemas.openxmlformats.org/wordprocessingml/2006/main" xmlns:w14="http://schemas.microsoft.com/office/word/2010/wordml" xmlns:w15="http://schemas.microsoft.com/office/word/2012/wordml" xmlns:w16cex="http://schemas.microsoft.com/office/word/2018/wordml/cex" xmlns:w16cid="http://schemas.microsoft.com/office/word/2016/wordml/cid" xmlns:w16="http://schemas.microsoft.com/office/word/2018/wordml" xmlns:w16se="http://schemas.microsoft.com/office/word/2015/wordml/symex" xmlns:wpg="http://schemas.microsoft.com/office/word/2010/wordprocessingGroup" xmlns:wpi="http://schemas.microsoft.com/office/word/2010/wordprocessingInk" xmlns:wne="http://schemas.microsoft.com/office/word/2006/wordml" xmlns:wps="http://schemas.microsoft.com/office/word/2010/wordprocessingShape" mc:Ignorable="w14 w15 w16se w16cid w16 w16cex wp14">
+<w:footnotes xmlns:wpc="http://schemas.microsoft.com/office/word/2010/wordprocessingCanvas" xmlns:cx="http://schemas.microsoft.com/office/drawing/2014/chartex" xmlns:mc="http://schemas.openxmlformats.org/markup-compatibility/2006" xmlns:o="urn:schemas-microsoft-com:office:office" xmlns:r="http://schemas.openxmlformats.org/officeDocument/2006/relationships" xmlns:m="http://schemas.openxmlformats.org/officeDocument/2006/math" xmlns:v="urn:schemas-microsoft-com:vml" xmlns:wp14="http://schemas.microsoft.com/office/word/2010/wordprocessingDrawing" xmlns:wp="http://schemas.openxmlformats.org/drawingml/2006/wordprocessingDrawing" xmlns:w10="urn:schemas-microsoft-com:office:word" xmlns:w="http://schemas.openxmlformats.org/wordprocessingml/2006/main" xmlns:w14="http://schemas.microsoft.com/office/word/2010/wordml" xmlns:w15="http://schemas.microsoft.com/office/word/2012/wordml" xmlns:w16se="http://schemas.microsoft.com/office/word/2015/wordml/symex" xmlns:wpg="http://schemas.microsoft.com/office/word/2010/wordprocessingGroup" xmlns:wpi="http://schemas.microsoft.com/office/word/2010/wordprocessingInk" xmlns:wne="http://schemas.microsoft.com/office/word/2006/wordml" xmlns:wps="http://schemas.microsoft.com/office/word/2010/wordprocessingShape" mc:Ignorable="w14 w15 w16se wp14">
   <w:footnote w:type="separator" w:id="-1">
     <w:p>
       <w:r>
@@ -10840,7 +10893,7 @@
 </file>
 
 <file path=word/header1.xml><?xml version="1.0" encoding="utf-8"?>
-<w:hdr xmlns:wpc="http://schemas.microsoft.com/office/word/2010/wordprocessingCanvas" xmlns:cx="http://schemas.microsoft.com/office/drawing/2014/chartex" xmlns:cx1="http://schemas.microsoft.com/office/drawing/2015/9/8/chartex" xmlns:cx2="http://schemas.microsoft.com/office/drawing/2015/10/21/chartex" xmlns:cx3="http://schemas.microsoft.com/office/drawing/2016/5/9/chartex" xmlns:cx4="http://schemas.microsoft.com/office/drawing/2016/5/10/chartex" xmlns:cx5="http://schemas.microsoft.com/office/drawing/2016/5/11/chartex" xmlns:cx6="http://schemas.microsoft.com/office/drawing/2016/5/12/chartex" xmlns:cx7="http://schemas.microsoft.com/office/drawing/2016/5/13/chartex" xmlns:cx8="http://schemas.microsoft.com/office/drawing/2016/5/14/chartex" xmlns:mc="http://schemas.openxmlformats.org/markup-compatibility/2006" xmlns:aink="http://schemas.microsoft.com/office/drawing/2016/ink" xmlns:am3d="http://schemas.microsoft.com/office/drawing/2017/model3d" xmlns:o="urn:schemas-microsoft-com:office:office" xmlns:r="http://schemas.openxmlformats.org/officeDocument/2006/relationships" xmlns:m="http://schemas.openxmlformats.org/officeDocument/2006/math" xmlns:v="urn:schemas-microsoft-com:vml" xmlns:wp14="http://schemas.microsoft.com/office/word/2010/wordprocessingDrawing" xmlns:wp="http://schemas.openxmlformats.org/drawingml/2006/wordprocessingDrawing" xmlns:w10="urn:schemas-microsoft-com:office:word" xmlns:w="http://schemas.openxmlformats.org/wordprocessingml/2006/main" xmlns:w14="http://schemas.microsoft.com/office/word/2010/wordml" xmlns:w15="http://schemas.microsoft.com/office/word/2012/wordml" xmlns:w16cex="http://schemas.microsoft.com/office/word/2018/wordml/cex" xmlns:w16cid="http://schemas.microsoft.com/office/word/2016/wordml/cid" xmlns:w16="http://schemas.microsoft.com/office/word/2018/wordml" xmlns:w16se="http://schemas.microsoft.com/office/word/2015/wordml/symex" xmlns:wpg="http://schemas.microsoft.com/office/word/2010/wordprocessingGroup" xmlns:wpi="http://schemas.microsoft.com/office/word/2010/wordprocessingInk" xmlns:wne="http://schemas.microsoft.com/office/word/2006/wordml" xmlns:wps="http://schemas.microsoft.com/office/word/2010/wordprocessingShape" mc:Ignorable="w14 w15 w16se w16cid w16 w16cex wp14">
+<w:hdr xmlns:wpc="http://schemas.microsoft.com/office/word/2010/wordprocessingCanvas" xmlns:cx="http://schemas.microsoft.com/office/drawing/2014/chartex" xmlns:mc="http://schemas.openxmlformats.org/markup-compatibility/2006" xmlns:o="urn:schemas-microsoft-com:office:office" xmlns:r="http://schemas.openxmlformats.org/officeDocument/2006/relationships" xmlns:m="http://schemas.openxmlformats.org/officeDocument/2006/math" xmlns:v="urn:schemas-microsoft-com:vml" xmlns:wp14="http://schemas.microsoft.com/office/word/2010/wordprocessingDrawing" xmlns:wp="http://schemas.openxmlformats.org/drawingml/2006/wordprocessingDrawing" xmlns:w10="urn:schemas-microsoft-com:office:word" xmlns:w="http://schemas.openxmlformats.org/wordprocessingml/2006/main" xmlns:w14="http://schemas.microsoft.com/office/word/2010/wordml" xmlns:w15="http://schemas.microsoft.com/office/word/2012/wordml" xmlns:w16se="http://schemas.microsoft.com/office/word/2015/wordml/symex" xmlns:wpg="http://schemas.microsoft.com/office/word/2010/wordprocessingGroup" xmlns:wpi="http://schemas.microsoft.com/office/word/2010/wordprocessingInk" xmlns:wne="http://schemas.microsoft.com/office/word/2006/wordml" xmlns:wps="http://schemas.microsoft.com/office/word/2010/wordprocessingShape" mc:Ignorable="w14 w15 w16se wp14">
   <w:p>
     <w:pPr>
       <w:spacing w:before="20"/>
@@ -10899,7 +10952,7 @@
 </file>
 
 <file path=word/numbering.xml><?xml version="1.0" encoding="utf-8"?>
-<w:numbering xmlns:wpc="http://schemas.microsoft.com/office/word/2010/wordprocessingCanvas" xmlns:cx="http://schemas.microsoft.com/office/drawing/2014/chartex" xmlns:cx1="http://schemas.microsoft.com/office/drawing/2015/9/8/chartex" xmlns:cx2="http://schemas.microsoft.com/office/drawing/2015/10/21/chartex" xmlns:cx3="http://schemas.microsoft.com/office/drawing/2016/5/9/chartex" xmlns:cx4="http://schemas.microsoft.com/office/drawing/2016/5/10/chartex" xmlns:cx5="http://schemas.microsoft.com/office/drawing/2016/5/11/chartex" xmlns:cx6="http://schemas.microsoft.com/office/drawing/2016/5/12/chartex" xmlns:cx7="http://schemas.microsoft.com/office/drawing/2016/5/13/chartex" xmlns:cx8="http://schemas.microsoft.com/office/drawing/2016/5/14/chartex" xmlns:mc="http://schemas.openxmlformats.org/markup-compatibility/2006" xmlns:aink="http://schemas.microsoft.com/office/drawing/2016/ink" xmlns:am3d="http://schemas.microsoft.com/office/drawing/2017/model3d" xmlns:o="urn:schemas-microsoft-com:office:office" xmlns:r="http://schemas.openxmlformats.org/officeDocument/2006/relationships" xmlns:m="http://schemas.openxmlformats.org/officeDocument/2006/math" xmlns:v="urn:schemas-microsoft-com:vml" xmlns:wp14="http://schemas.microsoft.com/office/word/2010/wordprocessingDrawing" xmlns:wp="http://schemas.openxmlformats.org/drawingml/2006/wordprocessingDrawing" xmlns:w10="urn:schemas-microsoft-com:office:word" xmlns:w="http://schemas.openxmlformats.org/wordprocessingml/2006/main" xmlns:w14="http://schemas.microsoft.com/office/word/2010/wordml" xmlns:w15="http://schemas.microsoft.com/office/word/2012/wordml" xmlns:w16cex="http://schemas.microsoft.com/office/word/2018/wordml/cex" xmlns:w16cid="http://schemas.microsoft.com/office/word/2016/wordml/cid" xmlns:w16="http://schemas.microsoft.com/office/word/2018/wordml" xmlns:w16se="http://schemas.microsoft.com/office/word/2015/wordml/symex" xmlns:wpg="http://schemas.microsoft.com/office/word/2010/wordprocessingGroup" xmlns:wpi="http://schemas.microsoft.com/office/word/2010/wordprocessingInk" xmlns:wne="http://schemas.microsoft.com/office/word/2006/wordml" xmlns:wps="http://schemas.microsoft.com/office/word/2010/wordprocessingShape" mc:Ignorable="w14 w15 w16se w16cid w16 w16cex wp14">
+<w:numbering xmlns:wpc="http://schemas.microsoft.com/office/word/2010/wordprocessingCanvas" xmlns:cx="http://schemas.microsoft.com/office/drawing/2014/chartex" xmlns:mc="http://schemas.openxmlformats.org/markup-compatibility/2006" xmlns:o="urn:schemas-microsoft-com:office:office" xmlns:r="http://schemas.openxmlformats.org/officeDocument/2006/relationships" xmlns:m="http://schemas.openxmlformats.org/officeDocument/2006/math" xmlns:v="urn:schemas-microsoft-com:vml" xmlns:wp14="http://schemas.microsoft.com/office/word/2010/wordprocessingDrawing" xmlns:wp="http://schemas.openxmlformats.org/drawingml/2006/wordprocessingDrawing" xmlns:w10="urn:schemas-microsoft-com:office:word" xmlns:w="http://schemas.openxmlformats.org/wordprocessingml/2006/main" xmlns:w14="http://schemas.microsoft.com/office/word/2010/wordml" xmlns:w15="http://schemas.microsoft.com/office/word/2012/wordml" xmlns:w16se="http://schemas.microsoft.com/office/word/2015/wordml/symex" xmlns:wpg="http://schemas.microsoft.com/office/word/2010/wordprocessingGroup" xmlns:wpi="http://schemas.microsoft.com/office/word/2010/wordprocessingInk" xmlns:wne="http://schemas.microsoft.com/office/word/2006/wordml" xmlns:wps="http://schemas.microsoft.com/office/word/2010/wordprocessingShape" mc:Ignorable="w14 w15 w16se wp14">
   <w:abstractNum w:abstractNumId="0" w15:restartNumberingAfterBreak="0">
     <w:nsid w:val="03557B73"/>
     <w:multiLevelType w:val="hybridMultilevel"/>
@@ -13813,7 +13866,7 @@
 </file>
 
 <file path=word/styles.xml><?xml version="1.0" encoding="utf-8"?>
-<w:styles xmlns:mc="http://schemas.openxmlformats.org/markup-compatibility/2006" xmlns:r="http://schemas.openxmlformats.org/officeDocument/2006/relationships" xmlns:w="http://schemas.openxmlformats.org/wordprocessingml/2006/main" xmlns:w14="http://schemas.microsoft.com/office/word/2010/wordml" xmlns:w15="http://schemas.microsoft.com/office/word/2012/wordml" xmlns:w16cex="http://schemas.microsoft.com/office/word/2018/wordml/cex" xmlns:w16cid="http://schemas.microsoft.com/office/word/2016/wordml/cid" xmlns:w16="http://schemas.microsoft.com/office/word/2018/wordml" xmlns:w16se="http://schemas.microsoft.com/office/word/2015/wordml/symex" mc:Ignorable="w14 w15 w16se w16cid w16 w16cex">
+<w:styles xmlns:mc="http://schemas.openxmlformats.org/markup-compatibility/2006" xmlns:r="http://schemas.openxmlformats.org/officeDocument/2006/relationships" xmlns:w="http://schemas.openxmlformats.org/wordprocessingml/2006/main" xmlns:w14="http://schemas.microsoft.com/office/word/2010/wordml" xmlns:w15="http://schemas.microsoft.com/office/word/2012/wordml" xmlns:w16se="http://schemas.microsoft.com/office/word/2015/wordml/symex" mc:Ignorable="w14 w15 w16se">
   <w:docDefaults>
     <w:rPrDefault>
       <w:rPr>
@@ -13825,7 +13878,7 @@
     </w:rPrDefault>
     <w:pPrDefault/>
   </w:docDefaults>
-  <w:latentStyles w:defLockedState="0" w:defUIPriority="99" w:defSemiHidden="0" w:defUnhideWhenUsed="0" w:defQFormat="0" w:count="376">
+  <w:latentStyles w:defLockedState="0" w:defUIPriority="99" w:defSemiHidden="0" w:defUnhideWhenUsed="0" w:defQFormat="0" w:count="371">
     <w:lsdException w:name="Normal" w:uiPriority="0" w:qFormat="1"/>
     <w:lsdException w:name="heading 1" w:uiPriority="9" w:qFormat="1"/>
     <w:lsdException w:name="heading 2" w:semiHidden="1" w:uiPriority="9" w:unhideWhenUsed="1" w:qFormat="1"/>
@@ -13931,6 +13984,7 @@
     <w:lsdException w:name="HTML Sample" w:semiHidden="1" w:unhideWhenUsed="1"/>
     <w:lsdException w:name="HTML Typewriter" w:semiHidden="1" w:unhideWhenUsed="1"/>
     <w:lsdException w:name="HTML Variable" w:semiHidden="1" w:unhideWhenUsed="1"/>
+    <w:lsdException w:name="Normal Table" w:semiHidden="1" w:unhideWhenUsed="1"/>
     <w:lsdException w:name="annotation subject" w:semiHidden="1" w:unhideWhenUsed="1"/>
     <w:lsdException w:name="No List" w:semiHidden="1" w:unhideWhenUsed="1"/>
     <w:lsdException w:name="Outline List 1" w:semiHidden="1" w:unhideWhenUsed="1"/>
@@ -13973,8 +14027,11 @@
     <w:lsdException w:name="Table Contemporary" w:semiHidden="1" w:unhideWhenUsed="1"/>
     <w:lsdException w:name="Table Elegant" w:semiHidden="1" w:unhideWhenUsed="1"/>
     <w:lsdException w:name="Table Professional" w:semiHidden="1" w:unhideWhenUsed="1"/>
+    <w:lsdException w:name="Table Subtle 1" w:semiHidden="1" w:unhideWhenUsed="1"/>
     <w:lsdException w:name="Table Subtle 2" w:semiHidden="1" w:unhideWhenUsed="1"/>
     <w:lsdException w:name="Table Web 1" w:semiHidden="1" w:unhideWhenUsed="1"/>
+    <w:lsdException w:name="Table Web 2" w:semiHidden="1" w:unhideWhenUsed="1"/>
+    <w:lsdException w:name="Table Web 3" w:semiHidden="1" w:unhideWhenUsed="1"/>
     <w:lsdException w:name="Balloon Text" w:semiHidden="1" w:unhideWhenUsed="1"/>
     <w:lsdException w:name="Table Grid" w:uiPriority="39"/>
     <w:lsdException w:name="Table Theme" w:semiHidden="1" w:unhideWhenUsed="1"/>
@@ -14193,11 +14250,6 @@
     <w:lsdException w:name="List Table 5 Dark Accent 6" w:uiPriority="50"/>
     <w:lsdException w:name="List Table 6 Colorful Accent 6" w:uiPriority="51"/>
     <w:lsdException w:name="List Table 7 Colorful Accent 6" w:uiPriority="52"/>
-    <w:lsdException w:name="Mention" w:semiHidden="1" w:unhideWhenUsed="1"/>
-    <w:lsdException w:name="Smart Hyperlink" w:semiHidden="1" w:unhideWhenUsed="1"/>
-    <w:lsdException w:name="Hashtag" w:semiHidden="1" w:unhideWhenUsed="1"/>
-    <w:lsdException w:name="Unresolved Mention" w:semiHidden="1" w:unhideWhenUsed="1"/>
-    <w:lsdException w:name="Smart Link" w:semiHidden="1" w:unhideWhenUsed="1"/>
   </w:latentStyles>
   <w:style w:type="paragraph" w:default="1" w:styleId="Normale">
     <w:name w:val="Normal"/>
@@ -14677,7 +14729,7 @@
       </w:tcPr>
     </w:tblStylePr>
   </w:style>
-  <w:style w:type="table" w:styleId="Tabellagriglia2">
+  <w:style w:type="table" w:styleId="Grigliatab2">
     <w:name w:val="Grid Table 2"/>
     <w:basedOn w:val="Tabellanormale"/>
     <w:uiPriority w:val="47"/>
@@ -16071,21 +16123,6 @@
 </file>
 
 <file path=customXml/item1.xml><?xml version="1.0" encoding="utf-8"?>
-<p:properties xmlns:p="http://schemas.microsoft.com/office/2006/metadata/properties" xmlns:xsi="http://www.w3.org/2001/XMLSchema-instance" xmlns:pc="http://schemas.microsoft.com/office/infopath/2007/PartnerControls">
-  <documentManagement/>
-</p:properties>
-</file>
-
-<file path=customXml/item2.xml><?xml version="1.0" encoding="utf-8"?>
-<?mso-contentType ?>
-<FormTemplates xmlns="http://schemas.microsoft.com/sharepoint/v3/contenttype/forms">
-  <Display>DocumentLibraryForm</Display>
-  <Edit>DocumentLibraryForm</Edit>
-  <New>DocumentLibraryForm</New>
-</FormTemplates>
-</file>
-
-<file path=customXml/item3.xml><?xml version="1.0" encoding="utf-8"?>
 <ct:contentTypeSchema xmlns:ct="http://schemas.microsoft.com/office/2006/metadata/contentType" xmlns:ma="http://schemas.microsoft.com/office/2006/metadata/properties/metaAttributes" ct:_="" ma:_="" ma:contentTypeName="Documento" ma:contentTypeID="0x0101004CEF66F51723484D8946F8ED7281885E" ma:contentTypeVersion="2" ma:contentTypeDescription="Creare un nuovo documento." ma:contentTypeScope="" ma:versionID="c268be4d416e0196c5ba5f7067ba635b">
   <xsd:schema xmlns:xsd="http://www.w3.org/2001/XMLSchema" xmlns:xs="http://www.w3.org/2001/XMLSchema" xmlns:p="http://schemas.microsoft.com/office/2006/metadata/properties" xmlns:ns3="6cd754ad-29e9-444e-9caf-cbb15131a43e" targetNamespace="http://schemas.microsoft.com/office/2006/metadata/properties" ma:root="true" ma:fieldsID="5387f91e58102c6165d8e9d8eedb46b8" ns3:_="">
     <xsd:import namespace="6cd754ad-29e9-444e-9caf-cbb15131a43e"/>
@@ -16217,28 +16254,26 @@
 </ct:contentTypeSchema>
 </file>
 
+<file path=customXml/item2.xml><?xml version="1.0" encoding="utf-8"?>
+<?mso-contentType ?>
+<FormTemplates xmlns="http://schemas.microsoft.com/sharepoint/v3/contenttype/forms">
+  <Display>DocumentLibraryForm</Display>
+  <Edit>DocumentLibraryForm</Edit>
+  <New>DocumentLibraryForm</New>
+</FormTemplates>
+</file>
+
+<file path=customXml/item3.xml><?xml version="1.0" encoding="utf-8"?>
+<p:properties xmlns:p="http://schemas.microsoft.com/office/2006/metadata/properties" xmlns:xsi="http://www.w3.org/2001/XMLSchema-instance" xmlns:pc="http://schemas.microsoft.com/office/infopath/2007/PartnerControls">
+  <documentManagement/>
+</p:properties>
+</file>
+
 <file path=customXml/item4.xml><?xml version="1.0" encoding="utf-8"?>
 <b:Sources xmlns:b="http://schemas.openxmlformats.org/officeDocument/2006/bibliography" xmlns="http://schemas.openxmlformats.org/officeDocument/2006/bibliography" SelectedStyle="\APASixthEditionOfficeOnline.xsl" StyleName="APA" Version="6"/>
 </file>
 
 <file path=customXml/itemProps1.xml><?xml version="1.0" encoding="utf-8"?>
-<ds:datastoreItem xmlns:ds="http://schemas.openxmlformats.org/officeDocument/2006/customXml" ds:itemID="{AC801BF9-EC76-49F5-B720-8DBB22FDBD22}">
-  <ds:schemaRefs>
-    <ds:schemaRef ds:uri="http://schemas.microsoft.com/office/2006/metadata/properties"/>
-    <ds:schemaRef ds:uri="http://schemas.microsoft.com/office/infopath/2007/PartnerControls"/>
-  </ds:schemaRefs>
-</ds:datastoreItem>
-</file>
-
-<file path=customXml/itemProps2.xml><?xml version="1.0" encoding="utf-8"?>
-<ds:datastoreItem xmlns:ds="http://schemas.openxmlformats.org/officeDocument/2006/customXml" ds:itemID="{C127AD63-8245-493E-A3BB-DDCEA0574EC0}">
-  <ds:schemaRefs>
-    <ds:schemaRef ds:uri="http://schemas.microsoft.com/sharepoint/v3/contenttype/forms"/>
-  </ds:schemaRefs>
-</ds:datastoreItem>
-</file>
-
-<file path=customXml/itemProps3.xml><?xml version="1.0" encoding="utf-8"?>
 <ds:datastoreItem xmlns:ds="http://schemas.openxmlformats.org/officeDocument/2006/customXml" ds:itemID="{F8F1568E-F148-4DF2-9C48-C09E920C1BCC}">
   <ds:schemaRefs>
     <ds:schemaRef ds:uri="http://schemas.microsoft.com/office/2006/metadata/contentType"/>
@@ -16256,8 +16291,25 @@
 </ds:datastoreItem>
 </file>
 
+<file path=customXml/itemProps2.xml><?xml version="1.0" encoding="utf-8"?>
+<ds:datastoreItem xmlns:ds="http://schemas.openxmlformats.org/officeDocument/2006/customXml" ds:itemID="{C127AD63-8245-493E-A3BB-DDCEA0574EC0}">
+  <ds:schemaRefs>
+    <ds:schemaRef ds:uri="http://schemas.microsoft.com/sharepoint/v3/contenttype/forms"/>
+  </ds:schemaRefs>
+</ds:datastoreItem>
+</file>
+
+<file path=customXml/itemProps3.xml><?xml version="1.0" encoding="utf-8"?>
+<ds:datastoreItem xmlns:ds="http://schemas.openxmlformats.org/officeDocument/2006/customXml" ds:itemID="{AC801BF9-EC76-49F5-B720-8DBB22FDBD22}">
+  <ds:schemaRefs>
+    <ds:schemaRef ds:uri="http://schemas.microsoft.com/office/2006/metadata/properties"/>
+    <ds:schemaRef ds:uri="http://schemas.microsoft.com/office/infopath/2007/PartnerControls"/>
+  </ds:schemaRefs>
+</ds:datastoreItem>
+</file>
+
 <file path=customXml/itemProps4.xml><?xml version="1.0" encoding="utf-8"?>
-<ds:datastoreItem xmlns:ds="http://schemas.openxmlformats.org/officeDocument/2006/customXml" ds:itemID="{21D2DEA1-764A-47A4-A262-EBD82C667507}">
+<ds:datastoreItem xmlns:ds="http://schemas.openxmlformats.org/officeDocument/2006/customXml" ds:itemID="{E3BDA502-D41A-45DC-9632-2AD45459C26F}">
   <ds:schemaRefs>
     <ds:schemaRef ds:uri="http://schemas.openxmlformats.org/officeDocument/2006/bibliography"/>
   </ds:schemaRefs>

</xml_diff>

<commit_message>
Aggiunti riferimenti al moderatore, allo sviluppatore e al gestore catalogo
</commit_message>
<xml_diff>
--- a/Documentazione/GameSquare_RAD_v0.1.docx
+++ b/Documentazione/GameSquare_RAD_v0.1.docx
@@ -1,6 +1,6 @@
 
 <file path=word/document.xml><?xml version="1.0" encoding="utf-8"?>
-<w:document xmlns:wpc="http://schemas.microsoft.com/office/word/2010/wordprocessingCanvas" xmlns:cx="http://schemas.microsoft.com/office/drawing/2014/chartex" xmlns:mc="http://schemas.openxmlformats.org/markup-compatibility/2006" xmlns:o="urn:schemas-microsoft-com:office:office" xmlns:r="http://schemas.openxmlformats.org/officeDocument/2006/relationships" xmlns:m="http://schemas.openxmlformats.org/officeDocument/2006/math" xmlns:v="urn:schemas-microsoft-com:vml" xmlns:wp14="http://schemas.microsoft.com/office/word/2010/wordprocessingDrawing" xmlns:wp="http://schemas.openxmlformats.org/drawingml/2006/wordprocessingDrawing" xmlns:w10="urn:schemas-microsoft-com:office:word" xmlns:w="http://schemas.openxmlformats.org/wordprocessingml/2006/main" xmlns:w14="http://schemas.microsoft.com/office/word/2010/wordml" xmlns:w15="http://schemas.microsoft.com/office/word/2012/wordml" xmlns:w16se="http://schemas.microsoft.com/office/word/2015/wordml/symex" xmlns:wpg="http://schemas.microsoft.com/office/word/2010/wordprocessingGroup" xmlns:wpi="http://schemas.microsoft.com/office/word/2010/wordprocessingInk" xmlns:wne="http://schemas.microsoft.com/office/word/2006/wordml" xmlns:wps="http://schemas.microsoft.com/office/word/2010/wordprocessingShape" mc:Ignorable="w14 w15 w16se wp14">
+<w:document xmlns:wpc="http://schemas.microsoft.com/office/word/2010/wordprocessingCanvas" xmlns:cx="http://schemas.microsoft.com/office/drawing/2014/chartex" xmlns:cx1="http://schemas.microsoft.com/office/drawing/2015/9/8/chartex" xmlns:cx2="http://schemas.microsoft.com/office/drawing/2015/10/21/chartex" xmlns:cx3="http://schemas.microsoft.com/office/drawing/2016/5/9/chartex" xmlns:cx4="http://schemas.microsoft.com/office/drawing/2016/5/10/chartex" xmlns:cx5="http://schemas.microsoft.com/office/drawing/2016/5/11/chartex" xmlns:cx6="http://schemas.microsoft.com/office/drawing/2016/5/12/chartex" xmlns:cx7="http://schemas.microsoft.com/office/drawing/2016/5/13/chartex" xmlns:cx8="http://schemas.microsoft.com/office/drawing/2016/5/14/chartex" xmlns:mc="http://schemas.openxmlformats.org/markup-compatibility/2006" xmlns:aink="http://schemas.microsoft.com/office/drawing/2016/ink" xmlns:am3d="http://schemas.microsoft.com/office/drawing/2017/model3d" xmlns:o="urn:schemas-microsoft-com:office:office" xmlns:r="http://schemas.openxmlformats.org/officeDocument/2006/relationships" xmlns:m="http://schemas.openxmlformats.org/officeDocument/2006/math" xmlns:v="urn:schemas-microsoft-com:vml" xmlns:wp14="http://schemas.microsoft.com/office/word/2010/wordprocessingDrawing" xmlns:wp="http://schemas.openxmlformats.org/drawingml/2006/wordprocessingDrawing" xmlns:w10="urn:schemas-microsoft-com:office:word" xmlns:w="http://schemas.openxmlformats.org/wordprocessingml/2006/main" xmlns:w14="http://schemas.microsoft.com/office/word/2010/wordml" xmlns:w15="http://schemas.microsoft.com/office/word/2012/wordml" xmlns:w16cex="http://schemas.microsoft.com/office/word/2018/wordml/cex" xmlns:w16cid="http://schemas.microsoft.com/office/word/2016/wordml/cid" xmlns:w16="http://schemas.microsoft.com/office/word/2018/wordml" xmlns:w16se="http://schemas.microsoft.com/office/word/2015/wordml/symex" xmlns:wpg="http://schemas.microsoft.com/office/word/2010/wordprocessingGroup" xmlns:wpi="http://schemas.microsoft.com/office/word/2010/wordprocessingInk" xmlns:wne="http://schemas.microsoft.com/office/word/2006/wordml" xmlns:wps="http://schemas.microsoft.com/office/word/2010/wordprocessingShape" mc:Ignorable="w14 w15 w16se w16cid w16 w16cex wp14">
   <w:body>
     <w:p>
       <w:pPr>
@@ -98,7 +98,6 @@
           <w:lang w:val="en-US"/>
         </w:rPr>
       </w:pPr>
-      <w:proofErr w:type="spellStart"/>
       <w:r>
         <w:rPr>
           <w:rFonts w:ascii="Garamond" w:hAnsi="Garamond"/>
@@ -109,7 +108,6 @@
         </w:rPr>
         <w:t>GameSquare</w:t>
       </w:r>
-      <w:proofErr w:type="spellEnd"/>
     </w:p>
     <w:p>
       <w:pPr>
@@ -2693,13 +2691,8 @@
       <w:bookmarkEnd w:id="3"/>
     </w:p>
     <w:p>
-      <w:proofErr w:type="spellStart"/>
-      <w:r>
-        <w:t>GameSquare</w:t>
-      </w:r>
-      <w:proofErr w:type="spellEnd"/>
-      <w:r>
-        <w:t xml:space="preserve"> propone una piattaforma centralizzata e pensata per videogiocatori, a prescindere dalla loro esperienza, e sviluppatori.</w:t>
+      <w:r>
+        <w:t>GameSquare propone una piattaforma centralizzata e pensata per videogiocatori, a prescindere dalla loro esperienza, e sviluppatori.</w:t>
       </w:r>
     </w:p>
     <w:p>
@@ -2721,15 +2714,7 @@
         <w:t xml:space="preserve"> la valutazione generale sulla base dei voti degli utenti</w:t>
       </w:r>
       <w:r>
-        <w:t xml:space="preserve"> e quanto sono stati aggiunti a una determinata categoria rispetto alle altre. La pagina di ogni gioco avrà una sezione commenti suddivisa per categorie (</w:t>
-      </w:r>
-      <w:proofErr w:type="spellStart"/>
-      <w:r>
-        <w:t>FAQs</w:t>
-      </w:r>
-      <w:proofErr w:type="spellEnd"/>
-      <w:r>
-        <w:t>, discussione generale, tornei, etc.).</w:t>
+        <w:t xml:space="preserve"> e quanto sono stati aggiunti a una determinata categoria rispetto alle altre. La pagina di ogni gioco avrà una sezione commenti suddivisa per categorie (FAQs, discussione generale, tornei, etc.).</w:t>
       </w:r>
     </w:p>
     <w:p>
@@ -2782,39 +2767,13 @@
         <w:jc w:val="both"/>
       </w:pPr>
       <w:r>
-        <w:t xml:space="preserve">Il mondo dell’intrattenimento videoludico è diventato negli ultimi anni un fenomeno esteso a centinaia di milioni di persone, grazie a servizi e piattaforme che permettono un semplice accesso a cataloghi molto grandi di videogiochi (e. g. </w:t>
-      </w:r>
-      <w:proofErr w:type="spellStart"/>
-      <w:r>
-        <w:t>Steam</w:t>
-      </w:r>
-      <w:proofErr w:type="spellEnd"/>
-      <w:r>
-        <w:t xml:space="preserve">, PSN, Nintendo eShop, etc.), e fenomeni mediatici come la comunità di videogiocatori su </w:t>
-      </w:r>
-      <w:proofErr w:type="spellStart"/>
-      <w:r>
-        <w:t>YouTube</w:t>
-      </w:r>
-      <w:proofErr w:type="spellEnd"/>
-      <w:r>
-        <w:t xml:space="preserve"> o su </w:t>
-      </w:r>
-      <w:proofErr w:type="spellStart"/>
-      <w:r>
-        <w:t>Twitch</w:t>
-      </w:r>
-      <w:proofErr w:type="spellEnd"/>
-      <w:r>
-        <w:t xml:space="preserve">, gli </w:t>
-      </w:r>
-      <w:proofErr w:type="spellStart"/>
-      <w:r>
-        <w:t>eSports</w:t>
-      </w:r>
-      <w:proofErr w:type="spellEnd"/>
-      <w:r>
-        <w:t xml:space="preserve"> e le molte riviste online specializzate.</w:t>
+        <w:t>Il mondo dell’intrattenimento videoludico è diventato negli ultimi anni un fenomeno esteso a centinaia di milioni di persone, grazie a servizi e piattaforme che permettono un semplice accesso a cataloghi molto grandi di videogiochi (e. g. Steam, PSN, Nintendo eShop, etc.), e fenomeni mediatici come la comunità di videogiocatori su YouTube</w:t>
+      </w:r>
+      <w:r>
+        <w:t xml:space="preserve"> o su Twitch</w:t>
+      </w:r>
+      <w:r>
+        <w:t>, gli eSports e le molte riviste online specializzate.</w:t>
       </w:r>
     </w:p>
     <w:p>
@@ -2822,23 +2781,7 @@
         <w:jc w:val="both"/>
       </w:pPr>
       <w:r>
-        <w:t xml:space="preserve">Con questa crescita, molti </w:t>
-      </w:r>
-      <w:proofErr w:type="spellStart"/>
-      <w:r>
-        <w:t>usufruitori</w:t>
-      </w:r>
-      <w:proofErr w:type="spellEnd"/>
-      <w:r>
-        <w:t xml:space="preserve"> del prodotto sentono il bisogno di catalogare i propri giochi e analizzarli per avere un’idea di quanti titoli in proprio possesso debbano ancora essere completati (il cosiddetto backlog). Inoltre la ricerca di una community specifica per un determinato gioco, che sia per fare domande riguardo al completamento dello stesso, organizzare tornei in caso di un titolo competitivo, o semplicemente discussione generale, si fa sempre più difficoltosa. Ciò avviene a causa dell’aumento più che lineare della quantità di titoli sul mercato, grazie anche al successo recente di titoli creati da sviluppatori indipendenti e la riscoperta di giochi di generazioni passate (</w:t>
-      </w:r>
-      <w:proofErr w:type="spellStart"/>
-      <w:r>
-        <w:t>retrogaming</w:t>
-      </w:r>
-      <w:proofErr w:type="spellEnd"/>
-      <w:r>
-        <w:t>).</w:t>
+        <w:t>Con questa crescita, molti usufruitori del prodotto sentono il bisogno di catalogare i propri giochi e analizzarli per avere un’idea di quanti titoli in proprio possesso debbano ancora essere completati (il cosiddetto backlog). Inoltre la ricerca di una community specifica per un determinato gioco, che sia per fare domande riguardo al completamento dello stesso, organizzare tornei in caso di un titolo competitivo, o semplicemente discussione generale, si fa sempre più difficoltosa. Ciò avviene a causa dell’aumento più che lineare della quantità di titoli sul mercato, grazie anche al successo recente di titoli creati da sviluppatori indipendenti e la riscoperta di giochi di generazioni passate (retrogaming).</w:t>
       </w:r>
     </w:p>
     <w:p>
@@ -2846,31 +2789,7 @@
         <w:jc w:val="both"/>
       </w:pPr>
       <w:r>
-        <w:t xml:space="preserve">Un altro aspetto da considerare è la quantità di servizi diversi che offrono qualche tipo di aggregazione per i giocatori, come gruppi </w:t>
-      </w:r>
-      <w:proofErr w:type="spellStart"/>
-      <w:r>
-        <w:t>Facebook</w:t>
-      </w:r>
-      <w:proofErr w:type="spellEnd"/>
-      <w:r>
-        <w:t xml:space="preserve">, 4chan, </w:t>
-      </w:r>
-      <w:proofErr w:type="spellStart"/>
-      <w:r>
-        <w:t>Discord</w:t>
-      </w:r>
-      <w:proofErr w:type="spellEnd"/>
-      <w:r>
-        <w:t xml:space="preserve"> e le miriadi di forum e </w:t>
-      </w:r>
-      <w:proofErr w:type="spellStart"/>
-      <w:r>
-        <w:t>imageboards</w:t>
-      </w:r>
-      <w:proofErr w:type="spellEnd"/>
-      <w:r>
-        <w:t xml:space="preserve"> che tuttavia non sono centralizzati, e raramente pensati per ospitare questo specifico tipo di utenza.</w:t>
+        <w:t>Un altro aspetto da considerare è la quantità di servizi diversi che offrono qualche tipo di aggregazione per i giocatori, come gruppi Facebook, 4chan, Discord e le miriadi di forum e imageboards che tuttavia non sono centralizzati, e raramente pensati per ospitare questo specifico tipo di utenza.</w:t>
       </w:r>
     </w:p>
     <w:p>
@@ -3226,13 +3145,8 @@
       <w:r>
         <w:t>Il seguente documento “</w:t>
       </w:r>
-      <w:proofErr w:type="spellStart"/>
-      <w:r>
-        <w:t>GameSquare</w:t>
-      </w:r>
-      <w:proofErr w:type="spellEnd"/>
-      <w:r>
-        <w:t xml:space="preserve"> </w:t>
+      <w:r>
+        <w:t xml:space="preserve">GameSquare </w:t>
       </w:r>
       <w:r>
         <w:t>RAD” è diviso in sezioni ed ha la seguente composizione:</w:t>
@@ -3403,13 +3317,8 @@
       <w:r>
         <w:t xml:space="preserve">l sistema che deve essere realizzato </w:t>
       </w:r>
-      <w:proofErr w:type="gramStart"/>
-      <w:r>
-        <w:t>e</w:t>
-      </w:r>
-      <w:proofErr w:type="gramEnd"/>
-      <w:r>
-        <w:t xml:space="preserve"> cosa </w:t>
+      <w:r>
+        <w:t xml:space="preserve">e cosa </w:t>
       </w:r>
       <w:r>
         <w:t>andrà ad implementare</w:t>
@@ -3452,15 +3361,7 @@
         <w:t>, Implementazione, Interfaccia, Packaging, Legali.</w:t>
       </w:r>
       <w:r>
-        <w:t xml:space="preserve"> Seguono poi gli scenari, gli use-case e gli use-case </w:t>
-      </w:r>
-      <w:proofErr w:type="spellStart"/>
-      <w:r>
-        <w:t>diagram</w:t>
-      </w:r>
-      <w:proofErr w:type="spellEnd"/>
-      <w:r>
-        <w:t>.</w:t>
+        <w:t xml:space="preserve"> Seguono poi gli scenari, gli use-case e gli use-case diagram.</w:t>
       </w:r>
     </w:p>
     <w:p>
@@ -3764,13 +3665,128 @@
       <w:pPr>
         <w:jc w:val="both"/>
         <w:rPr>
+          <w:sz w:val="24"/>
+        </w:rPr>
+      </w:pPr>
+    </w:p>
+    <w:p>
+      <w:pPr>
+        <w:jc w:val="both"/>
+        <w:rPr>
+          <w:szCs w:val="26"/>
+        </w:rPr>
+      </w:pPr>
+      <w:r>
+        <w:rPr>
+          <w:szCs w:val="26"/>
+        </w:rPr>
+        <w:t>Lo sviluppatore potrà</w:t>
+      </w:r>
+      <w:r>
+        <w:rPr>
+          <w:szCs w:val="26"/>
+        </w:rPr>
+        <w:t>:</w:t>
+      </w:r>
+    </w:p>
+    <w:p>
+      <w:pPr>
+        <w:pStyle w:val="Paragrafoelenco"/>
+        <w:numPr>
+          <w:ilvl w:val="0"/>
+          <w:numId w:val="26"/>
+        </w:numPr>
+        <w:jc w:val="both"/>
+        <w:rPr>
+          <w:sz w:val="24"/>
+          <w:szCs w:val="24"/>
+        </w:rPr>
+      </w:pPr>
+      <w:r>
+        <w:rPr>
+          <w:sz w:val="24"/>
+          <w:szCs w:val="24"/>
+        </w:rPr>
+        <w:t>Visionare il pro</w:t>
+      </w:r>
+      <w:r>
+        <w:rPr>
+          <w:sz w:val="24"/>
+          <w:szCs w:val="24"/>
+        </w:rPr>
+        <w:t>prio profilo co</w:t>
+      </w:r>
+      <w:r>
+        <w:rPr>
+          <w:sz w:val="24"/>
+          <w:szCs w:val="24"/>
+        </w:rPr>
+        <w:t>n una sezione dedicata ai propri giochi sviluppati.</w:t>
+      </w:r>
+    </w:p>
+    <w:p>
+      <w:pPr>
+        <w:pStyle w:val="Paragrafoelenco"/>
+        <w:numPr>
+          <w:ilvl w:val="0"/>
+          <w:numId w:val="26"/>
+        </w:numPr>
+        <w:jc w:val="both"/>
+        <w:rPr>
+          <w:sz w:val="24"/>
+          <w:szCs w:val="24"/>
+        </w:rPr>
+      </w:pPr>
+      <w:r>
+        <w:rPr>
+          <w:sz w:val="24"/>
+          <w:szCs w:val="24"/>
+        </w:rPr>
+        <w:t>Creare o contribuire</w:t>
+      </w:r>
+      <w:r>
+        <w:rPr>
+          <w:sz w:val="24"/>
+          <w:szCs w:val="24"/>
+        </w:rPr>
+        <w:t xml:space="preserve"> a discussioni già esistenti.</w:t>
+      </w:r>
+    </w:p>
+    <w:p>
+      <w:pPr>
+        <w:pStyle w:val="Paragrafoelenco"/>
+        <w:numPr>
+          <w:ilvl w:val="0"/>
+          <w:numId w:val="26"/>
+        </w:numPr>
+        <w:jc w:val="both"/>
+        <w:rPr>
+          <w:sz w:val="24"/>
+          <w:szCs w:val="24"/>
+        </w:rPr>
+      </w:pPr>
+      <w:r>
+        <w:rPr>
+          <w:sz w:val="24"/>
+          <w:szCs w:val="24"/>
+        </w:rPr>
+        <w:t>Aggiungere il proprio il gioco.</w:t>
+      </w:r>
+    </w:p>
+    <w:p>
+      <w:pPr>
+        <w:jc w:val="both"/>
+        <w:rPr>
           <w:rFonts w:ascii="Garamond" w:hAnsi="Garamond"/>
         </w:rPr>
       </w:pPr>
     </w:p>
     <w:p>
       <w:r>
-        <w:t>Gli amministratori potranno</w:t>
+        <w:t>I moderatori</w:t>
+      </w:r>
+      <w:r>
+        <w:t xml:space="preserve"> potranno</w:t>
       </w:r>
       <w:r>
         <w:t>:</w:t>
@@ -3857,15 +3873,70 @@
           <w:sz w:val="24"/>
           <w:szCs w:val="24"/>
         </w:rPr>
-        <w:t xml:space="preserve"> richieste da parte degli utenti di creazione di discussioni o aggiunta di </w:t>
-      </w:r>
-      <w:r>
-        <w:rPr>
-          <w:sz w:val="24"/>
-          <w:szCs w:val="24"/>
-        </w:rPr>
-        <w:lastRenderedPageBreak/>
-        <w:t>un gioco al Database.</w:t>
+        <w:t xml:space="preserve"> richieste da parte degli utenti di creazione di discussioni</w:t>
+      </w:r>
+      <w:r>
+        <w:rPr>
+          <w:sz w:val="24"/>
+          <w:szCs w:val="24"/>
+        </w:rPr>
+        <w:t xml:space="preserve"> </w:t>
+      </w:r>
+      <w:r>
+        <w:rPr>
+          <w:sz w:val="24"/>
+          <w:szCs w:val="24"/>
+        </w:rPr>
+        <w:t xml:space="preserve">o di </w:t>
+      </w:r>
+      <w:r>
+        <w:rPr>
+          <w:sz w:val="24"/>
+          <w:szCs w:val="24"/>
+        </w:rPr>
+        <w:t>cancellazione</w:t>
+      </w:r>
+      <w:r>
+        <w:rPr>
+          <w:sz w:val="24"/>
+          <w:szCs w:val="24"/>
+        </w:rPr>
+        <w:t xml:space="preserve"> di contenuti inopportuni</w:t>
+      </w:r>
+      <w:r>
+        <w:rPr>
+          <w:sz w:val="24"/>
+          <w:szCs w:val="24"/>
+        </w:rPr>
+        <w:t>.</w:t>
+      </w:r>
+    </w:p>
+    <w:p>
+      <w:pPr>
+        <w:jc w:val="both"/>
+        <w:rPr>
+          <w:sz w:val="24"/>
+        </w:rPr>
+      </w:pPr>
+    </w:p>
+    <w:p>
+      <w:pPr>
+        <w:jc w:val="both"/>
+        <w:rPr>
+          <w:szCs w:val="26"/>
+        </w:rPr>
+      </w:pPr>
+      <w:r>
+        <w:rPr>
+          <w:szCs w:val="26"/>
+        </w:rPr>
+        <w:t xml:space="preserve">I gestori </w:t>
+      </w:r>
+      <w:r>
+        <w:rPr>
+          <w:szCs w:val="26"/>
+        </w:rPr>
+        <w:t>catalogo:</w:t>
       </w:r>
     </w:p>
     <w:p>
@@ -3873,7 +3944,7 @@
         <w:pStyle w:val="Paragrafoelenco"/>
         <w:numPr>
           <w:ilvl w:val="0"/>
-          <w:numId w:val="8"/>
+          <w:numId w:val="27"/>
         </w:numPr>
         <w:jc w:val="both"/>
         <w:rPr>
@@ -3886,17 +3957,36 @@
           <w:sz w:val="24"/>
           <w:szCs w:val="24"/>
         </w:rPr>
+        <w:t>Accettare o eliminare richieste da parte degli utenti di aggiunta di un gioco al Database.</w:t>
+      </w:r>
+    </w:p>
+    <w:p>
+      <w:pPr>
+        <w:pStyle w:val="Paragrafoelenco"/>
+        <w:numPr>
+          <w:ilvl w:val="0"/>
+          <w:numId w:val="27"/>
+        </w:numPr>
+        <w:jc w:val="both"/>
+        <w:rPr>
+          <w:sz w:val="24"/>
+          <w:szCs w:val="24"/>
+        </w:rPr>
+      </w:pPr>
+      <w:r>
+        <w:rPr>
+          <w:sz w:val="24"/>
+          <w:szCs w:val="24"/>
+        </w:rPr>
         <w:t>Aggiungere essi stessi un gioco al Database, oltre che modificarne le informazioni.</w:t>
       </w:r>
     </w:p>
     <w:p>
       <w:pPr>
-        <w:pStyle w:val="Paragrafoelenco"/>
-        <w:ind w:left="720" w:firstLine="0"/>
+        <w:ind w:left="360"/>
         <w:jc w:val="both"/>
         <w:rPr>
-          <w:sz w:val="24"/>
-          <w:szCs w:val="24"/>
+          <w:szCs w:val="26"/>
         </w:rPr>
       </w:pPr>
     </w:p>
@@ -4743,25 +4833,7 @@
           <w:sz w:val="24"/>
           <w:szCs w:val="24"/>
         </w:rPr>
-        <w:t xml:space="preserve">Crea </w:t>
-      </w:r>
-      <w:proofErr w:type="spellStart"/>
-      <w:r>
-        <w:rPr>
-          <w:b/>
-          <w:sz w:val="24"/>
-          <w:szCs w:val="24"/>
-        </w:rPr>
-        <w:t>Thread</w:t>
-      </w:r>
-      <w:proofErr w:type="spellEnd"/>
-      <w:r>
-        <w:rPr>
-          <w:b/>
-          <w:sz w:val="24"/>
-          <w:szCs w:val="24"/>
-        </w:rPr>
-        <w:t xml:space="preserve"> </w:t>
+        <w:t xml:space="preserve">Crea Thread </w:t>
       </w:r>
       <w:r>
         <w:rPr>
@@ -5218,6 +5290,7 @@
           <w:sz w:val="24"/>
           <w:szCs w:val="24"/>
         </w:rPr>
+        <w:lastRenderedPageBreak/>
         <w:t xml:space="preserve">Il </w:t>
       </w:r>
       <w:r>
@@ -5524,7 +5597,6 @@
           <w:sz w:val="24"/>
           <w:szCs w:val="24"/>
         </w:rPr>
-        <w:lastRenderedPageBreak/>
         <w:t>RF_</w:t>
       </w:r>
       <w:r>
@@ -5767,15 +5839,7 @@
         <w:t>,</w:t>
       </w:r>
       <w:r>
-        <w:t xml:space="preserve"> agli utenti non sarà richiesto di fornire dati sensibili in quanto non utili ai fini dell’utilizzo di </w:t>
-      </w:r>
-      <w:proofErr w:type="spellStart"/>
-      <w:r>
-        <w:t>GameSquare</w:t>
-      </w:r>
-      <w:proofErr w:type="spellEnd"/>
-      <w:r>
-        <w:t>.</w:t>
+        <w:t xml:space="preserve"> agli utenti non sarà richiesto di fornire dati sensibili in quanto non utili ai fini dell’utilizzo di GameSquare.</w:t>
       </w:r>
     </w:p>
     <w:p>
@@ -5892,17 +5956,8 @@
           <w:sz w:val="24"/>
           <w:szCs w:val="24"/>
         </w:rPr>
-        <w:t xml:space="preserve">Il servizio deve funzionare correttamente su dispositivi con diverse risoluzioni e </w:t>
-      </w:r>
-      <w:proofErr w:type="spellStart"/>
-      <w:r>
-        <w:rPr>
-          <w:sz w:val="24"/>
-          <w:szCs w:val="24"/>
-        </w:rPr>
-        <w:t>aspect</w:t>
-      </w:r>
-      <w:proofErr w:type="spellEnd"/>
+        <w:t>Il servizio deve funzionare correttamente su dispositivi con diverse risoluzioni e aspect</w:t>
+      </w:r>
       <w:r>
         <w:rPr>
           <w:sz w:val="24"/>
@@ -6081,6 +6136,7 @@
           <w:b/>
           <w:color w:val="000000" w:themeColor="text1"/>
         </w:rPr>
+        <w:lastRenderedPageBreak/>
         <w:t>3.3.5 Implementazione</w:t>
       </w:r>
       <w:bookmarkEnd w:id="46"/>
@@ -6594,7 +6650,6 @@
         </w:rPr>
         <w:tab/>
       </w:r>
-      <w:proofErr w:type="spellStart"/>
       <w:r>
         <w:rPr>
           <w:rFonts w:ascii="Courier New" w:eastAsia="Courier New" w:hAnsi="Courier New" w:cs="Courier New"/>
@@ -6603,7 +6658,6 @@
         </w:rPr>
         <w:t>ricercaTorneo</w:t>
       </w:r>
-      <w:proofErr w:type="spellEnd"/>
     </w:p>
     <w:p>
       <w:pPr>
@@ -6642,7 +6696,6 @@
         </w:rPr>
         <w:tab/>
       </w:r>
-      <w:proofErr w:type="spellStart"/>
       <w:r>
         <w:rPr>
           <w:rFonts w:ascii="Courier New" w:eastAsia="Courier New" w:hAnsi="Courier New" w:cs="Courier New"/>
@@ -6652,7 +6705,6 @@
         </w:rPr>
         <w:t>Nico:utente</w:t>
       </w:r>
-      <w:proofErr w:type="spellEnd"/>
       <w:r>
         <w:t xml:space="preserve"> </w:t>
       </w:r>
@@ -6729,15 +6781,7 @@
         <w:ind w:left="1417" w:firstLine="0"/>
       </w:pPr>
       <w:r>
-        <w:t xml:space="preserve">Si reca sulla homepage di </w:t>
-      </w:r>
-      <w:proofErr w:type="spellStart"/>
-      <w:r>
-        <w:t>GameSquare</w:t>
-      </w:r>
-      <w:proofErr w:type="spellEnd"/>
-      <w:r>
-        <w:t xml:space="preserve"> e cerca il gioco interessato.</w:t>
+        <w:t>Si reca sulla homepage di GameSquare e cerca il gioco interessato.</w:t>
       </w:r>
     </w:p>
     <w:p>
@@ -6797,15 +6841,7 @@
         <w:ind w:left="1417" w:firstLine="0"/>
       </w:pPr>
       <w:r>
-        <w:t xml:space="preserve">L’autore del </w:t>
-      </w:r>
-      <w:proofErr w:type="spellStart"/>
-      <w:r>
-        <w:t>thread</w:t>
-      </w:r>
-      <w:proofErr w:type="spellEnd"/>
-      <w:r>
-        <w:t xml:space="preserve"> risponde a Nico e si mettono d’accordo sulle modalità di partecipazione.</w:t>
+        <w:t>L’autore del thread risponde a Nico e si mettono d’accordo sulle modalità di partecipazione.</w:t>
       </w:r>
     </w:p>
     <w:p>
@@ -6869,7 +6905,6 @@
         </w:rPr>
         <w:tab/>
       </w:r>
-      <w:proofErr w:type="spellStart"/>
       <w:r>
         <w:rPr>
           <w:rFonts w:ascii="Courier New" w:eastAsia="Courier New" w:hAnsi="Courier New" w:cs="Courier New"/>
@@ -6878,7 +6913,6 @@
         </w:rPr>
         <w:t>communityFeedback</w:t>
       </w:r>
-      <w:proofErr w:type="spellEnd"/>
     </w:p>
     <w:p>
       <w:pPr>
@@ -6917,7 +6951,6 @@
         </w:rPr>
         <w:tab/>
       </w:r>
-      <w:proofErr w:type="spellStart"/>
       <w:r>
         <w:rPr>
           <w:rFonts w:ascii="Courier New" w:eastAsia="Courier New" w:hAnsi="Courier New" w:cs="Courier New"/>
@@ -6927,7 +6960,6 @@
         </w:rPr>
         <w:t>Lorenzo:utente</w:t>
       </w:r>
-      <w:proofErr w:type="spellEnd"/>
       <w:r>
         <w:pict w14:anchorId="17A66E9F">
           <v:rect id="_x0000_i1029" style="width:0;height:1.5pt" o:hralign="center" o:hrstd="t" o:hr="t" fillcolor="#a0a0a0" stroked="f"/>
@@ -6964,7 +6996,6 @@
         </w:rPr>
       </w:pPr>
       <w:r>
-        <w:lastRenderedPageBreak/>
         <w:pict w14:anchorId="66EE7837">
           <v:rect id="_x0000_i1030" style="width:0;height:1.5pt" o:hralign="center" o:hrstd="t" o:hr="t" fillcolor="#a0a0a0" stroked="f"/>
         </w:pict>
@@ -7116,7 +7147,6 @@
         </w:rPr>
         <w:tab/>
       </w:r>
-      <w:proofErr w:type="spellStart"/>
       <w:r>
         <w:rPr>
           <w:rFonts w:ascii="Courier New" w:eastAsia="Courier New" w:hAnsi="Courier New" w:cs="Courier New"/>
@@ -7125,7 +7155,6 @@
         </w:rPr>
         <w:t>richiestaAggiuntaGioco</w:t>
       </w:r>
-      <w:proofErr w:type="spellEnd"/>
     </w:p>
     <w:p>
       <w:pPr>
@@ -7164,7 +7193,6 @@
         </w:rPr>
         <w:tab/>
       </w:r>
-      <w:proofErr w:type="spellStart"/>
       <w:r>
         <w:rPr>
           <w:rFonts w:ascii="Courier New" w:eastAsia="Courier New" w:hAnsi="Courier New" w:cs="Courier New"/>
@@ -7174,7 +7202,6 @@
         </w:rPr>
         <w:t>Francesco:utente</w:t>
       </w:r>
-      <w:proofErr w:type="spellEnd"/>
       <w:r>
         <w:pict w14:anchorId="5851BAAE">
           <v:rect id="_x0000_i1032" style="width:0;height:1.5pt" o:hralign="center" o:hrstd="t" o:hr="t" fillcolor="#a0a0a0" stroked="f"/>
@@ -7200,31 +7227,7 @@
         <w:tab/>
       </w:r>
       <w:r>
-        <w:t xml:space="preserve">Francesco, un appassionato di videogiochi meno conosciuti, non riesce a trovare su </w:t>
-      </w:r>
-      <w:proofErr w:type="spellStart"/>
-      <w:r>
-        <w:t>GameSquare</w:t>
-      </w:r>
-      <w:proofErr w:type="spellEnd"/>
-      <w:r>
-        <w:t xml:space="preserve"> il titolo “Garage: </w:t>
-      </w:r>
-      <w:proofErr w:type="spellStart"/>
-      <w:r>
-        <w:t>Bad</w:t>
-      </w:r>
-      <w:proofErr w:type="spellEnd"/>
-      <w:r>
-        <w:t xml:space="preserve"> </w:t>
-      </w:r>
-      <w:proofErr w:type="spellStart"/>
-      <w:r>
-        <w:t>Dream</w:t>
-      </w:r>
-      <w:proofErr w:type="spellEnd"/>
-      <w:r>
-        <w:t xml:space="preserve"> Adventure”.</w:t>
+        <w:t>Francesco, un appassionato di videogiochi meno conosciuti, non riesce a trovare su GameSquare il titolo “Garage: Bad Dream Adventure”.</w:t>
       </w:r>
     </w:p>
     <w:p>
@@ -7272,15 +7275,7 @@
         <w:ind w:left="1417" w:firstLine="0"/>
       </w:pPr>
       <w:r>
-        <w:t xml:space="preserve">Si reca sull’apposita pagina contenente il </w:t>
-      </w:r>
-      <w:proofErr w:type="spellStart"/>
-      <w:r>
-        <w:t>form</w:t>
-      </w:r>
-      <w:proofErr w:type="spellEnd"/>
-      <w:r>
-        <w:t xml:space="preserve"> per proporre l’aggiunta di un gioco.</w:t>
+        <w:t>Si reca sull’apposita pagina contenente il form per proporre l’aggiunta di un gioco.</w:t>
       </w:r>
     </w:p>
     <w:p>
@@ -7310,15 +7305,7 @@
         <w:ind w:left="1417" w:firstLine="0"/>
       </w:pPr>
       <w:r>
-        <w:t xml:space="preserve">Dopo qualche giorno, la sua proposta viene approvata </w:t>
-      </w:r>
-      <w:proofErr w:type="gramStart"/>
-      <w:r>
-        <w:t>e</w:t>
-      </w:r>
-      <w:proofErr w:type="gramEnd"/>
-      <w:r>
-        <w:t xml:space="preserve"> il gioco aggiunto al datab</w:t>
+        <w:t>Dopo qualche giorno, la sua proposta viene approvata e il gioco aggiunto al datab</w:t>
       </w:r>
       <w:r>
         <w:t>a</w:t>
@@ -7387,7 +7374,6 @@
         </w:rPr>
         <w:tab/>
       </w:r>
-      <w:proofErr w:type="spellStart"/>
       <w:r>
         <w:rPr>
           <w:rFonts w:ascii="Courier New" w:eastAsia="Courier New" w:hAnsi="Courier New" w:cs="Courier New"/>
@@ -7396,7 +7382,6 @@
         </w:rPr>
         <w:t>eliminazioneContenuto</w:t>
       </w:r>
-      <w:proofErr w:type="spellEnd"/>
     </w:p>
     <w:p>
       <w:pPr>
@@ -7407,6 +7392,7 @@
         </w:rPr>
       </w:pPr>
       <w:r>
+        <w:lastRenderedPageBreak/>
         <w:pict w14:anchorId="6B52314E">
           <v:rect id="_x0000_i1034" style="width:0;height:1.5pt" o:hralign="center" o:hrstd="t" o:hr="t" fillcolor="#a0a0a0" stroked="f"/>
         </w:pict>
@@ -7435,7 +7421,6 @@
         </w:rPr>
         <w:tab/>
       </w:r>
-      <w:proofErr w:type="spellStart"/>
       <w:r>
         <w:rPr>
           <w:rFonts w:ascii="Courier New" w:eastAsia="Courier New" w:hAnsi="Courier New" w:cs="Courier New"/>
@@ -7445,7 +7430,6 @@
         </w:rPr>
         <w:t>Piero:admin</w:t>
       </w:r>
-      <w:proofErr w:type="spellEnd"/>
       <w:r>
         <w:pict w14:anchorId="4B3A5DC5">
           <v:rect id="_x0000_i1035" style="width:0;height:1.5pt" o:hralign="center" o:hrstd="t" o:hr="t" fillcolor="#a0a0a0" stroked="f"/>
@@ -7471,23 +7455,7 @@
         <w:tab/>
       </w:r>
       <w:r>
-        <w:t xml:space="preserve">Piero, un </w:t>
-      </w:r>
-      <w:proofErr w:type="spellStart"/>
-      <w:r>
-        <w:t>admin</w:t>
-      </w:r>
-      <w:proofErr w:type="spellEnd"/>
-      <w:r>
-        <w:t xml:space="preserve"> di </w:t>
-      </w:r>
-      <w:proofErr w:type="spellStart"/>
-      <w:r>
-        <w:t>GameSquare</w:t>
-      </w:r>
-      <w:proofErr w:type="spellEnd"/>
-      <w:r>
-        <w:t>, nota che un contenuto è inopportuno.</w:t>
+        <w:t>Piero, un admin di GameSquare, nota che un contenuto è inopportuno.</w:t>
       </w:r>
     </w:p>
     <w:p>
@@ -7535,7 +7503,6 @@
         <w:ind w:left="1417" w:firstLine="0"/>
       </w:pPr>
       <w:r>
-        <w:lastRenderedPageBreak/>
         <w:t>Molti utenti hanno segnalato una discussione come non opportuna, a causa della mancanza di contributi significativi alla community e all’eccessiva volgarità.</w:t>
       </w:r>
     </w:p>
@@ -7664,13 +7631,11 @@
             <v:path o:extrusionok="f" gradientshapeok="t" o:connecttype="rect"/>
             <o:lock v:ext="edit" aspectratio="t"/>
           </v:shapetype>
-          <v:shape id="_x0000_i1046" type="#_x0000_t75" style="width:496.5pt;height:372.75pt">
+          <v:shape id="_x0000_i1037" type="#_x0000_t75" style="width:496.5pt;height:372.75pt">
             <v:imagedata r:id="rId11" o:title="UCD GENERALE"/>
           </v:shape>
         </w:pict>
       </w:r>
-      <w:bookmarkStart w:id="60" w:name="_GoBack"/>
-      <w:bookmarkEnd w:id="60"/>
     </w:p>
     <w:p>
       <w:pPr>
@@ -7773,7 +7738,6 @@
           <w:i w:val="0"/>
           <w:color w:val="auto"/>
         </w:rPr>
-        <w:lastRenderedPageBreak/>
         <w:t>-UCD_USER</w:t>
       </w:r>
     </w:p>
@@ -7873,7 +7837,7 @@
           <w:lang w:val="en-GB"/>
         </w:rPr>
       </w:pPr>
-      <w:bookmarkStart w:id="61" w:name="_Toc64884547"/>
+      <w:bookmarkStart w:id="60" w:name="_Toc64884547"/>
       <w:r>
         <w:rPr>
           <w:rFonts w:ascii="Garamond" w:hAnsi="Garamond"/>
@@ -7884,7 +7848,7 @@
         </w:rPr>
         <w:t>3.4.3 Object Model</w:t>
       </w:r>
-      <w:bookmarkEnd w:id="61"/>
+      <w:bookmarkEnd w:id="60"/>
     </w:p>
     <w:p>
       <w:pPr>
@@ -8023,7 +7987,6 @@
                 <w:bCs w:val="0"/>
               </w:rPr>
             </w:pPr>
-            <w:proofErr w:type="spellStart"/>
             <w:r>
               <w:rPr>
                 <w:b w:val="0"/>
@@ -8031,7 +7994,6 @@
               </w:rPr>
               <w:t>RegistrationForm</w:t>
             </w:r>
-            <w:proofErr w:type="spellEnd"/>
           </w:p>
         </w:tc>
         <w:tc>
@@ -8042,11 +8004,9 @@
             <w:pPr>
               <w:cnfStyle w:val="000000000000" w:firstRow="0" w:lastRow="0" w:firstColumn="0" w:lastColumn="0" w:oddVBand="0" w:evenVBand="0" w:oddHBand="0" w:evenHBand="0" w:firstRowFirstColumn="0" w:firstRowLastColumn="0" w:lastRowFirstColumn="0" w:lastRowLastColumn="0"/>
             </w:pPr>
-            <w:proofErr w:type="spellStart"/>
             <w:r>
               <w:t>Boundary</w:t>
             </w:r>
-            <w:proofErr w:type="spellEnd"/>
           </w:p>
         </w:tc>
         <w:tc>
@@ -8058,13 +8018,8 @@
               <w:cnfStyle w:val="000000000000" w:firstRow="0" w:lastRow="0" w:firstColumn="0" w:lastColumn="0" w:oddVBand="0" w:evenVBand="0" w:oddHBand="0" w:evenHBand="0" w:firstRowFirstColumn="0" w:firstRowLastColumn="0" w:lastRowFirstColumn="0" w:lastRowLastColumn="0"/>
             </w:pPr>
             <w:r>
-              <w:t xml:space="preserve">Form da compilare per la registrazione, con campi da riempire e </w:t>
-            </w:r>
-            <w:proofErr w:type="spellStart"/>
-            <w:r>
-              <w:t>submit</w:t>
-            </w:r>
-            <w:proofErr w:type="spellEnd"/>
+              <w:t>Form da compilare per la registrazione, con campi da riempire e submit</w:t>
+            </w:r>
           </w:p>
         </w:tc>
       </w:tr>
@@ -8078,7 +8033,6 @@
             <w:tcW w:w="2772" w:type="dxa"/>
           </w:tcPr>
           <w:p>
-            <w:proofErr w:type="spellStart"/>
             <w:r>
               <w:rPr>
                 <w:b w:val="0"/>
@@ -8086,7 +8040,6 @@
               </w:rPr>
               <w:t>LoginPage</w:t>
             </w:r>
-            <w:proofErr w:type="spellEnd"/>
           </w:p>
         </w:tc>
         <w:tc>
@@ -8097,11 +8050,9 @@
             <w:pPr>
               <w:cnfStyle w:val="000000000000" w:firstRow="0" w:lastRow="0" w:firstColumn="0" w:lastColumn="0" w:oddVBand="0" w:evenVBand="0" w:oddHBand="0" w:evenHBand="0" w:firstRowFirstColumn="0" w:firstRowLastColumn="0" w:lastRowFirstColumn="0" w:lastRowLastColumn="0"/>
             </w:pPr>
-            <w:proofErr w:type="spellStart"/>
             <w:r>
               <w:t>Boundary</w:t>
             </w:r>
-            <w:proofErr w:type="spellEnd"/>
           </w:p>
         </w:tc>
         <w:tc>
@@ -8151,11 +8102,9 @@
             <w:pPr>
               <w:cnfStyle w:val="000000000000" w:firstRow="0" w:lastRow="0" w:firstColumn="0" w:lastColumn="0" w:oddVBand="0" w:evenVBand="0" w:oddHBand="0" w:evenHBand="0" w:firstRowFirstColumn="0" w:firstRowLastColumn="0" w:lastRowFirstColumn="0" w:lastRowLastColumn="0"/>
             </w:pPr>
-            <w:proofErr w:type="spellStart"/>
             <w:r>
               <w:t>Boundary</w:t>
             </w:r>
-            <w:proofErr w:type="spellEnd"/>
           </w:p>
         </w:tc>
         <w:tc>
@@ -8188,7 +8137,6 @@
                 <w:bCs w:val="0"/>
               </w:rPr>
             </w:pPr>
-            <w:proofErr w:type="spellStart"/>
             <w:r>
               <w:rPr>
                 <w:b w:val="0"/>
@@ -8196,7 +8144,6 @@
               </w:rPr>
               <w:t>LoggedHomePage</w:t>
             </w:r>
-            <w:proofErr w:type="spellEnd"/>
           </w:p>
         </w:tc>
         <w:tc>
@@ -8207,11 +8154,9 @@
             <w:pPr>
               <w:cnfStyle w:val="000000000000" w:firstRow="0" w:lastRow="0" w:firstColumn="0" w:lastColumn="0" w:oddVBand="0" w:evenVBand="0" w:oddHBand="0" w:evenHBand="0" w:firstRowFirstColumn="0" w:firstRowLastColumn="0" w:lastRowFirstColumn="0" w:lastRowLastColumn="0"/>
             </w:pPr>
-            <w:proofErr w:type="spellStart"/>
             <w:r>
               <w:t>Boundary</w:t>
             </w:r>
-            <w:proofErr w:type="spellEnd"/>
           </w:p>
         </w:tc>
         <w:tc>
@@ -8244,7 +8189,6 @@
                 <w:bCs w:val="0"/>
               </w:rPr>
             </w:pPr>
-            <w:proofErr w:type="spellStart"/>
             <w:r>
               <w:rPr>
                 <w:b w:val="0"/>
@@ -8252,7 +8196,6 @@
               </w:rPr>
               <w:t>ListAdder</w:t>
             </w:r>
-            <w:proofErr w:type="spellEnd"/>
           </w:p>
         </w:tc>
         <w:tc>
@@ -8263,11 +8206,9 @@
             <w:pPr>
               <w:cnfStyle w:val="000000000000" w:firstRow="0" w:lastRow="0" w:firstColumn="0" w:lastColumn="0" w:oddVBand="0" w:evenVBand="0" w:oddHBand="0" w:evenHBand="0" w:firstRowFirstColumn="0" w:firstRowLastColumn="0" w:lastRowFirstColumn="0" w:lastRowLastColumn="0"/>
             </w:pPr>
-            <w:proofErr w:type="spellStart"/>
             <w:r>
               <w:t>Boundary</w:t>
             </w:r>
-            <w:proofErr w:type="spellEnd"/>
           </w:p>
         </w:tc>
         <w:tc>
@@ -8303,7 +8244,6 @@
                 <w:bCs w:val="0"/>
               </w:rPr>
             </w:pPr>
-            <w:proofErr w:type="spellStart"/>
             <w:r>
               <w:rPr>
                 <w:b w:val="0"/>
@@ -8311,7 +8251,6 @@
               </w:rPr>
               <w:t>VoteField</w:t>
             </w:r>
-            <w:proofErr w:type="spellEnd"/>
           </w:p>
         </w:tc>
         <w:tc>
@@ -8322,11 +8261,9 @@
             <w:pPr>
               <w:cnfStyle w:val="000000000000" w:firstRow="0" w:lastRow="0" w:firstColumn="0" w:lastColumn="0" w:oddVBand="0" w:evenVBand="0" w:oddHBand="0" w:evenHBand="0" w:firstRowFirstColumn="0" w:firstRowLastColumn="0" w:lastRowFirstColumn="0" w:lastRowLastColumn="0"/>
             </w:pPr>
-            <w:proofErr w:type="spellStart"/>
             <w:r>
               <w:t>Boundary</w:t>
             </w:r>
-            <w:proofErr w:type="spellEnd"/>
           </w:p>
         </w:tc>
         <w:tc>
@@ -8359,7 +8296,6 @@
                 <w:bCs w:val="0"/>
               </w:rPr>
             </w:pPr>
-            <w:proofErr w:type="spellStart"/>
             <w:r>
               <w:rPr>
                 <w:b w:val="0"/>
@@ -8367,7 +8303,6 @@
               </w:rPr>
               <w:t>CommentField</w:t>
             </w:r>
-            <w:proofErr w:type="spellEnd"/>
           </w:p>
         </w:tc>
         <w:tc>
@@ -8378,11 +8313,9 @@
             <w:pPr>
               <w:cnfStyle w:val="000000000000" w:firstRow="0" w:lastRow="0" w:firstColumn="0" w:lastColumn="0" w:oddVBand="0" w:evenVBand="0" w:oddHBand="0" w:evenHBand="0" w:firstRowFirstColumn="0" w:firstRowLastColumn="0" w:lastRowFirstColumn="0" w:lastRowLastColumn="0"/>
             </w:pPr>
-            <w:proofErr w:type="spellStart"/>
             <w:r>
               <w:t>Boundary</w:t>
             </w:r>
-            <w:proofErr w:type="spellEnd"/>
           </w:p>
         </w:tc>
         <w:tc>
@@ -8394,23 +8327,7 @@
               <w:cnfStyle w:val="000000000000" w:firstRow="0" w:lastRow="0" w:firstColumn="0" w:lastColumn="0" w:oddVBand="0" w:evenVBand="0" w:oddHBand="0" w:evenHBand="0" w:firstRowFirstColumn="0" w:firstRowLastColumn="0" w:lastRowFirstColumn="0" w:lastRowLastColumn="0"/>
             </w:pPr>
             <w:r>
-              <w:t xml:space="preserve">Form costituito da un </w:t>
-            </w:r>
-            <w:proofErr w:type="spellStart"/>
-            <w:r>
-              <w:t>TextField</w:t>
-            </w:r>
-            <w:proofErr w:type="spellEnd"/>
-            <w:r>
-              <w:t xml:space="preserve"> (non vuoto) e </w:t>
-            </w:r>
-            <w:proofErr w:type="spellStart"/>
-            <w:r>
-              <w:t>Submit</w:t>
-            </w:r>
-            <w:proofErr w:type="spellEnd"/>
-            <w:r>
-              <w:t xml:space="preserve"> per inviare un commento (da utente registrato)</w:t>
+              <w:t>Form costituito da un TextField (non vuoto) e Submit per inviare un commento (da utente registrato)</w:t>
             </w:r>
           </w:p>
         </w:tc>
@@ -8431,7 +8348,6 @@
                 <w:bCs w:val="0"/>
               </w:rPr>
             </w:pPr>
-            <w:proofErr w:type="spellStart"/>
             <w:r>
               <w:rPr>
                 <w:b w:val="0"/>
@@ -8439,7 +8355,6 @@
               </w:rPr>
               <w:t>SearchField</w:t>
             </w:r>
-            <w:proofErr w:type="spellEnd"/>
           </w:p>
         </w:tc>
         <w:tc>
@@ -8450,11 +8365,9 @@
             <w:pPr>
               <w:cnfStyle w:val="000000000000" w:firstRow="0" w:lastRow="0" w:firstColumn="0" w:lastColumn="0" w:oddVBand="0" w:evenVBand="0" w:oddHBand="0" w:evenHBand="0" w:firstRowFirstColumn="0" w:firstRowLastColumn="0" w:lastRowFirstColumn="0" w:lastRowLastColumn="0"/>
             </w:pPr>
-            <w:proofErr w:type="spellStart"/>
             <w:r>
               <w:t>Boundary</w:t>
             </w:r>
-            <w:proofErr w:type="spellEnd"/>
           </w:p>
         </w:tc>
         <w:tc>
@@ -8487,7 +8400,6 @@
                 <w:bCs w:val="0"/>
               </w:rPr>
             </w:pPr>
-            <w:proofErr w:type="spellStart"/>
             <w:r>
               <w:rPr>
                 <w:b w:val="0"/>
@@ -8495,7 +8407,6 @@
               </w:rPr>
               <w:t>SortField</w:t>
             </w:r>
-            <w:proofErr w:type="spellEnd"/>
           </w:p>
         </w:tc>
         <w:tc>
@@ -8506,11 +8417,9 @@
             <w:pPr>
               <w:cnfStyle w:val="000000000000" w:firstRow="0" w:lastRow="0" w:firstColumn="0" w:lastColumn="0" w:oddVBand="0" w:evenVBand="0" w:oddHBand="0" w:evenHBand="0" w:firstRowFirstColumn="0" w:firstRowLastColumn="0" w:lastRowFirstColumn="0" w:lastRowLastColumn="0"/>
             </w:pPr>
-            <w:proofErr w:type="spellStart"/>
             <w:r>
               <w:t>Boundary</w:t>
             </w:r>
-            <w:proofErr w:type="spellEnd"/>
           </w:p>
         </w:tc>
         <w:tc>
@@ -8543,7 +8452,6 @@
                 <w:bCs w:val="0"/>
               </w:rPr>
             </w:pPr>
-            <w:proofErr w:type="spellStart"/>
             <w:r>
               <w:rPr>
                 <w:b w:val="0"/>
@@ -8551,7 +8459,6 @@
               </w:rPr>
               <w:t>ResultsPage</w:t>
             </w:r>
-            <w:proofErr w:type="spellEnd"/>
           </w:p>
         </w:tc>
         <w:tc>
@@ -8562,11 +8469,9 @@
             <w:pPr>
               <w:cnfStyle w:val="000000000000" w:firstRow="0" w:lastRow="0" w:firstColumn="0" w:lastColumn="0" w:oddVBand="0" w:evenVBand="0" w:oddHBand="0" w:evenHBand="0" w:firstRowFirstColumn="0" w:firstRowLastColumn="0" w:lastRowFirstColumn="0" w:lastRowLastColumn="0"/>
             </w:pPr>
-            <w:proofErr w:type="spellStart"/>
             <w:r>
               <w:t>Boundary</w:t>
             </w:r>
-            <w:proofErr w:type="spellEnd"/>
           </w:p>
         </w:tc>
         <w:tc>
@@ -8599,7 +8504,6 @@
                 <w:bCs w:val="0"/>
               </w:rPr>
             </w:pPr>
-            <w:proofErr w:type="spellStart"/>
             <w:r>
               <w:rPr>
                 <w:b w:val="0"/>
@@ -8607,7 +8511,6 @@
               </w:rPr>
               <w:t>ElementLink</w:t>
             </w:r>
-            <w:proofErr w:type="spellEnd"/>
           </w:p>
         </w:tc>
         <w:tc>
@@ -8618,11 +8521,9 @@
             <w:pPr>
               <w:cnfStyle w:val="000000000000" w:firstRow="0" w:lastRow="0" w:firstColumn="0" w:lastColumn="0" w:oddVBand="0" w:evenVBand="0" w:oddHBand="0" w:evenHBand="0" w:firstRowFirstColumn="0" w:firstRowLastColumn="0" w:lastRowFirstColumn="0" w:lastRowLastColumn="0"/>
             </w:pPr>
-            <w:proofErr w:type="spellStart"/>
             <w:r>
               <w:t>Boundary</w:t>
             </w:r>
-            <w:proofErr w:type="spellEnd"/>
           </w:p>
         </w:tc>
         <w:tc>
@@ -8655,7 +8556,6 @@
                 <w:bCs w:val="0"/>
               </w:rPr>
             </w:pPr>
-            <w:proofErr w:type="spellStart"/>
             <w:r>
               <w:rPr>
                 <w:b w:val="0"/>
@@ -8663,7 +8563,6 @@
               </w:rPr>
               <w:t>ElementPage</w:t>
             </w:r>
-            <w:proofErr w:type="spellEnd"/>
           </w:p>
         </w:tc>
         <w:tc>
@@ -8674,11 +8573,9 @@
             <w:pPr>
               <w:cnfStyle w:val="000000000000" w:firstRow="0" w:lastRow="0" w:firstColumn="0" w:lastColumn="0" w:oddVBand="0" w:evenVBand="0" w:oddHBand="0" w:evenHBand="0" w:firstRowFirstColumn="0" w:firstRowLastColumn="0" w:lastRowFirstColumn="0" w:lastRowLastColumn="0"/>
             </w:pPr>
-            <w:proofErr w:type="spellStart"/>
             <w:r>
               <w:t>Boundary</w:t>
             </w:r>
-            <w:proofErr w:type="spellEnd"/>
           </w:p>
         </w:tc>
         <w:tc>
@@ -8711,7 +8608,6 @@
                 <w:bCs w:val="0"/>
               </w:rPr>
             </w:pPr>
-            <w:proofErr w:type="spellStart"/>
             <w:r>
               <w:rPr>
                 <w:b w:val="0"/>
@@ -8719,7 +8615,6 @@
               </w:rPr>
               <w:t>ThreadForm</w:t>
             </w:r>
-            <w:proofErr w:type="spellEnd"/>
           </w:p>
         </w:tc>
         <w:tc>
@@ -8730,11 +8625,9 @@
             <w:pPr>
               <w:cnfStyle w:val="000000000000" w:firstRow="0" w:lastRow="0" w:firstColumn="0" w:lastColumn="0" w:oddVBand="0" w:evenVBand="0" w:oddHBand="0" w:evenHBand="0" w:firstRowFirstColumn="0" w:firstRowLastColumn="0" w:lastRowFirstColumn="0" w:lastRowLastColumn="0"/>
             </w:pPr>
-            <w:proofErr w:type="spellStart"/>
             <w:r>
               <w:t>Boundary</w:t>
             </w:r>
-            <w:proofErr w:type="spellEnd"/>
           </w:p>
         </w:tc>
         <w:tc>
@@ -8767,7 +8660,6 @@
                 <w:bCs w:val="0"/>
               </w:rPr>
             </w:pPr>
-            <w:proofErr w:type="spellStart"/>
             <w:r>
               <w:rPr>
                 <w:b w:val="0"/>
@@ -8775,7 +8667,6 @@
               </w:rPr>
               <w:t>GameRequestForm</w:t>
             </w:r>
-            <w:proofErr w:type="spellEnd"/>
           </w:p>
         </w:tc>
         <w:tc>
@@ -8786,11 +8677,9 @@
             <w:pPr>
               <w:cnfStyle w:val="000000000000" w:firstRow="0" w:lastRow="0" w:firstColumn="0" w:lastColumn="0" w:oddVBand="0" w:evenVBand="0" w:oddHBand="0" w:evenHBand="0" w:firstRowFirstColumn="0" w:firstRowLastColumn="0" w:lastRowFirstColumn="0" w:lastRowLastColumn="0"/>
             </w:pPr>
-            <w:proofErr w:type="spellStart"/>
             <w:r>
               <w:t>Boundary</w:t>
             </w:r>
-            <w:proofErr w:type="spellEnd"/>
           </w:p>
         </w:tc>
         <w:tc>
@@ -8823,7 +8712,6 @@
                 <w:bCs w:val="0"/>
               </w:rPr>
             </w:pPr>
-            <w:proofErr w:type="spellStart"/>
             <w:r>
               <w:rPr>
                 <w:b w:val="0"/>
@@ -8838,7 +8726,6 @@
               </w:rPr>
               <w:t>Form</w:t>
             </w:r>
-            <w:proofErr w:type="spellEnd"/>
           </w:p>
         </w:tc>
         <w:tc>
@@ -8849,11 +8736,9 @@
             <w:pPr>
               <w:cnfStyle w:val="000000000000" w:firstRow="0" w:lastRow="0" w:firstColumn="0" w:lastColumn="0" w:oddVBand="0" w:evenVBand="0" w:oddHBand="0" w:evenHBand="0" w:firstRowFirstColumn="0" w:firstRowLastColumn="0" w:lastRowFirstColumn="0" w:lastRowLastColumn="0"/>
             </w:pPr>
-            <w:proofErr w:type="spellStart"/>
             <w:r>
               <w:t>Boundary</w:t>
             </w:r>
-            <w:proofErr w:type="spellEnd"/>
           </w:p>
         </w:tc>
         <w:tc>
@@ -8892,7 +8777,6 @@
                 <w:bCs w:val="0"/>
               </w:rPr>
             </w:pPr>
-            <w:proofErr w:type="spellStart"/>
             <w:r>
               <w:rPr>
                 <w:b w:val="0"/>
@@ -8900,7 +8784,6 @@
               </w:rPr>
               <w:t>LogoutButton</w:t>
             </w:r>
-            <w:proofErr w:type="spellEnd"/>
           </w:p>
         </w:tc>
         <w:tc>
@@ -8911,11 +8794,9 @@
             <w:pPr>
               <w:cnfStyle w:val="000000000000" w:firstRow="0" w:lastRow="0" w:firstColumn="0" w:lastColumn="0" w:oddVBand="0" w:evenVBand="0" w:oddHBand="0" w:evenHBand="0" w:firstRowFirstColumn="0" w:firstRowLastColumn="0" w:lastRowFirstColumn="0" w:lastRowLastColumn="0"/>
             </w:pPr>
-            <w:proofErr w:type="spellStart"/>
             <w:r>
               <w:t>Boundary</w:t>
             </w:r>
-            <w:proofErr w:type="spellEnd"/>
           </w:p>
         </w:tc>
         <w:tc>
@@ -8948,7 +8829,6 @@
                 <w:bCs w:val="0"/>
               </w:rPr>
             </w:pPr>
-            <w:proofErr w:type="spellStart"/>
             <w:r>
               <w:rPr>
                 <w:b w:val="0"/>
@@ -8956,7 +8836,6 @@
               </w:rPr>
               <w:t>EmailRetrieveForm</w:t>
             </w:r>
-            <w:proofErr w:type="spellEnd"/>
           </w:p>
         </w:tc>
         <w:tc>
@@ -8967,11 +8846,9 @@
             <w:pPr>
               <w:cnfStyle w:val="000000000000" w:firstRow="0" w:lastRow="0" w:firstColumn="0" w:lastColumn="0" w:oddVBand="0" w:evenVBand="0" w:oddHBand="0" w:evenHBand="0" w:firstRowFirstColumn="0" w:firstRowLastColumn="0" w:lastRowFirstColumn="0" w:lastRowLastColumn="0"/>
             </w:pPr>
-            <w:proofErr w:type="spellStart"/>
             <w:r>
               <w:t>Boundary</w:t>
             </w:r>
-            <w:proofErr w:type="spellEnd"/>
           </w:p>
         </w:tc>
         <w:tc>
@@ -9004,7 +8881,6 @@
                 <w:bCs w:val="0"/>
               </w:rPr>
             </w:pPr>
-            <w:proofErr w:type="spellStart"/>
             <w:r>
               <w:rPr>
                 <w:b w:val="0"/>
@@ -9012,7 +8888,6 @@
               </w:rPr>
               <w:t>PasswordModifierForm</w:t>
             </w:r>
-            <w:proofErr w:type="spellEnd"/>
           </w:p>
         </w:tc>
         <w:tc>
@@ -9023,11 +8898,9 @@
             <w:pPr>
               <w:cnfStyle w:val="000000000000" w:firstRow="0" w:lastRow="0" w:firstColumn="0" w:lastColumn="0" w:oddVBand="0" w:evenVBand="0" w:oddHBand="0" w:evenHBand="0" w:firstRowFirstColumn="0" w:firstRowLastColumn="0" w:lastRowFirstColumn="0" w:lastRowLastColumn="0"/>
             </w:pPr>
-            <w:proofErr w:type="spellStart"/>
             <w:r>
               <w:t>Boundary</w:t>
             </w:r>
-            <w:proofErr w:type="spellEnd"/>
           </w:p>
         </w:tc>
         <w:tc>
@@ -9060,7 +8933,6 @@
                 <w:bCs w:val="0"/>
               </w:rPr>
             </w:pPr>
-            <w:proofErr w:type="spellStart"/>
             <w:r>
               <w:rPr>
                 <w:b w:val="0"/>
@@ -9068,7 +8940,6 @@
               </w:rPr>
               <w:t>RequestPage</w:t>
             </w:r>
-            <w:proofErr w:type="spellEnd"/>
           </w:p>
         </w:tc>
         <w:tc>
@@ -9079,11 +8950,9 @@
             <w:pPr>
               <w:cnfStyle w:val="000000000000" w:firstRow="0" w:lastRow="0" w:firstColumn="0" w:lastColumn="0" w:oddVBand="0" w:evenVBand="0" w:oddHBand="0" w:evenHBand="0" w:firstRowFirstColumn="0" w:firstRowLastColumn="0" w:lastRowFirstColumn="0" w:lastRowLastColumn="0"/>
             </w:pPr>
-            <w:proofErr w:type="spellStart"/>
             <w:r>
               <w:t>Boundary</w:t>
             </w:r>
-            <w:proofErr w:type="spellEnd"/>
           </w:p>
         </w:tc>
         <w:tc>
@@ -9116,7 +8985,6 @@
                 <w:bCs w:val="0"/>
               </w:rPr>
             </w:pPr>
-            <w:proofErr w:type="spellStart"/>
             <w:r>
               <w:rPr>
                 <w:b w:val="0"/>
@@ -9124,7 +8992,6 @@
               </w:rPr>
               <w:t>AcceptReqButton</w:t>
             </w:r>
-            <w:proofErr w:type="spellEnd"/>
           </w:p>
         </w:tc>
         <w:tc>
@@ -9135,11 +9002,9 @@
             <w:pPr>
               <w:cnfStyle w:val="000000000000" w:firstRow="0" w:lastRow="0" w:firstColumn="0" w:lastColumn="0" w:oddVBand="0" w:evenVBand="0" w:oddHBand="0" w:evenHBand="0" w:firstRowFirstColumn="0" w:firstRowLastColumn="0" w:lastRowFirstColumn="0" w:lastRowLastColumn="0"/>
             </w:pPr>
-            <w:proofErr w:type="spellStart"/>
             <w:r>
               <w:t>Boundary</w:t>
             </w:r>
-            <w:proofErr w:type="spellEnd"/>
           </w:p>
         </w:tc>
         <w:tc>
@@ -9166,7 +9031,6 @@
             <w:tcW w:w="2772" w:type="dxa"/>
           </w:tcPr>
           <w:p>
-            <w:proofErr w:type="spellStart"/>
             <w:r>
               <w:rPr>
                 <w:b w:val="0"/>
@@ -9175,7 +9039,6 @@
               <w:lastRenderedPageBreak/>
               <w:t>NewGameForm</w:t>
             </w:r>
-            <w:proofErr w:type="spellEnd"/>
           </w:p>
         </w:tc>
         <w:tc>
@@ -9186,11 +9049,9 @@
             <w:pPr>
               <w:cnfStyle w:val="000000000000" w:firstRow="0" w:lastRow="0" w:firstColumn="0" w:lastColumn="0" w:oddVBand="0" w:evenVBand="0" w:oddHBand="0" w:evenHBand="0" w:firstRowFirstColumn="0" w:firstRowLastColumn="0" w:lastRowFirstColumn="0" w:lastRowLastColumn="0"/>
             </w:pPr>
-            <w:proofErr w:type="spellStart"/>
             <w:r>
               <w:t>Boundary</w:t>
             </w:r>
-            <w:proofErr w:type="spellEnd"/>
           </w:p>
         </w:tc>
         <w:tc>
@@ -9223,7 +9084,6 @@
                 <w:bCs w:val="0"/>
               </w:rPr>
             </w:pPr>
-            <w:proofErr w:type="spellStart"/>
             <w:r>
               <w:rPr>
                 <w:b w:val="0"/>
@@ -9231,7 +9091,6 @@
               </w:rPr>
               <w:t>GameUpdaterForm</w:t>
             </w:r>
-            <w:proofErr w:type="spellEnd"/>
           </w:p>
         </w:tc>
         <w:tc>
@@ -9242,11 +9101,9 @@
             <w:pPr>
               <w:cnfStyle w:val="000000000000" w:firstRow="0" w:lastRow="0" w:firstColumn="0" w:lastColumn="0" w:oddVBand="0" w:evenVBand="0" w:oddHBand="0" w:evenHBand="0" w:firstRowFirstColumn="0" w:firstRowLastColumn="0" w:lastRowFirstColumn="0" w:lastRowLastColumn="0"/>
             </w:pPr>
-            <w:proofErr w:type="spellStart"/>
             <w:r>
               <w:t>Boundary</w:t>
             </w:r>
-            <w:proofErr w:type="spellEnd"/>
           </w:p>
         </w:tc>
         <w:tc>
@@ -9279,7 +9136,6 @@
                 <w:bCs w:val="0"/>
               </w:rPr>
             </w:pPr>
-            <w:proofErr w:type="spellStart"/>
             <w:r>
               <w:rPr>
                 <w:b w:val="0"/>
@@ -9287,7 +9143,6 @@
               </w:rPr>
               <w:t>ElementRemoverButton</w:t>
             </w:r>
-            <w:proofErr w:type="spellEnd"/>
           </w:p>
         </w:tc>
         <w:tc>
@@ -9298,11 +9153,9 @@
             <w:pPr>
               <w:cnfStyle w:val="000000000000" w:firstRow="0" w:lastRow="0" w:firstColumn="0" w:lastColumn="0" w:oddVBand="0" w:evenVBand="0" w:oddHBand="0" w:evenHBand="0" w:firstRowFirstColumn="0" w:firstRowLastColumn="0" w:lastRowFirstColumn="0" w:lastRowLastColumn="0"/>
             </w:pPr>
-            <w:proofErr w:type="spellStart"/>
             <w:r>
               <w:t>Boundary</w:t>
             </w:r>
-            <w:proofErr w:type="spellEnd"/>
           </w:p>
         </w:tc>
         <w:tc>
@@ -9338,7 +9191,6 @@
                 <w:bCs w:val="0"/>
               </w:rPr>
             </w:pPr>
-            <w:proofErr w:type="spellStart"/>
             <w:r>
               <w:rPr>
                 <w:b w:val="0"/>
@@ -9346,7 +9198,6 @@
               </w:rPr>
               <w:t>DataVerifier</w:t>
             </w:r>
-            <w:proofErr w:type="spellEnd"/>
           </w:p>
         </w:tc>
         <w:tc>
@@ -9392,7 +9243,6 @@
                 <w:bCs w:val="0"/>
               </w:rPr>
             </w:pPr>
-            <w:proofErr w:type="spellStart"/>
             <w:r>
               <w:rPr>
                 <w:b w:val="0"/>
@@ -9400,7 +9250,6 @@
               </w:rPr>
               <w:t>SessionVerifier</w:t>
             </w:r>
-            <w:proofErr w:type="spellEnd"/>
           </w:p>
         </w:tc>
         <w:tc>
@@ -9446,7 +9295,6 @@
                 <w:bCs w:val="0"/>
               </w:rPr>
             </w:pPr>
-            <w:proofErr w:type="spellStart"/>
             <w:r>
               <w:rPr>
                 <w:b w:val="0"/>
@@ -9454,7 +9302,6 @@
               </w:rPr>
               <w:t>ListManager</w:t>
             </w:r>
-            <w:proofErr w:type="spellEnd"/>
           </w:p>
         </w:tc>
         <w:tc>
@@ -9500,7 +9347,6 @@
                 <w:bCs w:val="0"/>
               </w:rPr>
             </w:pPr>
-            <w:proofErr w:type="spellStart"/>
             <w:r>
               <w:rPr>
                 <w:b w:val="0"/>
@@ -9508,7 +9354,6 @@
               </w:rPr>
               <w:t>QueryManager</w:t>
             </w:r>
-            <w:proofErr w:type="spellEnd"/>
           </w:p>
         </w:tc>
         <w:tc>
@@ -9554,7 +9399,6 @@
                 <w:bCs w:val="0"/>
               </w:rPr>
             </w:pPr>
-            <w:proofErr w:type="spellStart"/>
             <w:r>
               <w:rPr>
                 <w:b w:val="0"/>
@@ -9562,7 +9406,6 @@
               </w:rPr>
               <w:t>FieldVerifier</w:t>
             </w:r>
-            <w:proofErr w:type="spellEnd"/>
           </w:p>
         </w:tc>
         <w:tc>
@@ -9587,13 +9430,8 @@
               <w:cnfStyle w:val="000000000000" w:firstRow="0" w:lastRow="0" w:firstColumn="0" w:lastColumn="0" w:oddVBand="0" w:evenVBand="0" w:oddHBand="0" w:evenHBand="0" w:firstRowFirstColumn="0" w:firstRowLastColumn="0" w:lastRowFirstColumn="0" w:lastRowLastColumn="0"/>
             </w:pPr>
             <w:r>
-              <w:t xml:space="preserve">Consente al sistema di verificare la correttezza dei dati inseriti in un </w:t>
-            </w:r>
-            <w:proofErr w:type="spellStart"/>
-            <w:r>
-              <w:t>form</w:t>
-            </w:r>
-            <w:proofErr w:type="spellEnd"/>
+              <w:t>Consente al sistema di verificare la correttezza dei dati inseriti in un form</w:t>
+            </w:r>
           </w:p>
         </w:tc>
       </w:tr>
@@ -9613,7 +9451,6 @@
                 <w:bCs w:val="0"/>
               </w:rPr>
             </w:pPr>
-            <w:proofErr w:type="spellStart"/>
             <w:r>
               <w:rPr>
                 <w:b w:val="0"/>
@@ -9621,7 +9458,6 @@
               </w:rPr>
               <w:t>EmailSender</w:t>
             </w:r>
-            <w:proofErr w:type="spellEnd"/>
           </w:p>
         </w:tc>
         <w:tc>
@@ -9667,7 +9503,6 @@
                 <w:bCs w:val="0"/>
               </w:rPr>
             </w:pPr>
-            <w:proofErr w:type="spellStart"/>
             <w:r>
               <w:rPr>
                 <w:b w:val="0"/>
@@ -9675,7 +9510,6 @@
               </w:rPr>
               <w:t>PersistenceManager</w:t>
             </w:r>
-            <w:proofErr w:type="spellEnd"/>
           </w:p>
         </w:tc>
         <w:tc>
@@ -9721,7 +9555,6 @@
                 <w:bCs w:val="0"/>
               </w:rPr>
             </w:pPr>
-            <w:proofErr w:type="spellStart"/>
             <w:r>
               <w:rPr>
                 <w:b w:val="0"/>
@@ -9729,7 +9562,6 @@
               </w:rPr>
               <w:t>GameData</w:t>
             </w:r>
-            <w:proofErr w:type="spellEnd"/>
           </w:p>
         </w:tc>
         <w:tc>
@@ -9740,11 +9572,9 @@
             <w:pPr>
               <w:cnfStyle w:val="000000000000" w:firstRow="0" w:lastRow="0" w:firstColumn="0" w:lastColumn="0" w:oddVBand="0" w:evenVBand="0" w:oddHBand="0" w:evenHBand="0" w:firstRowFirstColumn="0" w:firstRowLastColumn="0" w:lastRowFirstColumn="0" w:lastRowLastColumn="0"/>
             </w:pPr>
-            <w:proofErr w:type="spellStart"/>
             <w:r>
               <w:t>Entity</w:t>
             </w:r>
-            <w:proofErr w:type="spellEnd"/>
           </w:p>
         </w:tc>
         <w:tc>
@@ -9777,7 +9607,6 @@
                 <w:bCs w:val="0"/>
               </w:rPr>
             </w:pPr>
-            <w:proofErr w:type="spellStart"/>
             <w:r>
               <w:rPr>
                 <w:b w:val="0"/>
@@ -9785,7 +9614,6 @@
               </w:rPr>
               <w:t>UserData</w:t>
             </w:r>
-            <w:proofErr w:type="spellEnd"/>
           </w:p>
         </w:tc>
         <w:tc>
@@ -9796,11 +9624,9 @@
             <w:pPr>
               <w:cnfStyle w:val="000000000000" w:firstRow="0" w:lastRow="0" w:firstColumn="0" w:lastColumn="0" w:oddVBand="0" w:evenVBand="0" w:oddHBand="0" w:evenHBand="0" w:firstRowFirstColumn="0" w:firstRowLastColumn="0" w:lastRowFirstColumn="0" w:lastRowLastColumn="0"/>
             </w:pPr>
-            <w:proofErr w:type="spellStart"/>
             <w:r>
               <w:t>Entity</w:t>
             </w:r>
-            <w:proofErr w:type="spellEnd"/>
           </w:p>
         </w:tc>
         <w:tc>
@@ -9833,7 +9659,6 @@
                 <w:bCs w:val="0"/>
               </w:rPr>
             </w:pPr>
-            <w:proofErr w:type="spellStart"/>
             <w:r>
               <w:rPr>
                 <w:b w:val="0"/>
@@ -9841,7 +9666,6 @@
               </w:rPr>
               <w:t>ListData</w:t>
             </w:r>
-            <w:proofErr w:type="spellEnd"/>
           </w:p>
         </w:tc>
         <w:tc>
@@ -9852,11 +9676,9 @@
             <w:pPr>
               <w:cnfStyle w:val="000000000000" w:firstRow="0" w:lastRow="0" w:firstColumn="0" w:lastColumn="0" w:oddVBand="0" w:evenVBand="0" w:oddHBand="0" w:evenHBand="0" w:firstRowFirstColumn="0" w:firstRowLastColumn="0" w:lastRowFirstColumn="0" w:lastRowLastColumn="0"/>
             </w:pPr>
-            <w:proofErr w:type="spellStart"/>
             <w:r>
               <w:t>Entity</w:t>
             </w:r>
-            <w:proofErr w:type="spellEnd"/>
           </w:p>
         </w:tc>
         <w:tc>
@@ -9889,7 +9711,6 @@
                 <w:bCs w:val="0"/>
               </w:rPr>
             </w:pPr>
-            <w:proofErr w:type="spellStart"/>
             <w:r>
               <w:rPr>
                 <w:b w:val="0"/>
@@ -9897,7 +9718,6 @@
               </w:rPr>
               <w:t>VoteData</w:t>
             </w:r>
-            <w:proofErr w:type="spellEnd"/>
           </w:p>
         </w:tc>
         <w:tc>
@@ -9908,11 +9728,9 @@
             <w:pPr>
               <w:cnfStyle w:val="000000000000" w:firstRow="0" w:lastRow="0" w:firstColumn="0" w:lastColumn="0" w:oddVBand="0" w:evenVBand="0" w:oddHBand="0" w:evenHBand="0" w:firstRowFirstColumn="0" w:firstRowLastColumn="0" w:lastRowFirstColumn="0" w:lastRowLastColumn="0"/>
             </w:pPr>
-            <w:proofErr w:type="spellStart"/>
             <w:r>
               <w:t>Entity</w:t>
             </w:r>
-            <w:proofErr w:type="spellEnd"/>
           </w:p>
         </w:tc>
         <w:tc>
@@ -9945,7 +9763,6 @@
                 <w:bCs w:val="0"/>
               </w:rPr>
             </w:pPr>
-            <w:proofErr w:type="spellStart"/>
             <w:r>
               <w:rPr>
                 <w:b w:val="0"/>
@@ -9953,7 +9770,6 @@
               </w:rPr>
               <w:t>CommentData</w:t>
             </w:r>
-            <w:proofErr w:type="spellEnd"/>
           </w:p>
         </w:tc>
         <w:tc>
@@ -9964,11 +9780,9 @@
             <w:pPr>
               <w:cnfStyle w:val="000000000000" w:firstRow="0" w:lastRow="0" w:firstColumn="0" w:lastColumn="0" w:oddVBand="0" w:evenVBand="0" w:oddHBand="0" w:evenHBand="0" w:firstRowFirstColumn="0" w:firstRowLastColumn="0" w:lastRowFirstColumn="0" w:lastRowLastColumn="0"/>
             </w:pPr>
-            <w:proofErr w:type="spellStart"/>
             <w:r>
               <w:t>Entity</w:t>
             </w:r>
-            <w:proofErr w:type="spellEnd"/>
           </w:p>
         </w:tc>
         <w:tc>
@@ -10001,7 +9815,6 @@
                 <w:bCs w:val="0"/>
               </w:rPr>
             </w:pPr>
-            <w:proofErr w:type="spellStart"/>
             <w:r>
               <w:rPr>
                 <w:b w:val="0"/>
@@ -10009,7 +9822,6 @@
               </w:rPr>
               <w:t>ThreadData</w:t>
             </w:r>
-            <w:proofErr w:type="spellEnd"/>
           </w:p>
         </w:tc>
         <w:tc>
@@ -10020,11 +9832,9 @@
             <w:pPr>
               <w:cnfStyle w:val="000000000000" w:firstRow="0" w:lastRow="0" w:firstColumn="0" w:lastColumn="0" w:oddVBand="0" w:evenVBand="0" w:oddHBand="0" w:evenHBand="0" w:firstRowFirstColumn="0" w:firstRowLastColumn="0" w:lastRowFirstColumn="0" w:lastRowLastColumn="0"/>
             </w:pPr>
-            <w:proofErr w:type="spellStart"/>
             <w:r>
               <w:t>Entity</w:t>
             </w:r>
-            <w:proofErr w:type="spellEnd"/>
           </w:p>
         </w:tc>
         <w:tc>
@@ -10060,7 +9870,6 @@
                 <w:bCs w:val="0"/>
               </w:rPr>
             </w:pPr>
-            <w:proofErr w:type="spellStart"/>
             <w:r>
               <w:rPr>
                 <w:b w:val="0"/>
@@ -10068,7 +9877,6 @@
               </w:rPr>
               <w:t>RequestData</w:t>
             </w:r>
-            <w:proofErr w:type="spellEnd"/>
           </w:p>
         </w:tc>
         <w:tc>
@@ -10079,11 +9887,9 @@
             <w:pPr>
               <w:cnfStyle w:val="000000000000" w:firstRow="0" w:lastRow="0" w:firstColumn="0" w:lastColumn="0" w:oddVBand="0" w:evenVBand="0" w:oddHBand="0" w:evenHBand="0" w:firstRowFirstColumn="0" w:firstRowLastColumn="0" w:lastRowFirstColumn="0" w:lastRowLastColumn="0"/>
             </w:pPr>
-            <w:proofErr w:type="spellStart"/>
             <w:r>
               <w:t>Entity</w:t>
             </w:r>
-            <w:proofErr w:type="spellEnd"/>
           </w:p>
         </w:tc>
         <w:tc>
@@ -10141,18 +9947,8 @@
           <w:i w:val="0"/>
           <w:color w:val="auto"/>
         </w:rPr>
-        <w:t xml:space="preserve">3.4.3.1 Class </w:t>
-      </w:r>
-      <w:proofErr w:type="spellStart"/>
-      <w:r>
-        <w:rPr>
-          <w:b/>
-          <w:i w:val="0"/>
-          <w:color w:val="auto"/>
-        </w:rPr>
-        <w:t>Diagrams</w:t>
-      </w:r>
-      <w:proofErr w:type="spellEnd"/>
+        <w:t>3.4.3.1 Class Diagrams</w:t>
+      </w:r>
     </w:p>
     <w:p/>
     <w:p>
@@ -10592,7 +10388,7 @@
           <w:lang w:val="en-GB"/>
         </w:rPr>
       </w:pPr>
-      <w:bookmarkStart w:id="62" w:name="_Toc64884548"/>
+      <w:bookmarkStart w:id="61" w:name="_Toc64884548"/>
       <w:r>
         <w:rPr>
           <w:rFonts w:ascii="Garamond" w:hAnsi="Garamond"/>
@@ -10604,7 +10400,7 @@
         <w:lastRenderedPageBreak/>
         <w:t>3.4.4 Dynamic Model</w:t>
       </w:r>
-      <w:bookmarkEnd w:id="62"/>
+      <w:bookmarkEnd w:id="61"/>
     </w:p>
     <w:p>
       <w:pPr>
@@ -10618,21 +10414,7 @@
         <w:rPr>
           <w:lang w:val="en-GB"/>
         </w:rPr>
-        <w:t xml:space="preserve">3.4.4.1 </w:t>
-      </w:r>
-      <w:proofErr w:type="spellStart"/>
-      <w:r>
-        <w:rPr>
-          <w:lang w:val="en-GB"/>
-        </w:rPr>
-        <w:t>Statechart</w:t>
-      </w:r>
-      <w:proofErr w:type="spellEnd"/>
-      <w:r>
-        <w:rPr>
-          <w:lang w:val="en-GB"/>
-        </w:rPr>
-        <w:t xml:space="preserve"> Diagrams</w:t>
+        <w:t>3.4.4.1 Statechart Diagrams</w:t>
       </w:r>
     </w:p>
     <w:p>
@@ -10782,7 +10564,7 @@
 </file>
 
 <file path=word/endnotes.xml><?xml version="1.0" encoding="utf-8"?>
-<w:endnotes xmlns:wpc="http://schemas.microsoft.com/office/word/2010/wordprocessingCanvas" xmlns:cx="http://schemas.microsoft.com/office/drawing/2014/chartex" xmlns:mc="http://schemas.openxmlformats.org/markup-compatibility/2006" xmlns:o="urn:schemas-microsoft-com:office:office" xmlns:r="http://schemas.openxmlformats.org/officeDocument/2006/relationships" xmlns:m="http://schemas.openxmlformats.org/officeDocument/2006/math" xmlns:v="urn:schemas-microsoft-com:vml" xmlns:wp14="http://schemas.microsoft.com/office/word/2010/wordprocessingDrawing" xmlns:wp="http://schemas.openxmlformats.org/drawingml/2006/wordprocessingDrawing" xmlns:w10="urn:schemas-microsoft-com:office:word" xmlns:w="http://schemas.openxmlformats.org/wordprocessingml/2006/main" xmlns:w14="http://schemas.microsoft.com/office/word/2010/wordml" xmlns:w15="http://schemas.microsoft.com/office/word/2012/wordml" xmlns:w16se="http://schemas.microsoft.com/office/word/2015/wordml/symex" xmlns:wpg="http://schemas.microsoft.com/office/word/2010/wordprocessingGroup" xmlns:wpi="http://schemas.microsoft.com/office/word/2010/wordprocessingInk" xmlns:wne="http://schemas.microsoft.com/office/word/2006/wordml" xmlns:wps="http://schemas.microsoft.com/office/word/2010/wordprocessingShape" mc:Ignorable="w14 w15 w16se wp14">
+<w:endnotes xmlns:wpc="http://schemas.microsoft.com/office/word/2010/wordprocessingCanvas" xmlns:cx="http://schemas.microsoft.com/office/drawing/2014/chartex" xmlns:cx1="http://schemas.microsoft.com/office/drawing/2015/9/8/chartex" xmlns:cx2="http://schemas.microsoft.com/office/drawing/2015/10/21/chartex" xmlns:cx3="http://schemas.microsoft.com/office/drawing/2016/5/9/chartex" xmlns:cx4="http://schemas.microsoft.com/office/drawing/2016/5/10/chartex" xmlns:cx5="http://schemas.microsoft.com/office/drawing/2016/5/11/chartex" xmlns:cx6="http://schemas.microsoft.com/office/drawing/2016/5/12/chartex" xmlns:cx7="http://schemas.microsoft.com/office/drawing/2016/5/13/chartex" xmlns:cx8="http://schemas.microsoft.com/office/drawing/2016/5/14/chartex" xmlns:mc="http://schemas.openxmlformats.org/markup-compatibility/2006" xmlns:aink="http://schemas.microsoft.com/office/drawing/2016/ink" xmlns:am3d="http://schemas.microsoft.com/office/drawing/2017/model3d" xmlns:o="urn:schemas-microsoft-com:office:office" xmlns:r="http://schemas.openxmlformats.org/officeDocument/2006/relationships" xmlns:m="http://schemas.openxmlformats.org/officeDocument/2006/math" xmlns:v="urn:schemas-microsoft-com:vml" xmlns:wp14="http://schemas.microsoft.com/office/word/2010/wordprocessingDrawing" xmlns:wp="http://schemas.openxmlformats.org/drawingml/2006/wordprocessingDrawing" xmlns:w10="urn:schemas-microsoft-com:office:word" xmlns:w="http://schemas.openxmlformats.org/wordprocessingml/2006/main" xmlns:w14="http://schemas.microsoft.com/office/word/2010/wordml" xmlns:w15="http://schemas.microsoft.com/office/word/2012/wordml" xmlns:w16cex="http://schemas.microsoft.com/office/word/2018/wordml/cex" xmlns:w16cid="http://schemas.microsoft.com/office/word/2016/wordml/cid" xmlns:w16="http://schemas.microsoft.com/office/word/2018/wordml" xmlns:w16se="http://schemas.microsoft.com/office/word/2015/wordml/symex" xmlns:wpg="http://schemas.microsoft.com/office/word/2010/wordprocessingGroup" xmlns:wpi="http://schemas.microsoft.com/office/word/2010/wordprocessingInk" xmlns:wne="http://schemas.microsoft.com/office/word/2006/wordml" xmlns:wps="http://schemas.microsoft.com/office/word/2010/wordprocessingShape" mc:Ignorable="w14 w15 w16se w16cid w16 w16cex wp14">
   <w:endnote w:type="separator" w:id="-1">
     <w:p>
       <w:r>
@@ -10804,7 +10586,7 @@
 </file>
 
 <file path=word/footer1.xml><?xml version="1.0" encoding="utf-8"?>
-<w:ftr xmlns:wpc="http://schemas.microsoft.com/office/word/2010/wordprocessingCanvas" xmlns:cx="http://schemas.microsoft.com/office/drawing/2014/chartex" xmlns:mc="http://schemas.openxmlformats.org/markup-compatibility/2006" xmlns:o="urn:schemas-microsoft-com:office:office" xmlns:r="http://schemas.openxmlformats.org/officeDocument/2006/relationships" xmlns:m="http://schemas.openxmlformats.org/officeDocument/2006/math" xmlns:v="urn:schemas-microsoft-com:vml" xmlns:wp14="http://schemas.microsoft.com/office/word/2010/wordprocessingDrawing" xmlns:wp="http://schemas.openxmlformats.org/drawingml/2006/wordprocessingDrawing" xmlns:w10="urn:schemas-microsoft-com:office:word" xmlns:w="http://schemas.openxmlformats.org/wordprocessingml/2006/main" xmlns:w14="http://schemas.microsoft.com/office/word/2010/wordml" xmlns:w15="http://schemas.microsoft.com/office/word/2012/wordml" xmlns:w16se="http://schemas.microsoft.com/office/word/2015/wordml/symex" xmlns:wpg="http://schemas.microsoft.com/office/word/2010/wordprocessingGroup" xmlns:wpi="http://schemas.microsoft.com/office/word/2010/wordprocessingInk" xmlns:wne="http://schemas.microsoft.com/office/word/2006/wordml" xmlns:wps="http://schemas.microsoft.com/office/word/2010/wordprocessingShape" mc:Ignorable="w14 w15 w16se wp14">
+<w:ftr xmlns:wpc="http://schemas.microsoft.com/office/word/2010/wordprocessingCanvas" xmlns:cx="http://schemas.microsoft.com/office/drawing/2014/chartex" xmlns:cx1="http://schemas.microsoft.com/office/drawing/2015/9/8/chartex" xmlns:cx2="http://schemas.microsoft.com/office/drawing/2015/10/21/chartex" xmlns:cx3="http://schemas.microsoft.com/office/drawing/2016/5/9/chartex" xmlns:cx4="http://schemas.microsoft.com/office/drawing/2016/5/10/chartex" xmlns:cx5="http://schemas.microsoft.com/office/drawing/2016/5/11/chartex" xmlns:cx6="http://schemas.microsoft.com/office/drawing/2016/5/12/chartex" xmlns:cx7="http://schemas.microsoft.com/office/drawing/2016/5/13/chartex" xmlns:cx8="http://schemas.microsoft.com/office/drawing/2016/5/14/chartex" xmlns:mc="http://schemas.openxmlformats.org/markup-compatibility/2006" xmlns:aink="http://schemas.microsoft.com/office/drawing/2016/ink" xmlns:am3d="http://schemas.microsoft.com/office/drawing/2017/model3d" xmlns:o="urn:schemas-microsoft-com:office:office" xmlns:r="http://schemas.openxmlformats.org/officeDocument/2006/relationships" xmlns:m="http://schemas.openxmlformats.org/officeDocument/2006/math" xmlns:v="urn:schemas-microsoft-com:vml" xmlns:wp14="http://schemas.microsoft.com/office/word/2010/wordprocessingDrawing" xmlns:wp="http://schemas.openxmlformats.org/drawingml/2006/wordprocessingDrawing" xmlns:w10="urn:schemas-microsoft-com:office:word" xmlns:w="http://schemas.openxmlformats.org/wordprocessingml/2006/main" xmlns:w14="http://schemas.microsoft.com/office/word/2010/wordml" xmlns:w15="http://schemas.microsoft.com/office/word/2012/wordml" xmlns:w16cex="http://schemas.microsoft.com/office/word/2018/wordml/cex" xmlns:w16cid="http://schemas.microsoft.com/office/word/2016/wordml/cid" xmlns:w16="http://schemas.microsoft.com/office/word/2018/wordml" xmlns:w16se="http://schemas.microsoft.com/office/word/2015/wordml/symex" xmlns:wpg="http://schemas.microsoft.com/office/word/2010/wordprocessingGroup" xmlns:wpi="http://schemas.microsoft.com/office/word/2010/wordprocessingInk" xmlns:wne="http://schemas.microsoft.com/office/word/2006/wordml" xmlns:wps="http://schemas.microsoft.com/office/word/2010/wordprocessingShape" mc:Ignorable="w14 w15 w16se w16cid w16 w16cex wp14">
   <w:sdt>
     <w:sdtPr>
       <w:id w:val="-838769867"/>
@@ -10871,7 +10653,7 @@
 </file>
 
 <file path=word/footnotes.xml><?xml version="1.0" encoding="utf-8"?>
-<w:footnotes xmlns:wpc="http://schemas.microsoft.com/office/word/2010/wordprocessingCanvas" xmlns:cx="http://schemas.microsoft.com/office/drawing/2014/chartex" xmlns:mc="http://schemas.openxmlformats.org/markup-compatibility/2006" xmlns:o="urn:schemas-microsoft-com:office:office" xmlns:r="http://schemas.openxmlformats.org/officeDocument/2006/relationships" xmlns:m="http://schemas.openxmlformats.org/officeDocument/2006/math" xmlns:v="urn:schemas-microsoft-com:vml" xmlns:wp14="http://schemas.microsoft.com/office/word/2010/wordprocessingDrawing" xmlns:wp="http://schemas.openxmlformats.org/drawingml/2006/wordprocessingDrawing" xmlns:w10="urn:schemas-microsoft-com:office:word" xmlns:w="http://schemas.openxmlformats.org/wordprocessingml/2006/main" xmlns:w14="http://schemas.microsoft.com/office/word/2010/wordml" xmlns:w15="http://schemas.microsoft.com/office/word/2012/wordml" xmlns:w16se="http://schemas.microsoft.com/office/word/2015/wordml/symex" xmlns:wpg="http://schemas.microsoft.com/office/word/2010/wordprocessingGroup" xmlns:wpi="http://schemas.microsoft.com/office/word/2010/wordprocessingInk" xmlns:wne="http://schemas.microsoft.com/office/word/2006/wordml" xmlns:wps="http://schemas.microsoft.com/office/word/2010/wordprocessingShape" mc:Ignorable="w14 w15 w16se wp14">
+<w:footnotes xmlns:wpc="http://schemas.microsoft.com/office/word/2010/wordprocessingCanvas" xmlns:cx="http://schemas.microsoft.com/office/drawing/2014/chartex" xmlns:cx1="http://schemas.microsoft.com/office/drawing/2015/9/8/chartex" xmlns:cx2="http://schemas.microsoft.com/office/drawing/2015/10/21/chartex" xmlns:cx3="http://schemas.microsoft.com/office/drawing/2016/5/9/chartex" xmlns:cx4="http://schemas.microsoft.com/office/drawing/2016/5/10/chartex" xmlns:cx5="http://schemas.microsoft.com/office/drawing/2016/5/11/chartex" xmlns:cx6="http://schemas.microsoft.com/office/drawing/2016/5/12/chartex" xmlns:cx7="http://schemas.microsoft.com/office/drawing/2016/5/13/chartex" xmlns:cx8="http://schemas.microsoft.com/office/drawing/2016/5/14/chartex" xmlns:mc="http://schemas.openxmlformats.org/markup-compatibility/2006" xmlns:aink="http://schemas.microsoft.com/office/drawing/2016/ink" xmlns:am3d="http://schemas.microsoft.com/office/drawing/2017/model3d" xmlns:o="urn:schemas-microsoft-com:office:office" xmlns:r="http://schemas.openxmlformats.org/officeDocument/2006/relationships" xmlns:m="http://schemas.openxmlformats.org/officeDocument/2006/math" xmlns:v="urn:schemas-microsoft-com:vml" xmlns:wp14="http://schemas.microsoft.com/office/word/2010/wordprocessingDrawing" xmlns:wp="http://schemas.openxmlformats.org/drawingml/2006/wordprocessingDrawing" xmlns:w10="urn:schemas-microsoft-com:office:word" xmlns:w="http://schemas.openxmlformats.org/wordprocessingml/2006/main" xmlns:w14="http://schemas.microsoft.com/office/word/2010/wordml" xmlns:w15="http://schemas.microsoft.com/office/word/2012/wordml" xmlns:w16cex="http://schemas.microsoft.com/office/word/2018/wordml/cex" xmlns:w16cid="http://schemas.microsoft.com/office/word/2016/wordml/cid" xmlns:w16="http://schemas.microsoft.com/office/word/2018/wordml" xmlns:w16se="http://schemas.microsoft.com/office/word/2015/wordml/symex" xmlns:wpg="http://schemas.microsoft.com/office/word/2010/wordprocessingGroup" xmlns:wpi="http://schemas.microsoft.com/office/word/2010/wordprocessingInk" xmlns:wne="http://schemas.microsoft.com/office/word/2006/wordml" xmlns:wps="http://schemas.microsoft.com/office/word/2010/wordprocessingShape" mc:Ignorable="w14 w15 w16se w16cid w16 w16cex wp14">
   <w:footnote w:type="separator" w:id="-1">
     <w:p>
       <w:r>
@@ -10893,7 +10675,7 @@
 </file>
 
 <file path=word/header1.xml><?xml version="1.0" encoding="utf-8"?>
-<w:hdr xmlns:wpc="http://schemas.microsoft.com/office/word/2010/wordprocessingCanvas" xmlns:cx="http://schemas.microsoft.com/office/drawing/2014/chartex" xmlns:mc="http://schemas.openxmlformats.org/markup-compatibility/2006" xmlns:o="urn:schemas-microsoft-com:office:office" xmlns:r="http://schemas.openxmlformats.org/officeDocument/2006/relationships" xmlns:m="http://schemas.openxmlformats.org/officeDocument/2006/math" xmlns:v="urn:schemas-microsoft-com:vml" xmlns:wp14="http://schemas.microsoft.com/office/word/2010/wordprocessingDrawing" xmlns:wp="http://schemas.openxmlformats.org/drawingml/2006/wordprocessingDrawing" xmlns:w10="urn:schemas-microsoft-com:office:word" xmlns:w="http://schemas.openxmlformats.org/wordprocessingml/2006/main" xmlns:w14="http://schemas.microsoft.com/office/word/2010/wordml" xmlns:w15="http://schemas.microsoft.com/office/word/2012/wordml" xmlns:w16se="http://schemas.microsoft.com/office/word/2015/wordml/symex" xmlns:wpg="http://schemas.microsoft.com/office/word/2010/wordprocessingGroup" xmlns:wpi="http://schemas.microsoft.com/office/word/2010/wordprocessingInk" xmlns:wne="http://schemas.microsoft.com/office/word/2006/wordml" xmlns:wps="http://schemas.microsoft.com/office/word/2010/wordprocessingShape" mc:Ignorable="w14 w15 w16se wp14">
+<w:hdr xmlns:wpc="http://schemas.microsoft.com/office/word/2010/wordprocessingCanvas" xmlns:cx="http://schemas.microsoft.com/office/drawing/2014/chartex" xmlns:cx1="http://schemas.microsoft.com/office/drawing/2015/9/8/chartex" xmlns:cx2="http://schemas.microsoft.com/office/drawing/2015/10/21/chartex" xmlns:cx3="http://schemas.microsoft.com/office/drawing/2016/5/9/chartex" xmlns:cx4="http://schemas.microsoft.com/office/drawing/2016/5/10/chartex" xmlns:cx5="http://schemas.microsoft.com/office/drawing/2016/5/11/chartex" xmlns:cx6="http://schemas.microsoft.com/office/drawing/2016/5/12/chartex" xmlns:cx7="http://schemas.microsoft.com/office/drawing/2016/5/13/chartex" xmlns:cx8="http://schemas.microsoft.com/office/drawing/2016/5/14/chartex" xmlns:mc="http://schemas.openxmlformats.org/markup-compatibility/2006" xmlns:aink="http://schemas.microsoft.com/office/drawing/2016/ink" xmlns:am3d="http://schemas.microsoft.com/office/drawing/2017/model3d" xmlns:o="urn:schemas-microsoft-com:office:office" xmlns:r="http://schemas.openxmlformats.org/officeDocument/2006/relationships" xmlns:m="http://schemas.openxmlformats.org/officeDocument/2006/math" xmlns:v="urn:schemas-microsoft-com:vml" xmlns:wp14="http://schemas.microsoft.com/office/word/2010/wordprocessingDrawing" xmlns:wp="http://schemas.openxmlformats.org/drawingml/2006/wordprocessingDrawing" xmlns:w10="urn:schemas-microsoft-com:office:word" xmlns:w="http://schemas.openxmlformats.org/wordprocessingml/2006/main" xmlns:w14="http://schemas.microsoft.com/office/word/2010/wordml" xmlns:w15="http://schemas.microsoft.com/office/word/2012/wordml" xmlns:w16cex="http://schemas.microsoft.com/office/word/2018/wordml/cex" xmlns:w16cid="http://schemas.microsoft.com/office/word/2016/wordml/cid" xmlns:w16="http://schemas.microsoft.com/office/word/2018/wordml" xmlns:w16se="http://schemas.microsoft.com/office/word/2015/wordml/symex" xmlns:wpg="http://schemas.microsoft.com/office/word/2010/wordprocessingGroup" xmlns:wpi="http://schemas.microsoft.com/office/word/2010/wordprocessingInk" xmlns:wne="http://schemas.microsoft.com/office/word/2006/wordml" xmlns:wps="http://schemas.microsoft.com/office/word/2010/wordprocessingShape" mc:Ignorable="w14 w15 w16se w16cid w16 w16cex wp14">
   <w:p>
     <w:pPr>
       <w:spacing w:before="20"/>
@@ -10952,7 +10734,7 @@
 </file>
 
 <file path=word/numbering.xml><?xml version="1.0" encoding="utf-8"?>
-<w:numbering xmlns:wpc="http://schemas.microsoft.com/office/word/2010/wordprocessingCanvas" xmlns:cx="http://schemas.microsoft.com/office/drawing/2014/chartex" xmlns:mc="http://schemas.openxmlformats.org/markup-compatibility/2006" xmlns:o="urn:schemas-microsoft-com:office:office" xmlns:r="http://schemas.openxmlformats.org/officeDocument/2006/relationships" xmlns:m="http://schemas.openxmlformats.org/officeDocument/2006/math" xmlns:v="urn:schemas-microsoft-com:vml" xmlns:wp14="http://schemas.microsoft.com/office/word/2010/wordprocessingDrawing" xmlns:wp="http://schemas.openxmlformats.org/drawingml/2006/wordprocessingDrawing" xmlns:w10="urn:schemas-microsoft-com:office:word" xmlns:w="http://schemas.openxmlformats.org/wordprocessingml/2006/main" xmlns:w14="http://schemas.microsoft.com/office/word/2010/wordml" xmlns:w15="http://schemas.microsoft.com/office/word/2012/wordml" xmlns:w16se="http://schemas.microsoft.com/office/word/2015/wordml/symex" xmlns:wpg="http://schemas.microsoft.com/office/word/2010/wordprocessingGroup" xmlns:wpi="http://schemas.microsoft.com/office/word/2010/wordprocessingInk" xmlns:wne="http://schemas.microsoft.com/office/word/2006/wordml" xmlns:wps="http://schemas.microsoft.com/office/word/2010/wordprocessingShape" mc:Ignorable="w14 w15 w16se wp14">
+<w:numbering xmlns:wpc="http://schemas.microsoft.com/office/word/2010/wordprocessingCanvas" xmlns:cx="http://schemas.microsoft.com/office/drawing/2014/chartex" xmlns:cx1="http://schemas.microsoft.com/office/drawing/2015/9/8/chartex" xmlns:cx2="http://schemas.microsoft.com/office/drawing/2015/10/21/chartex" xmlns:cx3="http://schemas.microsoft.com/office/drawing/2016/5/9/chartex" xmlns:cx4="http://schemas.microsoft.com/office/drawing/2016/5/10/chartex" xmlns:cx5="http://schemas.microsoft.com/office/drawing/2016/5/11/chartex" xmlns:cx6="http://schemas.microsoft.com/office/drawing/2016/5/12/chartex" xmlns:cx7="http://schemas.microsoft.com/office/drawing/2016/5/13/chartex" xmlns:cx8="http://schemas.microsoft.com/office/drawing/2016/5/14/chartex" xmlns:mc="http://schemas.openxmlformats.org/markup-compatibility/2006" xmlns:aink="http://schemas.microsoft.com/office/drawing/2016/ink" xmlns:am3d="http://schemas.microsoft.com/office/drawing/2017/model3d" xmlns:o="urn:schemas-microsoft-com:office:office" xmlns:r="http://schemas.openxmlformats.org/officeDocument/2006/relationships" xmlns:m="http://schemas.openxmlformats.org/officeDocument/2006/math" xmlns:v="urn:schemas-microsoft-com:vml" xmlns:wp14="http://schemas.microsoft.com/office/word/2010/wordprocessingDrawing" xmlns:wp="http://schemas.openxmlformats.org/drawingml/2006/wordprocessingDrawing" xmlns:w10="urn:schemas-microsoft-com:office:word" xmlns:w="http://schemas.openxmlformats.org/wordprocessingml/2006/main" xmlns:w14="http://schemas.microsoft.com/office/word/2010/wordml" xmlns:w15="http://schemas.microsoft.com/office/word/2012/wordml" xmlns:w16cex="http://schemas.microsoft.com/office/word/2018/wordml/cex" xmlns:w16cid="http://schemas.microsoft.com/office/word/2016/wordml/cid" xmlns:w16="http://schemas.microsoft.com/office/word/2018/wordml" xmlns:w16se="http://schemas.microsoft.com/office/word/2015/wordml/symex" xmlns:wpg="http://schemas.microsoft.com/office/word/2010/wordprocessingGroup" xmlns:wpi="http://schemas.microsoft.com/office/word/2010/wordprocessingInk" xmlns:wne="http://schemas.microsoft.com/office/word/2006/wordml" xmlns:wps="http://schemas.microsoft.com/office/word/2010/wordprocessingShape" mc:Ignorable="w14 w15 w16se w16cid w16 w16cex wp14">
   <w:abstractNum w:abstractNumId="0" w15:restartNumberingAfterBreak="0">
     <w:nsid w:val="03557B73"/>
     <w:multiLevelType w:val="hybridMultilevel"/>
@@ -11067,6 +10849,119 @@
     </w:lvl>
   </w:abstractNum>
   <w:abstractNum w:abstractNumId="1" w15:restartNumberingAfterBreak="0">
+    <w:nsid w:val="06983225"/>
+    <w:multiLevelType w:val="hybridMultilevel"/>
+    <w:tmpl w:val="F1446E94"/>
+    <w:lvl w:ilvl="0" w:tplc="04100001">
+      <w:start w:val="1"/>
+      <w:numFmt w:val="bullet"/>
+      <w:lvlText w:val=""/>
+      <w:lvlJc w:val="left"/>
+      <w:pPr>
+        <w:ind w:left="720" w:hanging="360"/>
+      </w:pPr>
+      <w:rPr>
+        <w:rFonts w:ascii="Symbol" w:hAnsi="Symbol" w:hint="default"/>
+      </w:rPr>
+    </w:lvl>
+    <w:lvl w:ilvl="1" w:tplc="04100003" w:tentative="1">
+      <w:start w:val="1"/>
+      <w:numFmt w:val="bullet"/>
+      <w:lvlText w:val="o"/>
+      <w:lvlJc w:val="left"/>
+      <w:pPr>
+        <w:ind w:left="1440" w:hanging="360"/>
+      </w:pPr>
+      <w:rPr>
+        <w:rFonts w:ascii="Courier New" w:hAnsi="Courier New" w:cs="Courier New" w:hint="default"/>
+      </w:rPr>
+    </w:lvl>
+    <w:lvl w:ilvl="2" w:tplc="04100005" w:tentative="1">
+      <w:start w:val="1"/>
+      <w:numFmt w:val="bullet"/>
+      <w:lvlText w:val=""/>
+      <w:lvlJc w:val="left"/>
+      <w:pPr>
+        <w:ind w:left="2160" w:hanging="360"/>
+      </w:pPr>
+      <w:rPr>
+        <w:rFonts w:ascii="Wingdings" w:hAnsi="Wingdings" w:hint="default"/>
+      </w:rPr>
+    </w:lvl>
+    <w:lvl w:ilvl="3" w:tplc="04100001" w:tentative="1">
+      <w:start w:val="1"/>
+      <w:numFmt w:val="bullet"/>
+      <w:lvlText w:val=""/>
+      <w:lvlJc w:val="left"/>
+      <w:pPr>
+        <w:ind w:left="2880" w:hanging="360"/>
+      </w:pPr>
+      <w:rPr>
+        <w:rFonts w:ascii="Symbol" w:hAnsi="Symbol" w:hint="default"/>
+      </w:rPr>
+    </w:lvl>
+    <w:lvl w:ilvl="4" w:tplc="04100003" w:tentative="1">
+      <w:start w:val="1"/>
+      <w:numFmt w:val="bullet"/>
+      <w:lvlText w:val="o"/>
+      <w:lvlJc w:val="left"/>
+      <w:pPr>
+        <w:ind w:left="3600" w:hanging="360"/>
+      </w:pPr>
+      <w:rPr>
+        <w:rFonts w:ascii="Courier New" w:hAnsi="Courier New" w:cs="Courier New" w:hint="default"/>
+      </w:rPr>
+    </w:lvl>
+    <w:lvl w:ilvl="5" w:tplc="04100005" w:tentative="1">
+      <w:start w:val="1"/>
+      <w:numFmt w:val="bullet"/>
+      <w:lvlText w:val=""/>
+      <w:lvlJc w:val="left"/>
+      <w:pPr>
+        <w:ind w:left="4320" w:hanging="360"/>
+      </w:pPr>
+      <w:rPr>
+        <w:rFonts w:ascii="Wingdings" w:hAnsi="Wingdings" w:hint="default"/>
+      </w:rPr>
+    </w:lvl>
+    <w:lvl w:ilvl="6" w:tplc="04100001" w:tentative="1">
+      <w:start w:val="1"/>
+      <w:numFmt w:val="bullet"/>
+      <w:lvlText w:val=""/>
+      <w:lvlJc w:val="left"/>
+      <w:pPr>
+        <w:ind w:left="5040" w:hanging="360"/>
+      </w:pPr>
+      <w:rPr>
+        <w:rFonts w:ascii="Symbol" w:hAnsi="Symbol" w:hint="default"/>
+      </w:rPr>
+    </w:lvl>
+    <w:lvl w:ilvl="7" w:tplc="04100003" w:tentative="1">
+      <w:start w:val="1"/>
+      <w:numFmt w:val="bullet"/>
+      <w:lvlText w:val="o"/>
+      <w:lvlJc w:val="left"/>
+      <w:pPr>
+        <w:ind w:left="5760" w:hanging="360"/>
+      </w:pPr>
+      <w:rPr>
+        <w:rFonts w:ascii="Courier New" w:hAnsi="Courier New" w:cs="Courier New" w:hint="default"/>
+      </w:rPr>
+    </w:lvl>
+    <w:lvl w:ilvl="8" w:tplc="04100005" w:tentative="1">
+      <w:start w:val="1"/>
+      <w:numFmt w:val="bullet"/>
+      <w:lvlText w:val=""/>
+      <w:lvlJc w:val="left"/>
+      <w:pPr>
+        <w:ind w:left="6480" w:hanging="360"/>
+      </w:pPr>
+      <w:rPr>
+        <w:rFonts w:ascii="Wingdings" w:hAnsi="Wingdings" w:hint="default"/>
+      </w:rPr>
+    </w:lvl>
+  </w:abstractNum>
+  <w:abstractNum w:abstractNumId="2" w15:restartNumberingAfterBreak="0">
     <w:nsid w:val="074060D0"/>
     <w:multiLevelType w:val="hybridMultilevel"/>
     <w:tmpl w:val="B2E68DD8"/>
@@ -11179,7 +11074,7 @@
       </w:rPr>
     </w:lvl>
   </w:abstractNum>
-  <w:abstractNum w:abstractNumId="2" w15:restartNumberingAfterBreak="0">
+  <w:abstractNum w:abstractNumId="3" w15:restartNumberingAfterBreak="0">
     <w:nsid w:val="07D225C7"/>
     <w:multiLevelType w:val="hybridMultilevel"/>
     <w:tmpl w:val="F8F6B860"/>
@@ -11292,7 +11187,7 @@
       </w:rPr>
     </w:lvl>
   </w:abstractNum>
-  <w:abstractNum w:abstractNumId="3" w15:restartNumberingAfterBreak="0">
+  <w:abstractNum w:abstractNumId="4" w15:restartNumberingAfterBreak="0">
     <w:nsid w:val="09401E64"/>
     <w:multiLevelType w:val="hybridMultilevel"/>
     <w:tmpl w:val="35A8DDE0"/>
@@ -11405,7 +11300,7 @@
       </w:rPr>
     </w:lvl>
   </w:abstractNum>
-  <w:abstractNum w:abstractNumId="4" w15:restartNumberingAfterBreak="0">
+  <w:abstractNum w:abstractNumId="5" w15:restartNumberingAfterBreak="0">
     <w:nsid w:val="13A0139C"/>
     <w:multiLevelType w:val="hybridMultilevel"/>
     <w:tmpl w:val="F2C86CEA"/>
@@ -11518,7 +11413,7 @@
       </w:rPr>
     </w:lvl>
   </w:abstractNum>
-  <w:abstractNum w:abstractNumId="5" w15:restartNumberingAfterBreak="0">
+  <w:abstractNum w:abstractNumId="6" w15:restartNumberingAfterBreak="0">
     <w:nsid w:val="197A185C"/>
     <w:multiLevelType w:val="hybridMultilevel"/>
     <w:tmpl w:val="64A6B398"/>
@@ -11631,7 +11526,7 @@
       </w:rPr>
     </w:lvl>
   </w:abstractNum>
-  <w:abstractNum w:abstractNumId="6" w15:restartNumberingAfterBreak="0">
+  <w:abstractNum w:abstractNumId="7" w15:restartNumberingAfterBreak="0">
     <w:nsid w:val="1D987C52"/>
     <w:multiLevelType w:val="hybridMultilevel"/>
     <w:tmpl w:val="4C42EF48"/>
@@ -11744,7 +11639,7 @@
       </w:rPr>
     </w:lvl>
   </w:abstractNum>
-  <w:abstractNum w:abstractNumId="7" w15:restartNumberingAfterBreak="0">
+  <w:abstractNum w:abstractNumId="8" w15:restartNumberingAfterBreak="0">
     <w:nsid w:val="1F0421AB"/>
     <w:multiLevelType w:val="hybridMultilevel"/>
     <w:tmpl w:val="3E049230"/>
@@ -11857,7 +11752,7 @@
       </w:rPr>
     </w:lvl>
   </w:abstractNum>
-  <w:abstractNum w:abstractNumId="8" w15:restartNumberingAfterBreak="0">
+  <w:abstractNum w:abstractNumId="9" w15:restartNumberingAfterBreak="0">
     <w:nsid w:val="25184981"/>
     <w:multiLevelType w:val="hybridMultilevel"/>
     <w:tmpl w:val="1AAA6EE6"/>
@@ -11970,7 +11865,7 @@
       </w:rPr>
     </w:lvl>
   </w:abstractNum>
-  <w:abstractNum w:abstractNumId="9" w15:restartNumberingAfterBreak="0">
+  <w:abstractNum w:abstractNumId="10" w15:restartNumberingAfterBreak="0">
     <w:nsid w:val="26E13466"/>
     <w:multiLevelType w:val="hybridMultilevel"/>
     <w:tmpl w:val="DC1E1120"/>
@@ -12083,7 +11978,7 @@
       </w:rPr>
     </w:lvl>
   </w:abstractNum>
-  <w:abstractNum w:abstractNumId="10" w15:restartNumberingAfterBreak="0">
+  <w:abstractNum w:abstractNumId="11" w15:restartNumberingAfterBreak="0">
     <w:nsid w:val="2BBF7541"/>
     <w:multiLevelType w:val="hybridMultilevel"/>
     <w:tmpl w:val="37BEDF8C"/>
@@ -12196,7 +12091,7 @@
       </w:rPr>
     </w:lvl>
   </w:abstractNum>
-  <w:abstractNum w:abstractNumId="11" w15:restartNumberingAfterBreak="0">
+  <w:abstractNum w:abstractNumId="12" w15:restartNumberingAfterBreak="0">
     <w:nsid w:val="2EB9324D"/>
     <w:multiLevelType w:val="hybridMultilevel"/>
     <w:tmpl w:val="EFDC5E92"/>
@@ -12309,7 +12204,7 @@
       </w:rPr>
     </w:lvl>
   </w:abstractNum>
-  <w:abstractNum w:abstractNumId="12" w15:restartNumberingAfterBreak="0">
+  <w:abstractNum w:abstractNumId="13" w15:restartNumberingAfterBreak="0">
     <w:nsid w:val="364817B3"/>
     <w:multiLevelType w:val="multilevel"/>
     <w:tmpl w:val="5E5E9670"/>
@@ -12424,7 +12319,7 @@
       </w:rPr>
     </w:lvl>
   </w:abstractNum>
-  <w:abstractNum w:abstractNumId="13" w15:restartNumberingAfterBreak="0">
+  <w:abstractNum w:abstractNumId="14" w15:restartNumberingAfterBreak="0">
     <w:nsid w:val="37904F0C"/>
     <w:multiLevelType w:val="multilevel"/>
     <w:tmpl w:val="5FBE6166"/>
@@ -12539,7 +12434,7 @@
       </w:rPr>
     </w:lvl>
   </w:abstractNum>
-  <w:abstractNum w:abstractNumId="14" w15:restartNumberingAfterBreak="0">
+  <w:abstractNum w:abstractNumId="15" w15:restartNumberingAfterBreak="0">
     <w:nsid w:val="42C8313D"/>
     <w:multiLevelType w:val="multilevel"/>
     <w:tmpl w:val="5E5E9670"/>
@@ -12654,7 +12549,7 @@
       </w:rPr>
     </w:lvl>
   </w:abstractNum>
-  <w:abstractNum w:abstractNumId="15" w15:restartNumberingAfterBreak="0">
+  <w:abstractNum w:abstractNumId="16" w15:restartNumberingAfterBreak="0">
     <w:nsid w:val="489836C8"/>
     <w:multiLevelType w:val="hybridMultilevel"/>
     <w:tmpl w:val="CE4AA89E"/>
@@ -12767,7 +12662,7 @@
       </w:rPr>
     </w:lvl>
   </w:abstractNum>
-  <w:abstractNum w:abstractNumId="16" w15:restartNumberingAfterBreak="0">
+  <w:abstractNum w:abstractNumId="17" w15:restartNumberingAfterBreak="0">
     <w:nsid w:val="498C505C"/>
     <w:multiLevelType w:val="hybridMultilevel"/>
     <w:tmpl w:val="4A341CFE"/>
@@ -12880,7 +12775,7 @@
       </w:rPr>
     </w:lvl>
   </w:abstractNum>
-  <w:abstractNum w:abstractNumId="17" w15:restartNumberingAfterBreak="0">
+  <w:abstractNum w:abstractNumId="18" w15:restartNumberingAfterBreak="0">
     <w:nsid w:val="4A2B11DC"/>
     <w:multiLevelType w:val="hybridMultilevel"/>
     <w:tmpl w:val="9A009C02"/>
@@ -12993,7 +12888,7 @@
       </w:rPr>
     </w:lvl>
   </w:abstractNum>
-  <w:abstractNum w:abstractNumId="18" w15:restartNumberingAfterBreak="0">
+  <w:abstractNum w:abstractNumId="19" w15:restartNumberingAfterBreak="0">
     <w:nsid w:val="4C9A718E"/>
     <w:multiLevelType w:val="multilevel"/>
     <w:tmpl w:val="5E5E9670"/>
@@ -13108,7 +13003,120 @@
       </w:rPr>
     </w:lvl>
   </w:abstractNum>
-  <w:abstractNum w:abstractNumId="19" w15:restartNumberingAfterBreak="0">
+  <w:abstractNum w:abstractNumId="20" w15:restartNumberingAfterBreak="0">
+    <w:nsid w:val="5B2B4F11"/>
+    <w:multiLevelType w:val="hybridMultilevel"/>
+    <w:tmpl w:val="EA2E850E"/>
+    <w:lvl w:ilvl="0" w:tplc="04100001">
+      <w:start w:val="1"/>
+      <w:numFmt w:val="bullet"/>
+      <w:lvlText w:val=""/>
+      <w:lvlJc w:val="left"/>
+      <w:pPr>
+        <w:ind w:left="720" w:hanging="360"/>
+      </w:pPr>
+      <w:rPr>
+        <w:rFonts w:ascii="Symbol" w:hAnsi="Symbol" w:hint="default"/>
+      </w:rPr>
+    </w:lvl>
+    <w:lvl w:ilvl="1" w:tplc="04100003" w:tentative="1">
+      <w:start w:val="1"/>
+      <w:numFmt w:val="bullet"/>
+      <w:lvlText w:val="o"/>
+      <w:lvlJc w:val="left"/>
+      <w:pPr>
+        <w:ind w:left="1440" w:hanging="360"/>
+      </w:pPr>
+      <w:rPr>
+        <w:rFonts w:ascii="Courier New" w:hAnsi="Courier New" w:cs="Courier New" w:hint="default"/>
+      </w:rPr>
+    </w:lvl>
+    <w:lvl w:ilvl="2" w:tplc="04100005" w:tentative="1">
+      <w:start w:val="1"/>
+      <w:numFmt w:val="bullet"/>
+      <w:lvlText w:val=""/>
+      <w:lvlJc w:val="left"/>
+      <w:pPr>
+        <w:ind w:left="2160" w:hanging="360"/>
+      </w:pPr>
+      <w:rPr>
+        <w:rFonts w:ascii="Wingdings" w:hAnsi="Wingdings" w:hint="default"/>
+      </w:rPr>
+    </w:lvl>
+    <w:lvl w:ilvl="3" w:tplc="04100001" w:tentative="1">
+      <w:start w:val="1"/>
+      <w:numFmt w:val="bullet"/>
+      <w:lvlText w:val=""/>
+      <w:lvlJc w:val="left"/>
+      <w:pPr>
+        <w:ind w:left="2880" w:hanging="360"/>
+      </w:pPr>
+      <w:rPr>
+        <w:rFonts w:ascii="Symbol" w:hAnsi="Symbol" w:hint="default"/>
+      </w:rPr>
+    </w:lvl>
+    <w:lvl w:ilvl="4" w:tplc="04100003" w:tentative="1">
+      <w:start w:val="1"/>
+      <w:numFmt w:val="bullet"/>
+      <w:lvlText w:val="o"/>
+      <w:lvlJc w:val="left"/>
+      <w:pPr>
+        <w:ind w:left="3600" w:hanging="360"/>
+      </w:pPr>
+      <w:rPr>
+        <w:rFonts w:ascii="Courier New" w:hAnsi="Courier New" w:cs="Courier New" w:hint="default"/>
+      </w:rPr>
+    </w:lvl>
+    <w:lvl w:ilvl="5" w:tplc="04100005" w:tentative="1">
+      <w:start w:val="1"/>
+      <w:numFmt w:val="bullet"/>
+      <w:lvlText w:val=""/>
+      <w:lvlJc w:val="left"/>
+      <w:pPr>
+        <w:ind w:left="4320" w:hanging="360"/>
+      </w:pPr>
+      <w:rPr>
+        <w:rFonts w:ascii="Wingdings" w:hAnsi="Wingdings" w:hint="default"/>
+      </w:rPr>
+    </w:lvl>
+    <w:lvl w:ilvl="6" w:tplc="04100001" w:tentative="1">
+      <w:start w:val="1"/>
+      <w:numFmt w:val="bullet"/>
+      <w:lvlText w:val=""/>
+      <w:lvlJc w:val="left"/>
+      <w:pPr>
+        <w:ind w:left="5040" w:hanging="360"/>
+      </w:pPr>
+      <w:rPr>
+        <w:rFonts w:ascii="Symbol" w:hAnsi="Symbol" w:hint="default"/>
+      </w:rPr>
+    </w:lvl>
+    <w:lvl w:ilvl="7" w:tplc="04100003" w:tentative="1">
+      <w:start w:val="1"/>
+      <w:numFmt w:val="bullet"/>
+      <w:lvlText w:val="o"/>
+      <w:lvlJc w:val="left"/>
+      <w:pPr>
+        <w:ind w:left="5760" w:hanging="360"/>
+      </w:pPr>
+      <w:rPr>
+        <w:rFonts w:ascii="Courier New" w:hAnsi="Courier New" w:cs="Courier New" w:hint="default"/>
+      </w:rPr>
+    </w:lvl>
+    <w:lvl w:ilvl="8" w:tplc="04100005" w:tentative="1">
+      <w:start w:val="1"/>
+      <w:numFmt w:val="bullet"/>
+      <w:lvlText w:val=""/>
+      <w:lvlJc w:val="left"/>
+      <w:pPr>
+        <w:ind w:left="6480" w:hanging="360"/>
+      </w:pPr>
+      <w:rPr>
+        <w:rFonts w:ascii="Wingdings" w:hAnsi="Wingdings" w:hint="default"/>
+      </w:rPr>
+    </w:lvl>
+  </w:abstractNum>
+  <w:abstractNum w:abstractNumId="21" w15:restartNumberingAfterBreak="0">
     <w:nsid w:val="610953A1"/>
     <w:multiLevelType w:val="hybridMultilevel"/>
     <w:tmpl w:val="2C9E1868"/>
@@ -13221,7 +13229,7 @@
       </w:rPr>
     </w:lvl>
   </w:abstractNum>
-  <w:abstractNum w:abstractNumId="20" w15:restartNumberingAfterBreak="0">
+  <w:abstractNum w:abstractNumId="22" w15:restartNumberingAfterBreak="0">
     <w:nsid w:val="62702EF7"/>
     <w:multiLevelType w:val="hybridMultilevel"/>
     <w:tmpl w:val="ED6CC89E"/>
@@ -13334,7 +13342,7 @@
       </w:rPr>
     </w:lvl>
   </w:abstractNum>
-  <w:abstractNum w:abstractNumId="21" w15:restartNumberingAfterBreak="0">
+  <w:abstractNum w:abstractNumId="23" w15:restartNumberingAfterBreak="0">
     <w:nsid w:val="63D24100"/>
     <w:multiLevelType w:val="hybridMultilevel"/>
     <w:tmpl w:val="AA4801AC"/>
@@ -13447,7 +13455,7 @@
       </w:rPr>
     </w:lvl>
   </w:abstractNum>
-  <w:abstractNum w:abstractNumId="22" w15:restartNumberingAfterBreak="0">
+  <w:abstractNum w:abstractNumId="24" w15:restartNumberingAfterBreak="0">
     <w:nsid w:val="6F682C24"/>
     <w:multiLevelType w:val="hybridMultilevel"/>
     <w:tmpl w:val="44E44C08"/>
@@ -13560,7 +13568,7 @@
       </w:rPr>
     </w:lvl>
   </w:abstractNum>
-  <w:abstractNum w:abstractNumId="23" w15:restartNumberingAfterBreak="0">
+  <w:abstractNum w:abstractNumId="25" w15:restartNumberingAfterBreak="0">
     <w:nsid w:val="74E94CEE"/>
     <w:multiLevelType w:val="hybridMultilevel"/>
     <w:tmpl w:val="12EAD7DE"/>
@@ -13673,7 +13681,7 @@
       </w:rPr>
     </w:lvl>
   </w:abstractNum>
-  <w:abstractNum w:abstractNumId="24" w15:restartNumberingAfterBreak="0">
+  <w:abstractNum w:abstractNumId="26" w15:restartNumberingAfterBreak="0">
     <w:nsid w:val="781F2199"/>
     <w:multiLevelType w:val="hybridMultilevel"/>
     <w:tmpl w:val="487E6364"/>
@@ -13787,86 +13795,92 @@
     </w:lvl>
   </w:abstractNum>
   <w:num w:numId="1">
+    <w:abstractNumId w:val="23"/>
+  </w:num>
+  <w:num w:numId="2">
+    <w:abstractNumId w:val="12"/>
+  </w:num>
+  <w:num w:numId="3">
+    <w:abstractNumId w:val="7"/>
+  </w:num>
+  <w:num w:numId="4">
+    <w:abstractNumId w:val="25"/>
+  </w:num>
+  <w:num w:numId="5">
+    <w:abstractNumId w:val="5"/>
+  </w:num>
+  <w:num w:numId="6">
+    <w:abstractNumId w:val="9"/>
+  </w:num>
+  <w:num w:numId="7">
+    <w:abstractNumId w:val="17"/>
+  </w:num>
+  <w:num w:numId="8">
+    <w:abstractNumId w:val="24"/>
+  </w:num>
+  <w:num w:numId="9">
     <w:abstractNumId w:val="21"/>
   </w:num>
-  <w:num w:numId="2">
+  <w:num w:numId="10">
+    <w:abstractNumId w:val="6"/>
+  </w:num>
+  <w:num w:numId="11">
+    <w:abstractNumId w:val="4"/>
+  </w:num>
+  <w:num w:numId="12">
+    <w:abstractNumId w:val="22"/>
+  </w:num>
+  <w:num w:numId="13">
+    <w:abstractNumId w:val="10"/>
+  </w:num>
+  <w:num w:numId="14">
+    <w:abstractNumId w:val="8"/>
+  </w:num>
+  <w:num w:numId="15">
+    <w:abstractNumId w:val="18"/>
+  </w:num>
+  <w:num w:numId="16">
+    <w:abstractNumId w:val="2"/>
+  </w:num>
+  <w:num w:numId="17">
     <w:abstractNumId w:val="11"/>
   </w:num>
-  <w:num w:numId="3">
-    <w:abstractNumId w:val="6"/>
-  </w:num>
-  <w:num w:numId="4">
-    <w:abstractNumId w:val="23"/>
-  </w:num>
-  <w:num w:numId="5">
-    <w:abstractNumId w:val="4"/>
-  </w:num>
-  <w:num w:numId="6">
-    <w:abstractNumId w:val="8"/>
-  </w:num>
-  <w:num w:numId="7">
+  <w:num w:numId="18">
     <w:abstractNumId w:val="16"/>
   </w:num>
-  <w:num w:numId="8">
-    <w:abstractNumId w:val="22"/>
-  </w:num>
-  <w:num w:numId="9">
-    <w:abstractNumId w:val="19"/>
-  </w:num>
-  <w:num w:numId="10">
-    <w:abstractNumId w:val="5"/>
-  </w:num>
-  <w:num w:numId="11">
-    <w:abstractNumId w:val="3"/>
-  </w:num>
-  <w:num w:numId="12">
-    <w:abstractNumId w:val="20"/>
-  </w:num>
-  <w:num w:numId="13">
-    <w:abstractNumId w:val="9"/>
-  </w:num>
-  <w:num w:numId="14">
-    <w:abstractNumId w:val="7"/>
-  </w:num>
-  <w:num w:numId="15">
-    <w:abstractNumId w:val="17"/>
-  </w:num>
-  <w:num w:numId="16">
-    <w:abstractNumId w:val="1"/>
-  </w:num>
-  <w:num w:numId="17">
-    <w:abstractNumId w:val="10"/>
-  </w:num>
-  <w:num w:numId="18">
-    <w:abstractNumId w:val="15"/>
-  </w:num>
   <w:num w:numId="19">
-    <w:abstractNumId w:val="24"/>
+    <w:abstractNumId w:val="26"/>
   </w:num>
   <w:num w:numId="20">
     <w:abstractNumId w:val="0"/>
   </w:num>
   <w:num w:numId="21">
-    <w:abstractNumId w:val="2"/>
+    <w:abstractNumId w:val="3"/>
   </w:num>
   <w:num w:numId="22">
+    <w:abstractNumId w:val="14"/>
+  </w:num>
+  <w:num w:numId="23">
+    <w:abstractNumId w:val="15"/>
+  </w:num>
+  <w:num w:numId="24">
+    <w:abstractNumId w:val="19"/>
+  </w:num>
+  <w:num w:numId="25">
     <w:abstractNumId w:val="13"/>
   </w:num>
-  <w:num w:numId="23">
-    <w:abstractNumId w:val="14"/>
+  <w:num w:numId="26">
+    <w:abstractNumId w:val="1"/>
   </w:num>
-  <w:num w:numId="24">
-    <w:abstractNumId w:val="18"/>
-  </w:num>
-  <w:num w:numId="25">
-    <w:abstractNumId w:val="12"/>
+  <w:num w:numId="27">
+    <w:abstractNumId w:val="20"/>
   </w:num>
   <w:numIdMacAtCleanup w:val="19"/>
 </w:numbering>
 </file>
 
 <file path=word/styles.xml><?xml version="1.0" encoding="utf-8"?>
-<w:styles xmlns:mc="http://schemas.openxmlformats.org/markup-compatibility/2006" xmlns:r="http://schemas.openxmlformats.org/officeDocument/2006/relationships" xmlns:w="http://schemas.openxmlformats.org/wordprocessingml/2006/main" xmlns:w14="http://schemas.microsoft.com/office/word/2010/wordml" xmlns:w15="http://schemas.microsoft.com/office/word/2012/wordml" xmlns:w16se="http://schemas.microsoft.com/office/word/2015/wordml/symex" mc:Ignorable="w14 w15 w16se">
+<w:styles xmlns:mc="http://schemas.openxmlformats.org/markup-compatibility/2006" xmlns:r="http://schemas.openxmlformats.org/officeDocument/2006/relationships" xmlns:w="http://schemas.openxmlformats.org/wordprocessingml/2006/main" xmlns:w14="http://schemas.microsoft.com/office/word/2010/wordml" xmlns:w15="http://schemas.microsoft.com/office/word/2012/wordml" xmlns:w16cex="http://schemas.microsoft.com/office/word/2018/wordml/cex" xmlns:w16cid="http://schemas.microsoft.com/office/word/2016/wordml/cid" xmlns:w16="http://schemas.microsoft.com/office/word/2018/wordml" xmlns:w16se="http://schemas.microsoft.com/office/word/2015/wordml/symex" mc:Ignorable="w14 w15 w16se w16cid w16 w16cex">
   <w:docDefaults>
     <w:rPrDefault>
       <w:rPr>
@@ -13878,7 +13892,7 @@
     </w:rPrDefault>
     <w:pPrDefault/>
   </w:docDefaults>
-  <w:latentStyles w:defLockedState="0" w:defUIPriority="99" w:defSemiHidden="0" w:defUnhideWhenUsed="0" w:defQFormat="0" w:count="371">
+  <w:latentStyles w:defLockedState="0" w:defUIPriority="99" w:defSemiHidden="0" w:defUnhideWhenUsed="0" w:defQFormat="0" w:count="376">
     <w:lsdException w:name="Normal" w:uiPriority="0" w:qFormat="1"/>
     <w:lsdException w:name="heading 1" w:uiPriority="9" w:qFormat="1"/>
     <w:lsdException w:name="heading 2" w:semiHidden="1" w:uiPriority="9" w:unhideWhenUsed="1" w:qFormat="1"/>
@@ -13984,7 +13998,6 @@
     <w:lsdException w:name="HTML Sample" w:semiHidden="1" w:unhideWhenUsed="1"/>
     <w:lsdException w:name="HTML Typewriter" w:semiHidden="1" w:unhideWhenUsed="1"/>
     <w:lsdException w:name="HTML Variable" w:semiHidden="1" w:unhideWhenUsed="1"/>
-    <w:lsdException w:name="Normal Table" w:semiHidden="1" w:unhideWhenUsed="1"/>
     <w:lsdException w:name="annotation subject" w:semiHidden="1" w:unhideWhenUsed="1"/>
     <w:lsdException w:name="No List" w:semiHidden="1" w:unhideWhenUsed="1"/>
     <w:lsdException w:name="Outline List 1" w:semiHidden="1" w:unhideWhenUsed="1"/>
@@ -14027,11 +14040,8 @@
     <w:lsdException w:name="Table Contemporary" w:semiHidden="1" w:unhideWhenUsed="1"/>
     <w:lsdException w:name="Table Elegant" w:semiHidden="1" w:unhideWhenUsed="1"/>
     <w:lsdException w:name="Table Professional" w:semiHidden="1" w:unhideWhenUsed="1"/>
-    <w:lsdException w:name="Table Subtle 1" w:semiHidden="1" w:unhideWhenUsed="1"/>
     <w:lsdException w:name="Table Subtle 2" w:semiHidden="1" w:unhideWhenUsed="1"/>
     <w:lsdException w:name="Table Web 1" w:semiHidden="1" w:unhideWhenUsed="1"/>
-    <w:lsdException w:name="Table Web 2" w:semiHidden="1" w:unhideWhenUsed="1"/>
-    <w:lsdException w:name="Table Web 3" w:semiHidden="1" w:unhideWhenUsed="1"/>
     <w:lsdException w:name="Balloon Text" w:semiHidden="1" w:unhideWhenUsed="1"/>
     <w:lsdException w:name="Table Grid" w:uiPriority="39"/>
     <w:lsdException w:name="Table Theme" w:semiHidden="1" w:unhideWhenUsed="1"/>
@@ -14250,6 +14260,11 @@
     <w:lsdException w:name="List Table 5 Dark Accent 6" w:uiPriority="50"/>
     <w:lsdException w:name="List Table 6 Colorful Accent 6" w:uiPriority="51"/>
     <w:lsdException w:name="List Table 7 Colorful Accent 6" w:uiPriority="52"/>
+    <w:lsdException w:name="Mention" w:semiHidden="1" w:unhideWhenUsed="1"/>
+    <w:lsdException w:name="Smart Hyperlink" w:semiHidden="1" w:unhideWhenUsed="1"/>
+    <w:lsdException w:name="Hashtag" w:semiHidden="1" w:unhideWhenUsed="1"/>
+    <w:lsdException w:name="Unresolved Mention" w:semiHidden="1" w:unhideWhenUsed="1"/>
+    <w:lsdException w:name="Smart Link" w:semiHidden="1" w:unhideWhenUsed="1"/>
   </w:latentStyles>
   <w:style w:type="paragraph" w:default="1" w:styleId="Normale">
     <w:name w:val="Normal"/>
@@ -14729,7 +14744,7 @@
       </w:tcPr>
     </w:tblStylePr>
   </w:style>
-  <w:style w:type="table" w:styleId="Grigliatab2">
+  <w:style w:type="table" w:styleId="Tabellagriglia2">
     <w:name w:val="Grid Table 2"/>
     <w:basedOn w:val="Tabellanormale"/>
     <w:uiPriority w:val="47"/>
@@ -16123,6 +16138,21 @@
 </file>
 
 <file path=customXml/item1.xml><?xml version="1.0" encoding="utf-8"?>
+<p:properties xmlns:p="http://schemas.microsoft.com/office/2006/metadata/properties" xmlns:xsi="http://www.w3.org/2001/XMLSchema-instance" xmlns:pc="http://schemas.microsoft.com/office/infopath/2007/PartnerControls">
+  <documentManagement/>
+</p:properties>
+</file>
+
+<file path=customXml/item2.xml><?xml version="1.0" encoding="utf-8"?>
+<?mso-contentType ?>
+<FormTemplates xmlns="http://schemas.microsoft.com/sharepoint/v3/contenttype/forms">
+  <Display>DocumentLibraryForm</Display>
+  <Edit>DocumentLibraryForm</Edit>
+  <New>DocumentLibraryForm</New>
+</FormTemplates>
+</file>
+
+<file path=customXml/item3.xml><?xml version="1.0" encoding="utf-8"?>
 <ct:contentTypeSchema xmlns:ct="http://schemas.microsoft.com/office/2006/metadata/contentType" xmlns:ma="http://schemas.microsoft.com/office/2006/metadata/properties/metaAttributes" ct:_="" ma:_="" ma:contentTypeName="Documento" ma:contentTypeID="0x0101004CEF66F51723484D8946F8ED7281885E" ma:contentTypeVersion="2" ma:contentTypeDescription="Creare un nuovo documento." ma:contentTypeScope="" ma:versionID="c268be4d416e0196c5ba5f7067ba635b">
   <xsd:schema xmlns:xsd="http://www.w3.org/2001/XMLSchema" xmlns:xs="http://www.w3.org/2001/XMLSchema" xmlns:p="http://schemas.microsoft.com/office/2006/metadata/properties" xmlns:ns3="6cd754ad-29e9-444e-9caf-cbb15131a43e" targetNamespace="http://schemas.microsoft.com/office/2006/metadata/properties" ma:root="true" ma:fieldsID="5387f91e58102c6165d8e9d8eedb46b8" ns3:_="">
     <xsd:import namespace="6cd754ad-29e9-444e-9caf-cbb15131a43e"/>
@@ -16254,26 +16284,28 @@
 </ct:contentTypeSchema>
 </file>
 
-<file path=customXml/item2.xml><?xml version="1.0" encoding="utf-8"?>
-<?mso-contentType ?>
-<FormTemplates xmlns="http://schemas.microsoft.com/sharepoint/v3/contenttype/forms">
-  <Display>DocumentLibraryForm</Display>
-  <Edit>DocumentLibraryForm</Edit>
-  <New>DocumentLibraryForm</New>
-</FormTemplates>
-</file>
-
-<file path=customXml/item3.xml><?xml version="1.0" encoding="utf-8"?>
-<p:properties xmlns:p="http://schemas.microsoft.com/office/2006/metadata/properties" xmlns:xsi="http://www.w3.org/2001/XMLSchema-instance" xmlns:pc="http://schemas.microsoft.com/office/infopath/2007/PartnerControls">
-  <documentManagement/>
-</p:properties>
-</file>
-
 <file path=customXml/item4.xml><?xml version="1.0" encoding="utf-8"?>
 <b:Sources xmlns:b="http://schemas.openxmlformats.org/officeDocument/2006/bibliography" xmlns="http://schemas.openxmlformats.org/officeDocument/2006/bibliography" SelectedStyle="\APASixthEditionOfficeOnline.xsl" StyleName="APA" Version="6"/>
 </file>
 
 <file path=customXml/itemProps1.xml><?xml version="1.0" encoding="utf-8"?>
+<ds:datastoreItem xmlns:ds="http://schemas.openxmlformats.org/officeDocument/2006/customXml" ds:itemID="{AC801BF9-EC76-49F5-B720-8DBB22FDBD22}">
+  <ds:schemaRefs>
+    <ds:schemaRef ds:uri="http://schemas.microsoft.com/office/2006/metadata/properties"/>
+    <ds:schemaRef ds:uri="http://schemas.microsoft.com/office/infopath/2007/PartnerControls"/>
+  </ds:schemaRefs>
+</ds:datastoreItem>
+</file>
+
+<file path=customXml/itemProps2.xml><?xml version="1.0" encoding="utf-8"?>
+<ds:datastoreItem xmlns:ds="http://schemas.openxmlformats.org/officeDocument/2006/customXml" ds:itemID="{C127AD63-8245-493E-A3BB-DDCEA0574EC0}">
+  <ds:schemaRefs>
+    <ds:schemaRef ds:uri="http://schemas.microsoft.com/sharepoint/v3/contenttype/forms"/>
+  </ds:schemaRefs>
+</ds:datastoreItem>
+</file>
+
+<file path=customXml/itemProps3.xml><?xml version="1.0" encoding="utf-8"?>
 <ds:datastoreItem xmlns:ds="http://schemas.openxmlformats.org/officeDocument/2006/customXml" ds:itemID="{F8F1568E-F148-4DF2-9C48-C09E920C1BCC}">
   <ds:schemaRefs>
     <ds:schemaRef ds:uri="http://schemas.microsoft.com/office/2006/metadata/contentType"/>
@@ -16291,23 +16323,6 @@
 </ds:datastoreItem>
 </file>
 
-<file path=customXml/itemProps2.xml><?xml version="1.0" encoding="utf-8"?>
-<ds:datastoreItem xmlns:ds="http://schemas.openxmlformats.org/officeDocument/2006/customXml" ds:itemID="{C127AD63-8245-493E-A3BB-DDCEA0574EC0}">
-  <ds:schemaRefs>
-    <ds:schemaRef ds:uri="http://schemas.microsoft.com/sharepoint/v3/contenttype/forms"/>
-  </ds:schemaRefs>
-</ds:datastoreItem>
-</file>
-
-<file path=customXml/itemProps3.xml><?xml version="1.0" encoding="utf-8"?>
-<ds:datastoreItem xmlns:ds="http://schemas.openxmlformats.org/officeDocument/2006/customXml" ds:itemID="{AC801BF9-EC76-49F5-B720-8DBB22FDBD22}">
-  <ds:schemaRefs>
-    <ds:schemaRef ds:uri="http://schemas.microsoft.com/office/2006/metadata/properties"/>
-    <ds:schemaRef ds:uri="http://schemas.microsoft.com/office/infopath/2007/PartnerControls"/>
-  </ds:schemaRefs>
-</ds:datastoreItem>
-</file>
-
 <file path=customXml/itemProps4.xml><?xml version="1.0" encoding="utf-8"?>
 <ds:datastoreItem xmlns:ds="http://schemas.openxmlformats.org/officeDocument/2006/customXml" ds:itemID="{E3BDA502-D41A-45DC-9632-2AD45459C26F}">
   <ds:schemaRefs>

</xml_diff>

<commit_message>
Modificati Class diagram, Statechart e UCD generale
</commit_message>
<xml_diff>
--- a/Documentazione/GameSquare_RAD_v0.1.docx
+++ b/Documentazione/GameSquare_RAD_v0.1.docx
@@ -1,6 +1,6 @@
 
 <file path=word/document.xml><?xml version="1.0" encoding="utf-8"?>
-<w:document xmlns:wpc="http://schemas.microsoft.com/office/word/2010/wordprocessingCanvas" xmlns:cx="http://schemas.microsoft.com/office/drawing/2014/chartex" xmlns:cx1="http://schemas.microsoft.com/office/drawing/2015/9/8/chartex" xmlns:cx2="http://schemas.microsoft.com/office/drawing/2015/10/21/chartex" xmlns:cx3="http://schemas.microsoft.com/office/drawing/2016/5/9/chartex" xmlns:cx4="http://schemas.microsoft.com/office/drawing/2016/5/10/chartex" xmlns:cx5="http://schemas.microsoft.com/office/drawing/2016/5/11/chartex" xmlns:cx6="http://schemas.microsoft.com/office/drawing/2016/5/12/chartex" xmlns:cx7="http://schemas.microsoft.com/office/drawing/2016/5/13/chartex" xmlns:cx8="http://schemas.microsoft.com/office/drawing/2016/5/14/chartex" xmlns:mc="http://schemas.openxmlformats.org/markup-compatibility/2006" xmlns:aink="http://schemas.microsoft.com/office/drawing/2016/ink" xmlns:am3d="http://schemas.microsoft.com/office/drawing/2017/model3d" xmlns:o="urn:schemas-microsoft-com:office:office" xmlns:r="http://schemas.openxmlformats.org/officeDocument/2006/relationships" xmlns:m="http://schemas.openxmlformats.org/officeDocument/2006/math" xmlns:v="urn:schemas-microsoft-com:vml" xmlns:wp14="http://schemas.microsoft.com/office/word/2010/wordprocessingDrawing" xmlns:wp="http://schemas.openxmlformats.org/drawingml/2006/wordprocessingDrawing" xmlns:w10="urn:schemas-microsoft-com:office:word" xmlns:w="http://schemas.openxmlformats.org/wordprocessingml/2006/main" xmlns:w14="http://schemas.microsoft.com/office/word/2010/wordml" xmlns:w15="http://schemas.microsoft.com/office/word/2012/wordml" xmlns:w16cex="http://schemas.microsoft.com/office/word/2018/wordml/cex" xmlns:w16cid="http://schemas.microsoft.com/office/word/2016/wordml/cid" xmlns:w16="http://schemas.microsoft.com/office/word/2018/wordml" xmlns:w16se="http://schemas.microsoft.com/office/word/2015/wordml/symex" xmlns:wpg="http://schemas.microsoft.com/office/word/2010/wordprocessingGroup" xmlns:wpi="http://schemas.microsoft.com/office/word/2010/wordprocessingInk" xmlns:wne="http://schemas.microsoft.com/office/word/2006/wordml" xmlns:wps="http://schemas.microsoft.com/office/word/2010/wordprocessingShape" mc:Ignorable="w14 w15 w16se w16cid w16 w16cex wp14">
+<w:document xmlns:wpc="http://schemas.microsoft.com/office/word/2010/wordprocessingCanvas" xmlns:cx="http://schemas.microsoft.com/office/drawing/2014/chartex" xmlns:mc="http://schemas.openxmlformats.org/markup-compatibility/2006" xmlns:o="urn:schemas-microsoft-com:office:office" xmlns:r="http://schemas.openxmlformats.org/officeDocument/2006/relationships" xmlns:m="http://schemas.openxmlformats.org/officeDocument/2006/math" xmlns:v="urn:schemas-microsoft-com:vml" xmlns:wp14="http://schemas.microsoft.com/office/word/2010/wordprocessingDrawing" xmlns:wp="http://schemas.openxmlformats.org/drawingml/2006/wordprocessingDrawing" xmlns:w10="urn:schemas-microsoft-com:office:word" xmlns:w="http://schemas.openxmlformats.org/wordprocessingml/2006/main" xmlns:w14="http://schemas.microsoft.com/office/word/2010/wordml" xmlns:w15="http://schemas.microsoft.com/office/word/2012/wordml" xmlns:w16se="http://schemas.microsoft.com/office/word/2015/wordml/symex" xmlns:wpg="http://schemas.microsoft.com/office/word/2010/wordprocessingGroup" xmlns:wpi="http://schemas.microsoft.com/office/word/2010/wordprocessingInk" xmlns:wne="http://schemas.microsoft.com/office/word/2006/wordml" xmlns:wps="http://schemas.microsoft.com/office/word/2010/wordprocessingShape" mc:Ignorable="w14 w15 w16se wp14">
   <w:body>
     <w:p>
       <w:pPr>
@@ -98,6 +98,7 @@
           <w:lang w:val="en-US"/>
         </w:rPr>
       </w:pPr>
+      <w:proofErr w:type="spellStart"/>
       <w:r>
         <w:rPr>
           <w:rFonts w:ascii="Garamond" w:hAnsi="Garamond"/>
@@ -108,6 +109,7 @@
         </w:rPr>
         <w:t>GameSquare</w:t>
       </w:r>
+      <w:proofErr w:type="spellEnd"/>
     </w:p>
     <w:p>
       <w:pPr>
@@ -2691,8 +2693,13 @@
       <w:bookmarkEnd w:id="3"/>
     </w:p>
     <w:p>
-      <w:r>
-        <w:t>GameSquare propone una piattaforma centralizzata e pensata per videogiocatori, a prescindere dalla loro esperienza, e sviluppatori.</w:t>
+      <w:proofErr w:type="spellStart"/>
+      <w:r>
+        <w:t>GameSquare</w:t>
+      </w:r>
+      <w:proofErr w:type="spellEnd"/>
+      <w:r>
+        <w:t xml:space="preserve"> propone una piattaforma centralizzata e pensata per videogiocatori, a prescindere dalla loro esperienza, e sviluppatori.</w:t>
       </w:r>
     </w:p>
     <w:p>
@@ -2714,7 +2721,15 @@
         <w:t xml:space="preserve"> la valutazione generale sulla base dei voti degli utenti</w:t>
       </w:r>
       <w:r>
-        <w:t xml:space="preserve"> e quanto sono stati aggiunti a una determinata categoria rispetto alle altre. La pagina di ogni gioco avrà una sezione commenti suddivisa per categorie (FAQs, discussione generale, tornei, etc.).</w:t>
+        <w:t xml:space="preserve"> e quanto sono stati aggiunti a una determinata categoria rispetto alle altre. La pagina di ogni gioco avrà una sezione commenti suddivisa per categorie (</w:t>
+      </w:r>
+      <w:proofErr w:type="spellStart"/>
+      <w:r>
+        <w:t>FAQs</w:t>
+      </w:r>
+      <w:proofErr w:type="spellEnd"/>
+      <w:r>
+        <w:t>, discussione generale, tornei, etc.).</w:t>
       </w:r>
     </w:p>
     <w:p>
@@ -2767,13 +2782,39 @@
         <w:jc w:val="both"/>
       </w:pPr>
       <w:r>
-        <w:t>Il mondo dell’intrattenimento videoludico è diventato negli ultimi anni un fenomeno esteso a centinaia di milioni di persone, grazie a servizi e piattaforme che permettono un semplice accesso a cataloghi molto grandi di videogiochi (e. g. Steam, PSN, Nintendo eShop, etc.), e fenomeni mediatici come la comunità di videogiocatori su YouTube</w:t>
-      </w:r>
-      <w:r>
-        <w:t xml:space="preserve"> o su Twitch</w:t>
-      </w:r>
-      <w:r>
-        <w:t>, gli eSports e le molte riviste online specializzate.</w:t>
+        <w:t xml:space="preserve">Il mondo dell’intrattenimento videoludico è diventato negli ultimi anni un fenomeno esteso a centinaia di milioni di persone, grazie a servizi e piattaforme che permettono un semplice accesso a cataloghi molto grandi di videogiochi (e. g. </w:t>
+      </w:r>
+      <w:proofErr w:type="spellStart"/>
+      <w:r>
+        <w:t>Steam</w:t>
+      </w:r>
+      <w:proofErr w:type="spellEnd"/>
+      <w:r>
+        <w:t xml:space="preserve">, PSN, Nintendo eShop, etc.), e fenomeni mediatici come la comunità di videogiocatori su </w:t>
+      </w:r>
+      <w:proofErr w:type="spellStart"/>
+      <w:r>
+        <w:t>YouTube</w:t>
+      </w:r>
+      <w:proofErr w:type="spellEnd"/>
+      <w:r>
+        <w:t xml:space="preserve"> o su </w:t>
+      </w:r>
+      <w:proofErr w:type="spellStart"/>
+      <w:r>
+        <w:t>Twitch</w:t>
+      </w:r>
+      <w:proofErr w:type="spellEnd"/>
+      <w:r>
+        <w:t xml:space="preserve">, gli </w:t>
+      </w:r>
+      <w:proofErr w:type="spellStart"/>
+      <w:r>
+        <w:t>eSports</w:t>
+      </w:r>
+      <w:proofErr w:type="spellEnd"/>
+      <w:r>
+        <w:t xml:space="preserve"> e le molte riviste online specializzate.</w:t>
       </w:r>
     </w:p>
     <w:p>
@@ -2781,7 +2822,31 @@
         <w:jc w:val="both"/>
       </w:pPr>
       <w:r>
-        <w:t>Con questa crescita, molti usufruitori del prodotto sentono il bisogno di catalogare i propri giochi e analizzarli per avere un’idea di quanti titoli in proprio possesso debbano ancora essere completati (il cosiddetto backlog). Inoltre la ricerca di una community specifica per un determinato gioco, che sia per fare domande riguardo al completamento dello stesso, organizzare tornei in caso di un titolo competitivo, o semplicemente discussione generale, si fa sempre più difficoltosa. Ciò avviene a causa dell’aumento più che lineare della quantità di titoli sul mercato, grazie anche al successo recente di titoli creati da sviluppatori indipendenti e la riscoperta di giochi di generazioni passate (retrogaming).</w:t>
+        <w:t xml:space="preserve">Con questa crescita, molti </w:t>
+      </w:r>
+      <w:proofErr w:type="spellStart"/>
+      <w:r>
+        <w:t>usufruitori</w:t>
+      </w:r>
+      <w:proofErr w:type="spellEnd"/>
+      <w:r>
+        <w:t xml:space="preserve"> del prodotto sentono il bisogno di catalogare i propri giochi e analizzarli per avere un’idea di quanti titoli in proprio possesso debbano ancora essere completati (il cosiddetto </w:t>
+      </w:r>
+      <w:proofErr w:type="spellStart"/>
+      <w:r>
+        <w:t>backlog</w:t>
+      </w:r>
+      <w:proofErr w:type="spellEnd"/>
+      <w:r>
+        <w:t>). Inoltre la ricerca di una community specifica per un determinato gioco, che sia per fare domande riguardo al completamento dello stesso, organizzare tornei in caso di un titolo competitivo, o semplicemente discussione generale, si fa sempre più difficoltosa. Ciò avviene a causa dell’aumento più che lineare della quantità di titoli sul mercato, grazie anche al successo recente di titoli creati da sviluppatori indipendenti e la riscoperta di giochi di generazioni passate (</w:t>
+      </w:r>
+      <w:proofErr w:type="spellStart"/>
+      <w:r>
+        <w:t>retrogaming</w:t>
+      </w:r>
+      <w:proofErr w:type="spellEnd"/>
+      <w:r>
+        <w:t>).</w:t>
       </w:r>
     </w:p>
     <w:p>
@@ -2789,7 +2854,31 @@
         <w:jc w:val="both"/>
       </w:pPr>
       <w:r>
-        <w:t>Un altro aspetto da considerare è la quantità di servizi diversi che offrono qualche tipo di aggregazione per i giocatori, come gruppi Facebook, 4chan, Discord e le miriadi di forum e imageboards che tuttavia non sono centralizzati, e raramente pensati per ospitare questo specifico tipo di utenza.</w:t>
+        <w:t xml:space="preserve">Un altro aspetto da considerare è la quantità di servizi diversi che offrono qualche tipo di aggregazione per i giocatori, come gruppi </w:t>
+      </w:r>
+      <w:proofErr w:type="spellStart"/>
+      <w:r>
+        <w:t>Facebook</w:t>
+      </w:r>
+      <w:proofErr w:type="spellEnd"/>
+      <w:r>
+        <w:t xml:space="preserve">, 4chan, </w:t>
+      </w:r>
+      <w:proofErr w:type="spellStart"/>
+      <w:r>
+        <w:t>Discord</w:t>
+      </w:r>
+      <w:proofErr w:type="spellEnd"/>
+      <w:r>
+        <w:t xml:space="preserve"> e le miriadi di forum e </w:t>
+      </w:r>
+      <w:proofErr w:type="spellStart"/>
+      <w:r>
+        <w:t>imageboards</w:t>
+      </w:r>
+      <w:proofErr w:type="spellEnd"/>
+      <w:r>
+        <w:t xml:space="preserve"> che tuttavia non sono centralizzati, e raramente pensati per ospitare questo specifico tipo di utenza.</w:t>
       </w:r>
     </w:p>
     <w:p>
@@ -3145,8 +3234,13 @@
       <w:r>
         <w:t>Il seguente documento “</w:t>
       </w:r>
-      <w:r>
-        <w:t xml:space="preserve">GameSquare </w:t>
+      <w:proofErr w:type="spellStart"/>
+      <w:r>
+        <w:t>GameSquare</w:t>
+      </w:r>
+      <w:proofErr w:type="spellEnd"/>
+      <w:r>
+        <w:t xml:space="preserve"> </w:t>
       </w:r>
       <w:r>
         <w:t>RAD” è diviso in sezioni ed ha la seguente composizione:</w:t>
@@ -3317,8 +3411,13 @@
       <w:r>
         <w:t xml:space="preserve">l sistema che deve essere realizzato </w:t>
       </w:r>
-      <w:r>
-        <w:t xml:space="preserve">e cosa </w:t>
+      <w:proofErr w:type="gramStart"/>
+      <w:r>
+        <w:t>e</w:t>
+      </w:r>
+      <w:proofErr w:type="gramEnd"/>
+      <w:r>
+        <w:t xml:space="preserve"> cosa </w:t>
       </w:r>
       <w:r>
         <w:t>andrà ad implementare</w:t>
@@ -3361,7 +3460,15 @@
         <w:t>, Implementazione, Interfaccia, Packaging, Legali.</w:t>
       </w:r>
       <w:r>
-        <w:t xml:space="preserve"> Seguono poi gli scenari, gli use-case e gli use-case diagram.</w:t>
+        <w:t xml:space="preserve"> Seguono poi gli scenari, gli use-case e gli use-case </w:t>
+      </w:r>
+      <w:proofErr w:type="spellStart"/>
+      <w:r>
+        <w:t>diagram</w:t>
+      </w:r>
+      <w:proofErr w:type="spellEnd"/>
+      <w:r>
+        <w:t>.</w:t>
       </w:r>
     </w:p>
     <w:p>
@@ -4833,7 +4940,25 @@
           <w:sz w:val="24"/>
           <w:szCs w:val="24"/>
         </w:rPr>
-        <w:t xml:space="preserve">Crea Thread </w:t>
+        <w:t xml:space="preserve">Crea </w:t>
+      </w:r>
+      <w:proofErr w:type="spellStart"/>
+      <w:r>
+        <w:rPr>
+          <w:b/>
+          <w:sz w:val="24"/>
+          <w:szCs w:val="24"/>
+        </w:rPr>
+        <w:t>Thread</w:t>
+      </w:r>
+      <w:proofErr w:type="spellEnd"/>
+      <w:r>
+        <w:rPr>
+          <w:b/>
+          <w:sz w:val="24"/>
+          <w:szCs w:val="24"/>
+        </w:rPr>
+        <w:t xml:space="preserve"> </w:t>
       </w:r>
       <w:r>
         <w:rPr>
@@ -4932,8 +5057,18 @@
           <w:sz w:val="24"/>
           <w:szCs w:val="24"/>
         </w:rPr>
-        <w:t>Richiesta Admin</w:t>
-      </w:r>
+        <w:t xml:space="preserve">Richiesta </w:t>
+      </w:r>
+      <w:proofErr w:type="spellStart"/>
+      <w:r>
+        <w:rPr>
+          <w:b/>
+          <w:sz w:val="24"/>
+          <w:szCs w:val="24"/>
+        </w:rPr>
+        <w:t>Admin</w:t>
+      </w:r>
+      <w:proofErr w:type="spellEnd"/>
       <w:r>
         <w:rPr>
           <w:b/>
@@ -5003,7 +5138,25 @@
           <w:sz w:val="24"/>
           <w:szCs w:val="24"/>
         </w:rPr>
-        <w:t>di richiedere un’aggiunta al database all’admin.</w:t>
+        <w:t>di richiedere un’aggiunta al database all’</w:t>
+      </w:r>
+      <w:proofErr w:type="spellStart"/>
+      <w:r>
+        <w:rPr>
+          <w:bCs/>
+          <w:sz w:val="24"/>
+          <w:szCs w:val="24"/>
+        </w:rPr>
+        <w:t>admin</w:t>
+      </w:r>
+      <w:proofErr w:type="spellEnd"/>
+      <w:r>
+        <w:rPr>
+          <w:bCs/>
+          <w:sz w:val="24"/>
+          <w:szCs w:val="24"/>
+        </w:rPr>
+        <w:t>.</w:t>
       </w:r>
       <w:r>
         <w:rPr>
@@ -5475,7 +5628,25 @@
           <w:sz w:val="24"/>
           <w:szCs w:val="24"/>
         </w:rPr>
-        <w:t>L’admin deve poter valutare (accettare o rifiutare) richieste di creazione o modifica di contenuti da parte dell’utenza.</w:t>
+        <w:t>L’</w:t>
+      </w:r>
+      <w:proofErr w:type="spellStart"/>
+      <w:r>
+        <w:rPr>
+          <w:bCs/>
+          <w:sz w:val="24"/>
+          <w:szCs w:val="24"/>
+        </w:rPr>
+        <w:t>admin</w:t>
+      </w:r>
+      <w:proofErr w:type="spellEnd"/>
+      <w:r>
+        <w:rPr>
+          <w:bCs/>
+          <w:sz w:val="24"/>
+          <w:szCs w:val="24"/>
+        </w:rPr>
+        <w:t xml:space="preserve"> deve poter valutare (accettare o rifiutare) richieste di creazione o modifica di contenuti da parte dell’utenza.</w:t>
       </w:r>
     </w:p>
     <w:p>
@@ -5574,7 +5745,25 @@
           <w:sz w:val="24"/>
           <w:szCs w:val="24"/>
         </w:rPr>
-        <w:t>L’admin deve poter modificare o aggiungere giochi al database.</w:t>
+        <w:t>L’</w:t>
+      </w:r>
+      <w:proofErr w:type="spellStart"/>
+      <w:r>
+        <w:rPr>
+          <w:bCs/>
+          <w:sz w:val="24"/>
+          <w:szCs w:val="24"/>
+        </w:rPr>
+        <w:t>admin</w:t>
+      </w:r>
+      <w:proofErr w:type="spellEnd"/>
+      <w:r>
+        <w:rPr>
+          <w:bCs/>
+          <w:sz w:val="24"/>
+          <w:szCs w:val="24"/>
+        </w:rPr>
+        <w:t xml:space="preserve"> deve poter modificare o aggiungere giochi al database.</w:t>
       </w:r>
     </w:p>
     <w:p>
@@ -5673,7 +5862,25 @@
           <w:sz w:val="24"/>
           <w:szCs w:val="24"/>
         </w:rPr>
-        <w:t>L’admin deve poter rimuovere elementi creati dall’utenza che ritiene non opportuni.</w:t>
+        <w:t>L’</w:t>
+      </w:r>
+      <w:proofErr w:type="spellStart"/>
+      <w:r>
+        <w:rPr>
+          <w:bCs/>
+          <w:sz w:val="24"/>
+          <w:szCs w:val="24"/>
+        </w:rPr>
+        <w:t>admin</w:t>
+      </w:r>
+      <w:proofErr w:type="spellEnd"/>
+      <w:r>
+        <w:rPr>
+          <w:bCs/>
+          <w:sz w:val="24"/>
+          <w:szCs w:val="24"/>
+        </w:rPr>
+        <w:t xml:space="preserve"> deve poter rimuovere elementi creati dall’utenza che ritiene non opportuni.</w:t>
       </w:r>
     </w:p>
     <w:p>
@@ -5839,7 +6046,15 @@
         <w:t>,</w:t>
       </w:r>
       <w:r>
-        <w:t xml:space="preserve"> agli utenti non sarà richiesto di fornire dati sensibili in quanto non utili ai fini dell’utilizzo di GameSquare.</w:t>
+        <w:t xml:space="preserve"> agli utenti non sarà richiesto di fornire dati sensibili in quanto non utili ai fini dell’utilizzo di </w:t>
+      </w:r>
+      <w:proofErr w:type="spellStart"/>
+      <w:r>
+        <w:t>GameSquare</w:t>
+      </w:r>
+      <w:proofErr w:type="spellEnd"/>
+      <w:r>
+        <w:t>.</w:t>
       </w:r>
     </w:p>
     <w:p>
@@ -5893,7 +6108,23 @@
           <w:sz w:val="24"/>
           <w:szCs w:val="24"/>
         </w:rPr>
-        <w:t>Il tempo di risposta di una query deve essere basso, in condizioni medie minore o uguale a un secondo.</w:t>
+        <w:t xml:space="preserve">Il tempo di risposta di una </w:t>
+      </w:r>
+      <w:proofErr w:type="spellStart"/>
+      <w:r>
+        <w:rPr>
+          <w:sz w:val="24"/>
+          <w:szCs w:val="24"/>
+        </w:rPr>
+        <w:t>query</w:t>
+      </w:r>
+      <w:proofErr w:type="spellEnd"/>
+      <w:r>
+        <w:rPr>
+          <w:sz w:val="24"/>
+          <w:szCs w:val="24"/>
+        </w:rPr>
+        <w:t xml:space="preserve"> deve essere basso, in condizioni medie minore o uguale a un secondo.</w:t>
       </w:r>
     </w:p>
     <w:p>
@@ -5956,8 +6187,17 @@
           <w:sz w:val="24"/>
           <w:szCs w:val="24"/>
         </w:rPr>
-        <w:t>Il servizio deve funzionare correttamente su dispositivi con diverse risoluzioni e aspect</w:t>
-      </w:r>
+        <w:t xml:space="preserve">Il servizio deve funzionare correttamente su dispositivi con diverse risoluzioni e </w:t>
+      </w:r>
+      <w:proofErr w:type="spellStart"/>
+      <w:r>
+        <w:rPr>
+          <w:sz w:val="24"/>
+          <w:szCs w:val="24"/>
+        </w:rPr>
+        <w:t>aspect</w:t>
+      </w:r>
+      <w:proofErr w:type="spellEnd"/>
       <w:r>
         <w:rPr>
           <w:sz w:val="24"/>
@@ -6650,6 +6890,7 @@
         </w:rPr>
         <w:tab/>
       </w:r>
+      <w:proofErr w:type="spellStart"/>
       <w:r>
         <w:rPr>
           <w:rFonts w:ascii="Courier New" w:eastAsia="Courier New" w:hAnsi="Courier New" w:cs="Courier New"/>
@@ -6658,6 +6899,7 @@
         </w:rPr>
         <w:t>ricercaTorneo</w:t>
       </w:r>
+      <w:proofErr w:type="spellEnd"/>
     </w:p>
     <w:p>
       <w:pPr>
@@ -6696,6 +6938,7 @@
         </w:rPr>
         <w:tab/>
       </w:r>
+      <w:proofErr w:type="spellStart"/>
       <w:r>
         <w:rPr>
           <w:rFonts w:ascii="Courier New" w:eastAsia="Courier New" w:hAnsi="Courier New" w:cs="Courier New"/>
@@ -6705,6 +6948,7 @@
         </w:rPr>
         <w:t>Nico:utente</w:t>
       </w:r>
+      <w:proofErr w:type="spellEnd"/>
       <w:r>
         <w:t xml:space="preserve"> </w:t>
       </w:r>
@@ -6733,7 +6977,15 @@
         <w:tab/>
       </w:r>
       <w:r>
-        <w:t>Nico, un giocatore di Tekken 7, vuole partecipare al suo primo torneo competitivo online.</w:t>
+        <w:t xml:space="preserve">Nico, un giocatore di </w:t>
+      </w:r>
+      <w:proofErr w:type="spellStart"/>
+      <w:r>
+        <w:t>Tekken</w:t>
+      </w:r>
+      <w:proofErr w:type="spellEnd"/>
+      <w:r>
+        <w:t xml:space="preserve"> 7, vuole partecipare al suo primo torneo competitivo online.</w:t>
       </w:r>
     </w:p>
     <w:p>
@@ -6781,7 +7033,15 @@
         <w:ind w:left="1417" w:firstLine="0"/>
       </w:pPr>
       <w:r>
-        <w:t>Si reca sulla homepage di GameSquare e cerca il gioco interessato.</w:t>
+        <w:t xml:space="preserve">Si reca sulla homepage di </w:t>
+      </w:r>
+      <w:proofErr w:type="spellStart"/>
+      <w:r>
+        <w:t>GameSquare</w:t>
+      </w:r>
+      <w:proofErr w:type="spellEnd"/>
+      <w:r>
+        <w:t xml:space="preserve"> e cerca il gioco interessato.</w:t>
       </w:r>
     </w:p>
     <w:p>
@@ -6841,7 +7101,15 @@
         <w:ind w:left="1417" w:firstLine="0"/>
       </w:pPr>
       <w:r>
-        <w:t>L’autore del thread risponde a Nico e si mettono d’accordo sulle modalità di partecipazione.</w:t>
+        <w:t xml:space="preserve">L’autore del </w:t>
+      </w:r>
+      <w:proofErr w:type="spellStart"/>
+      <w:r>
+        <w:t>thread</w:t>
+      </w:r>
+      <w:proofErr w:type="spellEnd"/>
+      <w:r>
+        <w:t xml:space="preserve"> risponde a Nico e si mettono d’accordo sulle modalità di partecipazione.</w:t>
       </w:r>
     </w:p>
     <w:p>
@@ -6905,6 +7173,7 @@
         </w:rPr>
         <w:tab/>
       </w:r>
+      <w:proofErr w:type="spellStart"/>
       <w:r>
         <w:rPr>
           <w:rFonts w:ascii="Courier New" w:eastAsia="Courier New" w:hAnsi="Courier New" w:cs="Courier New"/>
@@ -6913,6 +7182,7 @@
         </w:rPr>
         <w:t>communityFeedback</w:t>
       </w:r>
+      <w:proofErr w:type="spellEnd"/>
     </w:p>
     <w:p>
       <w:pPr>
@@ -6951,6 +7221,7 @@
         </w:rPr>
         <w:tab/>
       </w:r>
+      <w:proofErr w:type="spellStart"/>
       <w:r>
         <w:rPr>
           <w:rFonts w:ascii="Courier New" w:eastAsia="Courier New" w:hAnsi="Courier New" w:cs="Courier New"/>
@@ -6960,6 +7231,7 @@
         </w:rPr>
         <w:t>Lorenzo:utente</w:t>
       </w:r>
+      <w:proofErr w:type="spellEnd"/>
       <w:r>
         <w:pict w14:anchorId="17A66E9F">
           <v:rect id="_x0000_i1029" style="width:0;height:1.5pt" o:hralign="center" o:hrstd="t" o:hr="t" fillcolor="#a0a0a0" stroked="f"/>
@@ -7147,6 +7419,7 @@
         </w:rPr>
         <w:tab/>
       </w:r>
+      <w:proofErr w:type="spellStart"/>
       <w:r>
         <w:rPr>
           <w:rFonts w:ascii="Courier New" w:eastAsia="Courier New" w:hAnsi="Courier New" w:cs="Courier New"/>
@@ -7155,6 +7428,7 @@
         </w:rPr>
         <w:t>richiestaAggiuntaGioco</w:t>
       </w:r>
+      <w:proofErr w:type="spellEnd"/>
     </w:p>
     <w:p>
       <w:pPr>
@@ -7193,6 +7467,7 @@
         </w:rPr>
         <w:tab/>
       </w:r>
+      <w:proofErr w:type="spellStart"/>
       <w:r>
         <w:rPr>
           <w:rFonts w:ascii="Courier New" w:eastAsia="Courier New" w:hAnsi="Courier New" w:cs="Courier New"/>
@@ -7202,6 +7477,7 @@
         </w:rPr>
         <w:t>Francesco:utente</w:t>
       </w:r>
+      <w:proofErr w:type="spellEnd"/>
       <w:r>
         <w:pict w14:anchorId="5851BAAE">
           <v:rect id="_x0000_i1032" style="width:0;height:1.5pt" o:hralign="center" o:hrstd="t" o:hr="t" fillcolor="#a0a0a0" stroked="f"/>
@@ -7227,7 +7503,31 @@
         <w:tab/>
       </w:r>
       <w:r>
-        <w:t>Francesco, un appassionato di videogiochi meno conosciuti, non riesce a trovare su GameSquare il titolo “Garage: Bad Dream Adventure”.</w:t>
+        <w:t xml:space="preserve">Francesco, un appassionato di videogiochi meno conosciuti, non riesce a trovare su </w:t>
+      </w:r>
+      <w:proofErr w:type="spellStart"/>
+      <w:r>
+        <w:t>GameSquare</w:t>
+      </w:r>
+      <w:proofErr w:type="spellEnd"/>
+      <w:r>
+        <w:t xml:space="preserve"> il titolo “Garage: </w:t>
+      </w:r>
+      <w:proofErr w:type="spellStart"/>
+      <w:r>
+        <w:t>Bad</w:t>
+      </w:r>
+      <w:proofErr w:type="spellEnd"/>
+      <w:r>
+        <w:t xml:space="preserve"> </w:t>
+      </w:r>
+      <w:proofErr w:type="spellStart"/>
+      <w:r>
+        <w:t>Dream</w:t>
+      </w:r>
+      <w:proofErr w:type="spellEnd"/>
+      <w:r>
+        <w:t xml:space="preserve"> Adventure”.</w:t>
       </w:r>
     </w:p>
     <w:p>
@@ -7275,7 +7575,15 @@
         <w:ind w:left="1417" w:firstLine="0"/>
       </w:pPr>
       <w:r>
-        <w:t>Si reca sull’apposita pagina contenente il form per proporre l’aggiunta di un gioco.</w:t>
+        <w:t xml:space="preserve">Si reca sull’apposita pagina contenente il </w:t>
+      </w:r>
+      <w:proofErr w:type="spellStart"/>
+      <w:r>
+        <w:t>form</w:t>
+      </w:r>
+      <w:proofErr w:type="spellEnd"/>
+      <w:r>
+        <w:t xml:space="preserve"> per proporre l’aggiunta di un gioco.</w:t>
       </w:r>
     </w:p>
     <w:p>
@@ -7287,13 +7595,29 @@
         <w:ind w:left="1417" w:firstLine="0"/>
       </w:pPr>
       <w:r>
-        <w:t>Inserisce i requisiti, ossia il nome del gioco e una fonte attendibile della sua esistenza, in questo caso un riferimento a un video del gam</w:t>
+        <w:t xml:space="preserve">Inserisce i requisiti, ossia il nome del gioco e una fonte attendibile della sua esistenza, in questo caso un riferimento a un video del </w:t>
+      </w:r>
+      <w:proofErr w:type="spellStart"/>
+      <w:r>
+        <w:t>gam</w:t>
       </w:r>
       <w:r>
         <w:t>e</w:t>
       </w:r>
       <w:r>
-        <w:t>play caricato per intero su YouTube.</w:t>
+        <w:t>play</w:t>
+      </w:r>
+      <w:proofErr w:type="spellEnd"/>
+      <w:r>
+        <w:t xml:space="preserve"> caricato per intero su </w:t>
+      </w:r>
+      <w:proofErr w:type="spellStart"/>
+      <w:r>
+        <w:t>YouTube</w:t>
+      </w:r>
+      <w:proofErr w:type="spellEnd"/>
+      <w:r>
+        <w:t>.</w:t>
       </w:r>
     </w:p>
     <w:p>
@@ -7305,7 +7629,15 @@
         <w:ind w:left="1417" w:firstLine="0"/>
       </w:pPr>
       <w:r>
-        <w:t>Dopo qualche giorno, la sua proposta viene approvata e il gioco aggiunto al datab</w:t>
+        <w:t xml:space="preserve">Dopo qualche giorno, la sua proposta viene approvata </w:t>
+      </w:r>
+      <w:proofErr w:type="gramStart"/>
+      <w:r>
+        <w:t>e</w:t>
+      </w:r>
+      <w:proofErr w:type="gramEnd"/>
+      <w:r>
+        <w:t xml:space="preserve"> il gioco aggiunto al datab</w:t>
       </w:r>
       <w:r>
         <w:t>a</w:t>
@@ -7374,6 +7706,7 @@
         </w:rPr>
         <w:tab/>
       </w:r>
+      <w:proofErr w:type="spellStart"/>
       <w:r>
         <w:rPr>
           <w:rFonts w:ascii="Courier New" w:eastAsia="Courier New" w:hAnsi="Courier New" w:cs="Courier New"/>
@@ -7382,6 +7715,7 @@
         </w:rPr>
         <w:t>eliminazioneContenuto</w:t>
       </w:r>
+      <w:proofErr w:type="spellEnd"/>
     </w:p>
     <w:p>
       <w:pPr>
@@ -7421,6 +7755,7 @@
         </w:rPr>
         <w:tab/>
       </w:r>
+      <w:proofErr w:type="spellStart"/>
       <w:r>
         <w:rPr>
           <w:rFonts w:ascii="Courier New" w:eastAsia="Courier New" w:hAnsi="Courier New" w:cs="Courier New"/>
@@ -7430,6 +7765,7 @@
         </w:rPr>
         <w:t>Piero:admin</w:t>
       </w:r>
+      <w:proofErr w:type="spellEnd"/>
       <w:r>
         <w:pict w14:anchorId="4B3A5DC5">
           <v:rect id="_x0000_i1035" style="width:0;height:1.5pt" o:hralign="center" o:hrstd="t" o:hr="t" fillcolor="#a0a0a0" stroked="f"/>
@@ -7455,7 +7791,23 @@
         <w:tab/>
       </w:r>
       <w:r>
-        <w:t>Piero, un admin di GameSquare, nota che un contenuto è inopportuno.</w:t>
+        <w:t xml:space="preserve">Piero, un </w:t>
+      </w:r>
+      <w:proofErr w:type="spellStart"/>
+      <w:r>
+        <w:t>admin</w:t>
+      </w:r>
+      <w:proofErr w:type="spellEnd"/>
+      <w:r>
+        <w:t xml:space="preserve"> di </w:t>
+      </w:r>
+      <w:proofErr w:type="spellStart"/>
+      <w:r>
+        <w:t>GameSquare</w:t>
+      </w:r>
+      <w:proofErr w:type="spellEnd"/>
+      <w:r>
+        <w:t>, nota che un contenuto è inopportuno.</w:t>
       </w:r>
     </w:p>
     <w:p>
@@ -7515,7 +7867,15 @@
         <w:ind w:left="1417" w:firstLine="0"/>
       </w:pPr>
       <w:r>
-        <w:t xml:space="preserve">L’admin nota </w:t>
+        <w:t>L’</w:t>
+      </w:r>
+      <w:proofErr w:type="spellStart"/>
+      <w:r>
+        <w:t>admin</w:t>
+      </w:r>
+      <w:proofErr w:type="spellEnd"/>
+      <w:r>
+        <w:t xml:space="preserve"> nota </w:t>
       </w:r>
       <w:r>
         <w:t>le</w:t>
@@ -7563,6 +7923,7 @@
           <w:bCs/>
           <w:color w:val="auto"/>
         </w:rPr>
+        <w:lastRenderedPageBreak/>
         <w:t>3.4.2</w:t>
       </w:r>
       <w:r>
@@ -7611,7 +7972,7 @@
         </w:rPr>
       </w:pPr>
       <w:r>
-        <w:pict w14:anchorId="7DE6BB51">
+        <w:pict w14:anchorId="36B91B8E">
           <v:shapetype id="_x0000_t75" coordsize="21600,21600" o:spt="75" o:preferrelative="t" path="m@4@5l@4@11@9@11@9@5xe" filled="f" stroked="f">
             <v:stroke joinstyle="miter"/>
             <v:formulas>
@@ -7631,7 +7992,7 @@
             <v:path o:extrusionok="f" gradientshapeok="t" o:connecttype="rect"/>
             <o:lock v:ext="edit" aspectratio="t"/>
           </v:shapetype>
-          <v:shape id="_x0000_i1037" type="#_x0000_t75" style="width:496.5pt;height:372.75pt">
+          <v:shape id="_x0000_i1051" type="#_x0000_t75" style="width:504.75pt;height:410.25pt">
             <v:imagedata r:id="rId11" o:title="UCD GENERALE"/>
           </v:shape>
         </w:pict>
@@ -7641,21 +8002,8 @@
       <w:pPr>
         <w:jc w:val="center"/>
       </w:pPr>
-    </w:p>
-    <w:p>
-      <w:pPr>
-        <w:jc w:val="center"/>
-      </w:pPr>
-    </w:p>
-    <w:p>
-      <w:pPr>
-        <w:jc w:val="center"/>
-      </w:pPr>
-    </w:p>
-    <w:p>
-      <w:pPr>
-        <w:jc w:val="center"/>
-      </w:pPr>
+      <w:bookmarkStart w:id="60" w:name="_GoBack"/>
+      <w:bookmarkEnd w:id="60"/>
     </w:p>
     <w:p>
       <w:pPr>
@@ -7738,6 +8086,7 @@
           <w:i w:val="0"/>
           <w:color w:val="auto"/>
         </w:rPr>
+        <w:lastRenderedPageBreak/>
         <w:t>-UCD_USER</w:t>
       </w:r>
     </w:p>
@@ -7837,7 +8186,7 @@
           <w:lang w:val="en-GB"/>
         </w:rPr>
       </w:pPr>
-      <w:bookmarkStart w:id="60" w:name="_Toc64884547"/>
+      <w:bookmarkStart w:id="61" w:name="_Toc64884547"/>
       <w:r>
         <w:rPr>
           <w:rFonts w:ascii="Garamond" w:hAnsi="Garamond"/>
@@ -7848,7 +8197,7 @@
         </w:rPr>
         <w:t>3.4.3 Object Model</w:t>
       </w:r>
-      <w:bookmarkEnd w:id="60"/>
+      <w:bookmarkEnd w:id="61"/>
     </w:p>
     <w:p>
       <w:pPr>
@@ -7987,6 +8336,7 @@
                 <w:bCs w:val="0"/>
               </w:rPr>
             </w:pPr>
+            <w:proofErr w:type="spellStart"/>
             <w:r>
               <w:rPr>
                 <w:b w:val="0"/>
@@ -7994,6 +8344,7 @@
               </w:rPr>
               <w:t>RegistrationForm</w:t>
             </w:r>
+            <w:proofErr w:type="spellEnd"/>
           </w:p>
         </w:tc>
         <w:tc>
@@ -8004,9 +8355,11 @@
             <w:pPr>
               <w:cnfStyle w:val="000000000000" w:firstRow="0" w:lastRow="0" w:firstColumn="0" w:lastColumn="0" w:oddVBand="0" w:evenVBand="0" w:oddHBand="0" w:evenHBand="0" w:firstRowFirstColumn="0" w:firstRowLastColumn="0" w:lastRowFirstColumn="0" w:lastRowLastColumn="0"/>
             </w:pPr>
+            <w:proofErr w:type="spellStart"/>
             <w:r>
               <w:t>Boundary</w:t>
             </w:r>
+            <w:proofErr w:type="spellEnd"/>
           </w:p>
         </w:tc>
         <w:tc>
@@ -8018,8 +8371,13 @@
               <w:cnfStyle w:val="000000000000" w:firstRow="0" w:lastRow="0" w:firstColumn="0" w:lastColumn="0" w:oddVBand="0" w:evenVBand="0" w:oddHBand="0" w:evenHBand="0" w:firstRowFirstColumn="0" w:firstRowLastColumn="0" w:lastRowFirstColumn="0" w:lastRowLastColumn="0"/>
             </w:pPr>
             <w:r>
-              <w:t>Form da compilare per la registrazione, con campi da riempire e submit</w:t>
-            </w:r>
+              <w:t xml:space="preserve">Form da compilare per la registrazione, con campi da riempire e </w:t>
+            </w:r>
+            <w:proofErr w:type="spellStart"/>
+            <w:r>
+              <w:t>submit</w:t>
+            </w:r>
+            <w:proofErr w:type="spellEnd"/>
           </w:p>
         </w:tc>
       </w:tr>
@@ -8033,6 +8391,7 @@
             <w:tcW w:w="2772" w:type="dxa"/>
           </w:tcPr>
           <w:p>
+            <w:proofErr w:type="spellStart"/>
             <w:r>
               <w:rPr>
                 <w:b w:val="0"/>
@@ -8040,6 +8399,7 @@
               </w:rPr>
               <w:t>LoginPage</w:t>
             </w:r>
+            <w:proofErr w:type="spellEnd"/>
           </w:p>
         </w:tc>
         <w:tc>
@@ -8050,9 +8410,11 @@
             <w:pPr>
               <w:cnfStyle w:val="000000000000" w:firstRow="0" w:lastRow="0" w:firstColumn="0" w:lastColumn="0" w:oddVBand="0" w:evenVBand="0" w:oddHBand="0" w:evenHBand="0" w:firstRowFirstColumn="0" w:firstRowLastColumn="0" w:lastRowFirstColumn="0" w:lastRowLastColumn="0"/>
             </w:pPr>
+            <w:proofErr w:type="spellStart"/>
             <w:r>
               <w:t>Boundary</w:t>
             </w:r>
+            <w:proofErr w:type="spellEnd"/>
           </w:p>
         </w:tc>
         <w:tc>
@@ -8064,8 +8426,13 @@
               <w:cnfStyle w:val="000000000000" w:firstRow="0" w:lastRow="0" w:firstColumn="0" w:lastColumn="0" w:oddVBand="0" w:evenVBand="0" w:oddHBand="0" w:evenHBand="0" w:firstRowFirstColumn="0" w:firstRowLastColumn="0" w:lastRowFirstColumn="0" w:lastRowLastColumn="0"/>
             </w:pPr>
             <w:r>
-              <w:t>Pagina per effettuare il login da utente registrato o da admin</w:t>
-            </w:r>
+              <w:t xml:space="preserve">Pagina per effettuare il login da utente registrato o da </w:t>
+            </w:r>
+            <w:proofErr w:type="spellStart"/>
+            <w:r>
+              <w:t>admin</w:t>
+            </w:r>
+            <w:proofErr w:type="spellEnd"/>
           </w:p>
         </w:tc>
       </w:tr>
@@ -8102,9 +8469,11 @@
             <w:pPr>
               <w:cnfStyle w:val="000000000000" w:firstRow="0" w:lastRow="0" w:firstColumn="0" w:lastColumn="0" w:oddVBand="0" w:evenVBand="0" w:oddHBand="0" w:evenHBand="0" w:firstRowFirstColumn="0" w:firstRowLastColumn="0" w:lastRowFirstColumn="0" w:lastRowLastColumn="0"/>
             </w:pPr>
+            <w:proofErr w:type="spellStart"/>
             <w:r>
               <w:t>Boundary</w:t>
             </w:r>
+            <w:proofErr w:type="spellEnd"/>
           </w:p>
         </w:tc>
         <w:tc>
@@ -8137,6 +8506,7 @@
                 <w:bCs w:val="0"/>
               </w:rPr>
             </w:pPr>
+            <w:proofErr w:type="spellStart"/>
             <w:r>
               <w:rPr>
                 <w:b w:val="0"/>
@@ -8144,6 +8514,7 @@
               </w:rPr>
               <w:t>LoggedHomePage</w:t>
             </w:r>
+            <w:proofErr w:type="spellEnd"/>
           </w:p>
         </w:tc>
         <w:tc>
@@ -8154,9 +8525,11 @@
             <w:pPr>
               <w:cnfStyle w:val="000000000000" w:firstRow="0" w:lastRow="0" w:firstColumn="0" w:lastColumn="0" w:oddVBand="0" w:evenVBand="0" w:oddHBand="0" w:evenHBand="0" w:firstRowFirstColumn="0" w:firstRowLastColumn="0" w:lastRowFirstColumn="0" w:lastRowLastColumn="0"/>
             </w:pPr>
+            <w:proofErr w:type="spellStart"/>
             <w:r>
               <w:t>Boundary</w:t>
             </w:r>
+            <w:proofErr w:type="spellEnd"/>
           </w:p>
         </w:tc>
         <w:tc>
@@ -8189,6 +8562,7 @@
                 <w:bCs w:val="0"/>
               </w:rPr>
             </w:pPr>
+            <w:proofErr w:type="spellStart"/>
             <w:r>
               <w:rPr>
                 <w:b w:val="0"/>
@@ -8196,6 +8570,7 @@
               </w:rPr>
               <w:t>ListAdder</w:t>
             </w:r>
+            <w:proofErr w:type="spellEnd"/>
           </w:p>
         </w:tc>
         <w:tc>
@@ -8206,9 +8581,11 @@
             <w:pPr>
               <w:cnfStyle w:val="000000000000" w:firstRow="0" w:lastRow="0" w:firstColumn="0" w:lastColumn="0" w:oddVBand="0" w:evenVBand="0" w:oddHBand="0" w:evenHBand="0" w:firstRowFirstColumn="0" w:firstRowLastColumn="0" w:lastRowFirstColumn="0" w:lastRowLastColumn="0"/>
             </w:pPr>
+            <w:proofErr w:type="spellStart"/>
             <w:r>
               <w:t>Boundary</w:t>
             </w:r>
+            <w:proofErr w:type="spellEnd"/>
           </w:p>
         </w:tc>
         <w:tc>
@@ -8244,6 +8621,7 @@
                 <w:bCs w:val="0"/>
               </w:rPr>
             </w:pPr>
+            <w:proofErr w:type="spellStart"/>
             <w:r>
               <w:rPr>
                 <w:b w:val="0"/>
@@ -8251,6 +8629,7 @@
               </w:rPr>
               <w:t>VoteField</w:t>
             </w:r>
+            <w:proofErr w:type="spellEnd"/>
           </w:p>
         </w:tc>
         <w:tc>
@@ -8261,9 +8640,11 @@
             <w:pPr>
               <w:cnfStyle w:val="000000000000" w:firstRow="0" w:lastRow="0" w:firstColumn="0" w:lastColumn="0" w:oddVBand="0" w:evenVBand="0" w:oddHBand="0" w:evenHBand="0" w:firstRowFirstColumn="0" w:firstRowLastColumn="0" w:lastRowFirstColumn="0" w:lastRowLastColumn="0"/>
             </w:pPr>
+            <w:proofErr w:type="spellStart"/>
             <w:r>
               <w:t>Boundary</w:t>
             </w:r>
+            <w:proofErr w:type="spellEnd"/>
           </w:p>
         </w:tc>
         <w:tc>
@@ -8296,6 +8677,7 @@
                 <w:bCs w:val="0"/>
               </w:rPr>
             </w:pPr>
+            <w:proofErr w:type="spellStart"/>
             <w:r>
               <w:rPr>
                 <w:b w:val="0"/>
@@ -8303,6 +8685,7 @@
               </w:rPr>
               <w:t>CommentField</w:t>
             </w:r>
+            <w:proofErr w:type="spellEnd"/>
           </w:p>
         </w:tc>
         <w:tc>
@@ -8313,9 +8696,11 @@
             <w:pPr>
               <w:cnfStyle w:val="000000000000" w:firstRow="0" w:lastRow="0" w:firstColumn="0" w:lastColumn="0" w:oddVBand="0" w:evenVBand="0" w:oddHBand="0" w:evenHBand="0" w:firstRowFirstColumn="0" w:firstRowLastColumn="0" w:lastRowFirstColumn="0" w:lastRowLastColumn="0"/>
             </w:pPr>
+            <w:proofErr w:type="spellStart"/>
             <w:r>
               <w:t>Boundary</w:t>
             </w:r>
+            <w:proofErr w:type="spellEnd"/>
           </w:p>
         </w:tc>
         <w:tc>
@@ -8327,7 +8712,23 @@
               <w:cnfStyle w:val="000000000000" w:firstRow="0" w:lastRow="0" w:firstColumn="0" w:lastColumn="0" w:oddVBand="0" w:evenVBand="0" w:oddHBand="0" w:evenHBand="0" w:firstRowFirstColumn="0" w:firstRowLastColumn="0" w:lastRowFirstColumn="0" w:lastRowLastColumn="0"/>
             </w:pPr>
             <w:r>
-              <w:t>Form costituito da un TextField (non vuoto) e Submit per inviare un commento (da utente registrato)</w:t>
+              <w:t xml:space="preserve">Form costituito da un </w:t>
+            </w:r>
+            <w:proofErr w:type="spellStart"/>
+            <w:r>
+              <w:t>TextField</w:t>
+            </w:r>
+            <w:proofErr w:type="spellEnd"/>
+            <w:r>
+              <w:t xml:space="preserve"> (non vuoto) e </w:t>
+            </w:r>
+            <w:proofErr w:type="spellStart"/>
+            <w:r>
+              <w:t>Submit</w:t>
+            </w:r>
+            <w:proofErr w:type="spellEnd"/>
+            <w:r>
+              <w:t xml:space="preserve"> per inviare un commento (da utente registrato)</w:t>
             </w:r>
           </w:p>
         </w:tc>
@@ -8348,6 +8749,7 @@
                 <w:bCs w:val="0"/>
               </w:rPr>
             </w:pPr>
+            <w:proofErr w:type="spellStart"/>
             <w:r>
               <w:rPr>
                 <w:b w:val="0"/>
@@ -8355,6 +8757,7 @@
               </w:rPr>
               <w:t>SearchField</w:t>
             </w:r>
+            <w:proofErr w:type="spellEnd"/>
           </w:p>
         </w:tc>
         <w:tc>
@@ -8365,9 +8768,11 @@
             <w:pPr>
               <w:cnfStyle w:val="000000000000" w:firstRow="0" w:lastRow="0" w:firstColumn="0" w:lastColumn="0" w:oddVBand="0" w:evenVBand="0" w:oddHBand="0" w:evenHBand="0" w:firstRowFirstColumn="0" w:firstRowLastColumn="0" w:lastRowFirstColumn="0" w:lastRowLastColumn="0"/>
             </w:pPr>
+            <w:proofErr w:type="spellStart"/>
             <w:r>
               <w:t>Boundary</w:t>
             </w:r>
+            <w:proofErr w:type="spellEnd"/>
           </w:p>
         </w:tc>
         <w:tc>
@@ -8400,6 +8805,7 @@
                 <w:bCs w:val="0"/>
               </w:rPr>
             </w:pPr>
+            <w:proofErr w:type="spellStart"/>
             <w:r>
               <w:rPr>
                 <w:b w:val="0"/>
@@ -8407,6 +8813,7 @@
               </w:rPr>
               <w:t>SortField</w:t>
             </w:r>
+            <w:proofErr w:type="spellEnd"/>
           </w:p>
         </w:tc>
         <w:tc>
@@ -8417,9 +8824,11 @@
             <w:pPr>
               <w:cnfStyle w:val="000000000000" w:firstRow="0" w:lastRow="0" w:firstColumn="0" w:lastColumn="0" w:oddVBand="0" w:evenVBand="0" w:oddHBand="0" w:evenHBand="0" w:firstRowFirstColumn="0" w:firstRowLastColumn="0" w:lastRowFirstColumn="0" w:lastRowLastColumn="0"/>
             </w:pPr>
+            <w:proofErr w:type="spellStart"/>
             <w:r>
               <w:t>Boundary</w:t>
             </w:r>
+            <w:proofErr w:type="spellEnd"/>
           </w:p>
         </w:tc>
         <w:tc>
@@ -8452,6 +8861,7 @@
                 <w:bCs w:val="0"/>
               </w:rPr>
             </w:pPr>
+            <w:proofErr w:type="spellStart"/>
             <w:r>
               <w:rPr>
                 <w:b w:val="0"/>
@@ -8459,6 +8869,7 @@
               </w:rPr>
               <w:t>ResultsPage</w:t>
             </w:r>
+            <w:proofErr w:type="spellEnd"/>
           </w:p>
         </w:tc>
         <w:tc>
@@ -8469,9 +8880,11 @@
             <w:pPr>
               <w:cnfStyle w:val="000000000000" w:firstRow="0" w:lastRow="0" w:firstColumn="0" w:lastColumn="0" w:oddVBand="0" w:evenVBand="0" w:oddHBand="0" w:evenHBand="0" w:firstRowFirstColumn="0" w:firstRowLastColumn="0" w:lastRowFirstColumn="0" w:lastRowLastColumn="0"/>
             </w:pPr>
+            <w:proofErr w:type="spellStart"/>
             <w:r>
               <w:t>Boundary</w:t>
             </w:r>
+            <w:proofErr w:type="spellEnd"/>
           </w:p>
         </w:tc>
         <w:tc>
@@ -8504,6 +8917,7 @@
                 <w:bCs w:val="0"/>
               </w:rPr>
             </w:pPr>
+            <w:proofErr w:type="spellStart"/>
             <w:r>
               <w:rPr>
                 <w:b w:val="0"/>
@@ -8511,6 +8925,7 @@
               </w:rPr>
               <w:t>ElementLink</w:t>
             </w:r>
+            <w:proofErr w:type="spellEnd"/>
           </w:p>
         </w:tc>
         <w:tc>
@@ -8521,9 +8936,11 @@
             <w:pPr>
               <w:cnfStyle w:val="000000000000" w:firstRow="0" w:lastRow="0" w:firstColumn="0" w:lastColumn="0" w:oddVBand="0" w:evenVBand="0" w:oddHBand="0" w:evenHBand="0" w:firstRowFirstColumn="0" w:firstRowLastColumn="0" w:lastRowFirstColumn="0" w:lastRowLastColumn="0"/>
             </w:pPr>
+            <w:proofErr w:type="spellStart"/>
             <w:r>
               <w:t>Boundary</w:t>
             </w:r>
+            <w:proofErr w:type="spellEnd"/>
           </w:p>
         </w:tc>
         <w:tc>
@@ -8556,6 +8973,7 @@
                 <w:bCs w:val="0"/>
               </w:rPr>
             </w:pPr>
+            <w:proofErr w:type="spellStart"/>
             <w:r>
               <w:rPr>
                 <w:b w:val="0"/>
@@ -8563,6 +8981,7 @@
               </w:rPr>
               <w:t>ElementPage</w:t>
             </w:r>
+            <w:proofErr w:type="spellEnd"/>
           </w:p>
         </w:tc>
         <w:tc>
@@ -8573,9 +8992,11 @@
             <w:pPr>
               <w:cnfStyle w:val="000000000000" w:firstRow="0" w:lastRow="0" w:firstColumn="0" w:lastColumn="0" w:oddVBand="0" w:evenVBand="0" w:oddHBand="0" w:evenHBand="0" w:firstRowFirstColumn="0" w:firstRowLastColumn="0" w:lastRowFirstColumn="0" w:lastRowLastColumn="0"/>
             </w:pPr>
+            <w:proofErr w:type="spellStart"/>
             <w:r>
               <w:t>Boundary</w:t>
             </w:r>
+            <w:proofErr w:type="spellEnd"/>
           </w:p>
         </w:tc>
         <w:tc>
@@ -8608,6 +9029,7 @@
                 <w:bCs w:val="0"/>
               </w:rPr>
             </w:pPr>
+            <w:proofErr w:type="spellStart"/>
             <w:r>
               <w:rPr>
                 <w:b w:val="0"/>
@@ -8615,6 +9037,7 @@
               </w:rPr>
               <w:t>ThreadForm</w:t>
             </w:r>
+            <w:proofErr w:type="spellEnd"/>
           </w:p>
         </w:tc>
         <w:tc>
@@ -8625,9 +9048,11 @@
             <w:pPr>
               <w:cnfStyle w:val="000000000000" w:firstRow="0" w:lastRow="0" w:firstColumn="0" w:lastColumn="0" w:oddVBand="0" w:evenVBand="0" w:oddHBand="0" w:evenHBand="0" w:firstRowFirstColumn="0" w:firstRowLastColumn="0" w:lastRowFirstColumn="0" w:lastRowLastColumn="0"/>
             </w:pPr>
+            <w:proofErr w:type="spellStart"/>
             <w:r>
               <w:t>Boundary</w:t>
             </w:r>
+            <w:proofErr w:type="spellEnd"/>
           </w:p>
         </w:tc>
         <w:tc>
@@ -8639,7 +9064,15 @@
               <w:cnfStyle w:val="000000000000" w:firstRow="0" w:lastRow="0" w:firstColumn="0" w:lastColumn="0" w:oddVBand="0" w:evenVBand="0" w:oddHBand="0" w:evenHBand="0" w:firstRowFirstColumn="0" w:firstRowLastColumn="0" w:lastRowFirstColumn="0" w:lastRowLastColumn="0"/>
             </w:pPr>
             <w:r>
-              <w:t>Form da compilare per richiedere una nuova discussione (utente registrato) o crearne una (admin)</w:t>
+              <w:t>Form da compilare per richiedere una nuova discussione (utente registrato) o crearne una (</w:t>
+            </w:r>
+            <w:proofErr w:type="spellStart"/>
+            <w:r>
+              <w:t>admin</w:t>
+            </w:r>
+            <w:proofErr w:type="spellEnd"/>
+            <w:r>
+              <w:t>)</w:t>
             </w:r>
           </w:p>
         </w:tc>
@@ -8660,6 +9093,7 @@
                 <w:bCs w:val="0"/>
               </w:rPr>
             </w:pPr>
+            <w:proofErr w:type="spellStart"/>
             <w:r>
               <w:rPr>
                 <w:b w:val="0"/>
@@ -8667,6 +9101,7 @@
               </w:rPr>
               <w:t>GameRequestForm</w:t>
             </w:r>
+            <w:proofErr w:type="spellEnd"/>
           </w:p>
         </w:tc>
         <w:tc>
@@ -8677,9 +9112,11 @@
             <w:pPr>
               <w:cnfStyle w:val="000000000000" w:firstRow="0" w:lastRow="0" w:firstColumn="0" w:lastColumn="0" w:oddVBand="0" w:evenVBand="0" w:oddHBand="0" w:evenHBand="0" w:firstRowFirstColumn="0" w:firstRowLastColumn="0" w:lastRowFirstColumn="0" w:lastRowLastColumn="0"/>
             </w:pPr>
+            <w:proofErr w:type="spellStart"/>
             <w:r>
               <w:t>Boundary</w:t>
             </w:r>
+            <w:proofErr w:type="spellEnd"/>
           </w:p>
         </w:tc>
         <w:tc>
@@ -8712,6 +9149,7 @@
                 <w:bCs w:val="0"/>
               </w:rPr>
             </w:pPr>
+            <w:proofErr w:type="spellStart"/>
             <w:r>
               <w:rPr>
                 <w:b w:val="0"/>
@@ -8726,6 +9164,7 @@
               </w:rPr>
               <w:t>Form</w:t>
             </w:r>
+            <w:proofErr w:type="spellEnd"/>
           </w:p>
         </w:tc>
         <w:tc>
@@ -8736,9 +9175,11 @@
             <w:pPr>
               <w:cnfStyle w:val="000000000000" w:firstRow="0" w:lastRow="0" w:firstColumn="0" w:lastColumn="0" w:oddVBand="0" w:evenVBand="0" w:oddHBand="0" w:evenHBand="0" w:firstRowFirstColumn="0" w:firstRowLastColumn="0" w:lastRowFirstColumn="0" w:lastRowLastColumn="0"/>
             </w:pPr>
+            <w:proofErr w:type="spellStart"/>
             <w:r>
               <w:t>Boundary</w:t>
             </w:r>
+            <w:proofErr w:type="spellEnd"/>
           </w:p>
         </w:tc>
         <w:tc>
@@ -8777,6 +9218,7 @@
                 <w:bCs w:val="0"/>
               </w:rPr>
             </w:pPr>
+            <w:proofErr w:type="spellStart"/>
             <w:r>
               <w:rPr>
                 <w:b w:val="0"/>
@@ -8784,6 +9226,7 @@
               </w:rPr>
               <w:t>LogoutButton</w:t>
             </w:r>
+            <w:proofErr w:type="spellEnd"/>
           </w:p>
         </w:tc>
         <w:tc>
@@ -8794,9 +9237,11 @@
             <w:pPr>
               <w:cnfStyle w:val="000000000000" w:firstRow="0" w:lastRow="0" w:firstColumn="0" w:lastColumn="0" w:oddVBand="0" w:evenVBand="0" w:oddHBand="0" w:evenHBand="0" w:firstRowFirstColumn="0" w:firstRowLastColumn="0" w:lastRowFirstColumn="0" w:lastRowLastColumn="0"/>
             </w:pPr>
+            <w:proofErr w:type="spellStart"/>
             <w:r>
               <w:t>Boundary</w:t>
             </w:r>
+            <w:proofErr w:type="spellEnd"/>
           </w:p>
         </w:tc>
         <w:tc>
@@ -8829,6 +9274,7 @@
                 <w:bCs w:val="0"/>
               </w:rPr>
             </w:pPr>
+            <w:proofErr w:type="spellStart"/>
             <w:r>
               <w:rPr>
                 <w:b w:val="0"/>
@@ -8836,6 +9282,7 @@
               </w:rPr>
               <w:t>EmailRetrieveForm</w:t>
             </w:r>
+            <w:proofErr w:type="spellEnd"/>
           </w:p>
         </w:tc>
         <w:tc>
@@ -8846,9 +9293,11 @@
             <w:pPr>
               <w:cnfStyle w:val="000000000000" w:firstRow="0" w:lastRow="0" w:firstColumn="0" w:lastColumn="0" w:oddVBand="0" w:evenVBand="0" w:oddHBand="0" w:evenHBand="0" w:firstRowFirstColumn="0" w:firstRowLastColumn="0" w:lastRowFirstColumn="0" w:lastRowLastColumn="0"/>
             </w:pPr>
+            <w:proofErr w:type="spellStart"/>
             <w:r>
               <w:t>Boundary</w:t>
             </w:r>
+            <w:proofErr w:type="spellEnd"/>
           </w:p>
         </w:tc>
         <w:tc>
@@ -8881,6 +9330,7 @@
                 <w:bCs w:val="0"/>
               </w:rPr>
             </w:pPr>
+            <w:proofErr w:type="spellStart"/>
             <w:r>
               <w:rPr>
                 <w:b w:val="0"/>
@@ -8888,6 +9338,7 @@
               </w:rPr>
               <w:t>PasswordModifierForm</w:t>
             </w:r>
+            <w:proofErr w:type="spellEnd"/>
           </w:p>
         </w:tc>
         <w:tc>
@@ -8898,9 +9349,11 @@
             <w:pPr>
               <w:cnfStyle w:val="000000000000" w:firstRow="0" w:lastRow="0" w:firstColumn="0" w:lastColumn="0" w:oddVBand="0" w:evenVBand="0" w:oddHBand="0" w:evenHBand="0" w:firstRowFirstColumn="0" w:firstRowLastColumn="0" w:lastRowFirstColumn="0" w:lastRowLastColumn="0"/>
             </w:pPr>
+            <w:proofErr w:type="spellStart"/>
             <w:r>
               <w:t>Boundary</w:t>
             </w:r>
+            <w:proofErr w:type="spellEnd"/>
           </w:p>
         </w:tc>
         <w:tc>
@@ -8933,6 +9386,7 @@
                 <w:bCs w:val="0"/>
               </w:rPr>
             </w:pPr>
+            <w:proofErr w:type="spellStart"/>
             <w:r>
               <w:rPr>
                 <w:b w:val="0"/>
@@ -8940,6 +9394,7 @@
               </w:rPr>
               <w:t>RequestPage</w:t>
             </w:r>
+            <w:proofErr w:type="spellEnd"/>
           </w:p>
         </w:tc>
         <w:tc>
@@ -8950,9 +9405,11 @@
             <w:pPr>
               <w:cnfStyle w:val="000000000000" w:firstRow="0" w:lastRow="0" w:firstColumn="0" w:lastColumn="0" w:oddVBand="0" w:evenVBand="0" w:oddHBand="0" w:evenHBand="0" w:firstRowFirstColumn="0" w:firstRowLastColumn="0" w:lastRowFirstColumn="0" w:lastRowLastColumn="0"/>
             </w:pPr>
+            <w:proofErr w:type="spellStart"/>
             <w:r>
               <w:t>Boundary</w:t>
             </w:r>
+            <w:proofErr w:type="spellEnd"/>
           </w:p>
         </w:tc>
         <w:tc>
@@ -8964,7 +9421,15 @@
               <w:cnfStyle w:val="000000000000" w:firstRow="0" w:lastRow="0" w:firstColumn="0" w:lastColumn="0" w:oddVBand="0" w:evenVBand="0" w:oddHBand="0" w:evenHBand="0" w:firstRowFirstColumn="0" w:firstRowLastColumn="0" w:lastRowFirstColumn="0" w:lastRowLastColumn="0"/>
             </w:pPr>
             <w:r>
-              <w:t>Pagina accessibile agli admin con le richieste di aggiunta di elementi da parte degli utenti</w:t>
+              <w:t xml:space="preserve">Pagina accessibile agli </w:t>
+            </w:r>
+            <w:proofErr w:type="spellStart"/>
+            <w:r>
+              <w:t>admin</w:t>
+            </w:r>
+            <w:proofErr w:type="spellEnd"/>
+            <w:r>
+              <w:t xml:space="preserve"> con le richieste di aggiunta di elementi da parte degli utenti</w:t>
             </w:r>
           </w:p>
         </w:tc>
@@ -8985,6 +9450,7 @@
                 <w:bCs w:val="0"/>
               </w:rPr>
             </w:pPr>
+            <w:proofErr w:type="spellStart"/>
             <w:r>
               <w:rPr>
                 <w:b w:val="0"/>
@@ -8992,6 +9458,7 @@
               </w:rPr>
               <w:t>AcceptReqButton</w:t>
             </w:r>
+            <w:proofErr w:type="spellEnd"/>
           </w:p>
         </w:tc>
         <w:tc>
@@ -9002,9 +9469,11 @@
             <w:pPr>
               <w:cnfStyle w:val="000000000000" w:firstRow="0" w:lastRow="0" w:firstColumn="0" w:lastColumn="0" w:oddVBand="0" w:evenVBand="0" w:oddHBand="0" w:evenHBand="0" w:firstRowFirstColumn="0" w:firstRowLastColumn="0" w:lastRowFirstColumn="0" w:lastRowLastColumn="0"/>
             </w:pPr>
+            <w:proofErr w:type="spellStart"/>
             <w:r>
               <w:t>Boundary</w:t>
             </w:r>
+            <w:proofErr w:type="spellEnd"/>
           </w:p>
         </w:tc>
         <w:tc>
@@ -9016,7 +9485,15 @@
               <w:cnfStyle w:val="000000000000" w:firstRow="0" w:lastRow="0" w:firstColumn="0" w:lastColumn="0" w:oddVBand="0" w:evenVBand="0" w:oddHBand="0" w:evenHBand="0" w:firstRowFirstColumn="0" w:firstRowLastColumn="0" w:lastRowFirstColumn="0" w:lastRowLastColumn="0"/>
             </w:pPr>
             <w:r>
-              <w:t>Consente all’admin di accettare una richiesta di un utente</w:t>
+              <w:t>Consente all’</w:t>
+            </w:r>
+            <w:proofErr w:type="spellStart"/>
+            <w:r>
+              <w:t>admin</w:t>
+            </w:r>
+            <w:proofErr w:type="spellEnd"/>
+            <w:r>
+              <w:t xml:space="preserve"> di accettare una richiesta di un utente</w:t>
             </w:r>
           </w:p>
         </w:tc>
@@ -9031,6 +9508,7 @@
             <w:tcW w:w="2772" w:type="dxa"/>
           </w:tcPr>
           <w:p>
+            <w:proofErr w:type="spellStart"/>
             <w:r>
               <w:rPr>
                 <w:b w:val="0"/>
@@ -9039,6 +9517,7 @@
               <w:lastRenderedPageBreak/>
               <w:t>NewGameForm</w:t>
             </w:r>
+            <w:proofErr w:type="spellEnd"/>
           </w:p>
         </w:tc>
         <w:tc>
@@ -9049,9 +9528,11 @@
             <w:pPr>
               <w:cnfStyle w:val="000000000000" w:firstRow="0" w:lastRow="0" w:firstColumn="0" w:lastColumn="0" w:oddVBand="0" w:evenVBand="0" w:oddHBand="0" w:evenHBand="0" w:firstRowFirstColumn="0" w:firstRowLastColumn="0" w:lastRowFirstColumn="0" w:lastRowLastColumn="0"/>
             </w:pPr>
+            <w:proofErr w:type="spellStart"/>
             <w:r>
               <w:t>Boundary</w:t>
             </w:r>
+            <w:proofErr w:type="spellEnd"/>
           </w:p>
         </w:tc>
         <w:tc>
@@ -9063,7 +9544,15 @@
               <w:cnfStyle w:val="000000000000" w:firstRow="0" w:lastRow="0" w:firstColumn="0" w:lastColumn="0" w:oddVBand="0" w:evenVBand="0" w:oddHBand="0" w:evenHBand="0" w:firstRowFirstColumn="0" w:firstRowLastColumn="0" w:lastRowFirstColumn="0" w:lastRowLastColumn="0"/>
             </w:pPr>
             <w:r>
-              <w:t>Form che permette all’admin di inserire un nuovo gioco nel database</w:t>
+              <w:t>Form che permette all’</w:t>
+            </w:r>
+            <w:proofErr w:type="spellStart"/>
+            <w:r>
+              <w:t>admin</w:t>
+            </w:r>
+            <w:proofErr w:type="spellEnd"/>
+            <w:r>
+              <w:t xml:space="preserve"> di inserire un nuovo gioco nel database</w:t>
             </w:r>
           </w:p>
         </w:tc>
@@ -9084,6 +9573,7 @@
                 <w:bCs w:val="0"/>
               </w:rPr>
             </w:pPr>
+            <w:proofErr w:type="spellStart"/>
             <w:r>
               <w:rPr>
                 <w:b w:val="0"/>
@@ -9091,6 +9581,7 @@
               </w:rPr>
               <w:t>GameUpdaterForm</w:t>
             </w:r>
+            <w:proofErr w:type="spellEnd"/>
           </w:p>
         </w:tc>
         <w:tc>
@@ -9101,9 +9592,11 @@
             <w:pPr>
               <w:cnfStyle w:val="000000000000" w:firstRow="0" w:lastRow="0" w:firstColumn="0" w:lastColumn="0" w:oddVBand="0" w:evenVBand="0" w:oddHBand="0" w:evenHBand="0" w:firstRowFirstColumn="0" w:firstRowLastColumn="0" w:lastRowFirstColumn="0" w:lastRowLastColumn="0"/>
             </w:pPr>
+            <w:proofErr w:type="spellStart"/>
             <w:r>
               <w:t>Boundary</w:t>
             </w:r>
+            <w:proofErr w:type="spellEnd"/>
           </w:p>
         </w:tc>
         <w:tc>
@@ -9115,7 +9608,15 @@
               <w:cnfStyle w:val="000000000000" w:firstRow="0" w:lastRow="0" w:firstColumn="0" w:lastColumn="0" w:oddVBand="0" w:evenVBand="0" w:oddHBand="0" w:evenHBand="0" w:firstRowFirstColumn="0" w:firstRowLastColumn="0" w:lastRowFirstColumn="0" w:lastRowLastColumn="0"/>
             </w:pPr>
             <w:r>
-              <w:t>Form che permette all’admin di aggiornare i dati relativi ad un determinato gioco</w:t>
+              <w:t>Form che permette all’</w:t>
+            </w:r>
+            <w:proofErr w:type="spellStart"/>
+            <w:r>
+              <w:t>admin</w:t>
+            </w:r>
+            <w:proofErr w:type="spellEnd"/>
+            <w:r>
+              <w:t xml:space="preserve"> di aggiornare i dati relativi ad un determinato gioco</w:t>
             </w:r>
           </w:p>
         </w:tc>
@@ -9136,6 +9637,7 @@
                 <w:bCs w:val="0"/>
               </w:rPr>
             </w:pPr>
+            <w:proofErr w:type="spellStart"/>
             <w:r>
               <w:rPr>
                 <w:b w:val="0"/>
@@ -9143,6 +9645,7 @@
               </w:rPr>
               <w:t>ElementRemoverButton</w:t>
             </w:r>
+            <w:proofErr w:type="spellEnd"/>
           </w:p>
         </w:tc>
         <w:tc>
@@ -9153,9 +9656,11 @@
             <w:pPr>
               <w:cnfStyle w:val="000000000000" w:firstRow="0" w:lastRow="0" w:firstColumn="0" w:lastColumn="0" w:oddVBand="0" w:evenVBand="0" w:oddHBand="0" w:evenHBand="0" w:firstRowFirstColumn="0" w:firstRowLastColumn="0" w:lastRowFirstColumn="0" w:lastRowLastColumn="0"/>
             </w:pPr>
+            <w:proofErr w:type="spellStart"/>
             <w:r>
               <w:t>Boundary</w:t>
             </w:r>
+            <w:proofErr w:type="spellEnd"/>
           </w:p>
         </w:tc>
         <w:tc>
@@ -9167,7 +9672,15 @@
               <w:cnfStyle w:val="000000000000" w:firstRow="0" w:lastRow="0" w:firstColumn="0" w:lastColumn="0" w:oddVBand="0" w:evenVBand="0" w:oddHBand="0" w:evenHBand="0" w:firstRowFirstColumn="0" w:firstRowLastColumn="0" w:lastRowFirstColumn="0" w:lastRowLastColumn="0"/>
             </w:pPr>
             <w:r>
-              <w:t>Permette all’admin di rimuovere un determinato elemento</w:t>
+              <w:t>Permette all’</w:t>
+            </w:r>
+            <w:proofErr w:type="spellStart"/>
+            <w:r>
+              <w:t>admin</w:t>
+            </w:r>
+            <w:proofErr w:type="spellEnd"/>
+            <w:r>
+              <w:t xml:space="preserve"> di rimuovere un determinato elemento</w:t>
             </w:r>
             <w:r>
               <w:t xml:space="preserve"> dal database</w:t>
@@ -9191,6 +9704,7 @@
                 <w:bCs w:val="0"/>
               </w:rPr>
             </w:pPr>
+            <w:proofErr w:type="spellStart"/>
             <w:r>
               <w:rPr>
                 <w:b w:val="0"/>
@@ -9198,6 +9712,7 @@
               </w:rPr>
               <w:t>DataVerifier</w:t>
             </w:r>
+            <w:proofErr w:type="spellEnd"/>
           </w:p>
         </w:tc>
         <w:tc>
@@ -9243,6 +9758,7 @@
                 <w:bCs w:val="0"/>
               </w:rPr>
             </w:pPr>
+            <w:proofErr w:type="spellStart"/>
             <w:r>
               <w:rPr>
                 <w:b w:val="0"/>
@@ -9250,6 +9766,7 @@
               </w:rPr>
               <w:t>SessionVerifier</w:t>
             </w:r>
+            <w:proofErr w:type="spellEnd"/>
           </w:p>
         </w:tc>
         <w:tc>
@@ -9295,6 +9812,7 @@
                 <w:bCs w:val="0"/>
               </w:rPr>
             </w:pPr>
+            <w:proofErr w:type="spellStart"/>
             <w:r>
               <w:rPr>
                 <w:b w:val="0"/>
@@ -9302,6 +9820,7 @@
               </w:rPr>
               <w:t>ListManager</w:t>
             </w:r>
+            <w:proofErr w:type="spellEnd"/>
           </w:p>
         </w:tc>
         <w:tc>
@@ -9347,6 +9866,7 @@
                 <w:bCs w:val="0"/>
               </w:rPr>
             </w:pPr>
+            <w:proofErr w:type="spellStart"/>
             <w:r>
               <w:rPr>
                 <w:b w:val="0"/>
@@ -9354,6 +9874,7 @@
               </w:rPr>
               <w:t>QueryManager</w:t>
             </w:r>
+            <w:proofErr w:type="spellEnd"/>
           </w:p>
         </w:tc>
         <w:tc>
@@ -9378,7 +9899,15 @@
               <w:cnfStyle w:val="000000000000" w:firstRow="0" w:lastRow="0" w:firstColumn="0" w:lastColumn="0" w:oddVBand="0" w:evenVBand="0" w:oddHBand="0" w:evenHBand="0" w:firstRowFirstColumn="0" w:firstRowLastColumn="0" w:lastRowFirstColumn="0" w:lastRowLastColumn="0"/>
             </w:pPr>
             <w:r>
-              <w:t>Consente al sistema di verificare i parametri di una ricerca ed effettuare query verso i dati memorizzati su database</w:t>
+              <w:t xml:space="preserve">Consente al sistema di verificare i parametri di una ricerca ed effettuare </w:t>
+            </w:r>
+            <w:proofErr w:type="spellStart"/>
+            <w:r>
+              <w:t>query</w:t>
+            </w:r>
+            <w:proofErr w:type="spellEnd"/>
+            <w:r>
+              <w:t xml:space="preserve"> verso i dati memorizzati su database</w:t>
             </w:r>
           </w:p>
         </w:tc>
@@ -9399,6 +9928,7 @@
                 <w:bCs w:val="0"/>
               </w:rPr>
             </w:pPr>
+            <w:proofErr w:type="spellStart"/>
             <w:r>
               <w:rPr>
                 <w:b w:val="0"/>
@@ -9406,6 +9936,7 @@
               </w:rPr>
               <w:t>FieldVerifier</w:t>
             </w:r>
+            <w:proofErr w:type="spellEnd"/>
           </w:p>
         </w:tc>
         <w:tc>
@@ -9430,8 +9961,13 @@
               <w:cnfStyle w:val="000000000000" w:firstRow="0" w:lastRow="0" w:firstColumn="0" w:lastColumn="0" w:oddVBand="0" w:evenVBand="0" w:oddHBand="0" w:evenHBand="0" w:firstRowFirstColumn="0" w:firstRowLastColumn="0" w:lastRowFirstColumn="0" w:lastRowLastColumn="0"/>
             </w:pPr>
             <w:r>
-              <w:t>Consente al sistema di verificare la correttezza dei dati inseriti in un form</w:t>
-            </w:r>
+              <w:t xml:space="preserve">Consente al sistema di verificare la correttezza dei dati inseriti in un </w:t>
+            </w:r>
+            <w:proofErr w:type="spellStart"/>
+            <w:r>
+              <w:t>form</w:t>
+            </w:r>
+            <w:proofErr w:type="spellEnd"/>
           </w:p>
         </w:tc>
       </w:tr>
@@ -9451,6 +9987,7 @@
                 <w:bCs w:val="0"/>
               </w:rPr>
             </w:pPr>
+            <w:proofErr w:type="spellStart"/>
             <w:r>
               <w:rPr>
                 <w:b w:val="0"/>
@@ -9458,6 +9995,7 @@
               </w:rPr>
               <w:t>EmailSender</w:t>
             </w:r>
+            <w:proofErr w:type="spellEnd"/>
           </w:p>
         </w:tc>
         <w:tc>
@@ -9503,6 +10041,7 @@
                 <w:bCs w:val="0"/>
               </w:rPr>
             </w:pPr>
+            <w:proofErr w:type="spellStart"/>
             <w:r>
               <w:rPr>
                 <w:b w:val="0"/>
@@ -9510,6 +10049,7 @@
               </w:rPr>
               <w:t>PersistenceManager</w:t>
             </w:r>
+            <w:proofErr w:type="spellEnd"/>
           </w:p>
         </w:tc>
         <w:tc>
@@ -9555,6 +10095,7 @@
                 <w:bCs w:val="0"/>
               </w:rPr>
             </w:pPr>
+            <w:proofErr w:type="spellStart"/>
             <w:r>
               <w:rPr>
                 <w:b w:val="0"/>
@@ -9562,6 +10103,7 @@
               </w:rPr>
               <w:t>GameData</w:t>
             </w:r>
+            <w:proofErr w:type="spellEnd"/>
           </w:p>
         </w:tc>
         <w:tc>
@@ -9572,9 +10114,11 @@
             <w:pPr>
               <w:cnfStyle w:val="000000000000" w:firstRow="0" w:lastRow="0" w:firstColumn="0" w:lastColumn="0" w:oddVBand="0" w:evenVBand="0" w:oddHBand="0" w:evenHBand="0" w:firstRowFirstColumn="0" w:firstRowLastColumn="0" w:lastRowFirstColumn="0" w:lastRowLastColumn="0"/>
             </w:pPr>
+            <w:proofErr w:type="spellStart"/>
             <w:r>
               <w:t>Entity</w:t>
             </w:r>
+            <w:proofErr w:type="spellEnd"/>
           </w:p>
         </w:tc>
         <w:tc>
@@ -9607,6 +10151,7 @@
                 <w:bCs w:val="0"/>
               </w:rPr>
             </w:pPr>
+            <w:proofErr w:type="spellStart"/>
             <w:r>
               <w:rPr>
                 <w:b w:val="0"/>
@@ -9614,6 +10159,7 @@
               </w:rPr>
               <w:t>UserData</w:t>
             </w:r>
+            <w:proofErr w:type="spellEnd"/>
           </w:p>
         </w:tc>
         <w:tc>
@@ -9624,9 +10170,11 @@
             <w:pPr>
               <w:cnfStyle w:val="000000000000" w:firstRow="0" w:lastRow="0" w:firstColumn="0" w:lastColumn="0" w:oddVBand="0" w:evenVBand="0" w:oddHBand="0" w:evenHBand="0" w:firstRowFirstColumn="0" w:firstRowLastColumn="0" w:lastRowFirstColumn="0" w:lastRowLastColumn="0"/>
             </w:pPr>
+            <w:proofErr w:type="spellStart"/>
             <w:r>
               <w:t>Entity</w:t>
             </w:r>
+            <w:proofErr w:type="spellEnd"/>
           </w:p>
         </w:tc>
         <w:tc>
@@ -9638,7 +10186,15 @@
               <w:cnfStyle w:val="000000000000" w:firstRow="0" w:lastRow="0" w:firstColumn="0" w:lastColumn="0" w:oddVBand="0" w:evenVBand="0" w:oddHBand="0" w:evenHBand="0" w:firstRowFirstColumn="0" w:firstRowLastColumn="0" w:lastRowFirstColumn="0" w:lastRowLastColumn="0"/>
             </w:pPr>
             <w:r>
-              <w:t>Entità che contiene le informazioni persistenti su un determinato utente, compreso il tipo (utente standard, admin) e il punteggio di abilità personale</w:t>
+              <w:t xml:space="preserve">Entità che contiene le informazioni persistenti su un determinato utente, compreso il tipo (utente standard, </w:t>
+            </w:r>
+            <w:proofErr w:type="spellStart"/>
+            <w:r>
+              <w:t>admin</w:t>
+            </w:r>
+            <w:proofErr w:type="spellEnd"/>
+            <w:r>
+              <w:t>) e il punteggio di abilità personale</w:t>
             </w:r>
           </w:p>
         </w:tc>
@@ -9659,6 +10215,7 @@
                 <w:bCs w:val="0"/>
               </w:rPr>
             </w:pPr>
+            <w:proofErr w:type="spellStart"/>
             <w:r>
               <w:rPr>
                 <w:b w:val="0"/>
@@ -9666,6 +10223,7 @@
               </w:rPr>
               <w:t>ListData</w:t>
             </w:r>
+            <w:proofErr w:type="spellEnd"/>
           </w:p>
         </w:tc>
         <w:tc>
@@ -9676,9 +10234,11 @@
             <w:pPr>
               <w:cnfStyle w:val="000000000000" w:firstRow="0" w:lastRow="0" w:firstColumn="0" w:lastColumn="0" w:oddVBand="0" w:evenVBand="0" w:oddHBand="0" w:evenHBand="0" w:firstRowFirstColumn="0" w:firstRowLastColumn="0" w:lastRowFirstColumn="0" w:lastRowLastColumn="0"/>
             </w:pPr>
+            <w:proofErr w:type="spellStart"/>
             <w:r>
               <w:t>Entity</w:t>
             </w:r>
+            <w:proofErr w:type="spellEnd"/>
           </w:p>
         </w:tc>
         <w:tc>
@@ -9711,6 +10271,7 @@
                 <w:bCs w:val="0"/>
               </w:rPr>
             </w:pPr>
+            <w:proofErr w:type="spellStart"/>
             <w:r>
               <w:rPr>
                 <w:b w:val="0"/>
@@ -9718,6 +10279,7 @@
               </w:rPr>
               <w:t>VoteData</w:t>
             </w:r>
+            <w:proofErr w:type="spellEnd"/>
           </w:p>
         </w:tc>
         <w:tc>
@@ -9728,9 +10290,11 @@
             <w:pPr>
               <w:cnfStyle w:val="000000000000" w:firstRow="0" w:lastRow="0" w:firstColumn="0" w:lastColumn="0" w:oddVBand="0" w:evenVBand="0" w:oddHBand="0" w:evenHBand="0" w:firstRowFirstColumn="0" w:firstRowLastColumn="0" w:lastRowFirstColumn="0" w:lastRowLastColumn="0"/>
             </w:pPr>
+            <w:proofErr w:type="spellStart"/>
             <w:r>
               <w:t>Entity</w:t>
             </w:r>
+            <w:proofErr w:type="spellEnd"/>
           </w:p>
         </w:tc>
         <w:tc>
@@ -9763,6 +10327,7 @@
                 <w:bCs w:val="0"/>
               </w:rPr>
             </w:pPr>
+            <w:proofErr w:type="spellStart"/>
             <w:r>
               <w:rPr>
                 <w:b w:val="0"/>
@@ -9770,6 +10335,7 @@
               </w:rPr>
               <w:t>CommentData</w:t>
             </w:r>
+            <w:proofErr w:type="spellEnd"/>
           </w:p>
         </w:tc>
         <w:tc>
@@ -9780,9 +10346,11 @@
             <w:pPr>
               <w:cnfStyle w:val="000000000000" w:firstRow="0" w:lastRow="0" w:firstColumn="0" w:lastColumn="0" w:oddVBand="0" w:evenVBand="0" w:oddHBand="0" w:evenHBand="0" w:firstRowFirstColumn="0" w:firstRowLastColumn="0" w:lastRowFirstColumn="0" w:lastRowLastColumn="0"/>
             </w:pPr>
+            <w:proofErr w:type="spellStart"/>
             <w:r>
               <w:t>Entity</w:t>
             </w:r>
+            <w:proofErr w:type="spellEnd"/>
           </w:p>
         </w:tc>
         <w:tc>
@@ -9815,6 +10383,7 @@
                 <w:bCs w:val="0"/>
               </w:rPr>
             </w:pPr>
+            <w:proofErr w:type="spellStart"/>
             <w:r>
               <w:rPr>
                 <w:b w:val="0"/>
@@ -9822,6 +10391,7 @@
               </w:rPr>
               <w:t>ThreadData</w:t>
             </w:r>
+            <w:proofErr w:type="spellEnd"/>
           </w:p>
         </w:tc>
         <w:tc>
@@ -9832,9 +10402,11 @@
             <w:pPr>
               <w:cnfStyle w:val="000000000000" w:firstRow="0" w:lastRow="0" w:firstColumn="0" w:lastColumn="0" w:oddVBand="0" w:evenVBand="0" w:oddHBand="0" w:evenHBand="0" w:firstRowFirstColumn="0" w:firstRowLastColumn="0" w:lastRowFirstColumn="0" w:lastRowLastColumn="0"/>
             </w:pPr>
+            <w:proofErr w:type="spellStart"/>
             <w:r>
               <w:t>Entity</w:t>
             </w:r>
+            <w:proofErr w:type="spellEnd"/>
           </w:p>
         </w:tc>
         <w:tc>
@@ -9870,6 +10442,7 @@
                 <w:bCs w:val="0"/>
               </w:rPr>
             </w:pPr>
+            <w:proofErr w:type="spellStart"/>
             <w:r>
               <w:rPr>
                 <w:b w:val="0"/>
@@ -9877,6 +10450,7 @@
               </w:rPr>
               <w:t>RequestData</w:t>
             </w:r>
+            <w:proofErr w:type="spellEnd"/>
           </w:p>
         </w:tc>
         <w:tc>
@@ -9887,9 +10461,11 @@
             <w:pPr>
               <w:cnfStyle w:val="000000000000" w:firstRow="0" w:lastRow="0" w:firstColumn="0" w:lastColumn="0" w:oddVBand="0" w:evenVBand="0" w:oddHBand="0" w:evenHBand="0" w:firstRowFirstColumn="0" w:firstRowLastColumn="0" w:lastRowFirstColumn="0" w:lastRowLastColumn="0"/>
             </w:pPr>
+            <w:proofErr w:type="spellStart"/>
             <w:r>
               <w:t>Entity</w:t>
             </w:r>
+            <w:proofErr w:type="spellEnd"/>
           </w:p>
         </w:tc>
         <w:tc>
@@ -9901,7 +10477,15 @@
               <w:cnfStyle w:val="000000000000" w:firstRow="0" w:lastRow="0" w:firstColumn="0" w:lastColumn="0" w:oddVBand="0" w:evenVBand="0" w:oddHBand="0" w:evenHBand="0" w:firstRowFirstColumn="0" w:firstRowLastColumn="0" w:lastRowFirstColumn="0" w:lastRowLastColumn="0"/>
             </w:pPr>
             <w:r>
-              <w:t xml:space="preserve">Entità che mostra il tipo di richiesta inviata all’admin per l’aggiunta di giochi o </w:t>
+              <w:t>Entità che mostra il tipo di richiesta inviata all’</w:t>
+            </w:r>
+            <w:proofErr w:type="spellStart"/>
+            <w:r>
+              <w:t>admin</w:t>
+            </w:r>
+            <w:proofErr w:type="spellEnd"/>
+            <w:r>
+              <w:t xml:space="preserve"> per l’aggiunta di giochi o </w:t>
             </w:r>
             <w:r>
               <w:t>discussioni</w:t>
@@ -9947,8 +10531,18 @@
           <w:i w:val="0"/>
           <w:color w:val="auto"/>
         </w:rPr>
-        <w:t>3.4.3.1 Class Diagrams</w:t>
-      </w:r>
+        <w:t xml:space="preserve">3.4.3.1 Class </w:t>
+      </w:r>
+      <w:proofErr w:type="spellStart"/>
+      <w:r>
+        <w:rPr>
+          <w:b/>
+          <w:i w:val="0"/>
+          <w:color w:val="auto"/>
+        </w:rPr>
+        <w:t>Diagrams</w:t>
+      </w:r>
+      <w:proofErr w:type="spellEnd"/>
     </w:p>
     <w:p/>
     <w:p>
@@ -10388,7 +10982,7 @@
           <w:lang w:val="en-GB"/>
         </w:rPr>
       </w:pPr>
-      <w:bookmarkStart w:id="61" w:name="_Toc64884548"/>
+      <w:bookmarkStart w:id="62" w:name="_Toc64884548"/>
       <w:r>
         <w:rPr>
           <w:rFonts w:ascii="Garamond" w:hAnsi="Garamond"/>
@@ -10400,7 +10994,7 @@
         <w:lastRenderedPageBreak/>
         <w:t>3.4.4 Dynamic Model</w:t>
       </w:r>
-      <w:bookmarkEnd w:id="61"/>
+      <w:bookmarkEnd w:id="62"/>
     </w:p>
     <w:p>
       <w:pPr>
@@ -10414,7 +11008,21 @@
         <w:rPr>
           <w:lang w:val="en-GB"/>
         </w:rPr>
-        <w:t>3.4.4.1 Statechart Diagrams</w:t>
+        <w:t xml:space="preserve">3.4.4.1 </w:t>
+      </w:r>
+      <w:proofErr w:type="spellStart"/>
+      <w:r>
+        <w:rPr>
+          <w:lang w:val="en-GB"/>
+        </w:rPr>
+        <w:t>Statechart</w:t>
+      </w:r>
+      <w:proofErr w:type="spellEnd"/>
+      <w:r>
+        <w:rPr>
+          <w:lang w:val="en-GB"/>
+        </w:rPr>
+        <w:t xml:space="preserve"> Diagrams</w:t>
       </w:r>
     </w:p>
     <w:p>
@@ -10564,7 +11172,7 @@
 </file>
 
 <file path=word/endnotes.xml><?xml version="1.0" encoding="utf-8"?>
-<w:endnotes xmlns:wpc="http://schemas.microsoft.com/office/word/2010/wordprocessingCanvas" xmlns:cx="http://schemas.microsoft.com/office/drawing/2014/chartex" xmlns:cx1="http://schemas.microsoft.com/office/drawing/2015/9/8/chartex" xmlns:cx2="http://schemas.microsoft.com/office/drawing/2015/10/21/chartex" xmlns:cx3="http://schemas.microsoft.com/office/drawing/2016/5/9/chartex" xmlns:cx4="http://schemas.microsoft.com/office/drawing/2016/5/10/chartex" xmlns:cx5="http://schemas.microsoft.com/office/drawing/2016/5/11/chartex" xmlns:cx6="http://schemas.microsoft.com/office/drawing/2016/5/12/chartex" xmlns:cx7="http://schemas.microsoft.com/office/drawing/2016/5/13/chartex" xmlns:cx8="http://schemas.microsoft.com/office/drawing/2016/5/14/chartex" xmlns:mc="http://schemas.openxmlformats.org/markup-compatibility/2006" xmlns:aink="http://schemas.microsoft.com/office/drawing/2016/ink" xmlns:am3d="http://schemas.microsoft.com/office/drawing/2017/model3d" xmlns:o="urn:schemas-microsoft-com:office:office" xmlns:r="http://schemas.openxmlformats.org/officeDocument/2006/relationships" xmlns:m="http://schemas.openxmlformats.org/officeDocument/2006/math" xmlns:v="urn:schemas-microsoft-com:vml" xmlns:wp14="http://schemas.microsoft.com/office/word/2010/wordprocessingDrawing" xmlns:wp="http://schemas.openxmlformats.org/drawingml/2006/wordprocessingDrawing" xmlns:w10="urn:schemas-microsoft-com:office:word" xmlns:w="http://schemas.openxmlformats.org/wordprocessingml/2006/main" xmlns:w14="http://schemas.microsoft.com/office/word/2010/wordml" xmlns:w15="http://schemas.microsoft.com/office/word/2012/wordml" xmlns:w16cex="http://schemas.microsoft.com/office/word/2018/wordml/cex" xmlns:w16cid="http://schemas.microsoft.com/office/word/2016/wordml/cid" xmlns:w16="http://schemas.microsoft.com/office/word/2018/wordml" xmlns:w16se="http://schemas.microsoft.com/office/word/2015/wordml/symex" xmlns:wpg="http://schemas.microsoft.com/office/word/2010/wordprocessingGroup" xmlns:wpi="http://schemas.microsoft.com/office/word/2010/wordprocessingInk" xmlns:wne="http://schemas.microsoft.com/office/word/2006/wordml" xmlns:wps="http://schemas.microsoft.com/office/word/2010/wordprocessingShape" mc:Ignorable="w14 w15 w16se w16cid w16 w16cex wp14">
+<w:endnotes xmlns:wpc="http://schemas.microsoft.com/office/word/2010/wordprocessingCanvas" xmlns:cx="http://schemas.microsoft.com/office/drawing/2014/chartex" xmlns:mc="http://schemas.openxmlformats.org/markup-compatibility/2006" xmlns:o="urn:schemas-microsoft-com:office:office" xmlns:r="http://schemas.openxmlformats.org/officeDocument/2006/relationships" xmlns:m="http://schemas.openxmlformats.org/officeDocument/2006/math" xmlns:v="urn:schemas-microsoft-com:vml" xmlns:wp14="http://schemas.microsoft.com/office/word/2010/wordprocessingDrawing" xmlns:wp="http://schemas.openxmlformats.org/drawingml/2006/wordprocessingDrawing" xmlns:w10="urn:schemas-microsoft-com:office:word" xmlns:w="http://schemas.openxmlformats.org/wordprocessingml/2006/main" xmlns:w14="http://schemas.microsoft.com/office/word/2010/wordml" xmlns:w15="http://schemas.microsoft.com/office/word/2012/wordml" xmlns:w16se="http://schemas.microsoft.com/office/word/2015/wordml/symex" xmlns:wpg="http://schemas.microsoft.com/office/word/2010/wordprocessingGroup" xmlns:wpi="http://schemas.microsoft.com/office/word/2010/wordprocessingInk" xmlns:wne="http://schemas.microsoft.com/office/word/2006/wordml" xmlns:wps="http://schemas.microsoft.com/office/word/2010/wordprocessingShape" mc:Ignorable="w14 w15 w16se wp14">
   <w:endnote w:type="separator" w:id="-1">
     <w:p>
       <w:r>
@@ -10586,7 +11194,7 @@
 </file>
 
 <file path=word/footer1.xml><?xml version="1.0" encoding="utf-8"?>
-<w:ftr xmlns:wpc="http://schemas.microsoft.com/office/word/2010/wordprocessingCanvas" xmlns:cx="http://schemas.microsoft.com/office/drawing/2014/chartex" xmlns:cx1="http://schemas.microsoft.com/office/drawing/2015/9/8/chartex" xmlns:cx2="http://schemas.microsoft.com/office/drawing/2015/10/21/chartex" xmlns:cx3="http://schemas.microsoft.com/office/drawing/2016/5/9/chartex" xmlns:cx4="http://schemas.microsoft.com/office/drawing/2016/5/10/chartex" xmlns:cx5="http://schemas.microsoft.com/office/drawing/2016/5/11/chartex" xmlns:cx6="http://schemas.microsoft.com/office/drawing/2016/5/12/chartex" xmlns:cx7="http://schemas.microsoft.com/office/drawing/2016/5/13/chartex" xmlns:cx8="http://schemas.microsoft.com/office/drawing/2016/5/14/chartex" xmlns:mc="http://schemas.openxmlformats.org/markup-compatibility/2006" xmlns:aink="http://schemas.microsoft.com/office/drawing/2016/ink" xmlns:am3d="http://schemas.microsoft.com/office/drawing/2017/model3d" xmlns:o="urn:schemas-microsoft-com:office:office" xmlns:r="http://schemas.openxmlformats.org/officeDocument/2006/relationships" xmlns:m="http://schemas.openxmlformats.org/officeDocument/2006/math" xmlns:v="urn:schemas-microsoft-com:vml" xmlns:wp14="http://schemas.microsoft.com/office/word/2010/wordprocessingDrawing" xmlns:wp="http://schemas.openxmlformats.org/drawingml/2006/wordprocessingDrawing" xmlns:w10="urn:schemas-microsoft-com:office:word" xmlns:w="http://schemas.openxmlformats.org/wordprocessingml/2006/main" xmlns:w14="http://schemas.microsoft.com/office/word/2010/wordml" xmlns:w15="http://schemas.microsoft.com/office/word/2012/wordml" xmlns:w16cex="http://schemas.microsoft.com/office/word/2018/wordml/cex" xmlns:w16cid="http://schemas.microsoft.com/office/word/2016/wordml/cid" xmlns:w16="http://schemas.microsoft.com/office/word/2018/wordml" xmlns:w16se="http://schemas.microsoft.com/office/word/2015/wordml/symex" xmlns:wpg="http://schemas.microsoft.com/office/word/2010/wordprocessingGroup" xmlns:wpi="http://schemas.microsoft.com/office/word/2010/wordprocessingInk" xmlns:wne="http://schemas.microsoft.com/office/word/2006/wordml" xmlns:wps="http://schemas.microsoft.com/office/word/2010/wordprocessingShape" mc:Ignorable="w14 w15 w16se w16cid w16 w16cex wp14">
+<w:ftr xmlns:wpc="http://schemas.microsoft.com/office/word/2010/wordprocessingCanvas" xmlns:cx="http://schemas.microsoft.com/office/drawing/2014/chartex" xmlns:mc="http://schemas.openxmlformats.org/markup-compatibility/2006" xmlns:o="urn:schemas-microsoft-com:office:office" xmlns:r="http://schemas.openxmlformats.org/officeDocument/2006/relationships" xmlns:m="http://schemas.openxmlformats.org/officeDocument/2006/math" xmlns:v="urn:schemas-microsoft-com:vml" xmlns:wp14="http://schemas.microsoft.com/office/word/2010/wordprocessingDrawing" xmlns:wp="http://schemas.openxmlformats.org/drawingml/2006/wordprocessingDrawing" xmlns:w10="urn:schemas-microsoft-com:office:word" xmlns:w="http://schemas.openxmlformats.org/wordprocessingml/2006/main" xmlns:w14="http://schemas.microsoft.com/office/word/2010/wordml" xmlns:w15="http://schemas.microsoft.com/office/word/2012/wordml" xmlns:w16se="http://schemas.microsoft.com/office/word/2015/wordml/symex" xmlns:wpg="http://schemas.microsoft.com/office/word/2010/wordprocessingGroup" xmlns:wpi="http://schemas.microsoft.com/office/word/2010/wordprocessingInk" xmlns:wne="http://schemas.microsoft.com/office/word/2006/wordml" xmlns:wps="http://schemas.microsoft.com/office/word/2010/wordprocessingShape" mc:Ignorable="w14 w15 w16se wp14">
   <w:sdt>
     <w:sdtPr>
       <w:id w:val="-838769867"/>
@@ -10615,7 +11223,7 @@
           <w:rPr>
             <w:noProof/>
           </w:rPr>
-          <w:t>12</w:t>
+          <w:t>22</w:t>
         </w:r>
         <w:r>
           <w:fldChar w:fldCharType="end"/>
@@ -10653,7 +11261,7 @@
 </file>
 
 <file path=word/footnotes.xml><?xml version="1.0" encoding="utf-8"?>
-<w:footnotes xmlns:wpc="http://schemas.microsoft.com/office/word/2010/wordprocessingCanvas" xmlns:cx="http://schemas.microsoft.com/office/drawing/2014/chartex" xmlns:cx1="http://schemas.microsoft.com/office/drawing/2015/9/8/chartex" xmlns:cx2="http://schemas.microsoft.com/office/drawing/2015/10/21/chartex" xmlns:cx3="http://schemas.microsoft.com/office/drawing/2016/5/9/chartex" xmlns:cx4="http://schemas.microsoft.com/office/drawing/2016/5/10/chartex" xmlns:cx5="http://schemas.microsoft.com/office/drawing/2016/5/11/chartex" xmlns:cx6="http://schemas.microsoft.com/office/drawing/2016/5/12/chartex" xmlns:cx7="http://schemas.microsoft.com/office/drawing/2016/5/13/chartex" xmlns:cx8="http://schemas.microsoft.com/office/drawing/2016/5/14/chartex" xmlns:mc="http://schemas.openxmlformats.org/markup-compatibility/2006" xmlns:aink="http://schemas.microsoft.com/office/drawing/2016/ink" xmlns:am3d="http://schemas.microsoft.com/office/drawing/2017/model3d" xmlns:o="urn:schemas-microsoft-com:office:office" xmlns:r="http://schemas.openxmlformats.org/officeDocument/2006/relationships" xmlns:m="http://schemas.openxmlformats.org/officeDocument/2006/math" xmlns:v="urn:schemas-microsoft-com:vml" xmlns:wp14="http://schemas.microsoft.com/office/word/2010/wordprocessingDrawing" xmlns:wp="http://schemas.openxmlformats.org/drawingml/2006/wordprocessingDrawing" xmlns:w10="urn:schemas-microsoft-com:office:word" xmlns:w="http://schemas.openxmlformats.org/wordprocessingml/2006/main" xmlns:w14="http://schemas.microsoft.com/office/word/2010/wordml" xmlns:w15="http://schemas.microsoft.com/office/word/2012/wordml" xmlns:w16cex="http://schemas.microsoft.com/office/word/2018/wordml/cex" xmlns:w16cid="http://schemas.microsoft.com/office/word/2016/wordml/cid" xmlns:w16="http://schemas.microsoft.com/office/word/2018/wordml" xmlns:w16se="http://schemas.microsoft.com/office/word/2015/wordml/symex" xmlns:wpg="http://schemas.microsoft.com/office/word/2010/wordprocessingGroup" xmlns:wpi="http://schemas.microsoft.com/office/word/2010/wordprocessingInk" xmlns:wne="http://schemas.microsoft.com/office/word/2006/wordml" xmlns:wps="http://schemas.microsoft.com/office/word/2010/wordprocessingShape" mc:Ignorable="w14 w15 w16se w16cid w16 w16cex wp14">
+<w:footnotes xmlns:wpc="http://schemas.microsoft.com/office/word/2010/wordprocessingCanvas" xmlns:cx="http://schemas.microsoft.com/office/drawing/2014/chartex" xmlns:mc="http://schemas.openxmlformats.org/markup-compatibility/2006" xmlns:o="urn:schemas-microsoft-com:office:office" xmlns:r="http://schemas.openxmlformats.org/officeDocument/2006/relationships" xmlns:m="http://schemas.openxmlformats.org/officeDocument/2006/math" xmlns:v="urn:schemas-microsoft-com:vml" xmlns:wp14="http://schemas.microsoft.com/office/word/2010/wordprocessingDrawing" xmlns:wp="http://schemas.openxmlformats.org/drawingml/2006/wordprocessingDrawing" xmlns:w10="urn:schemas-microsoft-com:office:word" xmlns:w="http://schemas.openxmlformats.org/wordprocessingml/2006/main" xmlns:w14="http://schemas.microsoft.com/office/word/2010/wordml" xmlns:w15="http://schemas.microsoft.com/office/word/2012/wordml" xmlns:w16se="http://schemas.microsoft.com/office/word/2015/wordml/symex" xmlns:wpg="http://schemas.microsoft.com/office/word/2010/wordprocessingGroup" xmlns:wpi="http://schemas.microsoft.com/office/word/2010/wordprocessingInk" xmlns:wne="http://schemas.microsoft.com/office/word/2006/wordml" xmlns:wps="http://schemas.microsoft.com/office/word/2010/wordprocessingShape" mc:Ignorable="w14 w15 w16se wp14">
   <w:footnote w:type="separator" w:id="-1">
     <w:p>
       <w:r>
@@ -10675,7 +11283,7 @@
 </file>
 
 <file path=word/header1.xml><?xml version="1.0" encoding="utf-8"?>
-<w:hdr xmlns:wpc="http://schemas.microsoft.com/office/word/2010/wordprocessingCanvas" xmlns:cx="http://schemas.microsoft.com/office/drawing/2014/chartex" xmlns:cx1="http://schemas.microsoft.com/office/drawing/2015/9/8/chartex" xmlns:cx2="http://schemas.microsoft.com/office/drawing/2015/10/21/chartex" xmlns:cx3="http://schemas.microsoft.com/office/drawing/2016/5/9/chartex" xmlns:cx4="http://schemas.microsoft.com/office/drawing/2016/5/10/chartex" xmlns:cx5="http://schemas.microsoft.com/office/drawing/2016/5/11/chartex" xmlns:cx6="http://schemas.microsoft.com/office/drawing/2016/5/12/chartex" xmlns:cx7="http://schemas.microsoft.com/office/drawing/2016/5/13/chartex" xmlns:cx8="http://schemas.microsoft.com/office/drawing/2016/5/14/chartex" xmlns:mc="http://schemas.openxmlformats.org/markup-compatibility/2006" xmlns:aink="http://schemas.microsoft.com/office/drawing/2016/ink" xmlns:am3d="http://schemas.microsoft.com/office/drawing/2017/model3d" xmlns:o="urn:schemas-microsoft-com:office:office" xmlns:r="http://schemas.openxmlformats.org/officeDocument/2006/relationships" xmlns:m="http://schemas.openxmlformats.org/officeDocument/2006/math" xmlns:v="urn:schemas-microsoft-com:vml" xmlns:wp14="http://schemas.microsoft.com/office/word/2010/wordprocessingDrawing" xmlns:wp="http://schemas.openxmlformats.org/drawingml/2006/wordprocessingDrawing" xmlns:w10="urn:schemas-microsoft-com:office:word" xmlns:w="http://schemas.openxmlformats.org/wordprocessingml/2006/main" xmlns:w14="http://schemas.microsoft.com/office/word/2010/wordml" xmlns:w15="http://schemas.microsoft.com/office/word/2012/wordml" xmlns:w16cex="http://schemas.microsoft.com/office/word/2018/wordml/cex" xmlns:w16cid="http://schemas.microsoft.com/office/word/2016/wordml/cid" xmlns:w16="http://schemas.microsoft.com/office/word/2018/wordml" xmlns:w16se="http://schemas.microsoft.com/office/word/2015/wordml/symex" xmlns:wpg="http://schemas.microsoft.com/office/word/2010/wordprocessingGroup" xmlns:wpi="http://schemas.microsoft.com/office/word/2010/wordprocessingInk" xmlns:wne="http://schemas.microsoft.com/office/word/2006/wordml" xmlns:wps="http://schemas.microsoft.com/office/word/2010/wordprocessingShape" mc:Ignorable="w14 w15 w16se w16cid w16 w16cex wp14">
+<w:hdr xmlns:wpc="http://schemas.microsoft.com/office/word/2010/wordprocessingCanvas" xmlns:cx="http://schemas.microsoft.com/office/drawing/2014/chartex" xmlns:mc="http://schemas.openxmlformats.org/markup-compatibility/2006" xmlns:o="urn:schemas-microsoft-com:office:office" xmlns:r="http://schemas.openxmlformats.org/officeDocument/2006/relationships" xmlns:m="http://schemas.openxmlformats.org/officeDocument/2006/math" xmlns:v="urn:schemas-microsoft-com:vml" xmlns:wp14="http://schemas.microsoft.com/office/word/2010/wordprocessingDrawing" xmlns:wp="http://schemas.openxmlformats.org/drawingml/2006/wordprocessingDrawing" xmlns:w10="urn:schemas-microsoft-com:office:word" xmlns:w="http://schemas.openxmlformats.org/wordprocessingml/2006/main" xmlns:w14="http://schemas.microsoft.com/office/word/2010/wordml" xmlns:w15="http://schemas.microsoft.com/office/word/2012/wordml" xmlns:w16se="http://schemas.microsoft.com/office/word/2015/wordml/symex" xmlns:wpg="http://schemas.microsoft.com/office/word/2010/wordprocessingGroup" xmlns:wpi="http://schemas.microsoft.com/office/word/2010/wordprocessingInk" xmlns:wne="http://schemas.microsoft.com/office/word/2006/wordml" xmlns:wps="http://schemas.microsoft.com/office/word/2010/wordprocessingShape" mc:Ignorable="w14 w15 w16se wp14">
   <w:p>
     <w:pPr>
       <w:spacing w:before="20"/>
@@ -10734,7 +11342,7 @@
 </file>
 
 <file path=word/numbering.xml><?xml version="1.0" encoding="utf-8"?>
-<w:numbering xmlns:wpc="http://schemas.microsoft.com/office/word/2010/wordprocessingCanvas" xmlns:cx="http://schemas.microsoft.com/office/drawing/2014/chartex" xmlns:cx1="http://schemas.microsoft.com/office/drawing/2015/9/8/chartex" xmlns:cx2="http://schemas.microsoft.com/office/drawing/2015/10/21/chartex" xmlns:cx3="http://schemas.microsoft.com/office/drawing/2016/5/9/chartex" xmlns:cx4="http://schemas.microsoft.com/office/drawing/2016/5/10/chartex" xmlns:cx5="http://schemas.microsoft.com/office/drawing/2016/5/11/chartex" xmlns:cx6="http://schemas.microsoft.com/office/drawing/2016/5/12/chartex" xmlns:cx7="http://schemas.microsoft.com/office/drawing/2016/5/13/chartex" xmlns:cx8="http://schemas.microsoft.com/office/drawing/2016/5/14/chartex" xmlns:mc="http://schemas.openxmlformats.org/markup-compatibility/2006" xmlns:aink="http://schemas.microsoft.com/office/drawing/2016/ink" xmlns:am3d="http://schemas.microsoft.com/office/drawing/2017/model3d" xmlns:o="urn:schemas-microsoft-com:office:office" xmlns:r="http://schemas.openxmlformats.org/officeDocument/2006/relationships" xmlns:m="http://schemas.openxmlformats.org/officeDocument/2006/math" xmlns:v="urn:schemas-microsoft-com:vml" xmlns:wp14="http://schemas.microsoft.com/office/word/2010/wordprocessingDrawing" xmlns:wp="http://schemas.openxmlformats.org/drawingml/2006/wordprocessingDrawing" xmlns:w10="urn:schemas-microsoft-com:office:word" xmlns:w="http://schemas.openxmlformats.org/wordprocessingml/2006/main" xmlns:w14="http://schemas.microsoft.com/office/word/2010/wordml" xmlns:w15="http://schemas.microsoft.com/office/word/2012/wordml" xmlns:w16cex="http://schemas.microsoft.com/office/word/2018/wordml/cex" xmlns:w16cid="http://schemas.microsoft.com/office/word/2016/wordml/cid" xmlns:w16="http://schemas.microsoft.com/office/word/2018/wordml" xmlns:w16se="http://schemas.microsoft.com/office/word/2015/wordml/symex" xmlns:wpg="http://schemas.microsoft.com/office/word/2010/wordprocessingGroup" xmlns:wpi="http://schemas.microsoft.com/office/word/2010/wordprocessingInk" xmlns:wne="http://schemas.microsoft.com/office/word/2006/wordml" xmlns:wps="http://schemas.microsoft.com/office/word/2010/wordprocessingShape" mc:Ignorable="w14 w15 w16se w16cid w16 w16cex wp14">
+<w:numbering xmlns:wpc="http://schemas.microsoft.com/office/word/2010/wordprocessingCanvas" xmlns:cx="http://schemas.microsoft.com/office/drawing/2014/chartex" xmlns:mc="http://schemas.openxmlformats.org/markup-compatibility/2006" xmlns:o="urn:schemas-microsoft-com:office:office" xmlns:r="http://schemas.openxmlformats.org/officeDocument/2006/relationships" xmlns:m="http://schemas.openxmlformats.org/officeDocument/2006/math" xmlns:v="urn:schemas-microsoft-com:vml" xmlns:wp14="http://schemas.microsoft.com/office/word/2010/wordprocessingDrawing" xmlns:wp="http://schemas.openxmlformats.org/drawingml/2006/wordprocessingDrawing" xmlns:w10="urn:schemas-microsoft-com:office:word" xmlns:w="http://schemas.openxmlformats.org/wordprocessingml/2006/main" xmlns:w14="http://schemas.microsoft.com/office/word/2010/wordml" xmlns:w15="http://schemas.microsoft.com/office/word/2012/wordml" xmlns:w16se="http://schemas.microsoft.com/office/word/2015/wordml/symex" xmlns:wpg="http://schemas.microsoft.com/office/word/2010/wordprocessingGroup" xmlns:wpi="http://schemas.microsoft.com/office/word/2010/wordprocessingInk" xmlns:wne="http://schemas.microsoft.com/office/word/2006/wordml" xmlns:wps="http://schemas.microsoft.com/office/word/2010/wordprocessingShape" mc:Ignorable="w14 w15 w16se wp14">
   <w:abstractNum w:abstractNumId="0" w15:restartNumberingAfterBreak="0">
     <w:nsid w:val="03557B73"/>
     <w:multiLevelType w:val="hybridMultilevel"/>
@@ -13880,7 +14488,7 @@
 </file>
 
 <file path=word/styles.xml><?xml version="1.0" encoding="utf-8"?>
-<w:styles xmlns:mc="http://schemas.openxmlformats.org/markup-compatibility/2006" xmlns:r="http://schemas.openxmlformats.org/officeDocument/2006/relationships" xmlns:w="http://schemas.openxmlformats.org/wordprocessingml/2006/main" xmlns:w14="http://schemas.microsoft.com/office/word/2010/wordml" xmlns:w15="http://schemas.microsoft.com/office/word/2012/wordml" xmlns:w16cex="http://schemas.microsoft.com/office/word/2018/wordml/cex" xmlns:w16cid="http://schemas.microsoft.com/office/word/2016/wordml/cid" xmlns:w16="http://schemas.microsoft.com/office/word/2018/wordml" xmlns:w16se="http://schemas.microsoft.com/office/word/2015/wordml/symex" mc:Ignorable="w14 w15 w16se w16cid w16 w16cex">
+<w:styles xmlns:mc="http://schemas.openxmlformats.org/markup-compatibility/2006" xmlns:r="http://schemas.openxmlformats.org/officeDocument/2006/relationships" xmlns:w="http://schemas.openxmlformats.org/wordprocessingml/2006/main" xmlns:w14="http://schemas.microsoft.com/office/word/2010/wordml" xmlns:w15="http://schemas.microsoft.com/office/word/2012/wordml" xmlns:w16se="http://schemas.microsoft.com/office/word/2015/wordml/symex" mc:Ignorable="w14 w15 w16se">
   <w:docDefaults>
     <w:rPrDefault>
       <w:rPr>
@@ -13892,7 +14500,7 @@
     </w:rPrDefault>
     <w:pPrDefault/>
   </w:docDefaults>
-  <w:latentStyles w:defLockedState="0" w:defUIPriority="99" w:defSemiHidden="0" w:defUnhideWhenUsed="0" w:defQFormat="0" w:count="376">
+  <w:latentStyles w:defLockedState="0" w:defUIPriority="99" w:defSemiHidden="0" w:defUnhideWhenUsed="0" w:defQFormat="0" w:count="371">
     <w:lsdException w:name="Normal" w:uiPriority="0" w:qFormat="1"/>
     <w:lsdException w:name="heading 1" w:uiPriority="9" w:qFormat="1"/>
     <w:lsdException w:name="heading 2" w:semiHidden="1" w:uiPriority="9" w:unhideWhenUsed="1" w:qFormat="1"/>
@@ -13998,6 +14606,7 @@
     <w:lsdException w:name="HTML Sample" w:semiHidden="1" w:unhideWhenUsed="1"/>
     <w:lsdException w:name="HTML Typewriter" w:semiHidden="1" w:unhideWhenUsed="1"/>
     <w:lsdException w:name="HTML Variable" w:semiHidden="1" w:unhideWhenUsed="1"/>
+    <w:lsdException w:name="Normal Table" w:semiHidden="1" w:unhideWhenUsed="1"/>
     <w:lsdException w:name="annotation subject" w:semiHidden="1" w:unhideWhenUsed="1"/>
     <w:lsdException w:name="No List" w:semiHidden="1" w:unhideWhenUsed="1"/>
     <w:lsdException w:name="Outline List 1" w:semiHidden="1" w:unhideWhenUsed="1"/>
@@ -14040,8 +14649,11 @@
     <w:lsdException w:name="Table Contemporary" w:semiHidden="1" w:unhideWhenUsed="1"/>
     <w:lsdException w:name="Table Elegant" w:semiHidden="1" w:unhideWhenUsed="1"/>
     <w:lsdException w:name="Table Professional" w:semiHidden="1" w:unhideWhenUsed="1"/>
+    <w:lsdException w:name="Table Subtle 1" w:semiHidden="1" w:unhideWhenUsed="1"/>
     <w:lsdException w:name="Table Subtle 2" w:semiHidden="1" w:unhideWhenUsed="1"/>
     <w:lsdException w:name="Table Web 1" w:semiHidden="1" w:unhideWhenUsed="1"/>
+    <w:lsdException w:name="Table Web 2" w:semiHidden="1" w:unhideWhenUsed="1"/>
+    <w:lsdException w:name="Table Web 3" w:semiHidden="1" w:unhideWhenUsed="1"/>
     <w:lsdException w:name="Balloon Text" w:semiHidden="1" w:unhideWhenUsed="1"/>
     <w:lsdException w:name="Table Grid" w:uiPriority="39"/>
     <w:lsdException w:name="Table Theme" w:semiHidden="1" w:unhideWhenUsed="1"/>
@@ -14260,11 +14872,6 @@
     <w:lsdException w:name="List Table 5 Dark Accent 6" w:uiPriority="50"/>
     <w:lsdException w:name="List Table 6 Colorful Accent 6" w:uiPriority="51"/>
     <w:lsdException w:name="List Table 7 Colorful Accent 6" w:uiPriority="52"/>
-    <w:lsdException w:name="Mention" w:semiHidden="1" w:unhideWhenUsed="1"/>
-    <w:lsdException w:name="Smart Hyperlink" w:semiHidden="1" w:unhideWhenUsed="1"/>
-    <w:lsdException w:name="Hashtag" w:semiHidden="1" w:unhideWhenUsed="1"/>
-    <w:lsdException w:name="Unresolved Mention" w:semiHidden="1" w:unhideWhenUsed="1"/>
-    <w:lsdException w:name="Smart Link" w:semiHidden="1" w:unhideWhenUsed="1"/>
   </w:latentStyles>
   <w:style w:type="paragraph" w:default="1" w:styleId="Normale">
     <w:name w:val="Normal"/>
@@ -14744,7 +15351,7 @@
       </w:tcPr>
     </w:tblStylePr>
   </w:style>
-  <w:style w:type="table" w:styleId="Tabellagriglia2">
+  <w:style w:type="table" w:styleId="Grigliatab2">
     <w:name w:val="Grid Table 2"/>
     <w:basedOn w:val="Tabellanormale"/>
     <w:uiPriority w:val="47"/>
@@ -16138,21 +16745,6 @@
 </file>
 
 <file path=customXml/item1.xml><?xml version="1.0" encoding="utf-8"?>
-<p:properties xmlns:p="http://schemas.microsoft.com/office/2006/metadata/properties" xmlns:xsi="http://www.w3.org/2001/XMLSchema-instance" xmlns:pc="http://schemas.microsoft.com/office/infopath/2007/PartnerControls">
-  <documentManagement/>
-</p:properties>
-</file>
-
-<file path=customXml/item2.xml><?xml version="1.0" encoding="utf-8"?>
-<?mso-contentType ?>
-<FormTemplates xmlns="http://schemas.microsoft.com/sharepoint/v3/contenttype/forms">
-  <Display>DocumentLibraryForm</Display>
-  <Edit>DocumentLibraryForm</Edit>
-  <New>DocumentLibraryForm</New>
-</FormTemplates>
-</file>
-
-<file path=customXml/item3.xml><?xml version="1.0" encoding="utf-8"?>
 <ct:contentTypeSchema xmlns:ct="http://schemas.microsoft.com/office/2006/metadata/contentType" xmlns:ma="http://schemas.microsoft.com/office/2006/metadata/properties/metaAttributes" ct:_="" ma:_="" ma:contentTypeName="Documento" ma:contentTypeID="0x0101004CEF66F51723484D8946F8ED7281885E" ma:contentTypeVersion="2" ma:contentTypeDescription="Creare un nuovo documento." ma:contentTypeScope="" ma:versionID="c268be4d416e0196c5ba5f7067ba635b">
   <xsd:schema xmlns:xsd="http://www.w3.org/2001/XMLSchema" xmlns:xs="http://www.w3.org/2001/XMLSchema" xmlns:p="http://schemas.microsoft.com/office/2006/metadata/properties" xmlns:ns3="6cd754ad-29e9-444e-9caf-cbb15131a43e" targetNamespace="http://schemas.microsoft.com/office/2006/metadata/properties" ma:root="true" ma:fieldsID="5387f91e58102c6165d8e9d8eedb46b8" ns3:_="">
     <xsd:import namespace="6cd754ad-29e9-444e-9caf-cbb15131a43e"/>
@@ -16284,28 +16876,26 @@
 </ct:contentTypeSchema>
 </file>
 
+<file path=customXml/item2.xml><?xml version="1.0" encoding="utf-8"?>
+<?mso-contentType ?>
+<FormTemplates xmlns="http://schemas.microsoft.com/sharepoint/v3/contenttype/forms">
+  <Display>DocumentLibraryForm</Display>
+  <Edit>DocumentLibraryForm</Edit>
+  <New>DocumentLibraryForm</New>
+</FormTemplates>
+</file>
+
+<file path=customXml/item3.xml><?xml version="1.0" encoding="utf-8"?>
+<p:properties xmlns:p="http://schemas.microsoft.com/office/2006/metadata/properties" xmlns:xsi="http://www.w3.org/2001/XMLSchema-instance" xmlns:pc="http://schemas.microsoft.com/office/infopath/2007/PartnerControls">
+  <documentManagement/>
+</p:properties>
+</file>
+
 <file path=customXml/item4.xml><?xml version="1.0" encoding="utf-8"?>
 <b:Sources xmlns:b="http://schemas.openxmlformats.org/officeDocument/2006/bibliography" xmlns="http://schemas.openxmlformats.org/officeDocument/2006/bibliography" SelectedStyle="\APASixthEditionOfficeOnline.xsl" StyleName="APA" Version="6"/>
 </file>
 
 <file path=customXml/itemProps1.xml><?xml version="1.0" encoding="utf-8"?>
-<ds:datastoreItem xmlns:ds="http://schemas.openxmlformats.org/officeDocument/2006/customXml" ds:itemID="{AC801BF9-EC76-49F5-B720-8DBB22FDBD22}">
-  <ds:schemaRefs>
-    <ds:schemaRef ds:uri="http://schemas.microsoft.com/office/2006/metadata/properties"/>
-    <ds:schemaRef ds:uri="http://schemas.microsoft.com/office/infopath/2007/PartnerControls"/>
-  </ds:schemaRefs>
-</ds:datastoreItem>
-</file>
-
-<file path=customXml/itemProps2.xml><?xml version="1.0" encoding="utf-8"?>
-<ds:datastoreItem xmlns:ds="http://schemas.openxmlformats.org/officeDocument/2006/customXml" ds:itemID="{C127AD63-8245-493E-A3BB-DDCEA0574EC0}">
-  <ds:schemaRefs>
-    <ds:schemaRef ds:uri="http://schemas.microsoft.com/sharepoint/v3/contenttype/forms"/>
-  </ds:schemaRefs>
-</ds:datastoreItem>
-</file>
-
-<file path=customXml/itemProps3.xml><?xml version="1.0" encoding="utf-8"?>
 <ds:datastoreItem xmlns:ds="http://schemas.openxmlformats.org/officeDocument/2006/customXml" ds:itemID="{F8F1568E-F148-4DF2-9C48-C09E920C1BCC}">
   <ds:schemaRefs>
     <ds:schemaRef ds:uri="http://schemas.microsoft.com/office/2006/metadata/contentType"/>
@@ -16323,8 +16913,25 @@
 </ds:datastoreItem>
 </file>
 
+<file path=customXml/itemProps2.xml><?xml version="1.0" encoding="utf-8"?>
+<ds:datastoreItem xmlns:ds="http://schemas.openxmlformats.org/officeDocument/2006/customXml" ds:itemID="{C127AD63-8245-493E-A3BB-DDCEA0574EC0}">
+  <ds:schemaRefs>
+    <ds:schemaRef ds:uri="http://schemas.microsoft.com/sharepoint/v3/contenttype/forms"/>
+  </ds:schemaRefs>
+</ds:datastoreItem>
+</file>
+
+<file path=customXml/itemProps3.xml><?xml version="1.0" encoding="utf-8"?>
+<ds:datastoreItem xmlns:ds="http://schemas.openxmlformats.org/officeDocument/2006/customXml" ds:itemID="{AC801BF9-EC76-49F5-B720-8DBB22FDBD22}">
+  <ds:schemaRefs>
+    <ds:schemaRef ds:uri="http://schemas.microsoft.com/office/2006/metadata/properties"/>
+    <ds:schemaRef ds:uri="http://schemas.microsoft.com/office/infopath/2007/PartnerControls"/>
+  </ds:schemaRefs>
+</ds:datastoreItem>
+</file>
+
 <file path=customXml/itemProps4.xml><?xml version="1.0" encoding="utf-8"?>
-<ds:datastoreItem xmlns:ds="http://schemas.openxmlformats.org/officeDocument/2006/customXml" ds:itemID="{E3BDA502-D41A-45DC-9632-2AD45459C26F}">
+<ds:datastoreItem xmlns:ds="http://schemas.openxmlformats.org/officeDocument/2006/customXml" ds:itemID="{C2A2ED49-316C-4760-B154-B9440C8E0A1A}">
   <ds:schemaRefs>
     <ds:schemaRef ds:uri="http://schemas.openxmlformats.org/officeDocument/2006/bibliography"/>
   </ds:schemaRefs>

</xml_diff>